<commit_message>
Added use case diagram as well as sequence diagram
</commit_message>
<xml_diff>
--- a/Documents/RequiredDocs.docx
+++ b/Documents/RequiredDocs.docx
@@ -1,6 +1,6 @@
 
 <file path=word/document.xml><?xml version="1.0" encoding="utf-8"?>
-<w:document xmlns:wpc="http://schemas.microsoft.com/office/word/2010/wordprocessingCanvas" xmlns:mc="http://schemas.openxmlformats.org/markup-compatibility/2006" xmlns:o="urn:schemas-microsoft-com:office:office" xmlns:r="http://schemas.openxmlformats.org/officeDocument/2006/relationships" xmlns:m="http://schemas.openxmlformats.org/officeDocument/2006/math" xmlns:v="urn:schemas-microsoft-com:vml" xmlns:wp14="http://schemas.microsoft.com/office/word/2010/wordprocessingDrawing" xmlns:wp="http://schemas.openxmlformats.org/drawingml/2006/wordprocessingDrawing" xmlns:w10="urn:schemas-microsoft-com:office:word" xmlns:w="http://schemas.openxmlformats.org/wordprocessingml/2006/main" xmlns:w14="http://schemas.microsoft.com/office/word/2010/wordml" xmlns:w15="http://schemas.microsoft.com/office/word/2012/wordml" xmlns:wpg="http://schemas.microsoft.com/office/word/2010/wordprocessingGroup" xmlns:wpi="http://schemas.microsoft.com/office/word/2010/wordprocessingInk" xmlns:wne="http://schemas.microsoft.com/office/word/2006/wordml" xmlns:wps="http://schemas.microsoft.com/office/word/2010/wordprocessingShape" mc:Ignorable="w14 w15 wp14">
+<w:document xmlns:wpc="http://schemas.microsoft.com/office/word/2010/wordprocessingCanvas" xmlns:mo="http://schemas.microsoft.com/office/mac/office/2008/main" xmlns:mc="http://schemas.openxmlformats.org/markup-compatibility/2006" xmlns:mv="urn:schemas-microsoft-com:mac:vml" xmlns:o="urn:schemas-microsoft-com:office:office" xmlns:r="http://schemas.openxmlformats.org/officeDocument/2006/relationships" xmlns:m="http://schemas.openxmlformats.org/officeDocument/2006/math" xmlns:v="urn:schemas-microsoft-com:vml" xmlns:wp14="http://schemas.microsoft.com/office/word/2010/wordprocessingDrawing" xmlns:wp="http://schemas.openxmlformats.org/drawingml/2006/wordprocessingDrawing" xmlns:w10="urn:schemas-microsoft-com:office:word" xmlns:w="http://schemas.openxmlformats.org/wordprocessingml/2006/main" xmlns:w14="http://schemas.microsoft.com/office/word/2010/wordml" xmlns:wpg="http://schemas.microsoft.com/office/word/2010/wordprocessingGroup" xmlns:wpi="http://schemas.microsoft.com/office/word/2010/wordprocessingInk" xmlns:wne="http://schemas.microsoft.com/office/word/2006/wordml" xmlns:wps="http://schemas.microsoft.com/office/word/2010/wordprocessingShape" mc:Ignorable="w14 wp14">
   <w:body>
     <w:p>
       <w:pPr>
@@ -46,19 +46,11 @@
           <w:color w:val="000000" w:themeColor="text1"/>
         </w:rPr>
       </w:pPr>
-      <w:proofErr w:type="spellStart"/>
       <w:r>
         <w:rPr>
           <w:color w:val="000000" w:themeColor="text1"/>
         </w:rPr>
-        <w:t>Pinecrest</w:t>
-      </w:r>
-      <w:proofErr w:type="spellEnd"/>
-      <w:r>
-        <w:rPr>
-          <w:color w:val="000000" w:themeColor="text1"/>
-        </w:rPr>
-        <w:t xml:space="preserve"> People Mover</w:t>
+        <w:t>Pinecrest People Mover</w:t>
       </w:r>
     </w:p>
     <w:p>
@@ -167,19 +159,9 @@
       <w:pPr>
         <w:jc w:val="center"/>
       </w:pPr>
-      <w:proofErr w:type="spellStart"/>
-      <w:r>
-        <w:t>Masoud</w:t>
-      </w:r>
-      <w:proofErr w:type="spellEnd"/>
-      <w:r>
-        <w:t xml:space="preserve"> </w:t>
-      </w:r>
-      <w:proofErr w:type="spellStart"/>
-      <w:r>
-        <w:t>Sadjadi</w:t>
-      </w:r>
-      <w:proofErr w:type="spellEnd"/>
+      <w:r>
+        <w:t>Masoud Sadjadi</w:t>
+      </w:r>
     </w:p>
     <w:p>
       <w:r>
@@ -674,15 +656,7 @@
         <w:ind w:left="360"/>
       </w:pPr>
       <w:r>
-        <w:t xml:space="preserve">This section gives a brief idea about what is the problem presented by the community of </w:t>
-      </w:r>
-      <w:proofErr w:type="spellStart"/>
-      <w:r>
-        <w:t>Pinecrest</w:t>
-      </w:r>
-      <w:proofErr w:type="spellEnd"/>
-      <w:r>
-        <w:t xml:space="preserve"> using their trolley system called People Mover</w:t>
+        <w:t>This section gives a brief idea about what is the problem presented by the community of Pinecrest using their trolley system called People Mover</w:t>
       </w:r>
       <w:r>
         <w:t xml:space="preserve"> (PPM)</w:t>
@@ -705,13 +679,8 @@
         <w:spacing w:before="120" w:after="120" w:line="240" w:lineRule="auto"/>
         <w:ind w:left="792"/>
       </w:pPr>
-      <w:proofErr w:type="spellStart"/>
-      <w:r>
-        <w:t>Pinecrest</w:t>
-      </w:r>
-      <w:proofErr w:type="spellEnd"/>
-      <w:r>
-        <w:t xml:space="preserve"> government</w:t>
+      <w:r>
+        <w:t>Pinecrest government</w:t>
       </w:r>
       <w:r>
         <w:t xml:space="preserve"> would like to design a Web tracker and a Mobile tracker to show residents routes, hours of operation, real-time trolley location (as a list and as an interactive map) and allow for automatic notifications for arrival at user’s favorite stops. The mobile trac</w:t>
@@ -747,23 +716,7 @@
         <w:ind w:left="792"/>
       </w:pPr>
       <w:r>
-        <w:t xml:space="preserve">The </w:t>
-      </w:r>
-      <w:proofErr w:type="spellStart"/>
-      <w:r>
-        <w:t>Pinecrest</w:t>
-      </w:r>
-      <w:proofErr w:type="spellEnd"/>
-      <w:r>
-        <w:t xml:space="preserve"> People Mover is a free transit bus service operated by the Village of </w:t>
-      </w:r>
-      <w:proofErr w:type="spellStart"/>
-      <w:r>
-        <w:t>Pinecrest</w:t>
-      </w:r>
-      <w:proofErr w:type="spellEnd"/>
-      <w:r>
-        <w:t xml:space="preserve"> connecting </w:t>
+        <w:t xml:space="preserve">The Pinecrest People Mover is a free transit bus service operated by the Village of Pinecrest connecting </w:t>
       </w:r>
       <w:r>
         <w:t>their</w:t>
@@ -793,15 +746,7 @@
         <w:ind w:left="792"/>
       </w:pPr>
       <w:r>
-        <w:t xml:space="preserve">PPM: </w:t>
-      </w:r>
-      <w:proofErr w:type="spellStart"/>
-      <w:r>
-        <w:t>Pinecrest</w:t>
-      </w:r>
-      <w:proofErr w:type="spellEnd"/>
-      <w:r>
-        <w:t xml:space="preserve"> People Mover</w:t>
+        <w:t>PPM: Pinecrest People Mover</w:t>
       </w:r>
     </w:p>
     <w:p>
@@ -945,31 +890,7 @@
         <w:ind w:left="360"/>
       </w:pPr>
       <w:r>
-        <w:t xml:space="preserve">The village of </w:t>
-      </w:r>
-      <w:proofErr w:type="spellStart"/>
-      <w:r>
-        <w:t>Pinecrest</w:t>
-      </w:r>
-      <w:proofErr w:type="spellEnd"/>
-      <w:r>
-        <w:t xml:space="preserve"> has two mover routes that are currently operating as a free service (Palmetto Middle School and Palmetto Senior High School). Each one has a north and a south path. </w:t>
-      </w:r>
-      <w:proofErr w:type="spellStart"/>
-      <w:r>
-        <w:t>Pinecrest</w:t>
-      </w:r>
-      <w:proofErr w:type="spellEnd"/>
-      <w:r>
-        <w:t xml:space="preserve"> citizens mainly use the movers as alternative to get to the local schools. They have no way to know with precision the wait time for next mover while are waiting on a stop, or the nearest stop to their actual position. For that reason </w:t>
-      </w:r>
-      <w:proofErr w:type="spellStart"/>
-      <w:r>
-        <w:t>Pinecrest</w:t>
-      </w:r>
-      <w:proofErr w:type="spellEnd"/>
-      <w:r>
-        <w:t xml:space="preserve"> government is currently involved on the installation of GPS devices in the movers. A new system will be created to serve the clients desired purposes.  </w:t>
+        <w:t xml:space="preserve">The village of Pinecrest has two mover routes that are currently operating as a free service (Palmetto Middle School and Palmetto Senior High School). Each one has a north and a south path. Pinecrest citizens mainly use the movers as alternative to get to the local schools. They have no way to know with precision the wait time for next mover while are waiting on a stop, or the nearest stop to their actual position. For that reason Pinecrest government is currently involved on the installation of GPS devices in the movers. A new system will be created to serve the clients desired purposes.  </w:t>
       </w:r>
     </w:p>
     <w:p>
@@ -1046,39 +967,7 @@
         <w:ind w:left="0"/>
       </w:pPr>
       <w:r>
-        <w:t xml:space="preserve">The structure of the project organization can be considered hierarchal. Each student will be in constant communication with each other during the development process. The students will be presenting their progress to </w:t>
-      </w:r>
-      <w:proofErr w:type="spellStart"/>
-      <w:r>
-        <w:t>Masoud</w:t>
-      </w:r>
-      <w:proofErr w:type="spellEnd"/>
-      <w:r>
-        <w:t xml:space="preserve"> </w:t>
-      </w:r>
-      <w:proofErr w:type="spellStart"/>
-      <w:r>
-        <w:t>Sadjadi</w:t>
-      </w:r>
-      <w:proofErr w:type="spellEnd"/>
-      <w:r>
-        <w:t xml:space="preserve">, the professor, and Gabriela Wilson, the client. </w:t>
-      </w:r>
-      <w:proofErr w:type="spellStart"/>
-      <w:r>
-        <w:t>Masoud</w:t>
-      </w:r>
-      <w:proofErr w:type="spellEnd"/>
-      <w:r>
-        <w:t xml:space="preserve"> </w:t>
-      </w:r>
-      <w:proofErr w:type="spellStart"/>
-      <w:r>
-        <w:t>Sadjadi</w:t>
-      </w:r>
-      <w:proofErr w:type="spellEnd"/>
-      <w:r>
-        <w:t xml:space="preserve"> will be providing feedback to Ricardo Martinez and Maurice Pruna in how to improve project.</w:t>
+        <w:t>The structure of the project organization can be considered hierarchal. Each student will be in constant communication with each other during the development process. The students will be presenting their progress to Masoud Sadjadi, the professor, and Gabriela Wilson, the client. Masoud Sadjadi will be providing feedback to Ricardo Martinez and Maurice Pruna in how to improve project.</w:t>
       </w:r>
     </w:p>
     <w:p>
@@ -1118,7 +1007,7 @@
                     <pic:cNvPicPr/>
                   </pic:nvPicPr>
                   <pic:blipFill>
-                    <a:blip r:embed="rId5">
+                    <a:blip r:embed="rId6">
                       <a:extLst>
                         <a:ext uri="{28A0092B-C50C-407E-A947-70E740481C1C}">
                           <a14:useLocalDpi xmlns:a14="http://schemas.microsoft.com/office/drawing/2010/main" val="0"/>
@@ -1283,19 +1172,9 @@
             <w:tcW w:w="2952" w:type="dxa"/>
           </w:tcPr>
           <w:p>
-            <w:proofErr w:type="spellStart"/>
-            <w:r>
-              <w:t>Masoud</w:t>
-            </w:r>
-            <w:proofErr w:type="spellEnd"/>
-            <w:r>
-              <w:t xml:space="preserve"> </w:t>
-            </w:r>
-            <w:proofErr w:type="spellStart"/>
-            <w:r>
-              <w:t>Sadjadi</w:t>
-            </w:r>
-            <w:proofErr w:type="spellEnd"/>
+            <w:r>
+              <w:t>Masoud Sadjadi</w:t>
+            </w:r>
           </w:p>
         </w:tc>
         <w:tc>
@@ -1453,13 +1332,8 @@
         <w:spacing w:after="0" w:line="240" w:lineRule="auto"/>
         <w:ind w:left="540"/>
       </w:pPr>
-      <w:proofErr w:type="spellStart"/>
-      <w:r>
-        <w:t>iOS</w:t>
-      </w:r>
-      <w:proofErr w:type="spellEnd"/>
-      <w:r>
-        <w:t xml:space="preserve"> device</w:t>
+      <w:r>
+        <w:t>iOS device</w:t>
       </w:r>
     </w:p>
     <w:p>
@@ -1522,11 +1396,9 @@
         <w:spacing w:after="0" w:line="240" w:lineRule="auto"/>
         <w:ind w:left="540"/>
       </w:pPr>
-      <w:proofErr w:type="spellStart"/>
       <w:r>
         <w:t>Cacoo</w:t>
       </w:r>
-      <w:proofErr w:type="spellEnd"/>
     </w:p>
     <w:p>
       <w:pPr>
@@ -1539,8 +1411,10 @@
         <w:ind w:left="540"/>
       </w:pPr>
       <w:r>
-        <w:t>Microsoft Project</w:t>
-      </w:r>
+        <w:t>Mockup Builder</w:t>
+      </w:r>
+      <w:bookmarkStart w:id="0" w:name="_GoBack"/>
+      <w:bookmarkEnd w:id="0"/>
     </w:p>
     <w:p>
       <w:pPr>
@@ -1552,11 +1426,9 @@
         <w:spacing w:after="0" w:line="240" w:lineRule="auto"/>
         <w:ind w:left="540"/>
       </w:pPr>
-      <w:proofErr w:type="spellStart"/>
-      <w:r>
-        <w:t>GitHub</w:t>
-      </w:r>
-      <w:proofErr w:type="spellEnd"/>
+      <w:r>
+        <w:t>Microsoft Project</w:t>
+      </w:r>
     </w:p>
     <w:p>
       <w:pPr>
@@ -1568,11 +1440,9 @@
         <w:spacing w:after="0" w:line="240" w:lineRule="auto"/>
         <w:ind w:left="540"/>
       </w:pPr>
-      <w:proofErr w:type="spellStart"/>
-      <w:r>
-        <w:t>Trello</w:t>
-      </w:r>
-      <w:proofErr w:type="spellEnd"/>
+      <w:r>
+        <w:t>GitHub</w:t>
+      </w:r>
     </w:p>
     <w:p>
       <w:pPr>
@@ -1584,11 +1454,23 @@
         <w:spacing w:after="0" w:line="240" w:lineRule="auto"/>
         <w:ind w:left="540"/>
       </w:pPr>
-      <w:proofErr w:type="spellStart"/>
+      <w:r>
+        <w:t>Trello</w:t>
+      </w:r>
+    </w:p>
+    <w:p>
+      <w:pPr>
+        <w:pStyle w:val="ListParagraph"/>
+        <w:numPr>
+          <w:ilvl w:val="0"/>
+          <w:numId w:val="15"/>
+        </w:numPr>
+        <w:spacing w:after="0" w:line="240" w:lineRule="auto"/>
+        <w:ind w:left="540"/>
+      </w:pPr>
       <w:r>
         <w:t>SourceTree</w:t>
       </w:r>
-      <w:proofErr w:type="spellEnd"/>
     </w:p>
     <w:p>
       <w:pPr>
@@ -5048,15 +4930,7 @@
         <w:ind w:left="1152"/>
       </w:pPr>
       <w:r>
-        <w:t xml:space="preserve">The system shall provide the nearest stop to the user’s </w:t>
-      </w:r>
-      <w:proofErr w:type="spellStart"/>
-      <w:r>
-        <w:t>geolocation</w:t>
-      </w:r>
-      <w:proofErr w:type="spellEnd"/>
-      <w:r>
-        <w:t>.</w:t>
+        <w:t>The system shall provide the nearest stop to the user’s geolocation.</w:t>
       </w:r>
     </w:p>
     <w:p>
@@ -5159,15 +5033,7 @@
         <w:ind w:left="1404"/>
       </w:pPr>
       <w:r>
-        <w:t xml:space="preserve">a.     The user is on the </w:t>
-      </w:r>
-      <w:proofErr w:type="spellStart"/>
-      <w:r>
-        <w:t>Pinecrest</w:t>
-      </w:r>
-      <w:proofErr w:type="spellEnd"/>
-      <w:r>
-        <w:t xml:space="preserve"> People Mover application and clicks on the ‘Near Me’ button. The system should use the GPS feature to determine the user’s location and direct the user to a pin indicating the closest stop to their current location. They system will provide the user with the address of the stop and its route information.</w:t>
+        <w:t>a.     The user is on the Pinecrest People Mover application and clicks on the ‘Near Me’ button. The system should use the GPS feature to determine the user’s location and direct the user to a pin indicating the closest stop to their current location. They system will provide the user with the address of the stop and its route information.</w:t>
       </w:r>
     </w:p>
     <w:p>
@@ -5296,6 +5162,69 @@
     </w:p>
     <w:p>
       <w:pPr>
+        <w:spacing w:before="120" w:after="120" w:line="240" w:lineRule="auto"/>
+      </w:pPr>
+      <w:r>
+        <w:rPr>
+          <w:noProof/>
+        </w:rPr>
+        <w:drawing>
+          <wp:inline distT="0" distB="0" distL="0" distR="0" wp14:anchorId="61152F76" wp14:editId="70E8C531">
+            <wp:extent cx="6858000" cy="3637915"/>
+            <wp:effectExtent l="0" t="0" r="0" b="0"/>
+            <wp:docPr id="7" name="Picture 7"/>
+            <wp:cNvGraphicFramePr>
+              <a:graphicFrameLocks xmlns:a="http://schemas.openxmlformats.org/drawingml/2006/main" noChangeAspect="1"/>
+            </wp:cNvGraphicFramePr>
+            <a:graphic xmlns:a="http://schemas.openxmlformats.org/drawingml/2006/main">
+              <a:graphicData uri="http://schemas.openxmlformats.org/drawingml/2006/picture">
+                <pic:pic xmlns:pic="http://schemas.openxmlformats.org/drawingml/2006/picture">
+                  <pic:nvPicPr>
+                    <pic:cNvPr id="0" name="Use Cases.jpg"/>
+                    <pic:cNvPicPr/>
+                  </pic:nvPicPr>
+                  <pic:blipFill>
+                    <a:blip r:embed="rId7">
+                      <a:extLst>
+                        <a:ext uri="{28A0092B-C50C-407E-A947-70E740481C1C}">
+                          <a14:useLocalDpi xmlns:a14="http://schemas.microsoft.com/office/drawing/2010/main" val="0"/>
+                        </a:ext>
+                      </a:extLst>
+                    </a:blip>
+                    <a:stretch>
+                      <a:fillRect/>
+                    </a:stretch>
+                  </pic:blipFill>
+                  <pic:spPr>
+                    <a:xfrm>
+                      <a:off x="0" y="0"/>
+                      <a:ext cx="6858000" cy="3637915"/>
+                    </a:xfrm>
+                    <a:prstGeom prst="rect">
+                      <a:avLst/>
+                    </a:prstGeom>
+                  </pic:spPr>
+                </pic:pic>
+              </a:graphicData>
+            </a:graphic>
+          </wp:inline>
+        </w:drawing>
+      </w:r>
+    </w:p>
+    <w:p>
+      <w:pPr>
+        <w:spacing w:before="120" w:after="120" w:line="240" w:lineRule="auto"/>
+        <w:ind w:left="900"/>
+      </w:pPr>
+    </w:p>
+    <w:p>
+      <w:pPr>
+        <w:spacing w:before="120" w:after="120" w:line="240" w:lineRule="auto"/>
+        <w:ind w:left="900"/>
+      </w:pPr>
+    </w:p>
+    <w:p>
+      <w:pPr>
         <w:numPr>
           <w:ilvl w:val="2"/>
           <w:numId w:val="18"/>
@@ -5317,6 +5246,63 @@
       <w:r>
         <w:t>Dynamic model e.g., sequence diagrams or state machines</w:t>
       </w:r>
+    </w:p>
+    <w:p>
+      <w:pPr>
+        <w:spacing w:before="120" w:after="120" w:line="240" w:lineRule="auto"/>
+      </w:pPr>
+      <w:r>
+        <w:rPr>
+          <w:noProof/>
+        </w:rPr>
+        <w:drawing>
+          <wp:inline distT="0" distB="0" distL="0" distR="0" wp14:anchorId="1218AA91" wp14:editId="719BCA8B">
+            <wp:extent cx="6858000" cy="3550920"/>
+            <wp:effectExtent l="0" t="0" r="0" b="5080"/>
+            <wp:docPr id="6" name="Picture 6"/>
+            <wp:cNvGraphicFramePr>
+              <a:graphicFrameLocks xmlns:a="http://schemas.openxmlformats.org/drawingml/2006/main" noChangeAspect="1"/>
+            </wp:cNvGraphicFramePr>
+            <a:graphic xmlns:a="http://schemas.openxmlformats.org/drawingml/2006/main">
+              <a:graphicData uri="http://schemas.openxmlformats.org/drawingml/2006/picture">
+                <pic:pic xmlns:pic="http://schemas.openxmlformats.org/drawingml/2006/picture">
+                  <pic:nvPicPr>
+                    <pic:cNvPr id="0" name="Sequence Diagram-2.png"/>
+                    <pic:cNvPicPr/>
+                  </pic:nvPicPr>
+                  <pic:blipFill>
+                    <a:blip r:embed="rId8">
+                      <a:extLst>
+                        <a:ext uri="{28A0092B-C50C-407E-A947-70E740481C1C}">
+                          <a14:useLocalDpi xmlns:a14="http://schemas.microsoft.com/office/drawing/2010/main" val="0"/>
+                        </a:ext>
+                      </a:extLst>
+                    </a:blip>
+                    <a:stretch>
+                      <a:fillRect/>
+                    </a:stretch>
+                  </pic:blipFill>
+                  <pic:spPr>
+                    <a:xfrm>
+                      <a:off x="0" y="0"/>
+                      <a:ext cx="6858000" cy="3550920"/>
+                    </a:xfrm>
+                    <a:prstGeom prst="rect">
+                      <a:avLst/>
+                    </a:prstGeom>
+                  </pic:spPr>
+                </pic:pic>
+              </a:graphicData>
+            </a:graphic>
+          </wp:inline>
+        </w:drawing>
+      </w:r>
+    </w:p>
+    <w:p>
+      <w:pPr>
+        <w:spacing w:before="120" w:after="120" w:line="240" w:lineRule="auto"/>
+        <w:ind w:left="900"/>
+      </w:pPr>
     </w:p>
     <w:p>
       <w:pPr>
@@ -5626,13 +5612,8 @@
               <w:t xml:space="preserve">The system validates </w:t>
             </w:r>
             <w:r>
-              <w:t xml:space="preserve">that the location correspond to the area of </w:t>
-            </w:r>
-            <w:proofErr w:type="spellStart"/>
-            <w:r>
-              <w:t>Pinecrest</w:t>
-            </w:r>
-            <w:proofErr w:type="spellEnd"/>
+              <w:t>that the location correspond to the area of Pinecrest</w:t>
+            </w:r>
             <w:r>
               <w:t>.</w:t>
             </w:r>
@@ -5756,16 +5737,11 @@
               <w:t>If the l</w:t>
             </w:r>
             <w:r>
-              <w:t xml:space="preserve">ocalization detected is out of </w:t>
-            </w:r>
-            <w:proofErr w:type="spellStart"/>
-            <w:r>
-              <w:t>P</w:t>
+              <w:t>ocalization detected is out of P</w:t>
             </w:r>
             <w:r>
               <w:t>inecrest</w:t>
             </w:r>
-            <w:proofErr w:type="spellEnd"/>
             <w:r>
               <w:t xml:space="preserve"> V</w:t>
             </w:r>
@@ -5779,15 +5755,7 @@
               <w:t xml:space="preserve"> the</w:t>
             </w:r>
             <w:r>
-              <w:t xml:space="preserve"> Village of </w:t>
-            </w:r>
-            <w:proofErr w:type="spellStart"/>
-            <w:r>
-              <w:t>Pinecrest</w:t>
-            </w:r>
-            <w:proofErr w:type="spellEnd"/>
-            <w:r>
-              <w:t>”</w:t>
+              <w:t xml:space="preserve"> Village of Pinecrest”</w:t>
             </w:r>
           </w:p>
         </w:tc>
@@ -7856,6 +7824,11 @@
     </w:p>
     <w:p>
       <w:pPr>
+        <w:spacing w:before="120" w:after="120" w:line="240" w:lineRule="auto"/>
+      </w:pPr>
+    </w:p>
+    <w:p>
+      <w:pPr>
         <w:numPr>
           <w:ilvl w:val="1"/>
           <w:numId w:val="18"/>
@@ -7866,6 +7839,7 @@
         <w:rPr>
           <w:noProof/>
         </w:rPr>
+        <w:lastRenderedPageBreak/>
         <w:drawing>
           <wp:anchor distT="0" distB="0" distL="114300" distR="114300" simplePos="0" relativeHeight="251659264" behindDoc="1" locked="0" layoutInCell="1" allowOverlap="1" wp14:anchorId="722D03E2" wp14:editId="388FF796">
             <wp:simplePos x="0" y="0"/>
@@ -7892,7 +7866,7 @@
                     </pic:cNvPicPr>
                   </pic:nvPicPr>
                   <pic:blipFill>
-                    <a:blip r:embed="rId6" cstate="print">
+                    <a:blip r:embed="rId9" cstate="print">
                       <a:extLst>
                         <a:ext uri="{28A0092B-C50C-407E-A947-70E740481C1C}">
                           <a14:useLocalDpi xmlns:a14="http://schemas.microsoft.com/office/drawing/2010/main" val="0"/>
@@ -8250,15 +8224,7 @@
               <w:cnfStyle w:val="000000000000" w:firstRow="0" w:lastRow="0" w:firstColumn="0" w:lastColumn="0" w:oddVBand="0" w:evenVBand="0" w:oddHBand="0" w:evenHBand="0" w:firstRowFirstColumn="0" w:firstRowLastColumn="0" w:lastRowFirstColumn="0" w:lastRowLastColumn="0"/>
             </w:pPr>
             <w:r>
-              <w:t>2. Discuss ideas and gather information of what may be needed for the project. (use Miami-</w:t>
-            </w:r>
-            <w:proofErr w:type="spellStart"/>
-            <w:r>
-              <w:t>dade</w:t>
-            </w:r>
-            <w:proofErr w:type="spellEnd"/>
-            <w:r>
-              <w:t xml:space="preserve"> transit website as reference)</w:t>
+              <w:t>2. Discuss ideas and gather information of what may be needed for the project. (use Miami-dade transit website as reference)</w:t>
             </w:r>
           </w:p>
         </w:tc>
@@ -8287,15 +8253,7 @@
               <w:cnfStyle w:val="000000100000" w:firstRow="0" w:lastRow="0" w:firstColumn="0" w:lastColumn="0" w:oddVBand="0" w:evenVBand="0" w:oddHBand="1" w:evenHBand="0" w:firstRowFirstColumn="0" w:firstRowLastColumn="0" w:lastRowFirstColumn="0" w:lastRowLastColumn="0"/>
             </w:pPr>
             <w:r>
-              <w:t xml:space="preserve">3. Go over information in regards to </w:t>
-            </w:r>
-            <w:proofErr w:type="spellStart"/>
-            <w:r>
-              <w:t>PineCrest</w:t>
-            </w:r>
-            <w:proofErr w:type="spellEnd"/>
-            <w:r>
-              <w:t xml:space="preserve"> Mover </w:t>
+              <w:t xml:space="preserve">3. Go over information in regards to PineCrest Mover </w:t>
             </w:r>
           </w:p>
         </w:tc>
@@ -8793,6 +8751,7 @@
         <w:jc w:val="center"/>
       </w:pPr>
       <w:r>
+        <w:lastRenderedPageBreak/>
         <w:t>Meeting 3</w:t>
       </w:r>
     </w:p>
@@ -8818,7 +8777,6 @@
           </w:tcPr>
           <w:p>
             <w:r>
-              <w:lastRenderedPageBreak/>
               <w:t xml:space="preserve">Date: </w:t>
             </w:r>
           </w:p>
@@ -9904,7 +9862,6 @@
         <w:jc w:val="center"/>
       </w:pPr>
       <w:r>
-        <w:lastRenderedPageBreak/>
         <w:t>Meeting 6</w:t>
       </w:r>
     </w:p>
@@ -10474,15 +10431,7 @@
               <w:cnfStyle w:val="000000000000" w:firstRow="0" w:lastRow="0" w:firstColumn="0" w:lastColumn="0" w:oddVBand="0" w:evenVBand="0" w:oddHBand="0" w:evenHBand="0" w:firstRowFirstColumn="0" w:firstRowLastColumn="0" w:lastRowFirstColumn="0" w:lastRowLastColumn="0"/>
             </w:pPr>
             <w:r>
-              <w:t xml:space="preserve">4. Status of the TSO </w:t>
-            </w:r>
-            <w:proofErr w:type="spellStart"/>
-            <w:r>
-              <w:t>api</w:t>
-            </w:r>
-            <w:proofErr w:type="spellEnd"/>
-            <w:r>
-              <w:t xml:space="preserve"> and GPS devices</w:t>
+              <w:t>4. Status of the TSO api and GPS devices</w:t>
             </w:r>
           </w:p>
         </w:tc>
@@ -10575,10 +10524,2509 @@
     <w:p>
       <w:pPr>
         <w:spacing w:before="120" w:after="120" w:line="240" w:lineRule="auto"/>
-        <w:ind w:left="792"/>
-      </w:pPr>
-      <w:bookmarkStart w:id="0" w:name="_GoBack"/>
-      <w:bookmarkEnd w:id="0"/>
+      </w:pPr>
+    </w:p>
+    <w:p>
+      <w:pPr>
+        <w:jc w:val="center"/>
+      </w:pPr>
+      <w:r>
+        <w:t>Meeting 8</w:t>
+      </w:r>
+    </w:p>
+    <w:tbl>
+      <w:tblPr>
+        <w:tblStyle w:val="MediumList2"/>
+        <w:tblW w:w="0" w:type="auto"/>
+        <w:tblLook w:val="04A0" w:firstRow="1" w:lastRow="0" w:firstColumn="1" w:lastColumn="0" w:noHBand="0" w:noVBand="1"/>
+      </w:tblPr>
+      <w:tblGrid>
+        <w:gridCol w:w="2881"/>
+        <w:gridCol w:w="5975"/>
+      </w:tblGrid>
+      <w:tr>
+        <w:trPr>
+          <w:cnfStyle w:val="100000000000" w:firstRow="1" w:lastRow="0" w:firstColumn="0" w:lastColumn="0" w:oddVBand="0" w:evenVBand="0" w:oddHBand="0" w:evenHBand="0" w:firstRowFirstColumn="0" w:firstRowLastColumn="0" w:lastRowFirstColumn="0" w:lastRowLastColumn="0"/>
+        </w:trPr>
+        <w:tc>
+          <w:tcPr>
+            <w:cnfStyle w:val="001000000100" w:firstRow="0" w:lastRow="0" w:firstColumn="1" w:lastColumn="0" w:oddVBand="0" w:evenVBand="0" w:oddHBand="0" w:evenHBand="0" w:firstRowFirstColumn="1" w:firstRowLastColumn="0" w:lastRowFirstColumn="0" w:lastRowLastColumn="0"/>
+            <w:tcW w:w="2881" w:type="dxa"/>
+          </w:tcPr>
+          <w:p>
+            <w:r>
+              <w:t xml:space="preserve">Date: </w:t>
+            </w:r>
+          </w:p>
+        </w:tc>
+        <w:tc>
+          <w:tcPr>
+            <w:tcW w:w="5975" w:type="dxa"/>
+          </w:tcPr>
+          <w:p>
+            <w:pPr>
+              <w:cnfStyle w:val="100000000000" w:firstRow="1" w:lastRow="0" w:firstColumn="0" w:lastColumn="0" w:oddVBand="0" w:evenVBand="0" w:oddHBand="0" w:evenHBand="0" w:firstRowFirstColumn="0" w:firstRowLastColumn="0" w:lastRowFirstColumn="0" w:lastRowLastColumn="0"/>
+            </w:pPr>
+            <w:r>
+              <w:t>Thursday, September 11, 2014</w:t>
+            </w:r>
+          </w:p>
+        </w:tc>
+      </w:tr>
+      <w:tr>
+        <w:trPr>
+          <w:cnfStyle w:val="000000100000" w:firstRow="0" w:lastRow="0" w:firstColumn="0" w:lastColumn="0" w:oddVBand="0" w:evenVBand="0" w:oddHBand="1" w:evenHBand="0" w:firstRowFirstColumn="0" w:firstRowLastColumn="0" w:lastRowFirstColumn="0" w:lastRowLastColumn="0"/>
+        </w:trPr>
+        <w:tc>
+          <w:tcPr>
+            <w:cnfStyle w:val="001000000000" w:firstRow="0" w:lastRow="0" w:firstColumn="1" w:lastColumn="0" w:oddVBand="0" w:evenVBand="0" w:oddHBand="0" w:evenHBand="0" w:firstRowFirstColumn="0" w:firstRowLastColumn="0" w:lastRowFirstColumn="0" w:lastRowLastColumn="0"/>
+            <w:tcW w:w="2881" w:type="dxa"/>
+          </w:tcPr>
+          <w:p>
+            <w:r>
+              <w:t xml:space="preserve">Location: </w:t>
+            </w:r>
+          </w:p>
+        </w:tc>
+        <w:tc>
+          <w:tcPr>
+            <w:tcW w:w="5975" w:type="dxa"/>
+          </w:tcPr>
+          <w:p>
+            <w:pPr>
+              <w:cnfStyle w:val="000000100000" w:firstRow="0" w:lastRow="0" w:firstColumn="0" w:lastColumn="0" w:oddVBand="0" w:evenVBand="0" w:oddHBand="1" w:evenHBand="0" w:firstRowFirstColumn="0" w:firstRowLastColumn="0" w:lastRowFirstColumn="0" w:lastRowLastColumn="0"/>
+            </w:pPr>
+            <w:r>
+              <w:t>Starbucks</w:t>
+            </w:r>
+          </w:p>
+        </w:tc>
+      </w:tr>
+      <w:tr>
+        <w:tc>
+          <w:tcPr>
+            <w:cnfStyle w:val="001000000000" w:firstRow="0" w:lastRow="0" w:firstColumn="1" w:lastColumn="0" w:oddVBand="0" w:evenVBand="0" w:oddHBand="0" w:evenHBand="0" w:firstRowFirstColumn="0" w:firstRowLastColumn="0" w:lastRowFirstColumn="0" w:lastRowLastColumn="0"/>
+            <w:tcW w:w="2881" w:type="dxa"/>
+          </w:tcPr>
+          <w:p>
+            <w:r>
+              <w:t xml:space="preserve">Start time: </w:t>
+            </w:r>
+          </w:p>
+        </w:tc>
+        <w:tc>
+          <w:tcPr>
+            <w:tcW w:w="5975" w:type="dxa"/>
+          </w:tcPr>
+          <w:p>
+            <w:pPr>
+              <w:cnfStyle w:val="000000000000" w:firstRow="0" w:lastRow="0" w:firstColumn="0" w:lastColumn="0" w:oddVBand="0" w:evenVBand="0" w:oddHBand="0" w:evenHBand="0" w:firstRowFirstColumn="0" w:firstRowLastColumn="0" w:lastRowFirstColumn="0" w:lastRowLastColumn="0"/>
+            </w:pPr>
+            <w:r>
+              <w:t>7:30 pm</w:t>
+            </w:r>
+          </w:p>
+        </w:tc>
+      </w:tr>
+      <w:tr>
+        <w:trPr>
+          <w:cnfStyle w:val="000000100000" w:firstRow="0" w:lastRow="0" w:firstColumn="0" w:lastColumn="0" w:oddVBand="0" w:evenVBand="0" w:oddHBand="1" w:evenHBand="0" w:firstRowFirstColumn="0" w:firstRowLastColumn="0" w:lastRowFirstColumn="0" w:lastRowLastColumn="0"/>
+        </w:trPr>
+        <w:tc>
+          <w:tcPr>
+            <w:cnfStyle w:val="001000000000" w:firstRow="0" w:lastRow="0" w:firstColumn="1" w:lastColumn="0" w:oddVBand="0" w:evenVBand="0" w:oddHBand="0" w:evenHBand="0" w:firstRowFirstColumn="0" w:firstRowLastColumn="0" w:lastRowFirstColumn="0" w:lastRowLastColumn="0"/>
+            <w:tcW w:w="2881" w:type="dxa"/>
+          </w:tcPr>
+          <w:p>
+            <w:r>
+              <w:t>End time:</w:t>
+            </w:r>
+          </w:p>
+        </w:tc>
+        <w:tc>
+          <w:tcPr>
+            <w:tcW w:w="5975" w:type="dxa"/>
+          </w:tcPr>
+          <w:p>
+            <w:pPr>
+              <w:cnfStyle w:val="000000100000" w:firstRow="0" w:lastRow="0" w:firstColumn="0" w:lastColumn="0" w:oddVBand="0" w:evenVBand="0" w:oddHBand="1" w:evenHBand="0" w:firstRowFirstColumn="0" w:firstRowLastColumn="0" w:lastRowFirstColumn="0" w:lastRowLastColumn="0"/>
+            </w:pPr>
+            <w:r>
+              <w:t>9:30 pm</w:t>
+            </w:r>
+          </w:p>
+        </w:tc>
+      </w:tr>
+      <w:tr>
+        <w:tc>
+          <w:tcPr>
+            <w:cnfStyle w:val="001000000000" w:firstRow="0" w:lastRow="0" w:firstColumn="1" w:lastColumn="0" w:oddVBand="0" w:evenVBand="0" w:oddHBand="0" w:evenHBand="0" w:firstRowFirstColumn="0" w:firstRowLastColumn="0" w:lastRowFirstColumn="0" w:lastRowLastColumn="0"/>
+            <w:tcW w:w="2881" w:type="dxa"/>
+          </w:tcPr>
+          <w:p>
+            <w:r>
+              <w:t xml:space="preserve">In Attendance: </w:t>
+            </w:r>
+          </w:p>
+        </w:tc>
+        <w:tc>
+          <w:tcPr>
+            <w:tcW w:w="5975" w:type="dxa"/>
+          </w:tcPr>
+          <w:p>
+            <w:pPr>
+              <w:cnfStyle w:val="000000000000" w:firstRow="0" w:lastRow="0" w:firstColumn="0" w:lastColumn="0" w:oddVBand="0" w:evenVBand="0" w:oddHBand="0" w:evenHBand="0" w:firstRowFirstColumn="0" w:firstRowLastColumn="0" w:lastRowFirstColumn="0" w:lastRowLastColumn="0"/>
+            </w:pPr>
+            <w:r>
+              <w:t>Ricardo Martinez, Maurice Pruna</w:t>
+            </w:r>
+          </w:p>
+        </w:tc>
+      </w:tr>
+      <w:tr>
+        <w:trPr>
+          <w:cnfStyle w:val="000000100000" w:firstRow="0" w:lastRow="0" w:firstColumn="0" w:lastColumn="0" w:oddVBand="0" w:evenVBand="0" w:oddHBand="1" w:evenHBand="0" w:firstRowFirstColumn="0" w:firstRowLastColumn="0" w:lastRowFirstColumn="0" w:lastRowLastColumn="0"/>
+        </w:trPr>
+        <w:tc>
+          <w:tcPr>
+            <w:cnfStyle w:val="001000000000" w:firstRow="0" w:lastRow="0" w:firstColumn="1" w:lastColumn="0" w:oddVBand="0" w:evenVBand="0" w:oddHBand="0" w:evenHBand="0" w:firstRowFirstColumn="0" w:firstRowLastColumn="0" w:lastRowFirstColumn="0" w:lastRowLastColumn="0"/>
+            <w:tcW w:w="2881" w:type="dxa"/>
+          </w:tcPr>
+          <w:p>
+            <w:r>
+              <w:t>Agenda:</w:t>
+            </w:r>
+          </w:p>
+        </w:tc>
+        <w:tc>
+          <w:tcPr>
+            <w:tcW w:w="5975" w:type="dxa"/>
+          </w:tcPr>
+          <w:p>
+            <w:pPr>
+              <w:cnfStyle w:val="000000100000" w:firstRow="0" w:lastRow="0" w:firstColumn="0" w:lastColumn="0" w:oddVBand="0" w:evenVBand="0" w:oddHBand="1" w:evenHBand="0" w:firstRowFirstColumn="0" w:firstRowLastColumn="0" w:lastRowFirstColumn="0" w:lastRowLastColumn="0"/>
+            </w:pPr>
+            <w:r>
+              <w:t xml:space="preserve">1. </w:t>
+            </w:r>
+            <w:r>
+              <w:t>Read documentation for Sencha</w:t>
+            </w:r>
+            <w:r>
+              <w:t xml:space="preserve"> </w:t>
+            </w:r>
+          </w:p>
+        </w:tc>
+      </w:tr>
+      <w:tr>
+        <w:tc>
+          <w:tcPr>
+            <w:cnfStyle w:val="001000000000" w:firstRow="0" w:lastRow="0" w:firstColumn="1" w:lastColumn="0" w:oddVBand="0" w:evenVBand="0" w:oddHBand="0" w:evenHBand="0" w:firstRowFirstColumn="0" w:firstRowLastColumn="0" w:lastRowFirstColumn="0" w:lastRowLastColumn="0"/>
+            <w:tcW w:w="2881" w:type="dxa"/>
+          </w:tcPr>
+          <w:p/>
+        </w:tc>
+        <w:tc>
+          <w:tcPr>
+            <w:tcW w:w="5975" w:type="dxa"/>
+          </w:tcPr>
+          <w:p>
+            <w:pPr>
+              <w:cnfStyle w:val="000000000000" w:firstRow="0" w:lastRow="0" w:firstColumn="0" w:lastColumn="0" w:oddVBand="0" w:evenVBand="0" w:oddHBand="0" w:evenHBand="0" w:firstRowFirstColumn="0" w:firstRowLastColumn="0" w:lastRowFirstColumn="0" w:lastRowLastColumn="0"/>
+            </w:pPr>
+            <w:r>
+              <w:t>2</w:t>
+            </w:r>
+            <w:r>
+              <w:t>.</w:t>
+            </w:r>
+            <w:r>
+              <w:t xml:space="preserve"> </w:t>
+            </w:r>
+            <w:r>
+              <w:t>Did some research for MVC architecture</w:t>
+            </w:r>
+          </w:p>
+        </w:tc>
+      </w:tr>
+      <w:tr>
+        <w:trPr>
+          <w:cnfStyle w:val="000000100000" w:firstRow="0" w:lastRow="0" w:firstColumn="0" w:lastColumn="0" w:oddVBand="0" w:evenVBand="0" w:oddHBand="1" w:evenHBand="0" w:firstRowFirstColumn="0" w:firstRowLastColumn="0" w:lastRowFirstColumn="0" w:lastRowLastColumn="0"/>
+        </w:trPr>
+        <w:tc>
+          <w:tcPr>
+            <w:cnfStyle w:val="001000000000" w:firstRow="0" w:lastRow="0" w:firstColumn="1" w:lastColumn="0" w:oddVBand="0" w:evenVBand="0" w:oddHBand="0" w:evenHBand="0" w:firstRowFirstColumn="0" w:firstRowLastColumn="0" w:lastRowFirstColumn="0" w:lastRowLastColumn="0"/>
+            <w:tcW w:w="2881" w:type="dxa"/>
+          </w:tcPr>
+          <w:p/>
+        </w:tc>
+        <w:tc>
+          <w:tcPr>
+            <w:tcW w:w="5975" w:type="dxa"/>
+          </w:tcPr>
+          <w:p>
+            <w:pPr>
+              <w:cnfStyle w:val="000000100000" w:firstRow="0" w:lastRow="0" w:firstColumn="0" w:lastColumn="0" w:oddVBand="0" w:evenVBand="0" w:oddHBand="1" w:evenHBand="0" w:firstRowFirstColumn="0" w:firstRowLastColumn="0" w:lastRowFirstColumn="0" w:lastRowLastColumn="0"/>
+            </w:pPr>
+          </w:p>
+        </w:tc>
+      </w:tr>
+      <w:tr>
+        <w:tc>
+          <w:tcPr>
+            <w:cnfStyle w:val="001000000000" w:firstRow="0" w:lastRow="0" w:firstColumn="1" w:lastColumn="0" w:oddVBand="0" w:evenVBand="0" w:oddHBand="0" w:evenHBand="0" w:firstRowFirstColumn="0" w:firstRowLastColumn="0" w:lastRowFirstColumn="0" w:lastRowLastColumn="0"/>
+            <w:tcW w:w="2881" w:type="dxa"/>
+          </w:tcPr>
+          <w:p>
+            <w:r>
+              <w:t>Assigned Tasks:</w:t>
+            </w:r>
+          </w:p>
+        </w:tc>
+        <w:tc>
+          <w:tcPr>
+            <w:tcW w:w="5975" w:type="dxa"/>
+          </w:tcPr>
+          <w:p>
+            <w:pPr>
+              <w:cnfStyle w:val="000000000000" w:firstRow="0" w:lastRow="0" w:firstColumn="0" w:lastColumn="0" w:oddVBand="0" w:evenVBand="0" w:oddHBand="0" w:evenHBand="0" w:firstRowFirstColumn="0" w:firstRowLastColumn="0" w:lastRowFirstColumn="0" w:lastRowLastColumn="0"/>
+            </w:pPr>
+            <w:r>
+              <w:t>Continue working on the mockups</w:t>
+            </w:r>
+          </w:p>
+        </w:tc>
+      </w:tr>
+      <w:tr>
+        <w:trPr>
+          <w:cnfStyle w:val="000000100000" w:firstRow="0" w:lastRow="0" w:firstColumn="0" w:lastColumn="0" w:oddVBand="0" w:evenVBand="0" w:oddHBand="1" w:evenHBand="0" w:firstRowFirstColumn="0" w:firstRowLastColumn="0" w:lastRowFirstColumn="0" w:lastRowLastColumn="0"/>
+        </w:trPr>
+        <w:tc>
+          <w:tcPr>
+            <w:cnfStyle w:val="001000000000" w:firstRow="0" w:lastRow="0" w:firstColumn="1" w:lastColumn="0" w:oddVBand="0" w:evenVBand="0" w:oddHBand="0" w:evenHBand="0" w:firstRowFirstColumn="0" w:firstRowLastColumn="0" w:lastRowFirstColumn="0" w:lastRowLastColumn="0"/>
+            <w:tcW w:w="2881" w:type="dxa"/>
+          </w:tcPr>
+          <w:p>
+            <w:r>
+              <w:t xml:space="preserve"> </w:t>
+            </w:r>
+          </w:p>
+        </w:tc>
+        <w:tc>
+          <w:tcPr>
+            <w:tcW w:w="5975" w:type="dxa"/>
+          </w:tcPr>
+          <w:p>
+            <w:pPr>
+              <w:cnfStyle w:val="000000100000" w:firstRow="0" w:lastRow="0" w:firstColumn="0" w:lastColumn="0" w:oddVBand="0" w:evenVBand="0" w:oddHBand="1" w:evenHBand="0" w:firstRowFirstColumn="0" w:firstRowLastColumn="0" w:lastRowFirstColumn="0" w:lastRowLastColumn="0"/>
+            </w:pPr>
+            <w:r>
+              <w:t xml:space="preserve">Begin with interfaces </w:t>
+            </w:r>
+          </w:p>
+        </w:tc>
+      </w:tr>
+      <w:tr>
+        <w:tc>
+          <w:tcPr>
+            <w:cnfStyle w:val="001000000000" w:firstRow="0" w:lastRow="0" w:firstColumn="1" w:lastColumn="0" w:oddVBand="0" w:evenVBand="0" w:oddHBand="0" w:evenHBand="0" w:firstRowFirstColumn="0" w:firstRowLastColumn="0" w:lastRowFirstColumn="0" w:lastRowLastColumn="0"/>
+            <w:tcW w:w="2881" w:type="dxa"/>
+          </w:tcPr>
+          <w:p>
+            <w:r>
+              <w:t>Duration:</w:t>
+            </w:r>
+          </w:p>
+        </w:tc>
+        <w:tc>
+          <w:tcPr>
+            <w:tcW w:w="5975" w:type="dxa"/>
+          </w:tcPr>
+          <w:p>
+            <w:pPr>
+              <w:cnfStyle w:val="000000000000" w:firstRow="0" w:lastRow="0" w:firstColumn="0" w:lastColumn="0" w:oddVBand="0" w:evenVBand="0" w:oddHBand="0" w:evenHBand="0" w:firstRowFirstColumn="0" w:firstRowLastColumn="0" w:lastRowFirstColumn="0" w:lastRowLastColumn="0"/>
+            </w:pPr>
+            <w:r>
+              <w:t>2 hours (120 minu)</w:t>
+            </w:r>
+          </w:p>
+        </w:tc>
+      </w:tr>
+      <w:tr>
+        <w:trPr>
+          <w:cnfStyle w:val="000000100000" w:firstRow="0" w:lastRow="0" w:firstColumn="0" w:lastColumn="0" w:oddVBand="0" w:evenVBand="0" w:oddHBand="1" w:evenHBand="0" w:firstRowFirstColumn="0" w:firstRowLastColumn="0" w:lastRowFirstColumn="0" w:lastRowLastColumn="0"/>
+        </w:trPr>
+        <w:tc>
+          <w:tcPr>
+            <w:cnfStyle w:val="001000000000" w:firstRow="0" w:lastRow="0" w:firstColumn="1" w:lastColumn="0" w:oddVBand="0" w:evenVBand="0" w:oddHBand="0" w:evenHBand="0" w:firstRowFirstColumn="0" w:firstRowLastColumn="0" w:lastRowFirstColumn="0" w:lastRowLastColumn="0"/>
+            <w:tcW w:w="2881" w:type="dxa"/>
+          </w:tcPr>
+          <w:p/>
+        </w:tc>
+        <w:tc>
+          <w:tcPr>
+            <w:tcW w:w="5975" w:type="dxa"/>
+          </w:tcPr>
+          <w:p>
+            <w:pPr>
+              <w:cnfStyle w:val="000000100000" w:firstRow="0" w:lastRow="0" w:firstColumn="0" w:lastColumn="0" w:oddVBand="0" w:evenVBand="0" w:oddHBand="1" w:evenHBand="0" w:firstRowFirstColumn="0" w:firstRowLastColumn="0" w:lastRowFirstColumn="0" w:lastRowLastColumn="0"/>
+            </w:pPr>
+          </w:p>
+        </w:tc>
+      </w:tr>
+    </w:tbl>
+    <w:p>
+      <w:pPr>
+        <w:spacing w:before="120" w:after="120" w:line="240" w:lineRule="auto"/>
+      </w:pPr>
+    </w:p>
+    <w:p>
+      <w:pPr>
+        <w:spacing w:before="120" w:after="120" w:line="240" w:lineRule="auto"/>
+      </w:pPr>
+    </w:p>
+    <w:p>
+      <w:pPr>
+        <w:spacing w:before="120" w:after="120" w:line="240" w:lineRule="auto"/>
+      </w:pPr>
+    </w:p>
+    <w:p>
+      <w:pPr>
+        <w:spacing w:before="120" w:after="120" w:line="240" w:lineRule="auto"/>
+      </w:pPr>
+    </w:p>
+    <w:p>
+      <w:pPr>
+        <w:spacing w:before="120" w:after="120" w:line="240" w:lineRule="auto"/>
+      </w:pPr>
+    </w:p>
+    <w:p>
+      <w:pPr>
+        <w:spacing w:before="120" w:after="120" w:line="240" w:lineRule="auto"/>
+      </w:pPr>
+    </w:p>
+    <w:p>
+      <w:pPr>
+        <w:spacing w:before="120" w:after="120" w:line="240" w:lineRule="auto"/>
+      </w:pPr>
+    </w:p>
+    <w:p>
+      <w:pPr>
+        <w:jc w:val="center"/>
+      </w:pPr>
+      <w:r>
+        <w:t>Meeting 9</w:t>
+      </w:r>
+    </w:p>
+    <w:tbl>
+      <w:tblPr>
+        <w:tblStyle w:val="MediumList2"/>
+        <w:tblW w:w="0" w:type="auto"/>
+        <w:tblLook w:val="04A0" w:firstRow="1" w:lastRow="0" w:firstColumn="1" w:lastColumn="0" w:noHBand="0" w:noVBand="1"/>
+      </w:tblPr>
+      <w:tblGrid>
+        <w:gridCol w:w="2881"/>
+        <w:gridCol w:w="5975"/>
+      </w:tblGrid>
+      <w:tr>
+        <w:trPr>
+          <w:cnfStyle w:val="100000000000" w:firstRow="1" w:lastRow="0" w:firstColumn="0" w:lastColumn="0" w:oddVBand="0" w:evenVBand="0" w:oddHBand="0" w:evenHBand="0" w:firstRowFirstColumn="0" w:firstRowLastColumn="0" w:lastRowFirstColumn="0" w:lastRowLastColumn="0"/>
+        </w:trPr>
+        <w:tc>
+          <w:tcPr>
+            <w:cnfStyle w:val="001000000100" w:firstRow="0" w:lastRow="0" w:firstColumn="1" w:lastColumn="0" w:oddVBand="0" w:evenVBand="0" w:oddHBand="0" w:evenHBand="0" w:firstRowFirstColumn="1" w:firstRowLastColumn="0" w:lastRowFirstColumn="0" w:lastRowLastColumn="0"/>
+            <w:tcW w:w="2881" w:type="dxa"/>
+          </w:tcPr>
+          <w:p>
+            <w:r>
+              <w:t xml:space="preserve">Date: </w:t>
+            </w:r>
+          </w:p>
+        </w:tc>
+        <w:tc>
+          <w:tcPr>
+            <w:tcW w:w="5975" w:type="dxa"/>
+          </w:tcPr>
+          <w:p>
+            <w:pPr>
+              <w:cnfStyle w:val="100000000000" w:firstRow="1" w:lastRow="0" w:firstColumn="0" w:lastColumn="0" w:oddVBand="0" w:evenVBand="0" w:oddHBand="0" w:evenHBand="0" w:firstRowFirstColumn="0" w:firstRowLastColumn="0" w:lastRowFirstColumn="0" w:lastRowLastColumn="0"/>
+            </w:pPr>
+            <w:r>
+              <w:t>Sunday</w:t>
+            </w:r>
+            <w:r>
+              <w:t>,</w:t>
+            </w:r>
+            <w:r>
+              <w:t xml:space="preserve"> September 14</w:t>
+            </w:r>
+            <w:r>
+              <w:t>, 2014</w:t>
+            </w:r>
+          </w:p>
+        </w:tc>
+      </w:tr>
+      <w:tr>
+        <w:trPr>
+          <w:cnfStyle w:val="000000100000" w:firstRow="0" w:lastRow="0" w:firstColumn="0" w:lastColumn="0" w:oddVBand="0" w:evenVBand="0" w:oddHBand="1" w:evenHBand="0" w:firstRowFirstColumn="0" w:firstRowLastColumn="0" w:lastRowFirstColumn="0" w:lastRowLastColumn="0"/>
+        </w:trPr>
+        <w:tc>
+          <w:tcPr>
+            <w:cnfStyle w:val="001000000000" w:firstRow="0" w:lastRow="0" w:firstColumn="1" w:lastColumn="0" w:oddVBand="0" w:evenVBand="0" w:oddHBand="0" w:evenHBand="0" w:firstRowFirstColumn="0" w:firstRowLastColumn="0" w:lastRowFirstColumn="0" w:lastRowLastColumn="0"/>
+            <w:tcW w:w="2881" w:type="dxa"/>
+          </w:tcPr>
+          <w:p>
+            <w:r>
+              <w:t xml:space="preserve">Location: </w:t>
+            </w:r>
+          </w:p>
+        </w:tc>
+        <w:tc>
+          <w:tcPr>
+            <w:tcW w:w="5975" w:type="dxa"/>
+          </w:tcPr>
+          <w:p>
+            <w:pPr>
+              <w:cnfStyle w:val="000000100000" w:firstRow="0" w:lastRow="0" w:firstColumn="0" w:lastColumn="0" w:oddVBand="0" w:evenVBand="0" w:oddHBand="1" w:evenHBand="0" w:firstRowFirstColumn="0" w:firstRowLastColumn="0" w:lastRowFirstColumn="0" w:lastRowLastColumn="0"/>
+            </w:pPr>
+            <w:r>
+              <w:t>FIU JCCL Labs</w:t>
+            </w:r>
+          </w:p>
+        </w:tc>
+      </w:tr>
+      <w:tr>
+        <w:tc>
+          <w:tcPr>
+            <w:cnfStyle w:val="001000000000" w:firstRow="0" w:lastRow="0" w:firstColumn="1" w:lastColumn="0" w:oddVBand="0" w:evenVBand="0" w:oddHBand="0" w:evenHBand="0" w:firstRowFirstColumn="0" w:firstRowLastColumn="0" w:lastRowFirstColumn="0" w:lastRowLastColumn="0"/>
+            <w:tcW w:w="2881" w:type="dxa"/>
+          </w:tcPr>
+          <w:p>
+            <w:r>
+              <w:t xml:space="preserve">Start time: </w:t>
+            </w:r>
+          </w:p>
+        </w:tc>
+        <w:tc>
+          <w:tcPr>
+            <w:tcW w:w="5975" w:type="dxa"/>
+          </w:tcPr>
+          <w:p>
+            <w:pPr>
+              <w:cnfStyle w:val="000000000000" w:firstRow="0" w:lastRow="0" w:firstColumn="0" w:lastColumn="0" w:oddVBand="0" w:evenVBand="0" w:oddHBand="0" w:evenHBand="0" w:firstRowFirstColumn="0" w:firstRowLastColumn="0" w:lastRowFirstColumn="0" w:lastRowLastColumn="0"/>
+            </w:pPr>
+            <w:r>
+              <w:t>3:30 p</w:t>
+            </w:r>
+            <w:r>
+              <w:t>m</w:t>
+            </w:r>
+          </w:p>
+        </w:tc>
+      </w:tr>
+      <w:tr>
+        <w:trPr>
+          <w:cnfStyle w:val="000000100000" w:firstRow="0" w:lastRow="0" w:firstColumn="0" w:lastColumn="0" w:oddVBand="0" w:evenVBand="0" w:oddHBand="1" w:evenHBand="0" w:firstRowFirstColumn="0" w:firstRowLastColumn="0" w:lastRowFirstColumn="0" w:lastRowLastColumn="0"/>
+        </w:trPr>
+        <w:tc>
+          <w:tcPr>
+            <w:cnfStyle w:val="001000000000" w:firstRow="0" w:lastRow="0" w:firstColumn="1" w:lastColumn="0" w:oddVBand="0" w:evenVBand="0" w:oddHBand="0" w:evenHBand="0" w:firstRowFirstColumn="0" w:firstRowLastColumn="0" w:lastRowFirstColumn="0" w:lastRowLastColumn="0"/>
+            <w:tcW w:w="2881" w:type="dxa"/>
+          </w:tcPr>
+          <w:p>
+            <w:r>
+              <w:t>End time:</w:t>
+            </w:r>
+          </w:p>
+        </w:tc>
+        <w:tc>
+          <w:tcPr>
+            <w:tcW w:w="5975" w:type="dxa"/>
+          </w:tcPr>
+          <w:p>
+            <w:pPr>
+              <w:cnfStyle w:val="000000100000" w:firstRow="0" w:lastRow="0" w:firstColumn="0" w:lastColumn="0" w:oddVBand="0" w:evenVBand="0" w:oddHBand="1" w:evenHBand="0" w:firstRowFirstColumn="0" w:firstRowLastColumn="0" w:lastRowFirstColumn="0" w:lastRowLastColumn="0"/>
+            </w:pPr>
+            <w:r>
+              <w:t>7:00 pm</w:t>
+            </w:r>
+          </w:p>
+        </w:tc>
+      </w:tr>
+      <w:tr>
+        <w:tc>
+          <w:tcPr>
+            <w:cnfStyle w:val="001000000000" w:firstRow="0" w:lastRow="0" w:firstColumn="1" w:lastColumn="0" w:oddVBand="0" w:evenVBand="0" w:oddHBand="0" w:evenHBand="0" w:firstRowFirstColumn="0" w:firstRowLastColumn="0" w:lastRowFirstColumn="0" w:lastRowLastColumn="0"/>
+            <w:tcW w:w="2881" w:type="dxa"/>
+          </w:tcPr>
+          <w:p>
+            <w:r>
+              <w:t xml:space="preserve">In Attendance: </w:t>
+            </w:r>
+          </w:p>
+        </w:tc>
+        <w:tc>
+          <w:tcPr>
+            <w:tcW w:w="5975" w:type="dxa"/>
+          </w:tcPr>
+          <w:p>
+            <w:pPr>
+              <w:cnfStyle w:val="000000000000" w:firstRow="0" w:lastRow="0" w:firstColumn="0" w:lastColumn="0" w:oddVBand="0" w:evenVBand="0" w:oddHBand="0" w:evenHBand="0" w:firstRowFirstColumn="0" w:firstRowLastColumn="0" w:lastRowFirstColumn="0" w:lastRowLastColumn="0"/>
+            </w:pPr>
+            <w:r>
+              <w:t>Ricardo Martinez, Maurice Pruna</w:t>
+            </w:r>
+          </w:p>
+        </w:tc>
+      </w:tr>
+      <w:tr>
+        <w:trPr>
+          <w:cnfStyle w:val="000000100000" w:firstRow="0" w:lastRow="0" w:firstColumn="0" w:lastColumn="0" w:oddVBand="0" w:evenVBand="0" w:oddHBand="1" w:evenHBand="0" w:firstRowFirstColumn="0" w:firstRowLastColumn="0" w:lastRowFirstColumn="0" w:lastRowLastColumn="0"/>
+        </w:trPr>
+        <w:tc>
+          <w:tcPr>
+            <w:cnfStyle w:val="001000000000" w:firstRow="0" w:lastRow="0" w:firstColumn="1" w:lastColumn="0" w:oddVBand="0" w:evenVBand="0" w:oddHBand="0" w:evenHBand="0" w:firstRowFirstColumn="0" w:firstRowLastColumn="0" w:lastRowFirstColumn="0" w:lastRowLastColumn="0"/>
+            <w:tcW w:w="2881" w:type="dxa"/>
+          </w:tcPr>
+          <w:p>
+            <w:r>
+              <w:t>Agenda:</w:t>
+            </w:r>
+          </w:p>
+        </w:tc>
+        <w:tc>
+          <w:tcPr>
+            <w:tcW w:w="5975" w:type="dxa"/>
+          </w:tcPr>
+          <w:p>
+            <w:pPr>
+              <w:cnfStyle w:val="000000100000" w:firstRow="0" w:lastRow="0" w:firstColumn="0" w:lastColumn="0" w:oddVBand="0" w:evenVBand="0" w:oddHBand="1" w:evenHBand="0" w:firstRowFirstColumn="0" w:firstRowLastColumn="0" w:lastRowFirstColumn="0" w:lastRowLastColumn="0"/>
+            </w:pPr>
+            <w:r>
+              <w:t xml:space="preserve">1. </w:t>
+            </w:r>
+            <w:r>
+              <w:t>Continue with Interface implementation</w:t>
+            </w:r>
+            <w:r>
+              <w:t xml:space="preserve"> </w:t>
+            </w:r>
+          </w:p>
+        </w:tc>
+      </w:tr>
+      <w:tr>
+        <w:tc>
+          <w:tcPr>
+            <w:cnfStyle w:val="001000000000" w:firstRow="0" w:lastRow="0" w:firstColumn="1" w:lastColumn="0" w:oddVBand="0" w:evenVBand="0" w:oddHBand="0" w:evenHBand="0" w:firstRowFirstColumn="0" w:firstRowLastColumn="0" w:lastRowFirstColumn="0" w:lastRowLastColumn="0"/>
+            <w:tcW w:w="2881" w:type="dxa"/>
+          </w:tcPr>
+          <w:p/>
+        </w:tc>
+        <w:tc>
+          <w:tcPr>
+            <w:tcW w:w="5975" w:type="dxa"/>
+          </w:tcPr>
+          <w:p>
+            <w:pPr>
+              <w:cnfStyle w:val="000000000000" w:firstRow="0" w:lastRow="0" w:firstColumn="0" w:lastColumn="0" w:oddVBand="0" w:evenVBand="0" w:oddHBand="0" w:evenHBand="0" w:firstRowFirstColumn="0" w:firstRowLastColumn="0" w:lastRowFirstColumn="0" w:lastRowLastColumn="0"/>
+            </w:pPr>
+            <w:r>
+              <w:t>2</w:t>
+            </w:r>
+            <w:r>
+              <w:t>.</w:t>
+            </w:r>
+            <w:r>
+              <w:t xml:space="preserve"> </w:t>
+            </w:r>
+            <w:r>
+              <w:t>Provide feedback and assign roles</w:t>
+            </w:r>
+            <w:r>
+              <w:t xml:space="preserve"> </w:t>
+            </w:r>
+          </w:p>
+        </w:tc>
+      </w:tr>
+      <w:tr>
+        <w:trPr>
+          <w:cnfStyle w:val="000000100000" w:firstRow="0" w:lastRow="0" w:firstColumn="0" w:lastColumn="0" w:oddVBand="0" w:evenVBand="0" w:oddHBand="1" w:evenHBand="0" w:firstRowFirstColumn="0" w:firstRowLastColumn="0" w:lastRowFirstColumn="0" w:lastRowLastColumn="0"/>
+        </w:trPr>
+        <w:tc>
+          <w:tcPr>
+            <w:cnfStyle w:val="001000000000" w:firstRow="0" w:lastRow="0" w:firstColumn="1" w:lastColumn="0" w:oddVBand="0" w:evenVBand="0" w:oddHBand="0" w:evenHBand="0" w:firstRowFirstColumn="0" w:firstRowLastColumn="0" w:lastRowFirstColumn="0" w:lastRowLastColumn="0"/>
+            <w:tcW w:w="2881" w:type="dxa"/>
+          </w:tcPr>
+          <w:p>
+            <w:r>
+              <w:t>Assigned Tasks:</w:t>
+            </w:r>
+          </w:p>
+        </w:tc>
+        <w:tc>
+          <w:tcPr>
+            <w:tcW w:w="5975" w:type="dxa"/>
+          </w:tcPr>
+          <w:p>
+            <w:pPr>
+              <w:cnfStyle w:val="000000100000" w:firstRow="0" w:lastRow="0" w:firstColumn="0" w:lastColumn="0" w:oddVBand="0" w:evenVBand="0" w:oddHBand="1" w:evenHBand="0" w:firstRowFirstColumn="0" w:firstRowLastColumn="0" w:lastRowFirstColumn="0" w:lastRowLastColumn="0"/>
+            </w:pPr>
+            <w:r>
+              <w:t>Continue with Interface Implementation</w:t>
+            </w:r>
+          </w:p>
+        </w:tc>
+      </w:tr>
+      <w:tr>
+        <w:tc>
+          <w:tcPr>
+            <w:cnfStyle w:val="001000000000" w:firstRow="0" w:lastRow="0" w:firstColumn="1" w:lastColumn="0" w:oddVBand="0" w:evenVBand="0" w:oddHBand="0" w:evenHBand="0" w:firstRowFirstColumn="0" w:firstRowLastColumn="0" w:lastRowFirstColumn="0" w:lastRowLastColumn="0"/>
+            <w:tcW w:w="2881" w:type="dxa"/>
+          </w:tcPr>
+          <w:p>
+            <w:r>
+              <w:t xml:space="preserve"> </w:t>
+            </w:r>
+          </w:p>
+        </w:tc>
+        <w:tc>
+          <w:tcPr>
+            <w:tcW w:w="5975" w:type="dxa"/>
+          </w:tcPr>
+          <w:p>
+            <w:pPr>
+              <w:cnfStyle w:val="000000000000" w:firstRow="0" w:lastRow="0" w:firstColumn="0" w:lastColumn="0" w:oddVBand="0" w:evenVBand="0" w:oddHBand="0" w:evenHBand="0" w:firstRowFirstColumn="0" w:firstRowLastColumn="0" w:lastRowFirstColumn="0" w:lastRowLastColumn="0"/>
+            </w:pPr>
+            <w:r>
+              <w:t xml:space="preserve">Improve use cases model </w:t>
+            </w:r>
+          </w:p>
+        </w:tc>
+      </w:tr>
+      <w:tr>
+        <w:trPr>
+          <w:cnfStyle w:val="000000100000" w:firstRow="0" w:lastRow="0" w:firstColumn="0" w:lastColumn="0" w:oddVBand="0" w:evenVBand="0" w:oddHBand="1" w:evenHBand="0" w:firstRowFirstColumn="0" w:firstRowLastColumn="0" w:lastRowFirstColumn="0" w:lastRowLastColumn="0"/>
+        </w:trPr>
+        <w:tc>
+          <w:tcPr>
+            <w:cnfStyle w:val="001000000000" w:firstRow="0" w:lastRow="0" w:firstColumn="1" w:lastColumn="0" w:oddVBand="0" w:evenVBand="0" w:oddHBand="0" w:evenHBand="0" w:firstRowFirstColumn="0" w:firstRowLastColumn="0" w:lastRowFirstColumn="0" w:lastRowLastColumn="0"/>
+            <w:tcW w:w="2881" w:type="dxa"/>
+          </w:tcPr>
+          <w:p>
+            <w:r>
+              <w:t>Duration:</w:t>
+            </w:r>
+          </w:p>
+        </w:tc>
+        <w:tc>
+          <w:tcPr>
+            <w:tcW w:w="5975" w:type="dxa"/>
+          </w:tcPr>
+          <w:p>
+            <w:pPr>
+              <w:cnfStyle w:val="000000100000" w:firstRow="0" w:lastRow="0" w:firstColumn="0" w:lastColumn="0" w:oddVBand="0" w:evenVBand="0" w:oddHBand="1" w:evenHBand="0" w:firstRowFirstColumn="0" w:firstRowLastColumn="0" w:lastRowFirstColumn="0" w:lastRowLastColumn="0"/>
+            </w:pPr>
+            <w:r>
+              <w:t xml:space="preserve">3hours </w:t>
+            </w:r>
+            <w:r>
+              <w:t>30 min</w:t>
+            </w:r>
+          </w:p>
+        </w:tc>
+      </w:tr>
+      <w:tr>
+        <w:tc>
+          <w:tcPr>
+            <w:cnfStyle w:val="001000000000" w:firstRow="0" w:lastRow="0" w:firstColumn="1" w:lastColumn="0" w:oddVBand="0" w:evenVBand="0" w:oddHBand="0" w:evenHBand="0" w:firstRowFirstColumn="0" w:firstRowLastColumn="0" w:lastRowFirstColumn="0" w:lastRowLastColumn="0"/>
+            <w:tcW w:w="2881" w:type="dxa"/>
+          </w:tcPr>
+          <w:p/>
+        </w:tc>
+        <w:tc>
+          <w:tcPr>
+            <w:tcW w:w="5975" w:type="dxa"/>
+          </w:tcPr>
+          <w:p>
+            <w:pPr>
+              <w:cnfStyle w:val="000000000000" w:firstRow="0" w:lastRow="0" w:firstColumn="0" w:lastColumn="0" w:oddVBand="0" w:evenVBand="0" w:oddHBand="0" w:evenHBand="0" w:firstRowFirstColumn="0" w:firstRowLastColumn="0" w:lastRowFirstColumn="0" w:lastRowLastColumn="0"/>
+            </w:pPr>
+          </w:p>
+        </w:tc>
+      </w:tr>
+      <w:tr>
+        <w:trPr>
+          <w:cnfStyle w:val="000000100000" w:firstRow="0" w:lastRow="0" w:firstColumn="0" w:lastColumn="0" w:oddVBand="0" w:evenVBand="0" w:oddHBand="1" w:evenHBand="0" w:firstRowFirstColumn="0" w:firstRowLastColumn="0" w:lastRowFirstColumn="0" w:lastRowLastColumn="0"/>
+        </w:trPr>
+        <w:tc>
+          <w:tcPr>
+            <w:cnfStyle w:val="001000000000" w:firstRow="0" w:lastRow="0" w:firstColumn="1" w:lastColumn="0" w:oddVBand="0" w:evenVBand="0" w:oddHBand="0" w:evenHBand="0" w:firstRowFirstColumn="0" w:firstRowLastColumn="0" w:lastRowFirstColumn="0" w:lastRowLastColumn="0"/>
+            <w:tcW w:w="2881" w:type="dxa"/>
+          </w:tcPr>
+          <w:p/>
+        </w:tc>
+        <w:tc>
+          <w:tcPr>
+            <w:tcW w:w="5975" w:type="dxa"/>
+          </w:tcPr>
+          <w:p>
+            <w:pPr>
+              <w:cnfStyle w:val="000000100000" w:firstRow="0" w:lastRow="0" w:firstColumn="0" w:lastColumn="0" w:oddVBand="0" w:evenVBand="0" w:oddHBand="1" w:evenHBand="0" w:firstRowFirstColumn="0" w:firstRowLastColumn="0" w:lastRowFirstColumn="0" w:lastRowLastColumn="0"/>
+            </w:pPr>
+          </w:p>
+        </w:tc>
+      </w:tr>
+    </w:tbl>
+    <w:p>
+      <w:pPr>
+        <w:jc w:val="center"/>
+      </w:pPr>
+    </w:p>
+    <w:p>
+      <w:pPr>
+        <w:jc w:val="center"/>
+      </w:pPr>
+      <w:r>
+        <w:t>Meeting 10</w:t>
+      </w:r>
+    </w:p>
+    <w:tbl>
+      <w:tblPr>
+        <w:tblStyle w:val="MediumList2"/>
+        <w:tblW w:w="0" w:type="auto"/>
+        <w:tblLook w:val="04A0" w:firstRow="1" w:lastRow="0" w:firstColumn="1" w:lastColumn="0" w:noHBand="0" w:noVBand="1"/>
+      </w:tblPr>
+      <w:tblGrid>
+        <w:gridCol w:w="2881"/>
+        <w:gridCol w:w="5975"/>
+      </w:tblGrid>
+      <w:tr>
+        <w:trPr>
+          <w:cnfStyle w:val="100000000000" w:firstRow="1" w:lastRow="0" w:firstColumn="0" w:lastColumn="0" w:oddVBand="0" w:evenVBand="0" w:oddHBand="0" w:evenHBand="0" w:firstRowFirstColumn="0" w:firstRowLastColumn="0" w:lastRowFirstColumn="0" w:lastRowLastColumn="0"/>
+        </w:trPr>
+        <w:tc>
+          <w:tcPr>
+            <w:cnfStyle w:val="001000000100" w:firstRow="0" w:lastRow="0" w:firstColumn="1" w:lastColumn="0" w:oddVBand="0" w:evenVBand="0" w:oddHBand="0" w:evenHBand="0" w:firstRowFirstColumn="1" w:firstRowLastColumn="0" w:lastRowFirstColumn="0" w:lastRowLastColumn="0"/>
+            <w:tcW w:w="2881" w:type="dxa"/>
+          </w:tcPr>
+          <w:p>
+            <w:r>
+              <w:t xml:space="preserve">Date: </w:t>
+            </w:r>
+          </w:p>
+        </w:tc>
+        <w:tc>
+          <w:tcPr>
+            <w:tcW w:w="5975" w:type="dxa"/>
+          </w:tcPr>
+          <w:p>
+            <w:pPr>
+              <w:cnfStyle w:val="100000000000" w:firstRow="1" w:lastRow="0" w:firstColumn="0" w:lastColumn="0" w:oddVBand="0" w:evenVBand="0" w:oddHBand="0" w:evenHBand="0" w:firstRowFirstColumn="0" w:firstRowLastColumn="0" w:lastRowFirstColumn="0" w:lastRowLastColumn="0"/>
+            </w:pPr>
+            <w:r>
+              <w:t>Wednesday, September 17, 2014</w:t>
+            </w:r>
+          </w:p>
+        </w:tc>
+      </w:tr>
+      <w:tr>
+        <w:trPr>
+          <w:cnfStyle w:val="000000100000" w:firstRow="0" w:lastRow="0" w:firstColumn="0" w:lastColumn="0" w:oddVBand="0" w:evenVBand="0" w:oddHBand="1" w:evenHBand="0" w:firstRowFirstColumn="0" w:firstRowLastColumn="0" w:lastRowFirstColumn="0" w:lastRowLastColumn="0"/>
+        </w:trPr>
+        <w:tc>
+          <w:tcPr>
+            <w:cnfStyle w:val="001000000000" w:firstRow="0" w:lastRow="0" w:firstColumn="1" w:lastColumn="0" w:oddVBand="0" w:evenVBand="0" w:oddHBand="0" w:evenHBand="0" w:firstRowFirstColumn="0" w:firstRowLastColumn="0" w:lastRowFirstColumn="0" w:lastRowLastColumn="0"/>
+            <w:tcW w:w="2881" w:type="dxa"/>
+          </w:tcPr>
+          <w:p>
+            <w:r>
+              <w:t xml:space="preserve">Location: </w:t>
+            </w:r>
+          </w:p>
+        </w:tc>
+        <w:tc>
+          <w:tcPr>
+            <w:tcW w:w="5975" w:type="dxa"/>
+          </w:tcPr>
+          <w:p>
+            <w:pPr>
+              <w:cnfStyle w:val="000000100000" w:firstRow="0" w:lastRow="0" w:firstColumn="0" w:lastColumn="0" w:oddVBand="0" w:evenVBand="0" w:oddHBand="1" w:evenHBand="0" w:firstRowFirstColumn="0" w:firstRowLastColumn="0" w:lastRowFirstColumn="0" w:lastRowLastColumn="0"/>
+            </w:pPr>
+            <w:r>
+              <w:t>Conference Call</w:t>
+            </w:r>
+          </w:p>
+        </w:tc>
+      </w:tr>
+      <w:tr>
+        <w:tc>
+          <w:tcPr>
+            <w:cnfStyle w:val="001000000000" w:firstRow="0" w:lastRow="0" w:firstColumn="1" w:lastColumn="0" w:oddVBand="0" w:evenVBand="0" w:oddHBand="0" w:evenHBand="0" w:firstRowFirstColumn="0" w:firstRowLastColumn="0" w:lastRowFirstColumn="0" w:lastRowLastColumn="0"/>
+            <w:tcW w:w="2881" w:type="dxa"/>
+          </w:tcPr>
+          <w:p>
+            <w:r>
+              <w:t xml:space="preserve">Start time: </w:t>
+            </w:r>
+          </w:p>
+        </w:tc>
+        <w:tc>
+          <w:tcPr>
+            <w:tcW w:w="5975" w:type="dxa"/>
+          </w:tcPr>
+          <w:p>
+            <w:pPr>
+              <w:cnfStyle w:val="000000000000" w:firstRow="0" w:lastRow="0" w:firstColumn="0" w:lastColumn="0" w:oddVBand="0" w:evenVBand="0" w:oddHBand="0" w:evenHBand="0" w:firstRowFirstColumn="0" w:firstRowLastColumn="0" w:lastRowFirstColumn="0" w:lastRowLastColumn="0"/>
+            </w:pPr>
+            <w:r>
+              <w:t>12:00 pm</w:t>
+            </w:r>
+          </w:p>
+        </w:tc>
+      </w:tr>
+      <w:tr>
+        <w:trPr>
+          <w:cnfStyle w:val="000000100000" w:firstRow="0" w:lastRow="0" w:firstColumn="0" w:lastColumn="0" w:oddVBand="0" w:evenVBand="0" w:oddHBand="1" w:evenHBand="0" w:firstRowFirstColumn="0" w:firstRowLastColumn="0" w:lastRowFirstColumn="0" w:lastRowLastColumn="0"/>
+        </w:trPr>
+        <w:tc>
+          <w:tcPr>
+            <w:cnfStyle w:val="001000000000" w:firstRow="0" w:lastRow="0" w:firstColumn="1" w:lastColumn="0" w:oddVBand="0" w:evenVBand="0" w:oddHBand="0" w:evenHBand="0" w:firstRowFirstColumn="0" w:firstRowLastColumn="0" w:lastRowFirstColumn="0" w:lastRowLastColumn="0"/>
+            <w:tcW w:w="2881" w:type="dxa"/>
+          </w:tcPr>
+          <w:p>
+            <w:r>
+              <w:t>End time:</w:t>
+            </w:r>
+          </w:p>
+        </w:tc>
+        <w:tc>
+          <w:tcPr>
+            <w:tcW w:w="5975" w:type="dxa"/>
+          </w:tcPr>
+          <w:p>
+            <w:pPr>
+              <w:cnfStyle w:val="000000100000" w:firstRow="0" w:lastRow="0" w:firstColumn="0" w:lastColumn="0" w:oddVBand="0" w:evenVBand="0" w:oddHBand="1" w:evenHBand="0" w:firstRowFirstColumn="0" w:firstRowLastColumn="0" w:lastRowFirstColumn="0" w:lastRowLastColumn="0"/>
+            </w:pPr>
+            <w:r>
+              <w:t>1:00 pm</w:t>
+            </w:r>
+          </w:p>
+        </w:tc>
+      </w:tr>
+      <w:tr>
+        <w:tc>
+          <w:tcPr>
+            <w:cnfStyle w:val="001000000000" w:firstRow="0" w:lastRow="0" w:firstColumn="1" w:lastColumn="0" w:oddVBand="0" w:evenVBand="0" w:oddHBand="0" w:evenHBand="0" w:firstRowFirstColumn="0" w:firstRowLastColumn="0" w:lastRowFirstColumn="0" w:lastRowLastColumn="0"/>
+            <w:tcW w:w="2881" w:type="dxa"/>
+          </w:tcPr>
+          <w:p>
+            <w:r>
+              <w:t xml:space="preserve">In Attendance: </w:t>
+            </w:r>
+          </w:p>
+        </w:tc>
+        <w:tc>
+          <w:tcPr>
+            <w:tcW w:w="5975" w:type="dxa"/>
+          </w:tcPr>
+          <w:p>
+            <w:pPr>
+              <w:cnfStyle w:val="000000000000" w:firstRow="0" w:lastRow="0" w:firstColumn="0" w:lastColumn="0" w:oddVBand="0" w:evenVBand="0" w:oddHBand="0" w:evenHBand="0" w:firstRowFirstColumn="0" w:firstRowLastColumn="0" w:lastRowFirstColumn="0" w:lastRowLastColumn="0"/>
+            </w:pPr>
+            <w:r>
+              <w:t>Ricardo Martinez, Maurice Pruna, Gabriela Wilson, David Gonzalez (TSO)</w:t>
+            </w:r>
+          </w:p>
+        </w:tc>
+      </w:tr>
+      <w:tr>
+        <w:trPr>
+          <w:cnfStyle w:val="000000100000" w:firstRow="0" w:lastRow="0" w:firstColumn="0" w:lastColumn="0" w:oddVBand="0" w:evenVBand="0" w:oddHBand="1" w:evenHBand="0" w:firstRowFirstColumn="0" w:firstRowLastColumn="0" w:lastRowFirstColumn="0" w:lastRowLastColumn="0"/>
+        </w:trPr>
+        <w:tc>
+          <w:tcPr>
+            <w:cnfStyle w:val="001000000000" w:firstRow="0" w:lastRow="0" w:firstColumn="1" w:lastColumn="0" w:oddVBand="0" w:evenVBand="0" w:oddHBand="0" w:evenHBand="0" w:firstRowFirstColumn="0" w:firstRowLastColumn="0" w:lastRowFirstColumn="0" w:lastRowLastColumn="0"/>
+            <w:tcW w:w="2881" w:type="dxa"/>
+          </w:tcPr>
+          <w:p>
+            <w:r>
+              <w:t>Agenda:</w:t>
+            </w:r>
+          </w:p>
+        </w:tc>
+        <w:tc>
+          <w:tcPr>
+            <w:tcW w:w="5975" w:type="dxa"/>
+          </w:tcPr>
+          <w:p>
+            <w:pPr>
+              <w:cnfStyle w:val="000000100000" w:firstRow="0" w:lastRow="0" w:firstColumn="0" w:lastColumn="0" w:oddVBand="0" w:evenVBand="0" w:oddHBand="1" w:evenHBand="0" w:firstRowFirstColumn="0" w:firstRowLastColumn="0" w:lastRowFirstColumn="0" w:lastRowLastColumn="0"/>
+            </w:pPr>
+            <w:r>
+              <w:t xml:space="preserve">1. Ask questions in regards to usage of API </w:t>
+            </w:r>
+          </w:p>
+        </w:tc>
+      </w:tr>
+      <w:tr>
+        <w:tc>
+          <w:tcPr>
+            <w:cnfStyle w:val="001000000000" w:firstRow="0" w:lastRow="0" w:firstColumn="1" w:lastColumn="0" w:oddVBand="0" w:evenVBand="0" w:oddHBand="0" w:evenHBand="0" w:firstRowFirstColumn="0" w:firstRowLastColumn="0" w:lastRowFirstColumn="0" w:lastRowLastColumn="0"/>
+            <w:tcW w:w="2881" w:type="dxa"/>
+          </w:tcPr>
+          <w:p/>
+        </w:tc>
+        <w:tc>
+          <w:tcPr>
+            <w:tcW w:w="5975" w:type="dxa"/>
+          </w:tcPr>
+          <w:p>
+            <w:pPr>
+              <w:cnfStyle w:val="000000000000" w:firstRow="0" w:lastRow="0" w:firstColumn="0" w:lastColumn="0" w:oddVBand="0" w:evenVBand="0" w:oddHBand="0" w:evenHBand="0" w:firstRowFirstColumn="0" w:firstRowLastColumn="0" w:lastRowFirstColumn="0" w:lastRowLastColumn="0"/>
+            </w:pPr>
+            <w:r>
+              <w:t>2</w:t>
+            </w:r>
+            <w:r>
+              <w:t>.</w:t>
+            </w:r>
+            <w:r>
+              <w:t xml:space="preserve"> Database integration </w:t>
+            </w:r>
+          </w:p>
+        </w:tc>
+      </w:tr>
+      <w:tr>
+        <w:trPr>
+          <w:cnfStyle w:val="000000100000" w:firstRow="0" w:lastRow="0" w:firstColumn="0" w:lastColumn="0" w:oddVBand="0" w:evenVBand="0" w:oddHBand="1" w:evenHBand="0" w:firstRowFirstColumn="0" w:firstRowLastColumn="0" w:lastRowFirstColumn="0" w:lastRowLastColumn="0"/>
+        </w:trPr>
+        <w:tc>
+          <w:tcPr>
+            <w:cnfStyle w:val="001000000000" w:firstRow="0" w:lastRow="0" w:firstColumn="1" w:lastColumn="0" w:oddVBand="0" w:evenVBand="0" w:oddHBand="0" w:evenHBand="0" w:firstRowFirstColumn="0" w:firstRowLastColumn="0" w:lastRowFirstColumn="0" w:lastRowLastColumn="0"/>
+            <w:tcW w:w="2881" w:type="dxa"/>
+          </w:tcPr>
+          <w:p>
+            <w:r>
+              <w:t>Assigned Tasks:</w:t>
+            </w:r>
+          </w:p>
+        </w:tc>
+        <w:tc>
+          <w:tcPr>
+            <w:tcW w:w="5975" w:type="dxa"/>
+          </w:tcPr>
+          <w:p>
+            <w:pPr>
+              <w:cnfStyle w:val="000000100000" w:firstRow="0" w:lastRow="0" w:firstColumn="0" w:lastColumn="0" w:oddVBand="0" w:evenVBand="0" w:oddHBand="1" w:evenHBand="0" w:firstRowFirstColumn="0" w:firstRowLastColumn="0" w:lastRowFirstColumn="0" w:lastRowLastColumn="0"/>
+            </w:pPr>
+            <w:r>
+              <w:t>Look over API Documenation</w:t>
+            </w:r>
+          </w:p>
+        </w:tc>
+      </w:tr>
+      <w:tr>
+        <w:tc>
+          <w:tcPr>
+            <w:cnfStyle w:val="001000000000" w:firstRow="0" w:lastRow="0" w:firstColumn="1" w:lastColumn="0" w:oddVBand="0" w:evenVBand="0" w:oddHBand="0" w:evenHBand="0" w:firstRowFirstColumn="0" w:firstRowLastColumn="0" w:lastRowFirstColumn="0" w:lastRowLastColumn="0"/>
+            <w:tcW w:w="2881" w:type="dxa"/>
+          </w:tcPr>
+          <w:p>
+            <w:r>
+              <w:t xml:space="preserve"> </w:t>
+            </w:r>
+          </w:p>
+        </w:tc>
+        <w:tc>
+          <w:tcPr>
+            <w:tcW w:w="5975" w:type="dxa"/>
+          </w:tcPr>
+          <w:p>
+            <w:pPr>
+              <w:cnfStyle w:val="000000000000" w:firstRow="0" w:lastRow="0" w:firstColumn="0" w:lastColumn="0" w:oddVBand="0" w:evenVBand="0" w:oddHBand="0" w:evenHBand="0" w:firstRowFirstColumn="0" w:firstRowLastColumn="0" w:lastRowFirstColumn="0" w:lastRowLastColumn="0"/>
+            </w:pPr>
+          </w:p>
+        </w:tc>
+      </w:tr>
+      <w:tr>
+        <w:trPr>
+          <w:cnfStyle w:val="000000100000" w:firstRow="0" w:lastRow="0" w:firstColumn="0" w:lastColumn="0" w:oddVBand="0" w:evenVBand="0" w:oddHBand="1" w:evenHBand="0" w:firstRowFirstColumn="0" w:firstRowLastColumn="0" w:lastRowFirstColumn="0" w:lastRowLastColumn="0"/>
+        </w:trPr>
+        <w:tc>
+          <w:tcPr>
+            <w:cnfStyle w:val="001000000000" w:firstRow="0" w:lastRow="0" w:firstColumn="1" w:lastColumn="0" w:oddVBand="0" w:evenVBand="0" w:oddHBand="0" w:evenHBand="0" w:firstRowFirstColumn="0" w:firstRowLastColumn="0" w:lastRowFirstColumn="0" w:lastRowLastColumn="0"/>
+            <w:tcW w:w="2881" w:type="dxa"/>
+          </w:tcPr>
+          <w:p>
+            <w:r>
+              <w:t>Duration:</w:t>
+            </w:r>
+          </w:p>
+        </w:tc>
+        <w:tc>
+          <w:tcPr>
+            <w:tcW w:w="5975" w:type="dxa"/>
+          </w:tcPr>
+          <w:p>
+            <w:pPr>
+              <w:cnfStyle w:val="000000100000" w:firstRow="0" w:lastRow="0" w:firstColumn="0" w:lastColumn="0" w:oddVBand="0" w:evenVBand="0" w:oddHBand="1" w:evenHBand="0" w:firstRowFirstColumn="0" w:firstRowLastColumn="0" w:lastRowFirstColumn="0" w:lastRowLastColumn="0"/>
+            </w:pPr>
+            <w:r>
+              <w:t>60 min</w:t>
+            </w:r>
+          </w:p>
+        </w:tc>
+      </w:tr>
+      <w:tr>
+        <w:tc>
+          <w:tcPr>
+            <w:cnfStyle w:val="001000000000" w:firstRow="0" w:lastRow="0" w:firstColumn="1" w:lastColumn="0" w:oddVBand="0" w:evenVBand="0" w:oddHBand="0" w:evenHBand="0" w:firstRowFirstColumn="0" w:firstRowLastColumn="0" w:lastRowFirstColumn="0" w:lastRowLastColumn="0"/>
+            <w:tcW w:w="2881" w:type="dxa"/>
+          </w:tcPr>
+          <w:p/>
+        </w:tc>
+        <w:tc>
+          <w:tcPr>
+            <w:tcW w:w="5975" w:type="dxa"/>
+          </w:tcPr>
+          <w:p>
+            <w:pPr>
+              <w:cnfStyle w:val="000000000000" w:firstRow="0" w:lastRow="0" w:firstColumn="0" w:lastColumn="0" w:oddVBand="0" w:evenVBand="0" w:oddHBand="0" w:evenHBand="0" w:firstRowFirstColumn="0" w:firstRowLastColumn="0" w:lastRowFirstColumn="0" w:lastRowLastColumn="0"/>
+            </w:pPr>
+          </w:p>
+        </w:tc>
+      </w:tr>
+      <w:tr>
+        <w:trPr>
+          <w:cnfStyle w:val="000000100000" w:firstRow="0" w:lastRow="0" w:firstColumn="0" w:lastColumn="0" w:oddVBand="0" w:evenVBand="0" w:oddHBand="1" w:evenHBand="0" w:firstRowFirstColumn="0" w:firstRowLastColumn="0" w:lastRowFirstColumn="0" w:lastRowLastColumn="0"/>
+        </w:trPr>
+        <w:tc>
+          <w:tcPr>
+            <w:cnfStyle w:val="001000000000" w:firstRow="0" w:lastRow="0" w:firstColumn="1" w:lastColumn="0" w:oddVBand="0" w:evenVBand="0" w:oddHBand="0" w:evenHBand="0" w:firstRowFirstColumn="0" w:firstRowLastColumn="0" w:lastRowFirstColumn="0" w:lastRowLastColumn="0"/>
+            <w:tcW w:w="2881" w:type="dxa"/>
+          </w:tcPr>
+          <w:p/>
+        </w:tc>
+        <w:tc>
+          <w:tcPr>
+            <w:tcW w:w="5975" w:type="dxa"/>
+          </w:tcPr>
+          <w:p>
+            <w:pPr>
+              <w:cnfStyle w:val="000000100000" w:firstRow="0" w:lastRow="0" w:firstColumn="0" w:lastColumn="0" w:oddVBand="0" w:evenVBand="0" w:oddHBand="1" w:evenHBand="0" w:firstRowFirstColumn="0" w:firstRowLastColumn="0" w:lastRowFirstColumn="0" w:lastRowLastColumn="0"/>
+            </w:pPr>
+          </w:p>
+        </w:tc>
+      </w:tr>
+    </w:tbl>
+    <w:p>
+      <w:pPr>
+        <w:jc w:val="center"/>
+      </w:pPr>
+    </w:p>
+    <w:p>
+      <w:pPr>
+        <w:jc w:val="center"/>
+      </w:pPr>
+      <w:r>
+        <w:t>Meeting 11</w:t>
+      </w:r>
+    </w:p>
+    <w:tbl>
+      <w:tblPr>
+        <w:tblStyle w:val="MediumList2"/>
+        <w:tblW w:w="0" w:type="auto"/>
+        <w:tblLook w:val="04A0" w:firstRow="1" w:lastRow="0" w:firstColumn="1" w:lastColumn="0" w:noHBand="0" w:noVBand="1"/>
+      </w:tblPr>
+      <w:tblGrid>
+        <w:gridCol w:w="2881"/>
+        <w:gridCol w:w="5975"/>
+      </w:tblGrid>
+      <w:tr>
+        <w:trPr>
+          <w:cnfStyle w:val="100000000000" w:firstRow="1" w:lastRow="0" w:firstColumn="0" w:lastColumn="0" w:oddVBand="0" w:evenVBand="0" w:oddHBand="0" w:evenHBand="0" w:firstRowFirstColumn="0" w:firstRowLastColumn="0" w:lastRowFirstColumn="0" w:lastRowLastColumn="0"/>
+        </w:trPr>
+        <w:tc>
+          <w:tcPr>
+            <w:cnfStyle w:val="001000000100" w:firstRow="0" w:lastRow="0" w:firstColumn="1" w:lastColumn="0" w:oddVBand="0" w:evenVBand="0" w:oddHBand="0" w:evenHBand="0" w:firstRowFirstColumn="1" w:firstRowLastColumn="0" w:lastRowFirstColumn="0" w:lastRowLastColumn="0"/>
+            <w:tcW w:w="2881" w:type="dxa"/>
+          </w:tcPr>
+          <w:p>
+            <w:r>
+              <w:t xml:space="preserve">Date: </w:t>
+            </w:r>
+          </w:p>
+        </w:tc>
+        <w:tc>
+          <w:tcPr>
+            <w:tcW w:w="5975" w:type="dxa"/>
+          </w:tcPr>
+          <w:p>
+            <w:pPr>
+              <w:cnfStyle w:val="100000000000" w:firstRow="1" w:lastRow="0" w:firstColumn="0" w:lastColumn="0" w:oddVBand="0" w:evenVBand="0" w:oddHBand="0" w:evenHBand="0" w:firstRowFirstColumn="0" w:firstRowLastColumn="0" w:lastRowFirstColumn="0" w:lastRowLastColumn="0"/>
+            </w:pPr>
+            <w:r>
+              <w:t>Sunday</w:t>
+            </w:r>
+            <w:r>
+              <w:t>,</w:t>
+            </w:r>
+            <w:r>
+              <w:t xml:space="preserve"> September 21</w:t>
+            </w:r>
+            <w:r>
+              <w:t>, 2014</w:t>
+            </w:r>
+          </w:p>
+        </w:tc>
+      </w:tr>
+      <w:tr>
+        <w:trPr>
+          <w:cnfStyle w:val="000000100000" w:firstRow="0" w:lastRow="0" w:firstColumn="0" w:lastColumn="0" w:oddVBand="0" w:evenVBand="0" w:oddHBand="1" w:evenHBand="0" w:firstRowFirstColumn="0" w:firstRowLastColumn="0" w:lastRowFirstColumn="0" w:lastRowLastColumn="0"/>
+        </w:trPr>
+        <w:tc>
+          <w:tcPr>
+            <w:cnfStyle w:val="001000000000" w:firstRow="0" w:lastRow="0" w:firstColumn="1" w:lastColumn="0" w:oddVBand="0" w:evenVBand="0" w:oddHBand="0" w:evenHBand="0" w:firstRowFirstColumn="0" w:firstRowLastColumn="0" w:lastRowFirstColumn="0" w:lastRowLastColumn="0"/>
+            <w:tcW w:w="2881" w:type="dxa"/>
+          </w:tcPr>
+          <w:p>
+            <w:r>
+              <w:t xml:space="preserve">Location: </w:t>
+            </w:r>
+          </w:p>
+        </w:tc>
+        <w:tc>
+          <w:tcPr>
+            <w:tcW w:w="5975" w:type="dxa"/>
+          </w:tcPr>
+          <w:p>
+            <w:pPr>
+              <w:cnfStyle w:val="000000100000" w:firstRow="0" w:lastRow="0" w:firstColumn="0" w:lastColumn="0" w:oddVBand="0" w:evenVBand="0" w:oddHBand="1" w:evenHBand="0" w:firstRowFirstColumn="0" w:firstRowLastColumn="0" w:lastRowFirstColumn="0" w:lastRowLastColumn="0"/>
+            </w:pPr>
+            <w:r>
+              <w:t>FIU JCCL Lab</w:t>
+            </w:r>
+          </w:p>
+        </w:tc>
+      </w:tr>
+      <w:tr>
+        <w:tc>
+          <w:tcPr>
+            <w:cnfStyle w:val="001000000000" w:firstRow="0" w:lastRow="0" w:firstColumn="1" w:lastColumn="0" w:oddVBand="0" w:evenVBand="0" w:oddHBand="0" w:evenHBand="0" w:firstRowFirstColumn="0" w:firstRowLastColumn="0" w:lastRowFirstColumn="0" w:lastRowLastColumn="0"/>
+            <w:tcW w:w="2881" w:type="dxa"/>
+          </w:tcPr>
+          <w:p>
+            <w:r>
+              <w:t xml:space="preserve">Start time: </w:t>
+            </w:r>
+          </w:p>
+        </w:tc>
+        <w:tc>
+          <w:tcPr>
+            <w:tcW w:w="5975" w:type="dxa"/>
+          </w:tcPr>
+          <w:p>
+            <w:pPr>
+              <w:cnfStyle w:val="000000000000" w:firstRow="0" w:lastRow="0" w:firstColumn="0" w:lastColumn="0" w:oddVBand="0" w:evenVBand="0" w:oddHBand="0" w:evenHBand="0" w:firstRowFirstColumn="0" w:firstRowLastColumn="0" w:lastRowFirstColumn="0" w:lastRowLastColumn="0"/>
+            </w:pPr>
+            <w:r>
+              <w:t>3:3</w:t>
+            </w:r>
+            <w:r>
+              <w:t>0 pm</w:t>
+            </w:r>
+          </w:p>
+        </w:tc>
+      </w:tr>
+      <w:tr>
+        <w:trPr>
+          <w:cnfStyle w:val="000000100000" w:firstRow="0" w:lastRow="0" w:firstColumn="0" w:lastColumn="0" w:oddVBand="0" w:evenVBand="0" w:oddHBand="1" w:evenHBand="0" w:firstRowFirstColumn="0" w:firstRowLastColumn="0" w:lastRowFirstColumn="0" w:lastRowLastColumn="0"/>
+        </w:trPr>
+        <w:tc>
+          <w:tcPr>
+            <w:cnfStyle w:val="001000000000" w:firstRow="0" w:lastRow="0" w:firstColumn="1" w:lastColumn="0" w:oddVBand="0" w:evenVBand="0" w:oddHBand="0" w:evenHBand="0" w:firstRowFirstColumn="0" w:firstRowLastColumn="0" w:lastRowFirstColumn="0" w:lastRowLastColumn="0"/>
+            <w:tcW w:w="2881" w:type="dxa"/>
+          </w:tcPr>
+          <w:p>
+            <w:r>
+              <w:t>End time:</w:t>
+            </w:r>
+          </w:p>
+        </w:tc>
+        <w:tc>
+          <w:tcPr>
+            <w:tcW w:w="5975" w:type="dxa"/>
+          </w:tcPr>
+          <w:p>
+            <w:pPr>
+              <w:cnfStyle w:val="000000100000" w:firstRow="0" w:lastRow="0" w:firstColumn="0" w:lastColumn="0" w:oddVBand="0" w:evenVBand="0" w:oddHBand="1" w:evenHBand="0" w:firstRowFirstColumn="0" w:firstRowLastColumn="0" w:lastRowFirstColumn="0" w:lastRowLastColumn="0"/>
+            </w:pPr>
+            <w:r>
+              <w:t>7</w:t>
+            </w:r>
+            <w:r>
+              <w:t>:00 pm</w:t>
+            </w:r>
+          </w:p>
+        </w:tc>
+      </w:tr>
+      <w:tr>
+        <w:tc>
+          <w:tcPr>
+            <w:cnfStyle w:val="001000000000" w:firstRow="0" w:lastRow="0" w:firstColumn="1" w:lastColumn="0" w:oddVBand="0" w:evenVBand="0" w:oddHBand="0" w:evenHBand="0" w:firstRowFirstColumn="0" w:firstRowLastColumn="0" w:lastRowFirstColumn="0" w:lastRowLastColumn="0"/>
+            <w:tcW w:w="2881" w:type="dxa"/>
+          </w:tcPr>
+          <w:p>
+            <w:r>
+              <w:t xml:space="preserve">In Attendance: </w:t>
+            </w:r>
+          </w:p>
+        </w:tc>
+        <w:tc>
+          <w:tcPr>
+            <w:tcW w:w="5975" w:type="dxa"/>
+          </w:tcPr>
+          <w:p>
+            <w:pPr>
+              <w:cnfStyle w:val="000000000000" w:firstRow="0" w:lastRow="0" w:firstColumn="0" w:lastColumn="0" w:oddVBand="0" w:evenVBand="0" w:oddHBand="0" w:evenHBand="0" w:firstRowFirstColumn="0" w:firstRowLastColumn="0" w:lastRowFirstColumn="0" w:lastRowLastColumn="0"/>
+            </w:pPr>
+            <w:r>
+              <w:t>Ricardo Martinez, Maurice Pruna</w:t>
+            </w:r>
+          </w:p>
+        </w:tc>
+      </w:tr>
+      <w:tr>
+        <w:trPr>
+          <w:cnfStyle w:val="000000100000" w:firstRow="0" w:lastRow="0" w:firstColumn="0" w:lastColumn="0" w:oddVBand="0" w:evenVBand="0" w:oddHBand="1" w:evenHBand="0" w:firstRowFirstColumn="0" w:firstRowLastColumn="0" w:lastRowFirstColumn="0" w:lastRowLastColumn="0"/>
+        </w:trPr>
+        <w:tc>
+          <w:tcPr>
+            <w:cnfStyle w:val="001000000000" w:firstRow="0" w:lastRow="0" w:firstColumn="1" w:lastColumn="0" w:oddVBand="0" w:evenVBand="0" w:oddHBand="0" w:evenHBand="0" w:firstRowFirstColumn="0" w:firstRowLastColumn="0" w:lastRowFirstColumn="0" w:lastRowLastColumn="0"/>
+            <w:tcW w:w="2881" w:type="dxa"/>
+          </w:tcPr>
+          <w:p>
+            <w:r>
+              <w:t>Agenda:</w:t>
+            </w:r>
+          </w:p>
+        </w:tc>
+        <w:tc>
+          <w:tcPr>
+            <w:tcW w:w="5975" w:type="dxa"/>
+          </w:tcPr>
+          <w:p>
+            <w:pPr>
+              <w:cnfStyle w:val="000000100000" w:firstRow="0" w:lastRow="0" w:firstColumn="0" w:lastColumn="0" w:oddVBand="0" w:evenVBand="0" w:oddHBand="1" w:evenHBand="0" w:firstRowFirstColumn="0" w:firstRowLastColumn="0" w:lastRowFirstColumn="0" w:lastRowLastColumn="0"/>
+            </w:pPr>
+            <w:r>
+              <w:t xml:space="preserve">1. </w:t>
+            </w:r>
+            <w:r>
+              <w:t>Go over API Documentation</w:t>
+            </w:r>
+            <w:r>
+              <w:t xml:space="preserve"> </w:t>
+            </w:r>
+          </w:p>
+        </w:tc>
+      </w:tr>
+      <w:tr>
+        <w:tc>
+          <w:tcPr>
+            <w:cnfStyle w:val="001000000000" w:firstRow="0" w:lastRow="0" w:firstColumn="1" w:lastColumn="0" w:oddVBand="0" w:evenVBand="0" w:oddHBand="0" w:evenHBand="0" w:firstRowFirstColumn="0" w:firstRowLastColumn="0" w:lastRowFirstColumn="0" w:lastRowLastColumn="0"/>
+            <w:tcW w:w="2881" w:type="dxa"/>
+          </w:tcPr>
+          <w:p/>
+        </w:tc>
+        <w:tc>
+          <w:tcPr>
+            <w:tcW w:w="5975" w:type="dxa"/>
+          </w:tcPr>
+          <w:p>
+            <w:pPr>
+              <w:cnfStyle w:val="000000000000" w:firstRow="0" w:lastRow="0" w:firstColumn="0" w:lastColumn="0" w:oddVBand="0" w:evenVBand="0" w:oddHBand="0" w:evenHBand="0" w:firstRowFirstColumn="0" w:firstRowLastColumn="0" w:lastRowFirstColumn="0" w:lastRowLastColumn="0"/>
+            </w:pPr>
+            <w:r>
+              <w:t>2</w:t>
+            </w:r>
+            <w:r>
+              <w:t>.</w:t>
+            </w:r>
+            <w:r>
+              <w:t xml:space="preserve"> </w:t>
+            </w:r>
+            <w:r>
+              <w:t>Continue with interface implementation</w:t>
+            </w:r>
+            <w:r>
+              <w:t xml:space="preserve"> </w:t>
+            </w:r>
+          </w:p>
+        </w:tc>
+      </w:tr>
+      <w:tr>
+        <w:trPr>
+          <w:cnfStyle w:val="000000100000" w:firstRow="0" w:lastRow="0" w:firstColumn="0" w:lastColumn="0" w:oddVBand="0" w:evenVBand="0" w:oddHBand="1" w:evenHBand="0" w:firstRowFirstColumn="0" w:firstRowLastColumn="0" w:lastRowFirstColumn="0" w:lastRowLastColumn="0"/>
+        </w:trPr>
+        <w:tc>
+          <w:tcPr>
+            <w:cnfStyle w:val="001000000000" w:firstRow="0" w:lastRow="0" w:firstColumn="1" w:lastColumn="0" w:oddVBand="0" w:evenVBand="0" w:oddHBand="0" w:evenHBand="0" w:firstRowFirstColumn="0" w:firstRowLastColumn="0" w:lastRowFirstColumn="0" w:lastRowLastColumn="0"/>
+            <w:tcW w:w="2881" w:type="dxa"/>
+          </w:tcPr>
+          <w:p>
+            <w:r>
+              <w:t>Assigned Tasks:</w:t>
+            </w:r>
+          </w:p>
+        </w:tc>
+        <w:tc>
+          <w:tcPr>
+            <w:tcW w:w="5975" w:type="dxa"/>
+          </w:tcPr>
+          <w:p>
+            <w:pPr>
+              <w:cnfStyle w:val="000000100000" w:firstRow="0" w:lastRow="0" w:firstColumn="0" w:lastColumn="0" w:oddVBand="0" w:evenVBand="0" w:oddHBand="1" w:evenHBand="0" w:firstRowFirstColumn="0" w:firstRowLastColumn="0" w:lastRowFirstColumn="0" w:lastRowLastColumn="0"/>
+            </w:pPr>
+          </w:p>
+        </w:tc>
+      </w:tr>
+      <w:tr>
+        <w:tc>
+          <w:tcPr>
+            <w:cnfStyle w:val="001000000000" w:firstRow="0" w:lastRow="0" w:firstColumn="1" w:lastColumn="0" w:oddVBand="0" w:evenVBand="0" w:oddHBand="0" w:evenHBand="0" w:firstRowFirstColumn="0" w:firstRowLastColumn="0" w:lastRowFirstColumn="0" w:lastRowLastColumn="0"/>
+            <w:tcW w:w="2881" w:type="dxa"/>
+          </w:tcPr>
+          <w:p>
+            <w:r>
+              <w:t xml:space="preserve"> </w:t>
+            </w:r>
+          </w:p>
+        </w:tc>
+        <w:tc>
+          <w:tcPr>
+            <w:tcW w:w="5975" w:type="dxa"/>
+          </w:tcPr>
+          <w:p>
+            <w:pPr>
+              <w:cnfStyle w:val="000000000000" w:firstRow="0" w:lastRow="0" w:firstColumn="0" w:lastColumn="0" w:oddVBand="0" w:evenVBand="0" w:oddHBand="0" w:evenHBand="0" w:firstRowFirstColumn="0" w:firstRowLastColumn="0" w:lastRowFirstColumn="0" w:lastRowLastColumn="0"/>
+            </w:pPr>
+          </w:p>
+        </w:tc>
+      </w:tr>
+      <w:tr>
+        <w:trPr>
+          <w:cnfStyle w:val="000000100000" w:firstRow="0" w:lastRow="0" w:firstColumn="0" w:lastColumn="0" w:oddVBand="0" w:evenVBand="0" w:oddHBand="1" w:evenHBand="0" w:firstRowFirstColumn="0" w:firstRowLastColumn="0" w:lastRowFirstColumn="0" w:lastRowLastColumn="0"/>
+        </w:trPr>
+        <w:tc>
+          <w:tcPr>
+            <w:cnfStyle w:val="001000000000" w:firstRow="0" w:lastRow="0" w:firstColumn="1" w:lastColumn="0" w:oddVBand="0" w:evenVBand="0" w:oddHBand="0" w:evenHBand="0" w:firstRowFirstColumn="0" w:firstRowLastColumn="0" w:lastRowFirstColumn="0" w:lastRowLastColumn="0"/>
+            <w:tcW w:w="2881" w:type="dxa"/>
+          </w:tcPr>
+          <w:p>
+            <w:r>
+              <w:t>Duration:</w:t>
+            </w:r>
+          </w:p>
+        </w:tc>
+        <w:tc>
+          <w:tcPr>
+            <w:tcW w:w="5975" w:type="dxa"/>
+          </w:tcPr>
+          <w:p>
+            <w:pPr>
+              <w:cnfStyle w:val="000000100000" w:firstRow="0" w:lastRow="0" w:firstColumn="0" w:lastColumn="0" w:oddVBand="0" w:evenVBand="0" w:oddHBand="1" w:evenHBand="0" w:firstRowFirstColumn="0" w:firstRowLastColumn="0" w:lastRowFirstColumn="0" w:lastRowLastColumn="0"/>
+            </w:pPr>
+            <w:r>
+              <w:t>3hour 30</w:t>
+            </w:r>
+            <w:r>
+              <w:t xml:space="preserve"> min</w:t>
+            </w:r>
+          </w:p>
+        </w:tc>
+      </w:tr>
+      <w:tr>
+        <w:tc>
+          <w:tcPr>
+            <w:cnfStyle w:val="001000000000" w:firstRow="0" w:lastRow="0" w:firstColumn="1" w:lastColumn="0" w:oddVBand="0" w:evenVBand="0" w:oddHBand="0" w:evenHBand="0" w:firstRowFirstColumn="0" w:firstRowLastColumn="0" w:lastRowFirstColumn="0" w:lastRowLastColumn="0"/>
+            <w:tcW w:w="2881" w:type="dxa"/>
+          </w:tcPr>
+          <w:p/>
+        </w:tc>
+        <w:tc>
+          <w:tcPr>
+            <w:tcW w:w="5975" w:type="dxa"/>
+          </w:tcPr>
+          <w:p>
+            <w:pPr>
+              <w:cnfStyle w:val="000000000000" w:firstRow="0" w:lastRow="0" w:firstColumn="0" w:lastColumn="0" w:oddVBand="0" w:evenVBand="0" w:oddHBand="0" w:evenHBand="0" w:firstRowFirstColumn="0" w:firstRowLastColumn="0" w:lastRowFirstColumn="0" w:lastRowLastColumn="0"/>
+            </w:pPr>
+          </w:p>
+        </w:tc>
+      </w:tr>
+      <w:tr>
+        <w:trPr>
+          <w:cnfStyle w:val="000000100000" w:firstRow="0" w:lastRow="0" w:firstColumn="0" w:lastColumn="0" w:oddVBand="0" w:evenVBand="0" w:oddHBand="1" w:evenHBand="0" w:firstRowFirstColumn="0" w:firstRowLastColumn="0" w:lastRowFirstColumn="0" w:lastRowLastColumn="0"/>
+        </w:trPr>
+        <w:tc>
+          <w:tcPr>
+            <w:cnfStyle w:val="001000000000" w:firstRow="0" w:lastRow="0" w:firstColumn="1" w:lastColumn="0" w:oddVBand="0" w:evenVBand="0" w:oddHBand="0" w:evenHBand="0" w:firstRowFirstColumn="0" w:firstRowLastColumn="0" w:lastRowFirstColumn="0" w:lastRowLastColumn="0"/>
+            <w:tcW w:w="2881" w:type="dxa"/>
+          </w:tcPr>
+          <w:p/>
+        </w:tc>
+        <w:tc>
+          <w:tcPr>
+            <w:tcW w:w="5975" w:type="dxa"/>
+          </w:tcPr>
+          <w:p>
+            <w:pPr>
+              <w:cnfStyle w:val="000000100000" w:firstRow="0" w:lastRow="0" w:firstColumn="0" w:lastColumn="0" w:oddVBand="0" w:evenVBand="0" w:oddHBand="1" w:evenHBand="0" w:firstRowFirstColumn="0" w:firstRowLastColumn="0" w:lastRowFirstColumn="0" w:lastRowLastColumn="0"/>
+            </w:pPr>
+          </w:p>
+        </w:tc>
+      </w:tr>
+    </w:tbl>
+    <w:p>
+      <w:pPr>
+        <w:jc w:val="center"/>
+      </w:pPr>
+    </w:p>
+    <w:p>
+      <w:pPr>
+        <w:jc w:val="center"/>
+      </w:pPr>
+    </w:p>
+    <w:p>
+      <w:pPr>
+        <w:jc w:val="center"/>
+      </w:pPr>
+    </w:p>
+    <w:p>
+      <w:pPr>
+        <w:jc w:val="center"/>
+      </w:pPr>
+    </w:p>
+    <w:p>
+      <w:pPr>
+        <w:jc w:val="center"/>
+      </w:pPr>
+      <w:r>
+        <w:t>Meeting 13</w:t>
+      </w:r>
+    </w:p>
+    <w:tbl>
+      <w:tblPr>
+        <w:tblStyle w:val="MediumList2"/>
+        <w:tblW w:w="0" w:type="auto"/>
+        <w:tblLook w:val="04A0" w:firstRow="1" w:lastRow="0" w:firstColumn="1" w:lastColumn="0" w:noHBand="0" w:noVBand="1"/>
+      </w:tblPr>
+      <w:tblGrid>
+        <w:gridCol w:w="2881"/>
+        <w:gridCol w:w="5975"/>
+      </w:tblGrid>
+      <w:tr>
+        <w:trPr>
+          <w:cnfStyle w:val="100000000000" w:firstRow="1" w:lastRow="0" w:firstColumn="0" w:lastColumn="0" w:oddVBand="0" w:evenVBand="0" w:oddHBand="0" w:evenHBand="0" w:firstRowFirstColumn="0" w:firstRowLastColumn="0" w:lastRowFirstColumn="0" w:lastRowLastColumn="0"/>
+        </w:trPr>
+        <w:tc>
+          <w:tcPr>
+            <w:cnfStyle w:val="001000000100" w:firstRow="0" w:lastRow="0" w:firstColumn="1" w:lastColumn="0" w:oddVBand="0" w:evenVBand="0" w:oddHBand="0" w:evenHBand="0" w:firstRowFirstColumn="1" w:firstRowLastColumn="0" w:lastRowFirstColumn="0" w:lastRowLastColumn="0"/>
+            <w:tcW w:w="2881" w:type="dxa"/>
+          </w:tcPr>
+          <w:p>
+            <w:r>
+              <w:t xml:space="preserve">Date: </w:t>
+            </w:r>
+          </w:p>
+        </w:tc>
+        <w:tc>
+          <w:tcPr>
+            <w:tcW w:w="5975" w:type="dxa"/>
+          </w:tcPr>
+          <w:p>
+            <w:pPr>
+              <w:cnfStyle w:val="100000000000" w:firstRow="1" w:lastRow="0" w:firstColumn="0" w:lastColumn="0" w:oddVBand="0" w:evenVBand="0" w:oddHBand="0" w:evenHBand="0" w:firstRowFirstColumn="0" w:firstRowLastColumn="0" w:lastRowFirstColumn="0" w:lastRowLastColumn="0"/>
+            </w:pPr>
+            <w:r>
+              <w:t>Thursday,</w:t>
+            </w:r>
+            <w:r>
+              <w:t xml:space="preserve"> September 25</w:t>
+            </w:r>
+            <w:r>
+              <w:t>, 2014</w:t>
+            </w:r>
+          </w:p>
+        </w:tc>
+      </w:tr>
+      <w:tr>
+        <w:trPr>
+          <w:cnfStyle w:val="000000100000" w:firstRow="0" w:lastRow="0" w:firstColumn="0" w:lastColumn="0" w:oddVBand="0" w:evenVBand="0" w:oddHBand="1" w:evenHBand="0" w:firstRowFirstColumn="0" w:firstRowLastColumn="0" w:lastRowFirstColumn="0" w:lastRowLastColumn="0"/>
+        </w:trPr>
+        <w:tc>
+          <w:tcPr>
+            <w:cnfStyle w:val="001000000000" w:firstRow="0" w:lastRow="0" w:firstColumn="1" w:lastColumn="0" w:oddVBand="0" w:evenVBand="0" w:oddHBand="0" w:evenHBand="0" w:firstRowFirstColumn="0" w:firstRowLastColumn="0" w:lastRowFirstColumn="0" w:lastRowLastColumn="0"/>
+            <w:tcW w:w="2881" w:type="dxa"/>
+          </w:tcPr>
+          <w:p>
+            <w:r>
+              <w:t xml:space="preserve">Location: </w:t>
+            </w:r>
+          </w:p>
+        </w:tc>
+        <w:tc>
+          <w:tcPr>
+            <w:tcW w:w="5975" w:type="dxa"/>
+          </w:tcPr>
+          <w:p>
+            <w:pPr>
+              <w:cnfStyle w:val="000000100000" w:firstRow="0" w:lastRow="0" w:firstColumn="0" w:lastColumn="0" w:oddVBand="0" w:evenVBand="0" w:oddHBand="1" w:evenHBand="0" w:firstRowFirstColumn="0" w:firstRowLastColumn="0" w:lastRowFirstColumn="0" w:lastRowLastColumn="0"/>
+            </w:pPr>
+            <w:r>
+              <w:t>FIU JCCL Lab</w:t>
+            </w:r>
+          </w:p>
+        </w:tc>
+      </w:tr>
+      <w:tr>
+        <w:tc>
+          <w:tcPr>
+            <w:cnfStyle w:val="001000000000" w:firstRow="0" w:lastRow="0" w:firstColumn="1" w:lastColumn="0" w:oddVBand="0" w:evenVBand="0" w:oddHBand="0" w:evenHBand="0" w:firstRowFirstColumn="0" w:firstRowLastColumn="0" w:lastRowFirstColumn="0" w:lastRowLastColumn="0"/>
+            <w:tcW w:w="2881" w:type="dxa"/>
+          </w:tcPr>
+          <w:p>
+            <w:r>
+              <w:t xml:space="preserve">Start time: </w:t>
+            </w:r>
+          </w:p>
+        </w:tc>
+        <w:tc>
+          <w:tcPr>
+            <w:tcW w:w="5975" w:type="dxa"/>
+          </w:tcPr>
+          <w:p>
+            <w:pPr>
+              <w:cnfStyle w:val="000000000000" w:firstRow="0" w:lastRow="0" w:firstColumn="0" w:lastColumn="0" w:oddVBand="0" w:evenVBand="0" w:oddHBand="0" w:evenHBand="0" w:firstRowFirstColumn="0" w:firstRowLastColumn="0" w:lastRowFirstColumn="0" w:lastRowLastColumn="0"/>
+            </w:pPr>
+            <w:r>
+              <w:t>7:30 pm</w:t>
+            </w:r>
+          </w:p>
+        </w:tc>
+      </w:tr>
+      <w:tr>
+        <w:trPr>
+          <w:cnfStyle w:val="000000100000" w:firstRow="0" w:lastRow="0" w:firstColumn="0" w:lastColumn="0" w:oddVBand="0" w:evenVBand="0" w:oddHBand="1" w:evenHBand="0" w:firstRowFirstColumn="0" w:firstRowLastColumn="0" w:lastRowFirstColumn="0" w:lastRowLastColumn="0"/>
+        </w:trPr>
+        <w:tc>
+          <w:tcPr>
+            <w:cnfStyle w:val="001000000000" w:firstRow="0" w:lastRow="0" w:firstColumn="1" w:lastColumn="0" w:oddVBand="0" w:evenVBand="0" w:oddHBand="0" w:evenHBand="0" w:firstRowFirstColumn="0" w:firstRowLastColumn="0" w:lastRowFirstColumn="0" w:lastRowLastColumn="0"/>
+            <w:tcW w:w="2881" w:type="dxa"/>
+          </w:tcPr>
+          <w:p>
+            <w:r>
+              <w:t>End time:</w:t>
+            </w:r>
+          </w:p>
+        </w:tc>
+        <w:tc>
+          <w:tcPr>
+            <w:tcW w:w="5975" w:type="dxa"/>
+          </w:tcPr>
+          <w:p>
+            <w:pPr>
+              <w:cnfStyle w:val="000000100000" w:firstRow="0" w:lastRow="0" w:firstColumn="0" w:lastColumn="0" w:oddVBand="0" w:evenVBand="0" w:oddHBand="1" w:evenHBand="0" w:firstRowFirstColumn="0" w:firstRowLastColumn="0" w:lastRowFirstColumn="0" w:lastRowLastColumn="0"/>
+            </w:pPr>
+            <w:r>
+              <w:t>9:00 pm</w:t>
+            </w:r>
+          </w:p>
+        </w:tc>
+      </w:tr>
+      <w:tr>
+        <w:tc>
+          <w:tcPr>
+            <w:cnfStyle w:val="001000000000" w:firstRow="0" w:lastRow="0" w:firstColumn="1" w:lastColumn="0" w:oddVBand="0" w:evenVBand="0" w:oddHBand="0" w:evenHBand="0" w:firstRowFirstColumn="0" w:firstRowLastColumn="0" w:lastRowFirstColumn="0" w:lastRowLastColumn="0"/>
+            <w:tcW w:w="2881" w:type="dxa"/>
+          </w:tcPr>
+          <w:p>
+            <w:r>
+              <w:t xml:space="preserve">In Attendance: </w:t>
+            </w:r>
+          </w:p>
+        </w:tc>
+        <w:tc>
+          <w:tcPr>
+            <w:tcW w:w="5975" w:type="dxa"/>
+          </w:tcPr>
+          <w:p>
+            <w:pPr>
+              <w:cnfStyle w:val="000000000000" w:firstRow="0" w:lastRow="0" w:firstColumn="0" w:lastColumn="0" w:oddVBand="0" w:evenVBand="0" w:oddHBand="0" w:evenHBand="0" w:firstRowFirstColumn="0" w:firstRowLastColumn="0" w:lastRowFirstColumn="0" w:lastRowLastColumn="0"/>
+            </w:pPr>
+            <w:r>
+              <w:t>Ricardo Martinez, Maurice Pruna</w:t>
+            </w:r>
+          </w:p>
+        </w:tc>
+      </w:tr>
+      <w:tr>
+        <w:trPr>
+          <w:cnfStyle w:val="000000100000" w:firstRow="0" w:lastRow="0" w:firstColumn="0" w:lastColumn="0" w:oddVBand="0" w:evenVBand="0" w:oddHBand="1" w:evenHBand="0" w:firstRowFirstColumn="0" w:firstRowLastColumn="0" w:lastRowFirstColumn="0" w:lastRowLastColumn="0"/>
+        </w:trPr>
+        <w:tc>
+          <w:tcPr>
+            <w:cnfStyle w:val="001000000000" w:firstRow="0" w:lastRow="0" w:firstColumn="1" w:lastColumn="0" w:oddVBand="0" w:evenVBand="0" w:oddHBand="0" w:evenHBand="0" w:firstRowFirstColumn="0" w:firstRowLastColumn="0" w:lastRowFirstColumn="0" w:lastRowLastColumn="0"/>
+            <w:tcW w:w="2881" w:type="dxa"/>
+          </w:tcPr>
+          <w:p>
+            <w:r>
+              <w:t>Agenda:</w:t>
+            </w:r>
+          </w:p>
+        </w:tc>
+        <w:tc>
+          <w:tcPr>
+            <w:tcW w:w="5975" w:type="dxa"/>
+          </w:tcPr>
+          <w:p>
+            <w:pPr>
+              <w:cnfStyle w:val="000000100000" w:firstRow="0" w:lastRow="0" w:firstColumn="0" w:lastColumn="0" w:oddVBand="0" w:evenVBand="0" w:oddHBand="1" w:evenHBand="0" w:firstRowFirstColumn="0" w:firstRowLastColumn="0" w:lastRowFirstColumn="0" w:lastRowLastColumn="0"/>
+            </w:pPr>
+            <w:r>
+              <w:t>1. API Connection</w:t>
+            </w:r>
+          </w:p>
+        </w:tc>
+      </w:tr>
+      <w:tr>
+        <w:tc>
+          <w:tcPr>
+            <w:cnfStyle w:val="001000000000" w:firstRow="0" w:lastRow="0" w:firstColumn="1" w:lastColumn="0" w:oddVBand="0" w:evenVBand="0" w:oddHBand="0" w:evenHBand="0" w:firstRowFirstColumn="0" w:firstRowLastColumn="0" w:lastRowFirstColumn="0" w:lastRowLastColumn="0"/>
+            <w:tcW w:w="2881" w:type="dxa"/>
+          </w:tcPr>
+          <w:p/>
+        </w:tc>
+        <w:tc>
+          <w:tcPr>
+            <w:tcW w:w="5975" w:type="dxa"/>
+          </w:tcPr>
+          <w:p>
+            <w:pPr>
+              <w:cnfStyle w:val="000000000000" w:firstRow="0" w:lastRow="0" w:firstColumn="0" w:lastColumn="0" w:oddVBand="0" w:evenVBand="0" w:oddHBand="0" w:evenHBand="0" w:firstRowFirstColumn="0" w:firstRowLastColumn="0" w:lastRowFirstColumn="0" w:lastRowLastColumn="0"/>
+            </w:pPr>
+            <w:r>
+              <w:t>2</w:t>
+            </w:r>
+            <w:r>
+              <w:t>.</w:t>
+            </w:r>
+            <w:r>
+              <w:t xml:space="preserve"> Continue with interface implementation </w:t>
+            </w:r>
+          </w:p>
+        </w:tc>
+      </w:tr>
+      <w:tr>
+        <w:trPr>
+          <w:cnfStyle w:val="000000100000" w:firstRow="0" w:lastRow="0" w:firstColumn="0" w:lastColumn="0" w:oddVBand="0" w:evenVBand="0" w:oddHBand="1" w:evenHBand="0" w:firstRowFirstColumn="0" w:firstRowLastColumn="0" w:lastRowFirstColumn="0" w:lastRowLastColumn="0"/>
+        </w:trPr>
+        <w:tc>
+          <w:tcPr>
+            <w:cnfStyle w:val="001000000000" w:firstRow="0" w:lastRow="0" w:firstColumn="1" w:lastColumn="0" w:oddVBand="0" w:evenVBand="0" w:oddHBand="0" w:evenHBand="0" w:firstRowFirstColumn="0" w:firstRowLastColumn="0" w:lastRowFirstColumn="0" w:lastRowLastColumn="0"/>
+            <w:tcW w:w="2881" w:type="dxa"/>
+          </w:tcPr>
+          <w:p>
+            <w:r>
+              <w:t>Assigned Tasks:</w:t>
+            </w:r>
+          </w:p>
+        </w:tc>
+        <w:tc>
+          <w:tcPr>
+            <w:tcW w:w="5975" w:type="dxa"/>
+          </w:tcPr>
+          <w:p>
+            <w:pPr>
+              <w:cnfStyle w:val="000000100000" w:firstRow="0" w:lastRow="0" w:firstColumn="0" w:lastColumn="0" w:oddVBand="0" w:evenVBand="0" w:oddHBand="1" w:evenHBand="0" w:firstRowFirstColumn="0" w:firstRowLastColumn="0" w:lastRowFirstColumn="0" w:lastRowLastColumn="0"/>
+            </w:pPr>
+          </w:p>
+        </w:tc>
+      </w:tr>
+      <w:tr>
+        <w:tc>
+          <w:tcPr>
+            <w:cnfStyle w:val="001000000000" w:firstRow="0" w:lastRow="0" w:firstColumn="1" w:lastColumn="0" w:oddVBand="0" w:evenVBand="0" w:oddHBand="0" w:evenHBand="0" w:firstRowFirstColumn="0" w:firstRowLastColumn="0" w:lastRowFirstColumn="0" w:lastRowLastColumn="0"/>
+            <w:tcW w:w="2881" w:type="dxa"/>
+          </w:tcPr>
+          <w:p>
+            <w:r>
+              <w:t xml:space="preserve"> </w:t>
+            </w:r>
+          </w:p>
+        </w:tc>
+        <w:tc>
+          <w:tcPr>
+            <w:tcW w:w="5975" w:type="dxa"/>
+          </w:tcPr>
+          <w:p>
+            <w:pPr>
+              <w:cnfStyle w:val="000000000000" w:firstRow="0" w:lastRow="0" w:firstColumn="0" w:lastColumn="0" w:oddVBand="0" w:evenVBand="0" w:oddHBand="0" w:evenHBand="0" w:firstRowFirstColumn="0" w:firstRowLastColumn="0" w:lastRowFirstColumn="0" w:lastRowLastColumn="0"/>
+            </w:pPr>
+          </w:p>
+        </w:tc>
+      </w:tr>
+      <w:tr>
+        <w:trPr>
+          <w:cnfStyle w:val="000000100000" w:firstRow="0" w:lastRow="0" w:firstColumn="0" w:lastColumn="0" w:oddVBand="0" w:evenVBand="0" w:oddHBand="1" w:evenHBand="0" w:firstRowFirstColumn="0" w:firstRowLastColumn="0" w:lastRowFirstColumn="0" w:lastRowLastColumn="0"/>
+        </w:trPr>
+        <w:tc>
+          <w:tcPr>
+            <w:cnfStyle w:val="001000000000" w:firstRow="0" w:lastRow="0" w:firstColumn="1" w:lastColumn="0" w:oddVBand="0" w:evenVBand="0" w:oddHBand="0" w:evenHBand="0" w:firstRowFirstColumn="0" w:firstRowLastColumn="0" w:lastRowFirstColumn="0" w:lastRowLastColumn="0"/>
+            <w:tcW w:w="2881" w:type="dxa"/>
+          </w:tcPr>
+          <w:p>
+            <w:r>
+              <w:t>Duration:</w:t>
+            </w:r>
+          </w:p>
+        </w:tc>
+        <w:tc>
+          <w:tcPr>
+            <w:tcW w:w="5975" w:type="dxa"/>
+          </w:tcPr>
+          <w:p>
+            <w:pPr>
+              <w:cnfStyle w:val="000000100000" w:firstRow="0" w:lastRow="0" w:firstColumn="0" w:lastColumn="0" w:oddVBand="0" w:evenVBand="0" w:oddHBand="1" w:evenHBand="0" w:firstRowFirstColumn="0" w:firstRowLastColumn="0" w:lastRowFirstColumn="0" w:lastRowLastColumn="0"/>
+            </w:pPr>
+            <w:r>
+              <w:t>1hour 30 min</w:t>
+            </w:r>
+          </w:p>
+        </w:tc>
+      </w:tr>
+      <w:tr>
+        <w:tc>
+          <w:tcPr>
+            <w:cnfStyle w:val="001000000000" w:firstRow="0" w:lastRow="0" w:firstColumn="1" w:lastColumn="0" w:oddVBand="0" w:evenVBand="0" w:oddHBand="0" w:evenHBand="0" w:firstRowFirstColumn="0" w:firstRowLastColumn="0" w:lastRowFirstColumn="0" w:lastRowLastColumn="0"/>
+            <w:tcW w:w="2881" w:type="dxa"/>
+          </w:tcPr>
+          <w:p/>
+        </w:tc>
+        <w:tc>
+          <w:tcPr>
+            <w:tcW w:w="5975" w:type="dxa"/>
+          </w:tcPr>
+          <w:p>
+            <w:pPr>
+              <w:cnfStyle w:val="000000000000" w:firstRow="0" w:lastRow="0" w:firstColumn="0" w:lastColumn="0" w:oddVBand="0" w:evenVBand="0" w:oddHBand="0" w:evenHBand="0" w:firstRowFirstColumn="0" w:firstRowLastColumn="0" w:lastRowFirstColumn="0" w:lastRowLastColumn="0"/>
+            </w:pPr>
+          </w:p>
+        </w:tc>
+      </w:tr>
+      <w:tr>
+        <w:trPr>
+          <w:cnfStyle w:val="000000100000" w:firstRow="0" w:lastRow="0" w:firstColumn="0" w:lastColumn="0" w:oddVBand="0" w:evenVBand="0" w:oddHBand="1" w:evenHBand="0" w:firstRowFirstColumn="0" w:firstRowLastColumn="0" w:lastRowFirstColumn="0" w:lastRowLastColumn="0"/>
+        </w:trPr>
+        <w:tc>
+          <w:tcPr>
+            <w:cnfStyle w:val="001000000000" w:firstRow="0" w:lastRow="0" w:firstColumn="1" w:lastColumn="0" w:oddVBand="0" w:evenVBand="0" w:oddHBand="0" w:evenHBand="0" w:firstRowFirstColumn="0" w:firstRowLastColumn="0" w:lastRowFirstColumn="0" w:lastRowLastColumn="0"/>
+            <w:tcW w:w="2881" w:type="dxa"/>
+          </w:tcPr>
+          <w:p/>
+        </w:tc>
+        <w:tc>
+          <w:tcPr>
+            <w:tcW w:w="5975" w:type="dxa"/>
+          </w:tcPr>
+          <w:p>
+            <w:pPr>
+              <w:cnfStyle w:val="000000100000" w:firstRow="0" w:lastRow="0" w:firstColumn="0" w:lastColumn="0" w:oddVBand="0" w:evenVBand="0" w:oddHBand="1" w:evenHBand="0" w:firstRowFirstColumn="0" w:firstRowLastColumn="0" w:lastRowFirstColumn="0" w:lastRowLastColumn="0"/>
+            </w:pPr>
+          </w:p>
+        </w:tc>
+      </w:tr>
+    </w:tbl>
+    <w:p>
+      <w:pPr>
+        <w:jc w:val="center"/>
+      </w:pPr>
+    </w:p>
+    <w:p>
+      <w:pPr>
+        <w:jc w:val="center"/>
+      </w:pPr>
+      <w:r>
+        <w:t>Meeting 14</w:t>
+      </w:r>
+    </w:p>
+    <w:tbl>
+      <w:tblPr>
+        <w:tblStyle w:val="MediumList2"/>
+        <w:tblW w:w="0" w:type="auto"/>
+        <w:tblLook w:val="04A0" w:firstRow="1" w:lastRow="0" w:firstColumn="1" w:lastColumn="0" w:noHBand="0" w:noVBand="1"/>
+      </w:tblPr>
+      <w:tblGrid>
+        <w:gridCol w:w="2881"/>
+        <w:gridCol w:w="5975"/>
+      </w:tblGrid>
+      <w:tr>
+        <w:trPr>
+          <w:cnfStyle w:val="100000000000" w:firstRow="1" w:lastRow="0" w:firstColumn="0" w:lastColumn="0" w:oddVBand="0" w:evenVBand="0" w:oddHBand="0" w:evenHBand="0" w:firstRowFirstColumn="0" w:firstRowLastColumn="0" w:lastRowFirstColumn="0" w:lastRowLastColumn="0"/>
+        </w:trPr>
+        <w:tc>
+          <w:tcPr>
+            <w:cnfStyle w:val="001000000100" w:firstRow="0" w:lastRow="0" w:firstColumn="1" w:lastColumn="0" w:oddVBand="0" w:evenVBand="0" w:oddHBand="0" w:evenHBand="0" w:firstRowFirstColumn="1" w:firstRowLastColumn="0" w:lastRowFirstColumn="0" w:lastRowLastColumn="0"/>
+            <w:tcW w:w="2881" w:type="dxa"/>
+          </w:tcPr>
+          <w:p>
+            <w:r>
+              <w:t xml:space="preserve">Date: </w:t>
+            </w:r>
+          </w:p>
+        </w:tc>
+        <w:tc>
+          <w:tcPr>
+            <w:tcW w:w="5975" w:type="dxa"/>
+          </w:tcPr>
+          <w:p>
+            <w:pPr>
+              <w:cnfStyle w:val="100000000000" w:firstRow="1" w:lastRow="0" w:firstColumn="0" w:lastColumn="0" w:oddVBand="0" w:evenVBand="0" w:oddHBand="0" w:evenHBand="0" w:firstRowFirstColumn="0" w:firstRowLastColumn="0" w:lastRowFirstColumn="0" w:lastRowLastColumn="0"/>
+            </w:pPr>
+            <w:r>
+              <w:t>Saturday, September 27, 2014</w:t>
+            </w:r>
+          </w:p>
+        </w:tc>
+      </w:tr>
+      <w:tr>
+        <w:trPr>
+          <w:cnfStyle w:val="000000100000" w:firstRow="0" w:lastRow="0" w:firstColumn="0" w:lastColumn="0" w:oddVBand="0" w:evenVBand="0" w:oddHBand="1" w:evenHBand="0" w:firstRowFirstColumn="0" w:firstRowLastColumn="0" w:lastRowFirstColumn="0" w:lastRowLastColumn="0"/>
+        </w:trPr>
+        <w:tc>
+          <w:tcPr>
+            <w:cnfStyle w:val="001000000000" w:firstRow="0" w:lastRow="0" w:firstColumn="1" w:lastColumn="0" w:oddVBand="0" w:evenVBand="0" w:oddHBand="0" w:evenHBand="0" w:firstRowFirstColumn="0" w:firstRowLastColumn="0" w:lastRowFirstColumn="0" w:lastRowLastColumn="0"/>
+            <w:tcW w:w="2881" w:type="dxa"/>
+          </w:tcPr>
+          <w:p>
+            <w:r>
+              <w:t xml:space="preserve">Location: </w:t>
+            </w:r>
+          </w:p>
+        </w:tc>
+        <w:tc>
+          <w:tcPr>
+            <w:tcW w:w="5975" w:type="dxa"/>
+          </w:tcPr>
+          <w:p>
+            <w:pPr>
+              <w:cnfStyle w:val="000000100000" w:firstRow="0" w:lastRow="0" w:firstColumn="0" w:lastColumn="0" w:oddVBand="0" w:evenVBand="0" w:oddHBand="1" w:evenHBand="0" w:firstRowFirstColumn="0" w:firstRowLastColumn="0" w:lastRowFirstColumn="0" w:lastRowLastColumn="0"/>
+            </w:pPr>
+            <w:r>
+              <w:t>Starbucks</w:t>
+            </w:r>
+          </w:p>
+        </w:tc>
+      </w:tr>
+      <w:tr>
+        <w:tc>
+          <w:tcPr>
+            <w:cnfStyle w:val="001000000000" w:firstRow="0" w:lastRow="0" w:firstColumn="1" w:lastColumn="0" w:oddVBand="0" w:evenVBand="0" w:oddHBand="0" w:evenHBand="0" w:firstRowFirstColumn="0" w:firstRowLastColumn="0" w:lastRowFirstColumn="0" w:lastRowLastColumn="0"/>
+            <w:tcW w:w="2881" w:type="dxa"/>
+          </w:tcPr>
+          <w:p>
+            <w:r>
+              <w:t xml:space="preserve">Start time: </w:t>
+            </w:r>
+          </w:p>
+        </w:tc>
+        <w:tc>
+          <w:tcPr>
+            <w:tcW w:w="5975" w:type="dxa"/>
+          </w:tcPr>
+          <w:p>
+            <w:pPr>
+              <w:cnfStyle w:val="000000000000" w:firstRow="0" w:lastRow="0" w:firstColumn="0" w:lastColumn="0" w:oddVBand="0" w:evenVBand="0" w:oddHBand="0" w:evenHBand="0" w:firstRowFirstColumn="0" w:firstRowLastColumn="0" w:lastRowFirstColumn="0" w:lastRowLastColumn="0"/>
+            </w:pPr>
+            <w:r>
+              <w:t>3:00 pm</w:t>
+            </w:r>
+          </w:p>
+        </w:tc>
+      </w:tr>
+      <w:tr>
+        <w:trPr>
+          <w:cnfStyle w:val="000000100000" w:firstRow="0" w:lastRow="0" w:firstColumn="0" w:lastColumn="0" w:oddVBand="0" w:evenVBand="0" w:oddHBand="1" w:evenHBand="0" w:firstRowFirstColumn="0" w:firstRowLastColumn="0" w:lastRowFirstColumn="0" w:lastRowLastColumn="0"/>
+        </w:trPr>
+        <w:tc>
+          <w:tcPr>
+            <w:cnfStyle w:val="001000000000" w:firstRow="0" w:lastRow="0" w:firstColumn="1" w:lastColumn="0" w:oddVBand="0" w:evenVBand="0" w:oddHBand="0" w:evenHBand="0" w:firstRowFirstColumn="0" w:firstRowLastColumn="0" w:lastRowFirstColumn="0" w:lastRowLastColumn="0"/>
+            <w:tcW w:w="2881" w:type="dxa"/>
+          </w:tcPr>
+          <w:p>
+            <w:r>
+              <w:t>End time:</w:t>
+            </w:r>
+          </w:p>
+        </w:tc>
+        <w:tc>
+          <w:tcPr>
+            <w:tcW w:w="5975" w:type="dxa"/>
+          </w:tcPr>
+          <w:p>
+            <w:pPr>
+              <w:cnfStyle w:val="000000100000" w:firstRow="0" w:lastRow="0" w:firstColumn="0" w:lastColumn="0" w:oddVBand="0" w:evenVBand="0" w:oddHBand="1" w:evenHBand="0" w:firstRowFirstColumn="0" w:firstRowLastColumn="0" w:lastRowFirstColumn="0" w:lastRowLastColumn="0"/>
+            </w:pPr>
+            <w:r>
+              <w:t>6:00 pm</w:t>
+            </w:r>
+          </w:p>
+        </w:tc>
+      </w:tr>
+      <w:tr>
+        <w:tc>
+          <w:tcPr>
+            <w:cnfStyle w:val="001000000000" w:firstRow="0" w:lastRow="0" w:firstColumn="1" w:lastColumn="0" w:oddVBand="0" w:evenVBand="0" w:oddHBand="0" w:evenHBand="0" w:firstRowFirstColumn="0" w:firstRowLastColumn="0" w:lastRowFirstColumn="0" w:lastRowLastColumn="0"/>
+            <w:tcW w:w="2881" w:type="dxa"/>
+          </w:tcPr>
+          <w:p>
+            <w:r>
+              <w:t xml:space="preserve">In Attendance: </w:t>
+            </w:r>
+          </w:p>
+        </w:tc>
+        <w:tc>
+          <w:tcPr>
+            <w:tcW w:w="5975" w:type="dxa"/>
+          </w:tcPr>
+          <w:p>
+            <w:pPr>
+              <w:cnfStyle w:val="000000000000" w:firstRow="0" w:lastRow="0" w:firstColumn="0" w:lastColumn="0" w:oddVBand="0" w:evenVBand="0" w:oddHBand="0" w:evenHBand="0" w:firstRowFirstColumn="0" w:firstRowLastColumn="0" w:lastRowFirstColumn="0" w:lastRowLastColumn="0"/>
+            </w:pPr>
+            <w:r>
+              <w:t>Ricardo Martinez, Maurice Pruna</w:t>
+            </w:r>
+          </w:p>
+        </w:tc>
+      </w:tr>
+      <w:tr>
+        <w:trPr>
+          <w:cnfStyle w:val="000000100000" w:firstRow="0" w:lastRow="0" w:firstColumn="0" w:lastColumn="0" w:oddVBand="0" w:evenVBand="0" w:oddHBand="1" w:evenHBand="0" w:firstRowFirstColumn="0" w:firstRowLastColumn="0" w:lastRowFirstColumn="0" w:lastRowLastColumn="0"/>
+        </w:trPr>
+        <w:tc>
+          <w:tcPr>
+            <w:cnfStyle w:val="001000000000" w:firstRow="0" w:lastRow="0" w:firstColumn="1" w:lastColumn="0" w:oddVBand="0" w:evenVBand="0" w:oddHBand="0" w:evenHBand="0" w:firstRowFirstColumn="0" w:firstRowLastColumn="0" w:lastRowFirstColumn="0" w:lastRowLastColumn="0"/>
+            <w:tcW w:w="2881" w:type="dxa"/>
+          </w:tcPr>
+          <w:p>
+            <w:r>
+              <w:t>Agenda:</w:t>
+            </w:r>
+          </w:p>
+        </w:tc>
+        <w:tc>
+          <w:tcPr>
+            <w:tcW w:w="5975" w:type="dxa"/>
+          </w:tcPr>
+          <w:p>
+            <w:pPr>
+              <w:cnfStyle w:val="000000100000" w:firstRow="0" w:lastRow="0" w:firstColumn="0" w:lastColumn="0" w:oddVBand="0" w:evenVBand="0" w:oddHBand="1" w:evenHBand="0" w:firstRowFirstColumn="0" w:firstRowLastColumn="0" w:lastRowFirstColumn="0" w:lastRowLastColumn="0"/>
+            </w:pPr>
+            <w:r>
+              <w:t xml:space="preserve">1. API Connection  </w:t>
+            </w:r>
+          </w:p>
+        </w:tc>
+      </w:tr>
+      <w:tr>
+        <w:tc>
+          <w:tcPr>
+            <w:cnfStyle w:val="001000000000" w:firstRow="0" w:lastRow="0" w:firstColumn="1" w:lastColumn="0" w:oddVBand="0" w:evenVBand="0" w:oddHBand="0" w:evenHBand="0" w:firstRowFirstColumn="0" w:firstRowLastColumn="0" w:lastRowFirstColumn="0" w:lastRowLastColumn="0"/>
+            <w:tcW w:w="2881" w:type="dxa"/>
+          </w:tcPr>
+          <w:p/>
+        </w:tc>
+        <w:tc>
+          <w:tcPr>
+            <w:tcW w:w="5975" w:type="dxa"/>
+          </w:tcPr>
+          <w:p>
+            <w:pPr>
+              <w:cnfStyle w:val="000000000000" w:firstRow="0" w:lastRow="0" w:firstColumn="0" w:lastColumn="0" w:oddVBand="0" w:evenVBand="0" w:oddHBand="0" w:evenHBand="0" w:firstRowFirstColumn="0" w:firstRowLastColumn="0" w:lastRowFirstColumn="0" w:lastRowLastColumn="0"/>
+            </w:pPr>
+            <w:r>
+              <w:t>2</w:t>
+            </w:r>
+            <w:r>
+              <w:t>.</w:t>
+            </w:r>
+            <w:r>
+              <w:t xml:space="preserve"> Continue with interface implementation </w:t>
+            </w:r>
+          </w:p>
+        </w:tc>
+      </w:tr>
+      <w:tr>
+        <w:trPr>
+          <w:cnfStyle w:val="000000100000" w:firstRow="0" w:lastRow="0" w:firstColumn="0" w:lastColumn="0" w:oddVBand="0" w:evenVBand="0" w:oddHBand="1" w:evenHBand="0" w:firstRowFirstColumn="0" w:firstRowLastColumn="0" w:lastRowFirstColumn="0" w:lastRowLastColumn="0"/>
+        </w:trPr>
+        <w:tc>
+          <w:tcPr>
+            <w:cnfStyle w:val="001000000000" w:firstRow="0" w:lastRow="0" w:firstColumn="1" w:lastColumn="0" w:oddVBand="0" w:evenVBand="0" w:oddHBand="0" w:evenHBand="0" w:firstRowFirstColumn="0" w:firstRowLastColumn="0" w:lastRowFirstColumn="0" w:lastRowLastColumn="0"/>
+            <w:tcW w:w="2881" w:type="dxa"/>
+          </w:tcPr>
+          <w:p>
+            <w:r>
+              <w:t>Assigned Tasks:</w:t>
+            </w:r>
+          </w:p>
+        </w:tc>
+        <w:tc>
+          <w:tcPr>
+            <w:tcW w:w="5975" w:type="dxa"/>
+          </w:tcPr>
+          <w:p>
+            <w:pPr>
+              <w:cnfStyle w:val="000000100000" w:firstRow="0" w:lastRow="0" w:firstColumn="0" w:lastColumn="0" w:oddVBand="0" w:evenVBand="0" w:oddHBand="1" w:evenHBand="0" w:firstRowFirstColumn="0" w:firstRowLastColumn="0" w:lastRowFirstColumn="0" w:lastRowLastColumn="0"/>
+            </w:pPr>
+          </w:p>
+        </w:tc>
+      </w:tr>
+      <w:tr>
+        <w:tc>
+          <w:tcPr>
+            <w:cnfStyle w:val="001000000000" w:firstRow="0" w:lastRow="0" w:firstColumn="1" w:lastColumn="0" w:oddVBand="0" w:evenVBand="0" w:oddHBand="0" w:evenHBand="0" w:firstRowFirstColumn="0" w:firstRowLastColumn="0" w:lastRowFirstColumn="0" w:lastRowLastColumn="0"/>
+            <w:tcW w:w="2881" w:type="dxa"/>
+          </w:tcPr>
+          <w:p>
+            <w:r>
+              <w:t xml:space="preserve"> </w:t>
+            </w:r>
+          </w:p>
+        </w:tc>
+        <w:tc>
+          <w:tcPr>
+            <w:tcW w:w="5975" w:type="dxa"/>
+          </w:tcPr>
+          <w:p>
+            <w:pPr>
+              <w:cnfStyle w:val="000000000000" w:firstRow="0" w:lastRow="0" w:firstColumn="0" w:lastColumn="0" w:oddVBand="0" w:evenVBand="0" w:oddHBand="0" w:evenHBand="0" w:firstRowFirstColumn="0" w:firstRowLastColumn="0" w:lastRowFirstColumn="0" w:lastRowLastColumn="0"/>
+            </w:pPr>
+          </w:p>
+        </w:tc>
+      </w:tr>
+      <w:tr>
+        <w:trPr>
+          <w:cnfStyle w:val="000000100000" w:firstRow="0" w:lastRow="0" w:firstColumn="0" w:lastColumn="0" w:oddVBand="0" w:evenVBand="0" w:oddHBand="1" w:evenHBand="0" w:firstRowFirstColumn="0" w:firstRowLastColumn="0" w:lastRowFirstColumn="0" w:lastRowLastColumn="0"/>
+        </w:trPr>
+        <w:tc>
+          <w:tcPr>
+            <w:cnfStyle w:val="001000000000" w:firstRow="0" w:lastRow="0" w:firstColumn="1" w:lastColumn="0" w:oddVBand="0" w:evenVBand="0" w:oddHBand="0" w:evenHBand="0" w:firstRowFirstColumn="0" w:firstRowLastColumn="0" w:lastRowFirstColumn="0" w:lastRowLastColumn="0"/>
+            <w:tcW w:w="2881" w:type="dxa"/>
+          </w:tcPr>
+          <w:p>
+            <w:r>
+              <w:t>Duration:</w:t>
+            </w:r>
+          </w:p>
+        </w:tc>
+        <w:tc>
+          <w:tcPr>
+            <w:tcW w:w="5975" w:type="dxa"/>
+          </w:tcPr>
+          <w:p>
+            <w:pPr>
+              <w:cnfStyle w:val="000000100000" w:firstRow="0" w:lastRow="0" w:firstColumn="0" w:lastColumn="0" w:oddVBand="0" w:evenVBand="0" w:oddHBand="1" w:evenHBand="0" w:firstRowFirstColumn="0" w:firstRowLastColumn="0" w:lastRowFirstColumn="0" w:lastRowLastColumn="0"/>
+            </w:pPr>
+            <w:r>
+              <w:t>3 hours</w:t>
+            </w:r>
+          </w:p>
+        </w:tc>
+      </w:tr>
+      <w:tr>
+        <w:tc>
+          <w:tcPr>
+            <w:cnfStyle w:val="001000000000" w:firstRow="0" w:lastRow="0" w:firstColumn="1" w:lastColumn="0" w:oddVBand="0" w:evenVBand="0" w:oddHBand="0" w:evenHBand="0" w:firstRowFirstColumn="0" w:firstRowLastColumn="0" w:lastRowFirstColumn="0" w:lastRowLastColumn="0"/>
+            <w:tcW w:w="2881" w:type="dxa"/>
+          </w:tcPr>
+          <w:p/>
+        </w:tc>
+        <w:tc>
+          <w:tcPr>
+            <w:tcW w:w="5975" w:type="dxa"/>
+          </w:tcPr>
+          <w:p>
+            <w:pPr>
+              <w:cnfStyle w:val="000000000000" w:firstRow="0" w:lastRow="0" w:firstColumn="0" w:lastColumn="0" w:oddVBand="0" w:evenVBand="0" w:oddHBand="0" w:evenHBand="0" w:firstRowFirstColumn="0" w:firstRowLastColumn="0" w:lastRowFirstColumn="0" w:lastRowLastColumn="0"/>
+            </w:pPr>
+          </w:p>
+        </w:tc>
+      </w:tr>
+      <w:tr>
+        <w:trPr>
+          <w:cnfStyle w:val="000000100000" w:firstRow="0" w:lastRow="0" w:firstColumn="0" w:lastColumn="0" w:oddVBand="0" w:evenVBand="0" w:oddHBand="1" w:evenHBand="0" w:firstRowFirstColumn="0" w:firstRowLastColumn="0" w:lastRowFirstColumn="0" w:lastRowLastColumn="0"/>
+        </w:trPr>
+        <w:tc>
+          <w:tcPr>
+            <w:cnfStyle w:val="001000000000" w:firstRow="0" w:lastRow="0" w:firstColumn="1" w:lastColumn="0" w:oddVBand="0" w:evenVBand="0" w:oddHBand="0" w:evenHBand="0" w:firstRowFirstColumn="0" w:firstRowLastColumn="0" w:lastRowFirstColumn="0" w:lastRowLastColumn="0"/>
+            <w:tcW w:w="2881" w:type="dxa"/>
+          </w:tcPr>
+          <w:p/>
+        </w:tc>
+        <w:tc>
+          <w:tcPr>
+            <w:tcW w:w="5975" w:type="dxa"/>
+          </w:tcPr>
+          <w:p>
+            <w:pPr>
+              <w:cnfStyle w:val="000000100000" w:firstRow="0" w:lastRow="0" w:firstColumn="0" w:lastColumn="0" w:oddVBand="0" w:evenVBand="0" w:oddHBand="1" w:evenHBand="0" w:firstRowFirstColumn="0" w:firstRowLastColumn="0" w:lastRowFirstColumn="0" w:lastRowLastColumn="0"/>
+            </w:pPr>
+          </w:p>
+        </w:tc>
+      </w:tr>
+    </w:tbl>
+    <w:p>
+      <w:pPr>
+        <w:spacing w:before="120" w:after="120" w:line="240" w:lineRule="auto"/>
+      </w:pPr>
+    </w:p>
+    <w:p>
+      <w:pPr>
+        <w:jc w:val="center"/>
+      </w:pPr>
+      <w:r>
+        <w:t>Meeting 15</w:t>
+      </w:r>
+    </w:p>
+    <w:tbl>
+      <w:tblPr>
+        <w:tblStyle w:val="MediumList2"/>
+        <w:tblW w:w="0" w:type="auto"/>
+        <w:tblLook w:val="04A0" w:firstRow="1" w:lastRow="0" w:firstColumn="1" w:lastColumn="0" w:noHBand="0" w:noVBand="1"/>
+      </w:tblPr>
+      <w:tblGrid>
+        <w:gridCol w:w="2881"/>
+        <w:gridCol w:w="5975"/>
+      </w:tblGrid>
+      <w:tr>
+        <w:trPr>
+          <w:cnfStyle w:val="100000000000" w:firstRow="1" w:lastRow="0" w:firstColumn="0" w:lastColumn="0" w:oddVBand="0" w:evenVBand="0" w:oddHBand="0" w:evenHBand="0" w:firstRowFirstColumn="0" w:firstRowLastColumn="0" w:lastRowFirstColumn="0" w:lastRowLastColumn="0"/>
+        </w:trPr>
+        <w:tc>
+          <w:tcPr>
+            <w:cnfStyle w:val="001000000100" w:firstRow="0" w:lastRow="0" w:firstColumn="1" w:lastColumn="0" w:oddVBand="0" w:evenVBand="0" w:oddHBand="0" w:evenHBand="0" w:firstRowFirstColumn="1" w:firstRowLastColumn="0" w:lastRowFirstColumn="0" w:lastRowLastColumn="0"/>
+            <w:tcW w:w="2881" w:type="dxa"/>
+          </w:tcPr>
+          <w:p>
+            <w:r>
+              <w:t xml:space="preserve">Date: </w:t>
+            </w:r>
+          </w:p>
+        </w:tc>
+        <w:tc>
+          <w:tcPr>
+            <w:tcW w:w="5975" w:type="dxa"/>
+          </w:tcPr>
+          <w:p>
+            <w:pPr>
+              <w:cnfStyle w:val="100000000000" w:firstRow="1" w:lastRow="0" w:firstColumn="0" w:lastColumn="0" w:oddVBand="0" w:evenVBand="0" w:oddHBand="0" w:evenHBand="0" w:firstRowFirstColumn="0" w:firstRowLastColumn="0" w:lastRowFirstColumn="0" w:lastRowLastColumn="0"/>
+            </w:pPr>
+            <w:r>
+              <w:t>Sunday, September 28, 2014</w:t>
+            </w:r>
+          </w:p>
+        </w:tc>
+      </w:tr>
+      <w:tr>
+        <w:trPr>
+          <w:cnfStyle w:val="000000100000" w:firstRow="0" w:lastRow="0" w:firstColumn="0" w:lastColumn="0" w:oddVBand="0" w:evenVBand="0" w:oddHBand="1" w:evenHBand="0" w:firstRowFirstColumn="0" w:firstRowLastColumn="0" w:lastRowFirstColumn="0" w:lastRowLastColumn="0"/>
+        </w:trPr>
+        <w:tc>
+          <w:tcPr>
+            <w:cnfStyle w:val="001000000000" w:firstRow="0" w:lastRow="0" w:firstColumn="1" w:lastColumn="0" w:oddVBand="0" w:evenVBand="0" w:oddHBand="0" w:evenHBand="0" w:firstRowFirstColumn="0" w:firstRowLastColumn="0" w:lastRowFirstColumn="0" w:lastRowLastColumn="0"/>
+            <w:tcW w:w="2881" w:type="dxa"/>
+          </w:tcPr>
+          <w:p>
+            <w:r>
+              <w:t xml:space="preserve">Location: </w:t>
+            </w:r>
+          </w:p>
+        </w:tc>
+        <w:tc>
+          <w:tcPr>
+            <w:tcW w:w="5975" w:type="dxa"/>
+          </w:tcPr>
+          <w:p>
+            <w:pPr>
+              <w:cnfStyle w:val="000000100000" w:firstRow="0" w:lastRow="0" w:firstColumn="0" w:lastColumn="0" w:oddVBand="0" w:evenVBand="0" w:oddHBand="1" w:evenHBand="0" w:firstRowFirstColumn="0" w:firstRowLastColumn="0" w:lastRowFirstColumn="0" w:lastRowLastColumn="0"/>
+            </w:pPr>
+            <w:r>
+              <w:t>Starbucks</w:t>
+            </w:r>
+          </w:p>
+        </w:tc>
+      </w:tr>
+      <w:tr>
+        <w:tc>
+          <w:tcPr>
+            <w:cnfStyle w:val="001000000000" w:firstRow="0" w:lastRow="0" w:firstColumn="1" w:lastColumn="0" w:oddVBand="0" w:evenVBand="0" w:oddHBand="0" w:evenHBand="0" w:firstRowFirstColumn="0" w:firstRowLastColumn="0" w:lastRowFirstColumn="0" w:lastRowLastColumn="0"/>
+            <w:tcW w:w="2881" w:type="dxa"/>
+          </w:tcPr>
+          <w:p>
+            <w:r>
+              <w:t xml:space="preserve">Start time: </w:t>
+            </w:r>
+          </w:p>
+        </w:tc>
+        <w:tc>
+          <w:tcPr>
+            <w:tcW w:w="5975" w:type="dxa"/>
+          </w:tcPr>
+          <w:p>
+            <w:pPr>
+              <w:cnfStyle w:val="000000000000" w:firstRow="0" w:lastRow="0" w:firstColumn="0" w:lastColumn="0" w:oddVBand="0" w:evenVBand="0" w:oddHBand="0" w:evenHBand="0" w:firstRowFirstColumn="0" w:firstRowLastColumn="0" w:lastRowFirstColumn="0" w:lastRowLastColumn="0"/>
+            </w:pPr>
+            <w:r>
+              <w:t>3:00 pm</w:t>
+            </w:r>
+          </w:p>
+        </w:tc>
+      </w:tr>
+      <w:tr>
+        <w:trPr>
+          <w:cnfStyle w:val="000000100000" w:firstRow="0" w:lastRow="0" w:firstColumn="0" w:lastColumn="0" w:oddVBand="0" w:evenVBand="0" w:oddHBand="1" w:evenHBand="0" w:firstRowFirstColumn="0" w:firstRowLastColumn="0" w:lastRowFirstColumn="0" w:lastRowLastColumn="0"/>
+        </w:trPr>
+        <w:tc>
+          <w:tcPr>
+            <w:cnfStyle w:val="001000000000" w:firstRow="0" w:lastRow="0" w:firstColumn="1" w:lastColumn="0" w:oddVBand="0" w:evenVBand="0" w:oddHBand="0" w:evenHBand="0" w:firstRowFirstColumn="0" w:firstRowLastColumn="0" w:lastRowFirstColumn="0" w:lastRowLastColumn="0"/>
+            <w:tcW w:w="2881" w:type="dxa"/>
+          </w:tcPr>
+          <w:p>
+            <w:r>
+              <w:t>End time:</w:t>
+            </w:r>
+          </w:p>
+        </w:tc>
+        <w:tc>
+          <w:tcPr>
+            <w:tcW w:w="5975" w:type="dxa"/>
+          </w:tcPr>
+          <w:p>
+            <w:pPr>
+              <w:cnfStyle w:val="000000100000" w:firstRow="0" w:lastRow="0" w:firstColumn="0" w:lastColumn="0" w:oddVBand="0" w:evenVBand="0" w:oddHBand="1" w:evenHBand="0" w:firstRowFirstColumn="0" w:firstRowLastColumn="0" w:lastRowFirstColumn="0" w:lastRowLastColumn="0"/>
+            </w:pPr>
+            <w:r>
+              <w:t>7:00 pm</w:t>
+            </w:r>
+          </w:p>
+        </w:tc>
+      </w:tr>
+      <w:tr>
+        <w:tc>
+          <w:tcPr>
+            <w:cnfStyle w:val="001000000000" w:firstRow="0" w:lastRow="0" w:firstColumn="1" w:lastColumn="0" w:oddVBand="0" w:evenVBand="0" w:oddHBand="0" w:evenHBand="0" w:firstRowFirstColumn="0" w:firstRowLastColumn="0" w:lastRowFirstColumn="0" w:lastRowLastColumn="0"/>
+            <w:tcW w:w="2881" w:type="dxa"/>
+          </w:tcPr>
+          <w:p>
+            <w:r>
+              <w:t xml:space="preserve">In Attendance: </w:t>
+            </w:r>
+          </w:p>
+        </w:tc>
+        <w:tc>
+          <w:tcPr>
+            <w:tcW w:w="5975" w:type="dxa"/>
+          </w:tcPr>
+          <w:p>
+            <w:pPr>
+              <w:cnfStyle w:val="000000000000" w:firstRow="0" w:lastRow="0" w:firstColumn="0" w:lastColumn="0" w:oddVBand="0" w:evenVBand="0" w:oddHBand="0" w:evenHBand="0" w:firstRowFirstColumn="0" w:firstRowLastColumn="0" w:lastRowFirstColumn="0" w:lastRowLastColumn="0"/>
+            </w:pPr>
+            <w:r>
+              <w:t>Ricardo Martinez, Maurice Pruna</w:t>
+            </w:r>
+          </w:p>
+        </w:tc>
+      </w:tr>
+      <w:tr>
+        <w:trPr>
+          <w:cnfStyle w:val="000000100000" w:firstRow="0" w:lastRow="0" w:firstColumn="0" w:lastColumn="0" w:oddVBand="0" w:evenVBand="0" w:oddHBand="1" w:evenHBand="0" w:firstRowFirstColumn="0" w:firstRowLastColumn="0" w:lastRowFirstColumn="0" w:lastRowLastColumn="0"/>
+        </w:trPr>
+        <w:tc>
+          <w:tcPr>
+            <w:cnfStyle w:val="001000000000" w:firstRow="0" w:lastRow="0" w:firstColumn="1" w:lastColumn="0" w:oddVBand="0" w:evenVBand="0" w:oddHBand="0" w:evenHBand="0" w:firstRowFirstColumn="0" w:firstRowLastColumn="0" w:lastRowFirstColumn="0" w:lastRowLastColumn="0"/>
+            <w:tcW w:w="2881" w:type="dxa"/>
+          </w:tcPr>
+          <w:p>
+            <w:r>
+              <w:t>Agenda:</w:t>
+            </w:r>
+          </w:p>
+        </w:tc>
+        <w:tc>
+          <w:tcPr>
+            <w:tcW w:w="5975" w:type="dxa"/>
+          </w:tcPr>
+          <w:p>
+            <w:pPr>
+              <w:cnfStyle w:val="000000100000" w:firstRow="0" w:lastRow="0" w:firstColumn="0" w:lastColumn="0" w:oddVBand="0" w:evenVBand="0" w:oddHBand="1" w:evenHBand="0" w:firstRowFirstColumn="0" w:firstRowLastColumn="0" w:lastRowFirstColumn="0" w:lastRowLastColumn="0"/>
+            </w:pPr>
+            <w:r>
+              <w:t xml:space="preserve">1. Prepare </w:t>
+            </w:r>
+            <w:r>
+              <w:t xml:space="preserve">Documentations </w:t>
+            </w:r>
+          </w:p>
+        </w:tc>
+      </w:tr>
+      <w:tr>
+        <w:tc>
+          <w:tcPr>
+            <w:cnfStyle w:val="001000000000" w:firstRow="0" w:lastRow="0" w:firstColumn="1" w:lastColumn="0" w:oddVBand="0" w:evenVBand="0" w:oddHBand="0" w:evenHBand="0" w:firstRowFirstColumn="0" w:firstRowLastColumn="0" w:lastRowFirstColumn="0" w:lastRowLastColumn="0"/>
+            <w:tcW w:w="2881" w:type="dxa"/>
+          </w:tcPr>
+          <w:p/>
+        </w:tc>
+        <w:tc>
+          <w:tcPr>
+            <w:tcW w:w="5975" w:type="dxa"/>
+          </w:tcPr>
+          <w:p>
+            <w:pPr>
+              <w:cnfStyle w:val="000000000000" w:firstRow="0" w:lastRow="0" w:firstColumn="0" w:lastColumn="0" w:oddVBand="0" w:evenVBand="0" w:oddHBand="0" w:evenHBand="0" w:firstRowFirstColumn="0" w:firstRowLastColumn="0" w:lastRowFirstColumn="0" w:lastRowLastColumn="0"/>
+            </w:pPr>
+          </w:p>
+        </w:tc>
+      </w:tr>
+      <w:tr>
+        <w:trPr>
+          <w:cnfStyle w:val="000000100000" w:firstRow="0" w:lastRow="0" w:firstColumn="0" w:lastColumn="0" w:oddVBand="0" w:evenVBand="0" w:oddHBand="1" w:evenHBand="0" w:firstRowFirstColumn="0" w:firstRowLastColumn="0" w:lastRowFirstColumn="0" w:lastRowLastColumn="0"/>
+        </w:trPr>
+        <w:tc>
+          <w:tcPr>
+            <w:cnfStyle w:val="001000000000" w:firstRow="0" w:lastRow="0" w:firstColumn="1" w:lastColumn="0" w:oddVBand="0" w:evenVBand="0" w:oddHBand="0" w:evenHBand="0" w:firstRowFirstColumn="0" w:firstRowLastColumn="0" w:lastRowFirstColumn="0" w:lastRowLastColumn="0"/>
+            <w:tcW w:w="2881" w:type="dxa"/>
+          </w:tcPr>
+          <w:p>
+            <w:r>
+              <w:t>Assigned Tasks:</w:t>
+            </w:r>
+          </w:p>
+        </w:tc>
+        <w:tc>
+          <w:tcPr>
+            <w:tcW w:w="5975" w:type="dxa"/>
+          </w:tcPr>
+          <w:p>
+            <w:pPr>
+              <w:cnfStyle w:val="000000100000" w:firstRow="0" w:lastRow="0" w:firstColumn="0" w:lastColumn="0" w:oddVBand="0" w:evenVBand="0" w:oddHBand="1" w:evenHBand="0" w:firstRowFirstColumn="0" w:firstRowLastColumn="0" w:lastRowFirstColumn="0" w:lastRowLastColumn="0"/>
+            </w:pPr>
+            <w:r>
+              <w:t>Ready to present for tomorrow’s class presentation</w:t>
+            </w:r>
+          </w:p>
+        </w:tc>
+      </w:tr>
+      <w:tr>
+        <w:tc>
+          <w:tcPr>
+            <w:cnfStyle w:val="001000000000" w:firstRow="0" w:lastRow="0" w:firstColumn="1" w:lastColumn="0" w:oddVBand="0" w:evenVBand="0" w:oddHBand="0" w:evenHBand="0" w:firstRowFirstColumn="0" w:firstRowLastColumn="0" w:lastRowFirstColumn="0" w:lastRowLastColumn="0"/>
+            <w:tcW w:w="2881" w:type="dxa"/>
+          </w:tcPr>
+          <w:p>
+            <w:r>
+              <w:t xml:space="preserve"> </w:t>
+            </w:r>
+          </w:p>
+        </w:tc>
+        <w:tc>
+          <w:tcPr>
+            <w:tcW w:w="5975" w:type="dxa"/>
+          </w:tcPr>
+          <w:p>
+            <w:pPr>
+              <w:cnfStyle w:val="000000000000" w:firstRow="0" w:lastRow="0" w:firstColumn="0" w:lastColumn="0" w:oddVBand="0" w:evenVBand="0" w:oddHBand="0" w:evenHBand="0" w:firstRowFirstColumn="0" w:firstRowLastColumn="0" w:lastRowFirstColumn="0" w:lastRowLastColumn="0"/>
+            </w:pPr>
+          </w:p>
+        </w:tc>
+      </w:tr>
+      <w:tr>
+        <w:trPr>
+          <w:cnfStyle w:val="000000100000" w:firstRow="0" w:lastRow="0" w:firstColumn="0" w:lastColumn="0" w:oddVBand="0" w:evenVBand="0" w:oddHBand="1" w:evenHBand="0" w:firstRowFirstColumn="0" w:firstRowLastColumn="0" w:lastRowFirstColumn="0" w:lastRowLastColumn="0"/>
+        </w:trPr>
+        <w:tc>
+          <w:tcPr>
+            <w:cnfStyle w:val="001000000000" w:firstRow="0" w:lastRow="0" w:firstColumn="1" w:lastColumn="0" w:oddVBand="0" w:evenVBand="0" w:oddHBand="0" w:evenHBand="0" w:firstRowFirstColumn="0" w:firstRowLastColumn="0" w:lastRowFirstColumn="0" w:lastRowLastColumn="0"/>
+            <w:tcW w:w="2881" w:type="dxa"/>
+          </w:tcPr>
+          <w:p>
+            <w:r>
+              <w:t>Duration:</w:t>
+            </w:r>
+          </w:p>
+        </w:tc>
+        <w:tc>
+          <w:tcPr>
+            <w:tcW w:w="5975" w:type="dxa"/>
+          </w:tcPr>
+          <w:p>
+            <w:pPr>
+              <w:cnfStyle w:val="000000100000" w:firstRow="0" w:lastRow="0" w:firstColumn="0" w:lastColumn="0" w:oddVBand="0" w:evenVBand="0" w:oddHBand="1" w:evenHBand="0" w:firstRowFirstColumn="0" w:firstRowLastColumn="0" w:lastRowFirstColumn="0" w:lastRowLastColumn="0"/>
+            </w:pPr>
+            <w:r>
+              <w:t>4 hours</w:t>
+            </w:r>
+          </w:p>
+        </w:tc>
+      </w:tr>
+      <w:tr>
+        <w:tc>
+          <w:tcPr>
+            <w:cnfStyle w:val="001000000000" w:firstRow="0" w:lastRow="0" w:firstColumn="1" w:lastColumn="0" w:oddVBand="0" w:evenVBand="0" w:oddHBand="0" w:evenHBand="0" w:firstRowFirstColumn="0" w:firstRowLastColumn="0" w:lastRowFirstColumn="0" w:lastRowLastColumn="0"/>
+            <w:tcW w:w="2881" w:type="dxa"/>
+          </w:tcPr>
+          <w:p/>
+        </w:tc>
+        <w:tc>
+          <w:tcPr>
+            <w:tcW w:w="5975" w:type="dxa"/>
+          </w:tcPr>
+          <w:p>
+            <w:pPr>
+              <w:cnfStyle w:val="000000000000" w:firstRow="0" w:lastRow="0" w:firstColumn="0" w:lastColumn="0" w:oddVBand="0" w:evenVBand="0" w:oddHBand="0" w:evenHBand="0" w:firstRowFirstColumn="0" w:firstRowLastColumn="0" w:lastRowFirstColumn="0" w:lastRowLastColumn="0"/>
+            </w:pPr>
+          </w:p>
+        </w:tc>
+      </w:tr>
+      <w:tr>
+        <w:trPr>
+          <w:cnfStyle w:val="000000100000" w:firstRow="0" w:lastRow="0" w:firstColumn="0" w:lastColumn="0" w:oddVBand="0" w:evenVBand="0" w:oddHBand="1" w:evenHBand="0" w:firstRowFirstColumn="0" w:firstRowLastColumn="0" w:lastRowFirstColumn="0" w:lastRowLastColumn="0"/>
+        </w:trPr>
+        <w:tc>
+          <w:tcPr>
+            <w:cnfStyle w:val="001000000000" w:firstRow="0" w:lastRow="0" w:firstColumn="1" w:lastColumn="0" w:oddVBand="0" w:evenVBand="0" w:oddHBand="0" w:evenHBand="0" w:firstRowFirstColumn="0" w:firstRowLastColumn="0" w:lastRowFirstColumn="0" w:lastRowLastColumn="0"/>
+            <w:tcW w:w="2881" w:type="dxa"/>
+          </w:tcPr>
+          <w:p/>
+        </w:tc>
+        <w:tc>
+          <w:tcPr>
+            <w:tcW w:w="5975" w:type="dxa"/>
+          </w:tcPr>
+          <w:p>
+            <w:pPr>
+              <w:cnfStyle w:val="000000100000" w:firstRow="0" w:lastRow="0" w:firstColumn="0" w:lastColumn="0" w:oddVBand="0" w:evenVBand="0" w:oddHBand="1" w:evenHBand="0" w:firstRowFirstColumn="0" w:firstRowLastColumn="0" w:lastRowFirstColumn="0" w:lastRowLastColumn="0"/>
+            </w:pPr>
+          </w:p>
+        </w:tc>
+      </w:tr>
+    </w:tbl>
+    <w:p>
+      <w:pPr>
+        <w:spacing w:before="120" w:after="120" w:line="240" w:lineRule="auto"/>
+      </w:pPr>
     </w:p>
     <w:p>
       <w:pPr>
@@ -10612,7 +13060,7 @@
 </file>
 
 <file path=word/numbering.xml><?xml version="1.0" encoding="utf-8"?>
-<w:numbering xmlns:wpc="http://schemas.microsoft.com/office/word/2010/wordprocessingCanvas" xmlns:mc="http://schemas.openxmlformats.org/markup-compatibility/2006" xmlns:o="urn:schemas-microsoft-com:office:office" xmlns:r="http://schemas.openxmlformats.org/officeDocument/2006/relationships" xmlns:m="http://schemas.openxmlformats.org/officeDocument/2006/math" xmlns:v="urn:schemas-microsoft-com:vml" xmlns:wp14="http://schemas.microsoft.com/office/word/2010/wordprocessingDrawing" xmlns:wp="http://schemas.openxmlformats.org/drawingml/2006/wordprocessingDrawing" xmlns:w10="urn:schemas-microsoft-com:office:word" xmlns:w="http://schemas.openxmlformats.org/wordprocessingml/2006/main" xmlns:w14="http://schemas.microsoft.com/office/word/2010/wordml" xmlns:w15="http://schemas.microsoft.com/office/word/2012/wordml" xmlns:wpg="http://schemas.microsoft.com/office/word/2010/wordprocessingGroup" xmlns:wpi="http://schemas.microsoft.com/office/word/2010/wordprocessingInk" xmlns:wne="http://schemas.microsoft.com/office/word/2006/wordml" xmlns:wps="http://schemas.microsoft.com/office/word/2010/wordprocessingShape" mc:Ignorable="w14 w15 wp14">
+<w:numbering xmlns:wpc="http://schemas.microsoft.com/office/word/2010/wordprocessingCanvas" xmlns:mo="http://schemas.microsoft.com/office/mac/office/2008/main" xmlns:mc="http://schemas.openxmlformats.org/markup-compatibility/2006" xmlns:mv="urn:schemas-microsoft-com:mac:vml" xmlns:o="urn:schemas-microsoft-com:office:office" xmlns:r="http://schemas.openxmlformats.org/officeDocument/2006/relationships" xmlns:m="http://schemas.openxmlformats.org/officeDocument/2006/math" xmlns:v="urn:schemas-microsoft-com:vml" xmlns:wp14="http://schemas.microsoft.com/office/word/2010/wordprocessingDrawing" xmlns:wp="http://schemas.openxmlformats.org/drawingml/2006/wordprocessingDrawing" xmlns:w10="urn:schemas-microsoft-com:office:word" xmlns:w="http://schemas.openxmlformats.org/wordprocessingml/2006/main" xmlns:w14="http://schemas.microsoft.com/office/word/2010/wordml" xmlns:wpg="http://schemas.microsoft.com/office/word/2010/wordprocessingGroup" xmlns:wpi="http://schemas.microsoft.com/office/word/2010/wordprocessingInk" xmlns:wne="http://schemas.microsoft.com/office/word/2006/wordml" xmlns:wps="http://schemas.microsoft.com/office/word/2010/wordprocessingShape" mc:Ignorable="w14 wp14">
   <w:abstractNum w:abstractNumId="0">
     <w:nsid w:val="010B2DBF"/>
     <w:multiLevelType w:val="hybridMultilevel"/>
@@ -14351,7 +16799,7 @@
 </file>
 
 <file path=word/styles.xml><?xml version="1.0" encoding="utf-8"?>
-<w:styles xmlns:mc="http://schemas.openxmlformats.org/markup-compatibility/2006" xmlns:r="http://schemas.openxmlformats.org/officeDocument/2006/relationships" xmlns:w="http://schemas.openxmlformats.org/wordprocessingml/2006/main" xmlns:w14="http://schemas.microsoft.com/office/word/2010/wordml" xmlns:w15="http://schemas.microsoft.com/office/word/2012/wordml" mc:Ignorable="w14 w15">
+<w:styles xmlns:mc="http://schemas.openxmlformats.org/markup-compatibility/2006" xmlns:r="http://schemas.openxmlformats.org/officeDocument/2006/relationships" xmlns:w="http://schemas.openxmlformats.org/wordprocessingml/2006/main" xmlns:w14="http://schemas.microsoft.com/office/word/2010/wordml" mc:Ignorable="w14">
   <w:docDefaults>
     <w:rPrDefault>
       <w:rPr>
@@ -14367,378 +16815,153 @@
       </w:pPr>
     </w:pPrDefault>
   </w:docDefaults>
-  <w:latentStyles w:defLockedState="0" w:defUIPriority="99" w:defSemiHidden="0" w:defUnhideWhenUsed="0" w:defQFormat="0" w:count="371">
-    <w:lsdException w:name="Normal" w:uiPriority="0" w:qFormat="1"/>
-    <w:lsdException w:name="heading 1" w:uiPriority="9" w:qFormat="1"/>
-    <w:lsdException w:name="heading 2" w:semiHidden="1" w:uiPriority="9" w:unhideWhenUsed="1" w:qFormat="1"/>
-    <w:lsdException w:name="heading 3" w:semiHidden="1" w:uiPriority="9" w:unhideWhenUsed="1" w:qFormat="1"/>
-    <w:lsdException w:name="heading 4" w:semiHidden="1" w:uiPriority="9" w:unhideWhenUsed="1" w:qFormat="1"/>
-    <w:lsdException w:name="heading 5" w:semiHidden="1" w:uiPriority="9" w:unhideWhenUsed="1" w:qFormat="1"/>
-    <w:lsdException w:name="heading 6" w:semiHidden="1" w:uiPriority="9" w:unhideWhenUsed="1" w:qFormat="1"/>
-    <w:lsdException w:name="heading 7" w:semiHidden="1" w:uiPriority="9" w:unhideWhenUsed="1" w:qFormat="1"/>
-    <w:lsdException w:name="heading 8" w:semiHidden="1" w:uiPriority="9" w:unhideWhenUsed="1" w:qFormat="1"/>
-    <w:lsdException w:name="heading 9" w:semiHidden="1" w:uiPriority="9" w:unhideWhenUsed="1" w:qFormat="1"/>
-    <w:lsdException w:name="index 1" w:semiHidden="1" w:unhideWhenUsed="1"/>
-    <w:lsdException w:name="index 2" w:semiHidden="1" w:unhideWhenUsed="1"/>
-    <w:lsdException w:name="index 3" w:semiHidden="1" w:unhideWhenUsed="1"/>
-    <w:lsdException w:name="index 4" w:semiHidden="1" w:unhideWhenUsed="1"/>
-    <w:lsdException w:name="index 5" w:semiHidden="1" w:unhideWhenUsed="1"/>
-    <w:lsdException w:name="index 6" w:semiHidden="1" w:unhideWhenUsed="1"/>
-    <w:lsdException w:name="index 7" w:semiHidden="1" w:unhideWhenUsed="1"/>
-    <w:lsdException w:name="index 8" w:semiHidden="1" w:unhideWhenUsed="1"/>
-    <w:lsdException w:name="index 9" w:semiHidden="1" w:unhideWhenUsed="1"/>
-    <w:lsdException w:name="toc 1" w:semiHidden="1" w:uiPriority="39" w:unhideWhenUsed="1"/>
-    <w:lsdException w:name="toc 2" w:semiHidden="1" w:uiPriority="39" w:unhideWhenUsed="1"/>
-    <w:lsdException w:name="toc 3" w:semiHidden="1" w:uiPriority="39" w:unhideWhenUsed="1"/>
-    <w:lsdException w:name="toc 4" w:semiHidden="1" w:uiPriority="39" w:unhideWhenUsed="1"/>
-    <w:lsdException w:name="toc 5" w:semiHidden="1" w:uiPriority="39" w:unhideWhenUsed="1"/>
-    <w:lsdException w:name="toc 6" w:semiHidden="1" w:uiPriority="39" w:unhideWhenUsed="1"/>
-    <w:lsdException w:name="toc 7" w:semiHidden="1" w:uiPriority="39" w:unhideWhenUsed="1"/>
-    <w:lsdException w:name="toc 8" w:semiHidden="1" w:uiPriority="39" w:unhideWhenUsed="1"/>
-    <w:lsdException w:name="toc 9" w:semiHidden="1" w:uiPriority="39" w:unhideWhenUsed="1"/>
-    <w:lsdException w:name="Normal Indent" w:semiHidden="1" w:unhideWhenUsed="1"/>
-    <w:lsdException w:name="footnote text" w:semiHidden="1" w:unhideWhenUsed="1"/>
-    <w:lsdException w:name="annotation text" w:semiHidden="1" w:unhideWhenUsed="1"/>
-    <w:lsdException w:name="header" w:semiHidden="1" w:unhideWhenUsed="1"/>
-    <w:lsdException w:name="footer" w:semiHidden="1" w:unhideWhenUsed="1"/>
-    <w:lsdException w:name="index heading" w:semiHidden="1" w:unhideWhenUsed="1"/>
-    <w:lsdException w:name="caption" w:semiHidden="1" w:uiPriority="35" w:unhideWhenUsed="1" w:qFormat="1"/>
-    <w:lsdException w:name="table of figures" w:semiHidden="1" w:unhideWhenUsed="1"/>
-    <w:lsdException w:name="envelope address" w:semiHidden="1" w:unhideWhenUsed="1"/>
-    <w:lsdException w:name="envelope return" w:semiHidden="1" w:unhideWhenUsed="1"/>
-    <w:lsdException w:name="footnote reference" w:semiHidden="1" w:unhideWhenUsed="1"/>
-    <w:lsdException w:name="annotation reference" w:semiHidden="1" w:unhideWhenUsed="1"/>
-    <w:lsdException w:name="line number" w:semiHidden="1" w:unhideWhenUsed="1"/>
-    <w:lsdException w:name="page number" w:semiHidden="1" w:unhideWhenUsed="1"/>
-    <w:lsdException w:name="endnote reference" w:semiHidden="1" w:unhideWhenUsed="1"/>
-    <w:lsdException w:name="endnote text" w:semiHidden="1" w:unhideWhenUsed="1"/>
-    <w:lsdException w:name="table of authorities" w:semiHidden="1" w:unhideWhenUsed="1"/>
-    <w:lsdException w:name="macro" w:semiHidden="1" w:unhideWhenUsed="1"/>
-    <w:lsdException w:name="toa heading" w:semiHidden="1" w:unhideWhenUsed="1"/>
-    <w:lsdException w:name="List" w:semiHidden="1" w:unhideWhenUsed="1"/>
-    <w:lsdException w:name="List Bullet" w:semiHidden="1" w:unhideWhenUsed="1"/>
-    <w:lsdException w:name="List Number" w:semiHidden="1" w:unhideWhenUsed="1"/>
-    <w:lsdException w:name="List 2" w:semiHidden="1" w:unhideWhenUsed="1"/>
-    <w:lsdException w:name="List 3" w:semiHidden="1" w:unhideWhenUsed="1"/>
-    <w:lsdException w:name="List 4" w:semiHidden="1" w:unhideWhenUsed="1"/>
-    <w:lsdException w:name="List 5" w:semiHidden="1" w:unhideWhenUsed="1"/>
-    <w:lsdException w:name="List Bullet 2" w:semiHidden="1" w:unhideWhenUsed="1"/>
-    <w:lsdException w:name="List Bullet 3" w:semiHidden="1" w:unhideWhenUsed="1"/>
-    <w:lsdException w:name="List Bullet 4" w:semiHidden="1" w:unhideWhenUsed="1"/>
-    <w:lsdException w:name="List Bullet 5" w:semiHidden="1" w:unhideWhenUsed="1"/>
-    <w:lsdException w:name="List Number 2" w:semiHidden="1" w:unhideWhenUsed="1"/>
-    <w:lsdException w:name="List Number 3" w:semiHidden="1" w:unhideWhenUsed="1"/>
-    <w:lsdException w:name="List Number 4" w:semiHidden="1" w:unhideWhenUsed="1"/>
-    <w:lsdException w:name="List Number 5" w:semiHidden="1" w:unhideWhenUsed="1"/>
-    <w:lsdException w:name="Title" w:uiPriority="10" w:qFormat="1"/>
-    <w:lsdException w:name="Closing" w:semiHidden="1" w:unhideWhenUsed="1"/>
-    <w:lsdException w:name="Signature" w:semiHidden="1" w:unhideWhenUsed="1"/>
-    <w:lsdException w:name="Default Paragraph Font" w:semiHidden="1" w:uiPriority="1" w:unhideWhenUsed="1"/>
-    <w:lsdException w:name="Body Text" w:semiHidden="1" w:unhideWhenUsed="1"/>
-    <w:lsdException w:name="Body Text Indent" w:semiHidden="1" w:unhideWhenUsed="1"/>
-    <w:lsdException w:name="List Continue" w:semiHidden="1" w:unhideWhenUsed="1"/>
-    <w:lsdException w:name="List Continue 2" w:semiHidden="1" w:unhideWhenUsed="1"/>
-    <w:lsdException w:name="List Continue 3" w:semiHidden="1" w:unhideWhenUsed="1"/>
-    <w:lsdException w:name="List Continue 4" w:semiHidden="1" w:unhideWhenUsed="1"/>
-    <w:lsdException w:name="List Continue 5" w:semiHidden="1" w:unhideWhenUsed="1"/>
-    <w:lsdException w:name="Message Header" w:semiHidden="1" w:unhideWhenUsed="1"/>
-    <w:lsdException w:name="Subtitle" w:uiPriority="11" w:qFormat="1"/>
-    <w:lsdException w:name="Salutation" w:semiHidden="1" w:unhideWhenUsed="1"/>
-    <w:lsdException w:name="Date" w:semiHidden="1" w:unhideWhenUsed="1"/>
-    <w:lsdException w:name="Body Text First Indent" w:semiHidden="1" w:unhideWhenUsed="1"/>
-    <w:lsdException w:name="Body Text First Indent 2" w:semiHidden="1" w:unhideWhenUsed="1"/>
-    <w:lsdException w:name="Note Heading" w:semiHidden="1" w:unhideWhenUsed="1"/>
-    <w:lsdException w:name="Body Text 2" w:semiHidden="1" w:unhideWhenUsed="1"/>
-    <w:lsdException w:name="Body Text 3" w:semiHidden="1" w:unhideWhenUsed="1"/>
-    <w:lsdException w:name="Body Text Indent 2" w:semiHidden="1" w:unhideWhenUsed="1"/>
-    <w:lsdException w:name="Body Text Indent 3" w:semiHidden="1" w:unhideWhenUsed="1"/>
-    <w:lsdException w:name="Block Text" w:semiHidden="1" w:unhideWhenUsed="1"/>
-    <w:lsdException w:name="Hyperlink" w:semiHidden="1" w:unhideWhenUsed="1"/>
-    <w:lsdException w:name="FollowedHyperlink" w:semiHidden="1" w:unhideWhenUsed="1"/>
-    <w:lsdException w:name="Strong" w:uiPriority="22" w:qFormat="1"/>
-    <w:lsdException w:name="Emphasis" w:uiPriority="20" w:qFormat="1"/>
-    <w:lsdException w:name="Document Map" w:semiHidden="1" w:unhideWhenUsed="1"/>
-    <w:lsdException w:name="Plain Text" w:semiHidden="1" w:unhideWhenUsed="1"/>
-    <w:lsdException w:name="E-mail Signature" w:semiHidden="1" w:unhideWhenUsed="1"/>
-    <w:lsdException w:name="HTML Top of Form" w:semiHidden="1" w:unhideWhenUsed="1"/>
-    <w:lsdException w:name="HTML Bottom of Form" w:semiHidden="1" w:unhideWhenUsed="1"/>
-    <w:lsdException w:name="Normal (Web)" w:semiHidden="1" w:unhideWhenUsed="1"/>
-    <w:lsdException w:name="HTML Acronym" w:semiHidden="1" w:unhideWhenUsed="1"/>
-    <w:lsdException w:name="HTML Address" w:semiHidden="1" w:unhideWhenUsed="1"/>
-    <w:lsdException w:name="HTML Cite" w:semiHidden="1" w:unhideWhenUsed="1"/>
-    <w:lsdException w:name="HTML Code" w:semiHidden="1" w:unhideWhenUsed="1"/>
-    <w:lsdException w:name="HTML Definition" w:semiHidden="1" w:unhideWhenUsed="1"/>
-    <w:lsdException w:name="HTML Keyboard" w:semiHidden="1" w:unhideWhenUsed="1"/>
-    <w:lsdException w:name="HTML Preformatted" w:semiHidden="1" w:unhideWhenUsed="1"/>
-    <w:lsdException w:name="HTML Sample" w:semiHidden="1" w:unhideWhenUsed="1"/>
-    <w:lsdException w:name="HTML Typewriter" w:semiHidden="1" w:unhideWhenUsed="1"/>
-    <w:lsdException w:name="HTML Variable" w:semiHidden="1" w:unhideWhenUsed="1"/>
-    <w:lsdException w:name="Normal Table" w:semiHidden="1" w:unhideWhenUsed="1"/>
-    <w:lsdException w:name="annotation subject" w:semiHidden="1" w:unhideWhenUsed="1"/>
-    <w:lsdException w:name="No List" w:semiHidden="1" w:unhideWhenUsed="1"/>
-    <w:lsdException w:name="Outline List 1" w:semiHidden="1" w:unhideWhenUsed="1"/>
-    <w:lsdException w:name="Outline List 2" w:semiHidden="1" w:unhideWhenUsed="1"/>
-    <w:lsdException w:name="Outline List 3" w:semiHidden="1" w:unhideWhenUsed="1"/>
-    <w:lsdException w:name="Table Simple 1" w:semiHidden="1" w:unhideWhenUsed="1"/>
-    <w:lsdException w:name="Table Simple 2" w:semiHidden="1" w:unhideWhenUsed="1"/>
-    <w:lsdException w:name="Table Simple 3" w:semiHidden="1" w:unhideWhenUsed="1"/>
-    <w:lsdException w:name="Table Classic 1" w:semiHidden="1" w:unhideWhenUsed="1"/>
-    <w:lsdException w:name="Table Classic 2" w:semiHidden="1" w:unhideWhenUsed="1"/>
-    <w:lsdException w:name="Table Classic 3" w:semiHidden="1" w:unhideWhenUsed="1"/>
-    <w:lsdException w:name="Table Classic 4" w:semiHidden="1" w:unhideWhenUsed="1"/>
-    <w:lsdException w:name="Table Colorful 1" w:semiHidden="1" w:unhideWhenUsed="1"/>
-    <w:lsdException w:name="Table Colorful 2" w:semiHidden="1" w:unhideWhenUsed="1"/>
-    <w:lsdException w:name="Table Colorful 3" w:semiHidden="1" w:unhideWhenUsed="1"/>
-    <w:lsdException w:name="Table Columns 1" w:semiHidden="1" w:unhideWhenUsed="1"/>
-    <w:lsdException w:name="Table Columns 2" w:semiHidden="1" w:unhideWhenUsed="1"/>
-    <w:lsdException w:name="Table Columns 3" w:semiHidden="1" w:unhideWhenUsed="1"/>
-    <w:lsdException w:name="Table Columns 4" w:semiHidden="1" w:unhideWhenUsed="1"/>
-    <w:lsdException w:name="Table Columns 5" w:semiHidden="1" w:unhideWhenUsed="1"/>
-    <w:lsdException w:name="Table Grid 1" w:semiHidden="1" w:unhideWhenUsed="1"/>
-    <w:lsdException w:name="Table Grid 2" w:semiHidden="1" w:unhideWhenUsed="1"/>
-    <w:lsdException w:name="Table Grid 3" w:semiHidden="1" w:unhideWhenUsed="1"/>
-    <w:lsdException w:name="Table Grid 4" w:semiHidden="1" w:unhideWhenUsed="1"/>
-    <w:lsdException w:name="Table Grid 5" w:semiHidden="1" w:unhideWhenUsed="1"/>
-    <w:lsdException w:name="Table Grid 6" w:semiHidden="1" w:unhideWhenUsed="1"/>
-    <w:lsdException w:name="Table Grid 7" w:semiHidden="1" w:unhideWhenUsed="1"/>
-    <w:lsdException w:name="Table Grid 8" w:semiHidden="1" w:unhideWhenUsed="1"/>
-    <w:lsdException w:name="Table List 1" w:semiHidden="1" w:unhideWhenUsed="1"/>
-    <w:lsdException w:name="Table List 2" w:semiHidden="1" w:unhideWhenUsed="1"/>
-    <w:lsdException w:name="Table List 3" w:semiHidden="1" w:unhideWhenUsed="1"/>
-    <w:lsdException w:name="Table List 4" w:semiHidden="1" w:unhideWhenUsed="1"/>
-    <w:lsdException w:name="Table List 5" w:semiHidden="1" w:unhideWhenUsed="1"/>
-    <w:lsdException w:name="Table List 6" w:semiHidden="1" w:unhideWhenUsed="1"/>
-    <w:lsdException w:name="Table List 7" w:semiHidden="1" w:unhideWhenUsed="1"/>
-    <w:lsdException w:name="Table List 8" w:semiHidden="1" w:unhideWhenUsed="1"/>
-    <w:lsdException w:name="Table 3D effects 1" w:semiHidden="1" w:unhideWhenUsed="1"/>
-    <w:lsdException w:name="Table 3D effects 2" w:semiHidden="1" w:unhideWhenUsed="1"/>
-    <w:lsdException w:name="Table 3D effects 3" w:semiHidden="1" w:unhideWhenUsed="1"/>
-    <w:lsdException w:name="Table Contemporary" w:semiHidden="1" w:unhideWhenUsed="1"/>
-    <w:lsdException w:name="Table Elegant" w:semiHidden="1" w:unhideWhenUsed="1"/>
-    <w:lsdException w:name="Table Professional" w:semiHidden="1" w:unhideWhenUsed="1"/>
-    <w:lsdException w:name="Table Subtle 1" w:semiHidden="1" w:unhideWhenUsed="1"/>
-    <w:lsdException w:name="Table Subtle 2" w:semiHidden="1" w:unhideWhenUsed="1"/>
-    <w:lsdException w:name="Table Web 1" w:semiHidden="1" w:unhideWhenUsed="1"/>
-    <w:lsdException w:name="Table Web 2" w:semiHidden="1" w:unhideWhenUsed="1"/>
-    <w:lsdException w:name="Table Web 3" w:semiHidden="1" w:unhideWhenUsed="1"/>
-    <w:lsdException w:name="Balloon Text" w:semiHidden="1" w:unhideWhenUsed="1"/>
-    <w:lsdException w:name="Table Grid" w:uiPriority="39"/>
-    <w:lsdException w:name="Table Theme" w:semiHidden="1" w:unhideWhenUsed="1"/>
-    <w:lsdException w:name="Placeholder Text" w:semiHidden="1"/>
-    <w:lsdException w:name="No Spacing" w:uiPriority="1" w:qFormat="1"/>
-    <w:lsdException w:name="Light Shading" w:uiPriority="60"/>
-    <w:lsdException w:name="Light List" w:uiPriority="61"/>
-    <w:lsdException w:name="Light Grid" w:uiPriority="62"/>
-    <w:lsdException w:name="Medium Shading 1" w:uiPriority="63"/>
-    <w:lsdException w:name="Medium Shading 2" w:uiPriority="64"/>
-    <w:lsdException w:name="Medium List 1" w:uiPriority="65"/>
-    <w:lsdException w:name="Medium List 2" w:uiPriority="66"/>
-    <w:lsdException w:name="Medium Grid 1" w:uiPriority="67"/>
-    <w:lsdException w:name="Medium Grid 2" w:uiPriority="68"/>
-    <w:lsdException w:name="Medium Grid 3" w:uiPriority="69"/>
-    <w:lsdException w:name="Dark List" w:uiPriority="70"/>
-    <w:lsdException w:name="Colorful Shading" w:uiPriority="71"/>
-    <w:lsdException w:name="Colorful List" w:uiPriority="72"/>
-    <w:lsdException w:name="Colorful Grid" w:uiPriority="73"/>
-    <w:lsdException w:name="Light Shading Accent 1" w:uiPriority="60"/>
-    <w:lsdException w:name="Light List Accent 1" w:uiPriority="61"/>
-    <w:lsdException w:name="Light Grid Accent 1" w:uiPriority="62"/>
-    <w:lsdException w:name="Medium Shading 1 Accent 1" w:uiPriority="63"/>
-    <w:lsdException w:name="Medium Shading 2 Accent 1" w:uiPriority="64"/>
-    <w:lsdException w:name="Medium List 1 Accent 1" w:uiPriority="65"/>
-    <w:lsdException w:name="Revision" w:semiHidden="1"/>
-    <w:lsdException w:name="List Paragraph" w:uiPriority="34" w:qFormat="1"/>
-    <w:lsdException w:name="Quote" w:uiPriority="29" w:qFormat="1"/>
-    <w:lsdException w:name="Intense Quote" w:uiPriority="30" w:qFormat="1"/>
-    <w:lsdException w:name="Medium List 2 Accent 1" w:uiPriority="66"/>
-    <w:lsdException w:name="Medium Grid 1 Accent 1" w:uiPriority="67"/>
-    <w:lsdException w:name="Medium Grid 2 Accent 1" w:uiPriority="68"/>
-    <w:lsdException w:name="Medium Grid 3 Accent 1" w:uiPriority="69"/>
-    <w:lsdException w:name="Dark List Accent 1" w:uiPriority="70"/>
-    <w:lsdException w:name="Colorful Shading Accent 1" w:uiPriority="71"/>
-    <w:lsdException w:name="Colorful List Accent 1" w:uiPriority="72"/>
-    <w:lsdException w:name="Colorful Grid Accent 1" w:uiPriority="73"/>
-    <w:lsdException w:name="Light Shading Accent 2" w:uiPriority="60"/>
-    <w:lsdException w:name="Light List Accent 2" w:uiPriority="61"/>
-    <w:lsdException w:name="Light Grid Accent 2" w:uiPriority="62"/>
-    <w:lsdException w:name="Medium Shading 1 Accent 2" w:uiPriority="63"/>
-    <w:lsdException w:name="Medium Shading 2 Accent 2" w:uiPriority="64"/>
-    <w:lsdException w:name="Medium List 1 Accent 2" w:uiPriority="65"/>
-    <w:lsdException w:name="Medium List 2 Accent 2" w:uiPriority="66"/>
-    <w:lsdException w:name="Medium Grid 1 Accent 2" w:uiPriority="67"/>
-    <w:lsdException w:name="Medium Grid 2 Accent 2" w:uiPriority="68"/>
-    <w:lsdException w:name="Medium Grid 3 Accent 2" w:uiPriority="69"/>
-    <w:lsdException w:name="Dark List Accent 2" w:uiPriority="70"/>
-    <w:lsdException w:name="Colorful Shading Accent 2" w:uiPriority="71"/>
-    <w:lsdException w:name="Colorful List Accent 2" w:uiPriority="72"/>
-    <w:lsdException w:name="Colorful Grid Accent 2" w:uiPriority="73"/>
-    <w:lsdException w:name="Light Shading Accent 3" w:uiPriority="60"/>
-    <w:lsdException w:name="Light List Accent 3" w:uiPriority="61"/>
-    <w:lsdException w:name="Light Grid Accent 3" w:uiPriority="62"/>
-    <w:lsdException w:name="Medium Shading 1 Accent 3" w:uiPriority="63"/>
-    <w:lsdException w:name="Medium Shading 2 Accent 3" w:uiPriority="64"/>
-    <w:lsdException w:name="Medium List 1 Accent 3" w:uiPriority="65"/>
-    <w:lsdException w:name="Medium List 2 Accent 3" w:uiPriority="66"/>
-    <w:lsdException w:name="Medium Grid 1 Accent 3" w:uiPriority="67"/>
-    <w:lsdException w:name="Medium Grid 2 Accent 3" w:uiPriority="68"/>
-    <w:lsdException w:name="Medium Grid 3 Accent 3" w:uiPriority="69"/>
-    <w:lsdException w:name="Dark List Accent 3" w:uiPriority="70"/>
-    <w:lsdException w:name="Colorful Shading Accent 3" w:uiPriority="71"/>
-    <w:lsdException w:name="Colorful List Accent 3" w:uiPriority="72"/>
-    <w:lsdException w:name="Colorful Grid Accent 3" w:uiPriority="73"/>
-    <w:lsdException w:name="Light Shading Accent 4" w:uiPriority="60"/>
-    <w:lsdException w:name="Light List Accent 4" w:uiPriority="61"/>
-    <w:lsdException w:name="Light Grid Accent 4" w:uiPriority="62"/>
-    <w:lsdException w:name="Medium Shading 1 Accent 4" w:uiPriority="63"/>
-    <w:lsdException w:name="Medium Shading 2 Accent 4" w:uiPriority="64"/>
-    <w:lsdException w:name="Medium List 1 Accent 4" w:uiPriority="65"/>
-    <w:lsdException w:name="Medium List 2 Accent 4" w:uiPriority="66"/>
-    <w:lsdException w:name="Medium Grid 1 Accent 4" w:uiPriority="67"/>
-    <w:lsdException w:name="Medium Grid 2 Accent 4" w:uiPriority="68"/>
-    <w:lsdException w:name="Medium Grid 3 Accent 4" w:uiPriority="69"/>
-    <w:lsdException w:name="Dark List Accent 4" w:uiPriority="70"/>
-    <w:lsdException w:name="Colorful Shading Accent 4" w:uiPriority="71"/>
-    <w:lsdException w:name="Colorful List Accent 4" w:uiPriority="72"/>
-    <w:lsdException w:name="Colorful Grid Accent 4" w:uiPriority="73"/>
-    <w:lsdException w:name="Light Shading Accent 5" w:uiPriority="60"/>
-    <w:lsdException w:name="Light List Accent 5" w:uiPriority="61"/>
-    <w:lsdException w:name="Light Grid Accent 5" w:uiPriority="62"/>
-    <w:lsdException w:name="Medium Shading 1 Accent 5" w:uiPriority="63"/>
-    <w:lsdException w:name="Medium Shading 2 Accent 5" w:uiPriority="64"/>
-    <w:lsdException w:name="Medium List 1 Accent 5" w:uiPriority="65"/>
-    <w:lsdException w:name="Medium List 2 Accent 5" w:uiPriority="66"/>
-    <w:lsdException w:name="Medium Grid 1 Accent 5" w:uiPriority="67"/>
-    <w:lsdException w:name="Medium Grid 2 Accent 5" w:uiPriority="68"/>
-    <w:lsdException w:name="Medium Grid 3 Accent 5" w:uiPriority="69"/>
-    <w:lsdException w:name="Dark List Accent 5" w:uiPriority="70"/>
-    <w:lsdException w:name="Colorful Shading Accent 5" w:uiPriority="71"/>
-    <w:lsdException w:name="Colorful List Accent 5" w:uiPriority="72"/>
-    <w:lsdException w:name="Colorful Grid Accent 5" w:uiPriority="73"/>
-    <w:lsdException w:name="Light Shading Accent 6" w:uiPriority="60"/>
-    <w:lsdException w:name="Light List Accent 6" w:uiPriority="61"/>
-    <w:lsdException w:name="Light Grid Accent 6" w:uiPriority="62"/>
-    <w:lsdException w:name="Medium Shading 1 Accent 6" w:uiPriority="63"/>
-    <w:lsdException w:name="Medium Shading 2 Accent 6" w:uiPriority="64"/>
-    <w:lsdException w:name="Medium List 1 Accent 6" w:uiPriority="65"/>
-    <w:lsdException w:name="Medium List 2 Accent 6" w:uiPriority="66"/>
-    <w:lsdException w:name="Medium Grid 1 Accent 6" w:uiPriority="67"/>
-    <w:lsdException w:name="Medium Grid 2 Accent 6" w:uiPriority="68"/>
-    <w:lsdException w:name="Medium Grid 3 Accent 6" w:uiPriority="69"/>
-    <w:lsdException w:name="Dark List Accent 6" w:uiPriority="70"/>
-    <w:lsdException w:name="Colorful Shading Accent 6" w:uiPriority="71"/>
-    <w:lsdException w:name="Colorful List Accent 6" w:uiPriority="72"/>
-    <w:lsdException w:name="Colorful Grid Accent 6" w:uiPriority="73"/>
-    <w:lsdException w:name="Subtle Emphasis" w:uiPriority="19" w:qFormat="1"/>
-    <w:lsdException w:name="Intense Emphasis" w:uiPriority="21" w:qFormat="1"/>
-    <w:lsdException w:name="Subtle Reference" w:uiPriority="31" w:qFormat="1"/>
-    <w:lsdException w:name="Intense Reference" w:uiPriority="32" w:qFormat="1"/>
-    <w:lsdException w:name="Book Title" w:uiPriority="33" w:qFormat="1"/>
-    <w:lsdException w:name="Bibliography" w:semiHidden="1" w:uiPriority="37" w:unhideWhenUsed="1"/>
-    <w:lsdException w:name="TOC Heading" w:semiHidden="1" w:uiPriority="39" w:unhideWhenUsed="1" w:qFormat="1"/>
-    <w:lsdException w:name="Plain Table 1" w:uiPriority="41"/>
-    <w:lsdException w:name="Plain Table 2" w:uiPriority="42"/>
-    <w:lsdException w:name="Plain Table 3" w:uiPriority="43"/>
-    <w:lsdException w:name="Plain Table 4" w:uiPriority="44"/>
-    <w:lsdException w:name="Plain Table 5" w:uiPriority="45"/>
-    <w:lsdException w:name="Grid Table Light" w:uiPriority="40"/>
-    <w:lsdException w:name="Grid Table 1 Light" w:uiPriority="46"/>
-    <w:lsdException w:name="Grid Table 2" w:uiPriority="47"/>
-    <w:lsdException w:name="Grid Table 3" w:uiPriority="48"/>
-    <w:lsdException w:name="Grid Table 4" w:uiPriority="49"/>
-    <w:lsdException w:name="Grid Table 5 Dark" w:uiPriority="50"/>
-    <w:lsdException w:name="Grid Table 6 Colorful" w:uiPriority="51"/>
-    <w:lsdException w:name="Grid Table 7 Colorful" w:uiPriority="52"/>
-    <w:lsdException w:name="Grid Table 1 Light Accent 1" w:uiPriority="46"/>
-    <w:lsdException w:name="Grid Table 2 Accent 1" w:uiPriority="47"/>
-    <w:lsdException w:name="Grid Table 3 Accent 1" w:uiPriority="48"/>
-    <w:lsdException w:name="Grid Table 4 Accent 1" w:uiPriority="49"/>
-    <w:lsdException w:name="Grid Table 5 Dark Accent 1" w:uiPriority="50"/>
-    <w:lsdException w:name="Grid Table 6 Colorful Accent 1" w:uiPriority="51"/>
-    <w:lsdException w:name="Grid Table 7 Colorful Accent 1" w:uiPriority="52"/>
-    <w:lsdException w:name="Grid Table 1 Light Accent 2" w:uiPriority="46"/>
-    <w:lsdException w:name="Grid Table 2 Accent 2" w:uiPriority="47"/>
-    <w:lsdException w:name="Grid Table 3 Accent 2" w:uiPriority="48"/>
-    <w:lsdException w:name="Grid Table 4 Accent 2" w:uiPriority="49"/>
-    <w:lsdException w:name="Grid Table 5 Dark Accent 2" w:uiPriority="50"/>
-    <w:lsdException w:name="Grid Table 6 Colorful Accent 2" w:uiPriority="51"/>
-    <w:lsdException w:name="Grid Table 7 Colorful Accent 2" w:uiPriority="52"/>
-    <w:lsdException w:name="Grid Table 1 Light Accent 3" w:uiPriority="46"/>
-    <w:lsdException w:name="Grid Table 2 Accent 3" w:uiPriority="47"/>
-    <w:lsdException w:name="Grid Table 3 Accent 3" w:uiPriority="48"/>
-    <w:lsdException w:name="Grid Table 4 Accent 3" w:uiPriority="49"/>
-    <w:lsdException w:name="Grid Table 5 Dark Accent 3" w:uiPriority="50"/>
-    <w:lsdException w:name="Grid Table 6 Colorful Accent 3" w:uiPriority="51"/>
-    <w:lsdException w:name="Grid Table 7 Colorful Accent 3" w:uiPriority="52"/>
-    <w:lsdException w:name="Grid Table 1 Light Accent 4" w:uiPriority="46"/>
-    <w:lsdException w:name="Grid Table 2 Accent 4" w:uiPriority="47"/>
-    <w:lsdException w:name="Grid Table 3 Accent 4" w:uiPriority="48"/>
-    <w:lsdException w:name="Grid Table 4 Accent 4" w:uiPriority="49"/>
-    <w:lsdException w:name="Grid Table 5 Dark Accent 4" w:uiPriority="50"/>
-    <w:lsdException w:name="Grid Table 6 Colorful Accent 4" w:uiPriority="51"/>
-    <w:lsdException w:name="Grid Table 7 Colorful Accent 4" w:uiPriority="52"/>
-    <w:lsdException w:name="Grid Table 1 Light Accent 5" w:uiPriority="46"/>
-    <w:lsdException w:name="Grid Table 2 Accent 5" w:uiPriority="47"/>
-    <w:lsdException w:name="Grid Table 3 Accent 5" w:uiPriority="48"/>
-    <w:lsdException w:name="Grid Table 4 Accent 5" w:uiPriority="49"/>
-    <w:lsdException w:name="Grid Table 5 Dark Accent 5" w:uiPriority="50"/>
-    <w:lsdException w:name="Grid Table 6 Colorful Accent 5" w:uiPriority="51"/>
-    <w:lsdException w:name="Grid Table 7 Colorful Accent 5" w:uiPriority="52"/>
-    <w:lsdException w:name="Grid Table 1 Light Accent 6" w:uiPriority="46"/>
-    <w:lsdException w:name="Grid Table 2 Accent 6" w:uiPriority="47"/>
-    <w:lsdException w:name="Grid Table 3 Accent 6" w:uiPriority="48"/>
-    <w:lsdException w:name="Grid Table 4 Accent 6" w:uiPriority="49"/>
-    <w:lsdException w:name="Grid Table 5 Dark Accent 6" w:uiPriority="50"/>
-    <w:lsdException w:name="Grid Table 6 Colorful Accent 6" w:uiPriority="51"/>
-    <w:lsdException w:name="Grid Table 7 Colorful Accent 6" w:uiPriority="52"/>
-    <w:lsdException w:name="List Table 1 Light" w:uiPriority="46"/>
-    <w:lsdException w:name="List Table 2" w:uiPriority="47"/>
-    <w:lsdException w:name="List Table 3" w:uiPriority="48"/>
-    <w:lsdException w:name="List Table 4" w:uiPriority="49"/>
-    <w:lsdException w:name="List Table 5 Dark" w:uiPriority="50"/>
-    <w:lsdException w:name="List Table 6 Colorful" w:uiPriority="51"/>
-    <w:lsdException w:name="List Table 7 Colorful" w:uiPriority="52"/>
-    <w:lsdException w:name="List Table 1 Light Accent 1" w:uiPriority="46"/>
-    <w:lsdException w:name="List Table 2 Accent 1" w:uiPriority="47"/>
-    <w:lsdException w:name="List Table 3 Accent 1" w:uiPriority="48"/>
-    <w:lsdException w:name="List Table 4 Accent 1" w:uiPriority="49"/>
-    <w:lsdException w:name="List Table 5 Dark Accent 1" w:uiPriority="50"/>
-    <w:lsdException w:name="List Table 6 Colorful Accent 1" w:uiPriority="51"/>
-    <w:lsdException w:name="List Table 7 Colorful Accent 1" w:uiPriority="52"/>
-    <w:lsdException w:name="List Table 1 Light Accent 2" w:uiPriority="46"/>
-    <w:lsdException w:name="List Table 2 Accent 2" w:uiPriority="47"/>
-    <w:lsdException w:name="List Table 3 Accent 2" w:uiPriority="48"/>
-    <w:lsdException w:name="List Table 4 Accent 2" w:uiPriority="49"/>
-    <w:lsdException w:name="List Table 5 Dark Accent 2" w:uiPriority="50"/>
-    <w:lsdException w:name="List Table 6 Colorful Accent 2" w:uiPriority="51"/>
-    <w:lsdException w:name="List Table 7 Colorful Accent 2" w:uiPriority="52"/>
-    <w:lsdException w:name="List Table 1 Light Accent 3" w:uiPriority="46"/>
-    <w:lsdException w:name="List Table 2 Accent 3" w:uiPriority="47"/>
-    <w:lsdException w:name="List Table 3 Accent 3" w:uiPriority="48"/>
-    <w:lsdException w:name="List Table 4 Accent 3" w:uiPriority="49"/>
-    <w:lsdException w:name="List Table 5 Dark Accent 3" w:uiPriority="50"/>
-    <w:lsdException w:name="List Table 6 Colorful Accent 3" w:uiPriority="51"/>
-    <w:lsdException w:name="List Table 7 Colorful Accent 3" w:uiPriority="52"/>
-    <w:lsdException w:name="List Table 1 Light Accent 4" w:uiPriority="46"/>
-    <w:lsdException w:name="List Table 2 Accent 4" w:uiPriority="47"/>
-    <w:lsdException w:name="List Table 3 Accent 4" w:uiPriority="48"/>
-    <w:lsdException w:name="List Table 4 Accent 4" w:uiPriority="49"/>
-    <w:lsdException w:name="List Table 5 Dark Accent 4" w:uiPriority="50"/>
-    <w:lsdException w:name="List Table 6 Colorful Accent 4" w:uiPriority="51"/>
-    <w:lsdException w:name="List Table 7 Colorful Accent 4" w:uiPriority="52"/>
-    <w:lsdException w:name="List Table 1 Light Accent 5" w:uiPriority="46"/>
-    <w:lsdException w:name="List Table 2 Accent 5" w:uiPriority="47"/>
-    <w:lsdException w:name="List Table 3 Accent 5" w:uiPriority="48"/>
-    <w:lsdException w:name="List Table 4 Accent 5" w:uiPriority="49"/>
-    <w:lsdException w:name="List Table 5 Dark Accent 5" w:uiPriority="50"/>
-    <w:lsdException w:name="List Table 6 Colorful Accent 5" w:uiPriority="51"/>
-    <w:lsdException w:name="List Table 7 Colorful Accent 5" w:uiPriority="52"/>
-    <w:lsdException w:name="List Table 1 Light Accent 6" w:uiPriority="46"/>
-    <w:lsdException w:name="List Table 2 Accent 6" w:uiPriority="47"/>
-    <w:lsdException w:name="List Table 3 Accent 6" w:uiPriority="48"/>
-    <w:lsdException w:name="List Table 4 Accent 6" w:uiPriority="49"/>
-    <w:lsdException w:name="List Table 5 Dark Accent 6" w:uiPriority="50"/>
-    <w:lsdException w:name="List Table 6 Colorful Accent 6" w:uiPriority="51"/>
-    <w:lsdException w:name="List Table 7 Colorful Accent 6" w:uiPriority="52"/>
+  <w:latentStyles w:defLockedState="0" w:defUIPriority="99" w:defSemiHidden="1" w:defUnhideWhenUsed="1" w:defQFormat="0" w:count="276">
+    <w:lsdException w:name="Normal" w:semiHidden="0" w:uiPriority="0" w:unhideWhenUsed="0" w:qFormat="1"/>
+    <w:lsdException w:name="heading 1" w:semiHidden="0" w:uiPriority="9" w:unhideWhenUsed="0" w:qFormat="1"/>
+    <w:lsdException w:name="heading 2" w:uiPriority="9" w:qFormat="1"/>
+    <w:lsdException w:name="heading 3" w:uiPriority="9" w:qFormat="1"/>
+    <w:lsdException w:name="heading 4" w:uiPriority="9" w:qFormat="1"/>
+    <w:lsdException w:name="heading 5" w:uiPriority="9" w:qFormat="1"/>
+    <w:lsdException w:name="heading 6" w:uiPriority="9" w:qFormat="1"/>
+    <w:lsdException w:name="heading 7" w:uiPriority="9" w:qFormat="1"/>
+    <w:lsdException w:name="heading 8" w:uiPriority="9" w:qFormat="1"/>
+    <w:lsdException w:name="heading 9" w:uiPriority="9" w:qFormat="1"/>
+    <w:lsdException w:name="toc 1" w:uiPriority="39"/>
+    <w:lsdException w:name="toc 2" w:uiPriority="39"/>
+    <w:lsdException w:name="toc 3" w:uiPriority="39"/>
+    <w:lsdException w:name="toc 4" w:uiPriority="39"/>
+    <w:lsdException w:name="toc 5" w:uiPriority="39"/>
+    <w:lsdException w:name="toc 6" w:uiPriority="39"/>
+    <w:lsdException w:name="toc 7" w:uiPriority="39"/>
+    <w:lsdException w:name="toc 8" w:uiPriority="39"/>
+    <w:lsdException w:name="toc 9" w:uiPriority="39"/>
+    <w:lsdException w:name="caption" w:uiPriority="35" w:qFormat="1"/>
+    <w:lsdException w:name="Title" w:semiHidden="0" w:uiPriority="10" w:unhideWhenUsed="0" w:qFormat="1"/>
+    <w:lsdException w:name="Default Paragraph Font" w:uiPriority="1"/>
+    <w:lsdException w:name="Subtitle" w:semiHidden="0" w:uiPriority="11" w:unhideWhenUsed="0" w:qFormat="1"/>
+    <w:lsdException w:name="Strong" w:semiHidden="0" w:uiPriority="22" w:unhideWhenUsed="0" w:qFormat="1"/>
+    <w:lsdException w:name="Emphasis" w:semiHidden="0" w:uiPriority="20" w:unhideWhenUsed="0" w:qFormat="1"/>
+    <w:lsdException w:name="Table Grid" w:semiHidden="0" w:uiPriority="39" w:unhideWhenUsed="0"/>
+    <w:lsdException w:name="Note Level 1" w:semiHidden="0" w:unhideWhenUsed="0"/>
+    <w:lsdException w:name="Note Level 2" w:semiHidden="0" w:unhideWhenUsed="0"/>
+    <w:lsdException w:name="Note Level 3" w:semiHidden="0" w:unhideWhenUsed="0"/>
+    <w:lsdException w:name="Note Level 4" w:semiHidden="0" w:unhideWhenUsed="0"/>
+    <w:lsdException w:name="Note Level 5" w:semiHidden="0" w:unhideWhenUsed="0"/>
+    <w:lsdException w:name="Note Level 6" w:semiHidden="0" w:unhideWhenUsed="0"/>
+    <w:lsdException w:name="Note Level 7" w:semiHidden="0" w:unhideWhenUsed="0"/>
+    <w:lsdException w:name="Note Level 8" w:semiHidden="0" w:unhideWhenUsed="0"/>
+    <w:lsdException w:name="Note Level 9" w:semiHidden="0" w:unhideWhenUsed="0"/>
+    <w:lsdException w:name="Placeholder Text" w:unhideWhenUsed="0"/>
+    <w:lsdException w:name="No Spacing" w:semiHidden="0" w:uiPriority="1" w:unhideWhenUsed="0" w:qFormat="1"/>
+    <w:lsdException w:name="Light Shading" w:semiHidden="0" w:uiPriority="60" w:unhideWhenUsed="0"/>
+    <w:lsdException w:name="Light List" w:semiHidden="0" w:uiPriority="61" w:unhideWhenUsed="0"/>
+    <w:lsdException w:name="Light Grid" w:semiHidden="0" w:uiPriority="62" w:unhideWhenUsed="0"/>
+    <w:lsdException w:name="Medium Shading 1" w:semiHidden="0" w:uiPriority="63" w:unhideWhenUsed="0"/>
+    <w:lsdException w:name="Medium Shading 2" w:semiHidden="0" w:uiPriority="64" w:unhideWhenUsed="0"/>
+    <w:lsdException w:name="Medium List 1" w:semiHidden="0" w:uiPriority="65" w:unhideWhenUsed="0"/>
+    <w:lsdException w:name="Medium List 2" w:semiHidden="0" w:uiPriority="66" w:unhideWhenUsed="0"/>
+    <w:lsdException w:name="Medium Grid 1" w:semiHidden="0" w:uiPriority="67" w:unhideWhenUsed="0"/>
+    <w:lsdException w:name="Medium Grid 2" w:semiHidden="0" w:uiPriority="68" w:unhideWhenUsed="0"/>
+    <w:lsdException w:name="Medium Grid 3" w:semiHidden="0" w:uiPriority="69" w:unhideWhenUsed="0"/>
+    <w:lsdException w:name="Dark List" w:semiHidden="0" w:uiPriority="70" w:unhideWhenUsed="0"/>
+    <w:lsdException w:name="Colorful Shading" w:semiHidden="0" w:uiPriority="71" w:unhideWhenUsed="0"/>
+    <w:lsdException w:name="Colorful List" w:semiHidden="0" w:uiPriority="72" w:unhideWhenUsed="0"/>
+    <w:lsdException w:name="Colorful Grid" w:semiHidden="0" w:uiPriority="73" w:unhideWhenUsed="0"/>
+    <w:lsdException w:name="Light Shading Accent 1" w:semiHidden="0" w:uiPriority="60" w:unhideWhenUsed="0"/>
+    <w:lsdException w:name="Light List Accent 1" w:semiHidden="0" w:uiPriority="61" w:unhideWhenUsed="0"/>
+    <w:lsdException w:name="Light Grid Accent 1" w:semiHidden="0" w:uiPriority="62" w:unhideWhenUsed="0"/>
+    <w:lsdException w:name="Medium Shading 1 Accent 1" w:semiHidden="0" w:uiPriority="63" w:unhideWhenUsed="0"/>
+    <w:lsdException w:name="Medium Shading 2 Accent 1" w:semiHidden="0" w:uiPriority="64" w:unhideWhenUsed="0"/>
+    <w:lsdException w:name="Medium List 1 Accent 1" w:semiHidden="0" w:uiPriority="65" w:unhideWhenUsed="0"/>
+    <w:lsdException w:name="Revision" w:unhideWhenUsed="0"/>
+    <w:lsdException w:name="List Paragraph" w:semiHidden="0" w:uiPriority="34" w:unhideWhenUsed="0" w:qFormat="1"/>
+    <w:lsdException w:name="Quote" w:semiHidden="0" w:uiPriority="29" w:unhideWhenUsed="0" w:qFormat="1"/>
+    <w:lsdException w:name="Intense Quote" w:semiHidden="0" w:uiPriority="30" w:unhideWhenUsed="0" w:qFormat="1"/>
+    <w:lsdException w:name="Medium List 2 Accent 1" w:semiHidden="0" w:uiPriority="66" w:unhideWhenUsed="0"/>
+    <w:lsdException w:name="Medium Grid 1 Accent 1" w:semiHidden="0" w:uiPriority="67" w:unhideWhenUsed="0"/>
+    <w:lsdException w:name="Medium Grid 2 Accent 1" w:semiHidden="0" w:uiPriority="68" w:unhideWhenUsed="0"/>
+    <w:lsdException w:name="Medium Grid 3 Accent 1" w:semiHidden="0" w:uiPriority="69" w:unhideWhenUsed="0"/>
+    <w:lsdException w:name="Dark List Accent 1" w:semiHidden="0" w:uiPriority="70" w:unhideWhenUsed="0"/>
+    <w:lsdException w:name="Colorful Shading Accent 1" w:semiHidden="0" w:uiPriority="71" w:unhideWhenUsed="0"/>
+    <w:lsdException w:name="Colorful List Accent 1" w:semiHidden="0" w:uiPriority="72" w:unhideWhenUsed="0"/>
+    <w:lsdException w:name="Colorful Grid Accent 1" w:semiHidden="0" w:uiPriority="73" w:unhideWhenUsed="0"/>
+    <w:lsdException w:name="Light Shading Accent 2" w:semiHidden="0" w:uiPriority="60" w:unhideWhenUsed="0"/>
+    <w:lsdException w:name="Light List Accent 2" w:semiHidden="0" w:uiPriority="61" w:unhideWhenUsed="0"/>
+    <w:lsdException w:name="Light Grid Accent 2" w:semiHidden="0" w:uiPriority="62" w:unhideWhenUsed="0"/>
+    <w:lsdException w:name="Medium Shading 1 Accent 2" w:semiHidden="0" w:uiPriority="63" w:unhideWhenUsed="0"/>
+    <w:lsdException w:name="Medium Shading 2 Accent 2" w:semiHidden="0" w:uiPriority="64" w:unhideWhenUsed="0"/>
+    <w:lsdException w:name="Medium List 1 Accent 2" w:semiHidden="0" w:uiPriority="65" w:unhideWhenUsed="0"/>
+    <w:lsdException w:name="Medium List 2 Accent 2" w:semiHidden="0" w:uiPriority="66" w:unhideWhenUsed="0"/>
+    <w:lsdException w:name="Medium Grid 1 Accent 2" w:semiHidden="0" w:uiPriority="67" w:unhideWhenUsed="0"/>
+    <w:lsdException w:name="Medium Grid 2 Accent 2" w:semiHidden="0" w:uiPriority="68" w:unhideWhenUsed="0"/>
+    <w:lsdException w:name="Medium Grid 3 Accent 2" w:semiHidden="0" w:uiPriority="69" w:unhideWhenUsed="0"/>
+    <w:lsdException w:name="Dark List Accent 2" w:semiHidden="0" w:uiPriority="70" w:unhideWhenUsed="0"/>
+    <w:lsdException w:name="Colorful Shading Accent 2" w:semiHidden="0" w:uiPriority="71" w:unhideWhenUsed="0"/>
+    <w:lsdException w:name="Colorful List Accent 2" w:semiHidden="0" w:uiPriority="72" w:unhideWhenUsed="0"/>
+    <w:lsdException w:name="Colorful Grid Accent 2" w:semiHidden="0" w:uiPriority="73" w:unhideWhenUsed="0"/>
+    <w:lsdException w:name="Light Shading Accent 3" w:semiHidden="0" w:uiPriority="60" w:unhideWhenUsed="0"/>
+    <w:lsdException w:name="Light List Accent 3" w:semiHidden="0" w:uiPriority="61" w:unhideWhenUsed="0"/>
+    <w:lsdException w:name="Light Grid Accent 3" w:semiHidden="0" w:uiPriority="62" w:unhideWhenUsed="0"/>
+    <w:lsdException w:name="Medium Shading 1 Accent 3" w:semiHidden="0" w:uiPriority="63" w:unhideWhenUsed="0"/>
+    <w:lsdException w:name="Medium Shading 2 Accent 3" w:semiHidden="0" w:uiPriority="64" w:unhideWhenUsed="0"/>
+    <w:lsdException w:name="Medium List 1 Accent 3" w:semiHidden="0" w:uiPriority="65" w:unhideWhenUsed="0"/>
+    <w:lsdException w:name="Medium List 2 Accent 3" w:semiHidden="0" w:uiPriority="66" w:unhideWhenUsed="0"/>
+    <w:lsdException w:name="Medium Grid 1 Accent 3" w:semiHidden="0" w:uiPriority="67" w:unhideWhenUsed="0"/>
+    <w:lsdException w:name="Medium Grid 2 Accent 3" w:semiHidden="0" w:uiPriority="68" w:unhideWhenUsed="0"/>
+    <w:lsdException w:name="Medium Grid 3 Accent 3" w:semiHidden="0" w:uiPriority="69" w:unhideWhenUsed="0"/>
+    <w:lsdException w:name="Dark List Accent 3" w:semiHidden="0" w:uiPriority="70" w:unhideWhenUsed="0"/>
+    <w:lsdException w:name="Colorful Shading Accent 3" w:semiHidden="0" w:uiPriority="71" w:unhideWhenUsed="0"/>
+    <w:lsdException w:name="Colorful List Accent 3" w:semiHidden="0" w:uiPriority="72" w:unhideWhenUsed="0"/>
+    <w:lsdException w:name="Colorful Grid Accent 3" w:semiHidden="0" w:uiPriority="73" w:unhideWhenUsed="0"/>
+    <w:lsdException w:name="Light Shading Accent 4" w:semiHidden="0" w:uiPriority="60" w:unhideWhenUsed="0"/>
+    <w:lsdException w:name="Light List Accent 4" w:semiHidden="0" w:uiPriority="61" w:unhideWhenUsed="0"/>
+    <w:lsdException w:name="Light Grid Accent 4" w:semiHidden="0" w:uiPriority="62" w:unhideWhenUsed="0"/>
+    <w:lsdException w:name="Medium Shading 1 Accent 4" w:semiHidden="0" w:uiPriority="63" w:unhideWhenUsed="0"/>
+    <w:lsdException w:name="Medium Shading 2 Accent 4" w:semiHidden="0" w:uiPriority="64" w:unhideWhenUsed="0"/>
+    <w:lsdException w:name="Medium List 1 Accent 4" w:semiHidden="0" w:uiPriority="65" w:unhideWhenUsed="0"/>
+    <w:lsdException w:name="Medium List 2 Accent 4" w:semiHidden="0" w:uiPriority="66" w:unhideWhenUsed="0"/>
+    <w:lsdException w:name="Medium Grid 1 Accent 4" w:semiHidden="0" w:uiPriority="67" w:unhideWhenUsed="0"/>
+    <w:lsdException w:name="Medium Grid 2 Accent 4" w:semiHidden="0" w:uiPriority="68" w:unhideWhenUsed="0"/>
+    <w:lsdException w:name="Medium Grid 3 Accent 4" w:semiHidden="0" w:uiPriority="69" w:unhideWhenUsed="0"/>
+    <w:lsdException w:name="Dark List Accent 4" w:semiHidden="0" w:uiPriority="70" w:unhideWhenUsed="0"/>
+    <w:lsdException w:name="Colorful Shading Accent 4" w:semiHidden="0" w:uiPriority="71" w:unhideWhenUsed="0"/>
+    <w:lsdException w:name="Colorful List Accent 4" w:semiHidden="0" w:uiPriority="72" w:unhideWhenUsed="0"/>
+    <w:lsdException w:name="Colorful Grid Accent 4" w:semiHidden="0" w:uiPriority="73" w:unhideWhenUsed="0"/>
+    <w:lsdException w:name="Light Shading Accent 5" w:semiHidden="0" w:uiPriority="60" w:unhideWhenUsed="0"/>
+    <w:lsdException w:name="Light List Accent 5" w:semiHidden="0" w:uiPriority="61" w:unhideWhenUsed="0"/>
+    <w:lsdException w:name="Light Grid Accent 5" w:semiHidden="0" w:uiPriority="62" w:unhideWhenUsed="0"/>
+    <w:lsdException w:name="Medium Shading 1 Accent 5" w:semiHidden="0" w:uiPriority="63" w:unhideWhenUsed="0"/>
+    <w:lsdException w:name="Medium Shading 2 Accent 5" w:semiHidden="0" w:uiPriority="64" w:unhideWhenUsed="0"/>
+    <w:lsdException w:name="Medium List 1 Accent 5" w:semiHidden="0" w:uiPriority="65" w:unhideWhenUsed="0"/>
+    <w:lsdException w:name="Medium List 2 Accent 5" w:semiHidden="0" w:uiPriority="66" w:unhideWhenUsed="0"/>
+    <w:lsdException w:name="Medium Grid 1 Accent 5" w:semiHidden="0" w:uiPriority="67" w:unhideWhenUsed="0"/>
+    <w:lsdException w:name="Medium Grid 2 Accent 5" w:semiHidden="0" w:uiPriority="68" w:unhideWhenUsed="0"/>
+    <w:lsdException w:name="Medium Grid 3 Accent 5" w:semiHidden="0" w:uiPriority="69" w:unhideWhenUsed="0"/>
+    <w:lsdException w:name="Dark List Accent 5" w:semiHidden="0" w:uiPriority="70" w:unhideWhenUsed="0"/>
+    <w:lsdException w:name="Colorful Shading Accent 5" w:semiHidden="0" w:uiPriority="71" w:unhideWhenUsed="0"/>
+    <w:lsdException w:name="Colorful List Accent 5" w:semiHidden="0" w:uiPriority="72" w:unhideWhenUsed="0"/>
+    <w:lsdException w:name="Colorful Grid Accent 5" w:semiHidden="0" w:uiPriority="73" w:unhideWhenUsed="0"/>
+    <w:lsdException w:name="Light Shading Accent 6" w:semiHidden="0" w:uiPriority="60" w:unhideWhenUsed="0"/>
+    <w:lsdException w:name="Light List Accent 6" w:semiHidden="0" w:uiPriority="61" w:unhideWhenUsed="0"/>
+    <w:lsdException w:name="Light Grid Accent 6" w:semiHidden="0" w:uiPriority="62" w:unhideWhenUsed="0"/>
+    <w:lsdException w:name="Medium Shading 1 Accent 6" w:semiHidden="0" w:uiPriority="63" w:unhideWhenUsed="0"/>
+    <w:lsdException w:name="Medium Shading 2 Accent 6" w:semiHidden="0" w:uiPriority="64" w:unhideWhenUsed="0"/>
+    <w:lsdException w:name="Medium List 1 Accent 6" w:semiHidden="0" w:uiPriority="65" w:unhideWhenUsed="0"/>
+    <w:lsdException w:name="Medium List 2 Accent 6" w:semiHidden="0" w:uiPriority="66" w:unhideWhenUsed="0"/>
+    <w:lsdException w:name="Medium Grid 1 Accent 6" w:semiHidden="0" w:uiPriority="67" w:unhideWhenUsed="0"/>
+    <w:lsdException w:name="Medium Grid 2 Accent 6" w:semiHidden="0" w:uiPriority="68" w:unhideWhenUsed="0"/>
+    <w:lsdException w:name="Medium Grid 3 Accent 6" w:semiHidden="0" w:uiPriority="69" w:unhideWhenUsed="0"/>
+    <w:lsdException w:name="Dark List Accent 6" w:semiHidden="0" w:uiPriority="70" w:unhideWhenUsed="0"/>
+    <w:lsdException w:name="Colorful Shading Accent 6" w:semiHidden="0" w:uiPriority="71" w:unhideWhenUsed="0"/>
+    <w:lsdException w:name="Colorful List Accent 6" w:semiHidden="0" w:uiPriority="72" w:unhideWhenUsed="0"/>
+    <w:lsdException w:name="Colorful Grid Accent 6" w:semiHidden="0" w:uiPriority="73" w:unhideWhenUsed="0"/>
+    <w:lsdException w:name="Subtle Emphasis" w:semiHidden="0" w:uiPriority="19" w:unhideWhenUsed="0" w:qFormat="1"/>
+    <w:lsdException w:name="Intense Emphasis" w:semiHidden="0" w:uiPriority="21" w:unhideWhenUsed="0" w:qFormat="1"/>
+    <w:lsdException w:name="Subtle Reference" w:semiHidden="0" w:uiPriority="31" w:unhideWhenUsed="0" w:qFormat="1"/>
+    <w:lsdException w:name="Intense Reference" w:semiHidden="0" w:uiPriority="32" w:unhideWhenUsed="0" w:qFormat="1"/>
+    <w:lsdException w:name="Book Title" w:semiHidden="0" w:uiPriority="33" w:unhideWhenUsed="0" w:qFormat="1"/>
+    <w:lsdException w:name="Bibliography" w:uiPriority="37"/>
+    <w:lsdException w:name="TOC Heading" w:uiPriority="39" w:qFormat="1"/>
   </w:latentStyles>
   <w:style w:type="paragraph" w:default="1" w:styleId="Normal">
     <w:name w:val="Normal"/>
@@ -14851,7 +17074,7 @@
       </w:tblCellMar>
     </w:tblPr>
   </w:style>
-  <w:style w:type="table" w:styleId="PlainTable1">
+  <w:style w:type="table" w:customStyle="1" w:styleId="PlainTable1">
     <w:name w:val="Plain Table 1"/>
     <w:basedOn w:val="TableNormal"/>
     <w:uiPriority w:val="41"/>
@@ -14921,7 +17144,7 @@
       </w:tcPr>
     </w:tblStylePr>
   </w:style>
-  <w:style w:type="table" w:styleId="PlainTable3">
+  <w:style w:type="table" w:customStyle="1" w:styleId="PlainTable3">
     <w:name w:val="Plain Table 3"/>
     <w:basedOn w:val="TableNormal"/>
     <w:uiPriority w:val="43"/>
@@ -15021,7 +17244,7 @@
       </w:tcPr>
     </w:tblStylePr>
   </w:style>
-  <w:style w:type="table" w:styleId="GridTable2-Accent1">
+  <w:style w:type="table" w:customStyle="1" w:styleId="GridTable2Accent1">
     <w:name w:val="Grid Table 2 Accent 1"/>
     <w:basedOn w:val="TableNormal"/>
     <w:uiPriority w:val="47"/>
@@ -15625,6 +17848,1119 @@
       </w:tcPr>
     </w:tblStylePr>
   </w:style>
+  <w:style w:type="paragraph" w:styleId="BalloonText">
+    <w:name w:val="Balloon Text"/>
+    <w:basedOn w:val="Normal"/>
+    <w:link w:val="BalloonTextChar"/>
+    <w:uiPriority w:val="99"/>
+    <w:semiHidden/>
+    <w:unhideWhenUsed/>
+    <w:rsid w:val="00A95CB0"/>
+    <w:pPr>
+      <w:spacing w:after="0" w:line="240" w:lineRule="auto"/>
+    </w:pPr>
+    <w:rPr>
+      <w:rFonts w:ascii="Lucida Grande" w:hAnsi="Lucida Grande"/>
+      <w:sz w:val="18"/>
+      <w:szCs w:val="18"/>
+    </w:rPr>
+  </w:style>
+  <w:style w:type="character" w:customStyle="1" w:styleId="BalloonTextChar">
+    <w:name w:val="Balloon Text Char"/>
+    <w:basedOn w:val="DefaultParagraphFont"/>
+    <w:link w:val="BalloonText"/>
+    <w:uiPriority w:val="99"/>
+    <w:semiHidden/>
+    <w:rsid w:val="00A95CB0"/>
+    <w:rPr>
+      <w:rFonts w:ascii="Lucida Grande" w:hAnsi="Lucida Grande"/>
+      <w:sz w:val="18"/>
+      <w:szCs w:val="18"/>
+    </w:rPr>
+  </w:style>
+</w:styles>
+</file>
+
+<file path=word/stylesWithEffects.xml><?xml version="1.0" encoding="utf-8"?>
+<w:styles xmlns:wpc="http://schemas.microsoft.com/office/word/2010/wordprocessingCanvas" xmlns:mo="http://schemas.microsoft.com/office/mac/office/2008/main" xmlns:mc="http://schemas.openxmlformats.org/markup-compatibility/2006" xmlns:mv="urn:schemas-microsoft-com:mac:vml" xmlns:o="urn:schemas-microsoft-com:office:office" xmlns:r="http://schemas.openxmlformats.org/officeDocument/2006/relationships" xmlns:m="http://schemas.openxmlformats.org/officeDocument/2006/math" xmlns:v="urn:schemas-microsoft-com:vml" xmlns:wp14="http://schemas.microsoft.com/office/word/2010/wordprocessingDrawing" xmlns:wp="http://schemas.openxmlformats.org/drawingml/2006/wordprocessingDrawing" xmlns:w10="urn:schemas-microsoft-com:office:word" xmlns:w="http://schemas.openxmlformats.org/wordprocessingml/2006/main" xmlns:w14="http://schemas.microsoft.com/office/word/2010/wordml" xmlns:wpg="http://schemas.microsoft.com/office/word/2010/wordprocessingGroup" xmlns:wpi="http://schemas.microsoft.com/office/word/2010/wordprocessingInk" xmlns:wne="http://schemas.microsoft.com/office/word/2006/wordml" xmlns:wps="http://schemas.microsoft.com/office/word/2010/wordprocessingShape" mc:Ignorable="w14 wp14">
+  <w:docDefaults>
+    <w:rPrDefault>
+      <w:rPr>
+        <w:rFonts w:asciiTheme="minorHAnsi" w:eastAsiaTheme="minorHAnsi" w:hAnsiTheme="minorHAnsi" w:cstheme="minorBidi"/>
+        <w:sz w:val="22"/>
+        <w:szCs w:val="22"/>
+        <w:lang w:val="en-US" w:eastAsia="en-US" w:bidi="ar-SA"/>
+      </w:rPr>
+    </w:rPrDefault>
+    <w:pPrDefault>
+      <w:pPr>
+        <w:spacing w:after="160" w:line="259" w:lineRule="auto"/>
+      </w:pPr>
+    </w:pPrDefault>
+  </w:docDefaults>
+  <w:latentStyles w:defLockedState="0" w:defUIPriority="99" w:defSemiHidden="1" w:defUnhideWhenUsed="1" w:defQFormat="0" w:count="276">
+    <w:lsdException w:name="Normal" w:semiHidden="0" w:uiPriority="0" w:unhideWhenUsed="0" w:qFormat="1"/>
+    <w:lsdException w:name="heading 1" w:semiHidden="0" w:uiPriority="9" w:unhideWhenUsed="0" w:qFormat="1"/>
+    <w:lsdException w:name="heading 2" w:uiPriority="9" w:qFormat="1"/>
+    <w:lsdException w:name="heading 3" w:uiPriority="9" w:qFormat="1"/>
+    <w:lsdException w:name="heading 4" w:uiPriority="9" w:qFormat="1"/>
+    <w:lsdException w:name="heading 5" w:uiPriority="9" w:qFormat="1"/>
+    <w:lsdException w:name="heading 6" w:uiPriority="9" w:qFormat="1"/>
+    <w:lsdException w:name="heading 7" w:uiPriority="9" w:qFormat="1"/>
+    <w:lsdException w:name="heading 8" w:uiPriority="9" w:qFormat="1"/>
+    <w:lsdException w:name="heading 9" w:uiPriority="9" w:qFormat="1"/>
+    <w:lsdException w:name="toc 1" w:uiPriority="39"/>
+    <w:lsdException w:name="toc 2" w:uiPriority="39"/>
+    <w:lsdException w:name="toc 3" w:uiPriority="39"/>
+    <w:lsdException w:name="toc 4" w:uiPriority="39"/>
+    <w:lsdException w:name="toc 5" w:uiPriority="39"/>
+    <w:lsdException w:name="toc 6" w:uiPriority="39"/>
+    <w:lsdException w:name="toc 7" w:uiPriority="39"/>
+    <w:lsdException w:name="toc 8" w:uiPriority="39"/>
+    <w:lsdException w:name="toc 9" w:uiPriority="39"/>
+    <w:lsdException w:name="caption" w:uiPriority="35" w:qFormat="1"/>
+    <w:lsdException w:name="Title" w:semiHidden="0" w:uiPriority="10" w:unhideWhenUsed="0" w:qFormat="1"/>
+    <w:lsdException w:name="Default Paragraph Font" w:uiPriority="1"/>
+    <w:lsdException w:name="Subtitle" w:semiHidden="0" w:uiPriority="11" w:unhideWhenUsed="0" w:qFormat="1"/>
+    <w:lsdException w:name="Strong" w:semiHidden="0" w:uiPriority="22" w:unhideWhenUsed="0" w:qFormat="1"/>
+    <w:lsdException w:name="Emphasis" w:semiHidden="0" w:uiPriority="20" w:unhideWhenUsed="0" w:qFormat="1"/>
+    <w:lsdException w:name="Table Grid" w:semiHidden="0" w:uiPriority="39" w:unhideWhenUsed="0"/>
+    <w:lsdException w:name="Note Level 1" w:semiHidden="0" w:unhideWhenUsed="0"/>
+    <w:lsdException w:name="Note Level 2" w:semiHidden="0" w:unhideWhenUsed="0"/>
+    <w:lsdException w:name="Note Level 3" w:semiHidden="0" w:unhideWhenUsed="0"/>
+    <w:lsdException w:name="Note Level 4" w:semiHidden="0" w:unhideWhenUsed="0"/>
+    <w:lsdException w:name="Note Level 5" w:semiHidden="0" w:unhideWhenUsed="0"/>
+    <w:lsdException w:name="Note Level 6" w:semiHidden="0" w:unhideWhenUsed="0"/>
+    <w:lsdException w:name="Note Level 7" w:semiHidden="0" w:unhideWhenUsed="0"/>
+    <w:lsdException w:name="Note Level 8" w:semiHidden="0" w:unhideWhenUsed="0"/>
+    <w:lsdException w:name="Note Level 9" w:semiHidden="0" w:unhideWhenUsed="0"/>
+    <w:lsdException w:name="Placeholder Text" w:unhideWhenUsed="0"/>
+    <w:lsdException w:name="No Spacing" w:semiHidden="0" w:uiPriority="1" w:unhideWhenUsed="0" w:qFormat="1"/>
+    <w:lsdException w:name="Light Shading" w:semiHidden="0" w:uiPriority="60" w:unhideWhenUsed="0"/>
+    <w:lsdException w:name="Light List" w:semiHidden="0" w:uiPriority="61" w:unhideWhenUsed="0"/>
+    <w:lsdException w:name="Light Grid" w:semiHidden="0" w:uiPriority="62" w:unhideWhenUsed="0"/>
+    <w:lsdException w:name="Medium Shading 1" w:semiHidden="0" w:uiPriority="63" w:unhideWhenUsed="0"/>
+    <w:lsdException w:name="Medium Shading 2" w:semiHidden="0" w:uiPriority="64" w:unhideWhenUsed="0"/>
+    <w:lsdException w:name="Medium List 1" w:semiHidden="0" w:uiPriority="65" w:unhideWhenUsed="0"/>
+    <w:lsdException w:name="Medium List 2" w:semiHidden="0" w:uiPriority="66" w:unhideWhenUsed="0"/>
+    <w:lsdException w:name="Medium Grid 1" w:semiHidden="0" w:uiPriority="67" w:unhideWhenUsed="0"/>
+    <w:lsdException w:name="Medium Grid 2" w:semiHidden="0" w:uiPriority="68" w:unhideWhenUsed="0"/>
+    <w:lsdException w:name="Medium Grid 3" w:semiHidden="0" w:uiPriority="69" w:unhideWhenUsed="0"/>
+    <w:lsdException w:name="Dark List" w:semiHidden="0" w:uiPriority="70" w:unhideWhenUsed="0"/>
+    <w:lsdException w:name="Colorful Shading" w:semiHidden="0" w:uiPriority="71" w:unhideWhenUsed="0"/>
+    <w:lsdException w:name="Colorful List" w:semiHidden="0" w:uiPriority="72" w:unhideWhenUsed="0"/>
+    <w:lsdException w:name="Colorful Grid" w:semiHidden="0" w:uiPriority="73" w:unhideWhenUsed="0"/>
+    <w:lsdException w:name="Light Shading Accent 1" w:semiHidden="0" w:uiPriority="60" w:unhideWhenUsed="0"/>
+    <w:lsdException w:name="Light List Accent 1" w:semiHidden="0" w:uiPriority="61" w:unhideWhenUsed="0"/>
+    <w:lsdException w:name="Light Grid Accent 1" w:semiHidden="0" w:uiPriority="62" w:unhideWhenUsed="0"/>
+    <w:lsdException w:name="Medium Shading 1 Accent 1" w:semiHidden="0" w:uiPriority="63" w:unhideWhenUsed="0"/>
+    <w:lsdException w:name="Medium Shading 2 Accent 1" w:semiHidden="0" w:uiPriority="64" w:unhideWhenUsed="0"/>
+    <w:lsdException w:name="Medium List 1 Accent 1" w:semiHidden="0" w:uiPriority="65" w:unhideWhenUsed="0"/>
+    <w:lsdException w:name="Revision" w:unhideWhenUsed="0"/>
+    <w:lsdException w:name="List Paragraph" w:semiHidden="0" w:uiPriority="34" w:unhideWhenUsed="0" w:qFormat="1"/>
+    <w:lsdException w:name="Quote" w:semiHidden="0" w:uiPriority="29" w:unhideWhenUsed="0" w:qFormat="1"/>
+    <w:lsdException w:name="Intense Quote" w:semiHidden="0" w:uiPriority="30" w:unhideWhenUsed="0" w:qFormat="1"/>
+    <w:lsdException w:name="Medium List 2 Accent 1" w:semiHidden="0" w:uiPriority="66" w:unhideWhenUsed="0"/>
+    <w:lsdException w:name="Medium Grid 1 Accent 1" w:semiHidden="0" w:uiPriority="67" w:unhideWhenUsed="0"/>
+    <w:lsdException w:name="Medium Grid 2 Accent 1" w:semiHidden="0" w:uiPriority="68" w:unhideWhenUsed="0"/>
+    <w:lsdException w:name="Medium Grid 3 Accent 1" w:semiHidden="0" w:uiPriority="69" w:unhideWhenUsed="0"/>
+    <w:lsdException w:name="Dark List Accent 1" w:semiHidden="0" w:uiPriority="70" w:unhideWhenUsed="0"/>
+    <w:lsdException w:name="Colorful Shading Accent 1" w:semiHidden="0" w:uiPriority="71" w:unhideWhenUsed="0"/>
+    <w:lsdException w:name="Colorful List Accent 1" w:semiHidden="0" w:uiPriority="72" w:unhideWhenUsed="0"/>
+    <w:lsdException w:name="Colorful Grid Accent 1" w:semiHidden="0" w:uiPriority="73" w:unhideWhenUsed="0"/>
+    <w:lsdException w:name="Light Shading Accent 2" w:semiHidden="0" w:uiPriority="60" w:unhideWhenUsed="0"/>
+    <w:lsdException w:name="Light List Accent 2" w:semiHidden="0" w:uiPriority="61" w:unhideWhenUsed="0"/>
+    <w:lsdException w:name="Light Grid Accent 2" w:semiHidden="0" w:uiPriority="62" w:unhideWhenUsed="0"/>
+    <w:lsdException w:name="Medium Shading 1 Accent 2" w:semiHidden="0" w:uiPriority="63" w:unhideWhenUsed="0"/>
+    <w:lsdException w:name="Medium Shading 2 Accent 2" w:semiHidden="0" w:uiPriority="64" w:unhideWhenUsed="0"/>
+    <w:lsdException w:name="Medium List 1 Accent 2" w:semiHidden="0" w:uiPriority="65" w:unhideWhenUsed="0"/>
+    <w:lsdException w:name="Medium List 2 Accent 2" w:semiHidden="0" w:uiPriority="66" w:unhideWhenUsed="0"/>
+    <w:lsdException w:name="Medium Grid 1 Accent 2" w:semiHidden="0" w:uiPriority="67" w:unhideWhenUsed="0"/>
+    <w:lsdException w:name="Medium Grid 2 Accent 2" w:semiHidden="0" w:uiPriority="68" w:unhideWhenUsed="0"/>
+    <w:lsdException w:name="Medium Grid 3 Accent 2" w:semiHidden="0" w:uiPriority="69" w:unhideWhenUsed="0"/>
+    <w:lsdException w:name="Dark List Accent 2" w:semiHidden="0" w:uiPriority="70" w:unhideWhenUsed="0"/>
+    <w:lsdException w:name="Colorful Shading Accent 2" w:semiHidden="0" w:uiPriority="71" w:unhideWhenUsed="0"/>
+    <w:lsdException w:name="Colorful List Accent 2" w:semiHidden="0" w:uiPriority="72" w:unhideWhenUsed="0"/>
+    <w:lsdException w:name="Colorful Grid Accent 2" w:semiHidden="0" w:uiPriority="73" w:unhideWhenUsed="0"/>
+    <w:lsdException w:name="Light Shading Accent 3" w:semiHidden="0" w:uiPriority="60" w:unhideWhenUsed="0"/>
+    <w:lsdException w:name="Light List Accent 3" w:semiHidden="0" w:uiPriority="61" w:unhideWhenUsed="0"/>
+    <w:lsdException w:name="Light Grid Accent 3" w:semiHidden="0" w:uiPriority="62" w:unhideWhenUsed="0"/>
+    <w:lsdException w:name="Medium Shading 1 Accent 3" w:semiHidden="0" w:uiPriority="63" w:unhideWhenUsed="0"/>
+    <w:lsdException w:name="Medium Shading 2 Accent 3" w:semiHidden="0" w:uiPriority="64" w:unhideWhenUsed="0"/>
+    <w:lsdException w:name="Medium List 1 Accent 3" w:semiHidden="0" w:uiPriority="65" w:unhideWhenUsed="0"/>
+    <w:lsdException w:name="Medium List 2 Accent 3" w:semiHidden="0" w:uiPriority="66" w:unhideWhenUsed="0"/>
+    <w:lsdException w:name="Medium Grid 1 Accent 3" w:semiHidden="0" w:uiPriority="67" w:unhideWhenUsed="0"/>
+    <w:lsdException w:name="Medium Grid 2 Accent 3" w:semiHidden="0" w:uiPriority="68" w:unhideWhenUsed="0"/>
+    <w:lsdException w:name="Medium Grid 3 Accent 3" w:semiHidden="0" w:uiPriority="69" w:unhideWhenUsed="0"/>
+    <w:lsdException w:name="Dark List Accent 3" w:semiHidden="0" w:uiPriority="70" w:unhideWhenUsed="0"/>
+    <w:lsdException w:name="Colorful Shading Accent 3" w:semiHidden="0" w:uiPriority="71" w:unhideWhenUsed="0"/>
+    <w:lsdException w:name="Colorful List Accent 3" w:semiHidden="0" w:uiPriority="72" w:unhideWhenUsed="0"/>
+    <w:lsdException w:name="Colorful Grid Accent 3" w:semiHidden="0" w:uiPriority="73" w:unhideWhenUsed="0"/>
+    <w:lsdException w:name="Light Shading Accent 4" w:semiHidden="0" w:uiPriority="60" w:unhideWhenUsed="0"/>
+    <w:lsdException w:name="Light List Accent 4" w:semiHidden="0" w:uiPriority="61" w:unhideWhenUsed="0"/>
+    <w:lsdException w:name="Light Grid Accent 4" w:semiHidden="0" w:uiPriority="62" w:unhideWhenUsed="0"/>
+    <w:lsdException w:name="Medium Shading 1 Accent 4" w:semiHidden="0" w:uiPriority="63" w:unhideWhenUsed="0"/>
+    <w:lsdException w:name="Medium Shading 2 Accent 4" w:semiHidden="0" w:uiPriority="64" w:unhideWhenUsed="0"/>
+    <w:lsdException w:name="Medium List 1 Accent 4" w:semiHidden="0" w:uiPriority="65" w:unhideWhenUsed="0"/>
+    <w:lsdException w:name="Medium List 2 Accent 4" w:semiHidden="0" w:uiPriority="66" w:unhideWhenUsed="0"/>
+    <w:lsdException w:name="Medium Grid 1 Accent 4" w:semiHidden="0" w:uiPriority="67" w:unhideWhenUsed="0"/>
+    <w:lsdException w:name="Medium Grid 2 Accent 4" w:semiHidden="0" w:uiPriority="68" w:unhideWhenUsed="0"/>
+    <w:lsdException w:name="Medium Grid 3 Accent 4" w:semiHidden="0" w:uiPriority="69" w:unhideWhenUsed="0"/>
+    <w:lsdException w:name="Dark List Accent 4" w:semiHidden="0" w:uiPriority="70" w:unhideWhenUsed="0"/>
+    <w:lsdException w:name="Colorful Shading Accent 4" w:semiHidden="0" w:uiPriority="71" w:unhideWhenUsed="0"/>
+    <w:lsdException w:name="Colorful List Accent 4" w:semiHidden="0" w:uiPriority="72" w:unhideWhenUsed="0"/>
+    <w:lsdException w:name="Colorful Grid Accent 4" w:semiHidden="0" w:uiPriority="73" w:unhideWhenUsed="0"/>
+    <w:lsdException w:name="Light Shading Accent 5" w:semiHidden="0" w:uiPriority="60" w:unhideWhenUsed="0"/>
+    <w:lsdException w:name="Light List Accent 5" w:semiHidden="0" w:uiPriority="61" w:unhideWhenUsed="0"/>
+    <w:lsdException w:name="Light Grid Accent 5" w:semiHidden="0" w:uiPriority="62" w:unhideWhenUsed="0"/>
+    <w:lsdException w:name="Medium Shading 1 Accent 5" w:semiHidden="0" w:uiPriority="63" w:unhideWhenUsed="0"/>
+    <w:lsdException w:name="Medium Shading 2 Accent 5" w:semiHidden="0" w:uiPriority="64" w:unhideWhenUsed="0"/>
+    <w:lsdException w:name="Medium List 1 Accent 5" w:semiHidden="0" w:uiPriority="65" w:unhideWhenUsed="0"/>
+    <w:lsdException w:name="Medium List 2 Accent 5" w:semiHidden="0" w:uiPriority="66" w:unhideWhenUsed="0"/>
+    <w:lsdException w:name="Medium Grid 1 Accent 5" w:semiHidden="0" w:uiPriority="67" w:unhideWhenUsed="0"/>
+    <w:lsdException w:name="Medium Grid 2 Accent 5" w:semiHidden="0" w:uiPriority="68" w:unhideWhenUsed="0"/>
+    <w:lsdException w:name="Medium Grid 3 Accent 5" w:semiHidden="0" w:uiPriority="69" w:unhideWhenUsed="0"/>
+    <w:lsdException w:name="Dark List Accent 5" w:semiHidden="0" w:uiPriority="70" w:unhideWhenUsed="0"/>
+    <w:lsdException w:name="Colorful Shading Accent 5" w:semiHidden="0" w:uiPriority="71" w:unhideWhenUsed="0"/>
+    <w:lsdException w:name="Colorful List Accent 5" w:semiHidden="0" w:uiPriority="72" w:unhideWhenUsed="0"/>
+    <w:lsdException w:name="Colorful Grid Accent 5" w:semiHidden="0" w:uiPriority="73" w:unhideWhenUsed="0"/>
+    <w:lsdException w:name="Light Shading Accent 6" w:semiHidden="0" w:uiPriority="60" w:unhideWhenUsed="0"/>
+    <w:lsdException w:name="Light List Accent 6" w:semiHidden="0" w:uiPriority="61" w:unhideWhenUsed="0"/>
+    <w:lsdException w:name="Light Grid Accent 6" w:semiHidden="0" w:uiPriority="62" w:unhideWhenUsed="0"/>
+    <w:lsdException w:name="Medium Shading 1 Accent 6" w:semiHidden="0" w:uiPriority="63" w:unhideWhenUsed="0"/>
+    <w:lsdException w:name="Medium Shading 2 Accent 6" w:semiHidden="0" w:uiPriority="64" w:unhideWhenUsed="0"/>
+    <w:lsdException w:name="Medium List 1 Accent 6" w:semiHidden="0" w:uiPriority="65" w:unhideWhenUsed="0"/>
+    <w:lsdException w:name="Medium List 2 Accent 6" w:semiHidden="0" w:uiPriority="66" w:unhideWhenUsed="0"/>
+    <w:lsdException w:name="Medium Grid 1 Accent 6" w:semiHidden="0" w:uiPriority="67" w:unhideWhenUsed="0"/>
+    <w:lsdException w:name="Medium Grid 2 Accent 6" w:semiHidden="0" w:uiPriority="68" w:unhideWhenUsed="0"/>
+    <w:lsdException w:name="Medium Grid 3 Accent 6" w:semiHidden="0" w:uiPriority="69" w:unhideWhenUsed="0"/>
+    <w:lsdException w:name="Dark List Accent 6" w:semiHidden="0" w:uiPriority="70" w:unhideWhenUsed="0"/>
+    <w:lsdException w:name="Colorful Shading Accent 6" w:semiHidden="0" w:uiPriority="71" w:unhideWhenUsed="0"/>
+    <w:lsdException w:name="Colorful List Accent 6" w:semiHidden="0" w:uiPriority="72" w:unhideWhenUsed="0"/>
+    <w:lsdException w:name="Colorful Grid Accent 6" w:semiHidden="0" w:uiPriority="73" w:unhideWhenUsed="0"/>
+    <w:lsdException w:name="Subtle Emphasis" w:semiHidden="0" w:uiPriority="19" w:unhideWhenUsed="0" w:qFormat="1"/>
+    <w:lsdException w:name="Intense Emphasis" w:semiHidden="0" w:uiPriority="21" w:unhideWhenUsed="0" w:qFormat="1"/>
+    <w:lsdException w:name="Subtle Reference" w:semiHidden="0" w:uiPriority="31" w:unhideWhenUsed="0" w:qFormat="1"/>
+    <w:lsdException w:name="Intense Reference" w:semiHidden="0" w:uiPriority="32" w:unhideWhenUsed="0" w:qFormat="1"/>
+    <w:lsdException w:name="Book Title" w:semiHidden="0" w:uiPriority="33" w:unhideWhenUsed="0" w:qFormat="1"/>
+    <w:lsdException w:name="Bibliography" w:uiPriority="37"/>
+    <w:lsdException w:name="TOC Heading" w:uiPriority="39" w:qFormat="1"/>
+  </w:latentStyles>
+  <w:style w:type="paragraph" w:default="1" w:styleId="Normal">
+    <w:name w:val="Normal"/>
+    <w:qFormat/>
+  </w:style>
+  <w:style w:type="paragraph" w:styleId="Heading1">
+    <w:name w:val="heading 1"/>
+    <w:basedOn w:val="Normal"/>
+    <w:next w:val="Normal"/>
+    <w:link w:val="Heading1Char"/>
+    <w:uiPriority w:val="9"/>
+    <w:qFormat/>
+    <w:rsid w:val="00D661C8"/>
+    <w:pPr>
+      <w:keepNext/>
+      <w:keepLines/>
+      <w:spacing w:before="240" w:after="0"/>
+      <w:outlineLvl w:val="0"/>
+    </w:pPr>
+    <w:rPr>
+      <w:rFonts w:asciiTheme="majorHAnsi" w:eastAsiaTheme="majorEastAsia" w:hAnsiTheme="majorHAnsi" w:cstheme="majorBidi"/>
+      <w:color w:val="2E74B5" w:themeColor="accent1" w:themeShade="BF"/>
+      <w:sz w:val="32"/>
+      <w:szCs w:val="32"/>
+    </w:rPr>
+  </w:style>
+  <w:style w:type="paragraph" w:styleId="Heading2">
+    <w:name w:val="heading 2"/>
+    <w:basedOn w:val="Normal"/>
+    <w:next w:val="Normal"/>
+    <w:link w:val="Heading2Char"/>
+    <w:uiPriority w:val="9"/>
+    <w:unhideWhenUsed/>
+    <w:qFormat/>
+    <w:rsid w:val="00D661C8"/>
+    <w:pPr>
+      <w:keepNext/>
+      <w:keepLines/>
+      <w:spacing w:before="40" w:after="0"/>
+      <w:outlineLvl w:val="1"/>
+    </w:pPr>
+    <w:rPr>
+      <w:rFonts w:asciiTheme="majorHAnsi" w:eastAsiaTheme="majorEastAsia" w:hAnsiTheme="majorHAnsi" w:cstheme="majorBidi"/>
+      <w:color w:val="2E74B5" w:themeColor="accent1" w:themeShade="BF"/>
+      <w:sz w:val="26"/>
+      <w:szCs w:val="26"/>
+    </w:rPr>
+  </w:style>
+  <w:style w:type="character" w:default="1" w:styleId="DefaultParagraphFont">
+    <w:name w:val="Default Paragraph Font"/>
+    <w:uiPriority w:val="1"/>
+    <w:semiHidden/>
+    <w:unhideWhenUsed/>
+  </w:style>
+  <w:style w:type="table" w:default="1" w:styleId="TableNormal">
+    <w:name w:val="Normal Table"/>
+    <w:uiPriority w:val="99"/>
+    <w:semiHidden/>
+    <w:unhideWhenUsed/>
+    <w:tblPr>
+      <w:tblInd w:w="0" w:type="dxa"/>
+      <w:tblCellMar>
+        <w:top w:w="0" w:type="dxa"/>
+        <w:left w:w="108" w:type="dxa"/>
+        <w:bottom w:w="0" w:type="dxa"/>
+        <w:right w:w="108" w:type="dxa"/>
+      </w:tblCellMar>
+    </w:tblPr>
+  </w:style>
+  <w:style w:type="numbering" w:default="1" w:styleId="NoList">
+    <w:name w:val="No List"/>
+    <w:uiPriority w:val="99"/>
+    <w:semiHidden/>
+    <w:unhideWhenUsed/>
+  </w:style>
+  <w:style w:type="paragraph" w:styleId="ListParagraph">
+    <w:name w:val="List Paragraph"/>
+    <w:basedOn w:val="Normal"/>
+    <w:uiPriority w:val="34"/>
+    <w:qFormat/>
+    <w:rsid w:val="002E0801"/>
+    <w:pPr>
+      <w:ind w:left="720"/>
+      <w:contextualSpacing/>
+    </w:pPr>
+  </w:style>
+  <w:style w:type="table" w:styleId="TableGrid">
+    <w:name w:val="Table Grid"/>
+    <w:basedOn w:val="TableNormal"/>
+    <w:uiPriority w:val="39"/>
+    <w:rsid w:val="00A2584B"/>
+    <w:pPr>
+      <w:spacing w:after="0" w:line="240" w:lineRule="auto"/>
+    </w:pPr>
+    <w:tblPr>
+      <w:tblInd w:w="0" w:type="dxa"/>
+      <w:tblBorders>
+        <w:top w:val="single" w:sz="4" w:space="0" w:color="auto"/>
+        <w:left w:val="single" w:sz="4" w:space="0" w:color="auto"/>
+        <w:bottom w:val="single" w:sz="4" w:space="0" w:color="auto"/>
+        <w:right w:val="single" w:sz="4" w:space="0" w:color="auto"/>
+        <w:insideH w:val="single" w:sz="4" w:space="0" w:color="auto"/>
+        <w:insideV w:val="single" w:sz="4" w:space="0" w:color="auto"/>
+      </w:tblBorders>
+      <w:tblCellMar>
+        <w:top w:w="0" w:type="dxa"/>
+        <w:left w:w="108" w:type="dxa"/>
+        <w:bottom w:w="0" w:type="dxa"/>
+        <w:right w:w="108" w:type="dxa"/>
+      </w:tblCellMar>
+    </w:tblPr>
+  </w:style>
+  <w:style w:type="table" w:customStyle="1" w:styleId="PlainTable1">
+    <w:name w:val="Plain Table 1"/>
+    <w:basedOn w:val="TableNormal"/>
+    <w:uiPriority w:val="41"/>
+    <w:rsid w:val="00A2584B"/>
+    <w:pPr>
+      <w:spacing w:after="0" w:line="240" w:lineRule="auto"/>
+    </w:pPr>
+    <w:tblPr>
+      <w:tblStyleRowBandSize w:val="1"/>
+      <w:tblStyleColBandSize w:val="1"/>
+      <w:tblInd w:w="0" w:type="dxa"/>
+      <w:tblBorders>
+        <w:top w:val="single" w:sz="4" w:space="0" w:color="BFBFBF" w:themeColor="background1" w:themeShade="BF"/>
+        <w:left w:val="single" w:sz="4" w:space="0" w:color="BFBFBF" w:themeColor="background1" w:themeShade="BF"/>
+        <w:bottom w:val="single" w:sz="4" w:space="0" w:color="BFBFBF" w:themeColor="background1" w:themeShade="BF"/>
+        <w:right w:val="single" w:sz="4" w:space="0" w:color="BFBFBF" w:themeColor="background1" w:themeShade="BF"/>
+        <w:insideH w:val="single" w:sz="4" w:space="0" w:color="BFBFBF" w:themeColor="background1" w:themeShade="BF"/>
+        <w:insideV w:val="single" w:sz="4" w:space="0" w:color="BFBFBF" w:themeColor="background1" w:themeShade="BF"/>
+      </w:tblBorders>
+      <w:tblCellMar>
+        <w:top w:w="0" w:type="dxa"/>
+        <w:left w:w="108" w:type="dxa"/>
+        <w:bottom w:w="0" w:type="dxa"/>
+        <w:right w:w="108" w:type="dxa"/>
+      </w:tblCellMar>
+    </w:tblPr>
+    <w:tblStylePr w:type="firstRow">
+      <w:rPr>
+        <w:b/>
+        <w:bCs/>
+      </w:rPr>
+    </w:tblStylePr>
+    <w:tblStylePr w:type="lastRow">
+      <w:rPr>
+        <w:b/>
+        <w:bCs/>
+      </w:rPr>
+      <w:tblPr/>
+      <w:tcPr>
+        <w:tcBorders>
+          <w:top w:val="double" w:sz="4" w:space="0" w:color="BFBFBF" w:themeColor="background1" w:themeShade="BF"/>
+        </w:tcBorders>
+      </w:tcPr>
+    </w:tblStylePr>
+    <w:tblStylePr w:type="firstCol">
+      <w:rPr>
+        <w:b/>
+        <w:bCs/>
+      </w:rPr>
+    </w:tblStylePr>
+    <w:tblStylePr w:type="lastCol">
+      <w:rPr>
+        <w:b/>
+        <w:bCs/>
+      </w:rPr>
+    </w:tblStylePr>
+    <w:tblStylePr w:type="band1Vert">
+      <w:tblPr/>
+      <w:tcPr>
+        <w:shd w:val="clear" w:color="auto" w:fill="F2F2F2" w:themeFill="background1" w:themeFillShade="F2"/>
+      </w:tcPr>
+    </w:tblStylePr>
+    <w:tblStylePr w:type="band1Horz">
+      <w:tblPr/>
+      <w:tcPr>
+        <w:shd w:val="clear" w:color="auto" w:fill="F2F2F2" w:themeFill="background1" w:themeFillShade="F2"/>
+      </w:tcPr>
+    </w:tblStylePr>
+  </w:style>
+  <w:style w:type="table" w:customStyle="1" w:styleId="PlainTable3">
+    <w:name w:val="Plain Table 3"/>
+    <w:basedOn w:val="TableNormal"/>
+    <w:uiPriority w:val="43"/>
+    <w:rsid w:val="00A2584B"/>
+    <w:pPr>
+      <w:spacing w:after="0" w:line="240" w:lineRule="auto"/>
+    </w:pPr>
+    <w:tblPr>
+      <w:tblStyleRowBandSize w:val="1"/>
+      <w:tblStyleColBandSize w:val="1"/>
+      <w:tblInd w:w="0" w:type="dxa"/>
+      <w:tblCellMar>
+        <w:top w:w="0" w:type="dxa"/>
+        <w:left w:w="108" w:type="dxa"/>
+        <w:bottom w:w="0" w:type="dxa"/>
+        <w:right w:w="108" w:type="dxa"/>
+      </w:tblCellMar>
+    </w:tblPr>
+    <w:tblStylePr w:type="firstRow">
+      <w:rPr>
+        <w:b/>
+        <w:bCs/>
+        <w:caps/>
+      </w:rPr>
+      <w:tblPr/>
+      <w:tcPr>
+        <w:tcBorders>
+          <w:bottom w:val="single" w:sz="4" w:space="0" w:color="7F7F7F" w:themeColor="text1" w:themeTint="80"/>
+        </w:tcBorders>
+      </w:tcPr>
+    </w:tblStylePr>
+    <w:tblStylePr w:type="lastRow">
+      <w:rPr>
+        <w:b/>
+        <w:bCs/>
+        <w:caps/>
+      </w:rPr>
+      <w:tblPr/>
+      <w:tcPr>
+        <w:tcBorders>
+          <w:top w:val="nil"/>
+        </w:tcBorders>
+      </w:tcPr>
+    </w:tblStylePr>
+    <w:tblStylePr w:type="firstCol">
+      <w:rPr>
+        <w:b/>
+        <w:bCs/>
+        <w:caps/>
+      </w:rPr>
+      <w:tblPr/>
+      <w:tcPr>
+        <w:tcBorders>
+          <w:right w:val="single" w:sz="4" w:space="0" w:color="7F7F7F" w:themeColor="text1" w:themeTint="80"/>
+        </w:tcBorders>
+      </w:tcPr>
+    </w:tblStylePr>
+    <w:tblStylePr w:type="lastCol">
+      <w:rPr>
+        <w:b/>
+        <w:bCs/>
+        <w:caps/>
+      </w:rPr>
+      <w:tblPr/>
+      <w:tcPr>
+        <w:tcBorders>
+          <w:left w:val="nil"/>
+        </w:tcBorders>
+      </w:tcPr>
+    </w:tblStylePr>
+    <w:tblStylePr w:type="band1Vert">
+      <w:tblPr/>
+      <w:tcPr>
+        <w:shd w:val="clear" w:color="auto" w:fill="F2F2F2" w:themeFill="background1" w:themeFillShade="F2"/>
+      </w:tcPr>
+    </w:tblStylePr>
+    <w:tblStylePr w:type="band1Horz">
+      <w:tblPr/>
+      <w:tcPr>
+        <w:shd w:val="clear" w:color="auto" w:fill="F2F2F2" w:themeFill="background1" w:themeFillShade="F2"/>
+      </w:tcPr>
+    </w:tblStylePr>
+    <w:tblStylePr w:type="neCell">
+      <w:tblPr/>
+      <w:tcPr>
+        <w:tcBorders>
+          <w:left w:val="nil"/>
+        </w:tcBorders>
+      </w:tcPr>
+    </w:tblStylePr>
+    <w:tblStylePr w:type="nwCell">
+      <w:tblPr/>
+      <w:tcPr>
+        <w:tcBorders>
+          <w:right w:val="nil"/>
+        </w:tcBorders>
+      </w:tcPr>
+    </w:tblStylePr>
+  </w:style>
+  <w:style w:type="table" w:customStyle="1" w:styleId="GridTable2Accent1">
+    <w:name w:val="Grid Table 2 Accent 1"/>
+    <w:basedOn w:val="TableNormal"/>
+    <w:uiPriority w:val="47"/>
+    <w:rsid w:val="00A2584B"/>
+    <w:pPr>
+      <w:spacing w:after="0" w:line="240" w:lineRule="auto"/>
+    </w:pPr>
+    <w:tblPr>
+      <w:tblStyleRowBandSize w:val="1"/>
+      <w:tblStyleColBandSize w:val="1"/>
+      <w:tblInd w:w="0" w:type="dxa"/>
+      <w:tblBorders>
+        <w:top w:val="single" w:sz="2" w:space="0" w:color="9CC2E5" w:themeColor="accent1" w:themeTint="99"/>
+        <w:bottom w:val="single" w:sz="2" w:space="0" w:color="9CC2E5" w:themeColor="accent1" w:themeTint="99"/>
+        <w:insideH w:val="single" w:sz="2" w:space="0" w:color="9CC2E5" w:themeColor="accent1" w:themeTint="99"/>
+        <w:insideV w:val="single" w:sz="2" w:space="0" w:color="9CC2E5" w:themeColor="accent1" w:themeTint="99"/>
+      </w:tblBorders>
+      <w:tblCellMar>
+        <w:top w:w="0" w:type="dxa"/>
+        <w:left w:w="108" w:type="dxa"/>
+        <w:bottom w:w="0" w:type="dxa"/>
+        <w:right w:w="108" w:type="dxa"/>
+      </w:tblCellMar>
+    </w:tblPr>
+    <w:tblStylePr w:type="firstRow">
+      <w:rPr>
+        <w:b/>
+        <w:bCs/>
+      </w:rPr>
+      <w:tblPr/>
+      <w:tcPr>
+        <w:tcBorders>
+          <w:top w:val="nil"/>
+          <w:bottom w:val="single" w:sz="12" w:space="0" w:color="9CC2E5" w:themeColor="accent1" w:themeTint="99"/>
+          <w:insideH w:val="nil"/>
+          <w:insideV w:val="nil"/>
+        </w:tcBorders>
+        <w:shd w:val="clear" w:color="auto" w:fill="FFFFFF" w:themeFill="background1"/>
+      </w:tcPr>
+    </w:tblStylePr>
+    <w:tblStylePr w:type="lastRow">
+      <w:rPr>
+        <w:b/>
+        <w:bCs/>
+      </w:rPr>
+      <w:tblPr/>
+      <w:tcPr>
+        <w:tcBorders>
+          <w:top w:val="double" w:sz="2" w:space="0" w:color="9CC2E5" w:themeColor="accent1" w:themeTint="99"/>
+          <w:bottom w:val="nil"/>
+          <w:insideH w:val="nil"/>
+          <w:insideV w:val="nil"/>
+        </w:tcBorders>
+        <w:shd w:val="clear" w:color="auto" w:fill="FFFFFF" w:themeFill="background1"/>
+      </w:tcPr>
+    </w:tblStylePr>
+    <w:tblStylePr w:type="firstCol">
+      <w:rPr>
+        <w:b/>
+        <w:bCs/>
+      </w:rPr>
+    </w:tblStylePr>
+    <w:tblStylePr w:type="lastCol">
+      <w:rPr>
+        <w:b/>
+        <w:bCs/>
+      </w:rPr>
+    </w:tblStylePr>
+    <w:tblStylePr w:type="band1Vert">
+      <w:tblPr/>
+      <w:tcPr>
+        <w:shd w:val="clear" w:color="auto" w:fill="DEEAF6" w:themeFill="accent1" w:themeFillTint="33"/>
+      </w:tcPr>
+    </w:tblStylePr>
+    <w:tblStylePr w:type="band1Horz">
+      <w:tblPr/>
+      <w:tcPr>
+        <w:shd w:val="clear" w:color="auto" w:fill="DEEAF6" w:themeFill="accent1" w:themeFillTint="33"/>
+      </w:tcPr>
+    </w:tblStylePr>
+  </w:style>
+  <w:style w:type="table" w:styleId="MediumShading2-Accent1">
+    <w:name w:val="Medium Shading 2 Accent 1"/>
+    <w:basedOn w:val="TableNormal"/>
+    <w:uiPriority w:val="64"/>
+    <w:rsid w:val="00A61F14"/>
+    <w:pPr>
+      <w:spacing w:after="0" w:line="240" w:lineRule="auto"/>
+    </w:pPr>
+    <w:rPr>
+      <w:rFonts w:eastAsiaTheme="minorEastAsia"/>
+      <w:sz w:val="24"/>
+      <w:szCs w:val="24"/>
+    </w:rPr>
+    <w:tblPr>
+      <w:tblStyleRowBandSize w:val="1"/>
+      <w:tblStyleColBandSize w:val="1"/>
+      <w:tblInd w:w="0" w:type="dxa"/>
+      <w:tblBorders>
+        <w:top w:val="single" w:sz="18" w:space="0" w:color="auto"/>
+        <w:bottom w:val="single" w:sz="18" w:space="0" w:color="auto"/>
+      </w:tblBorders>
+      <w:tblCellMar>
+        <w:top w:w="0" w:type="dxa"/>
+        <w:left w:w="108" w:type="dxa"/>
+        <w:bottom w:w="0" w:type="dxa"/>
+        <w:right w:w="108" w:type="dxa"/>
+      </w:tblCellMar>
+    </w:tblPr>
+    <w:tblStylePr w:type="firstRow">
+      <w:pPr>
+        <w:spacing w:before="0" w:after="0" w:line="240" w:lineRule="auto"/>
+      </w:pPr>
+      <w:rPr>
+        <w:b/>
+        <w:bCs/>
+        <w:color w:val="FFFFFF" w:themeColor="background1"/>
+      </w:rPr>
+      <w:tblPr/>
+      <w:tcPr>
+        <w:tcBorders>
+          <w:top w:val="single" w:sz="18" w:space="0" w:color="auto"/>
+          <w:left w:val="nil"/>
+          <w:bottom w:val="single" w:sz="18" w:space="0" w:color="auto"/>
+          <w:right w:val="nil"/>
+          <w:insideH w:val="nil"/>
+          <w:insideV w:val="nil"/>
+        </w:tcBorders>
+        <w:shd w:val="clear" w:color="auto" w:fill="5B9BD5" w:themeFill="accent1"/>
+      </w:tcPr>
+    </w:tblStylePr>
+    <w:tblStylePr w:type="lastRow">
+      <w:pPr>
+        <w:spacing w:before="0" w:after="0" w:line="240" w:lineRule="auto"/>
+      </w:pPr>
+      <w:rPr>
+        <w:color w:val="auto"/>
+      </w:rPr>
+      <w:tblPr/>
+      <w:tcPr>
+        <w:tcBorders>
+          <w:top w:val="double" w:sz="6" w:space="0" w:color="auto"/>
+          <w:left w:val="nil"/>
+          <w:bottom w:val="single" w:sz="18" w:space="0" w:color="auto"/>
+          <w:right w:val="nil"/>
+          <w:insideH w:val="nil"/>
+          <w:insideV w:val="nil"/>
+        </w:tcBorders>
+        <w:shd w:val="clear" w:color="auto" w:fill="FFFFFF" w:themeFill="background1"/>
+      </w:tcPr>
+    </w:tblStylePr>
+    <w:tblStylePr w:type="firstCol">
+      <w:rPr>
+        <w:b/>
+        <w:bCs/>
+        <w:color w:val="FFFFFF" w:themeColor="background1"/>
+      </w:rPr>
+      <w:tblPr/>
+      <w:tcPr>
+        <w:tcBorders>
+          <w:top w:val="nil"/>
+          <w:left w:val="nil"/>
+          <w:bottom w:val="single" w:sz="18" w:space="0" w:color="auto"/>
+          <w:right w:val="nil"/>
+          <w:insideH w:val="nil"/>
+          <w:insideV w:val="nil"/>
+        </w:tcBorders>
+        <w:shd w:val="clear" w:color="auto" w:fill="5B9BD5" w:themeFill="accent1"/>
+      </w:tcPr>
+    </w:tblStylePr>
+    <w:tblStylePr w:type="lastCol">
+      <w:rPr>
+        <w:b/>
+        <w:bCs/>
+        <w:color w:val="FFFFFF" w:themeColor="background1"/>
+      </w:rPr>
+      <w:tblPr/>
+      <w:tcPr>
+        <w:tcBorders>
+          <w:left w:val="nil"/>
+          <w:right w:val="nil"/>
+          <w:insideH w:val="nil"/>
+          <w:insideV w:val="nil"/>
+        </w:tcBorders>
+        <w:shd w:val="clear" w:color="auto" w:fill="5B9BD5" w:themeFill="accent1"/>
+      </w:tcPr>
+    </w:tblStylePr>
+    <w:tblStylePr w:type="band1Vert">
+      <w:tblPr/>
+      <w:tcPr>
+        <w:tcBorders>
+          <w:left w:val="nil"/>
+          <w:right w:val="nil"/>
+          <w:insideH w:val="nil"/>
+          <w:insideV w:val="nil"/>
+        </w:tcBorders>
+        <w:shd w:val="clear" w:color="auto" w:fill="D8D8D8" w:themeFill="background1" w:themeFillShade="D8"/>
+      </w:tcPr>
+    </w:tblStylePr>
+    <w:tblStylePr w:type="band1Horz">
+      <w:tblPr/>
+      <w:tcPr>
+        <w:shd w:val="clear" w:color="auto" w:fill="D8D8D8" w:themeFill="background1" w:themeFillShade="D8"/>
+      </w:tcPr>
+    </w:tblStylePr>
+    <w:tblStylePr w:type="neCell">
+      <w:tblPr/>
+      <w:tcPr>
+        <w:tcBorders>
+          <w:top w:val="single" w:sz="18" w:space="0" w:color="auto"/>
+          <w:left w:val="nil"/>
+          <w:bottom w:val="single" w:sz="18" w:space="0" w:color="auto"/>
+          <w:right w:val="nil"/>
+          <w:insideH w:val="nil"/>
+          <w:insideV w:val="nil"/>
+        </w:tcBorders>
+      </w:tcPr>
+    </w:tblStylePr>
+    <w:tblStylePr w:type="nwCell">
+      <w:rPr>
+        <w:color w:val="FFFFFF" w:themeColor="background1"/>
+      </w:rPr>
+      <w:tblPr/>
+      <w:tcPr>
+        <w:tcBorders>
+          <w:top w:val="single" w:sz="18" w:space="0" w:color="auto"/>
+          <w:left w:val="nil"/>
+          <w:bottom w:val="single" w:sz="18" w:space="0" w:color="auto"/>
+          <w:right w:val="nil"/>
+          <w:insideH w:val="nil"/>
+          <w:insideV w:val="nil"/>
+        </w:tcBorders>
+      </w:tcPr>
+    </w:tblStylePr>
+  </w:style>
+  <w:style w:type="table" w:styleId="LightList-Accent1">
+    <w:name w:val="Light List Accent 1"/>
+    <w:basedOn w:val="TableNormal"/>
+    <w:uiPriority w:val="61"/>
+    <w:rsid w:val="00A61F14"/>
+    <w:pPr>
+      <w:spacing w:after="0" w:line="240" w:lineRule="auto"/>
+    </w:pPr>
+    <w:rPr>
+      <w:rFonts w:eastAsiaTheme="minorEastAsia"/>
+      <w:sz w:val="24"/>
+      <w:szCs w:val="24"/>
+    </w:rPr>
+    <w:tblPr>
+      <w:tblStyleRowBandSize w:val="1"/>
+      <w:tblStyleColBandSize w:val="1"/>
+      <w:tblInd w:w="0" w:type="dxa"/>
+      <w:tblBorders>
+        <w:top w:val="single" w:sz="8" w:space="0" w:color="5B9BD5" w:themeColor="accent1"/>
+        <w:left w:val="single" w:sz="8" w:space="0" w:color="5B9BD5" w:themeColor="accent1"/>
+        <w:bottom w:val="single" w:sz="8" w:space="0" w:color="5B9BD5" w:themeColor="accent1"/>
+        <w:right w:val="single" w:sz="8" w:space="0" w:color="5B9BD5" w:themeColor="accent1"/>
+      </w:tblBorders>
+      <w:tblCellMar>
+        <w:top w:w="0" w:type="dxa"/>
+        <w:left w:w="108" w:type="dxa"/>
+        <w:bottom w:w="0" w:type="dxa"/>
+        <w:right w:w="108" w:type="dxa"/>
+      </w:tblCellMar>
+    </w:tblPr>
+    <w:tblStylePr w:type="firstRow">
+      <w:pPr>
+        <w:spacing w:before="0" w:after="0" w:line="240" w:lineRule="auto"/>
+      </w:pPr>
+      <w:rPr>
+        <w:b/>
+        <w:bCs/>
+        <w:color w:val="FFFFFF" w:themeColor="background1"/>
+      </w:rPr>
+      <w:tblPr/>
+      <w:tcPr>
+        <w:shd w:val="clear" w:color="auto" w:fill="5B9BD5" w:themeFill="accent1"/>
+      </w:tcPr>
+    </w:tblStylePr>
+    <w:tblStylePr w:type="lastRow">
+      <w:pPr>
+        <w:spacing w:before="0" w:after="0" w:line="240" w:lineRule="auto"/>
+      </w:pPr>
+      <w:rPr>
+        <w:b/>
+        <w:bCs/>
+      </w:rPr>
+      <w:tblPr/>
+      <w:tcPr>
+        <w:tcBorders>
+          <w:top w:val="double" w:sz="6" w:space="0" w:color="5B9BD5" w:themeColor="accent1"/>
+          <w:left w:val="single" w:sz="8" w:space="0" w:color="5B9BD5" w:themeColor="accent1"/>
+          <w:bottom w:val="single" w:sz="8" w:space="0" w:color="5B9BD5" w:themeColor="accent1"/>
+          <w:right w:val="single" w:sz="8" w:space="0" w:color="5B9BD5" w:themeColor="accent1"/>
+        </w:tcBorders>
+      </w:tcPr>
+    </w:tblStylePr>
+    <w:tblStylePr w:type="firstCol">
+      <w:rPr>
+        <w:b/>
+        <w:bCs/>
+      </w:rPr>
+    </w:tblStylePr>
+    <w:tblStylePr w:type="lastCol">
+      <w:rPr>
+        <w:b/>
+        <w:bCs/>
+      </w:rPr>
+    </w:tblStylePr>
+    <w:tblStylePr w:type="band1Vert">
+      <w:tblPr/>
+      <w:tcPr>
+        <w:tcBorders>
+          <w:top w:val="single" w:sz="8" w:space="0" w:color="5B9BD5" w:themeColor="accent1"/>
+          <w:left w:val="single" w:sz="8" w:space="0" w:color="5B9BD5" w:themeColor="accent1"/>
+          <w:bottom w:val="single" w:sz="8" w:space="0" w:color="5B9BD5" w:themeColor="accent1"/>
+          <w:right w:val="single" w:sz="8" w:space="0" w:color="5B9BD5" w:themeColor="accent1"/>
+        </w:tcBorders>
+      </w:tcPr>
+    </w:tblStylePr>
+    <w:tblStylePr w:type="band1Horz">
+      <w:tblPr/>
+      <w:tcPr>
+        <w:tcBorders>
+          <w:top w:val="single" w:sz="8" w:space="0" w:color="5B9BD5" w:themeColor="accent1"/>
+          <w:left w:val="single" w:sz="8" w:space="0" w:color="5B9BD5" w:themeColor="accent1"/>
+          <w:bottom w:val="single" w:sz="8" w:space="0" w:color="5B9BD5" w:themeColor="accent1"/>
+          <w:right w:val="single" w:sz="8" w:space="0" w:color="5B9BD5" w:themeColor="accent1"/>
+        </w:tcBorders>
+      </w:tcPr>
+    </w:tblStylePr>
+  </w:style>
+  <w:style w:type="table" w:styleId="LightShading-Accent1">
+    <w:name w:val="Light Shading Accent 1"/>
+    <w:basedOn w:val="TableNormal"/>
+    <w:uiPriority w:val="60"/>
+    <w:rsid w:val="00A61F14"/>
+    <w:pPr>
+      <w:spacing w:after="0" w:line="240" w:lineRule="auto"/>
+    </w:pPr>
+    <w:rPr>
+      <w:rFonts w:eastAsiaTheme="minorEastAsia"/>
+      <w:color w:val="2E74B5" w:themeColor="accent1" w:themeShade="BF"/>
+      <w:sz w:val="24"/>
+      <w:szCs w:val="24"/>
+    </w:rPr>
+    <w:tblPr>
+      <w:tblStyleRowBandSize w:val="1"/>
+      <w:tblStyleColBandSize w:val="1"/>
+      <w:tblInd w:w="0" w:type="dxa"/>
+      <w:tblBorders>
+        <w:top w:val="single" w:sz="8" w:space="0" w:color="5B9BD5" w:themeColor="accent1"/>
+        <w:bottom w:val="single" w:sz="8" w:space="0" w:color="5B9BD5" w:themeColor="accent1"/>
+      </w:tblBorders>
+      <w:tblCellMar>
+        <w:top w:w="0" w:type="dxa"/>
+        <w:left w:w="108" w:type="dxa"/>
+        <w:bottom w:w="0" w:type="dxa"/>
+        <w:right w:w="108" w:type="dxa"/>
+      </w:tblCellMar>
+    </w:tblPr>
+    <w:tblStylePr w:type="firstRow">
+      <w:pPr>
+        <w:spacing w:before="0" w:after="0" w:line="240" w:lineRule="auto"/>
+      </w:pPr>
+      <w:rPr>
+        <w:b/>
+        <w:bCs/>
+      </w:rPr>
+      <w:tblPr/>
+      <w:tcPr>
+        <w:tcBorders>
+          <w:top w:val="single" w:sz="8" w:space="0" w:color="5B9BD5" w:themeColor="accent1"/>
+          <w:left w:val="nil"/>
+          <w:bottom w:val="single" w:sz="8" w:space="0" w:color="5B9BD5" w:themeColor="accent1"/>
+          <w:right w:val="nil"/>
+          <w:insideH w:val="nil"/>
+          <w:insideV w:val="nil"/>
+        </w:tcBorders>
+      </w:tcPr>
+    </w:tblStylePr>
+    <w:tblStylePr w:type="lastRow">
+      <w:pPr>
+        <w:spacing w:before="0" w:after="0" w:line="240" w:lineRule="auto"/>
+      </w:pPr>
+      <w:rPr>
+        <w:b/>
+        <w:bCs/>
+      </w:rPr>
+      <w:tblPr/>
+      <w:tcPr>
+        <w:tcBorders>
+          <w:top w:val="single" w:sz="8" w:space="0" w:color="5B9BD5" w:themeColor="accent1"/>
+          <w:left w:val="nil"/>
+          <w:bottom w:val="single" w:sz="8" w:space="0" w:color="5B9BD5" w:themeColor="accent1"/>
+          <w:right w:val="nil"/>
+          <w:insideH w:val="nil"/>
+          <w:insideV w:val="nil"/>
+        </w:tcBorders>
+      </w:tcPr>
+    </w:tblStylePr>
+    <w:tblStylePr w:type="firstCol">
+      <w:rPr>
+        <w:b/>
+        <w:bCs/>
+      </w:rPr>
+    </w:tblStylePr>
+    <w:tblStylePr w:type="lastCol">
+      <w:rPr>
+        <w:b/>
+        <w:bCs/>
+      </w:rPr>
+    </w:tblStylePr>
+    <w:tblStylePr w:type="band1Vert">
+      <w:tblPr/>
+      <w:tcPr>
+        <w:tcBorders>
+          <w:left w:val="nil"/>
+          <w:right w:val="nil"/>
+          <w:insideH w:val="nil"/>
+          <w:insideV w:val="nil"/>
+        </w:tcBorders>
+        <w:shd w:val="clear" w:color="auto" w:fill="D6E6F4" w:themeFill="accent1" w:themeFillTint="3F"/>
+      </w:tcPr>
+    </w:tblStylePr>
+    <w:tblStylePr w:type="band1Horz">
+      <w:tblPr/>
+      <w:tcPr>
+        <w:tcBorders>
+          <w:left w:val="nil"/>
+          <w:right w:val="nil"/>
+          <w:insideH w:val="nil"/>
+          <w:insideV w:val="nil"/>
+        </w:tcBorders>
+        <w:shd w:val="clear" w:color="auto" w:fill="D6E6F4" w:themeFill="accent1" w:themeFillTint="3F"/>
+      </w:tcPr>
+    </w:tblStylePr>
+  </w:style>
+  <w:style w:type="character" w:customStyle="1" w:styleId="apple-converted-space">
+    <w:name w:val="apple-converted-space"/>
+    <w:basedOn w:val="DefaultParagraphFont"/>
+    <w:rsid w:val="003C5A4E"/>
+  </w:style>
+  <w:style w:type="character" w:customStyle="1" w:styleId="ilad">
+    <w:name w:val="il_ad"/>
+    <w:basedOn w:val="DefaultParagraphFont"/>
+    <w:rsid w:val="003C5A4E"/>
+  </w:style>
+  <w:style w:type="character" w:customStyle="1" w:styleId="Heading1Char">
+    <w:name w:val="Heading 1 Char"/>
+    <w:basedOn w:val="DefaultParagraphFont"/>
+    <w:link w:val="Heading1"/>
+    <w:uiPriority w:val="9"/>
+    <w:rsid w:val="00D661C8"/>
+    <w:rPr>
+      <w:rFonts w:asciiTheme="majorHAnsi" w:eastAsiaTheme="majorEastAsia" w:hAnsiTheme="majorHAnsi" w:cstheme="majorBidi"/>
+      <w:color w:val="2E74B5" w:themeColor="accent1" w:themeShade="BF"/>
+      <w:sz w:val="32"/>
+      <w:szCs w:val="32"/>
+    </w:rPr>
+  </w:style>
+  <w:style w:type="character" w:customStyle="1" w:styleId="Heading2Char">
+    <w:name w:val="Heading 2 Char"/>
+    <w:basedOn w:val="DefaultParagraphFont"/>
+    <w:link w:val="Heading2"/>
+    <w:uiPriority w:val="9"/>
+    <w:rsid w:val="00D661C8"/>
+    <w:rPr>
+      <w:rFonts w:asciiTheme="majorHAnsi" w:eastAsiaTheme="majorEastAsia" w:hAnsiTheme="majorHAnsi" w:cstheme="majorBidi"/>
+      <w:color w:val="2E74B5" w:themeColor="accent1" w:themeShade="BF"/>
+      <w:sz w:val="26"/>
+      <w:szCs w:val="26"/>
+    </w:rPr>
+  </w:style>
+  <w:style w:type="table" w:styleId="MediumList2">
+    <w:name w:val="Medium List 2"/>
+    <w:basedOn w:val="TableNormal"/>
+    <w:uiPriority w:val="66"/>
+    <w:unhideWhenUsed/>
+    <w:rsid w:val="004515ED"/>
+    <w:pPr>
+      <w:spacing w:after="0" w:line="240" w:lineRule="auto"/>
+    </w:pPr>
+    <w:rPr>
+      <w:rFonts w:asciiTheme="majorHAnsi" w:eastAsiaTheme="majorEastAsia" w:hAnsiTheme="majorHAnsi" w:cstheme="majorBidi"/>
+      <w:color w:val="000000" w:themeColor="text1"/>
+    </w:rPr>
+    <w:tblPr>
+      <w:tblStyleRowBandSize w:val="1"/>
+      <w:tblStyleColBandSize w:val="1"/>
+      <w:tblInd w:w="0" w:type="dxa"/>
+      <w:tblBorders>
+        <w:top w:val="single" w:sz="8" w:space="0" w:color="000000" w:themeColor="text1"/>
+        <w:left w:val="single" w:sz="8" w:space="0" w:color="000000" w:themeColor="text1"/>
+        <w:bottom w:val="single" w:sz="8" w:space="0" w:color="000000" w:themeColor="text1"/>
+        <w:right w:val="single" w:sz="8" w:space="0" w:color="000000" w:themeColor="text1"/>
+      </w:tblBorders>
+      <w:tblCellMar>
+        <w:top w:w="0" w:type="dxa"/>
+        <w:left w:w="108" w:type="dxa"/>
+        <w:bottom w:w="0" w:type="dxa"/>
+        <w:right w:w="108" w:type="dxa"/>
+      </w:tblCellMar>
+    </w:tblPr>
+    <w:tblStylePr w:type="firstRow">
+      <w:rPr>
+        <w:sz w:val="24"/>
+        <w:szCs w:val="24"/>
+      </w:rPr>
+      <w:tblPr/>
+      <w:tcPr>
+        <w:tcBorders>
+          <w:top w:val="nil"/>
+          <w:left w:val="nil"/>
+          <w:bottom w:val="single" w:sz="24" w:space="0" w:color="000000" w:themeColor="text1"/>
+          <w:right w:val="nil"/>
+          <w:insideH w:val="nil"/>
+          <w:insideV w:val="nil"/>
+        </w:tcBorders>
+        <w:shd w:val="clear" w:color="auto" w:fill="FFFFFF" w:themeFill="background1"/>
+      </w:tcPr>
+    </w:tblStylePr>
+    <w:tblStylePr w:type="lastRow">
+      <w:tblPr/>
+      <w:tcPr>
+        <w:tcBorders>
+          <w:top w:val="single" w:sz="8" w:space="0" w:color="000000" w:themeColor="text1"/>
+          <w:left w:val="nil"/>
+          <w:bottom w:val="nil"/>
+          <w:right w:val="nil"/>
+          <w:insideH w:val="nil"/>
+          <w:insideV w:val="nil"/>
+        </w:tcBorders>
+        <w:shd w:val="clear" w:color="auto" w:fill="FFFFFF" w:themeFill="background1"/>
+      </w:tcPr>
+    </w:tblStylePr>
+    <w:tblStylePr w:type="firstCol">
+      <w:tblPr/>
+      <w:tcPr>
+        <w:tcBorders>
+          <w:top w:val="nil"/>
+          <w:left w:val="nil"/>
+          <w:bottom w:val="nil"/>
+          <w:right w:val="single" w:sz="8" w:space="0" w:color="000000" w:themeColor="text1"/>
+          <w:insideH w:val="nil"/>
+          <w:insideV w:val="nil"/>
+        </w:tcBorders>
+        <w:shd w:val="clear" w:color="auto" w:fill="FFFFFF" w:themeFill="background1"/>
+      </w:tcPr>
+    </w:tblStylePr>
+    <w:tblStylePr w:type="lastCol">
+      <w:tblPr/>
+      <w:tcPr>
+        <w:tcBorders>
+          <w:top w:val="nil"/>
+          <w:left w:val="single" w:sz="8" w:space="0" w:color="000000" w:themeColor="text1"/>
+          <w:bottom w:val="nil"/>
+          <w:right w:val="nil"/>
+          <w:insideH w:val="nil"/>
+          <w:insideV w:val="nil"/>
+        </w:tcBorders>
+        <w:shd w:val="clear" w:color="auto" w:fill="FFFFFF" w:themeFill="background1"/>
+      </w:tcPr>
+    </w:tblStylePr>
+    <w:tblStylePr w:type="band1Vert">
+      <w:tblPr/>
+      <w:tcPr>
+        <w:tcBorders>
+          <w:left w:val="nil"/>
+          <w:right w:val="nil"/>
+          <w:insideH w:val="nil"/>
+          <w:insideV w:val="nil"/>
+        </w:tcBorders>
+        <w:shd w:val="clear" w:color="auto" w:fill="C0C0C0" w:themeFill="text1" w:themeFillTint="3F"/>
+      </w:tcPr>
+    </w:tblStylePr>
+    <w:tblStylePr w:type="band1Horz">
+      <w:tblPr/>
+      <w:tcPr>
+        <w:tcBorders>
+          <w:top w:val="nil"/>
+          <w:bottom w:val="nil"/>
+          <w:insideH w:val="nil"/>
+          <w:insideV w:val="nil"/>
+        </w:tcBorders>
+        <w:shd w:val="clear" w:color="auto" w:fill="C0C0C0" w:themeFill="text1" w:themeFillTint="3F"/>
+      </w:tcPr>
+    </w:tblStylePr>
+    <w:tblStylePr w:type="nwCell">
+      <w:tblPr/>
+      <w:tcPr>
+        <w:shd w:val="clear" w:color="auto" w:fill="FFFFFF" w:themeFill="background1"/>
+      </w:tcPr>
+    </w:tblStylePr>
+    <w:tblStylePr w:type="swCell">
+      <w:tblPr/>
+      <w:tcPr>
+        <w:tcBorders>
+          <w:top w:val="nil"/>
+        </w:tcBorders>
+      </w:tcPr>
+    </w:tblStylePr>
+  </w:style>
+  <w:style w:type="paragraph" w:styleId="BalloonText">
+    <w:name w:val="Balloon Text"/>
+    <w:basedOn w:val="Normal"/>
+    <w:link w:val="BalloonTextChar"/>
+    <w:uiPriority w:val="99"/>
+    <w:semiHidden/>
+    <w:unhideWhenUsed/>
+    <w:rsid w:val="00A95CB0"/>
+    <w:pPr>
+      <w:spacing w:after="0" w:line="240" w:lineRule="auto"/>
+    </w:pPr>
+    <w:rPr>
+      <w:rFonts w:ascii="Lucida Grande" w:hAnsi="Lucida Grande"/>
+      <w:sz w:val="18"/>
+      <w:szCs w:val="18"/>
+    </w:rPr>
+  </w:style>
+  <w:style w:type="character" w:customStyle="1" w:styleId="BalloonTextChar">
+    <w:name w:val="Balloon Text Char"/>
+    <w:basedOn w:val="DefaultParagraphFont"/>
+    <w:link w:val="BalloonText"/>
+    <w:uiPriority w:val="99"/>
+    <w:semiHidden/>
+    <w:rsid w:val="00A95CB0"/>
+    <w:rPr>
+      <w:rFonts w:ascii="Lucida Grande" w:hAnsi="Lucida Grande"/>
+      <w:sz w:val="18"/>
+      <w:szCs w:val="18"/>
+    </w:rPr>
+  </w:style>
 </w:styles>
 </file>
 
@@ -15671,7 +19007,7 @@
     </a:clrScheme>
     <a:fontScheme name="Office">
       <a:majorFont>
-        <a:latin typeface="Calibri Light" panose="020F0302020204030204"/>
+        <a:latin typeface="Calibri Light"/>
         <a:ea typeface=""/>
         <a:cs typeface=""/>
         <a:font script="Jpan" typeface="ＭＳ ゴシック"/>
@@ -15706,7 +19042,7 @@
         <a:font script="Geor" typeface="Sylfaen"/>
       </a:majorFont>
       <a:minorFont>
-        <a:latin typeface="Calibri" panose="020F0502020204030204"/>
+        <a:latin typeface="Calibri"/>
         <a:ea typeface=""/>
         <a:cs typeface=""/>
         <a:font script="Jpan" typeface="ＭＳ 明朝"/>
@@ -15883,7 +19219,7 @@
   <a:extraClrSchemeLst/>
   <a:extLst>
     <a:ext uri="{05A4C25C-085E-4340-85A3-A5531E510DB2}">
-      <thm15:themeFamily xmlns:thm15="http://schemas.microsoft.com/office/thememl/2012/main" name="Office Theme" id="{62F939B6-93AF-4DB8-9C6B-D6C7DFDC589F}" vid="{4A3C46E8-61CC-4603-A589-7422A47A8E4A}"/>
+      <thm15:themeFamily xmlns:thm15="http://schemas.microsoft.com/office/thememl/2012/main" xmlns="" name="Office Theme" id="{62F939B6-93AF-4DB8-9C6B-D6C7DFDC589F}" vid="{4A3C46E8-61CC-4603-A589-7422A47A8E4A}"/>
     </a:ext>
   </a:extLst>
 </a:theme>

</xml_diff>

<commit_message>
Added refined use cases and added more scenarios
</commit_message>
<xml_diff>
--- a/Documents/RequiredDocs.docx
+++ b/Documents/RequiredDocs.docx
@@ -87,7 +87,13 @@
         <w:rPr>
           <w:color w:val="000000" w:themeColor="text1"/>
         </w:rPr>
-        <w:t>Required Documents(RD)</w:t>
+        <w:t>Required Document</w:t>
+      </w:r>
+      <w:r>
+        <w:rPr>
+          <w:color w:val="000000" w:themeColor="text1"/>
+        </w:rPr>
+        <w:t>(RD)</w:t>
       </w:r>
     </w:p>
     <w:p/>
@@ -209,13 +215,30 @@
       </w:r>
     </w:p>
     <w:p>
-      <w:r>
+      <w:pPr>
+        <w:rPr>
+          <w:highlight w:val="yellow"/>
+        </w:rPr>
+      </w:pPr>
+      <w:r>
+        <w:rPr>
+          <w:highlight w:val="yellow"/>
+        </w:rPr>
         <w:t>This document is divided into four sections: Introduction, Feasibility Study, Project Plan, and the Appendix and References. The introduction provides information in regards to the project. This information consists of explaining the problem definition, which includes the desire, expectation, and goal provided by the client, gives a description of the project background, and provides a list of definitions and acronyms used in the document.</w:t>
       </w:r>
     </w:p>
-    <w:p/>
-    <w:p>
-      <w:r>
+    <w:p>
+      <w:pPr>
+        <w:rPr>
+          <w:highlight w:val="yellow"/>
+        </w:rPr>
+      </w:pPr>
+    </w:p>
+    <w:p>
+      <w:r>
+        <w:rPr>
+          <w:highlight w:val="yellow"/>
+        </w:rPr>
         <w:t>The feasibility study sections provides a description of any current system similar to our project, a proposition of the new system, the user requirements provided by the client, and any solutions that will aid in the development process. The project plan section provides an outline to the team personnel, the hardware and software resources needed for the project, and the work breakdown consisting of identifying tasks, milestones, and deliverables. Lastly, the document will have the appendix section, which consists of the project schedule in the form of a Gantt chart, the feasibility matrix, cost matrix, and the diary of the team meetings.</w:t>
       </w:r>
     </w:p>
@@ -986,6 +1009,7 @@
       <w:pPr>
         <w:pStyle w:val="ListParagraph"/>
         <w:ind w:left="360"/>
+        <w:jc w:val="center"/>
       </w:pPr>
       <w:r>
         <w:rPr>
@@ -1317,8 +1341,14 @@
     <w:p>
       <w:pPr>
         <w:ind w:left="540"/>
-      </w:pPr>
-      <w:r>
+        <w:rPr>
+          <w:b/>
+        </w:rPr>
+      </w:pPr>
+      <w:r>
+        <w:rPr>
+          <w:b/>
+        </w:rPr>
         <w:t>Required Hardware</w:t>
       </w:r>
     </w:p>
@@ -1367,8 +1397,14 @@
     <w:p>
       <w:pPr>
         <w:ind w:left="540"/>
-      </w:pPr>
-      <w:r>
+        <w:rPr>
+          <w:b/>
+        </w:rPr>
+      </w:pPr>
+      <w:r>
+        <w:rPr>
+          <w:b/>
+        </w:rPr>
         <w:t>Required Software</w:t>
       </w:r>
     </w:p>
@@ -1413,8 +1449,6 @@
       <w:r>
         <w:t>Mockup Builder</w:t>
       </w:r>
-      <w:bookmarkStart w:id="0" w:name="_GoBack"/>
-      <w:bookmarkEnd w:id="0"/>
     </w:p>
     <w:p>
       <w:pPr>
@@ -3719,7 +3753,10 @@
               <w:cnfStyle w:val="000000100000" w:firstRow="0" w:lastRow="0" w:firstColumn="0" w:lastColumn="0" w:oddVBand="0" w:evenVBand="0" w:oddHBand="1" w:evenHBand="0" w:firstRowFirstColumn="0" w:firstRowLastColumn="0" w:lastRowFirstColumn="0" w:lastRowLastColumn="0"/>
             </w:pPr>
             <w:r>
-              <w:t>9/22/14</w:t>
+              <w:t>10/5</w:t>
+            </w:r>
+            <w:r>
+              <w:t>/14</w:t>
             </w:r>
           </w:p>
         </w:tc>
@@ -3913,8 +3950,26 @@
           <w:numId w:val="20"/>
         </w:numPr>
         <w:spacing w:before="120" w:after="120" w:line="240" w:lineRule="auto"/>
-      </w:pPr>
-      <w:r>
+        <w:rPr>
+          <w:b/>
+        </w:rPr>
+      </w:pPr>
+      <w:r>
+        <w:rPr>
+          <w:b/>
+        </w:rPr>
+        <w:t xml:space="preserve">PPM_01: </w:t>
+      </w:r>
+      <w:r>
+        <w:rPr>
+          <w:b/>
+        </w:rPr>
+        <w:t xml:space="preserve">Display </w:t>
+      </w:r>
+      <w:r>
+        <w:rPr>
+          <w:b/>
+        </w:rPr>
         <w:t>Hours of Operation</w:t>
       </w:r>
     </w:p>
@@ -3925,7 +3980,38 @@
         <w:ind w:left="1152"/>
       </w:pPr>
       <w:r>
-        <w:t>The system shall provide the user with information about hours of operation.</w:t>
+        <w:t xml:space="preserve">The system shall provide </w:t>
+      </w:r>
+      <w:r>
+        <w:t>the user with the information in regards to the hours of operation.</w:t>
+      </w:r>
+    </w:p>
+    <w:p>
+      <w:pPr>
+        <w:pStyle w:val="ListParagraph"/>
+        <w:numPr>
+          <w:ilvl w:val="0"/>
+          <w:numId w:val="34"/>
+        </w:numPr>
+        <w:spacing w:before="120" w:after="120" w:line="240" w:lineRule="auto"/>
+      </w:pPr>
+      <w:r>
+        <w:t xml:space="preserve">Usability: </w:t>
+      </w:r>
+      <w:r>
+        <w:t xml:space="preserve">The user will access this </w:t>
+      </w:r>
+      <w:r>
+        <w:t>function</w:t>
+      </w:r>
+      <w:r>
+        <w:t xml:space="preserve"> in </w:t>
+      </w:r>
+      <w:r>
+        <w:t>1 click</w:t>
+      </w:r>
+      <w:r>
+        <w:t xml:space="preserve"> from home.</w:t>
       </w:r>
     </w:p>
     <w:p>
@@ -3938,22 +4024,7 @@
         <w:spacing w:before="120" w:after="120" w:line="240" w:lineRule="auto"/>
       </w:pPr>
       <w:r>
-        <w:t xml:space="preserve">Usability: </w:t>
-      </w:r>
-      <w:r>
-        <w:t xml:space="preserve">The user will access this </w:t>
-      </w:r>
-      <w:r>
-        <w:t>function</w:t>
-      </w:r>
-      <w:r>
-        <w:t xml:space="preserve"> in </w:t>
-      </w:r>
-      <w:r>
-        <w:t>2</w:t>
-      </w:r>
-      <w:r>
-        <w:t xml:space="preserve"> clicks from home.</w:t>
+        <w:t>Reliability: Low mean time to failure since this function would be one of the main buttons on the menu</w:t>
       </w:r>
     </w:p>
     <w:p>
@@ -3966,7 +4037,13 @@
         <w:spacing w:before="120" w:after="120" w:line="240" w:lineRule="auto"/>
       </w:pPr>
       <w:r>
-        <w:t xml:space="preserve">Reliability: </w:t>
+        <w:t xml:space="preserve">Performance:  Data will load in less than </w:t>
+      </w:r>
+      <w:r>
+        <w:t>2</w:t>
+      </w:r>
+      <w:r>
+        <w:t xml:space="preserve"> seconds.</w:t>
       </w:r>
     </w:p>
     <w:p>
@@ -3979,13 +4056,73 @@
         <w:spacing w:before="120" w:after="120" w:line="240" w:lineRule="auto"/>
       </w:pPr>
       <w:r>
-        <w:t xml:space="preserve">Performance:  Data will load in less than </w:t>
-      </w:r>
-      <w:r>
-        <w:t>2</w:t>
-      </w:r>
-      <w:r>
-        <w:t xml:space="preserve"> seconds.</w:t>
+        <w:t xml:space="preserve">Supportability: </w:t>
+      </w:r>
+      <w:r>
+        <w:t>This functionality should be supported by any internet browser, iOS and Android Device</w:t>
+      </w:r>
+      <w:r>
+        <w:t>s</w:t>
+      </w:r>
+    </w:p>
+    <w:p>
+      <w:pPr>
+        <w:pStyle w:val="ListParagraph"/>
+        <w:spacing w:before="120" w:after="120" w:line="240" w:lineRule="auto"/>
+        <w:ind w:left="1512"/>
+      </w:pPr>
+    </w:p>
+    <w:p>
+      <w:pPr>
+        <w:pStyle w:val="ListParagraph"/>
+        <w:numPr>
+          <w:ilvl w:val="0"/>
+          <w:numId w:val="20"/>
+        </w:numPr>
+        <w:spacing w:before="120" w:after="120" w:line="240" w:lineRule="auto"/>
+        <w:rPr>
+          <w:b/>
+        </w:rPr>
+      </w:pPr>
+      <w:r>
+        <w:rPr>
+          <w:b/>
+        </w:rPr>
+        <w:t xml:space="preserve">PPM_02: </w:t>
+      </w:r>
+      <w:r>
+        <w:rPr>
+          <w:b/>
+        </w:rPr>
+        <w:t xml:space="preserve">Trolley </w:t>
+      </w:r>
+      <w:r>
+        <w:rPr>
+          <w:b/>
+        </w:rPr>
+        <w:t>Alerts</w:t>
+      </w:r>
+    </w:p>
+    <w:p>
+      <w:pPr>
+        <w:pStyle w:val="ListParagraph"/>
+        <w:spacing w:before="120" w:after="120" w:line="240" w:lineRule="auto"/>
+        <w:ind w:left="1152"/>
+      </w:pPr>
+      <w:r>
+        <w:t xml:space="preserve">The System shall provide the user </w:t>
+      </w:r>
+      <w:r>
+        <w:t>with any updates in regards to the trolleys</w:t>
+      </w:r>
+      <w:r>
+        <w:t>.</w:t>
+      </w:r>
+      <w:r>
+        <w:t xml:space="preserve"> This can be a malfunction to a trolley, delayed departure, and not-in-service for that day</w:t>
+      </w:r>
+      <w:r>
+        <w:t xml:space="preserve">  </w:t>
       </w:r>
     </w:p>
     <w:p>
@@ -3998,8 +4135,81 @@
         <w:spacing w:before="120" w:after="120" w:line="240" w:lineRule="auto"/>
       </w:pPr>
       <w:r>
+        <w:t>Usability: This data doesn’t require</w:t>
+      </w:r>
+      <w:r>
+        <w:t xml:space="preserve"> any</w:t>
+      </w:r>
+      <w:r>
+        <w:t xml:space="preserve"> action of the user to </w:t>
+      </w:r>
+      <w:r>
+        <w:t xml:space="preserve">get </w:t>
+      </w:r>
+      <w:r>
+        <w:t>activate</w:t>
+      </w:r>
+      <w:r>
+        <w:t>d</w:t>
+      </w:r>
+      <w:r>
+        <w:t>.</w:t>
+      </w:r>
+    </w:p>
+    <w:p>
+      <w:pPr>
+        <w:pStyle w:val="ListParagraph"/>
+        <w:numPr>
+          <w:ilvl w:val="0"/>
+          <w:numId w:val="19"/>
+        </w:numPr>
+        <w:spacing w:before="120" w:after="120" w:line="240" w:lineRule="auto"/>
+      </w:pPr>
+      <w:r>
+        <w:t xml:space="preserve">Reliability: </w:t>
+      </w:r>
+      <w:r>
+        <w:t>Low mean time to failure as this functionality would be very beneficial to the users</w:t>
+      </w:r>
+    </w:p>
+    <w:p>
+      <w:pPr>
+        <w:pStyle w:val="ListParagraph"/>
+        <w:numPr>
+          <w:ilvl w:val="0"/>
+          <w:numId w:val="19"/>
+        </w:numPr>
+        <w:spacing w:before="120" w:after="120" w:line="240" w:lineRule="auto"/>
+      </w:pPr>
+      <w:r>
+        <w:t xml:space="preserve">Performance:  </w:t>
+      </w:r>
+      <w:r>
+        <w:t>Notifications should be sent as soon as information is entered by admin</w:t>
+      </w:r>
+    </w:p>
+    <w:p>
+      <w:pPr>
+        <w:pStyle w:val="ListParagraph"/>
+        <w:numPr>
+          <w:ilvl w:val="0"/>
+          <w:numId w:val="19"/>
+        </w:numPr>
+        <w:spacing w:before="120" w:after="120" w:line="240" w:lineRule="auto"/>
+      </w:pPr>
+      <w:r>
         <w:t xml:space="preserve">Supportability: </w:t>
       </w:r>
+      <w:r>
+        <w:t>This functionality should be supported by any internet browser, iOS and Android Devices</w:t>
+      </w:r>
+    </w:p>
+    <w:p>
+      <w:pPr>
+        <w:pStyle w:val="ListParagraph"/>
+        <w:spacing w:before="120" w:after="120" w:line="240" w:lineRule="auto"/>
+        <w:ind w:left="1512"/>
+      </w:pPr>
     </w:p>
     <w:p>
       <w:pPr>
@@ -4009,9 +4219,27 @@
           <w:numId w:val="20"/>
         </w:numPr>
         <w:spacing w:before="120" w:after="120" w:line="240" w:lineRule="auto"/>
-      </w:pPr>
-      <w:r>
-        <w:t>Alerts</w:t>
+        <w:rPr>
+          <w:b/>
+        </w:rPr>
+      </w:pPr>
+      <w:r>
+        <w:rPr>
+          <w:b/>
+        </w:rPr>
+        <w:t xml:space="preserve">PPM_03: </w:t>
+      </w:r>
+      <w:r>
+        <w:rPr>
+          <w:b/>
+        </w:rPr>
+        <w:t>Notification of Arrival</w:t>
+      </w:r>
+      <w:r>
+        <w:rPr>
+          <w:b/>
+        </w:rPr>
+        <w:t xml:space="preserve"> to Final Destination </w:t>
       </w:r>
     </w:p>
     <w:p>
@@ -4021,7 +4249,7 @@
         <w:ind w:left="1152"/>
       </w:pPr>
       <w:r>
-        <w:t>The System shall provide the user with automatic alerts</w:t>
+        <w:t>The system shall send an email notification when the mover listed as final destination arrives to the selected stop.</w:t>
       </w:r>
     </w:p>
     <w:p>
@@ -4034,25 +4262,7 @@
         <w:spacing w:before="120" w:after="120" w:line="240" w:lineRule="auto"/>
       </w:pPr>
       <w:r>
-        <w:t>Usability: This data doesn’t require</w:t>
-      </w:r>
-      <w:r>
-        <w:t xml:space="preserve"> any</w:t>
-      </w:r>
-      <w:r>
-        <w:t xml:space="preserve"> action of the user to </w:t>
-      </w:r>
-      <w:r>
-        <w:t xml:space="preserve">get </w:t>
-      </w:r>
-      <w:r>
-        <w:t>activate</w:t>
-      </w:r>
-      <w:r>
-        <w:t>d</w:t>
-      </w:r>
-      <w:r>
-        <w:t>.</w:t>
+        <w:t>Usability: This feature is automatically generated.</w:t>
       </w:r>
     </w:p>
     <w:p>
@@ -4065,7 +4275,13 @@
         <w:spacing w:before="120" w:after="120" w:line="240" w:lineRule="auto"/>
       </w:pPr>
       <w:r>
-        <w:t xml:space="preserve">Reliability: </w:t>
+        <w:t xml:space="preserve">Reliability: Depends </w:t>
+      </w:r>
+      <w:r>
+        <w:t>on</w:t>
+      </w:r>
+      <w:r>
+        <w:t xml:space="preserve"> the email server. </w:t>
       </w:r>
     </w:p>
     <w:p>
@@ -4078,7 +4294,13 @@
         <w:spacing w:before="120" w:after="120" w:line="240" w:lineRule="auto"/>
       </w:pPr>
       <w:r>
-        <w:t xml:space="preserve">Performance:  Data will load in less than </w:t>
+        <w:t xml:space="preserve">Performance:  Email will be generated </w:t>
+      </w:r>
+      <w:r>
+        <w:t xml:space="preserve">in </w:t>
+      </w:r>
+      <w:r>
+        <w:t xml:space="preserve">less than </w:t>
       </w:r>
       <w:r>
         <w:t>2</w:t>
@@ -4090,10 +4312,10 @@
         <w:t xml:space="preserve">it </w:t>
       </w:r>
       <w:r>
-        <w:t xml:space="preserve">will close in </w:t>
-      </w:r>
-      <w:r>
-        <w:t>5</w:t>
+        <w:t xml:space="preserve">will be sent in less than </w:t>
+      </w:r>
+      <w:r>
+        <w:t>2</w:t>
       </w:r>
       <w:r>
         <w:t xml:space="preserve"> seconds.</w:t>
@@ -4111,6 +4333,16 @@
       <w:r>
         <w:t xml:space="preserve">Supportability: </w:t>
       </w:r>
+      <w:r>
+        <w:t>This functionality should be supported by any internet browser, iOS and Android Devices</w:t>
+      </w:r>
+    </w:p>
+    <w:p>
+      <w:pPr>
+        <w:pStyle w:val="ListParagraph"/>
+        <w:spacing w:before="120" w:after="120" w:line="240" w:lineRule="auto"/>
+        <w:ind w:left="1512"/>
+      </w:pPr>
     </w:p>
     <w:p>
       <w:pPr>
@@ -4120,12 +4352,27 @@
           <w:numId w:val="20"/>
         </w:numPr>
         <w:spacing w:before="120" w:after="120" w:line="240" w:lineRule="auto"/>
-      </w:pPr>
-      <w:r>
-        <w:t>Notification of Arrival</w:t>
-      </w:r>
-      <w:r>
-        <w:t xml:space="preserve"> to Final Destination </w:t>
+        <w:rPr>
+          <w:b/>
+        </w:rPr>
+      </w:pPr>
+      <w:r>
+        <w:rPr>
+          <w:b/>
+        </w:rPr>
+        <w:t>PPM_04</w:t>
+      </w:r>
+      <w:r>
+        <w:rPr>
+          <w:b/>
+        </w:rPr>
+        <w:t xml:space="preserve">: </w:t>
+      </w:r>
+      <w:r>
+        <w:rPr>
+          <w:b/>
+        </w:rPr>
+        <w:t>Remove Final Destination</w:t>
       </w:r>
     </w:p>
     <w:p>
@@ -4135,7 +4382,7 @@
         <w:ind w:left="1152"/>
       </w:pPr>
       <w:r>
-        <w:t>The system shall send an email notification when the mover listed as final destination arrives to the selected stop.</w:t>
+        <w:t>The system shall allow the user remove the final destinations entered.</w:t>
       </w:r>
     </w:p>
     <w:p>
@@ -4148,7 +4395,25 @@
         <w:spacing w:before="120" w:after="120" w:line="240" w:lineRule="auto"/>
       </w:pPr>
       <w:r>
-        <w:t>Usability: This feature is automatically generated.</w:t>
+        <w:t>Usability:</w:t>
+      </w:r>
+      <w:r>
+        <w:t xml:space="preserve"> </w:t>
+      </w:r>
+      <w:r>
+        <w:t>The user will access this function in 2</w:t>
+      </w:r>
+      <w:r>
+        <w:t>3</w:t>
+      </w:r>
+      <w:r>
+        <w:t xml:space="preserve"> clicks from home</w:t>
+      </w:r>
+      <w:r>
+        <w:t xml:space="preserve"> view</w:t>
+      </w:r>
+      <w:r>
+        <w:t>.</w:t>
       </w:r>
     </w:p>
     <w:p>
@@ -4161,13 +4426,7 @@
         <w:spacing w:before="120" w:after="120" w:line="240" w:lineRule="auto"/>
       </w:pPr>
       <w:r>
-        <w:t xml:space="preserve">Reliability: Depends </w:t>
-      </w:r>
-      <w:r>
-        <w:t>on</w:t>
-      </w:r>
-      <w:r>
-        <w:t xml:space="preserve"> the email server. </w:t>
+        <w:t>Reliability: Low mean time to failure, as this functionality will be beneficial to the users.</w:t>
       </w:r>
     </w:p>
     <w:p>
@@ -4180,31 +4439,7 @@
         <w:spacing w:before="120" w:after="120" w:line="240" w:lineRule="auto"/>
       </w:pPr>
       <w:r>
-        <w:t xml:space="preserve">Performance:  Email will be generated </w:t>
-      </w:r>
-      <w:r>
-        <w:t xml:space="preserve">in </w:t>
-      </w:r>
-      <w:r>
-        <w:t xml:space="preserve">less than </w:t>
-      </w:r>
-      <w:r>
-        <w:t>2</w:t>
-      </w:r>
-      <w:r>
-        <w:t xml:space="preserve"> seconds and </w:t>
-      </w:r>
-      <w:r>
-        <w:t xml:space="preserve">it </w:t>
-      </w:r>
-      <w:r>
-        <w:t xml:space="preserve">will be sent in less than </w:t>
-      </w:r>
-      <w:r>
-        <w:t>2</w:t>
-      </w:r>
-      <w:r>
-        <w:t xml:space="preserve"> seconds.</w:t>
+        <w:t xml:space="preserve">Performance:  Information would be deleted within 2 seconds. </w:t>
       </w:r>
     </w:p>
     <w:p>
@@ -4219,6 +4454,16 @@
       <w:r>
         <w:t xml:space="preserve">Supportability: </w:t>
       </w:r>
+      <w:r>
+        <w:t>This functionality should be supported by any internet browser, iOS and Android Devices</w:t>
+      </w:r>
+    </w:p>
+    <w:p>
+      <w:pPr>
+        <w:pStyle w:val="ListParagraph"/>
+        <w:spacing w:before="120" w:after="120" w:line="240" w:lineRule="auto"/>
+        <w:ind w:left="1512"/>
+      </w:pPr>
     </w:p>
     <w:p>
       <w:pPr>
@@ -4228,9 +4473,33 @@
           <w:numId w:val="20"/>
         </w:numPr>
         <w:spacing w:before="120" w:after="120" w:line="240" w:lineRule="auto"/>
-      </w:pPr>
-      <w:r>
-        <w:t xml:space="preserve">Set Final Destination </w:t>
+        <w:rPr>
+          <w:b/>
+        </w:rPr>
+      </w:pPr>
+      <w:r>
+        <w:rPr>
+          <w:b/>
+        </w:rPr>
+        <w:t>PPM_05</w:t>
+      </w:r>
+      <w:r>
+        <w:rPr>
+          <w:b/>
+        </w:rPr>
+        <w:t xml:space="preserve">: </w:t>
+      </w:r>
+      <w:r>
+        <w:rPr>
+          <w:b/>
+        </w:rPr>
+        <w:t xml:space="preserve">Estimated Time for a </w:t>
+      </w:r>
+      <w:r>
+        <w:rPr>
+          <w:b/>
+        </w:rPr>
+        <w:t xml:space="preserve">Favorite Stop </w:t>
       </w:r>
     </w:p>
     <w:p>
@@ -4240,7 +4509,19 @@
         <w:ind w:left="1152"/>
       </w:pPr>
       <w:r>
-        <w:t>The system shall allow the user set a final destination in order to receive notifications.</w:t>
+        <w:t xml:space="preserve">The system shall </w:t>
+      </w:r>
+      <w:r>
+        <w:t>provide</w:t>
+      </w:r>
+      <w:r>
+        <w:t xml:space="preserve"> the estimated time for a </w:t>
+      </w:r>
+      <w:r>
+        <w:t>selected</w:t>
+      </w:r>
+      <w:r>
+        <w:t xml:space="preserve"> stop marked as favorite. </w:t>
       </w:r>
     </w:p>
     <w:p>
@@ -4253,13 +4534,10 @@
         <w:spacing w:before="120" w:after="120" w:line="240" w:lineRule="auto"/>
       </w:pPr>
       <w:r>
-        <w:t>Usability:</w:t>
-      </w:r>
-      <w:r>
-        <w:t xml:space="preserve"> </w:t>
-      </w:r>
-      <w:r>
-        <w:t>The user will access this function in 2 clicks from home.</w:t>
+        <w:t xml:space="preserve">Usability: </w:t>
+      </w:r>
+      <w:r>
+        <w:t>The user will access this function in 1 click from home.</w:t>
       </w:r>
     </w:p>
     <w:p>
@@ -4272,7 +4550,16 @@
         <w:spacing w:before="120" w:after="120" w:line="240" w:lineRule="auto"/>
       </w:pPr>
       <w:r>
-        <w:t xml:space="preserve">Reliability </w:t>
+        <w:t>Reliability:</w:t>
+      </w:r>
+      <w:r>
+        <w:t xml:space="preserve"> </w:t>
+      </w:r>
+      <w:r>
+        <w:t xml:space="preserve"> </w:t>
+      </w:r>
+      <w:r>
+        <w:t>Low mean time to failure since this is a main functionality of the app</w:t>
       </w:r>
     </w:p>
     <w:p>
@@ -4285,7 +4572,10 @@
         <w:spacing w:before="120" w:after="120" w:line="240" w:lineRule="auto"/>
       </w:pPr>
       <w:r>
-        <w:t xml:space="preserve">Performance:  Information would be available within 2 seconds. </w:t>
+        <w:t xml:space="preserve">Performance:  </w:t>
+      </w:r>
+      <w:r>
+        <w:t>Data will load in less than 2 seconds.</w:t>
       </w:r>
     </w:p>
     <w:p>
@@ -4300,6 +4590,16 @@
       <w:r>
         <w:t xml:space="preserve">Supportability: </w:t>
       </w:r>
+      <w:r>
+        <w:t>This functionality should be supported by any internet browser, iOS and Android Devices</w:t>
+      </w:r>
+    </w:p>
+    <w:p>
+      <w:pPr>
+        <w:pStyle w:val="ListParagraph"/>
+        <w:spacing w:before="120" w:after="120" w:line="240" w:lineRule="auto"/>
+        <w:ind w:left="1512"/>
+      </w:pPr>
     </w:p>
     <w:p>
       <w:pPr>
@@ -4309,9 +4609,27 @@
           <w:numId w:val="20"/>
         </w:numPr>
         <w:spacing w:before="120" w:after="120" w:line="240" w:lineRule="auto"/>
-      </w:pPr>
-      <w:r>
-        <w:t>Remove Final Destination</w:t>
+        <w:rPr>
+          <w:b/>
+        </w:rPr>
+      </w:pPr>
+      <w:r>
+        <w:rPr>
+          <w:b/>
+        </w:rPr>
+        <w:t>PPM_06</w:t>
+      </w:r>
+      <w:r>
+        <w:rPr>
+          <w:b/>
+        </w:rPr>
+        <w:t xml:space="preserve">: </w:t>
+      </w:r>
+      <w:r>
+        <w:rPr>
+          <w:b/>
+        </w:rPr>
+        <w:t>Set Favorite Stop</w:t>
       </w:r>
     </w:p>
     <w:p>
@@ -4321,7 +4639,67 @@
         <w:ind w:left="1152"/>
       </w:pPr>
       <w:r>
-        <w:t>The system shall allow the user remove the final destinations entered.</w:t>
+        <w:t xml:space="preserve">The system shall allow </w:t>
+      </w:r>
+      <w:r>
+        <w:t>the user set a stop as a favorite stop.</w:t>
+      </w:r>
+    </w:p>
+    <w:p>
+      <w:pPr>
+        <w:pStyle w:val="ListParagraph"/>
+        <w:numPr>
+          <w:ilvl w:val="0"/>
+          <w:numId w:val="21"/>
+        </w:numPr>
+        <w:spacing w:before="120" w:after="120" w:line="240" w:lineRule="auto"/>
+        <w:ind w:left="1530"/>
+      </w:pPr>
+      <w:r>
+        <w:t>Usability:</w:t>
+      </w:r>
+      <w:r>
+        <w:t xml:space="preserve"> </w:t>
+      </w:r>
+      <w:r>
+        <w:t>The user will access this f</w:t>
+      </w:r>
+      <w:r>
+        <w:t xml:space="preserve">unction </w:t>
+      </w:r>
+      <w:r>
+        <w:t>in the list stop view.</w:t>
+      </w:r>
+    </w:p>
+    <w:p>
+      <w:pPr>
+        <w:pStyle w:val="ListParagraph"/>
+        <w:numPr>
+          <w:ilvl w:val="0"/>
+          <w:numId w:val="21"/>
+        </w:numPr>
+        <w:spacing w:before="120" w:after="120" w:line="240" w:lineRule="auto"/>
+        <w:ind w:left="1530"/>
+      </w:pPr>
+      <w:r>
+        <w:t xml:space="preserve">Reliability: </w:t>
+      </w:r>
+      <w:r>
+        <w:t>Low mean time to failure as user should be able to see estimated time for arrivla</w:t>
+      </w:r>
+    </w:p>
+    <w:p>
+      <w:pPr>
+        <w:pStyle w:val="ListParagraph"/>
+        <w:numPr>
+          <w:ilvl w:val="0"/>
+          <w:numId w:val="21"/>
+        </w:numPr>
+        <w:spacing w:before="120" w:after="120" w:line="240" w:lineRule="auto"/>
+        <w:ind w:left="1530"/>
+      </w:pPr>
+      <w:r>
+        <w:t xml:space="preserve">Performance:  Information would be available within 2 seconds. </w:t>
       </w:r>
     </w:p>
     <w:p>
@@ -4334,13 +4712,80 @@
         <w:spacing w:before="120" w:after="120" w:line="240" w:lineRule="auto"/>
       </w:pPr>
       <w:r>
-        <w:t>Usability:</w:t>
-      </w:r>
-      <w:r>
-        <w:t xml:space="preserve"> </w:t>
-      </w:r>
-      <w:r>
-        <w:t>The user will access this function in 2 clicks from home.</w:t>
+        <w:t xml:space="preserve">Supportability: </w:t>
+      </w:r>
+      <w:r>
+        <w:t>This functionality should be supported by any internet browser, iOS and Android Devices</w:t>
+      </w:r>
+    </w:p>
+    <w:p>
+      <w:pPr>
+        <w:pStyle w:val="ListParagraph"/>
+        <w:spacing w:before="120" w:after="120" w:line="240" w:lineRule="auto"/>
+        <w:ind w:left="1512"/>
+      </w:pPr>
+    </w:p>
+    <w:p>
+      <w:pPr>
+        <w:pStyle w:val="ListParagraph"/>
+        <w:spacing w:before="120" w:after="120" w:line="240" w:lineRule="auto"/>
+        <w:ind w:left="1512"/>
+      </w:pPr>
+    </w:p>
+    <w:p>
+      <w:pPr>
+        <w:pStyle w:val="ListParagraph"/>
+        <w:spacing w:before="120" w:after="120" w:line="240" w:lineRule="auto"/>
+        <w:ind w:left="1512"/>
+      </w:pPr>
+    </w:p>
+    <w:p>
+      <w:pPr>
+        <w:pStyle w:val="ListParagraph"/>
+        <w:spacing w:before="120" w:after="120" w:line="240" w:lineRule="auto"/>
+        <w:ind w:left="1512"/>
+      </w:pPr>
+    </w:p>
+    <w:p>
+      <w:pPr>
+        <w:pStyle w:val="ListParagraph"/>
+        <w:numPr>
+          <w:ilvl w:val="0"/>
+          <w:numId w:val="20"/>
+        </w:numPr>
+        <w:spacing w:before="120" w:after="120" w:line="240" w:lineRule="auto"/>
+        <w:rPr>
+          <w:b/>
+        </w:rPr>
+      </w:pPr>
+      <w:r>
+        <w:rPr>
+          <w:b/>
+        </w:rPr>
+        <w:lastRenderedPageBreak/>
+        <w:t>PPM_07</w:t>
+      </w:r>
+      <w:r>
+        <w:rPr>
+          <w:b/>
+        </w:rPr>
+        <w:t xml:space="preserve">: </w:t>
+      </w:r>
+      <w:r>
+        <w:rPr>
+          <w:b/>
+        </w:rPr>
+        <w:t>Remove Favorite Stop</w:t>
+      </w:r>
+    </w:p>
+    <w:p>
+      <w:pPr>
+        <w:pStyle w:val="ListParagraph"/>
+        <w:spacing w:before="120" w:after="120" w:line="240" w:lineRule="auto"/>
+        <w:ind w:left="1152"/>
+      </w:pPr>
+      <w:r>
+        <w:t>The system shall allow the user remove the favorite stops entered.</w:t>
       </w:r>
     </w:p>
     <w:p>
@@ -4353,7 +4798,16 @@
         <w:spacing w:before="120" w:after="120" w:line="240" w:lineRule="auto"/>
       </w:pPr>
       <w:r>
-        <w:t xml:space="preserve">Reliability </w:t>
+        <w:t>Usability:</w:t>
+      </w:r>
+      <w:r>
+        <w:t xml:space="preserve"> </w:t>
+      </w:r>
+      <w:r>
+        <w:t>Easy as using pressing a button.</w:t>
+      </w:r>
+      <w:r>
+        <w:t xml:space="preserve"> No training required</w:t>
       </w:r>
     </w:p>
     <w:p>
@@ -4366,7 +4820,13 @@
         <w:spacing w:before="120" w:after="120" w:line="240" w:lineRule="auto"/>
       </w:pPr>
       <w:r>
-        <w:t xml:space="preserve">Performance:  Information would be deleted within 2 seconds. </w:t>
+        <w:t>Reliability: Low mean time to failure</w:t>
+      </w:r>
+      <w:r>
+        <w:t xml:space="preserve"> since user should be able to set and remove favorite stops</w:t>
+      </w:r>
+      <w:r>
+        <w:t>.</w:t>
       </w:r>
     </w:p>
     <w:p>
@@ -4379,8 +4839,31 @@
         <w:spacing w:before="120" w:after="120" w:line="240" w:lineRule="auto"/>
       </w:pPr>
       <w:r>
+        <w:t xml:space="preserve">Performance:  Information would be deleted within 2 seconds. </w:t>
+      </w:r>
+    </w:p>
+    <w:p>
+      <w:pPr>
+        <w:pStyle w:val="ListParagraph"/>
+        <w:numPr>
+          <w:ilvl w:val="0"/>
+          <w:numId w:val="19"/>
+        </w:numPr>
+        <w:spacing w:before="120" w:after="120" w:line="240" w:lineRule="auto"/>
+      </w:pPr>
+      <w:r>
         <w:t xml:space="preserve">Supportability: </w:t>
       </w:r>
+      <w:r>
+        <w:t>This functionality should be supported by any internet browser, iOS and Android Devices</w:t>
+      </w:r>
+    </w:p>
+    <w:p>
+      <w:pPr>
+        <w:pStyle w:val="ListParagraph"/>
+        <w:spacing w:before="120" w:after="120" w:line="240" w:lineRule="auto"/>
+        <w:ind w:left="1512"/>
+      </w:pPr>
     </w:p>
     <w:p>
       <w:pPr>
@@ -4390,12 +4873,27 @@
           <w:numId w:val="20"/>
         </w:numPr>
         <w:spacing w:before="120" w:after="120" w:line="240" w:lineRule="auto"/>
-      </w:pPr>
-      <w:r>
-        <w:t xml:space="preserve">Estimated Time for a </w:t>
-      </w:r>
-      <w:r>
-        <w:t xml:space="preserve">Favorite Stop </w:t>
+        <w:rPr>
+          <w:b/>
+        </w:rPr>
+      </w:pPr>
+      <w:r>
+        <w:rPr>
+          <w:b/>
+        </w:rPr>
+        <w:t>PPM_08</w:t>
+      </w:r>
+      <w:r>
+        <w:rPr>
+          <w:b/>
+        </w:rPr>
+        <w:t xml:space="preserve">: </w:t>
+      </w:r>
+      <w:r>
+        <w:rPr>
+          <w:b/>
+        </w:rPr>
+        <w:t xml:space="preserve">List Stops </w:t>
       </w:r>
     </w:p>
     <w:p>
@@ -4405,19 +4903,7 @@
         <w:ind w:left="1152"/>
       </w:pPr>
       <w:r>
-        <w:t xml:space="preserve">The system shall </w:t>
-      </w:r>
-      <w:r>
-        <w:t>provide</w:t>
-      </w:r>
-      <w:r>
-        <w:t xml:space="preserve"> the estimated time for a </w:t>
-      </w:r>
-      <w:r>
-        <w:t>selected</w:t>
-      </w:r>
-      <w:r>
-        <w:t xml:space="preserve"> stop marked as favorite. </w:t>
+        <w:t>The system shall provide the user a list of all the stops given a route and direction.</w:t>
       </w:r>
     </w:p>
     <w:p>
@@ -4433,7 +4919,7 @@
         <w:t xml:space="preserve">Usability: </w:t>
       </w:r>
       <w:r>
-        <w:t>The user will access this function in 1 click from home.</w:t>
+        <w:t>No training required. Can be seen in two clicks from the home screen.</w:t>
       </w:r>
     </w:p>
     <w:p>
@@ -4446,13 +4932,7 @@
         <w:spacing w:before="120" w:after="120" w:line="240" w:lineRule="auto"/>
       </w:pPr>
       <w:r>
-        <w:t>Reliability:</w:t>
-      </w:r>
-      <w:r>
-        <w:t xml:space="preserve"> </w:t>
-      </w:r>
-      <w:r>
-        <w:t xml:space="preserve"> </w:t>
+        <w:t>Reliability: Low mean time to failure since this information is retrieved from the database.</w:t>
       </w:r>
     </w:p>
     <w:p>
@@ -4465,10 +4945,7 @@
         <w:spacing w:before="120" w:after="120" w:line="240" w:lineRule="auto"/>
       </w:pPr>
       <w:r>
-        <w:t xml:space="preserve">Performance:  </w:t>
-      </w:r>
-      <w:r>
-        <w:t>Data will load in less than 2 seconds.</w:t>
+        <w:t>Performance:  Data will load in less than 2 seconds.</w:t>
       </w:r>
     </w:p>
     <w:p>
@@ -4483,6 +4960,16 @@
       <w:r>
         <w:t xml:space="preserve">Supportability: </w:t>
       </w:r>
+      <w:r>
+        <w:t>This functionality should be supported by any internet browser, iOS and Android Devices</w:t>
+      </w:r>
+    </w:p>
+    <w:p>
+      <w:pPr>
+        <w:pStyle w:val="ListParagraph"/>
+        <w:spacing w:before="120" w:after="120" w:line="240" w:lineRule="auto"/>
+        <w:ind w:left="1512"/>
+      </w:pPr>
     </w:p>
     <w:p>
       <w:pPr>
@@ -4492,9 +4979,27 @@
           <w:numId w:val="20"/>
         </w:numPr>
         <w:spacing w:before="120" w:after="120" w:line="240" w:lineRule="auto"/>
-      </w:pPr>
-      <w:r>
-        <w:t>Set Favorite Stop</w:t>
+        <w:rPr>
+          <w:b/>
+        </w:rPr>
+      </w:pPr>
+      <w:r>
+        <w:rPr>
+          <w:b/>
+        </w:rPr>
+        <w:t>PPM_09</w:t>
+      </w:r>
+      <w:r>
+        <w:rPr>
+          <w:b/>
+        </w:rPr>
+        <w:t xml:space="preserve">: </w:t>
+      </w:r>
+      <w:r>
+        <w:rPr>
+          <w:b/>
+        </w:rPr>
+        <w:t>Map Routes</w:t>
       </w:r>
     </w:p>
     <w:p>
@@ -4504,7 +5009,7 @@
         <w:ind w:left="1152"/>
       </w:pPr>
       <w:r>
-        <w:t>The system shall allow the user set a favorite stop to get instant estimated time</w:t>
+        <w:t>The system shall provide the user a map given a route and direction.</w:t>
       </w:r>
     </w:p>
     <w:p>
@@ -4512,19 +5017,12 @@
         <w:pStyle w:val="ListParagraph"/>
         <w:numPr>
           <w:ilvl w:val="0"/>
-          <w:numId w:val="21"/>
+          <w:numId w:val="19"/>
         </w:numPr>
         <w:spacing w:before="120" w:after="120" w:line="240" w:lineRule="auto"/>
-        <w:ind w:left="1530"/>
-      </w:pPr>
-      <w:r>
-        <w:t>Usability:</w:t>
-      </w:r>
-      <w:r>
-        <w:t xml:space="preserve"> </w:t>
-      </w:r>
-      <w:r>
-        <w:t>The user will access this function in 2 clicks from home.</w:t>
+      </w:pPr>
+      <w:r>
+        <w:t>Usability: No training required. App opens up to map view.</w:t>
       </w:r>
     </w:p>
     <w:p>
@@ -4532,13 +5030,15 @@
         <w:pStyle w:val="ListParagraph"/>
         <w:numPr>
           <w:ilvl w:val="0"/>
-          <w:numId w:val="21"/>
+          <w:numId w:val="19"/>
         </w:numPr>
         <w:spacing w:before="120" w:after="120" w:line="240" w:lineRule="auto"/>
-        <w:ind w:left="1530"/>
-      </w:pPr>
-      <w:r>
-        <w:t xml:space="preserve">Reliability </w:t>
+      </w:pPr>
+      <w:r>
+        <w:t xml:space="preserve">Reliability:  </w:t>
+      </w:r>
+      <w:r>
+        <w:t>Low mean time to failure since this is one of the main functionalities of the app</w:t>
       </w:r>
     </w:p>
     <w:p>
@@ -4546,13 +5046,12 @@
         <w:pStyle w:val="ListParagraph"/>
         <w:numPr>
           <w:ilvl w:val="0"/>
-          <w:numId w:val="21"/>
+          <w:numId w:val="19"/>
         </w:numPr>
         <w:spacing w:before="120" w:after="120" w:line="240" w:lineRule="auto"/>
-        <w:ind w:left="1530"/>
-      </w:pPr>
-      <w:r>
-        <w:t xml:space="preserve">Performance:  Information would be available within 2 seconds. </w:t>
+      </w:pPr>
+      <w:r>
+        <w:t>Performance:  Data will load in less than 2 seconds.</w:t>
       </w:r>
     </w:p>
     <w:p>
@@ -4560,41 +5059,22 @@
         <w:pStyle w:val="ListParagraph"/>
         <w:numPr>
           <w:ilvl w:val="0"/>
-          <w:numId w:val="21"/>
+          <w:numId w:val="19"/>
         </w:numPr>
         <w:spacing w:before="120" w:after="120" w:line="240" w:lineRule="auto"/>
-        <w:ind w:left="1530"/>
       </w:pPr>
       <w:r>
         <w:t xml:space="preserve">Supportability: </w:t>
       </w:r>
+      <w:r>
+        <w:t>This functionality should be supported by any internet browser, iOS and Android Devices</w:t>
+      </w:r>
     </w:p>
     <w:p>
       <w:pPr>
         <w:pStyle w:val="ListParagraph"/>
         <w:spacing w:before="120" w:after="120" w:line="240" w:lineRule="auto"/>
-        <w:ind w:left="1530"/>
-      </w:pPr>
-    </w:p>
-    <w:p>
-      <w:pPr>
-        <w:pStyle w:val="ListParagraph"/>
-        <w:spacing w:before="120" w:after="120" w:line="240" w:lineRule="auto"/>
-        <w:ind w:left="1530"/>
-      </w:pPr>
-    </w:p>
-    <w:p>
-      <w:pPr>
-        <w:pStyle w:val="ListParagraph"/>
-        <w:spacing w:before="120" w:after="120" w:line="240" w:lineRule="auto"/>
-        <w:ind w:left="1530"/>
-      </w:pPr>
-    </w:p>
-    <w:p>
-      <w:pPr>
-        <w:pStyle w:val="ListParagraph"/>
-        <w:spacing w:before="120" w:after="120" w:line="240" w:lineRule="auto"/>
-        <w:ind w:left="1530"/>
+        <w:ind w:left="1512"/>
       </w:pPr>
     </w:p>
     <w:p>
@@ -4605,10 +5085,27 @@
           <w:numId w:val="20"/>
         </w:numPr>
         <w:spacing w:before="120" w:after="120" w:line="240" w:lineRule="auto"/>
-      </w:pPr>
-      <w:r>
-        <w:lastRenderedPageBreak/>
-        <w:t>Remove Favorite Stop</w:t>
+        <w:rPr>
+          <w:b/>
+        </w:rPr>
+      </w:pPr>
+      <w:r>
+        <w:rPr>
+          <w:b/>
+        </w:rPr>
+        <w:t>PPM_10</w:t>
+      </w:r>
+      <w:r>
+        <w:rPr>
+          <w:b/>
+        </w:rPr>
+        <w:t xml:space="preserve">: </w:t>
+      </w:r>
+      <w:r>
+        <w:rPr>
+          <w:b/>
+        </w:rPr>
+        <w:t>Estimated Arrival Time given Stop</w:t>
       </w:r>
     </w:p>
     <w:p>
@@ -4618,7 +5115,7 @@
         <w:ind w:left="1152"/>
       </w:pPr>
       <w:r>
-        <w:t>The system shall allow the user remove the favorite stops entered.</w:t>
+        <w:t xml:space="preserve">The system shall provide the estimated time for a selected stop. </w:t>
       </w:r>
     </w:p>
     <w:p>
@@ -4631,13 +5128,13 @@
         <w:spacing w:before="120" w:after="120" w:line="240" w:lineRule="auto"/>
       </w:pPr>
       <w:r>
-        <w:t>Usability:</w:t>
-      </w:r>
-      <w:r>
-        <w:t xml:space="preserve"> </w:t>
-      </w:r>
-      <w:r>
-        <w:t>The user will access this function in 2 clicks from home.</w:t>
+        <w:t>Usability: The use</w:t>
+      </w:r>
+      <w:r>
+        <w:t>r will access this function in 1</w:t>
+      </w:r>
+      <w:r>
+        <w:t xml:space="preserve"> click from home.</w:t>
       </w:r>
     </w:p>
     <w:p>
@@ -4650,7 +5147,10 @@
         <w:spacing w:before="120" w:after="120" w:line="240" w:lineRule="auto"/>
       </w:pPr>
       <w:r>
-        <w:t xml:space="preserve">Reliability </w:t>
+        <w:t xml:space="preserve">Reliability:  </w:t>
+      </w:r>
+      <w:r>
+        <w:t>Low mean time to failure as this is a main functionality of the app.</w:t>
       </w:r>
     </w:p>
     <w:p>
@@ -4663,7 +5163,7 @@
         <w:spacing w:before="120" w:after="120" w:line="240" w:lineRule="auto"/>
       </w:pPr>
       <w:r>
-        <w:t xml:space="preserve">Performance:  Information would be deleted within 2 seconds. </w:t>
+        <w:t>Performance:  Data will load in less than 2 seconds.</w:t>
       </w:r>
     </w:p>
     <w:p>
@@ -4678,6 +5178,16 @@
       <w:r>
         <w:t xml:space="preserve">Supportability: </w:t>
       </w:r>
+      <w:r>
+        <w:t>This functionality should be supported by any internet browser, iOS and Android Devices</w:t>
+      </w:r>
+    </w:p>
+    <w:p>
+      <w:pPr>
+        <w:pStyle w:val="ListParagraph"/>
+        <w:spacing w:before="120" w:after="120" w:line="240" w:lineRule="auto"/>
+        <w:ind w:left="1512"/>
+      </w:pPr>
     </w:p>
     <w:p>
       <w:pPr>
@@ -4687,9 +5197,27 @@
           <w:numId w:val="20"/>
         </w:numPr>
         <w:spacing w:before="120" w:after="120" w:line="240" w:lineRule="auto"/>
-      </w:pPr>
-      <w:r>
-        <w:t xml:space="preserve">List Stops </w:t>
+        <w:rPr>
+          <w:b/>
+        </w:rPr>
+      </w:pPr>
+      <w:r>
+        <w:rPr>
+          <w:b/>
+        </w:rPr>
+        <w:t>PPM_11</w:t>
+      </w:r>
+      <w:r>
+        <w:rPr>
+          <w:b/>
+        </w:rPr>
+        <w:t xml:space="preserve">: </w:t>
+      </w:r>
+      <w:r>
+        <w:rPr>
+          <w:b/>
+        </w:rPr>
+        <w:t>Find Nearest Stop</w:t>
       </w:r>
     </w:p>
     <w:p>
@@ -4699,7 +5227,7 @@
         <w:ind w:left="1152"/>
       </w:pPr>
       <w:r>
-        <w:t>The system shall provide the user a list of all the stops given a route and direction.</w:t>
+        <w:t>The system shall provide the nearest stop to the user’s geolocation.</w:t>
       </w:r>
     </w:p>
     <w:p>
@@ -4712,13 +5240,7 @@
         <w:spacing w:before="120" w:after="120" w:line="240" w:lineRule="auto"/>
       </w:pPr>
       <w:r>
-        <w:t xml:space="preserve">Usability: The user will access this function </w:t>
-      </w:r>
-      <w:r>
-        <w:t>in 3</w:t>
-      </w:r>
-      <w:r>
-        <w:t xml:space="preserve"> click from home.</w:t>
+        <w:t>Usability: The user will access this function in 1 click from home.</w:t>
       </w:r>
     </w:p>
     <w:p>
@@ -4733,6 +5255,9 @@
       <w:r>
         <w:t xml:space="preserve">Reliability:  </w:t>
       </w:r>
+      <w:r>
+        <w:t>Low mean time to failure since this depends on the information tracked by the GPS</w:t>
+      </w:r>
     </w:p>
     <w:p>
       <w:pPr>
@@ -4759,6 +5284,16 @@
       <w:r>
         <w:t xml:space="preserve">Supportability: </w:t>
       </w:r>
+      <w:r>
+        <w:t>This functionality should be supported by any internet browser, iOS and Android Devices</w:t>
+      </w:r>
+    </w:p>
+    <w:p>
+      <w:pPr>
+        <w:pStyle w:val="ListParagraph"/>
+        <w:spacing w:before="120" w:after="120" w:line="240" w:lineRule="auto"/>
+        <w:ind w:left="1512"/>
+      </w:pPr>
     </w:p>
     <w:p>
       <w:pPr>
@@ -4768,9 +5303,27 @@
           <w:numId w:val="20"/>
         </w:numPr>
         <w:spacing w:before="120" w:after="120" w:line="240" w:lineRule="auto"/>
-      </w:pPr>
-      <w:r>
-        <w:t>Map Routes</w:t>
+        <w:rPr>
+          <w:b/>
+        </w:rPr>
+      </w:pPr>
+      <w:r>
+        <w:rPr>
+          <w:b/>
+        </w:rPr>
+        <w:t>PPM_12</w:t>
+      </w:r>
+      <w:r>
+        <w:rPr>
+          <w:b/>
+        </w:rPr>
+        <w:t xml:space="preserve">: </w:t>
+      </w:r>
+      <w:r>
+        <w:rPr>
+          <w:b/>
+        </w:rPr>
+        <w:t>Arrived to Location Alert</w:t>
       </w:r>
     </w:p>
     <w:p>
@@ -4780,7 +5333,10 @@
         <w:ind w:left="1152"/>
       </w:pPr>
       <w:r>
-        <w:t>The system shall provide the user a map given a route and direction.</w:t>
+        <w:t xml:space="preserve">The system shall </w:t>
+      </w:r>
+      <w:r>
+        <w:t>send a SMS notification or email notification to user once trolley has arrived to selected location</w:t>
       </w:r>
     </w:p>
     <w:p>
@@ -4793,7 +5349,10 @@
         <w:spacing w:before="120" w:after="120" w:line="240" w:lineRule="auto"/>
       </w:pPr>
       <w:r>
-        <w:t>Usability: The user will access this function in 3 click from home.</w:t>
+        <w:t xml:space="preserve">Usability: </w:t>
+      </w:r>
+      <w:r>
+        <w:t xml:space="preserve">No training required. </w:t>
       </w:r>
     </w:p>
     <w:p>
@@ -4806,7 +5365,7 @@
         <w:spacing w:before="120" w:after="120" w:line="240" w:lineRule="auto"/>
       </w:pPr>
       <w:r>
-        <w:t xml:space="preserve">Reliability:  </w:t>
+        <w:t>Reliability:  Low mean time to failure since this depends on the information tracked by the GPS</w:t>
       </w:r>
     </w:p>
     <w:p>
@@ -4819,7 +5378,10 @@
         <w:spacing w:before="120" w:after="120" w:line="240" w:lineRule="auto"/>
       </w:pPr>
       <w:r>
-        <w:t>Performance:  Data will load in less than 2 seconds.</w:t>
+        <w:t>Performance:  Notification should be sent no more than 1 minute</w:t>
+      </w:r>
+      <w:r>
+        <w:t>.</w:t>
       </w:r>
     </w:p>
     <w:p>
@@ -4832,8 +5394,15 @@
         <w:spacing w:before="120" w:after="120" w:line="240" w:lineRule="auto"/>
       </w:pPr>
       <w:r>
-        <w:t xml:space="preserve">Supportability: </w:t>
-      </w:r>
+        <w:t>Supportability: This functionality should be supported by any internet browser, iOS and Android Devices</w:t>
+      </w:r>
+    </w:p>
+    <w:p>
+      <w:pPr>
+        <w:pStyle w:val="ListParagraph"/>
+        <w:spacing w:before="120" w:after="120" w:line="240" w:lineRule="auto"/>
+        <w:ind w:left="1512"/>
+      </w:pPr>
     </w:p>
     <w:p>
       <w:pPr>
@@ -4843,9 +5412,27 @@
           <w:numId w:val="20"/>
         </w:numPr>
         <w:spacing w:before="120" w:after="120" w:line="240" w:lineRule="auto"/>
-      </w:pPr>
-      <w:r>
-        <w:t>Estimated Arrival Time given Stop</w:t>
+        <w:rPr>
+          <w:b/>
+        </w:rPr>
+      </w:pPr>
+      <w:r>
+        <w:rPr>
+          <w:b/>
+        </w:rPr>
+        <w:t>PPM_13</w:t>
+      </w:r>
+      <w:r>
+        <w:rPr>
+          <w:b/>
+        </w:rPr>
+        <w:t xml:space="preserve">: </w:t>
+      </w:r>
+      <w:r>
+        <w:rPr>
+          <w:b/>
+        </w:rPr>
+        <w:t>Login</w:t>
       </w:r>
     </w:p>
     <w:p>
@@ -4855,7 +5442,22 @@
         <w:ind w:left="1152"/>
       </w:pPr>
       <w:r>
-        <w:t xml:space="preserve">The system shall provide the estimated time for a selected stop. </w:t>
+        <w:t xml:space="preserve">The system </w:t>
+      </w:r>
+      <w:r>
+        <w:t xml:space="preserve">shall </w:t>
+      </w:r>
+      <w:r>
+        <w:t>check if</w:t>
+      </w:r>
+      <w:r>
+        <w:t xml:space="preserve"> the username and password of a user</w:t>
+      </w:r>
+      <w:r>
+        <w:t xml:space="preserve"> are correct and show favorite stops</w:t>
+      </w:r>
+      <w:r>
+        <w:t>.</w:t>
       </w:r>
     </w:p>
     <w:p>
@@ -4868,7 +5470,10 @@
         <w:spacing w:before="120" w:after="120" w:line="240" w:lineRule="auto"/>
       </w:pPr>
       <w:r>
-        <w:t>Usability: The user will access this function in 3 click from home.</w:t>
+        <w:t xml:space="preserve">Usability: </w:t>
+      </w:r>
+      <w:r>
+        <w:t>No training required. Login will contain input boxes.</w:t>
       </w:r>
     </w:p>
     <w:p>
@@ -4881,7 +5486,10 @@
         <w:spacing w:before="120" w:after="120" w:line="240" w:lineRule="auto"/>
       </w:pPr>
       <w:r>
-        <w:t xml:space="preserve">Reliability:  </w:t>
+        <w:t xml:space="preserve">Reliability:  Low mean time to failure </w:t>
+      </w:r>
+      <w:r>
+        <w:t>as this functionality will allow user many functionalities.</w:t>
       </w:r>
     </w:p>
     <w:p>
@@ -4894,7 +5502,10 @@
         <w:spacing w:before="120" w:after="120" w:line="240" w:lineRule="auto"/>
       </w:pPr>
       <w:r>
-        <w:t>Performance:  Data will load in less than 2 seconds.</w:t>
+        <w:t xml:space="preserve">Performance:  </w:t>
+      </w:r>
+      <w:r>
+        <w:t>Login should take no longer than 10 seconds.</w:t>
       </w:r>
     </w:p>
     <w:p>
@@ -4907,8 +5518,29 @@
         <w:spacing w:before="120" w:after="120" w:line="240" w:lineRule="auto"/>
       </w:pPr>
       <w:r>
-        <w:t xml:space="preserve">Supportability: </w:t>
-      </w:r>
+        <w:t>Supportability: This functionality should be supported by any internet browser, iOS and Android Devices</w:t>
+      </w:r>
+    </w:p>
+    <w:p>
+      <w:pPr>
+        <w:pStyle w:val="ListParagraph"/>
+        <w:spacing w:before="120" w:after="120" w:line="240" w:lineRule="auto"/>
+        <w:ind w:left="1512"/>
+      </w:pPr>
+    </w:p>
+    <w:p>
+      <w:pPr>
+        <w:pStyle w:val="ListParagraph"/>
+        <w:spacing w:before="120" w:after="120" w:line="240" w:lineRule="auto"/>
+        <w:ind w:left="1512"/>
+      </w:pPr>
+    </w:p>
+    <w:p>
+      <w:pPr>
+        <w:pStyle w:val="ListParagraph"/>
+        <w:spacing w:before="120" w:after="120" w:line="240" w:lineRule="auto"/>
+        <w:ind w:left="1512"/>
+      </w:pPr>
     </w:p>
     <w:p>
       <w:pPr>
@@ -4918,9 +5550,22 @@
           <w:numId w:val="20"/>
         </w:numPr>
         <w:spacing w:before="120" w:after="120" w:line="240" w:lineRule="auto"/>
-      </w:pPr>
-      <w:r>
-        <w:t>Find Nearest Stop</w:t>
+        <w:rPr>
+          <w:b/>
+        </w:rPr>
+      </w:pPr>
+      <w:r>
+        <w:rPr>
+          <w:b/>
+        </w:rPr>
+        <w:lastRenderedPageBreak/>
+        <w:t>PPM_14</w:t>
+      </w:r>
+      <w:r>
+        <w:rPr>
+          <w:b/>
+        </w:rPr>
+        <w:t>: Register</w:t>
       </w:r>
     </w:p>
     <w:p>
@@ -4930,7 +5575,7 @@
         <w:ind w:left="1152"/>
       </w:pPr>
       <w:r>
-        <w:t>The system shall provide the nearest stop to the user’s geolocation.</w:t>
+        <w:t>The system shall save the username and password of a user.</w:t>
       </w:r>
     </w:p>
     <w:p>
@@ -4943,7 +5588,13 @@
         <w:spacing w:before="120" w:after="120" w:line="240" w:lineRule="auto"/>
       </w:pPr>
       <w:r>
-        <w:t>Usability: The user will access this function in 1 click from home.</w:t>
+        <w:t xml:space="preserve">Usability: No training required. </w:t>
+      </w:r>
+      <w:r>
+        <w:t>Registration view</w:t>
+      </w:r>
+      <w:r>
+        <w:t xml:space="preserve"> will contain input boxes.</w:t>
       </w:r>
     </w:p>
     <w:p>
@@ -4956,7 +5607,13 @@
         <w:spacing w:before="120" w:after="120" w:line="240" w:lineRule="auto"/>
       </w:pPr>
       <w:r>
-        <w:t xml:space="preserve">Reliability:  </w:t>
+        <w:t xml:space="preserve">Reliability:  Low mean time to failure as this functionality </w:t>
+      </w:r>
+      <w:r>
+        <w:t>allows system to have users</w:t>
+      </w:r>
+      <w:r>
+        <w:t>.</w:t>
       </w:r>
     </w:p>
     <w:p>
@@ -4969,7 +5626,13 @@
         <w:spacing w:before="120" w:after="120" w:line="240" w:lineRule="auto"/>
       </w:pPr>
       <w:r>
-        <w:t>Performance:  Data will load in less than 2 seconds.</w:t>
+        <w:t xml:space="preserve">Performance:  </w:t>
+      </w:r>
+      <w:r>
+        <w:t>Registration should take no longer than 20</w:t>
+      </w:r>
+      <w:r>
+        <w:t xml:space="preserve"> seconds.</w:t>
       </w:r>
     </w:p>
     <w:p>
@@ -4982,8 +5645,44 @@
         <w:spacing w:before="120" w:after="120" w:line="240" w:lineRule="auto"/>
       </w:pPr>
       <w:r>
-        <w:t xml:space="preserve">Supportability: </w:t>
-      </w:r>
+        <w:t>Supportability: This functionality should be supported by any internet browser, iOS and Android Devices</w:t>
+      </w:r>
+    </w:p>
+    <w:p>
+      <w:pPr>
+        <w:pStyle w:val="ListParagraph"/>
+        <w:spacing w:before="120" w:after="120" w:line="240" w:lineRule="auto"/>
+        <w:ind w:left="1512"/>
+      </w:pPr>
+    </w:p>
+    <w:p>
+      <w:pPr>
+        <w:spacing w:before="120" w:after="120" w:line="240" w:lineRule="auto"/>
+      </w:pPr>
+    </w:p>
+    <w:p>
+      <w:pPr>
+        <w:spacing w:before="120" w:after="120" w:line="240" w:lineRule="auto"/>
+      </w:pPr>
+    </w:p>
+    <w:p>
+      <w:pPr>
+        <w:pStyle w:val="ListParagraph"/>
+        <w:spacing w:before="120" w:after="120" w:line="240" w:lineRule="auto"/>
+        <w:ind w:left="1512"/>
+      </w:pPr>
+    </w:p>
+    <w:p>
+      <w:r>
+        <w:br w:type="page"/>
+      </w:r>
+    </w:p>
+    <w:p>
+      <w:pPr>
+        <w:pStyle w:val="ListParagraph"/>
+        <w:spacing w:before="120" w:after="120" w:line="240" w:lineRule="auto"/>
+        <w:ind w:left="1512"/>
+      </w:pPr>
     </w:p>
     <w:p>
       <w:pPr>
@@ -5017,6 +5716,181 @@
       <w:r>
         <w:t>Scenarios</w:t>
       </w:r>
+    </w:p>
+    <w:p>
+      <w:pPr>
+        <w:pStyle w:val="ListParagraph"/>
+        <w:numPr>
+          <w:ilvl w:val="0"/>
+          <w:numId w:val="35"/>
+        </w:numPr>
+        <w:spacing w:before="120" w:after="120" w:line="240" w:lineRule="auto"/>
+      </w:pPr>
+      <w:r>
+        <w:t>Scenario - PPM_01</w:t>
+      </w:r>
+      <w:r>
+        <w:t>: Display Hours of Operation</w:t>
+      </w:r>
+    </w:p>
+    <w:p>
+      <w:pPr>
+        <w:pStyle w:val="ListParagraph"/>
+        <w:numPr>
+          <w:ilvl w:val="1"/>
+          <w:numId w:val="35"/>
+        </w:numPr>
+        <w:spacing w:before="120" w:after="120" w:line="240" w:lineRule="auto"/>
+      </w:pPr>
+      <w:r>
+        <w:t>The user has downloaded the app and wants to check what time the Pinecrest People Mover is operating. The user clicks on the Service Time button located in a tab panel on the Main Menu. The system retrieves the information from the database and displays information on the interface. The user will not be able to see at what time the trolley is working.</w:t>
+      </w:r>
+    </w:p>
+    <w:p>
+      <w:pPr>
+        <w:pStyle w:val="ListParagraph"/>
+        <w:numPr>
+          <w:ilvl w:val="0"/>
+          <w:numId w:val="35"/>
+        </w:numPr>
+        <w:spacing w:before="120" w:after="120" w:line="240" w:lineRule="auto"/>
+      </w:pPr>
+      <w:r>
+        <w:t>Scenario – PPM_02: Trolley Alerts</w:t>
+      </w:r>
+    </w:p>
+    <w:p>
+      <w:pPr>
+        <w:pStyle w:val="ListParagraph"/>
+        <w:numPr>
+          <w:ilvl w:val="1"/>
+          <w:numId w:val="35"/>
+        </w:numPr>
+        <w:spacing w:before="120" w:after="120" w:line="240" w:lineRule="auto"/>
+      </w:pPr>
+      <w:r>
+        <w:t xml:space="preserve">The user has the app downloaded on the phone device and wants to verify that the trolleys are operating on schedule. The user clicks on the </w:t>
+      </w:r>
+      <w:r>
+        <w:t>‘M</w:t>
+      </w:r>
+      <w:r>
+        <w:t>ore</w:t>
+      </w:r>
+      <w:r>
+        <w:t>’</w:t>
+      </w:r>
+      <w:r>
+        <w:t xml:space="preserve"> </w:t>
+      </w:r>
+      <w:r>
+        <w:t>button</w:t>
+      </w:r>
+      <w:r>
+        <w:t xml:space="preserve"> and when system has redirected to another view, he/she presses the Trolley Alerts button. The system retrieves any information saved in the database and displays on the interface that the trolley for Palmetto High Route is not functioning.</w:t>
+      </w:r>
+    </w:p>
+    <w:p>
+      <w:pPr>
+        <w:pStyle w:val="ListParagraph"/>
+        <w:numPr>
+          <w:ilvl w:val="0"/>
+          <w:numId w:val="35"/>
+        </w:numPr>
+        <w:spacing w:before="120" w:after="120" w:line="240" w:lineRule="auto"/>
+      </w:pPr>
+      <w:r>
+        <w:t>Scenario – PPM_03: Notification of Arrival to Final Destination</w:t>
+      </w:r>
+    </w:p>
+    <w:p>
+      <w:pPr>
+        <w:pStyle w:val="ListParagraph"/>
+        <w:numPr>
+          <w:ilvl w:val="1"/>
+          <w:numId w:val="35"/>
+        </w:numPr>
+        <w:spacing w:before="120" w:after="120" w:line="240" w:lineRule="auto"/>
+      </w:pPr>
+      <w:r>
+        <w:t xml:space="preserve">The user knows of someone using the north route for the Palmetto Senior High mover. Once the mover, has arrived to the Palmetto Senior High stop, the system will send a notification to the user indicating that the mover has arrived safely to the location. This will require </w:t>
+      </w:r>
+      <w:r>
+        <w:t>email</w:t>
+      </w:r>
+      <w:r>
+        <w:t xml:space="preserve"> and cell phone information so the notifications can be sent.</w:t>
+      </w:r>
+    </w:p>
+    <w:p>
+      <w:pPr>
+        <w:pStyle w:val="ListParagraph"/>
+        <w:numPr>
+          <w:ilvl w:val="0"/>
+          <w:numId w:val="35"/>
+        </w:numPr>
+        <w:spacing w:before="120" w:after="120" w:line="240" w:lineRule="auto"/>
+      </w:pPr>
+      <w:r>
+        <w:t>Scenario – PPM_04:</w:t>
+      </w:r>
+      <w:r>
+        <w:t xml:space="preserve"> Remove Final Destination</w:t>
+      </w:r>
+    </w:p>
+    <w:p>
+      <w:pPr>
+        <w:pStyle w:val="ListParagraph"/>
+        <w:numPr>
+          <w:ilvl w:val="1"/>
+          <w:numId w:val="35"/>
+        </w:numPr>
+        <w:spacing w:before="120" w:after="120" w:line="240" w:lineRule="auto"/>
+      </w:pPr>
+      <w:r>
+        <w:t xml:space="preserve">The user receives alerts when the trolley has arrived at the final destination. However, the user no longer wants notifications when the trolley has made the last stop, they just want the alert when they have arrived at their favorite spot. They click on the ‘More’ button on the bottom of the panel and click the options button. Once they have clicked the options button, they will see a receive final stop notification, there they can choose to remove the notification. </w:t>
+      </w:r>
+    </w:p>
+    <w:p>
+      <w:pPr>
+        <w:pStyle w:val="ListParagraph"/>
+        <w:numPr>
+          <w:ilvl w:val="0"/>
+          <w:numId w:val="35"/>
+        </w:numPr>
+        <w:spacing w:before="120" w:after="120" w:line="240" w:lineRule="auto"/>
+      </w:pPr>
+      <w:r>
+        <w:t>Scenario – PPM_05: Estimated Time for Favorite Stop</w:t>
+      </w:r>
+    </w:p>
+    <w:p>
+      <w:pPr>
+        <w:pStyle w:val="ListParagraph"/>
+        <w:numPr>
+          <w:ilvl w:val="1"/>
+          <w:numId w:val="35"/>
+        </w:numPr>
+        <w:spacing w:before="120" w:after="120" w:line="240" w:lineRule="auto"/>
+      </w:pPr>
+      <w:r>
+        <w:t>The user has selected a certain stop. The system should provide the user with information about the closets bus with that stop in its route. Such information should include the ID number, route information, the mover’s next stop, and estimated time of arrival to the user’s selected stop. The estimated time of arrival should be in minute format.</w:t>
+      </w:r>
+    </w:p>
+    <w:p>
+      <w:pPr>
+        <w:pStyle w:val="ListParagraph"/>
+        <w:numPr>
+          <w:ilvl w:val="0"/>
+          <w:numId w:val="35"/>
+        </w:numPr>
+        <w:spacing w:before="120" w:after="120" w:line="240" w:lineRule="auto"/>
+      </w:pPr>
+      <w:r>
+        <w:t>Scenario – PPM_06: Set Favorite Stop</w:t>
+      </w:r>
+      <w:bookmarkStart w:id="0" w:name="_GoBack"/>
+      <w:bookmarkEnd w:id="0"/>
     </w:p>
     <w:p>
       <w:pPr>
@@ -13151,6 +14025,119 @@
     </w:lvl>
   </w:abstractNum>
   <w:abstractNum w:abstractNumId="1">
+    <w:nsid w:val="086129F2"/>
+    <w:multiLevelType w:val="hybridMultilevel"/>
+    <w:tmpl w:val="D2D0F260"/>
+    <w:lvl w:ilvl="0" w:tplc="04090001">
+      <w:start w:val="1"/>
+      <w:numFmt w:val="bullet"/>
+      <w:lvlText w:val=""/>
+      <w:lvlJc w:val="left"/>
+      <w:pPr>
+        <w:ind w:left="1512" w:hanging="360"/>
+      </w:pPr>
+      <w:rPr>
+        <w:rFonts w:ascii="Symbol" w:hAnsi="Symbol" w:hint="default"/>
+      </w:rPr>
+    </w:lvl>
+    <w:lvl w:ilvl="1" w:tplc="04090003" w:tentative="1">
+      <w:start w:val="1"/>
+      <w:numFmt w:val="bullet"/>
+      <w:lvlText w:val="o"/>
+      <w:lvlJc w:val="left"/>
+      <w:pPr>
+        <w:ind w:left="2232" w:hanging="360"/>
+      </w:pPr>
+      <w:rPr>
+        <w:rFonts w:ascii="Courier New" w:hAnsi="Courier New" w:hint="default"/>
+      </w:rPr>
+    </w:lvl>
+    <w:lvl w:ilvl="2" w:tplc="04090005" w:tentative="1">
+      <w:start w:val="1"/>
+      <w:numFmt w:val="bullet"/>
+      <w:lvlText w:val=""/>
+      <w:lvlJc w:val="left"/>
+      <w:pPr>
+        <w:ind w:left="2952" w:hanging="360"/>
+      </w:pPr>
+      <w:rPr>
+        <w:rFonts w:ascii="Wingdings" w:hAnsi="Wingdings" w:hint="default"/>
+      </w:rPr>
+    </w:lvl>
+    <w:lvl w:ilvl="3" w:tplc="04090001" w:tentative="1">
+      <w:start w:val="1"/>
+      <w:numFmt w:val="bullet"/>
+      <w:lvlText w:val=""/>
+      <w:lvlJc w:val="left"/>
+      <w:pPr>
+        <w:ind w:left="3672" w:hanging="360"/>
+      </w:pPr>
+      <w:rPr>
+        <w:rFonts w:ascii="Symbol" w:hAnsi="Symbol" w:hint="default"/>
+      </w:rPr>
+    </w:lvl>
+    <w:lvl w:ilvl="4" w:tplc="04090003" w:tentative="1">
+      <w:start w:val="1"/>
+      <w:numFmt w:val="bullet"/>
+      <w:lvlText w:val="o"/>
+      <w:lvlJc w:val="left"/>
+      <w:pPr>
+        <w:ind w:left="4392" w:hanging="360"/>
+      </w:pPr>
+      <w:rPr>
+        <w:rFonts w:ascii="Courier New" w:hAnsi="Courier New" w:hint="default"/>
+      </w:rPr>
+    </w:lvl>
+    <w:lvl w:ilvl="5" w:tplc="04090005" w:tentative="1">
+      <w:start w:val="1"/>
+      <w:numFmt w:val="bullet"/>
+      <w:lvlText w:val=""/>
+      <w:lvlJc w:val="left"/>
+      <w:pPr>
+        <w:ind w:left="5112" w:hanging="360"/>
+      </w:pPr>
+      <w:rPr>
+        <w:rFonts w:ascii="Wingdings" w:hAnsi="Wingdings" w:hint="default"/>
+      </w:rPr>
+    </w:lvl>
+    <w:lvl w:ilvl="6" w:tplc="04090001" w:tentative="1">
+      <w:start w:val="1"/>
+      <w:numFmt w:val="bullet"/>
+      <w:lvlText w:val=""/>
+      <w:lvlJc w:val="left"/>
+      <w:pPr>
+        <w:ind w:left="5832" w:hanging="360"/>
+      </w:pPr>
+      <w:rPr>
+        <w:rFonts w:ascii="Symbol" w:hAnsi="Symbol" w:hint="default"/>
+      </w:rPr>
+    </w:lvl>
+    <w:lvl w:ilvl="7" w:tplc="04090003" w:tentative="1">
+      <w:start w:val="1"/>
+      <w:numFmt w:val="bullet"/>
+      <w:lvlText w:val="o"/>
+      <w:lvlJc w:val="left"/>
+      <w:pPr>
+        <w:ind w:left="6552" w:hanging="360"/>
+      </w:pPr>
+      <w:rPr>
+        <w:rFonts w:ascii="Courier New" w:hAnsi="Courier New" w:hint="default"/>
+      </w:rPr>
+    </w:lvl>
+    <w:lvl w:ilvl="8" w:tplc="04090005" w:tentative="1">
+      <w:start w:val="1"/>
+      <w:numFmt w:val="bullet"/>
+      <w:lvlText w:val=""/>
+      <w:lvlJc w:val="left"/>
+      <w:pPr>
+        <w:ind w:left="7272" w:hanging="360"/>
+      </w:pPr>
+      <w:rPr>
+        <w:rFonts w:ascii="Wingdings" w:hAnsi="Wingdings" w:hint="default"/>
+      </w:rPr>
+    </w:lvl>
+  </w:abstractNum>
+  <w:abstractNum w:abstractNumId="2">
     <w:nsid w:val="088E56C0"/>
     <w:multiLevelType w:val="hybridMultilevel"/>
     <w:tmpl w:val="798EB22E"/>
@@ -13236,7 +14223,7 @@
       </w:pPr>
     </w:lvl>
   </w:abstractNum>
-  <w:abstractNum w:abstractNumId="2">
+  <w:abstractNum w:abstractNumId="3">
     <w:nsid w:val="0A022F5A"/>
     <w:multiLevelType w:val="hybridMultilevel"/>
     <w:tmpl w:val="1908C48E"/>
@@ -13348,7 +14335,7 @@
       </w:rPr>
     </w:lvl>
   </w:abstractNum>
-  <w:abstractNum w:abstractNumId="3">
+  <w:abstractNum w:abstractNumId="4">
     <w:nsid w:val="0A4B0E93"/>
     <w:multiLevelType w:val="hybridMultilevel"/>
     <w:tmpl w:val="A0882C7A"/>
@@ -13461,7 +14448,7 @@
       </w:rPr>
     </w:lvl>
   </w:abstractNum>
-  <w:abstractNum w:abstractNumId="4">
+  <w:abstractNum w:abstractNumId="5">
     <w:nsid w:val="171C37C6"/>
     <w:multiLevelType w:val="hybridMultilevel"/>
     <w:tmpl w:val="EE98C214"/>
@@ -13574,7 +14561,7 @@
       </w:rPr>
     </w:lvl>
   </w:abstractNum>
-  <w:abstractNum w:abstractNumId="5">
+  <w:abstractNum w:abstractNumId="6">
     <w:nsid w:val="1AF55B54"/>
     <w:multiLevelType w:val="hybridMultilevel"/>
     <w:tmpl w:val="BD0887C8"/>
@@ -13687,7 +14674,7 @@
       </w:rPr>
     </w:lvl>
   </w:abstractNum>
-  <w:abstractNum w:abstractNumId="6">
+  <w:abstractNum w:abstractNumId="7">
     <w:nsid w:val="20127E01"/>
     <w:multiLevelType w:val="hybridMultilevel"/>
     <w:tmpl w:val="9858087A"/>
@@ -13800,7 +14787,7 @@
       </w:rPr>
     </w:lvl>
   </w:abstractNum>
-  <w:abstractNum w:abstractNumId="7">
+  <w:abstractNum w:abstractNumId="8">
     <w:nsid w:val="22AD0314"/>
     <w:multiLevelType w:val="hybridMultilevel"/>
     <w:tmpl w:val="6AE088A0"/>
@@ -13886,7 +14873,7 @@
       </w:pPr>
     </w:lvl>
   </w:abstractNum>
-  <w:abstractNum w:abstractNumId="8">
+  <w:abstractNum w:abstractNumId="9">
     <w:nsid w:val="24E17A5C"/>
     <w:multiLevelType w:val="hybridMultilevel"/>
     <w:tmpl w:val="B90A5740"/>
@@ -13972,7 +14959,7 @@
       </w:pPr>
     </w:lvl>
   </w:abstractNum>
-  <w:abstractNum w:abstractNumId="9">
+  <w:abstractNum w:abstractNumId="10">
     <w:nsid w:val="24E64847"/>
     <w:multiLevelType w:val="multilevel"/>
     <w:tmpl w:val="46BE57C2"/>
@@ -14113,7 +15100,7 @@
       </w:rPr>
     </w:lvl>
   </w:abstractNum>
-  <w:abstractNum w:abstractNumId="10">
+  <w:abstractNum w:abstractNumId="11">
     <w:nsid w:val="27104D32"/>
     <w:multiLevelType w:val="hybridMultilevel"/>
     <w:tmpl w:val="52D673B8"/>
@@ -14226,7 +15213,7 @@
       </w:rPr>
     </w:lvl>
   </w:abstractNum>
-  <w:abstractNum w:abstractNumId="11">
+  <w:abstractNum w:abstractNumId="12">
     <w:nsid w:val="2FF04586"/>
     <w:multiLevelType w:val="hybridMultilevel"/>
     <w:tmpl w:val="EE3AD5D4"/>
@@ -14315,7 +15302,7 @@
       </w:pPr>
     </w:lvl>
   </w:abstractNum>
-  <w:abstractNum w:abstractNumId="12">
+  <w:abstractNum w:abstractNumId="13">
     <w:nsid w:val="30881AEA"/>
     <w:multiLevelType w:val="hybridMultilevel"/>
     <w:tmpl w:val="85BAACCA"/>
@@ -14428,7 +15415,7 @@
       </w:rPr>
     </w:lvl>
   </w:abstractNum>
-  <w:abstractNum w:abstractNumId="13">
+  <w:abstractNum w:abstractNumId="14">
     <w:nsid w:val="34391B8B"/>
     <w:multiLevelType w:val="multilevel"/>
     <w:tmpl w:val="8AE607EC"/>
@@ -14569,7 +15556,7 @@
       </w:rPr>
     </w:lvl>
   </w:abstractNum>
-  <w:abstractNum w:abstractNumId="14">
+  <w:abstractNum w:abstractNumId="15">
     <w:nsid w:val="34AB3C82"/>
     <w:multiLevelType w:val="multilevel"/>
     <w:tmpl w:val="46BE57C2"/>
@@ -14710,7 +15697,7 @@
       </w:rPr>
     </w:lvl>
   </w:abstractNum>
-  <w:abstractNum w:abstractNumId="15">
+  <w:abstractNum w:abstractNumId="16">
     <w:nsid w:val="44401443"/>
     <w:multiLevelType w:val="multilevel"/>
     <w:tmpl w:val="95C65A16"/>
@@ -14851,7 +15838,7 @@
       </w:rPr>
     </w:lvl>
   </w:abstractNum>
-  <w:abstractNum w:abstractNumId="16">
+  <w:abstractNum w:abstractNumId="17">
     <w:nsid w:val="48AB7E23"/>
     <w:multiLevelType w:val="multilevel"/>
     <w:tmpl w:val="2B0AABBC"/>
@@ -14969,7 +15956,7 @@
       </w:rPr>
     </w:lvl>
   </w:abstractNum>
-  <w:abstractNum w:abstractNumId="17">
+  <w:abstractNum w:abstractNumId="18">
     <w:nsid w:val="4A124E4B"/>
     <w:multiLevelType w:val="hybridMultilevel"/>
     <w:tmpl w:val="BCBE64BC"/>
@@ -15082,7 +16069,7 @@
       </w:rPr>
     </w:lvl>
   </w:abstractNum>
-  <w:abstractNum w:abstractNumId="18">
+  <w:abstractNum w:abstractNumId="19">
     <w:nsid w:val="4AEA38E6"/>
     <w:multiLevelType w:val="hybridMultilevel"/>
     <w:tmpl w:val="1382B288"/>
@@ -15171,7 +16158,96 @@
       </w:pPr>
     </w:lvl>
   </w:abstractNum>
-  <w:abstractNum w:abstractNumId="19">
+  <w:abstractNum w:abstractNumId="20">
+    <w:nsid w:val="4C396734"/>
+    <w:multiLevelType w:val="hybridMultilevel"/>
+    <w:tmpl w:val="AEBCD83E"/>
+    <w:lvl w:ilvl="0" w:tplc="5C86172E">
+      <w:start w:val="1"/>
+      <w:numFmt w:val="decimal"/>
+      <w:lvlText w:val="%1.)"/>
+      <w:lvlJc w:val="left"/>
+      <w:pPr>
+        <w:ind w:left="1764" w:hanging="360"/>
+      </w:pPr>
+      <w:rPr>
+        <w:rFonts w:hint="default"/>
+      </w:rPr>
+    </w:lvl>
+    <w:lvl w:ilvl="1" w:tplc="04090019">
+      <w:start w:val="1"/>
+      <w:numFmt w:val="lowerLetter"/>
+      <w:lvlText w:val="%2."/>
+      <w:lvlJc w:val="left"/>
+      <w:pPr>
+        <w:ind w:left="2484" w:hanging="360"/>
+      </w:pPr>
+    </w:lvl>
+    <w:lvl w:ilvl="2" w:tplc="0409001B" w:tentative="1">
+      <w:start w:val="1"/>
+      <w:numFmt w:val="lowerRoman"/>
+      <w:lvlText w:val="%3."/>
+      <w:lvlJc w:val="right"/>
+      <w:pPr>
+        <w:ind w:left="3204" w:hanging="180"/>
+      </w:pPr>
+    </w:lvl>
+    <w:lvl w:ilvl="3" w:tplc="0409000F" w:tentative="1">
+      <w:start w:val="1"/>
+      <w:numFmt w:val="decimal"/>
+      <w:lvlText w:val="%4."/>
+      <w:lvlJc w:val="left"/>
+      <w:pPr>
+        <w:ind w:left="3924" w:hanging="360"/>
+      </w:pPr>
+    </w:lvl>
+    <w:lvl w:ilvl="4" w:tplc="04090019" w:tentative="1">
+      <w:start w:val="1"/>
+      <w:numFmt w:val="lowerLetter"/>
+      <w:lvlText w:val="%5."/>
+      <w:lvlJc w:val="left"/>
+      <w:pPr>
+        <w:ind w:left="4644" w:hanging="360"/>
+      </w:pPr>
+    </w:lvl>
+    <w:lvl w:ilvl="5" w:tplc="0409001B" w:tentative="1">
+      <w:start w:val="1"/>
+      <w:numFmt w:val="lowerRoman"/>
+      <w:lvlText w:val="%6."/>
+      <w:lvlJc w:val="right"/>
+      <w:pPr>
+        <w:ind w:left="5364" w:hanging="180"/>
+      </w:pPr>
+    </w:lvl>
+    <w:lvl w:ilvl="6" w:tplc="0409000F" w:tentative="1">
+      <w:start w:val="1"/>
+      <w:numFmt w:val="decimal"/>
+      <w:lvlText w:val="%7."/>
+      <w:lvlJc w:val="left"/>
+      <w:pPr>
+        <w:ind w:left="6084" w:hanging="360"/>
+      </w:pPr>
+    </w:lvl>
+    <w:lvl w:ilvl="7" w:tplc="04090019" w:tentative="1">
+      <w:start w:val="1"/>
+      <w:numFmt w:val="lowerLetter"/>
+      <w:lvlText w:val="%8."/>
+      <w:lvlJc w:val="left"/>
+      <w:pPr>
+        <w:ind w:left="6804" w:hanging="360"/>
+      </w:pPr>
+    </w:lvl>
+    <w:lvl w:ilvl="8" w:tplc="0409001B" w:tentative="1">
+      <w:start w:val="1"/>
+      <w:numFmt w:val="lowerRoman"/>
+      <w:lvlText w:val="%9."/>
+      <w:lvlJc w:val="right"/>
+      <w:pPr>
+        <w:ind w:left="7524" w:hanging="180"/>
+      </w:pPr>
+    </w:lvl>
+  </w:abstractNum>
+  <w:abstractNum w:abstractNumId="21">
     <w:nsid w:val="4CB86B4A"/>
     <w:multiLevelType w:val="hybridMultilevel"/>
     <w:tmpl w:val="7B783242"/>
@@ -15284,7 +16360,7 @@
       </w:rPr>
     </w:lvl>
   </w:abstractNum>
-  <w:abstractNum w:abstractNumId="20">
+  <w:abstractNum w:abstractNumId="22">
     <w:nsid w:val="5E4674E6"/>
     <w:multiLevelType w:val="hybridMultilevel"/>
     <w:tmpl w:val="E268635C"/>
@@ -15397,7 +16473,7 @@
       </w:rPr>
     </w:lvl>
   </w:abstractNum>
-  <w:abstractNum w:abstractNumId="21">
+  <w:abstractNum w:abstractNumId="23">
     <w:nsid w:val="609B6BCA"/>
     <w:multiLevelType w:val="hybridMultilevel"/>
     <w:tmpl w:val="3E164CC8"/>
@@ -15486,7 +16562,7 @@
       </w:pPr>
     </w:lvl>
   </w:abstractNum>
-  <w:abstractNum w:abstractNumId="22">
+  <w:abstractNum w:abstractNumId="24">
     <w:nsid w:val="61B515D4"/>
     <w:multiLevelType w:val="multilevel"/>
     <w:tmpl w:val="8E92D8F2"/>
@@ -15602,7 +16678,7 @@
       </w:pPr>
     </w:lvl>
   </w:abstractNum>
-  <w:abstractNum w:abstractNumId="23">
+  <w:abstractNum w:abstractNumId="25">
     <w:nsid w:val="68E27E10"/>
     <w:multiLevelType w:val="multilevel"/>
     <w:tmpl w:val="2B0AABBC"/>
@@ -15720,7 +16796,7 @@
       </w:rPr>
     </w:lvl>
   </w:abstractNum>
-  <w:abstractNum w:abstractNumId="24">
+  <w:abstractNum w:abstractNumId="26">
     <w:nsid w:val="699255CE"/>
     <w:multiLevelType w:val="hybridMultilevel"/>
     <w:tmpl w:val="D37A8828"/>
@@ -15833,7 +16909,7 @@
       </w:rPr>
     </w:lvl>
   </w:abstractNum>
-  <w:abstractNum w:abstractNumId="25">
+  <w:abstractNum w:abstractNumId="27">
     <w:nsid w:val="6BB559BF"/>
     <w:multiLevelType w:val="hybridMultilevel"/>
     <w:tmpl w:val="7A544DA8"/>
@@ -15946,7 +17022,7 @@
       </w:rPr>
     </w:lvl>
   </w:abstractNum>
-  <w:abstractNum w:abstractNumId="26">
+  <w:abstractNum w:abstractNumId="28">
     <w:nsid w:val="6CDC0200"/>
     <w:multiLevelType w:val="hybridMultilevel"/>
     <w:tmpl w:val="68C6EF38"/>
@@ -16059,7 +17135,7 @@
       </w:rPr>
     </w:lvl>
   </w:abstractNum>
-  <w:abstractNum w:abstractNumId="27">
+  <w:abstractNum w:abstractNumId="29">
     <w:nsid w:val="741F2D57"/>
     <w:multiLevelType w:val="multilevel"/>
     <w:tmpl w:val="2B0AABBC"/>
@@ -16177,7 +17253,7 @@
       </w:rPr>
     </w:lvl>
   </w:abstractNum>
-  <w:abstractNum w:abstractNumId="28">
+  <w:abstractNum w:abstractNumId="30">
     <w:nsid w:val="758552CE"/>
     <w:multiLevelType w:val="hybridMultilevel"/>
     <w:tmpl w:val="D866828A"/>
@@ -16266,7 +17342,7 @@
       </w:pPr>
     </w:lvl>
   </w:abstractNum>
-  <w:abstractNum w:abstractNumId="29">
+  <w:abstractNum w:abstractNumId="31">
     <w:nsid w:val="75EF2DC8"/>
     <w:multiLevelType w:val="hybridMultilevel"/>
     <w:tmpl w:val="07E8898E"/>
@@ -16352,7 +17428,7 @@
       </w:pPr>
     </w:lvl>
   </w:abstractNum>
-  <w:abstractNum w:abstractNumId="30">
+  <w:abstractNum w:abstractNumId="32">
     <w:nsid w:val="77710754"/>
     <w:multiLevelType w:val="hybridMultilevel"/>
     <w:tmpl w:val="8984F356"/>
@@ -16465,7 +17541,7 @@
       </w:rPr>
     </w:lvl>
   </w:abstractNum>
-  <w:abstractNum w:abstractNumId="31">
+  <w:abstractNum w:abstractNumId="33">
     <w:nsid w:val="7A2B0CE9"/>
     <w:multiLevelType w:val="multilevel"/>
     <w:tmpl w:val="2B0AABBC"/>
@@ -16583,7 +17659,7 @@
       </w:rPr>
     </w:lvl>
   </w:abstractNum>
-  <w:abstractNum w:abstractNumId="32">
+  <w:abstractNum w:abstractNumId="34">
     <w:nsid w:val="7F7A40D3"/>
     <w:multiLevelType w:val="hybridMultilevel"/>
     <w:tmpl w:val="35DA618C"/>
@@ -16697,103 +17773,109 @@
     </w:lvl>
   </w:abstractNum>
   <w:num w:numId="1">
+    <w:abstractNumId w:val="4"/>
+  </w:num>
+  <w:num w:numId="2">
+    <w:abstractNumId w:val="9"/>
+  </w:num>
+  <w:num w:numId="3">
+    <w:abstractNumId w:val="34"/>
+  </w:num>
+  <w:num w:numId="4">
+    <w:abstractNumId w:val="28"/>
+  </w:num>
+  <w:num w:numId="5">
+    <w:abstractNumId w:val="7"/>
+  </w:num>
+  <w:num w:numId="6">
+    <w:abstractNumId w:val="32"/>
+  </w:num>
+  <w:num w:numId="7">
+    <w:abstractNumId w:val="27"/>
+  </w:num>
+  <w:num w:numId="8">
+    <w:abstractNumId w:val="5"/>
+  </w:num>
+  <w:num w:numId="9">
+    <w:abstractNumId w:val="10"/>
+  </w:num>
+  <w:num w:numId="10">
+    <w:abstractNumId w:val="24"/>
+  </w:num>
+  <w:num w:numId="11">
+    <w:abstractNumId w:val="22"/>
+  </w:num>
+  <w:num w:numId="12">
     <w:abstractNumId w:val="3"/>
   </w:num>
-  <w:num w:numId="2">
-    <w:abstractNumId w:val="8"/>
+  <w:num w:numId="13">
+    <w:abstractNumId w:val="14"/>
   </w:num>
-  <w:num w:numId="3">
-    <w:abstractNumId w:val="32"/>
+  <w:num w:numId="14">
+    <w:abstractNumId w:val="21"/>
   </w:num>
-  <w:num w:numId="4">
+  <w:num w:numId="15">
+    <w:abstractNumId w:val="18"/>
+  </w:num>
+  <w:num w:numId="16">
+    <w:abstractNumId w:val="15"/>
+  </w:num>
+  <w:num w:numId="17">
     <w:abstractNumId w:val="26"/>
   </w:num>
-  <w:num w:numId="5">
-    <w:abstractNumId w:val="6"/>
-  </w:num>
-  <w:num w:numId="6">
-    <w:abstractNumId w:val="30"/>
-  </w:num>
-  <w:num w:numId="7">
-    <w:abstractNumId w:val="25"/>
-  </w:num>
-  <w:num w:numId="8">
-    <w:abstractNumId w:val="4"/>
-  </w:num>
-  <w:num w:numId="9">
-    <w:abstractNumId w:val="9"/>
-  </w:num>
-  <w:num w:numId="10">
-    <w:abstractNumId w:val="22"/>
-  </w:num>
-  <w:num w:numId="11">
-    <w:abstractNumId w:val="20"/>
-  </w:num>
-  <w:num w:numId="12">
-    <w:abstractNumId w:val="2"/>
-  </w:num>
-  <w:num w:numId="13">
-    <w:abstractNumId w:val="13"/>
-  </w:num>
-  <w:num w:numId="14">
-    <w:abstractNumId w:val="19"/>
-  </w:num>
-  <w:num w:numId="15">
-    <w:abstractNumId w:val="17"/>
-  </w:num>
-  <w:num w:numId="16">
-    <w:abstractNumId w:val="14"/>
-  </w:num>
-  <w:num w:numId="17">
-    <w:abstractNumId w:val="24"/>
-  </w:num>
   <w:num w:numId="18">
-    <w:abstractNumId w:val="15"/>
+    <w:abstractNumId w:val="16"/>
   </w:num>
   <w:num w:numId="19">
-    <w:abstractNumId w:val="10"/>
+    <w:abstractNumId w:val="11"/>
   </w:num>
   <w:num w:numId="20">
     <w:abstractNumId w:val="0"/>
   </w:num>
   <w:num w:numId="21">
-    <w:abstractNumId w:val="28"/>
+    <w:abstractNumId w:val="30"/>
   </w:num>
   <w:num w:numId="22">
+    <w:abstractNumId w:val="13"/>
+  </w:num>
+  <w:num w:numId="23">
+    <w:abstractNumId w:val="6"/>
+  </w:num>
+  <w:num w:numId="24">
     <w:abstractNumId w:val="12"/>
   </w:num>
-  <w:num w:numId="23">
-    <w:abstractNumId w:val="5"/>
+  <w:num w:numId="25">
+    <w:abstractNumId w:val="31"/>
   </w:num>
-  <w:num w:numId="24">
-    <w:abstractNumId w:val="11"/>
+  <w:num w:numId="26">
+    <w:abstractNumId w:val="2"/>
   </w:num>
-  <w:num w:numId="25">
+  <w:num w:numId="27">
+    <w:abstractNumId w:val="8"/>
+  </w:num>
+  <w:num w:numId="28">
+    <w:abstractNumId w:val="17"/>
+  </w:num>
+  <w:num w:numId="29">
+    <w:abstractNumId w:val="23"/>
+  </w:num>
+  <w:num w:numId="30">
+    <w:abstractNumId w:val="25"/>
+  </w:num>
+  <w:num w:numId="31">
+    <w:abstractNumId w:val="19"/>
+  </w:num>
+  <w:num w:numId="32">
+    <w:abstractNumId w:val="33"/>
+  </w:num>
+  <w:num w:numId="33">
     <w:abstractNumId w:val="29"/>
   </w:num>
-  <w:num w:numId="26">
+  <w:num w:numId="34">
     <w:abstractNumId w:val="1"/>
   </w:num>
-  <w:num w:numId="27">
-    <w:abstractNumId w:val="7"/>
-  </w:num>
-  <w:num w:numId="28">
-    <w:abstractNumId w:val="16"/>
-  </w:num>
-  <w:num w:numId="29">
-    <w:abstractNumId w:val="21"/>
-  </w:num>
-  <w:num w:numId="30">
-    <w:abstractNumId w:val="23"/>
-  </w:num>
-  <w:num w:numId="31">
-    <w:abstractNumId w:val="18"/>
-  </w:num>
-  <w:num w:numId="32">
-    <w:abstractNumId w:val="31"/>
-  </w:num>
-  <w:num w:numId="33">
-    <w:abstractNumId w:val="27"/>
+  <w:num w:numId="35">
+    <w:abstractNumId w:val="20"/>
   </w:num>
 </w:numbering>
 </file>
@@ -19219,7 +20301,7 @@
   <a:extraClrSchemeLst/>
   <a:extLst>
     <a:ext uri="{05A4C25C-085E-4340-85A3-A5531E510DB2}">
-      <thm15:themeFamily xmlns:thm15="http://schemas.microsoft.com/office/thememl/2012/main" xmlns="" name="Office Theme" id="{62F939B6-93AF-4DB8-9C6B-D6C7DFDC589F}" vid="{4A3C46E8-61CC-4603-A589-7422A47A8E4A}"/>
+      <thm15:themeFamily xmlns="" xmlns:thm15="http://schemas.microsoft.com/office/thememl/2012/main" name="Office Theme" id="{62F939B6-93AF-4DB8-9C6B-D6C7DFDC589F}" vid="{4A3C46E8-61CC-4603-A589-7422A47A8E4A}"/>
     </a:ext>
   </a:extLst>
 </a:theme>

</xml_diff>

<commit_message>
Added the use cases
</commit_message>
<xml_diff>
--- a/Documents/RequiredDocs.docx
+++ b/Documents/RequiredDocs.docx
@@ -87,13 +87,27 @@
         <w:rPr>
           <w:color w:val="000000" w:themeColor="text1"/>
         </w:rPr>
-        <w:t>Required Document</w:t>
-      </w:r>
+        <w:t xml:space="preserve">Required </w:t>
+      </w:r>
+      <w:proofErr w:type="gramStart"/>
       <w:r>
         <w:rPr>
           <w:color w:val="000000" w:themeColor="text1"/>
         </w:rPr>
-        <w:t>(RD)</w:t>
+        <w:t>Document</w:t>
+      </w:r>
+      <w:r>
+        <w:rPr>
+          <w:color w:val="000000" w:themeColor="text1"/>
+        </w:rPr>
+        <w:t>(</w:t>
+      </w:r>
+      <w:proofErr w:type="gramEnd"/>
+      <w:r>
+        <w:rPr>
+          <w:color w:val="000000" w:themeColor="text1"/>
+        </w:rPr>
+        <w:t>RD)</w:t>
       </w:r>
     </w:p>
     <w:p/>
@@ -183,6 +197,7 @@
           <w:szCs w:val="20"/>
         </w:rPr>
       </w:pPr>
+      <w:proofErr w:type="gramStart"/>
       <w:r>
         <w:rPr>
           <w:rFonts w:ascii="Verdana" w:hAnsi="Verdana"/>
@@ -193,6 +208,7 @@
         <w:lastRenderedPageBreak/>
         <w:t>© 2014 by Senior Project – People Mover.</w:t>
       </w:r>
+      <w:proofErr w:type="gramEnd"/>
     </w:p>
     <w:p>
       <w:r>
@@ -745,8 +761,13 @@
         <w:t>their</w:t>
       </w:r>
       <w:r>
-        <w:t xml:space="preserve"> neighborhoods and schools. It is mostly used by middle and high school students who do not qualify for bus service from the school district</w:t>
-      </w:r>
+        <w:t xml:space="preserve"> neighborhoods and schools. </w:t>
+      </w:r>
+      <w:proofErr w:type="gramStart"/>
+      <w:r>
+        <w:t>It is mostly used by middle and high school students who do not qualify for bus service from the school district</w:t>
+      </w:r>
+      <w:proofErr w:type="gramEnd"/>
       <w:r>
         <w:t>.</w:t>
       </w:r>
@@ -828,7 +849,15 @@
         <w:t xml:space="preserve">Chapter 3: Definition of </w:t>
       </w:r>
       <w:r>
-        <w:t xml:space="preserve">the project plan which consists of the project organization which assigns roles to the team members and the project schedule. </w:t>
+        <w:t xml:space="preserve">the project </w:t>
+      </w:r>
+      <w:proofErr w:type="gramStart"/>
+      <w:r>
+        <w:t>plan which</w:t>
+      </w:r>
+      <w:proofErr w:type="gramEnd"/>
+      <w:r>
+        <w:t xml:space="preserve"> consists of the project organization which assigns roles to the team members and the project schedule. </w:t>
       </w:r>
     </w:p>
     <w:p>
@@ -1031,7 +1060,7 @@
                     <pic:cNvPicPr/>
                   </pic:nvPicPr>
                   <pic:blipFill>
-                    <a:blip r:embed="rId6">
+                    <a:blip r:embed="rId9">
                       <a:extLst>
                         <a:ext uri="{28A0092B-C50C-407E-A947-70E740481C1C}">
                           <a14:useLocalDpi xmlns:a14="http://schemas.microsoft.com/office/drawing/2010/main" val="0"/>
@@ -1362,8 +1391,13 @@
         <w:spacing w:after="0" w:line="240" w:lineRule="auto"/>
         <w:ind w:left="540"/>
       </w:pPr>
-      <w:r>
-        <w:t>iOS device</w:t>
+      <w:proofErr w:type="gramStart"/>
+      <w:r>
+        <w:t>iOS</w:t>
+      </w:r>
+      <w:proofErr w:type="gramEnd"/>
+      <w:r>
+        <w:t xml:space="preserve"> device</w:t>
       </w:r>
     </w:p>
     <w:p>
@@ -5150,7 +5184,15 @@
         <w:t xml:space="preserve">Reliability:  </w:t>
       </w:r>
       <w:r>
-        <w:t>Low mean time to failure as this is a main functionality of the app.</w:t>
+        <w:t xml:space="preserve">Low mean time to </w:t>
+      </w:r>
+      <w:proofErr w:type="gramStart"/>
+      <w:r>
+        <w:t>failure</w:t>
+      </w:r>
+      <w:proofErr w:type="gramEnd"/>
+      <w:r>
+        <w:t xml:space="preserve"> as this is a main functionality of the app.</w:t>
       </w:r>
     </w:p>
     <w:p>
@@ -5794,6 +5836,19 @@
       <w:pPr>
         <w:pStyle w:val="ListParagraph"/>
         <w:numPr>
+          <w:ilvl w:val="1"/>
+          <w:numId w:val="35"/>
+        </w:numPr>
+        <w:spacing w:before="120" w:after="120" w:line="240" w:lineRule="auto"/>
+      </w:pPr>
+      <w:r>
+        <w:t>The system will send notifications to all users in the app indicating that the movers are out-of-service. When the user opens the app a message will appear indicating that there has been a problem with the movers. If the user has provided an email or cell phone, a notification will be sent to them ahead of time</w:t>
+      </w:r>
+    </w:p>
+    <w:p>
+      <w:pPr>
+        <w:pStyle w:val="ListParagraph"/>
+        <w:numPr>
           <w:ilvl w:val="0"/>
           <w:numId w:val="35"/>
         </w:numPr>
@@ -5848,7 +5903,13 @@
         <w:spacing w:before="120" w:after="120" w:line="240" w:lineRule="auto"/>
       </w:pPr>
       <w:r>
-        <w:t xml:space="preserve">The user receives alerts when the trolley has arrived at the final destination. However, the user no longer wants notifications when the trolley has made the last stop, they just want the alert when they have arrived at their favorite spot. They click on the ‘More’ button on the bottom of the panel and click the options button. Once they have clicked the options button, they will see a receive final stop notification, there they can choose to remove the notification. </w:t>
+        <w:t xml:space="preserve">The user receives alerts when the trolley has arrived at the final destination. However, the user no longer wants notifications when the trolley has made the last stop, they just want the alert when they have arrived at their favorite spot. They click on the ‘More’ button on the bottom of the panel and click the options button. Once they have clicked the options button, they will receive </w:t>
+      </w:r>
+      <w:r>
+        <w:t xml:space="preserve">a </w:t>
+      </w:r>
+      <w:r>
+        <w:t xml:space="preserve">final stop notification, there they can choose to remove the notification. </w:t>
       </w:r>
     </w:p>
     <w:p>
@@ -5889,138 +5950,293 @@
       <w:r>
         <w:t>Scenario – PPM_06: Set Favorite Stop</w:t>
       </w:r>
-      <w:bookmarkStart w:id="0" w:name="_GoBack"/>
-      <w:bookmarkEnd w:id="0"/>
-    </w:p>
-    <w:p>
-      <w:pPr>
-        <w:spacing w:before="120" w:after="120" w:line="240" w:lineRule="auto"/>
-        <w:ind w:left="1404"/>
-      </w:pPr>
-      <w:r>
-        <w:t>1.)  Find the nearest stop</w:t>
-      </w:r>
-    </w:p>
-    <w:p>
-      <w:pPr>
-        <w:spacing w:before="120" w:after="120" w:line="240" w:lineRule="auto"/>
-        <w:ind w:left="1404"/>
-      </w:pPr>
-      <w:r>
-        <w:t>a.     The user is on the Pinecrest People Mover application and clicks on the ‘Near Me’ button. The system should use the GPS feature to determine the user’s location and direct the user to a pin indicating the closest stop to their current location. They system will provide the user with the address of the stop and its route information.</w:t>
-      </w:r>
-    </w:p>
-    <w:p>
-      <w:pPr>
-        <w:spacing w:before="120" w:after="120" w:line="240" w:lineRule="auto"/>
-        <w:ind w:left="1404"/>
-      </w:pPr>
-      <w:r>
-        <w:t>2.)  Estimated arrival time of mover to stop</w:t>
-      </w:r>
-    </w:p>
-    <w:p>
-      <w:pPr>
-        <w:spacing w:before="120" w:after="120" w:line="240" w:lineRule="auto"/>
-        <w:ind w:left="1404"/>
-      </w:pPr>
-      <w:r>
-        <w:t>a.     The user has selected a certain stop. The system should provide the user with information about the closets bus with that stop in its route. Such information should include the ID number, route information, the mover’s next stop, and estimated time of arrival to the user’s selected stop. The estimated time of arrival should be in minute format.</w:t>
-      </w:r>
-    </w:p>
-    <w:p>
-      <w:pPr>
-        <w:spacing w:before="120" w:after="120" w:line="240" w:lineRule="auto"/>
-        <w:ind w:left="1404"/>
-      </w:pPr>
-      <w:r>
-        <w:t>3.)  See Map Routes</w:t>
-      </w:r>
-    </w:p>
-    <w:p>
-      <w:pPr>
-        <w:spacing w:before="120" w:after="120" w:line="240" w:lineRule="auto"/>
-        <w:ind w:left="1404"/>
-      </w:pPr>
-      <w:r>
-        <w:t xml:space="preserve">a.     The user is using the application and clicks on the view map button. The system will direct the user to a site with a Google map implemented. This map will have four different colors, which will be used to identify the different routes, and a People Mover icon, which will represent the actual location of the </w:t>
-      </w:r>
+    </w:p>
+    <w:p>
+      <w:pPr>
+        <w:pStyle w:val="ListParagraph"/>
+        <w:numPr>
+          <w:ilvl w:val="1"/>
+          <w:numId w:val="35"/>
+        </w:numPr>
+        <w:spacing w:before="120" w:after="120" w:line="240" w:lineRule="auto"/>
+      </w:pPr>
+      <w:r>
+        <w:t xml:space="preserve">The user knows of someone using the north route for the Palmetto Senior High mover. Once the mover, has arrived to the Palmetto Senior High stop, the system will send a notification to the user indicating that the mover has arrived safely to the location. This will require </w:t>
+      </w:r>
+      <w:r>
+        <w:t>email</w:t>
+      </w:r>
+      <w:r>
+        <w:t xml:space="preserve"> and cell phone information so the notifications can be sent.</w:t>
+      </w:r>
+    </w:p>
+    <w:p>
+      <w:pPr>
+        <w:pStyle w:val="ListParagraph"/>
+        <w:numPr>
+          <w:ilvl w:val="0"/>
+          <w:numId w:val="35"/>
+        </w:numPr>
+        <w:spacing w:before="120" w:after="120" w:line="240" w:lineRule="auto"/>
+      </w:pPr>
+      <w:r>
+        <w:t xml:space="preserve">Scenario – PPM_07: </w:t>
+      </w:r>
+      <w:r>
+        <w:t>Remove Favorite Stop</w:t>
+      </w:r>
+    </w:p>
+    <w:p>
+      <w:pPr>
+        <w:pStyle w:val="ListParagraph"/>
+        <w:numPr>
+          <w:ilvl w:val="1"/>
+          <w:numId w:val="35"/>
+        </w:numPr>
+        <w:spacing w:before="120" w:after="120" w:line="240" w:lineRule="auto"/>
+      </w:pPr>
+      <w:r>
+        <w:t>The user wants to remove their current favorite stop from the list. They have realized that they no longer us that stop, so they decided to click on the favorites button on the home page. They click on their favorite stop and a view is showing, whe</w:t>
+      </w:r>
+      <w:r>
+        <w:t>re an option appears and displays ‘Remove from Favorites’. The user selects the option and the stop no longer appears on the list.</w:t>
+      </w:r>
+    </w:p>
+    <w:p>
+      <w:pPr>
+        <w:pStyle w:val="ListParagraph"/>
+        <w:spacing w:before="120" w:after="120" w:line="240" w:lineRule="auto"/>
+        <w:ind w:left="2484"/>
+      </w:pPr>
+    </w:p>
+    <w:p>
+      <w:pPr>
+        <w:pStyle w:val="ListParagraph"/>
+        <w:spacing w:before="120" w:after="120" w:line="240" w:lineRule="auto"/>
+        <w:ind w:left="2484"/>
+      </w:pPr>
+    </w:p>
+    <w:p>
+      <w:pPr>
+        <w:pStyle w:val="ListParagraph"/>
+        <w:spacing w:before="120" w:after="120" w:line="240" w:lineRule="auto"/>
+        <w:ind w:left="2484"/>
+      </w:pPr>
+    </w:p>
+    <w:p>
+      <w:pPr>
+        <w:pStyle w:val="ListParagraph"/>
+        <w:numPr>
+          <w:ilvl w:val="0"/>
+          <w:numId w:val="35"/>
+        </w:numPr>
+        <w:spacing w:before="120" w:after="120" w:line="240" w:lineRule="auto"/>
+      </w:pPr>
       <w:r>
         <w:lastRenderedPageBreak/>
-        <w:t>bus. The map will be considered real-time by showing the current location of the mover, so if the mover is driving to the next stop, the icon will be moving as well.</w:t>
-      </w:r>
-    </w:p>
-    <w:p>
-      <w:pPr>
-        <w:spacing w:before="120" w:after="120" w:line="240" w:lineRule="auto"/>
-        <w:ind w:left="1404"/>
-      </w:pPr>
-      <w:r>
-        <w:t>4.)  See List Route</w:t>
-      </w:r>
-    </w:p>
-    <w:p>
-      <w:pPr>
-        <w:spacing w:before="120" w:after="120" w:line="240" w:lineRule="auto"/>
-        <w:ind w:left="1404"/>
-      </w:pPr>
-      <w:r>
-        <w:t>a.     The user is using the application and wants to see all the stops a mover will make in a certain route. In the menu there will be a ‘List route’ button which will direct the user to another page indicating to choose which destination, Palmetto Middle School or Palmetto High School. He/she then chooses the route. Once the route has been selected, a list of all the stops is now being shown to the user</w:t>
-      </w:r>
-    </w:p>
-    <w:p>
-      <w:pPr>
-        <w:spacing w:before="120" w:after="120" w:line="240" w:lineRule="auto"/>
-        <w:ind w:left="1404"/>
-      </w:pPr>
-      <w:r>
-        <w:t>5.)  Define Favorite Spots</w:t>
-      </w:r>
-    </w:p>
-    <w:p>
-      <w:pPr>
-        <w:spacing w:before="120" w:after="120" w:line="240" w:lineRule="auto"/>
-        <w:ind w:left="1404"/>
-      </w:pPr>
-      <w:r>
-        <w:t>a.     The user wants to know when bus is reaching a certain stop or how far the mover is from that particular spot. While looking at the routes, the user clicks on a stop icon of their choosing. The icon will then display a Star button, which will tell the system that the stop location is considered a favorite of the user. The user can see all of their favorite spots in the favorites section and add a notification to that particular stop. The system will ask for an email and cell phone information so the user can receive notification as to when the mover is within 5 minutes of the stop and when the stop has arrived at that location</w:t>
-      </w:r>
-    </w:p>
-    <w:p>
-      <w:pPr>
-        <w:spacing w:before="120" w:after="120" w:line="240" w:lineRule="auto"/>
-        <w:ind w:left="1404"/>
-      </w:pPr>
-      <w:r>
-        <w:t>6.)  Define final destination and receive notification</w:t>
-      </w:r>
-    </w:p>
-    <w:p>
-      <w:pPr>
-        <w:spacing w:before="120" w:after="120" w:line="240" w:lineRule="auto"/>
-        <w:ind w:left="1404"/>
-      </w:pPr>
-      <w:r>
-        <w:t>a.     The user knows of someone using the north route for the Palmetto Senior High mover. Once the mover, has arrived to the Palmetto Senior High stop, the system will send a notification to the user indicating that the mover has arrived safely to the location. This will require an email and cell phone information so the notifications can be sent</w:t>
-      </w:r>
-    </w:p>
-    <w:p>
-      <w:pPr>
-        <w:spacing w:before="120" w:after="120" w:line="240" w:lineRule="auto"/>
-        <w:ind w:left="1404"/>
-      </w:pPr>
-      <w:r>
-        <w:t>7.)  Get default system alarms</w:t>
-      </w:r>
-    </w:p>
-    <w:p>
-      <w:pPr>
-        <w:spacing w:before="120" w:after="120" w:line="240" w:lineRule="auto"/>
-        <w:ind w:left="1404"/>
-      </w:pPr>
-      <w:r>
-        <w:t>a.     The system will send notifications to all users in the app indicating that the movers are out-of-service. When the user opens the app a message will appear indicating that there has been a problem with the movers. If the user has provided an email or cell phone, a notification will be sent to them ahead of time.</w:t>
-      </w:r>
+        <w:t>Scenario –PPM_08: List Stops</w:t>
+      </w:r>
+    </w:p>
+    <w:p>
+      <w:pPr>
+        <w:pStyle w:val="ListParagraph"/>
+        <w:numPr>
+          <w:ilvl w:val="1"/>
+          <w:numId w:val="35"/>
+        </w:numPr>
+        <w:spacing w:before="120" w:after="120" w:line="240" w:lineRule="auto"/>
+      </w:pPr>
+      <w:r>
+        <w:t>The user is using the application and wants to see all the stops a mover will make in a certain route. In the menu there will be a ‘List route’ button which will direct the user to another page indicating to choose which destination, Palmetto Middle School or Palmetto High School. He/she then chooses the route. Once the route has been selected, a list of all the stops is now being shown to the user</w:t>
+      </w:r>
+    </w:p>
+    <w:p>
+      <w:pPr>
+        <w:pStyle w:val="ListParagraph"/>
+        <w:numPr>
+          <w:ilvl w:val="0"/>
+          <w:numId w:val="35"/>
+        </w:numPr>
+        <w:spacing w:before="120" w:after="120" w:line="240" w:lineRule="auto"/>
+      </w:pPr>
+      <w:r>
+        <w:t>Scenario – PPM_09: Map Routes</w:t>
+      </w:r>
+    </w:p>
+    <w:p>
+      <w:pPr>
+        <w:pStyle w:val="ListParagraph"/>
+        <w:numPr>
+          <w:ilvl w:val="1"/>
+          <w:numId w:val="35"/>
+        </w:numPr>
+        <w:spacing w:before="120" w:after="120" w:line="240" w:lineRule="auto"/>
+      </w:pPr>
+      <w:r>
+        <w:t>The user is using the application and clicks on the view map button. The system will direct the user to a site with a Google map implemented. This map will have four different colors, which will be used to identify the different routes, and a People Mover icon, which will represent the actual location of the bus. The map will be considered real-time by showing the current location of the mover, so if the mover is driving to the next stop, the icon will be moving as well.</w:t>
+      </w:r>
+    </w:p>
+    <w:p>
+      <w:pPr>
+        <w:pStyle w:val="ListParagraph"/>
+        <w:numPr>
+          <w:ilvl w:val="0"/>
+          <w:numId w:val="35"/>
+        </w:numPr>
+        <w:spacing w:before="120" w:after="120" w:line="240" w:lineRule="auto"/>
+      </w:pPr>
+      <w:r>
+        <w:t xml:space="preserve"> Scenario – PPM_10: Estimated Arrival Time Given Stop</w:t>
+      </w:r>
+    </w:p>
+    <w:p>
+      <w:pPr>
+        <w:pStyle w:val="ListParagraph"/>
+        <w:numPr>
+          <w:ilvl w:val="1"/>
+          <w:numId w:val="35"/>
+        </w:numPr>
+        <w:spacing w:before="120" w:after="120" w:line="240" w:lineRule="auto"/>
+      </w:pPr>
+      <w:r>
+        <w:t>The user is currently looking at the stop list for a given route. The list will also display the estimated arrival time for each stop. The user now knows the status of the trolley and around what location the trolley is currently located.</w:t>
+      </w:r>
+    </w:p>
+    <w:p>
+      <w:pPr>
+        <w:pStyle w:val="ListParagraph"/>
+        <w:numPr>
+          <w:ilvl w:val="0"/>
+          <w:numId w:val="35"/>
+        </w:numPr>
+        <w:spacing w:before="120" w:after="120" w:line="240" w:lineRule="auto"/>
+      </w:pPr>
+      <w:r>
+        <w:t xml:space="preserve"> Scenario – PPM_11: Find the Nearest Stop</w:t>
+      </w:r>
+    </w:p>
+    <w:p>
+      <w:pPr>
+        <w:pStyle w:val="ListParagraph"/>
+        <w:numPr>
+          <w:ilvl w:val="1"/>
+          <w:numId w:val="35"/>
+        </w:numPr>
+        <w:spacing w:before="120" w:after="120" w:line="240" w:lineRule="auto"/>
+      </w:pPr>
+      <w:r>
+        <w:t>The user is on the Pinecrest People Mover application and clicks on the ‘Near Me’ button. The system should use the GPS feature to determine the user’s location and direct the user to a pin indicating the closest stop to their current location. They system will provide the user with the address of the stop and its route information.</w:t>
+      </w:r>
+    </w:p>
+    <w:p>
+      <w:pPr>
+        <w:pStyle w:val="ListParagraph"/>
+        <w:numPr>
+          <w:ilvl w:val="0"/>
+          <w:numId w:val="35"/>
+        </w:numPr>
+        <w:spacing w:before="120" w:after="120" w:line="240" w:lineRule="auto"/>
+      </w:pPr>
+      <w:r>
+        <w:t xml:space="preserve"> Scenario – PPM_12: Arrived to Location Alert</w:t>
+      </w:r>
+    </w:p>
+    <w:p>
+      <w:pPr>
+        <w:pStyle w:val="ListParagraph"/>
+        <w:numPr>
+          <w:ilvl w:val="1"/>
+          <w:numId w:val="35"/>
+        </w:numPr>
+        <w:spacing w:before="120" w:after="120" w:line="240" w:lineRule="auto"/>
+      </w:pPr>
+      <w:r>
+        <w:t>The user has selected their favorite stop and the menu for time of alert appears. This menu give you options to either get instant notification when the trolley has arrived and ranges to up to 15 minutes before trolley arrives. The user selects the instant notification. Once the trolley has arrived at the favorite spot, they receive a SMS text notification and email notification indicating the trolley has arrived.</w:t>
+      </w:r>
+    </w:p>
+    <w:p>
+      <w:pPr>
+        <w:pStyle w:val="ListParagraph"/>
+        <w:numPr>
+          <w:ilvl w:val="0"/>
+          <w:numId w:val="35"/>
+        </w:numPr>
+        <w:spacing w:before="120" w:after="120" w:line="240" w:lineRule="auto"/>
+      </w:pPr>
+      <w:r>
+        <w:t xml:space="preserve"> Scenario – PPM_13: Login</w:t>
+      </w:r>
+    </w:p>
+    <w:p>
+      <w:pPr>
+        <w:pStyle w:val="ListParagraph"/>
+        <w:numPr>
+          <w:ilvl w:val="1"/>
+          <w:numId w:val="35"/>
+        </w:numPr>
+        <w:spacing w:before="120" w:after="120" w:line="240" w:lineRule="auto"/>
+      </w:pPr>
+      <w:r>
+        <w:t>The user has already registered for the app. They want the app to retrieve all of their information and allow alert functionalities for their favorite spots. They click on the ‘More’ button and select the Sign in button. They enter their username and password and now the system will allow the alerts functionalities and their selected favorite spots will now appear.</w:t>
+      </w:r>
+    </w:p>
+    <w:p>
+      <w:pPr>
+        <w:pStyle w:val="ListParagraph"/>
+        <w:numPr>
+          <w:ilvl w:val="0"/>
+          <w:numId w:val="35"/>
+        </w:numPr>
+        <w:spacing w:before="120" w:after="120" w:line="240" w:lineRule="auto"/>
+      </w:pPr>
+      <w:r>
+        <w:t xml:space="preserve"> Scenario – PPM_14: Register</w:t>
+      </w:r>
+    </w:p>
+    <w:p>
+      <w:pPr>
+        <w:pStyle w:val="ListParagraph"/>
+        <w:numPr>
+          <w:ilvl w:val="1"/>
+          <w:numId w:val="35"/>
+        </w:numPr>
+        <w:spacing w:before="120" w:after="120" w:line="240" w:lineRule="auto"/>
+      </w:pPr>
+      <w:r>
+        <w:t xml:space="preserve">The user wants to have the </w:t>
+      </w:r>
+      <w:r>
+        <w:t xml:space="preserve">alert functionalities and keep the list of the favorite spots. They click on the ‘More’ button and select the Register button. They will </w:t>
+      </w:r>
+      <w:r>
+        <w:t>enter their username, password, email</w:t>
+      </w:r>
+      <w:proofErr w:type="gramStart"/>
+      <w:r>
+        <w:t xml:space="preserve">, </w:t>
+      </w:r>
+      <w:r>
+        <w:t xml:space="preserve"> and</w:t>
+      </w:r>
+      <w:proofErr w:type="gramEnd"/>
+      <w:r>
+        <w:t xml:space="preserve"> phone number. Once they have selected the register button they will receive an email confirmation and can now use that information to sign in.</w:t>
+      </w:r>
+    </w:p>
+    <w:p>
+      <w:pPr>
+        <w:spacing w:before="120" w:after="120" w:line="240" w:lineRule="auto"/>
+      </w:pPr>
+    </w:p>
+    <w:p>
+      <w:pPr>
+        <w:spacing w:before="120" w:after="120" w:line="240" w:lineRule="auto"/>
+      </w:pPr>
+    </w:p>
+    <w:p>
+      <w:pPr>
+        <w:spacing w:before="120" w:after="120" w:line="240" w:lineRule="auto"/>
+      </w:pPr>
     </w:p>
     <w:p>
       <w:pPr>
@@ -6042,6 +6258,7 @@
         <w:rPr>
           <w:noProof/>
         </w:rPr>
+        <w:lastRenderedPageBreak/>
         <w:drawing>
           <wp:inline distT="0" distB="0" distL="0" distR="0" wp14:anchorId="61152F76" wp14:editId="70E8C531">
             <wp:extent cx="6858000" cy="3637915"/>
@@ -6058,7 +6275,7 @@
                     <pic:cNvPicPr/>
                   </pic:nvPicPr>
                   <pic:blipFill>
-                    <a:blip r:embed="rId7">
+                    <a:blip r:embed="rId10">
                       <a:extLst>
                         <a:ext uri="{28A0092B-C50C-407E-A947-70E740481C1C}">
                           <a14:useLocalDpi xmlns:a14="http://schemas.microsoft.com/office/drawing/2010/main" val="0"/>
@@ -6145,7 +6362,7 @@
                     <pic:cNvPicPr/>
                   </pic:nvPicPr>
                   <pic:blipFill>
-                    <a:blip r:embed="rId8">
+                    <a:blip r:embed="rId11">
                       <a:extLst>
                         <a:ext uri="{28A0092B-C50C-407E-A947-70E740481C1C}">
                           <a14:useLocalDpi xmlns:a14="http://schemas.microsoft.com/office/drawing/2010/main" val="0"/>
@@ -6330,13 +6547,7 @@
               <w:t xml:space="preserve"> </w:t>
             </w:r>
             <w:r>
-              <w:t xml:space="preserve">to get a </w:t>
-            </w:r>
-            <w:r>
-              <w:t xml:space="preserve">list </w:t>
-            </w:r>
-            <w:r>
-              <w:t>view of the stops located near him.</w:t>
+              <w:t>to get a list view of the stops located near him.</w:t>
             </w:r>
           </w:p>
         </w:tc>
@@ -6417,16 +6628,7 @@
               <w:spacing w:before="120" w:after="120"/>
             </w:pPr>
             <w:r>
-              <w:t>Requires The GPS setti</w:t>
-            </w:r>
-            <w:r>
-              <w:t xml:space="preserve">ng enabled on the user’s device or accept localization </w:t>
-            </w:r>
-            <w:r>
-              <w:t xml:space="preserve">when </w:t>
-            </w:r>
-            <w:r>
-              <w:t>using a desktop web browser.</w:t>
+              <w:t>Requires The GPS setting enabled on the user’s device or accept localization when using a desktop web browser.</w:t>
             </w:r>
           </w:p>
         </w:tc>
@@ -6468,10 +6670,7 @@
               <w:spacing w:before="120" w:after="120"/>
             </w:pPr>
             <w:r>
-              <w:t>T</w:t>
-            </w:r>
-            <w:r>
-              <w:t>he system receives the localization coordinates.</w:t>
+              <w:t>The system receives the localization coordinates.</w:t>
             </w:r>
           </w:p>
           <w:p>
@@ -6486,10 +6685,7 @@
               <w:t xml:space="preserve">The system validates </w:t>
             </w:r>
             <w:r>
-              <w:t>that the location correspond to the area of Pinecrest</w:t>
-            </w:r>
-            <w:r>
-              <w:t>.</w:t>
+              <w:t>that the location correspond to the area of Pinecrest.</w:t>
             </w:r>
           </w:p>
           <w:p>
@@ -6501,7 +6697,15 @@
               <w:spacing w:before="120" w:after="120"/>
             </w:pPr>
             <w:r>
-              <w:t>The system detect the stops that are immediate close to the user location within a defined radius.</w:t>
+              <w:t xml:space="preserve">The </w:t>
+            </w:r>
+            <w:proofErr w:type="gramStart"/>
+            <w:r>
+              <w:t>system detect</w:t>
+            </w:r>
+            <w:proofErr w:type="gramEnd"/>
+            <w:r>
+              <w:t xml:space="preserve"> the stops that are immediate close to the user location within a defined radius.</w:t>
             </w:r>
           </w:p>
           <w:p>
@@ -6513,22 +6717,7 @@
               <w:spacing w:before="120" w:after="120"/>
             </w:pPr>
             <w:r>
-              <w:t>T</w:t>
-            </w:r>
-            <w:r>
-              <w:t xml:space="preserve">he system prints out the all the stops near </w:t>
-            </w:r>
-            <w:r>
-              <w:t>user</w:t>
-            </w:r>
-            <w:r>
-              <w:t xml:space="preserve"> </w:t>
-            </w:r>
-            <w:r>
-              <w:t>on a list view</w:t>
-            </w:r>
-            <w:r>
-              <w:t xml:space="preserve"> order by distance.</w:t>
+              <w:t>The system prints out the all the stops near user on a list view order by distance.</w:t>
             </w:r>
           </w:p>
         </w:tc>
@@ -6608,28 +6797,7 @@
               <w:spacing w:before="120" w:after="120"/>
             </w:pPr>
             <w:r>
-              <w:t>If the l</w:t>
-            </w:r>
-            <w:r>
-              <w:t>ocalization detected is out of P</w:t>
-            </w:r>
-            <w:r>
-              <w:t>inecrest</w:t>
-            </w:r>
-            <w:r>
-              <w:t xml:space="preserve"> V</w:t>
-            </w:r>
-            <w:r>
-              <w:t xml:space="preserve">illage </w:t>
-            </w:r>
-            <w:r>
-              <w:t>the following message will be posted: “You a currently located out of</w:t>
-            </w:r>
-            <w:r>
-              <w:t xml:space="preserve"> the</w:t>
-            </w:r>
-            <w:r>
-              <w:t xml:space="preserve"> Village of Pinecrest”</w:t>
+              <w:t>If the localization detected is out of Pinecrest Village the following message will be posted: “You a currently located out of the Village of Pinecrest”</w:t>
             </w:r>
           </w:p>
         </w:tc>
@@ -6750,10 +6918,7 @@
               <w:t xml:space="preserve"> </w:t>
             </w:r>
             <w:r>
-              <w:t xml:space="preserve">to </w:t>
-            </w:r>
-            <w:r>
-              <w:t>send messages to the system. It could be reporting a problem, a feedback or requesting a new stop</w:t>
+              <w:t>to send messages to the system. It could be reporting a problem, a feedback or requesting a new stop</w:t>
             </w:r>
           </w:p>
         </w:tc>
@@ -6830,6 +6995,34 @@
               <w:spacing w:before="120" w:after="120"/>
               <w:ind w:left="720"/>
             </w:pPr>
+            <w:r>
+              <w:t>User is logged on the system to automatically capture sender email</w:t>
+            </w:r>
+          </w:p>
+          <w:p>
+            <w:pPr>
+              <w:spacing w:before="120" w:after="120"/>
+              <w:ind w:left="720"/>
+            </w:pPr>
+            <w:proofErr w:type="gramStart"/>
+            <w:r>
+              <w:t>or</w:t>
+            </w:r>
+            <w:proofErr w:type="gramEnd"/>
+          </w:p>
+          <w:p>
+            <w:pPr>
+              <w:spacing w:before="120" w:after="120"/>
+              <w:ind w:left="720"/>
+            </w:pPr>
+            <w:proofErr w:type="gramStart"/>
+            <w:r>
+              <w:t>User enter</w:t>
+            </w:r>
+            <w:proofErr w:type="gramEnd"/>
+            <w:r>
+              <w:t xml:space="preserve"> email to the system.</w:t>
+            </w:r>
           </w:p>
         </w:tc>
       </w:tr>
@@ -6870,13 +7063,7 @@
               <w:spacing w:before="120" w:after="120"/>
             </w:pPr>
             <w:r>
-              <w:t>T</w:t>
-            </w:r>
-            <w:r>
-              <w:t xml:space="preserve">he system creates a message with a formatted subject with one of the </w:t>
-            </w:r>
-            <w:r>
-              <w:t>stated topics</w:t>
+              <w:t>The system creates a message with a formatted subject with one of the stated topics</w:t>
             </w:r>
           </w:p>
           <w:p>
@@ -6888,10 +7075,7 @@
               <w:spacing w:before="120" w:after="120"/>
             </w:pPr>
             <w:r>
-              <w:t>S</w:t>
-            </w:r>
-            <w:r>
-              <w:t xml:space="preserve">end an email to the corresponding authority. </w:t>
+              <w:t xml:space="preserve">Send an email to the corresponding authority. </w:t>
             </w:r>
           </w:p>
         </w:tc>
@@ -7039,7 +7223,6 @@
               <w:rPr>
                 <w:b/>
               </w:rPr>
-              <w:lastRenderedPageBreak/>
               <w:t>Use Case ID</w:t>
             </w:r>
           </w:p>
@@ -7111,10 +7294,7 @@
               <w:ind w:left="32"/>
             </w:pPr>
             <w:r>
-              <w:t>Allows user to enable/disable alerts, replace email address</w:t>
-            </w:r>
-            <w:r>
-              <w:t>, change password</w:t>
+              <w:t>Allows user to enable/disable alerts, replace email address, change password</w:t>
             </w:r>
           </w:p>
         </w:tc>
@@ -7197,13 +7377,7 @@
               <w:ind w:left="752"/>
             </w:pPr>
             <w:r>
-              <w:t xml:space="preserve">User is </w:t>
-            </w:r>
-            <w:r>
-              <w:t>logged</w:t>
-            </w:r>
-            <w:r>
-              <w:t xml:space="preserve"> on the system</w:t>
+              <w:t>User is logged on the system</w:t>
             </w:r>
           </w:p>
         </w:tc>
@@ -7245,22 +7419,7 @@
               <w:spacing w:before="120" w:after="120"/>
             </w:pPr>
             <w:r>
-              <w:t>The s</w:t>
-            </w:r>
-            <w:r>
-              <w:t>ystem interrupt</w:t>
-            </w:r>
-            <w:r>
-              <w:t>s</w:t>
-            </w:r>
-            <w:r>
-              <w:t>/start</w:t>
-            </w:r>
-            <w:r>
-              <w:t>s</w:t>
-            </w:r>
-            <w:r>
-              <w:t xml:space="preserve"> sending status alerts to user.</w:t>
+              <w:t>The system start/stop sending status alerts to user.</w:t>
             </w:r>
           </w:p>
           <w:p>
@@ -7322,6 +7481,18 @@
               <w:spacing w:before="120" w:after="120"/>
               <w:ind w:left="720"/>
             </w:pPr>
+            <w:r>
+              <w:t>The system enabled/disabled access to favorites stops, parental stop.</w:t>
+            </w:r>
+          </w:p>
+          <w:p>
+            <w:pPr>
+              <w:spacing w:before="120" w:after="120"/>
+              <w:ind w:left="720"/>
+            </w:pPr>
+            <w:r>
+              <w:t>The system started/stopped sending status alerts</w:t>
+            </w:r>
           </w:p>
         </w:tc>
       </w:tr>
@@ -7357,6 +7528,9 @@
             <w:pPr>
               <w:spacing w:before="120" w:after="120"/>
             </w:pPr>
+            <w:r>
+              <w:t>The user is not logged on the system.</w:t>
+            </w:r>
           </w:p>
         </w:tc>
       </w:tr>
@@ -7605,7 +7779,7 @@
               <w:spacing w:before="120" w:after="120"/>
             </w:pPr>
             <w:r>
-              <w:t>The system enables the following options on the menu: Send Message to System, Manage System, Manage Favorite Stops, Manage Parental Stop</w:t>
+              <w:t>The system enables the following options on the menu: Manage System, Manage Favorite Stops, Manage Parental Stop</w:t>
             </w:r>
           </w:p>
         </w:tc>
@@ -7680,6 +7854,9 @@
             <w:pPr>
               <w:spacing w:before="120" w:after="120"/>
             </w:pPr>
+            <w:r>
+              <w:t>The user is not registered on the system.</w:t>
+            </w:r>
           </w:p>
         </w:tc>
       </w:tr>
@@ -7931,7 +8108,19 @@
               <w:spacing w:before="120" w:after="120"/>
             </w:pPr>
             <w:r>
-              <w:t>If validations is correct the system save the email address and password introduced.</w:t>
+              <w:t xml:space="preserve">If </w:t>
+            </w:r>
+            <w:proofErr w:type="gramStart"/>
+            <w:r>
+              <w:t>validations is</w:t>
+            </w:r>
+            <w:proofErr w:type="gramEnd"/>
+            <w:r>
+              <w:t xml:space="preserve"> correct the system save the email address and password </w:t>
+            </w:r>
+            <w:r>
+              <w:lastRenderedPageBreak/>
+              <w:t>introduced.</w:t>
             </w:r>
           </w:p>
         </w:tc>
@@ -7956,6 +8145,7 @@
               <w:rPr>
                 <w:b/>
               </w:rPr>
+              <w:lastRenderedPageBreak/>
               <w:t>Post-conditions</w:t>
             </w:r>
           </w:p>
@@ -7994,7 +8184,6 @@
               <w:rPr>
                 <w:b/>
               </w:rPr>
-              <w:lastRenderedPageBreak/>
               <w:t>Exceptions</w:t>
             </w:r>
           </w:p>
@@ -8241,7 +8430,7 @@
               <w:spacing w:before="120" w:after="120"/>
             </w:pPr>
             <w:r>
-              <w:t>If validations is correct the system saves password introduced.</w:t>
+              <w:t>If validation is correct the system saves password introduced.</w:t>
             </w:r>
           </w:p>
         </w:tc>
@@ -8278,6 +8467,9 @@
             <w:pPr>
               <w:spacing w:before="120" w:after="120"/>
             </w:pPr>
+            <w:r>
+              <w:t>The system allows user to be log in</w:t>
+            </w:r>
           </w:p>
         </w:tc>
       </w:tr>
@@ -8313,10 +8505,18 @@
             <w:pPr>
               <w:spacing w:before="120" w:after="120"/>
             </w:pPr>
+            <w:r>
+              <w:t>The user is not registered on the system.</w:t>
+            </w:r>
           </w:p>
         </w:tc>
       </w:tr>
     </w:tbl>
+    <w:p>
+      <w:pPr>
+        <w:spacing w:before="120" w:after="120" w:line="240" w:lineRule="auto"/>
+      </w:pPr>
+    </w:p>
     <w:p>
       <w:pPr>
         <w:spacing w:before="120" w:after="120" w:line="240" w:lineRule="auto"/>
@@ -8541,7 +8741,58 @@
               <w:spacing w:before="120" w:after="120"/>
             </w:pPr>
             <w:r>
-              <w:t>The system add/remove a favorite stop previously selected on the on the list of stops</w:t>
+              <w:t>The system add/remove a favorite stop previously selected on the list of stops.</w:t>
+            </w:r>
+          </w:p>
+          <w:p>
+            <w:pPr>
+              <w:numPr>
+                <w:ilvl w:val="0"/>
+                <w:numId w:val="33"/>
+              </w:numPr>
+              <w:spacing w:before="120" w:after="120"/>
+            </w:pPr>
+            <w:r>
+              <w:t>The system provides/interrupts information about a favorite stop like:</w:t>
+            </w:r>
+          </w:p>
+          <w:p>
+            <w:pPr>
+              <w:pStyle w:val="ListParagraph"/>
+              <w:numPr>
+                <w:ilvl w:val="0"/>
+                <w:numId w:val="36"/>
+              </w:numPr>
+              <w:spacing w:before="120" w:after="120"/>
+            </w:pPr>
+            <w:r>
+              <w:t>Route name</w:t>
+            </w:r>
+          </w:p>
+          <w:p>
+            <w:pPr>
+              <w:pStyle w:val="ListParagraph"/>
+              <w:numPr>
+                <w:ilvl w:val="0"/>
+                <w:numId w:val="36"/>
+              </w:numPr>
+              <w:spacing w:before="120" w:after="120"/>
+            </w:pPr>
+            <w:r>
+              <w:t>Stop Address</w:t>
+            </w:r>
+          </w:p>
+          <w:p>
+            <w:pPr>
+              <w:pStyle w:val="ListParagraph"/>
+              <w:numPr>
+                <w:ilvl w:val="0"/>
+                <w:numId w:val="36"/>
+              </w:numPr>
+              <w:spacing w:before="120" w:after="120"/>
+            </w:pPr>
+            <w:r>
+              <w:t>Estimated arrival time</w:t>
             </w:r>
           </w:p>
         </w:tc>
@@ -8578,6 +8829,9 @@
             <w:pPr>
               <w:spacing w:before="120" w:after="120"/>
             </w:pPr>
+            <w:r>
+              <w:t xml:space="preserve">The system provided/interrupted information about a favorite stop </w:t>
+            </w:r>
           </w:p>
         </w:tc>
       </w:tr>
@@ -8613,10 +8867,1612 @@
             <w:pPr>
               <w:spacing w:before="120" w:after="120"/>
             </w:pPr>
+            <w:r>
+              <w:t xml:space="preserve"> The user is not logged on the system.</w:t>
+            </w:r>
           </w:p>
         </w:tc>
       </w:tr>
     </w:tbl>
+    <w:p>
+      <w:pPr>
+        <w:spacing w:before="120" w:after="120" w:line="240" w:lineRule="auto"/>
+        <w:ind w:left="792"/>
+      </w:pPr>
+    </w:p>
+    <w:tbl>
+      <w:tblPr>
+        <w:tblStyle w:val="TableGrid"/>
+        <w:tblW w:w="0" w:type="auto"/>
+        <w:tblLook w:val="04A0" w:firstRow="1" w:lastRow="0" w:firstColumn="1" w:lastColumn="0" w:noHBand="0" w:noVBand="1"/>
+      </w:tblPr>
+      <w:tblGrid>
+        <w:gridCol w:w="2285"/>
+        <w:gridCol w:w="8216"/>
+      </w:tblGrid>
+      <w:tr>
+        <w:trPr>
+          <w:trHeight w:val="219"/>
+        </w:trPr>
+        <w:tc>
+          <w:tcPr>
+            <w:tcW w:w="2285" w:type="dxa"/>
+          </w:tcPr>
+          <w:p>
+            <w:pPr>
+              <w:spacing w:before="120" w:after="120"/>
+              <w:ind w:left="157"/>
+              <w:rPr>
+                <w:b/>
+              </w:rPr>
+            </w:pPr>
+            <w:r>
+              <w:rPr>
+                <w:b/>
+              </w:rPr>
+              <w:t>Use Case ID</w:t>
+            </w:r>
+          </w:p>
+        </w:tc>
+        <w:tc>
+          <w:tcPr>
+            <w:tcW w:w="8216" w:type="dxa"/>
+          </w:tcPr>
+          <w:p>
+            <w:pPr>
+              <w:spacing w:before="120" w:after="120"/>
+              <w:ind w:left="792"/>
+              <w:rPr>
+                <w:b/>
+              </w:rPr>
+            </w:pPr>
+            <w:r>
+              <w:rPr>
+                <w:b/>
+              </w:rPr>
+              <w:t>PM-008 Manage Parental Stop</w:t>
+            </w:r>
+          </w:p>
+        </w:tc>
+      </w:tr>
+      <w:tr>
+        <w:trPr>
+          <w:trHeight w:val="426"/>
+        </w:trPr>
+        <w:tc>
+          <w:tcPr>
+            <w:tcW w:w="2285" w:type="dxa"/>
+          </w:tcPr>
+          <w:p>
+            <w:pPr>
+              <w:spacing w:before="120" w:after="120"/>
+              <w:ind w:left="157"/>
+              <w:rPr>
+                <w:b/>
+              </w:rPr>
+            </w:pPr>
+            <w:r>
+              <w:rPr>
+                <w:b/>
+              </w:rPr>
+              <w:t>Description</w:t>
+            </w:r>
+          </w:p>
+        </w:tc>
+        <w:tc>
+          <w:tcPr>
+            <w:tcW w:w="8216" w:type="dxa"/>
+          </w:tcPr>
+          <w:p>
+            <w:pPr>
+              <w:spacing w:before="120" w:after="120"/>
+              <w:ind w:left="32"/>
+            </w:pPr>
+            <w:r>
+              <w:t>Allows user to define and alert for a defined stop</w:t>
+            </w:r>
+          </w:p>
+        </w:tc>
+      </w:tr>
+      <w:tr>
+        <w:trPr>
+          <w:trHeight w:val="219"/>
+        </w:trPr>
+        <w:tc>
+          <w:tcPr>
+            <w:tcW w:w="2285" w:type="dxa"/>
+          </w:tcPr>
+          <w:p>
+            <w:pPr>
+              <w:spacing w:before="120" w:after="120"/>
+              <w:ind w:left="157"/>
+              <w:rPr>
+                <w:b/>
+              </w:rPr>
+            </w:pPr>
+            <w:r>
+              <w:rPr>
+                <w:b/>
+              </w:rPr>
+              <w:t>Actor</w:t>
+            </w:r>
+          </w:p>
+        </w:tc>
+        <w:tc>
+          <w:tcPr>
+            <w:tcW w:w="8216" w:type="dxa"/>
+          </w:tcPr>
+          <w:p>
+            <w:pPr>
+              <w:spacing w:before="120" w:after="120"/>
+              <w:ind w:left="32"/>
+            </w:pPr>
+            <w:r>
+              <w:t>User</w:t>
+            </w:r>
+          </w:p>
+        </w:tc>
+      </w:tr>
+      <w:tr>
+        <w:trPr>
+          <w:trHeight w:val="439"/>
+        </w:trPr>
+        <w:tc>
+          <w:tcPr>
+            <w:tcW w:w="2285" w:type="dxa"/>
+          </w:tcPr>
+          <w:p>
+            <w:pPr>
+              <w:spacing w:before="120" w:after="120"/>
+              <w:ind w:left="157"/>
+              <w:rPr>
+                <w:b/>
+              </w:rPr>
+            </w:pPr>
+            <w:r>
+              <w:rPr>
+                <w:b/>
+              </w:rPr>
+              <w:lastRenderedPageBreak/>
+              <w:t>Pre-conditions</w:t>
+            </w:r>
+          </w:p>
+        </w:tc>
+        <w:tc>
+          <w:tcPr>
+            <w:tcW w:w="8216" w:type="dxa"/>
+          </w:tcPr>
+          <w:p>
+            <w:pPr>
+              <w:pStyle w:val="ListParagraph"/>
+              <w:numPr>
+                <w:ilvl w:val="0"/>
+                <w:numId w:val="33"/>
+              </w:numPr>
+              <w:spacing w:before="120" w:after="120"/>
+            </w:pPr>
+            <w:r>
+              <w:t xml:space="preserve">User is </w:t>
+            </w:r>
+            <w:r>
+              <w:t>logged</w:t>
+            </w:r>
+            <w:r>
+              <w:t xml:space="preserve"> on the system</w:t>
+            </w:r>
+          </w:p>
+          <w:p>
+            <w:pPr>
+              <w:pStyle w:val="ListParagraph"/>
+              <w:numPr>
+                <w:ilvl w:val="0"/>
+                <w:numId w:val="33"/>
+              </w:numPr>
+              <w:spacing w:before="120" w:after="120"/>
+            </w:pPr>
+            <w:r>
+              <w:t>User defined a stop as favorite</w:t>
+            </w:r>
+          </w:p>
+          <w:p>
+            <w:pPr>
+              <w:pStyle w:val="ListParagraph"/>
+              <w:numPr>
+                <w:ilvl w:val="0"/>
+                <w:numId w:val="33"/>
+              </w:numPr>
+              <w:spacing w:before="120" w:after="120"/>
+            </w:pPr>
+            <w:r>
+              <w:t>User defined amount of time to receive a message alert that could be:</w:t>
+            </w:r>
+          </w:p>
+          <w:p>
+            <w:pPr>
+              <w:pStyle w:val="ListParagraph"/>
+              <w:numPr>
+                <w:ilvl w:val="0"/>
+                <w:numId w:val="36"/>
+              </w:numPr>
+              <w:spacing w:before="120" w:after="120"/>
+            </w:pPr>
+            <w:r>
+              <w:t>Parental Message or 0 time in order to receive instant message.</w:t>
+            </w:r>
+          </w:p>
+          <w:p>
+            <w:pPr>
+              <w:pStyle w:val="ListParagraph"/>
+              <w:numPr>
+                <w:ilvl w:val="0"/>
+                <w:numId w:val="36"/>
+              </w:numPr>
+              <w:spacing w:before="120" w:after="120"/>
+            </w:pPr>
+            <w:r>
+              <w:t>From 5 min to 30 min in order to receive a message at the expected time before the arrival of the mover</w:t>
+            </w:r>
+          </w:p>
+        </w:tc>
+      </w:tr>
+      <w:tr>
+        <w:trPr>
+          <w:trHeight w:val="620"/>
+        </w:trPr>
+        <w:tc>
+          <w:tcPr>
+            <w:tcW w:w="2285" w:type="dxa"/>
+          </w:tcPr>
+          <w:p>
+            <w:pPr>
+              <w:spacing w:before="120" w:after="120"/>
+              <w:ind w:left="157"/>
+              <w:rPr>
+                <w:b/>
+              </w:rPr>
+            </w:pPr>
+            <w:r>
+              <w:rPr>
+                <w:b/>
+              </w:rPr>
+              <w:t>Main success scenario</w:t>
+            </w:r>
+          </w:p>
+        </w:tc>
+        <w:tc>
+          <w:tcPr>
+            <w:tcW w:w="8216" w:type="dxa"/>
+          </w:tcPr>
+          <w:p>
+            <w:pPr>
+              <w:numPr>
+                <w:ilvl w:val="0"/>
+                <w:numId w:val="33"/>
+              </w:numPr>
+              <w:spacing w:before="120" w:after="120"/>
+            </w:pPr>
+            <w:r>
+              <w:t>The system add/remove a message alert for a favorite stop previously selected on the list of stops</w:t>
+            </w:r>
+          </w:p>
+          <w:p>
+            <w:pPr>
+              <w:numPr>
+                <w:ilvl w:val="0"/>
+                <w:numId w:val="33"/>
+              </w:numPr>
+              <w:spacing w:before="120" w:after="120"/>
+            </w:pPr>
+            <w:r>
+              <w:t>The system sends a message alert as soon as the mover arrives to given stop</w:t>
+            </w:r>
+          </w:p>
+          <w:p>
+            <w:pPr>
+              <w:spacing w:before="120" w:after="120"/>
+              <w:ind w:left="720"/>
+            </w:pPr>
+            <w:r>
+              <w:t>Or</w:t>
+            </w:r>
+          </w:p>
+          <w:p>
+            <w:pPr>
+              <w:numPr>
+                <w:ilvl w:val="0"/>
+                <w:numId w:val="33"/>
+              </w:numPr>
+              <w:spacing w:before="120" w:after="120"/>
+            </w:pPr>
+            <w:r>
+              <w:t xml:space="preserve">The system sends a message alert at the defined amount of time </w:t>
+            </w:r>
+          </w:p>
+        </w:tc>
+      </w:tr>
+      <w:tr>
+        <w:trPr>
+          <w:trHeight w:val="530"/>
+        </w:trPr>
+        <w:tc>
+          <w:tcPr>
+            <w:tcW w:w="2285" w:type="dxa"/>
+          </w:tcPr>
+          <w:p>
+            <w:pPr>
+              <w:spacing w:before="120" w:after="120"/>
+              <w:ind w:left="157"/>
+              <w:rPr>
+                <w:b/>
+              </w:rPr>
+            </w:pPr>
+            <w:r>
+              <w:rPr>
+                <w:b/>
+              </w:rPr>
+              <w:t>Post-conditions</w:t>
+            </w:r>
+          </w:p>
+        </w:tc>
+        <w:tc>
+          <w:tcPr>
+            <w:tcW w:w="8216" w:type="dxa"/>
+          </w:tcPr>
+          <w:p>
+            <w:pPr>
+              <w:pStyle w:val="ListParagraph"/>
+              <w:spacing w:before="120" w:after="120"/>
+            </w:pPr>
+          </w:p>
+        </w:tc>
+      </w:tr>
+      <w:tr>
+        <w:trPr>
+          <w:trHeight w:val="231"/>
+        </w:trPr>
+        <w:tc>
+          <w:tcPr>
+            <w:tcW w:w="2285" w:type="dxa"/>
+          </w:tcPr>
+          <w:p>
+            <w:pPr>
+              <w:spacing w:before="120" w:after="120"/>
+              <w:ind w:left="157"/>
+              <w:rPr>
+                <w:b/>
+              </w:rPr>
+            </w:pPr>
+            <w:r>
+              <w:rPr>
+                <w:b/>
+              </w:rPr>
+              <w:t>Exceptions</w:t>
+            </w:r>
+          </w:p>
+        </w:tc>
+        <w:tc>
+          <w:tcPr>
+            <w:tcW w:w="8216" w:type="dxa"/>
+          </w:tcPr>
+          <w:p>
+            <w:pPr>
+              <w:spacing w:before="120" w:after="120"/>
+            </w:pPr>
+            <w:r>
+              <w:t xml:space="preserve"> The user is not logged on the system.</w:t>
+            </w:r>
+          </w:p>
+        </w:tc>
+      </w:tr>
+    </w:tbl>
+    <w:p>
+      <w:pPr>
+        <w:spacing w:before="120" w:after="120" w:line="240" w:lineRule="auto"/>
+        <w:ind w:left="792"/>
+      </w:pPr>
+    </w:p>
+    <w:tbl>
+      <w:tblPr>
+        <w:tblStyle w:val="TableGrid"/>
+        <w:tblW w:w="0" w:type="auto"/>
+        <w:tblLook w:val="04A0" w:firstRow="1" w:lastRow="0" w:firstColumn="1" w:lastColumn="0" w:noHBand="0" w:noVBand="1"/>
+      </w:tblPr>
+      <w:tblGrid>
+        <w:gridCol w:w="2285"/>
+        <w:gridCol w:w="8216"/>
+      </w:tblGrid>
+      <w:tr>
+        <w:trPr>
+          <w:trHeight w:val="219"/>
+        </w:trPr>
+        <w:tc>
+          <w:tcPr>
+            <w:tcW w:w="2285" w:type="dxa"/>
+          </w:tcPr>
+          <w:p>
+            <w:pPr>
+              <w:spacing w:before="120" w:after="120"/>
+              <w:ind w:left="157"/>
+              <w:rPr>
+                <w:b/>
+              </w:rPr>
+            </w:pPr>
+            <w:r>
+              <w:rPr>
+                <w:b/>
+              </w:rPr>
+              <w:t>Use Case ID</w:t>
+            </w:r>
+          </w:p>
+        </w:tc>
+        <w:tc>
+          <w:tcPr>
+            <w:tcW w:w="8216" w:type="dxa"/>
+          </w:tcPr>
+          <w:p>
+            <w:pPr>
+              <w:spacing w:before="120" w:after="120"/>
+              <w:ind w:left="792"/>
+              <w:rPr>
+                <w:b/>
+              </w:rPr>
+            </w:pPr>
+            <w:r>
+              <w:rPr>
+                <w:b/>
+              </w:rPr>
+              <w:t>PM-009 View Route Information</w:t>
+            </w:r>
+          </w:p>
+        </w:tc>
+      </w:tr>
+      <w:tr>
+        <w:trPr>
+          <w:trHeight w:val="426"/>
+        </w:trPr>
+        <w:tc>
+          <w:tcPr>
+            <w:tcW w:w="2285" w:type="dxa"/>
+          </w:tcPr>
+          <w:p>
+            <w:pPr>
+              <w:spacing w:before="120" w:after="120"/>
+              <w:ind w:left="157"/>
+              <w:rPr>
+                <w:b/>
+              </w:rPr>
+            </w:pPr>
+            <w:r>
+              <w:rPr>
+                <w:b/>
+              </w:rPr>
+              <w:t>Description</w:t>
+            </w:r>
+          </w:p>
+        </w:tc>
+        <w:tc>
+          <w:tcPr>
+            <w:tcW w:w="8216" w:type="dxa"/>
+          </w:tcPr>
+          <w:p>
+            <w:pPr>
+              <w:spacing w:before="120" w:after="120"/>
+              <w:ind w:left="32"/>
+            </w:pPr>
+            <w:r>
+              <w:t>Allows user to view the list of routes</w:t>
+            </w:r>
+          </w:p>
+        </w:tc>
+      </w:tr>
+      <w:tr>
+        <w:trPr>
+          <w:trHeight w:val="219"/>
+        </w:trPr>
+        <w:tc>
+          <w:tcPr>
+            <w:tcW w:w="2285" w:type="dxa"/>
+          </w:tcPr>
+          <w:p>
+            <w:pPr>
+              <w:spacing w:before="120" w:after="120"/>
+              <w:ind w:left="157"/>
+              <w:rPr>
+                <w:b/>
+              </w:rPr>
+            </w:pPr>
+            <w:r>
+              <w:rPr>
+                <w:b/>
+              </w:rPr>
+              <w:t>Actor</w:t>
+            </w:r>
+          </w:p>
+        </w:tc>
+        <w:tc>
+          <w:tcPr>
+            <w:tcW w:w="8216" w:type="dxa"/>
+          </w:tcPr>
+          <w:p>
+            <w:pPr>
+              <w:spacing w:before="120" w:after="120"/>
+              <w:ind w:left="32"/>
+            </w:pPr>
+            <w:r>
+              <w:t>User</w:t>
+            </w:r>
+          </w:p>
+        </w:tc>
+      </w:tr>
+      <w:tr>
+        <w:trPr>
+          <w:trHeight w:val="439"/>
+        </w:trPr>
+        <w:tc>
+          <w:tcPr>
+            <w:tcW w:w="2285" w:type="dxa"/>
+          </w:tcPr>
+          <w:p>
+            <w:pPr>
+              <w:spacing w:before="120" w:after="120"/>
+              <w:ind w:left="157"/>
+              <w:rPr>
+                <w:b/>
+              </w:rPr>
+            </w:pPr>
+            <w:r>
+              <w:rPr>
+                <w:b/>
+              </w:rPr>
+              <w:t>Pre-conditions</w:t>
+            </w:r>
+          </w:p>
+        </w:tc>
+        <w:tc>
+          <w:tcPr>
+            <w:tcW w:w="8216" w:type="dxa"/>
+          </w:tcPr>
+          <w:p>
+            <w:pPr>
+              <w:pStyle w:val="ListParagraph"/>
+              <w:spacing w:before="120" w:after="120"/>
+            </w:pPr>
+            <w:r>
+              <w:t>User selected a Routes button on the menu</w:t>
+            </w:r>
+          </w:p>
+        </w:tc>
+      </w:tr>
+      <w:tr>
+        <w:trPr>
+          <w:trHeight w:val="620"/>
+        </w:trPr>
+        <w:tc>
+          <w:tcPr>
+            <w:tcW w:w="2285" w:type="dxa"/>
+          </w:tcPr>
+          <w:p>
+            <w:pPr>
+              <w:spacing w:before="120" w:after="120"/>
+              <w:ind w:left="157"/>
+              <w:rPr>
+                <w:b/>
+              </w:rPr>
+            </w:pPr>
+            <w:r>
+              <w:rPr>
+                <w:b/>
+              </w:rPr>
+              <w:t>Main success scenario</w:t>
+            </w:r>
+          </w:p>
+        </w:tc>
+        <w:tc>
+          <w:tcPr>
+            <w:tcW w:w="8216" w:type="dxa"/>
+          </w:tcPr>
+          <w:p>
+            <w:pPr>
+              <w:numPr>
+                <w:ilvl w:val="0"/>
+                <w:numId w:val="33"/>
+              </w:numPr>
+              <w:spacing w:before="120" w:after="120"/>
+            </w:pPr>
+            <w:r>
+              <w:t>The system shows a list of routes and direction</w:t>
+            </w:r>
+          </w:p>
+          <w:p>
+            <w:pPr>
+              <w:spacing w:before="120" w:after="120"/>
+              <w:ind w:left="720"/>
+            </w:pPr>
+          </w:p>
+        </w:tc>
+      </w:tr>
+      <w:tr>
+        <w:trPr>
+          <w:trHeight w:val="530"/>
+        </w:trPr>
+        <w:tc>
+          <w:tcPr>
+            <w:tcW w:w="2285" w:type="dxa"/>
+          </w:tcPr>
+          <w:p>
+            <w:pPr>
+              <w:spacing w:before="120" w:after="120"/>
+              <w:ind w:left="157"/>
+              <w:rPr>
+                <w:b/>
+              </w:rPr>
+            </w:pPr>
+            <w:r>
+              <w:rPr>
+                <w:b/>
+              </w:rPr>
+              <w:t>Post-conditions</w:t>
+            </w:r>
+          </w:p>
+        </w:tc>
+        <w:tc>
+          <w:tcPr>
+            <w:tcW w:w="8216" w:type="dxa"/>
+          </w:tcPr>
+          <w:p>
+            <w:pPr>
+              <w:pStyle w:val="ListParagraph"/>
+              <w:spacing w:before="120" w:after="120"/>
+            </w:pPr>
+          </w:p>
+        </w:tc>
+      </w:tr>
+      <w:tr>
+        <w:trPr>
+          <w:trHeight w:val="231"/>
+        </w:trPr>
+        <w:tc>
+          <w:tcPr>
+            <w:tcW w:w="2285" w:type="dxa"/>
+          </w:tcPr>
+          <w:p>
+            <w:pPr>
+              <w:spacing w:before="120" w:after="120"/>
+              <w:ind w:left="157"/>
+              <w:rPr>
+                <w:b/>
+              </w:rPr>
+            </w:pPr>
+            <w:r>
+              <w:rPr>
+                <w:b/>
+              </w:rPr>
+              <w:t>Exceptions</w:t>
+            </w:r>
+          </w:p>
+        </w:tc>
+        <w:tc>
+          <w:tcPr>
+            <w:tcW w:w="8216" w:type="dxa"/>
+          </w:tcPr>
+          <w:p>
+            <w:pPr>
+              <w:spacing w:before="120" w:after="120"/>
+            </w:pPr>
+            <w:r>
+              <w:t xml:space="preserve"> </w:t>
+            </w:r>
+          </w:p>
+        </w:tc>
+      </w:tr>
+    </w:tbl>
+    <w:p>
+      <w:pPr>
+        <w:spacing w:before="120" w:after="120" w:line="240" w:lineRule="auto"/>
+        <w:ind w:left="792"/>
+      </w:pPr>
+    </w:p>
+    <w:tbl>
+      <w:tblPr>
+        <w:tblStyle w:val="TableGrid"/>
+        <w:tblW w:w="0" w:type="auto"/>
+        <w:tblLook w:val="04A0" w:firstRow="1" w:lastRow="0" w:firstColumn="1" w:lastColumn="0" w:noHBand="0" w:noVBand="1"/>
+      </w:tblPr>
+      <w:tblGrid>
+        <w:gridCol w:w="2285"/>
+        <w:gridCol w:w="8216"/>
+      </w:tblGrid>
+      <w:tr>
+        <w:trPr>
+          <w:trHeight w:val="219"/>
+        </w:trPr>
+        <w:tc>
+          <w:tcPr>
+            <w:tcW w:w="2285" w:type="dxa"/>
+          </w:tcPr>
+          <w:p>
+            <w:pPr>
+              <w:spacing w:before="120" w:after="120"/>
+              <w:ind w:left="157"/>
+              <w:rPr>
+                <w:b/>
+              </w:rPr>
+            </w:pPr>
+            <w:r>
+              <w:rPr>
+                <w:b/>
+              </w:rPr>
+              <w:t>Use Case ID</w:t>
+            </w:r>
+          </w:p>
+        </w:tc>
+        <w:tc>
+          <w:tcPr>
+            <w:tcW w:w="8216" w:type="dxa"/>
+          </w:tcPr>
+          <w:p>
+            <w:pPr>
+              <w:spacing w:before="120" w:after="120"/>
+              <w:ind w:left="792"/>
+              <w:rPr>
+                <w:b/>
+              </w:rPr>
+            </w:pPr>
+            <w:r>
+              <w:rPr>
+                <w:b/>
+              </w:rPr>
+              <w:t>PM-010 View Stops</w:t>
+            </w:r>
+          </w:p>
+        </w:tc>
+      </w:tr>
+      <w:tr>
+        <w:trPr>
+          <w:trHeight w:val="426"/>
+        </w:trPr>
+        <w:tc>
+          <w:tcPr>
+            <w:tcW w:w="2285" w:type="dxa"/>
+          </w:tcPr>
+          <w:p>
+            <w:pPr>
+              <w:spacing w:before="120" w:after="120"/>
+              <w:ind w:left="157"/>
+              <w:rPr>
+                <w:b/>
+              </w:rPr>
+            </w:pPr>
+            <w:r>
+              <w:rPr>
+                <w:b/>
+              </w:rPr>
+              <w:t>Description</w:t>
+            </w:r>
+          </w:p>
+        </w:tc>
+        <w:tc>
+          <w:tcPr>
+            <w:tcW w:w="8216" w:type="dxa"/>
+          </w:tcPr>
+          <w:p>
+            <w:pPr>
+              <w:spacing w:before="120" w:after="120"/>
+              <w:ind w:left="32"/>
+            </w:pPr>
+            <w:r>
+              <w:t>Allows user to view the list of stops for a given route</w:t>
+            </w:r>
+          </w:p>
+        </w:tc>
+      </w:tr>
+      <w:tr>
+        <w:trPr>
+          <w:trHeight w:val="219"/>
+        </w:trPr>
+        <w:tc>
+          <w:tcPr>
+            <w:tcW w:w="2285" w:type="dxa"/>
+          </w:tcPr>
+          <w:p>
+            <w:pPr>
+              <w:spacing w:before="120" w:after="120"/>
+              <w:ind w:left="157"/>
+              <w:rPr>
+                <w:b/>
+              </w:rPr>
+            </w:pPr>
+            <w:r>
+              <w:rPr>
+                <w:b/>
+              </w:rPr>
+              <w:t>Actor</w:t>
+            </w:r>
+          </w:p>
+        </w:tc>
+        <w:tc>
+          <w:tcPr>
+            <w:tcW w:w="8216" w:type="dxa"/>
+          </w:tcPr>
+          <w:p>
+            <w:pPr>
+              <w:spacing w:before="120" w:after="120"/>
+              <w:ind w:left="32"/>
+            </w:pPr>
+            <w:r>
+              <w:t>User</w:t>
+            </w:r>
+          </w:p>
+        </w:tc>
+      </w:tr>
+      <w:tr>
+        <w:trPr>
+          <w:trHeight w:val="439"/>
+        </w:trPr>
+        <w:tc>
+          <w:tcPr>
+            <w:tcW w:w="2285" w:type="dxa"/>
+          </w:tcPr>
+          <w:p>
+            <w:pPr>
+              <w:spacing w:before="120" w:after="120"/>
+              <w:ind w:left="157"/>
+              <w:rPr>
+                <w:b/>
+              </w:rPr>
+            </w:pPr>
+            <w:r>
+              <w:rPr>
+                <w:b/>
+              </w:rPr>
+              <w:t>Pre-conditions</w:t>
+            </w:r>
+          </w:p>
+        </w:tc>
+        <w:tc>
+          <w:tcPr>
+            <w:tcW w:w="8216" w:type="dxa"/>
+          </w:tcPr>
+          <w:p>
+            <w:pPr>
+              <w:pStyle w:val="ListParagraph"/>
+              <w:spacing w:before="120" w:after="120"/>
+            </w:pPr>
+            <w:r>
+              <w:t>User selected a route and direction</w:t>
+            </w:r>
+          </w:p>
+        </w:tc>
+      </w:tr>
+      <w:tr>
+        <w:trPr>
+          <w:trHeight w:val="620"/>
+        </w:trPr>
+        <w:tc>
+          <w:tcPr>
+            <w:tcW w:w="2285" w:type="dxa"/>
+          </w:tcPr>
+          <w:p>
+            <w:pPr>
+              <w:spacing w:before="120" w:after="120"/>
+              <w:ind w:left="157"/>
+              <w:rPr>
+                <w:b/>
+              </w:rPr>
+            </w:pPr>
+            <w:r>
+              <w:rPr>
+                <w:b/>
+              </w:rPr>
+              <w:t>Main success scenario</w:t>
+            </w:r>
+          </w:p>
+        </w:tc>
+        <w:tc>
+          <w:tcPr>
+            <w:tcW w:w="8216" w:type="dxa"/>
+          </w:tcPr>
+          <w:p>
+            <w:pPr>
+              <w:numPr>
+                <w:ilvl w:val="0"/>
+                <w:numId w:val="38"/>
+              </w:numPr>
+              <w:spacing w:before="120" w:after="120"/>
+            </w:pPr>
+            <w:r>
+              <w:t>The system shows a list of stops for the given route</w:t>
+            </w:r>
+          </w:p>
+          <w:p>
+            <w:pPr>
+              <w:spacing w:before="120" w:after="120"/>
+              <w:ind w:left="720"/>
+            </w:pPr>
+          </w:p>
+        </w:tc>
+      </w:tr>
+      <w:tr>
+        <w:trPr>
+          <w:trHeight w:val="530"/>
+        </w:trPr>
+        <w:tc>
+          <w:tcPr>
+            <w:tcW w:w="2285" w:type="dxa"/>
+          </w:tcPr>
+          <w:p>
+            <w:pPr>
+              <w:spacing w:before="120" w:after="120"/>
+              <w:ind w:left="157"/>
+              <w:rPr>
+                <w:b/>
+              </w:rPr>
+            </w:pPr>
+            <w:r>
+              <w:rPr>
+                <w:b/>
+              </w:rPr>
+              <w:t>Post-conditions</w:t>
+            </w:r>
+          </w:p>
+        </w:tc>
+        <w:tc>
+          <w:tcPr>
+            <w:tcW w:w="8216" w:type="dxa"/>
+          </w:tcPr>
+          <w:p>
+            <w:pPr>
+              <w:pStyle w:val="ListParagraph"/>
+              <w:spacing w:before="120" w:after="120"/>
+            </w:pPr>
+          </w:p>
+        </w:tc>
+      </w:tr>
+      <w:tr>
+        <w:trPr>
+          <w:trHeight w:val="231"/>
+        </w:trPr>
+        <w:tc>
+          <w:tcPr>
+            <w:tcW w:w="2285" w:type="dxa"/>
+          </w:tcPr>
+          <w:p>
+            <w:pPr>
+              <w:spacing w:before="120" w:after="120"/>
+              <w:ind w:left="157"/>
+              <w:rPr>
+                <w:b/>
+              </w:rPr>
+            </w:pPr>
+            <w:r>
+              <w:rPr>
+                <w:b/>
+              </w:rPr>
+              <w:t>Exceptions</w:t>
+            </w:r>
+          </w:p>
+        </w:tc>
+        <w:tc>
+          <w:tcPr>
+            <w:tcW w:w="8216" w:type="dxa"/>
+          </w:tcPr>
+          <w:p>
+            <w:pPr>
+              <w:spacing w:before="120" w:after="120"/>
+            </w:pPr>
+            <w:r>
+              <w:t xml:space="preserve"> </w:t>
+            </w:r>
+          </w:p>
+        </w:tc>
+      </w:tr>
+    </w:tbl>
+    <w:p>
+      <w:pPr>
+        <w:spacing w:before="120" w:after="120" w:line="240" w:lineRule="auto"/>
+        <w:ind w:left="792"/>
+      </w:pPr>
+    </w:p>
+    <w:tbl>
+      <w:tblPr>
+        <w:tblStyle w:val="TableGrid"/>
+        <w:tblW w:w="0" w:type="auto"/>
+        <w:tblLook w:val="04A0" w:firstRow="1" w:lastRow="0" w:firstColumn="1" w:lastColumn="0" w:noHBand="0" w:noVBand="1"/>
+      </w:tblPr>
+      <w:tblGrid>
+        <w:gridCol w:w="2285"/>
+        <w:gridCol w:w="8216"/>
+      </w:tblGrid>
+      <w:tr>
+        <w:trPr>
+          <w:trHeight w:val="219"/>
+        </w:trPr>
+        <w:tc>
+          <w:tcPr>
+            <w:tcW w:w="2285" w:type="dxa"/>
+          </w:tcPr>
+          <w:p>
+            <w:pPr>
+              <w:spacing w:before="120" w:after="120"/>
+              <w:ind w:left="157"/>
+              <w:rPr>
+                <w:b/>
+              </w:rPr>
+            </w:pPr>
+            <w:r>
+              <w:rPr>
+                <w:b/>
+              </w:rPr>
+              <w:lastRenderedPageBreak/>
+              <w:t>Use Case ID</w:t>
+            </w:r>
+          </w:p>
+        </w:tc>
+        <w:tc>
+          <w:tcPr>
+            <w:tcW w:w="8216" w:type="dxa"/>
+          </w:tcPr>
+          <w:p>
+            <w:pPr>
+              <w:spacing w:before="120" w:after="120"/>
+              <w:ind w:left="792"/>
+              <w:rPr>
+                <w:b/>
+              </w:rPr>
+            </w:pPr>
+            <w:r>
+              <w:rPr>
+                <w:b/>
+              </w:rPr>
+              <w:t>PM-011 View Tracking Map</w:t>
+            </w:r>
+          </w:p>
+        </w:tc>
+      </w:tr>
+      <w:tr>
+        <w:trPr>
+          <w:trHeight w:val="426"/>
+        </w:trPr>
+        <w:tc>
+          <w:tcPr>
+            <w:tcW w:w="2285" w:type="dxa"/>
+          </w:tcPr>
+          <w:p>
+            <w:pPr>
+              <w:spacing w:before="120" w:after="120"/>
+              <w:ind w:left="157"/>
+              <w:rPr>
+                <w:b/>
+              </w:rPr>
+            </w:pPr>
+            <w:r>
+              <w:rPr>
+                <w:b/>
+              </w:rPr>
+              <w:t>Description</w:t>
+            </w:r>
+          </w:p>
+        </w:tc>
+        <w:tc>
+          <w:tcPr>
+            <w:tcW w:w="8216" w:type="dxa"/>
+          </w:tcPr>
+          <w:p>
+            <w:pPr>
+              <w:spacing w:before="120" w:after="120"/>
+              <w:ind w:left="32"/>
+            </w:pPr>
+            <w:r>
+              <w:t>Allows user to view the updated position of a mover for a given route</w:t>
+            </w:r>
+          </w:p>
+        </w:tc>
+      </w:tr>
+      <w:tr>
+        <w:trPr>
+          <w:trHeight w:val="219"/>
+        </w:trPr>
+        <w:tc>
+          <w:tcPr>
+            <w:tcW w:w="2285" w:type="dxa"/>
+          </w:tcPr>
+          <w:p>
+            <w:pPr>
+              <w:spacing w:before="120" w:after="120"/>
+              <w:ind w:left="157"/>
+              <w:rPr>
+                <w:b/>
+              </w:rPr>
+            </w:pPr>
+            <w:r>
+              <w:rPr>
+                <w:b/>
+              </w:rPr>
+              <w:t>Actor</w:t>
+            </w:r>
+          </w:p>
+        </w:tc>
+        <w:tc>
+          <w:tcPr>
+            <w:tcW w:w="8216" w:type="dxa"/>
+          </w:tcPr>
+          <w:p>
+            <w:pPr>
+              <w:spacing w:before="120" w:after="120"/>
+              <w:ind w:left="32"/>
+            </w:pPr>
+            <w:r>
+              <w:t>User</w:t>
+            </w:r>
+          </w:p>
+        </w:tc>
+      </w:tr>
+      <w:tr>
+        <w:trPr>
+          <w:trHeight w:val="439"/>
+        </w:trPr>
+        <w:tc>
+          <w:tcPr>
+            <w:tcW w:w="2285" w:type="dxa"/>
+          </w:tcPr>
+          <w:p>
+            <w:pPr>
+              <w:spacing w:before="120" w:after="120"/>
+              <w:ind w:left="157"/>
+              <w:rPr>
+                <w:b/>
+              </w:rPr>
+            </w:pPr>
+            <w:r>
+              <w:rPr>
+                <w:b/>
+              </w:rPr>
+              <w:t>Pre-conditions</w:t>
+            </w:r>
+          </w:p>
+        </w:tc>
+        <w:tc>
+          <w:tcPr>
+            <w:tcW w:w="8216" w:type="dxa"/>
+          </w:tcPr>
+          <w:p>
+            <w:pPr>
+              <w:pStyle w:val="ListParagraph"/>
+              <w:spacing w:before="120" w:after="120"/>
+            </w:pPr>
+            <w:r>
+              <w:t>User selected a route and direction or user selected a stop</w:t>
+            </w:r>
+          </w:p>
+        </w:tc>
+      </w:tr>
+      <w:tr>
+        <w:trPr>
+          <w:trHeight w:val="620"/>
+        </w:trPr>
+        <w:tc>
+          <w:tcPr>
+            <w:tcW w:w="2285" w:type="dxa"/>
+          </w:tcPr>
+          <w:p>
+            <w:pPr>
+              <w:spacing w:before="120" w:after="120"/>
+              <w:ind w:left="157"/>
+              <w:rPr>
+                <w:b/>
+              </w:rPr>
+            </w:pPr>
+            <w:r>
+              <w:rPr>
+                <w:b/>
+              </w:rPr>
+              <w:t>Main success scenario</w:t>
+            </w:r>
+          </w:p>
+        </w:tc>
+        <w:tc>
+          <w:tcPr>
+            <w:tcW w:w="8216" w:type="dxa"/>
+          </w:tcPr>
+          <w:p>
+            <w:pPr>
+              <w:numPr>
+                <w:ilvl w:val="0"/>
+                <w:numId w:val="37"/>
+              </w:numPr>
+              <w:spacing w:before="120" w:after="120"/>
+            </w:pPr>
+            <w:r>
+              <w:t>The system shows a map with updated information about the position of a mover from a specific route</w:t>
+            </w:r>
+          </w:p>
+          <w:p>
+            <w:pPr>
+              <w:spacing w:before="120" w:after="120"/>
+              <w:ind w:left="720"/>
+            </w:pPr>
+          </w:p>
+        </w:tc>
+      </w:tr>
+      <w:tr>
+        <w:trPr>
+          <w:trHeight w:val="530"/>
+        </w:trPr>
+        <w:tc>
+          <w:tcPr>
+            <w:tcW w:w="2285" w:type="dxa"/>
+          </w:tcPr>
+          <w:p>
+            <w:pPr>
+              <w:spacing w:before="120" w:after="120"/>
+              <w:ind w:left="157"/>
+              <w:rPr>
+                <w:b/>
+              </w:rPr>
+            </w:pPr>
+            <w:r>
+              <w:rPr>
+                <w:b/>
+              </w:rPr>
+              <w:t>Post-conditions</w:t>
+            </w:r>
+          </w:p>
+        </w:tc>
+        <w:tc>
+          <w:tcPr>
+            <w:tcW w:w="8216" w:type="dxa"/>
+          </w:tcPr>
+          <w:p>
+            <w:pPr>
+              <w:spacing w:before="120" w:after="120"/>
+            </w:pPr>
+          </w:p>
+        </w:tc>
+      </w:tr>
+      <w:tr>
+        <w:trPr>
+          <w:trHeight w:val="231"/>
+        </w:trPr>
+        <w:tc>
+          <w:tcPr>
+            <w:tcW w:w="2285" w:type="dxa"/>
+          </w:tcPr>
+          <w:p>
+            <w:pPr>
+              <w:spacing w:before="120" w:after="120"/>
+              <w:ind w:left="157"/>
+              <w:rPr>
+                <w:b/>
+              </w:rPr>
+            </w:pPr>
+            <w:r>
+              <w:rPr>
+                <w:b/>
+              </w:rPr>
+              <w:t>Exceptions</w:t>
+            </w:r>
+          </w:p>
+        </w:tc>
+        <w:tc>
+          <w:tcPr>
+            <w:tcW w:w="8216" w:type="dxa"/>
+          </w:tcPr>
+          <w:p>
+            <w:pPr>
+              <w:spacing w:before="120" w:after="120"/>
+            </w:pPr>
+            <w:r>
+              <w:t xml:space="preserve"> </w:t>
+            </w:r>
+          </w:p>
+        </w:tc>
+      </w:tr>
+    </w:tbl>
+    <w:p>
+      <w:pPr>
+        <w:spacing w:before="120" w:after="120" w:line="240" w:lineRule="auto"/>
+        <w:ind w:left="792"/>
+      </w:pPr>
+    </w:p>
+    <w:tbl>
+      <w:tblPr>
+        <w:tblStyle w:val="TableGrid"/>
+        <w:tblW w:w="0" w:type="auto"/>
+        <w:tblLook w:val="04A0" w:firstRow="1" w:lastRow="0" w:firstColumn="1" w:lastColumn="0" w:noHBand="0" w:noVBand="1"/>
+      </w:tblPr>
+      <w:tblGrid>
+        <w:gridCol w:w="2285"/>
+        <w:gridCol w:w="8216"/>
+      </w:tblGrid>
+      <w:tr>
+        <w:trPr>
+          <w:trHeight w:val="219"/>
+        </w:trPr>
+        <w:tc>
+          <w:tcPr>
+            <w:tcW w:w="2285" w:type="dxa"/>
+          </w:tcPr>
+          <w:p>
+            <w:pPr>
+              <w:spacing w:before="120" w:after="120"/>
+              <w:ind w:left="157"/>
+              <w:rPr>
+                <w:b/>
+              </w:rPr>
+            </w:pPr>
+            <w:r>
+              <w:rPr>
+                <w:b/>
+              </w:rPr>
+              <w:t>Use Case ID</w:t>
+            </w:r>
+          </w:p>
+        </w:tc>
+        <w:tc>
+          <w:tcPr>
+            <w:tcW w:w="8216" w:type="dxa"/>
+          </w:tcPr>
+          <w:p>
+            <w:pPr>
+              <w:spacing w:before="120" w:after="120"/>
+              <w:ind w:left="792"/>
+              <w:rPr>
+                <w:b/>
+              </w:rPr>
+            </w:pPr>
+            <w:r>
+              <w:rPr>
+                <w:b/>
+              </w:rPr>
+              <w:t>PM-012 Search Estimated Arrival Time</w:t>
+            </w:r>
+          </w:p>
+        </w:tc>
+      </w:tr>
+      <w:tr>
+        <w:trPr>
+          <w:trHeight w:val="426"/>
+        </w:trPr>
+        <w:tc>
+          <w:tcPr>
+            <w:tcW w:w="2285" w:type="dxa"/>
+          </w:tcPr>
+          <w:p>
+            <w:pPr>
+              <w:spacing w:before="120" w:after="120"/>
+              <w:ind w:left="157"/>
+              <w:rPr>
+                <w:b/>
+              </w:rPr>
+            </w:pPr>
+            <w:r>
+              <w:rPr>
+                <w:b/>
+              </w:rPr>
+              <w:t>Description</w:t>
+            </w:r>
+          </w:p>
+        </w:tc>
+        <w:tc>
+          <w:tcPr>
+            <w:tcW w:w="8216" w:type="dxa"/>
+          </w:tcPr>
+          <w:p>
+            <w:pPr>
+              <w:spacing w:before="120" w:after="120"/>
+              <w:ind w:left="32"/>
+            </w:pPr>
+            <w:r>
+              <w:t>Allows user to know the Estimated Arrival Time of a mover to a stop</w:t>
+            </w:r>
+          </w:p>
+        </w:tc>
+      </w:tr>
+      <w:tr>
+        <w:trPr>
+          <w:trHeight w:val="219"/>
+        </w:trPr>
+        <w:tc>
+          <w:tcPr>
+            <w:tcW w:w="2285" w:type="dxa"/>
+          </w:tcPr>
+          <w:p>
+            <w:pPr>
+              <w:spacing w:before="120" w:after="120"/>
+              <w:ind w:left="157"/>
+              <w:rPr>
+                <w:b/>
+              </w:rPr>
+            </w:pPr>
+            <w:r>
+              <w:rPr>
+                <w:b/>
+              </w:rPr>
+              <w:t>Actor</w:t>
+            </w:r>
+          </w:p>
+        </w:tc>
+        <w:tc>
+          <w:tcPr>
+            <w:tcW w:w="8216" w:type="dxa"/>
+          </w:tcPr>
+          <w:p>
+            <w:pPr>
+              <w:spacing w:before="120" w:after="120"/>
+              <w:ind w:left="32"/>
+            </w:pPr>
+            <w:r>
+              <w:t>User</w:t>
+            </w:r>
+          </w:p>
+        </w:tc>
+      </w:tr>
+      <w:tr>
+        <w:trPr>
+          <w:trHeight w:val="439"/>
+        </w:trPr>
+        <w:tc>
+          <w:tcPr>
+            <w:tcW w:w="2285" w:type="dxa"/>
+          </w:tcPr>
+          <w:p>
+            <w:pPr>
+              <w:spacing w:before="120" w:after="120"/>
+              <w:ind w:left="157"/>
+              <w:rPr>
+                <w:b/>
+              </w:rPr>
+            </w:pPr>
+            <w:r>
+              <w:rPr>
+                <w:b/>
+              </w:rPr>
+              <w:t>Pre-conditions</w:t>
+            </w:r>
+          </w:p>
+        </w:tc>
+        <w:tc>
+          <w:tcPr>
+            <w:tcW w:w="8216" w:type="dxa"/>
+          </w:tcPr>
+          <w:p>
+            <w:pPr>
+              <w:pStyle w:val="ListParagraph"/>
+              <w:spacing w:before="120" w:after="120"/>
+            </w:pPr>
+            <w:r>
+              <w:t>User selected a route, direction, and selected a stop</w:t>
+            </w:r>
+          </w:p>
+        </w:tc>
+      </w:tr>
+      <w:tr>
+        <w:trPr>
+          <w:trHeight w:val="620"/>
+        </w:trPr>
+        <w:tc>
+          <w:tcPr>
+            <w:tcW w:w="2285" w:type="dxa"/>
+          </w:tcPr>
+          <w:p>
+            <w:pPr>
+              <w:spacing w:before="120" w:after="120"/>
+              <w:ind w:left="157"/>
+              <w:rPr>
+                <w:b/>
+              </w:rPr>
+            </w:pPr>
+            <w:r>
+              <w:rPr>
+                <w:b/>
+              </w:rPr>
+              <w:t>Main success scenario</w:t>
+            </w:r>
+          </w:p>
+        </w:tc>
+        <w:tc>
+          <w:tcPr>
+            <w:tcW w:w="8216" w:type="dxa"/>
+          </w:tcPr>
+          <w:p>
+            <w:pPr>
+              <w:numPr>
+                <w:ilvl w:val="0"/>
+                <w:numId w:val="39"/>
+              </w:numPr>
+              <w:spacing w:before="120" w:after="120"/>
+            </w:pPr>
+            <w:r>
+              <w:t>The system shows the Estimated Arrival Time for a given mover.</w:t>
+            </w:r>
+          </w:p>
+        </w:tc>
+      </w:tr>
+      <w:tr>
+        <w:trPr>
+          <w:trHeight w:val="530"/>
+        </w:trPr>
+        <w:tc>
+          <w:tcPr>
+            <w:tcW w:w="2285" w:type="dxa"/>
+          </w:tcPr>
+          <w:p>
+            <w:pPr>
+              <w:spacing w:before="120" w:after="120"/>
+              <w:ind w:left="157"/>
+              <w:rPr>
+                <w:b/>
+              </w:rPr>
+            </w:pPr>
+            <w:r>
+              <w:rPr>
+                <w:b/>
+              </w:rPr>
+              <w:t>Post-conditions</w:t>
+            </w:r>
+          </w:p>
+        </w:tc>
+        <w:tc>
+          <w:tcPr>
+            <w:tcW w:w="8216" w:type="dxa"/>
+          </w:tcPr>
+          <w:p>
+            <w:pPr>
+              <w:spacing w:before="120" w:after="120"/>
+            </w:pPr>
+          </w:p>
+        </w:tc>
+      </w:tr>
+      <w:tr>
+        <w:trPr>
+          <w:trHeight w:val="231"/>
+        </w:trPr>
+        <w:tc>
+          <w:tcPr>
+            <w:tcW w:w="2285" w:type="dxa"/>
+          </w:tcPr>
+          <w:p>
+            <w:pPr>
+              <w:spacing w:before="120" w:after="120"/>
+              <w:ind w:left="157"/>
+              <w:rPr>
+                <w:b/>
+              </w:rPr>
+            </w:pPr>
+            <w:r>
+              <w:rPr>
+                <w:b/>
+              </w:rPr>
+              <w:t>Exceptions</w:t>
+            </w:r>
+          </w:p>
+        </w:tc>
+        <w:tc>
+          <w:tcPr>
+            <w:tcW w:w="8216" w:type="dxa"/>
+          </w:tcPr>
+          <w:p>
+            <w:pPr>
+              <w:spacing w:before="120" w:after="120"/>
+            </w:pPr>
+            <w:r>
+              <w:t xml:space="preserve"> </w:t>
+            </w:r>
+          </w:p>
+        </w:tc>
+      </w:tr>
+    </w:tbl>
+    <w:p>
+      <w:pPr>
+        <w:spacing w:before="120" w:after="120" w:line="240" w:lineRule="auto"/>
+        <w:ind w:left="792"/>
+      </w:pPr>
+    </w:p>
+    <w:p>
+      <w:r>
+        <w:br w:type="page"/>
+      </w:r>
+    </w:p>
     <w:p>
       <w:pPr>
         <w:spacing w:before="120" w:after="120" w:line="240" w:lineRule="auto"/>
@@ -8649,6 +10505,17 @@
     </w:p>
     <w:p>
       <w:pPr>
+        <w:spacing w:before="120" w:after="120" w:line="240" w:lineRule="auto"/>
+        <w:ind w:left="792"/>
+      </w:pPr>
+    </w:p>
+    <w:p>
+      <w:r>
+        <w:br w:type="page"/>
+      </w:r>
+    </w:p>
+    <w:p>
+      <w:pPr>
         <w:numPr>
           <w:ilvl w:val="1"/>
           <w:numId w:val="18"/>
@@ -8656,7 +10523,25 @@
         <w:spacing w:before="120" w:after="120" w:line="240" w:lineRule="auto"/>
       </w:pPr>
       <w:r>
+        <w:lastRenderedPageBreak/>
         <w:t>Appendix C - Static UML diagram</w:t>
+      </w:r>
+    </w:p>
+    <w:p>
+      <w:pPr>
+        <w:spacing w:before="120" w:after="120" w:line="240" w:lineRule="auto"/>
+        <w:ind w:left="792"/>
+      </w:pPr>
+    </w:p>
+    <w:p>
+      <w:pPr>
+        <w:spacing w:before="120" w:after="120" w:line="240" w:lineRule="auto"/>
+        <w:ind w:left="792"/>
+      </w:pPr>
+    </w:p>
+    <w:p>
+      <w:r>
+        <w:br w:type="page"/>
       </w:r>
     </w:p>
     <w:p>
@@ -8668,6 +10553,7 @@
         <w:spacing w:before="120" w:after="120" w:line="240" w:lineRule="auto"/>
       </w:pPr>
       <w:r>
+        <w:lastRenderedPageBreak/>
         <w:t>Appendix D - Dynamic UML diagrams</w:t>
       </w:r>
     </w:p>
@@ -8701,6 +10587,13 @@
         <w:spacing w:before="120" w:after="120" w:line="240" w:lineRule="auto"/>
       </w:pPr>
     </w:p>
+    <w:p>
+      <w:r>
+        <w:br w:type="page"/>
+      </w:r>
+    </w:p>
+    <w:bookmarkStart w:id="0" w:name="_GoBack"/>
+    <w:bookmarkEnd w:id="0"/>
     <w:p>
       <w:pPr>
         <w:numPr>
@@ -8714,19 +10607,183 @@
           <w:noProof/>
         </w:rPr>
         <w:lastRenderedPageBreak/>
+        <mc:AlternateContent>
+          <mc:Choice Requires="wps">
+            <w:drawing>
+              <wp:anchor distT="0" distB="0" distL="114300" distR="114300" simplePos="0" relativeHeight="251661312" behindDoc="0" locked="0" layoutInCell="1" allowOverlap="1" wp14:anchorId="590002FF" wp14:editId="2B544E8F">
+                <wp:simplePos x="0" y="0"/>
+                <wp:positionH relativeFrom="column">
+                  <wp:posOffset>2400300</wp:posOffset>
+                </wp:positionH>
+                <wp:positionV relativeFrom="paragraph">
+                  <wp:posOffset>228600</wp:posOffset>
+                </wp:positionV>
+                <wp:extent cx="1371600" cy="228600"/>
+                <wp:effectExtent l="0" t="0" r="0" b="0"/>
+                <wp:wrapThrough wrapText="bothSides">
+                  <wp:wrapPolygon edited="0">
+                    <wp:start x="0" y="0"/>
+                    <wp:lineTo x="0" y="19200"/>
+                    <wp:lineTo x="21200" y="19200"/>
+                    <wp:lineTo x="21200" y="0"/>
+                    <wp:lineTo x="0" y="0"/>
+                  </wp:wrapPolygon>
+                </wp:wrapThrough>
+                <wp:docPr id="4" name="Text Box 4"/>
+                <wp:cNvGraphicFramePr/>
+                <a:graphic xmlns:a="http://schemas.openxmlformats.org/drawingml/2006/main">
+                  <a:graphicData uri="http://schemas.microsoft.com/office/word/2010/wordprocessingShape">
+                    <wps:wsp>
+                      <wps:cNvSpPr txBox="1"/>
+                      <wps:spPr>
+                        <a:xfrm>
+                          <a:off x="0" y="0"/>
+                          <a:ext cx="1371600" cy="228600"/>
+                        </a:xfrm>
+                        <a:prstGeom prst="rect">
+                          <a:avLst/>
+                        </a:prstGeom>
+                        <a:solidFill>
+                          <a:prstClr val="white"/>
+                        </a:solidFill>
+                        <a:ln>
+                          <a:noFill/>
+                        </a:ln>
+                        <a:effectLst/>
+                        <a:extLst>
+                          <a:ext uri="{C572A759-6A51-4108-AA02-DFA0A04FC94B}">
+                            <ma14:wrappingTextBoxFlag xmlns:ma14="http://schemas.microsoft.com/office/mac/drawingml/2011/main"/>
+                          </a:ext>
+                        </a:extLst>
+                      </wps:spPr>
+                      <wps:txbx>
+                        <w:txbxContent>
+                          <w:p>
+                            <w:pPr>
+                              <w:pStyle w:val="Caption"/>
+                              <w:rPr>
+                                <w:noProof/>
+                                <w:sz w:val="22"/>
+                                <w:szCs w:val="22"/>
+                              </w:rPr>
+                            </w:pPr>
+                            <w:r>
+                              <w:t>Figure E-</w:t>
+                            </w:r>
+                            <w:proofErr w:type="gramStart"/>
+                            <w:r>
+                              <w:t>1 :</w:t>
+                            </w:r>
+                            <w:proofErr w:type="gramEnd"/>
+                            <w:r>
+                              <w:t xml:space="preserve"> Loading Image </w:t>
+                            </w:r>
+                            <w:r>
+                              <w:fldChar w:fldCharType="begin"/>
+                            </w:r>
+                            <w:r>
+                              <w:instrText xml:space="preserve"> SEQ Figure_E-1_:_Loading_Image \* ARABIC </w:instrText>
+                            </w:r>
+                            <w:r>
+                              <w:fldChar w:fldCharType="separate"/>
+                            </w:r>
+                            <w:r>
+                              <w:rPr>
+                                <w:noProof/>
+                              </w:rPr>
+                              <w:t>1</w:t>
+                            </w:r>
+                            <w:r>
+                              <w:rPr>
+                                <w:noProof/>
+                              </w:rPr>
+                              <w:fldChar w:fldCharType="end"/>
+                            </w:r>
+                          </w:p>
+                        </w:txbxContent>
+                      </wps:txbx>
+                      <wps:bodyPr rot="0" spcFirstLastPara="0" vertOverflow="overflow" horzOverflow="overflow" vert="horz" wrap="square" lIns="0" tIns="0" rIns="0" bIns="0" numCol="1" spcCol="0" rtlCol="0" fromWordArt="0" anchor="t" anchorCtr="0" forceAA="0" compatLnSpc="1">
+                        <a:prstTxWarp prst="textNoShape">
+                          <a:avLst/>
+                        </a:prstTxWarp>
+                        <a:noAutofit/>
+                      </wps:bodyPr>
+                    </wps:wsp>
+                  </a:graphicData>
+                </a:graphic>
+                <wp14:sizeRelH relativeFrom="margin">
+                  <wp14:pctWidth>0</wp14:pctWidth>
+                </wp14:sizeRelH>
+                <wp14:sizeRelV relativeFrom="margin">
+                  <wp14:pctHeight>0</wp14:pctHeight>
+                </wp14:sizeRelV>
+              </wp:anchor>
+            </w:drawing>
+          </mc:Choice>
+          <mc:Fallback>
+            <w:pict>
+              <v:shapetype id="_x0000_t202" coordsize="21600,21600" o:spt="202" path="m0,0l0,21600,21600,21600,21600,0xe">
+                <v:stroke joinstyle="miter"/>
+                <v:path gradientshapeok="t" o:connecttype="rect"/>
+              </v:shapetype>
+              <v:shape id="Text Box 4" o:spid="_x0000_s1026" type="#_x0000_t202" style="position:absolute;left:0;text-align:left;margin-left:189pt;margin-top:18pt;width:108pt;height:18pt;z-index:251661312;visibility:visible;mso-wrap-style:square;mso-width-percent:0;mso-height-percent:0;mso-wrap-distance-left:9pt;mso-wrap-distance-top:0;mso-wrap-distance-right:9pt;mso-wrap-distance-bottom:0;mso-position-horizontal:absolute;mso-position-horizontal-relative:text;mso-position-vertical:absolute;mso-position-vertical-relative:text;mso-width-percent:0;mso-height-percent:0;mso-width-relative:margin;mso-height-relative:margin;v-text-anchor:top" o:gfxdata="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" stroked="f">
+                <v:textbox inset="0,0,0,0">
+                  <w:txbxContent>
+                    <w:p>
+                      <w:pPr>
+                        <w:pStyle w:val="Caption"/>
+                        <w:rPr>
+                          <w:noProof/>
+                          <w:sz w:val="22"/>
+                          <w:szCs w:val="22"/>
+                        </w:rPr>
+                      </w:pPr>
+                      <w:r>
+                        <w:t xml:space="preserve">Figure E-1 : Loading Image </w:t>
+                      </w:r>
+                      <w:fldSimple w:instr=" SEQ Figure_E-1_:_Loading_Image \* ARABIC ">
+                        <w:r>
+                          <w:rPr>
+                            <w:noProof/>
+                          </w:rPr>
+                          <w:t>1</w:t>
+                        </w:r>
+                      </w:fldSimple>
+                    </w:p>
+                  </w:txbxContent>
+                </v:textbox>
+                <w10:wrap type="through"/>
+              </v:shape>
+            </w:pict>
+          </mc:Fallback>
+        </mc:AlternateContent>
+      </w:r>
+      <w:r>
+        <w:t>Appendix E - User Interface designs.</w:t>
+      </w:r>
+    </w:p>
+    <w:p>
+      <w:pPr>
+        <w:spacing w:before="120" w:after="120" w:line="240" w:lineRule="auto"/>
+        <w:ind w:left="792"/>
+      </w:pPr>
+      <w:r>
+        <w:rPr>
+          <w:noProof/>
+        </w:rPr>
         <w:drawing>
-          <wp:anchor distT="0" distB="0" distL="114300" distR="114300" simplePos="0" relativeHeight="251659264" behindDoc="1" locked="0" layoutInCell="1" allowOverlap="1" wp14:anchorId="722D03E2" wp14:editId="388FF796">
+          <wp:anchor distT="0" distB="0" distL="114300" distR="114300" simplePos="0" relativeHeight="251659264" behindDoc="1" locked="0" layoutInCell="1" allowOverlap="1" wp14:anchorId="722D03E2" wp14:editId="1326279A">
             <wp:simplePos x="0" y="0"/>
             <wp:positionH relativeFrom="column">
-              <wp:posOffset>2398395</wp:posOffset>
+              <wp:posOffset>2400300</wp:posOffset>
             </wp:positionH>
             <wp:positionV relativeFrom="paragraph">
-              <wp:posOffset>246380</wp:posOffset>
+              <wp:posOffset>210185</wp:posOffset>
             </wp:positionV>
-            <wp:extent cx="1311910" cy="2319020"/>
-            <wp:effectExtent l="0" t="0" r="2540" b="5080"/>
+            <wp:extent cx="1311910" cy="2284730"/>
+            <wp:effectExtent l="0" t="0" r="8890" b="1270"/>
             <wp:wrapNone/>
-            <wp:docPr id="1" name="Picture 1" descr="Screen Shot 2014-09-05 at 10.09.24 PM.png"/>
+            <wp:docPr id="1" name="Picture 1"/>
             <wp:cNvGraphicFramePr>
               <a:graphicFrameLocks xmlns:a="http://schemas.openxmlformats.org/drawingml/2006/main" noChangeAspect="1"/>
             </wp:cNvGraphicFramePr>
@@ -8740,14 +10797,13 @@
                     </pic:cNvPicPr>
                   </pic:nvPicPr>
                   <pic:blipFill>
-                    <a:blip r:embed="rId9" cstate="print">
+                    <a:blip r:embed="rId12">
                       <a:extLst>
                         <a:ext uri="{28A0092B-C50C-407E-A947-70E740481C1C}">
                           <a14:useLocalDpi xmlns:a14="http://schemas.microsoft.com/office/drawing/2010/main" val="0"/>
                         </a:ext>
                       </a:extLst>
                     </a:blip>
-                    <a:srcRect/>
                     <a:stretch>
                       <a:fillRect/>
                     </a:stretch>
@@ -8755,7 +10811,7 @@
                   <pic:spPr bwMode="auto">
                     <a:xfrm>
                       <a:off x="0" y="0"/>
-                      <a:ext cx="1311910" cy="2319020"/>
+                      <a:ext cx="1311910" cy="2284730"/>
                     </a:xfrm>
                     <a:prstGeom prst="rect">
                       <a:avLst/>
@@ -8777,9 +10833,6 @@
           </wp:anchor>
         </w:drawing>
       </w:r>
-      <w:r>
-        <w:t>Appendix E - User Interface designs.</w:t>
-      </w:r>
     </w:p>
     <w:p>
       <w:pPr>
@@ -8840,6 +10893,17 @@
         <w:spacing w:before="120" w:after="120" w:line="240" w:lineRule="auto"/>
         <w:ind w:left="792"/>
       </w:pPr>
+    </w:p>
+    <w:p>
+      <w:pPr>
+        <w:spacing w:before="120" w:after="120" w:line="240" w:lineRule="auto"/>
+        <w:ind w:left="792"/>
+      </w:pPr>
+    </w:p>
+    <w:p>
+      <w:r>
+        <w:br w:type="page"/>
+      </w:r>
     </w:p>
     <w:p>
       <w:pPr>
@@ -8850,6 +10914,7 @@
         <w:spacing w:before="120" w:after="120" w:line="240" w:lineRule="auto"/>
       </w:pPr>
       <w:r>
+        <w:lastRenderedPageBreak/>
         <w:t>Appendix F - Diary of meeting and tasks.</w:t>
       </w:r>
     </w:p>
@@ -8984,8 +11049,13 @@
           </w:tcPr>
           <w:p>
             <w:r>
-              <w:t xml:space="preserve">End time:  </w:t>
-            </w:r>
+              <w:t>End time</w:t>
+            </w:r>
+            <w:proofErr w:type="gramStart"/>
+            <w:r>
+              <w:t xml:space="preserve">:  </w:t>
+            </w:r>
+            <w:proofErr w:type="gramEnd"/>
           </w:p>
         </w:tc>
         <w:tc>
@@ -9098,7 +11168,15 @@
               <w:cnfStyle w:val="000000000000" w:firstRow="0" w:lastRow="0" w:firstColumn="0" w:lastColumn="0" w:oddVBand="0" w:evenVBand="0" w:oddHBand="0" w:evenHBand="0" w:firstRowFirstColumn="0" w:firstRowLastColumn="0" w:lastRowFirstColumn="0" w:lastRowLastColumn="0"/>
             </w:pPr>
             <w:r>
-              <w:t>2. Discuss ideas and gather information of what may be needed for the project. (use Miami-dade transit website as reference)</w:t>
+              <w:t>2. Discuss ideas and gather information of what may be needed for the project. (</w:t>
+            </w:r>
+            <w:proofErr w:type="gramStart"/>
+            <w:r>
+              <w:t>use</w:t>
+            </w:r>
+            <w:proofErr w:type="gramEnd"/>
+            <w:r>
+              <w:t xml:space="preserve"> Miami-dade transit website as reference)</w:t>
             </w:r>
           </w:p>
         </w:tc>
@@ -9625,7 +11703,6 @@
         <w:jc w:val="center"/>
       </w:pPr>
       <w:r>
-        <w:lastRenderedPageBreak/>
         <w:t>Meeting 3</w:t>
       </w:r>
     </w:p>
@@ -9914,6 +11991,7 @@
               <w:cnfStyle w:val="000000000000" w:firstRow="0" w:lastRow="0" w:firstColumn="0" w:lastColumn="0" w:oddVBand="0" w:evenVBand="0" w:oddHBand="0" w:evenHBand="0" w:firstRowFirstColumn="0" w:firstRowLastColumn="0" w:lastRowFirstColumn="0" w:lastRowLastColumn="0"/>
             </w:pPr>
             <w:r>
+              <w:lastRenderedPageBreak/>
               <w:t xml:space="preserve">Identified </w:t>
             </w:r>
             <w:r>
@@ -11078,6 +13156,7 @@
           </w:tcPr>
           <w:p>
             <w:r>
+              <w:lastRenderedPageBreak/>
               <w:t xml:space="preserve">Date: </w:t>
             </w:r>
           </w:p>
@@ -13408,8 +15487,13 @@
               <w:cnfStyle w:val="000000100000" w:firstRow="0" w:lastRow="0" w:firstColumn="0" w:lastColumn="0" w:oddVBand="0" w:evenVBand="0" w:oddHBand="1" w:evenHBand="0" w:firstRowFirstColumn="0" w:firstRowLastColumn="0" w:lastRowFirstColumn="0" w:lastRowLastColumn="0"/>
             </w:pPr>
             <w:r>
-              <w:t xml:space="preserve">1. API Connection  </w:t>
-            </w:r>
+              <w:t xml:space="preserve">1. API </w:t>
+            </w:r>
+            <w:proofErr w:type="gramStart"/>
+            <w:r>
+              <w:t xml:space="preserve">Connection  </w:t>
+            </w:r>
+            <w:proofErr w:type="gramEnd"/>
           </w:p>
         </w:tc>
       </w:tr>
@@ -13933,6 +16017,56 @@
 </w:document>
 </file>
 
+<file path=word/endnotes.xml><?xml version="1.0" encoding="utf-8"?>
+<w:endnotes xmlns:wpc="http://schemas.microsoft.com/office/word/2010/wordprocessingCanvas" xmlns:mo="http://schemas.microsoft.com/office/mac/office/2008/main" xmlns:mc="http://schemas.openxmlformats.org/markup-compatibility/2006" xmlns:mv="urn:schemas-microsoft-com:mac:vml" xmlns:o="urn:schemas-microsoft-com:office:office" xmlns:r="http://schemas.openxmlformats.org/officeDocument/2006/relationships" xmlns:m="http://schemas.openxmlformats.org/officeDocument/2006/math" xmlns:v="urn:schemas-microsoft-com:vml" xmlns:wp14="http://schemas.microsoft.com/office/word/2010/wordprocessingDrawing" xmlns:wp="http://schemas.openxmlformats.org/drawingml/2006/wordprocessingDrawing" xmlns:w10="urn:schemas-microsoft-com:office:word" xmlns:w="http://schemas.openxmlformats.org/wordprocessingml/2006/main" xmlns:w14="http://schemas.microsoft.com/office/word/2010/wordml" xmlns:wpg="http://schemas.microsoft.com/office/word/2010/wordprocessingGroup" xmlns:wpi="http://schemas.microsoft.com/office/word/2010/wordprocessingInk" xmlns:wne="http://schemas.microsoft.com/office/word/2006/wordml" xmlns:wps="http://schemas.microsoft.com/office/word/2010/wordprocessingShape" mc:Ignorable="w14 wp14">
+  <w:endnote w:type="separator" w:id="-1">
+    <w:p>
+      <w:pPr>
+        <w:spacing w:after="0" w:line="240" w:lineRule="auto"/>
+      </w:pPr>
+      <w:r>
+        <w:separator/>
+      </w:r>
+    </w:p>
+  </w:endnote>
+  <w:endnote w:type="continuationSeparator" w:id="0">
+    <w:p>
+      <w:pPr>
+        <w:spacing w:after="0" w:line="240" w:lineRule="auto"/>
+      </w:pPr>
+      <w:r>
+        <w:continuationSeparator/>
+      </w:r>
+    </w:p>
+  </w:endnote>
+</w:endnotes>
+</file>
+
+<file path=word/footnotes.xml><?xml version="1.0" encoding="utf-8"?>
+<w:footnotes xmlns:wpc="http://schemas.microsoft.com/office/word/2010/wordprocessingCanvas" xmlns:mo="http://schemas.microsoft.com/office/mac/office/2008/main" xmlns:mc="http://schemas.openxmlformats.org/markup-compatibility/2006" xmlns:mv="urn:schemas-microsoft-com:mac:vml" xmlns:o="urn:schemas-microsoft-com:office:office" xmlns:r="http://schemas.openxmlformats.org/officeDocument/2006/relationships" xmlns:m="http://schemas.openxmlformats.org/officeDocument/2006/math" xmlns:v="urn:schemas-microsoft-com:vml" xmlns:wp14="http://schemas.microsoft.com/office/word/2010/wordprocessingDrawing" xmlns:wp="http://schemas.openxmlformats.org/drawingml/2006/wordprocessingDrawing" xmlns:w10="urn:schemas-microsoft-com:office:word" xmlns:w="http://schemas.openxmlformats.org/wordprocessingml/2006/main" xmlns:w14="http://schemas.microsoft.com/office/word/2010/wordml" xmlns:wpg="http://schemas.microsoft.com/office/word/2010/wordprocessingGroup" xmlns:wpi="http://schemas.microsoft.com/office/word/2010/wordprocessingInk" xmlns:wne="http://schemas.microsoft.com/office/word/2006/wordml" xmlns:wps="http://schemas.microsoft.com/office/word/2010/wordprocessingShape" mc:Ignorable="w14 wp14">
+  <w:footnote w:type="separator" w:id="-1">
+    <w:p>
+      <w:pPr>
+        <w:spacing w:after="0" w:line="240" w:lineRule="auto"/>
+      </w:pPr>
+      <w:r>
+        <w:separator/>
+      </w:r>
+    </w:p>
+  </w:footnote>
+  <w:footnote w:type="continuationSeparator" w:id="0">
+    <w:p>
+      <w:pPr>
+        <w:spacing w:after="0" w:line="240" w:lineRule="auto"/>
+      </w:pPr>
+      <w:r>
+        <w:continuationSeparator/>
+      </w:r>
+    </w:p>
+  </w:footnote>
+</w:footnotes>
+</file>
+
 <file path=word/numbering.xml><?xml version="1.0" encoding="utf-8"?>
 <w:numbering xmlns:wpc="http://schemas.microsoft.com/office/word/2010/wordprocessingCanvas" xmlns:mo="http://schemas.microsoft.com/office/mac/office/2008/main" xmlns:mc="http://schemas.openxmlformats.org/markup-compatibility/2006" xmlns:mv="urn:schemas-microsoft-com:mac:vml" xmlns:o="urn:schemas-microsoft-com:office:office" xmlns:r="http://schemas.openxmlformats.org/officeDocument/2006/relationships" xmlns:m="http://schemas.openxmlformats.org/officeDocument/2006/math" xmlns:v="urn:schemas-microsoft-com:vml" xmlns:wp14="http://schemas.microsoft.com/office/word/2010/wordprocessingDrawing" xmlns:wp="http://schemas.openxmlformats.org/drawingml/2006/wordprocessingDrawing" xmlns:w10="urn:schemas-microsoft-com:office:word" xmlns:w="http://schemas.openxmlformats.org/wordprocessingml/2006/main" xmlns:w14="http://schemas.microsoft.com/office/word/2010/wordml" xmlns:wpg="http://schemas.microsoft.com/office/word/2010/wordprocessingGroup" xmlns:wpi="http://schemas.microsoft.com/office/word/2010/wordprocessingInk" xmlns:wne="http://schemas.microsoft.com/office/word/2006/wordml" xmlns:wps="http://schemas.microsoft.com/office/word/2010/wordprocessingShape" mc:Ignorable="w14 wp14">
   <w:abstractNum w:abstractNumId="0">
@@ -14336,6 +16470,124 @@
     </w:lvl>
   </w:abstractNum>
   <w:abstractNum w:abstractNumId="4">
+    <w:nsid w:val="0A383471"/>
+    <w:multiLevelType w:val="multilevel"/>
+    <w:tmpl w:val="2B0AABBC"/>
+    <w:lvl w:ilvl="0">
+      <w:start w:val="1"/>
+      <w:numFmt w:val="decimal"/>
+      <w:lvlText w:val="%1."/>
+      <w:lvlJc w:val="left"/>
+      <w:pPr>
+        <w:ind w:left="720" w:hanging="360"/>
+      </w:pPr>
+    </w:lvl>
+    <w:lvl w:ilvl="1">
+      <w:start w:val="1"/>
+      <w:numFmt w:val="decimal"/>
+      <w:isLgl/>
+      <w:lvlText w:val="%1.%2."/>
+      <w:lvlJc w:val="left"/>
+      <w:pPr>
+        <w:ind w:left="1080" w:hanging="360"/>
+      </w:pPr>
+      <w:rPr>
+        <w:rFonts w:hint="default"/>
+      </w:rPr>
+    </w:lvl>
+    <w:lvl w:ilvl="2">
+      <w:start w:val="1"/>
+      <w:numFmt w:val="decimal"/>
+      <w:isLgl/>
+      <w:lvlText w:val="%1.%2.%3."/>
+      <w:lvlJc w:val="left"/>
+      <w:pPr>
+        <w:ind w:left="1800" w:hanging="720"/>
+      </w:pPr>
+      <w:rPr>
+        <w:rFonts w:hint="default"/>
+      </w:rPr>
+    </w:lvl>
+    <w:lvl w:ilvl="3">
+      <w:start w:val="1"/>
+      <w:numFmt w:val="decimal"/>
+      <w:isLgl/>
+      <w:lvlText w:val="%1.%2.%3.%4."/>
+      <w:lvlJc w:val="left"/>
+      <w:pPr>
+        <w:ind w:left="2160" w:hanging="720"/>
+      </w:pPr>
+      <w:rPr>
+        <w:rFonts w:hint="default"/>
+      </w:rPr>
+    </w:lvl>
+    <w:lvl w:ilvl="4">
+      <w:start w:val="1"/>
+      <w:numFmt w:val="decimal"/>
+      <w:isLgl/>
+      <w:lvlText w:val="%1.%2.%3.%4.%5."/>
+      <w:lvlJc w:val="left"/>
+      <w:pPr>
+        <w:ind w:left="2880" w:hanging="1080"/>
+      </w:pPr>
+      <w:rPr>
+        <w:rFonts w:hint="default"/>
+      </w:rPr>
+    </w:lvl>
+    <w:lvl w:ilvl="5">
+      <w:start w:val="1"/>
+      <w:numFmt w:val="decimal"/>
+      <w:isLgl/>
+      <w:lvlText w:val="%1.%2.%3.%4.%5.%6."/>
+      <w:lvlJc w:val="left"/>
+      <w:pPr>
+        <w:ind w:left="3240" w:hanging="1080"/>
+      </w:pPr>
+      <w:rPr>
+        <w:rFonts w:hint="default"/>
+      </w:rPr>
+    </w:lvl>
+    <w:lvl w:ilvl="6">
+      <w:start w:val="1"/>
+      <w:numFmt w:val="decimal"/>
+      <w:isLgl/>
+      <w:lvlText w:val="%1.%2.%3.%4.%5.%6.%7."/>
+      <w:lvlJc w:val="left"/>
+      <w:pPr>
+        <w:ind w:left="3960" w:hanging="1440"/>
+      </w:pPr>
+      <w:rPr>
+        <w:rFonts w:hint="default"/>
+      </w:rPr>
+    </w:lvl>
+    <w:lvl w:ilvl="7">
+      <w:start w:val="1"/>
+      <w:numFmt w:val="decimal"/>
+      <w:isLgl/>
+      <w:lvlText w:val="%1.%2.%3.%4.%5.%6.%7.%8."/>
+      <w:lvlJc w:val="left"/>
+      <w:pPr>
+        <w:ind w:left="4320" w:hanging="1440"/>
+      </w:pPr>
+      <w:rPr>
+        <w:rFonts w:hint="default"/>
+      </w:rPr>
+    </w:lvl>
+    <w:lvl w:ilvl="8">
+      <w:start w:val="1"/>
+      <w:numFmt w:val="decimal"/>
+      <w:isLgl/>
+      <w:lvlText w:val="%1.%2.%3.%4.%5.%6.%7.%8.%9."/>
+      <w:lvlJc w:val="left"/>
+      <w:pPr>
+        <w:ind w:left="5040" w:hanging="1800"/>
+      </w:pPr>
+      <w:rPr>
+        <w:rFonts w:hint="default"/>
+      </w:rPr>
+    </w:lvl>
+  </w:abstractNum>
+  <w:abstractNum w:abstractNumId="5">
     <w:nsid w:val="0A4B0E93"/>
     <w:multiLevelType w:val="hybridMultilevel"/>
     <w:tmpl w:val="A0882C7A"/>
@@ -14448,7 +16700,125 @@
       </w:rPr>
     </w:lvl>
   </w:abstractNum>
-  <w:abstractNum w:abstractNumId="5">
+  <w:abstractNum w:abstractNumId="6">
+    <w:nsid w:val="0C5E2BC6"/>
+    <w:multiLevelType w:val="multilevel"/>
+    <w:tmpl w:val="2B0AABBC"/>
+    <w:lvl w:ilvl="0">
+      <w:start w:val="1"/>
+      <w:numFmt w:val="decimal"/>
+      <w:lvlText w:val="%1."/>
+      <w:lvlJc w:val="left"/>
+      <w:pPr>
+        <w:ind w:left="720" w:hanging="360"/>
+      </w:pPr>
+    </w:lvl>
+    <w:lvl w:ilvl="1">
+      <w:start w:val="1"/>
+      <w:numFmt w:val="decimal"/>
+      <w:isLgl/>
+      <w:lvlText w:val="%1.%2."/>
+      <w:lvlJc w:val="left"/>
+      <w:pPr>
+        <w:ind w:left="1080" w:hanging="360"/>
+      </w:pPr>
+      <w:rPr>
+        <w:rFonts w:hint="default"/>
+      </w:rPr>
+    </w:lvl>
+    <w:lvl w:ilvl="2">
+      <w:start w:val="1"/>
+      <w:numFmt w:val="decimal"/>
+      <w:isLgl/>
+      <w:lvlText w:val="%1.%2.%3."/>
+      <w:lvlJc w:val="left"/>
+      <w:pPr>
+        <w:ind w:left="1800" w:hanging="720"/>
+      </w:pPr>
+      <w:rPr>
+        <w:rFonts w:hint="default"/>
+      </w:rPr>
+    </w:lvl>
+    <w:lvl w:ilvl="3">
+      <w:start w:val="1"/>
+      <w:numFmt w:val="decimal"/>
+      <w:isLgl/>
+      <w:lvlText w:val="%1.%2.%3.%4."/>
+      <w:lvlJc w:val="left"/>
+      <w:pPr>
+        <w:ind w:left="2160" w:hanging="720"/>
+      </w:pPr>
+      <w:rPr>
+        <w:rFonts w:hint="default"/>
+      </w:rPr>
+    </w:lvl>
+    <w:lvl w:ilvl="4">
+      <w:start w:val="1"/>
+      <w:numFmt w:val="decimal"/>
+      <w:isLgl/>
+      <w:lvlText w:val="%1.%2.%3.%4.%5."/>
+      <w:lvlJc w:val="left"/>
+      <w:pPr>
+        <w:ind w:left="2880" w:hanging="1080"/>
+      </w:pPr>
+      <w:rPr>
+        <w:rFonts w:hint="default"/>
+      </w:rPr>
+    </w:lvl>
+    <w:lvl w:ilvl="5">
+      <w:start w:val="1"/>
+      <w:numFmt w:val="decimal"/>
+      <w:isLgl/>
+      <w:lvlText w:val="%1.%2.%3.%4.%5.%6."/>
+      <w:lvlJc w:val="left"/>
+      <w:pPr>
+        <w:ind w:left="3240" w:hanging="1080"/>
+      </w:pPr>
+      <w:rPr>
+        <w:rFonts w:hint="default"/>
+      </w:rPr>
+    </w:lvl>
+    <w:lvl w:ilvl="6">
+      <w:start w:val="1"/>
+      <w:numFmt w:val="decimal"/>
+      <w:isLgl/>
+      <w:lvlText w:val="%1.%2.%3.%4.%5.%6.%7."/>
+      <w:lvlJc w:val="left"/>
+      <w:pPr>
+        <w:ind w:left="3960" w:hanging="1440"/>
+      </w:pPr>
+      <w:rPr>
+        <w:rFonts w:hint="default"/>
+      </w:rPr>
+    </w:lvl>
+    <w:lvl w:ilvl="7">
+      <w:start w:val="1"/>
+      <w:numFmt w:val="decimal"/>
+      <w:isLgl/>
+      <w:lvlText w:val="%1.%2.%3.%4.%5.%6.%7.%8."/>
+      <w:lvlJc w:val="left"/>
+      <w:pPr>
+        <w:ind w:left="4320" w:hanging="1440"/>
+      </w:pPr>
+      <w:rPr>
+        <w:rFonts w:hint="default"/>
+      </w:rPr>
+    </w:lvl>
+    <w:lvl w:ilvl="8">
+      <w:start w:val="1"/>
+      <w:numFmt w:val="decimal"/>
+      <w:isLgl/>
+      <w:lvlText w:val="%1.%2.%3.%4.%5.%6.%7.%8.%9."/>
+      <w:lvlJc w:val="left"/>
+      <w:pPr>
+        <w:ind w:left="5040" w:hanging="1800"/>
+      </w:pPr>
+      <w:rPr>
+        <w:rFonts w:hint="default"/>
+      </w:rPr>
+    </w:lvl>
+  </w:abstractNum>
+  <w:abstractNum w:abstractNumId="7">
     <w:nsid w:val="171C37C6"/>
     <w:multiLevelType w:val="hybridMultilevel"/>
     <w:tmpl w:val="EE98C214"/>
@@ -14561,7 +16931,7 @@
       </w:rPr>
     </w:lvl>
   </w:abstractNum>
-  <w:abstractNum w:abstractNumId="6">
+  <w:abstractNum w:abstractNumId="8">
     <w:nsid w:val="1AF55B54"/>
     <w:multiLevelType w:val="hybridMultilevel"/>
     <w:tmpl w:val="BD0887C8"/>
@@ -14674,7 +17044,7 @@
       </w:rPr>
     </w:lvl>
   </w:abstractNum>
-  <w:abstractNum w:abstractNumId="7">
+  <w:abstractNum w:abstractNumId="9">
     <w:nsid w:val="20127E01"/>
     <w:multiLevelType w:val="hybridMultilevel"/>
     <w:tmpl w:val="9858087A"/>
@@ -14787,7 +17157,7 @@
       </w:rPr>
     </w:lvl>
   </w:abstractNum>
-  <w:abstractNum w:abstractNumId="8">
+  <w:abstractNum w:abstractNumId="10">
     <w:nsid w:val="22AD0314"/>
     <w:multiLevelType w:val="hybridMultilevel"/>
     <w:tmpl w:val="6AE088A0"/>
@@ -14873,7 +17243,7 @@
       </w:pPr>
     </w:lvl>
   </w:abstractNum>
-  <w:abstractNum w:abstractNumId="9">
+  <w:abstractNum w:abstractNumId="11">
     <w:nsid w:val="24E17A5C"/>
     <w:multiLevelType w:val="hybridMultilevel"/>
     <w:tmpl w:val="B90A5740"/>
@@ -14959,7 +17329,7 @@
       </w:pPr>
     </w:lvl>
   </w:abstractNum>
-  <w:abstractNum w:abstractNumId="10">
+  <w:abstractNum w:abstractNumId="12">
     <w:nsid w:val="24E64847"/>
     <w:multiLevelType w:val="multilevel"/>
     <w:tmpl w:val="46BE57C2"/>
@@ -15100,7 +17470,7 @@
       </w:rPr>
     </w:lvl>
   </w:abstractNum>
-  <w:abstractNum w:abstractNumId="11">
+  <w:abstractNum w:abstractNumId="13">
     <w:nsid w:val="27104D32"/>
     <w:multiLevelType w:val="hybridMultilevel"/>
     <w:tmpl w:val="52D673B8"/>
@@ -15213,7 +17583,7 @@
       </w:rPr>
     </w:lvl>
   </w:abstractNum>
-  <w:abstractNum w:abstractNumId="12">
+  <w:abstractNum w:abstractNumId="14">
     <w:nsid w:val="2FF04586"/>
     <w:multiLevelType w:val="hybridMultilevel"/>
     <w:tmpl w:val="EE3AD5D4"/>
@@ -15302,7 +17672,7 @@
       </w:pPr>
     </w:lvl>
   </w:abstractNum>
-  <w:abstractNum w:abstractNumId="13">
+  <w:abstractNum w:abstractNumId="15">
     <w:nsid w:val="30881AEA"/>
     <w:multiLevelType w:val="hybridMultilevel"/>
     <w:tmpl w:val="85BAACCA"/>
@@ -15415,7 +17785,7 @@
       </w:rPr>
     </w:lvl>
   </w:abstractNum>
-  <w:abstractNum w:abstractNumId="14">
+  <w:abstractNum w:abstractNumId="16">
     <w:nsid w:val="34391B8B"/>
     <w:multiLevelType w:val="multilevel"/>
     <w:tmpl w:val="8AE607EC"/>
@@ -15556,7 +17926,7 @@
       </w:rPr>
     </w:lvl>
   </w:abstractNum>
-  <w:abstractNum w:abstractNumId="15">
+  <w:abstractNum w:abstractNumId="17">
     <w:nsid w:val="34AB3C82"/>
     <w:multiLevelType w:val="multilevel"/>
     <w:tmpl w:val="46BE57C2"/>
@@ -15697,7 +18067,125 @@
       </w:rPr>
     </w:lvl>
   </w:abstractNum>
-  <w:abstractNum w:abstractNumId="16">
+  <w:abstractNum w:abstractNumId="18">
+    <w:nsid w:val="35095077"/>
+    <w:multiLevelType w:val="multilevel"/>
+    <w:tmpl w:val="2B0AABBC"/>
+    <w:lvl w:ilvl="0">
+      <w:start w:val="1"/>
+      <w:numFmt w:val="decimal"/>
+      <w:lvlText w:val="%1."/>
+      <w:lvlJc w:val="left"/>
+      <w:pPr>
+        <w:ind w:left="720" w:hanging="360"/>
+      </w:pPr>
+    </w:lvl>
+    <w:lvl w:ilvl="1">
+      <w:start w:val="1"/>
+      <w:numFmt w:val="decimal"/>
+      <w:isLgl/>
+      <w:lvlText w:val="%1.%2."/>
+      <w:lvlJc w:val="left"/>
+      <w:pPr>
+        <w:ind w:left="1080" w:hanging="360"/>
+      </w:pPr>
+      <w:rPr>
+        <w:rFonts w:hint="default"/>
+      </w:rPr>
+    </w:lvl>
+    <w:lvl w:ilvl="2">
+      <w:start w:val="1"/>
+      <w:numFmt w:val="decimal"/>
+      <w:isLgl/>
+      <w:lvlText w:val="%1.%2.%3."/>
+      <w:lvlJc w:val="left"/>
+      <w:pPr>
+        <w:ind w:left="1800" w:hanging="720"/>
+      </w:pPr>
+      <w:rPr>
+        <w:rFonts w:hint="default"/>
+      </w:rPr>
+    </w:lvl>
+    <w:lvl w:ilvl="3">
+      <w:start w:val="1"/>
+      <w:numFmt w:val="decimal"/>
+      <w:isLgl/>
+      <w:lvlText w:val="%1.%2.%3.%4."/>
+      <w:lvlJc w:val="left"/>
+      <w:pPr>
+        <w:ind w:left="2160" w:hanging="720"/>
+      </w:pPr>
+      <w:rPr>
+        <w:rFonts w:hint="default"/>
+      </w:rPr>
+    </w:lvl>
+    <w:lvl w:ilvl="4">
+      <w:start w:val="1"/>
+      <w:numFmt w:val="decimal"/>
+      <w:isLgl/>
+      <w:lvlText w:val="%1.%2.%3.%4.%5."/>
+      <w:lvlJc w:val="left"/>
+      <w:pPr>
+        <w:ind w:left="2880" w:hanging="1080"/>
+      </w:pPr>
+      <w:rPr>
+        <w:rFonts w:hint="default"/>
+      </w:rPr>
+    </w:lvl>
+    <w:lvl w:ilvl="5">
+      <w:start w:val="1"/>
+      <w:numFmt w:val="decimal"/>
+      <w:isLgl/>
+      <w:lvlText w:val="%1.%2.%3.%4.%5.%6."/>
+      <w:lvlJc w:val="left"/>
+      <w:pPr>
+        <w:ind w:left="3240" w:hanging="1080"/>
+      </w:pPr>
+      <w:rPr>
+        <w:rFonts w:hint="default"/>
+      </w:rPr>
+    </w:lvl>
+    <w:lvl w:ilvl="6">
+      <w:start w:val="1"/>
+      <w:numFmt w:val="decimal"/>
+      <w:isLgl/>
+      <w:lvlText w:val="%1.%2.%3.%4.%5.%6.%7."/>
+      <w:lvlJc w:val="left"/>
+      <w:pPr>
+        <w:ind w:left="3960" w:hanging="1440"/>
+      </w:pPr>
+      <w:rPr>
+        <w:rFonts w:hint="default"/>
+      </w:rPr>
+    </w:lvl>
+    <w:lvl w:ilvl="7">
+      <w:start w:val="1"/>
+      <w:numFmt w:val="decimal"/>
+      <w:isLgl/>
+      <w:lvlText w:val="%1.%2.%3.%4.%5.%6.%7.%8."/>
+      <w:lvlJc w:val="left"/>
+      <w:pPr>
+        <w:ind w:left="4320" w:hanging="1440"/>
+      </w:pPr>
+      <w:rPr>
+        <w:rFonts w:hint="default"/>
+      </w:rPr>
+    </w:lvl>
+    <w:lvl w:ilvl="8">
+      <w:start w:val="1"/>
+      <w:numFmt w:val="decimal"/>
+      <w:isLgl/>
+      <w:lvlText w:val="%1.%2.%3.%4.%5.%6.%7.%8.%9."/>
+      <w:lvlJc w:val="left"/>
+      <w:pPr>
+        <w:ind w:left="5040" w:hanging="1800"/>
+      </w:pPr>
+      <w:rPr>
+        <w:rFonts w:hint="default"/>
+      </w:rPr>
+    </w:lvl>
+  </w:abstractNum>
+  <w:abstractNum w:abstractNumId="19">
     <w:nsid w:val="44401443"/>
     <w:multiLevelType w:val="multilevel"/>
     <w:tmpl w:val="95C65A16"/>
@@ -15838,7 +18326,7 @@
       </w:rPr>
     </w:lvl>
   </w:abstractNum>
-  <w:abstractNum w:abstractNumId="17">
+  <w:abstractNum w:abstractNumId="20">
     <w:nsid w:val="48AB7E23"/>
     <w:multiLevelType w:val="multilevel"/>
     <w:tmpl w:val="2B0AABBC"/>
@@ -15956,7 +18444,7 @@
       </w:rPr>
     </w:lvl>
   </w:abstractNum>
-  <w:abstractNum w:abstractNumId="18">
+  <w:abstractNum w:abstractNumId="21">
     <w:nsid w:val="4A124E4B"/>
     <w:multiLevelType w:val="hybridMultilevel"/>
     <w:tmpl w:val="BCBE64BC"/>
@@ -16069,7 +18557,7 @@
       </w:rPr>
     </w:lvl>
   </w:abstractNum>
-  <w:abstractNum w:abstractNumId="19">
+  <w:abstractNum w:abstractNumId="22">
     <w:nsid w:val="4AEA38E6"/>
     <w:multiLevelType w:val="hybridMultilevel"/>
     <w:tmpl w:val="1382B288"/>
@@ -16158,7 +18646,7 @@
       </w:pPr>
     </w:lvl>
   </w:abstractNum>
-  <w:abstractNum w:abstractNumId="20">
+  <w:abstractNum w:abstractNumId="23">
     <w:nsid w:val="4C396734"/>
     <w:multiLevelType w:val="hybridMultilevel"/>
     <w:tmpl w:val="AEBCD83E"/>
@@ -16247,7 +18735,7 @@
       </w:pPr>
     </w:lvl>
   </w:abstractNum>
-  <w:abstractNum w:abstractNumId="21">
+  <w:abstractNum w:abstractNumId="24">
     <w:nsid w:val="4CB86B4A"/>
     <w:multiLevelType w:val="hybridMultilevel"/>
     <w:tmpl w:val="7B783242"/>
@@ -16360,7 +18848,7 @@
       </w:rPr>
     </w:lvl>
   </w:abstractNum>
-  <w:abstractNum w:abstractNumId="22">
+  <w:abstractNum w:abstractNumId="25">
     <w:nsid w:val="5E4674E6"/>
     <w:multiLevelType w:val="hybridMultilevel"/>
     <w:tmpl w:val="E268635C"/>
@@ -16473,7 +18961,7 @@
       </w:rPr>
     </w:lvl>
   </w:abstractNum>
-  <w:abstractNum w:abstractNumId="23">
+  <w:abstractNum w:abstractNumId="26">
     <w:nsid w:val="609B6BCA"/>
     <w:multiLevelType w:val="hybridMultilevel"/>
     <w:tmpl w:val="3E164CC8"/>
@@ -16562,7 +19050,7 @@
       </w:pPr>
     </w:lvl>
   </w:abstractNum>
-  <w:abstractNum w:abstractNumId="24">
+  <w:abstractNum w:abstractNumId="27">
     <w:nsid w:val="61B515D4"/>
     <w:multiLevelType w:val="multilevel"/>
     <w:tmpl w:val="8E92D8F2"/>
@@ -16678,7 +19166,7 @@
       </w:pPr>
     </w:lvl>
   </w:abstractNum>
-  <w:abstractNum w:abstractNumId="25">
+  <w:abstractNum w:abstractNumId="28">
     <w:nsid w:val="68E27E10"/>
     <w:multiLevelType w:val="multilevel"/>
     <w:tmpl w:val="2B0AABBC"/>
@@ -16796,7 +19284,7 @@
       </w:rPr>
     </w:lvl>
   </w:abstractNum>
-  <w:abstractNum w:abstractNumId="26">
+  <w:abstractNum w:abstractNumId="29">
     <w:nsid w:val="699255CE"/>
     <w:multiLevelType w:val="hybridMultilevel"/>
     <w:tmpl w:val="D37A8828"/>
@@ -16909,7 +19397,7 @@
       </w:rPr>
     </w:lvl>
   </w:abstractNum>
-  <w:abstractNum w:abstractNumId="27">
+  <w:abstractNum w:abstractNumId="30">
     <w:nsid w:val="6BB559BF"/>
     <w:multiLevelType w:val="hybridMultilevel"/>
     <w:tmpl w:val="7A544DA8"/>
@@ -17022,7 +19510,7 @@
       </w:rPr>
     </w:lvl>
   </w:abstractNum>
-  <w:abstractNum w:abstractNumId="28">
+  <w:abstractNum w:abstractNumId="31">
     <w:nsid w:val="6CDC0200"/>
     <w:multiLevelType w:val="hybridMultilevel"/>
     <w:tmpl w:val="68C6EF38"/>
@@ -17135,7 +19623,120 @@
       </w:rPr>
     </w:lvl>
   </w:abstractNum>
-  <w:abstractNum w:abstractNumId="29">
+  <w:abstractNum w:abstractNumId="32">
+    <w:nsid w:val="71466A23"/>
+    <w:multiLevelType w:val="hybridMultilevel"/>
+    <w:tmpl w:val="D452D574"/>
+    <w:lvl w:ilvl="0" w:tplc="7C52EEA6">
+      <w:start w:val="2"/>
+      <w:numFmt w:val="bullet"/>
+      <w:lvlText w:val="-"/>
+      <w:lvlJc w:val="left"/>
+      <w:pPr>
+        <w:ind w:left="720" w:hanging="360"/>
+      </w:pPr>
+      <w:rPr>
+        <w:rFonts w:ascii="Calibri" w:eastAsiaTheme="minorHAnsi" w:hAnsi="Calibri" w:cstheme="minorBidi" w:hint="default"/>
+      </w:rPr>
+    </w:lvl>
+    <w:lvl w:ilvl="1" w:tplc="04090003" w:tentative="1">
+      <w:start w:val="1"/>
+      <w:numFmt w:val="bullet"/>
+      <w:lvlText w:val="o"/>
+      <w:lvlJc w:val="left"/>
+      <w:pPr>
+        <w:ind w:left="1440" w:hanging="360"/>
+      </w:pPr>
+      <w:rPr>
+        <w:rFonts w:ascii="Courier New" w:hAnsi="Courier New" w:cs="Courier New" w:hint="default"/>
+      </w:rPr>
+    </w:lvl>
+    <w:lvl w:ilvl="2" w:tplc="04090005" w:tentative="1">
+      <w:start w:val="1"/>
+      <w:numFmt w:val="bullet"/>
+      <w:lvlText w:val=""/>
+      <w:lvlJc w:val="left"/>
+      <w:pPr>
+        <w:ind w:left="2160" w:hanging="360"/>
+      </w:pPr>
+      <w:rPr>
+        <w:rFonts w:ascii="Wingdings" w:hAnsi="Wingdings" w:hint="default"/>
+      </w:rPr>
+    </w:lvl>
+    <w:lvl w:ilvl="3" w:tplc="04090001" w:tentative="1">
+      <w:start w:val="1"/>
+      <w:numFmt w:val="bullet"/>
+      <w:lvlText w:val=""/>
+      <w:lvlJc w:val="left"/>
+      <w:pPr>
+        <w:ind w:left="2880" w:hanging="360"/>
+      </w:pPr>
+      <w:rPr>
+        <w:rFonts w:ascii="Symbol" w:hAnsi="Symbol" w:hint="default"/>
+      </w:rPr>
+    </w:lvl>
+    <w:lvl w:ilvl="4" w:tplc="04090003" w:tentative="1">
+      <w:start w:val="1"/>
+      <w:numFmt w:val="bullet"/>
+      <w:lvlText w:val="o"/>
+      <w:lvlJc w:val="left"/>
+      <w:pPr>
+        <w:ind w:left="3600" w:hanging="360"/>
+      </w:pPr>
+      <w:rPr>
+        <w:rFonts w:ascii="Courier New" w:hAnsi="Courier New" w:cs="Courier New" w:hint="default"/>
+      </w:rPr>
+    </w:lvl>
+    <w:lvl w:ilvl="5" w:tplc="04090005" w:tentative="1">
+      <w:start w:val="1"/>
+      <w:numFmt w:val="bullet"/>
+      <w:lvlText w:val=""/>
+      <w:lvlJc w:val="left"/>
+      <w:pPr>
+        <w:ind w:left="4320" w:hanging="360"/>
+      </w:pPr>
+      <w:rPr>
+        <w:rFonts w:ascii="Wingdings" w:hAnsi="Wingdings" w:hint="default"/>
+      </w:rPr>
+    </w:lvl>
+    <w:lvl w:ilvl="6" w:tplc="04090001" w:tentative="1">
+      <w:start w:val="1"/>
+      <w:numFmt w:val="bullet"/>
+      <w:lvlText w:val=""/>
+      <w:lvlJc w:val="left"/>
+      <w:pPr>
+        <w:ind w:left="5040" w:hanging="360"/>
+      </w:pPr>
+      <w:rPr>
+        <w:rFonts w:ascii="Symbol" w:hAnsi="Symbol" w:hint="default"/>
+      </w:rPr>
+    </w:lvl>
+    <w:lvl w:ilvl="7" w:tplc="04090003" w:tentative="1">
+      <w:start w:val="1"/>
+      <w:numFmt w:val="bullet"/>
+      <w:lvlText w:val="o"/>
+      <w:lvlJc w:val="left"/>
+      <w:pPr>
+        <w:ind w:left="5760" w:hanging="360"/>
+      </w:pPr>
+      <w:rPr>
+        <w:rFonts w:ascii="Courier New" w:hAnsi="Courier New" w:cs="Courier New" w:hint="default"/>
+      </w:rPr>
+    </w:lvl>
+    <w:lvl w:ilvl="8" w:tplc="04090005" w:tentative="1">
+      <w:start w:val="1"/>
+      <w:numFmt w:val="bullet"/>
+      <w:lvlText w:val=""/>
+      <w:lvlJc w:val="left"/>
+      <w:pPr>
+        <w:ind w:left="6480" w:hanging="360"/>
+      </w:pPr>
+      <w:rPr>
+        <w:rFonts w:ascii="Wingdings" w:hAnsi="Wingdings" w:hint="default"/>
+      </w:rPr>
+    </w:lvl>
+  </w:abstractNum>
+  <w:abstractNum w:abstractNumId="33">
     <w:nsid w:val="741F2D57"/>
     <w:multiLevelType w:val="multilevel"/>
     <w:tmpl w:val="2B0AABBC"/>
@@ -17253,7 +19854,7 @@
       </w:rPr>
     </w:lvl>
   </w:abstractNum>
-  <w:abstractNum w:abstractNumId="30">
+  <w:abstractNum w:abstractNumId="34">
     <w:nsid w:val="758552CE"/>
     <w:multiLevelType w:val="hybridMultilevel"/>
     <w:tmpl w:val="D866828A"/>
@@ -17342,7 +19943,7 @@
       </w:pPr>
     </w:lvl>
   </w:abstractNum>
-  <w:abstractNum w:abstractNumId="31">
+  <w:abstractNum w:abstractNumId="35">
     <w:nsid w:val="75EF2DC8"/>
     <w:multiLevelType w:val="hybridMultilevel"/>
     <w:tmpl w:val="07E8898E"/>
@@ -17428,7 +20029,7 @@
       </w:pPr>
     </w:lvl>
   </w:abstractNum>
-  <w:abstractNum w:abstractNumId="32">
+  <w:abstractNum w:abstractNumId="36">
     <w:nsid w:val="77710754"/>
     <w:multiLevelType w:val="hybridMultilevel"/>
     <w:tmpl w:val="8984F356"/>
@@ -17541,7 +20142,7 @@
       </w:rPr>
     </w:lvl>
   </w:abstractNum>
-  <w:abstractNum w:abstractNumId="33">
+  <w:abstractNum w:abstractNumId="37">
     <w:nsid w:val="7A2B0CE9"/>
     <w:multiLevelType w:val="multilevel"/>
     <w:tmpl w:val="2B0AABBC"/>
@@ -17659,7 +20260,7 @@
       </w:rPr>
     </w:lvl>
   </w:abstractNum>
-  <w:abstractNum w:abstractNumId="34">
+  <w:abstractNum w:abstractNumId="38">
     <w:nsid w:val="7F7A40D3"/>
     <w:multiLevelType w:val="hybridMultilevel"/>
     <w:tmpl w:val="35DA618C"/>
@@ -17773,109 +20374,121 @@
     </w:lvl>
   </w:abstractNum>
   <w:num w:numId="1">
-    <w:abstractNumId w:val="4"/>
+    <w:abstractNumId w:val="5"/>
   </w:num>
   <w:num w:numId="2">
+    <w:abstractNumId w:val="11"/>
+  </w:num>
+  <w:num w:numId="3">
+    <w:abstractNumId w:val="38"/>
+  </w:num>
+  <w:num w:numId="4">
+    <w:abstractNumId w:val="31"/>
+  </w:num>
+  <w:num w:numId="5">
     <w:abstractNumId w:val="9"/>
   </w:num>
-  <w:num w:numId="3">
-    <w:abstractNumId w:val="34"/>
+  <w:num w:numId="6">
+    <w:abstractNumId w:val="36"/>
   </w:num>
-  <w:num w:numId="4">
-    <w:abstractNumId w:val="28"/>
+  <w:num w:numId="7">
+    <w:abstractNumId w:val="30"/>
   </w:num>
-  <w:num w:numId="5">
+  <w:num w:numId="8">
     <w:abstractNumId w:val="7"/>
   </w:num>
-  <w:num w:numId="6">
-    <w:abstractNumId w:val="32"/>
+  <w:num w:numId="9">
+    <w:abstractNumId w:val="12"/>
   </w:num>
-  <w:num w:numId="7">
+  <w:num w:numId="10">
     <w:abstractNumId w:val="27"/>
   </w:num>
-  <w:num w:numId="8">
-    <w:abstractNumId w:val="5"/>
-  </w:num>
-  <w:num w:numId="9">
-    <w:abstractNumId w:val="10"/>
-  </w:num>
-  <w:num w:numId="10">
-    <w:abstractNumId w:val="24"/>
-  </w:num>
   <w:num w:numId="11">
-    <w:abstractNumId w:val="22"/>
+    <w:abstractNumId w:val="25"/>
   </w:num>
   <w:num w:numId="12">
     <w:abstractNumId w:val="3"/>
   </w:num>
   <w:num w:numId="13">
-    <w:abstractNumId w:val="14"/>
+    <w:abstractNumId w:val="16"/>
   </w:num>
   <w:num w:numId="14">
+    <w:abstractNumId w:val="24"/>
+  </w:num>
+  <w:num w:numId="15">
     <w:abstractNumId w:val="21"/>
   </w:num>
-  <w:num w:numId="15">
-    <w:abstractNumId w:val="18"/>
-  </w:num>
   <w:num w:numId="16">
-    <w:abstractNumId w:val="15"/>
+    <w:abstractNumId w:val="17"/>
   </w:num>
   <w:num w:numId="17">
-    <w:abstractNumId w:val="26"/>
+    <w:abstractNumId w:val="29"/>
   </w:num>
   <w:num w:numId="18">
-    <w:abstractNumId w:val="16"/>
+    <w:abstractNumId w:val="19"/>
   </w:num>
   <w:num w:numId="19">
-    <w:abstractNumId w:val="11"/>
+    <w:abstractNumId w:val="13"/>
   </w:num>
   <w:num w:numId="20">
     <w:abstractNumId w:val="0"/>
   </w:num>
   <w:num w:numId="21">
-    <w:abstractNumId w:val="30"/>
+    <w:abstractNumId w:val="34"/>
   </w:num>
   <w:num w:numId="22">
-    <w:abstractNumId w:val="13"/>
+    <w:abstractNumId w:val="15"/>
   </w:num>
   <w:num w:numId="23">
-    <w:abstractNumId w:val="6"/>
+    <w:abstractNumId w:val="8"/>
   </w:num>
   <w:num w:numId="24">
-    <w:abstractNumId w:val="12"/>
+    <w:abstractNumId w:val="14"/>
   </w:num>
   <w:num w:numId="25">
-    <w:abstractNumId w:val="31"/>
+    <w:abstractNumId w:val="35"/>
   </w:num>
   <w:num w:numId="26">
     <w:abstractNumId w:val="2"/>
   </w:num>
   <w:num w:numId="27">
-    <w:abstractNumId w:val="8"/>
+    <w:abstractNumId w:val="10"/>
   </w:num>
   <w:num w:numId="28">
-    <w:abstractNumId w:val="17"/>
+    <w:abstractNumId w:val="20"/>
   </w:num>
   <w:num w:numId="29">
-    <w:abstractNumId w:val="23"/>
+    <w:abstractNumId w:val="26"/>
   </w:num>
   <w:num w:numId="30">
-    <w:abstractNumId w:val="25"/>
+    <w:abstractNumId w:val="28"/>
   </w:num>
   <w:num w:numId="31">
-    <w:abstractNumId w:val="19"/>
+    <w:abstractNumId w:val="22"/>
   </w:num>
   <w:num w:numId="32">
-    <w:abstractNumId w:val="33"/>
+    <w:abstractNumId w:val="37"/>
   </w:num>
   <w:num w:numId="33">
-    <w:abstractNumId w:val="29"/>
+    <w:abstractNumId w:val="33"/>
   </w:num>
   <w:num w:numId="34">
     <w:abstractNumId w:val="1"/>
   </w:num>
   <w:num w:numId="35">
-    <w:abstractNumId w:val="20"/>
+    <w:abstractNumId w:val="23"/>
+  </w:num>
+  <w:num w:numId="36">
+    <w:abstractNumId w:val="32"/>
+  </w:num>
+  <w:num w:numId="37">
+    <w:abstractNumId w:val="6"/>
+  </w:num>
+  <w:num w:numId="38">
+    <w:abstractNumId w:val="18"/>
+  </w:num>
+  <w:num w:numId="39">
+    <w:abstractNumId w:val="4"/>
   </w:num>
 </w:numbering>
 </file>
@@ -18960,6 +21573,69 @@
       <w:szCs w:val="18"/>
     </w:rPr>
   </w:style>
+  <w:style w:type="paragraph" w:styleId="Caption">
+    <w:name w:val="caption"/>
+    <w:basedOn w:val="Normal"/>
+    <w:next w:val="Normal"/>
+    <w:uiPriority w:val="35"/>
+    <w:unhideWhenUsed/>
+    <w:qFormat/>
+    <w:rsid w:val="007A594E"/>
+    <w:pPr>
+      <w:spacing w:after="200" w:line="240" w:lineRule="auto"/>
+    </w:pPr>
+    <w:rPr>
+      <w:b/>
+      <w:bCs/>
+      <w:color w:val="5B9BD5" w:themeColor="accent1"/>
+      <w:sz w:val="18"/>
+      <w:szCs w:val="18"/>
+    </w:rPr>
+  </w:style>
+  <w:style w:type="paragraph" w:styleId="Header">
+    <w:name w:val="header"/>
+    <w:basedOn w:val="Normal"/>
+    <w:link w:val="HeaderChar"/>
+    <w:uiPriority w:val="99"/>
+    <w:unhideWhenUsed/>
+    <w:rsid w:val="00EE55EC"/>
+    <w:pPr>
+      <w:tabs>
+        <w:tab w:val="center" w:pos="4320"/>
+        <w:tab w:val="right" w:pos="8640"/>
+      </w:tabs>
+      <w:spacing w:after="0" w:line="240" w:lineRule="auto"/>
+    </w:pPr>
+  </w:style>
+  <w:style w:type="character" w:customStyle="1" w:styleId="HeaderChar">
+    <w:name w:val="Header Char"/>
+    <w:basedOn w:val="DefaultParagraphFont"/>
+    <w:link w:val="Header"/>
+    <w:uiPriority w:val="99"/>
+    <w:rsid w:val="00EE55EC"/>
+  </w:style>
+  <w:style w:type="paragraph" w:styleId="Footer">
+    <w:name w:val="footer"/>
+    <w:basedOn w:val="Normal"/>
+    <w:link w:val="FooterChar"/>
+    <w:uiPriority w:val="99"/>
+    <w:unhideWhenUsed/>
+    <w:rsid w:val="00EE55EC"/>
+    <w:pPr>
+      <w:tabs>
+        <w:tab w:val="center" w:pos="4320"/>
+        <w:tab w:val="right" w:pos="8640"/>
+      </w:tabs>
+      <w:spacing w:after="0" w:line="240" w:lineRule="auto"/>
+    </w:pPr>
+  </w:style>
+  <w:style w:type="character" w:customStyle="1" w:styleId="FooterChar">
+    <w:name w:val="Footer Char"/>
+    <w:basedOn w:val="DefaultParagraphFont"/>
+    <w:link w:val="Footer"/>
+    <w:uiPriority w:val="99"/>
+    <w:rsid w:val="00EE55EC"/>
+  </w:style>
 </w:styles>
 </file>
 
@@ -20043,6 +22719,69 @@
       <w:szCs w:val="18"/>
     </w:rPr>
   </w:style>
+  <w:style w:type="paragraph" w:styleId="Caption">
+    <w:name w:val="caption"/>
+    <w:basedOn w:val="Normal"/>
+    <w:next w:val="Normal"/>
+    <w:uiPriority w:val="35"/>
+    <w:unhideWhenUsed/>
+    <w:qFormat/>
+    <w:rsid w:val="007A594E"/>
+    <w:pPr>
+      <w:spacing w:after="200" w:line="240" w:lineRule="auto"/>
+    </w:pPr>
+    <w:rPr>
+      <w:b/>
+      <w:bCs/>
+      <w:color w:val="5B9BD5" w:themeColor="accent1"/>
+      <w:sz w:val="18"/>
+      <w:szCs w:val="18"/>
+    </w:rPr>
+  </w:style>
+  <w:style w:type="paragraph" w:styleId="Header">
+    <w:name w:val="header"/>
+    <w:basedOn w:val="Normal"/>
+    <w:link w:val="HeaderChar"/>
+    <w:uiPriority w:val="99"/>
+    <w:unhideWhenUsed/>
+    <w:rsid w:val="00EE55EC"/>
+    <w:pPr>
+      <w:tabs>
+        <w:tab w:val="center" w:pos="4320"/>
+        <w:tab w:val="right" w:pos="8640"/>
+      </w:tabs>
+      <w:spacing w:after="0" w:line="240" w:lineRule="auto"/>
+    </w:pPr>
+  </w:style>
+  <w:style w:type="character" w:customStyle="1" w:styleId="HeaderChar">
+    <w:name w:val="Header Char"/>
+    <w:basedOn w:val="DefaultParagraphFont"/>
+    <w:link w:val="Header"/>
+    <w:uiPriority w:val="99"/>
+    <w:rsid w:val="00EE55EC"/>
+  </w:style>
+  <w:style w:type="paragraph" w:styleId="Footer">
+    <w:name w:val="footer"/>
+    <w:basedOn w:val="Normal"/>
+    <w:link w:val="FooterChar"/>
+    <w:uiPriority w:val="99"/>
+    <w:unhideWhenUsed/>
+    <w:rsid w:val="00EE55EC"/>
+    <w:pPr>
+      <w:tabs>
+        <w:tab w:val="center" w:pos="4320"/>
+        <w:tab w:val="right" w:pos="8640"/>
+      </w:tabs>
+      <w:spacing w:after="0" w:line="240" w:lineRule="auto"/>
+    </w:pPr>
+  </w:style>
+  <w:style w:type="character" w:customStyle="1" w:styleId="FooterChar">
+    <w:name w:val="Footer Char"/>
+    <w:basedOn w:val="DefaultParagraphFont"/>
+    <w:link w:val="Footer"/>
+    <w:uiPriority w:val="99"/>
+    <w:rsid w:val="00EE55EC"/>
+  </w:style>
 </w:styles>
 </file>
 
@@ -20301,8 +23040,20 @@
   <a:extraClrSchemeLst/>
   <a:extLst>
     <a:ext uri="{05A4C25C-085E-4340-85A3-A5531E510DB2}">
-      <thm15:themeFamily xmlns="" xmlns:thm15="http://schemas.microsoft.com/office/thememl/2012/main" name="Office Theme" id="{62F939B6-93AF-4DB8-9C6B-D6C7DFDC589F}" vid="{4A3C46E8-61CC-4603-A589-7422A47A8E4A}"/>
+      <thm15:themeFamily xmlns:thm15="http://schemas.microsoft.com/office/thememl/2012/main" xmlns="" name="Office Theme" id="{62F939B6-93AF-4DB8-9C6B-D6C7DFDC589F}" vid="{4A3C46E8-61CC-4603-A589-7422A47A8E4A}"/>
     </a:ext>
   </a:extLst>
 </a:theme>
+</file>
+
+<file path=customXml/item1.xml><?xml version="1.0" encoding="utf-8"?>
+<b:Sources xmlns:b="http://schemas.openxmlformats.org/officeDocument/2006/bibliography" xmlns="http://schemas.openxmlformats.org/officeDocument/2006/bibliography" SelectedStyle="/APA.XSL" StyleName="APA"/>
+</file>
+
+<file path=customXml/itemProps1.xml><?xml version="1.0" encoding="utf-8"?>
+<ds:datastoreItem xmlns:ds="http://schemas.openxmlformats.org/officeDocument/2006/customXml" ds:itemID="{1FAF6D79-8C8E-174D-ADD5-529909C93854}">
+  <ds:schemaRefs>
+    <ds:schemaRef ds:uri="http://schemas.openxmlformats.org/officeDocument/2006/bibliography"/>
+  </ds:schemaRefs>
+</ds:datastoreItem>
 </file>
</xml_diff>

<commit_message>
Added four more sequence diagrams. Added some UI images from app
</commit_message>
<xml_diff>
--- a/Documents/RequiredDocs.docx
+++ b/Documents/RequiredDocs.docx
@@ -2078,8 +2078,6 @@
       <w:r>
         <w:fldChar w:fldCharType="end"/>
       </w:r>
-      <w:bookmarkStart w:id="0" w:name="_GoBack"/>
-      <w:bookmarkEnd w:id="0"/>
     </w:p>
     <w:p>
       <w:r>
@@ -2090,7 +2088,7 @@
       <w:pPr>
         <w:pStyle w:val="Heading1"/>
       </w:pPr>
-      <w:bookmarkStart w:id="1" w:name="_Toc274148847"/>
+      <w:bookmarkStart w:id="0" w:name="_Toc274148847"/>
       <w:r>
         <w:lastRenderedPageBreak/>
         <w:t xml:space="preserve">1. </w:t>
@@ -2098,7 +2096,7 @@
       <w:r>
         <w:t>Introduction</w:t>
       </w:r>
-      <w:bookmarkEnd w:id="1"/>
+      <w:bookmarkEnd w:id="0"/>
       <w:r>
         <w:rPr>
           <w:sz w:val="28"/>
@@ -2127,11 +2125,11 @@
           <w:numId w:val="43"/>
         </w:numPr>
       </w:pPr>
-      <w:bookmarkStart w:id="2" w:name="_Toc274148848"/>
+      <w:bookmarkStart w:id="1" w:name="_Toc274148848"/>
       <w:r>
         <w:t>Problem definition</w:t>
       </w:r>
-      <w:bookmarkEnd w:id="2"/>
+      <w:bookmarkEnd w:id="1"/>
     </w:p>
     <w:p>
       <w:pPr>
@@ -2160,11 +2158,11 @@
           <w:numId w:val="43"/>
         </w:numPr>
       </w:pPr>
-      <w:bookmarkStart w:id="3" w:name="_Toc274148849"/>
+      <w:bookmarkStart w:id="2" w:name="_Toc274148849"/>
       <w:r>
         <w:t>Scope of the System</w:t>
       </w:r>
-      <w:bookmarkEnd w:id="3"/>
+      <w:bookmarkEnd w:id="2"/>
     </w:p>
     <w:p>
       <w:pPr>
@@ -2193,11 +2191,11 @@
           <w:numId w:val="43"/>
         </w:numPr>
       </w:pPr>
-      <w:bookmarkStart w:id="4" w:name="_Toc274148850"/>
+      <w:bookmarkStart w:id="3" w:name="_Toc274148850"/>
       <w:r>
         <w:t>Definitions, Acronyms, and Abbreviations</w:t>
       </w:r>
-      <w:bookmarkEnd w:id="4"/>
+      <w:bookmarkEnd w:id="3"/>
     </w:p>
     <w:p>
       <w:pPr>
@@ -2236,11 +2234,11 @@
           <w:numId w:val="43"/>
         </w:numPr>
       </w:pPr>
-      <w:bookmarkStart w:id="5" w:name="_Toc274148851"/>
+      <w:bookmarkStart w:id="4" w:name="_Toc274148851"/>
       <w:r>
         <w:t>Overview of Document</w:t>
       </w:r>
-      <w:bookmarkEnd w:id="5"/>
+      <w:bookmarkEnd w:id="4"/>
     </w:p>
     <w:p>
       <w:pPr>
@@ -2347,7 +2345,7 @@
       <w:pPr>
         <w:pStyle w:val="Heading1"/>
       </w:pPr>
-      <w:bookmarkStart w:id="6" w:name="_Toc274148852"/>
+      <w:bookmarkStart w:id="5" w:name="_Toc274148852"/>
       <w:r>
         <w:lastRenderedPageBreak/>
         <w:t xml:space="preserve">2. </w:t>
@@ -2358,7 +2356,7 @@
       <w:r>
         <w:t xml:space="preserve"> of Current System (Limitations and Constraints)</w:t>
       </w:r>
-      <w:bookmarkEnd w:id="6"/>
+      <w:bookmarkEnd w:id="5"/>
     </w:p>
     <w:p>
       <w:pPr>
@@ -2378,7 +2376,7 @@
       <w:pPr>
         <w:pStyle w:val="Heading1"/>
       </w:pPr>
-      <w:bookmarkStart w:id="7" w:name="_Toc274148853"/>
+      <w:bookmarkStart w:id="6" w:name="_Toc274148853"/>
       <w:r>
         <w:lastRenderedPageBreak/>
         <w:t xml:space="preserve">3. </w:t>
@@ -2386,7 +2384,7 @@
       <w:r>
         <w:t>Project Plan</w:t>
       </w:r>
-      <w:bookmarkEnd w:id="7"/>
+      <w:bookmarkEnd w:id="6"/>
     </w:p>
     <w:p>
       <w:pPr>
@@ -2406,14 +2404,14 @@
         <w:pStyle w:val="Heading2"/>
         <w:ind w:firstLine="360"/>
       </w:pPr>
-      <w:bookmarkStart w:id="8" w:name="_Toc274148854"/>
+      <w:bookmarkStart w:id="7" w:name="_Toc274148854"/>
       <w:r>
         <w:t xml:space="preserve">3.1 </w:t>
       </w:r>
       <w:r>
         <w:t>Project Organization</w:t>
       </w:r>
-      <w:bookmarkEnd w:id="8"/>
+      <w:bookmarkEnd w:id="7"/>
     </w:p>
     <w:p>
       <w:pPr>
@@ -2433,15 +2431,24 @@
       <w:pPr>
         <w:pStyle w:val="Heading3"/>
         <w:ind w:firstLine="720"/>
-      </w:pPr>
-      <w:bookmarkStart w:id="9" w:name="_Toc274148855"/>
-      <w:r>
+        <w:rPr>
+          <w:color w:val="2E74B5" w:themeColor="accent1" w:themeShade="BF"/>
+        </w:rPr>
+      </w:pPr>
+      <w:bookmarkStart w:id="8" w:name="_Toc274148855"/>
+      <w:r>
+        <w:rPr>
+          <w:color w:val="2E74B5" w:themeColor="accent1" w:themeShade="BF"/>
+        </w:rPr>
         <w:t xml:space="preserve">3.1.1 </w:t>
       </w:r>
       <w:r>
+        <w:rPr>
+          <w:color w:val="2E74B5" w:themeColor="accent1" w:themeShade="BF"/>
+        </w:rPr>
         <w:t>Project Personnel Organization</w:t>
       </w:r>
-      <w:bookmarkEnd w:id="9"/>
+      <w:bookmarkEnd w:id="8"/>
     </w:p>
     <w:p>
       <w:pPr>
@@ -2831,16 +2838,28 @@
       <w:pPr>
         <w:pStyle w:val="Heading3"/>
         <w:ind w:firstLine="720"/>
-      </w:pPr>
-      <w:bookmarkStart w:id="10" w:name="_Toc274148856"/>
-      <w:r>
+        <w:rPr>
+          <w:color w:val="2E74B5" w:themeColor="accent1" w:themeShade="BF"/>
+        </w:rPr>
+      </w:pPr>
+      <w:bookmarkStart w:id="9" w:name="_Toc274148856"/>
+      <w:r>
+        <w:rPr>
+          <w:color w:val="2E74B5" w:themeColor="accent1" w:themeShade="BF"/>
+        </w:rPr>
         <w:t xml:space="preserve">3.1.2 </w:t>
       </w:r>
       <w:r>
+        <w:rPr>
+          <w:color w:val="2E74B5" w:themeColor="accent1" w:themeShade="BF"/>
+        </w:rPr>
         <w:t>Hardware and Software Resources</w:t>
       </w:r>
-      <w:bookmarkEnd w:id="10"/>
-      <w:r>
+      <w:bookmarkEnd w:id="9"/>
+      <w:r>
+        <w:rPr>
+          <w:color w:val="2E74B5" w:themeColor="accent1" w:themeShade="BF"/>
+        </w:rPr>
         <w:t xml:space="preserve"> </w:t>
       </w:r>
     </w:p>
@@ -3051,9 +3070,9 @@
     <w:p>
       <w:pPr>
         <w:pStyle w:val="Heading2"/>
-        <w:ind w:firstLine="720"/>
-      </w:pPr>
-      <w:bookmarkStart w:id="11" w:name="_Toc274148857"/>
+        <w:ind w:firstLine="360"/>
+      </w:pPr>
+      <w:bookmarkStart w:id="10" w:name="_Toc274148857"/>
       <w:r>
         <w:t xml:space="preserve">3.2 </w:t>
       </w:r>
@@ -3063,7 +3082,7 @@
       <w:r>
         <w:t xml:space="preserve"> (work breakdown)</w:t>
       </w:r>
-      <w:bookmarkEnd w:id="11"/>
+      <w:bookmarkEnd w:id="10"/>
     </w:p>
     <w:tbl>
       <w:tblPr>
@@ -5440,7 +5459,7 @@
       <w:pPr>
         <w:pStyle w:val="Heading1"/>
       </w:pPr>
-      <w:bookmarkStart w:id="12" w:name="_Toc274148858"/>
+      <w:bookmarkStart w:id="11" w:name="_Toc274148858"/>
       <w:r>
         <w:lastRenderedPageBreak/>
         <w:t xml:space="preserve">4. </w:t>
@@ -5448,7 +5467,7 @@
       <w:r>
         <w:t>Proposed System Requirements</w:t>
       </w:r>
-      <w:bookmarkEnd w:id="12"/>
+      <w:bookmarkEnd w:id="11"/>
     </w:p>
     <w:p>
       <w:pPr>
@@ -5467,11 +5486,11 @@
         <w:pStyle w:val="Heading2"/>
         <w:ind w:firstLine="360"/>
       </w:pPr>
-      <w:bookmarkStart w:id="13" w:name="_Toc274148859"/>
+      <w:bookmarkStart w:id="12" w:name="_Toc274148859"/>
       <w:r>
         <w:t>4.1 Functional Requirements</w:t>
       </w:r>
-      <w:bookmarkEnd w:id="13"/>
+      <w:bookmarkEnd w:id="12"/>
       <w:r>
         <w:t xml:space="preserve"> </w:t>
       </w:r>
@@ -5834,13 +5853,13 @@
         <w:rPr>
           <w:b/>
         </w:rPr>
-        <w:t>Notification of Arrival</w:t>
+        <w:t xml:space="preserve">Final Destination </w:t>
       </w:r>
       <w:r>
         <w:rPr>
           <w:b/>
         </w:rPr>
-        <w:t xml:space="preserve"> to Final Destination </w:t>
+        <w:t>Alert</w:t>
       </w:r>
     </w:p>
     <w:p>
@@ -7837,14 +7856,14 @@
         <w:pStyle w:val="Heading2"/>
         <w:ind w:firstLine="360"/>
       </w:pPr>
-      <w:bookmarkStart w:id="14" w:name="_Toc274148860"/>
+      <w:bookmarkStart w:id="13" w:name="_Toc274148860"/>
       <w:r>
         <w:t xml:space="preserve">4.2 </w:t>
       </w:r>
       <w:r>
         <w:t>Analysis of System Requirements</w:t>
       </w:r>
-      <w:bookmarkEnd w:id="14"/>
+      <w:bookmarkEnd w:id="13"/>
     </w:p>
     <w:p>
       <w:pPr>
@@ -7860,14 +7879,14 @@
         <w:pStyle w:val="Heading3"/>
         <w:ind w:firstLine="720"/>
       </w:pPr>
-      <w:bookmarkStart w:id="15" w:name="_Toc274148861"/>
+      <w:bookmarkStart w:id="14" w:name="_Toc274148861"/>
       <w:r>
         <w:t xml:space="preserve">4.2.1 </w:t>
       </w:r>
       <w:r>
         <w:t>Scenarios</w:t>
       </w:r>
-      <w:bookmarkEnd w:id="15"/>
+      <w:bookmarkEnd w:id="14"/>
     </w:p>
     <w:p>
       <w:pPr>
@@ -7877,11 +7896,20 @@
           <w:numId w:val="35"/>
         </w:numPr>
         <w:spacing w:before="120" w:after="120" w:line="240" w:lineRule="auto"/>
-      </w:pPr>
-      <w:r>
+        <w:rPr>
+          <w:b/>
+        </w:rPr>
+      </w:pPr>
+      <w:r>
+        <w:rPr>
+          <w:b/>
+        </w:rPr>
         <w:t>Scenario - PPM_01</w:t>
       </w:r>
       <w:r>
+        <w:rPr>
+          <w:b/>
+        </w:rPr>
         <w:t>: Display Hours of Operation</w:t>
       </w:r>
     </w:p>
@@ -7906,8 +7934,14 @@
           <w:numId w:val="35"/>
         </w:numPr>
         <w:spacing w:before="120" w:after="120" w:line="240" w:lineRule="auto"/>
-      </w:pPr>
-      <w:r>
+        <w:rPr>
+          <w:b/>
+        </w:rPr>
+      </w:pPr>
+      <w:r>
+        <w:rPr>
+          <w:b/>
+        </w:rPr>
         <w:t>Scenario – PPM_02: Trolley Alerts</w:t>
       </w:r>
     </w:p>
@@ -7963,9 +7997,21 @@
           <w:numId w:val="35"/>
         </w:numPr>
         <w:spacing w:before="120" w:after="120" w:line="240" w:lineRule="auto"/>
-      </w:pPr>
-      <w:r>
-        <w:t>Scenario – PPM_03: Notification of Arrival to Final Destination</w:t>
+        <w:rPr>
+          <w:b/>
+        </w:rPr>
+      </w:pPr>
+      <w:r>
+        <w:rPr>
+          <w:b/>
+        </w:rPr>
+        <w:t>Scenario – PPM_03: Final Destination</w:t>
+      </w:r>
+      <w:r>
+        <w:rPr>
+          <w:b/>
+        </w:rPr>
+        <w:t xml:space="preserve"> Alert</w:t>
       </w:r>
     </w:p>
     <w:p>
@@ -7995,11 +8041,20 @@
           <w:numId w:val="35"/>
         </w:numPr>
         <w:spacing w:before="120" w:after="120" w:line="240" w:lineRule="auto"/>
-      </w:pPr>
-      <w:r>
+        <w:rPr>
+          <w:b/>
+        </w:rPr>
+      </w:pPr>
+      <w:r>
+        <w:rPr>
+          <w:b/>
+        </w:rPr>
         <w:t>Scenario – PPM_04:</w:t>
       </w:r>
       <w:r>
+        <w:rPr>
+          <w:b/>
+        </w:rPr>
         <w:t xml:space="preserve"> Remove Final Destination</w:t>
       </w:r>
     </w:p>
@@ -8030,8 +8085,14 @@
           <w:numId w:val="35"/>
         </w:numPr>
         <w:spacing w:before="120" w:after="120" w:line="240" w:lineRule="auto"/>
-      </w:pPr>
-      <w:r>
+        <w:rPr>
+          <w:b/>
+        </w:rPr>
+      </w:pPr>
+      <w:r>
+        <w:rPr>
+          <w:b/>
+        </w:rPr>
         <w:t>Scenario – PPM_05: Estimated Time for Favorite Stop</w:t>
       </w:r>
     </w:p>
@@ -8056,8 +8117,14 @@
           <w:numId w:val="35"/>
         </w:numPr>
         <w:spacing w:before="120" w:after="120" w:line="240" w:lineRule="auto"/>
-      </w:pPr>
-      <w:r>
+        <w:rPr>
+          <w:b/>
+        </w:rPr>
+      </w:pPr>
+      <w:r>
+        <w:rPr>
+          <w:b/>
+        </w:rPr>
         <w:t>Scenario – PPM_06: Set Favorite Stop</w:t>
       </w:r>
     </w:p>
@@ -8088,11 +8155,20 @@
           <w:numId w:val="35"/>
         </w:numPr>
         <w:spacing w:before="120" w:after="120" w:line="240" w:lineRule="auto"/>
-      </w:pPr>
-      <w:r>
+        <w:rPr>
+          <w:b/>
+        </w:rPr>
+      </w:pPr>
+      <w:r>
+        <w:rPr>
+          <w:b/>
+        </w:rPr>
         <w:t xml:space="preserve">Scenario – PPM_07: </w:t>
       </w:r>
       <w:r>
+        <w:rPr>
+          <w:b/>
+        </w:rPr>
         <w:t>Remove Favorite Stop</w:t>
       </w:r>
     </w:p>
@@ -8141,8 +8217,14 @@
           <w:numId w:val="35"/>
         </w:numPr>
         <w:spacing w:before="120" w:after="120" w:line="240" w:lineRule="auto"/>
-      </w:pPr>
-      <w:r>
+        <w:rPr>
+          <w:b/>
+        </w:rPr>
+      </w:pPr>
+      <w:r>
+        <w:rPr>
+          <w:b/>
+        </w:rPr>
         <w:t>Scenario –PPM_08: List Stops</w:t>
       </w:r>
     </w:p>
@@ -8167,8 +8249,14 @@
           <w:numId w:val="35"/>
         </w:numPr>
         <w:spacing w:before="120" w:after="120" w:line="240" w:lineRule="auto"/>
-      </w:pPr>
-      <w:r>
+        <w:rPr>
+          <w:b/>
+        </w:rPr>
+      </w:pPr>
+      <w:r>
+        <w:rPr>
+          <w:b/>
+        </w:rPr>
         <w:t>Scenario – PPM_09: Map Routes</w:t>
       </w:r>
     </w:p>
@@ -8193,9 +8281,18 @@
           <w:numId w:val="35"/>
         </w:numPr>
         <w:spacing w:before="120" w:after="120" w:line="240" w:lineRule="auto"/>
-      </w:pPr>
-      <w:r>
-        <w:t xml:space="preserve"> Scenario – PPM_10: Estimated Arrival Time Given Stop</w:t>
+        <w:rPr>
+          <w:b/>
+        </w:rPr>
+      </w:pPr>
+      <w:r>
+        <w:t xml:space="preserve"> </w:t>
+      </w:r>
+      <w:r>
+        <w:rPr>
+          <w:b/>
+        </w:rPr>
+        <w:t>Scenario – PPM_10: Estimated Arrival Time Given Stop</w:t>
       </w:r>
     </w:p>
     <w:p>
@@ -8219,9 +8316,18 @@
           <w:numId w:val="35"/>
         </w:numPr>
         <w:spacing w:before="120" w:after="120" w:line="240" w:lineRule="auto"/>
-      </w:pPr>
-      <w:r>
-        <w:t xml:space="preserve"> Scenario – PPM_11: Find the Nearest Stop</w:t>
+        <w:rPr>
+          <w:b/>
+        </w:rPr>
+      </w:pPr>
+      <w:r>
+        <w:t xml:space="preserve"> </w:t>
+      </w:r>
+      <w:r>
+        <w:rPr>
+          <w:b/>
+        </w:rPr>
+        <w:t>Scenario – PPM_11: Find the Nearest Stop</w:t>
       </w:r>
     </w:p>
     <w:p>
@@ -8245,8 +8351,14 @@
           <w:numId w:val="35"/>
         </w:numPr>
         <w:spacing w:before="120" w:after="120" w:line="240" w:lineRule="auto"/>
-      </w:pPr>
-      <w:r>
+        <w:rPr>
+          <w:b/>
+        </w:rPr>
+      </w:pPr>
+      <w:r>
+        <w:rPr>
+          <w:b/>
+        </w:rPr>
         <w:t xml:space="preserve"> Scenario – PPM_12: Arrived to Location Alert</w:t>
       </w:r>
     </w:p>
@@ -8271,8 +8383,14 @@
           <w:numId w:val="35"/>
         </w:numPr>
         <w:spacing w:before="120" w:after="120" w:line="240" w:lineRule="auto"/>
-      </w:pPr>
-      <w:r>
+        <w:rPr>
+          <w:b/>
+        </w:rPr>
+      </w:pPr>
+      <w:r>
+        <w:rPr>
+          <w:b/>
+        </w:rPr>
         <w:t xml:space="preserve"> Scenario – PPM_13: Login</w:t>
       </w:r>
     </w:p>
@@ -8297,8 +8415,14 @@
           <w:numId w:val="35"/>
         </w:numPr>
         <w:spacing w:before="120" w:after="120" w:line="240" w:lineRule="auto"/>
-      </w:pPr>
-      <w:r>
+        <w:rPr>
+          <w:b/>
+        </w:rPr>
+      </w:pPr>
+      <w:r>
+        <w:rPr>
+          <w:b/>
+        </w:rPr>
         <w:t xml:space="preserve"> Scenario – PPM_14: Register</w:t>
       </w:r>
     </w:p>
@@ -8318,18 +8442,45 @@
         <w:t xml:space="preserve">alert functionalities and keep the list of the favorite spots. They click on the ‘More’ button and select the Register button. They will </w:t>
       </w:r>
       <w:r>
-        <w:t>enter their username, password, email</w:t>
-      </w:r>
-      <w:proofErr w:type="gramStart"/>
-      <w:r>
-        <w:t xml:space="preserve">, </w:t>
-      </w:r>
-      <w:r>
-        <w:t xml:space="preserve"> and</w:t>
-      </w:r>
-      <w:proofErr w:type="gramEnd"/>
-      <w:r>
-        <w:t xml:space="preserve"> phone number. Once they have selected the register button they will receive an email confirmation and can now use that information to sign in.</w:t>
+        <w:t xml:space="preserve">enter their username, password, email, </w:t>
+      </w:r>
+      <w:r>
+        <w:t>and phone number. Once they have selected the register button they will receive an email confirmation and can now use that information to sign in.</w:t>
+      </w:r>
+    </w:p>
+    <w:p>
+      <w:pPr>
+        <w:pStyle w:val="ListParagraph"/>
+        <w:numPr>
+          <w:ilvl w:val="0"/>
+          <w:numId w:val="35"/>
+        </w:numPr>
+        <w:spacing w:before="120" w:after="120" w:line="240" w:lineRule="auto"/>
+        <w:rPr>
+          <w:b/>
+        </w:rPr>
+      </w:pPr>
+      <w:r>
+        <w:t xml:space="preserve"> </w:t>
+      </w:r>
+      <w:r>
+        <w:rPr>
+          <w:b/>
+        </w:rPr>
+        <w:t>Scenario – PPM_15: Request a Stop</w:t>
+      </w:r>
+    </w:p>
+    <w:p>
+      <w:pPr>
+        <w:pStyle w:val="ListParagraph"/>
+        <w:numPr>
+          <w:ilvl w:val="1"/>
+          <w:numId w:val="35"/>
+        </w:numPr>
+        <w:spacing w:before="120" w:after="120" w:line="240" w:lineRule="auto"/>
+      </w:pPr>
+      <w:r>
+        <w:t>The user has moved location but there is no stop for the trolley near by. He/she wants to send a request so when they click on the ‘More’ button, they then click on the request a stop button. They will fill out the needed fields and submit the request. They will then see a confirmation message.</w:t>
       </w:r>
     </w:p>
     <w:p>
@@ -8356,15 +8507,24 @@
       <w:pPr>
         <w:pStyle w:val="Heading3"/>
         <w:ind w:left="720"/>
-      </w:pPr>
-      <w:bookmarkStart w:id="16" w:name="_Toc274148862"/>
-      <w:r>
+        <w:rPr>
+          <w:color w:val="2E74B5" w:themeColor="accent1" w:themeShade="BF"/>
+        </w:rPr>
+      </w:pPr>
+      <w:bookmarkStart w:id="15" w:name="_Toc274148862"/>
+      <w:r>
+        <w:rPr>
+          <w:color w:val="2E74B5" w:themeColor="accent1" w:themeShade="BF"/>
+        </w:rPr>
         <w:t xml:space="preserve">4.2.2 </w:t>
       </w:r>
       <w:r>
+        <w:rPr>
+          <w:color w:val="2E74B5" w:themeColor="accent1" w:themeShade="BF"/>
+        </w:rPr>
         <w:t>Use case model</w:t>
       </w:r>
-      <w:bookmarkEnd w:id="16"/>
+      <w:bookmarkEnd w:id="15"/>
     </w:p>
     <w:p>
       <w:pPr>
@@ -8392,15 +8552,24 @@
       <w:pPr>
         <w:pStyle w:val="Heading3"/>
         <w:ind w:firstLine="720"/>
-      </w:pPr>
-      <w:bookmarkStart w:id="17" w:name="_Toc274148863"/>
-      <w:r>
+        <w:rPr>
+          <w:color w:val="2E74B5" w:themeColor="accent1" w:themeShade="BF"/>
+        </w:rPr>
+      </w:pPr>
+      <w:bookmarkStart w:id="16" w:name="_Toc274148863"/>
+      <w:r>
+        <w:rPr>
+          <w:color w:val="2E74B5" w:themeColor="accent1" w:themeShade="BF"/>
+        </w:rPr>
         <w:t xml:space="preserve">4.2.3 </w:t>
       </w:r>
       <w:r>
+        <w:rPr>
+          <w:color w:val="2E74B5" w:themeColor="accent1" w:themeShade="BF"/>
+        </w:rPr>
         <w:t>Static model e.g., object diagrams, class diagram</w:t>
       </w:r>
-      <w:bookmarkEnd w:id="17"/>
+      <w:bookmarkEnd w:id="16"/>
     </w:p>
     <w:p>
       <w:pPr>
@@ -8417,16 +8586,25 @@
       <w:pPr>
         <w:pStyle w:val="Heading3"/>
         <w:ind w:firstLine="720"/>
-      </w:pPr>
-      <w:bookmarkStart w:id="18" w:name="_Toc274148864"/>
-      <w:r>
+        <w:rPr>
+          <w:color w:val="2E74B5" w:themeColor="accent1" w:themeShade="BF"/>
+        </w:rPr>
+      </w:pPr>
+      <w:bookmarkStart w:id="17" w:name="_Toc274148864"/>
+      <w:r>
+        <w:rPr>
+          <w:color w:val="2E74B5" w:themeColor="accent1" w:themeShade="BF"/>
+        </w:rPr>
         <w:lastRenderedPageBreak/>
         <w:t xml:space="preserve">4.2.4 </w:t>
       </w:r>
       <w:r>
+        <w:rPr>
+          <w:color w:val="2E74B5" w:themeColor="accent1" w:themeShade="BF"/>
+        </w:rPr>
         <w:t>Dynamic model e.g., sequence diagrams or state machines</w:t>
       </w:r>
-      <w:bookmarkEnd w:id="18"/>
+      <w:bookmarkEnd w:id="17"/>
     </w:p>
     <w:p>
       <w:pPr>
@@ -8448,7 +8626,7 @@
       <w:pPr>
         <w:pStyle w:val="Heading1"/>
       </w:pPr>
-      <w:bookmarkStart w:id="19" w:name="_Toc274148865"/>
+      <w:bookmarkStart w:id="18" w:name="_Toc274148865"/>
       <w:r>
         <w:lastRenderedPageBreak/>
         <w:t xml:space="preserve">5. </w:t>
@@ -8456,7 +8634,7 @@
       <w:r>
         <w:t>Glossary</w:t>
       </w:r>
-      <w:bookmarkEnd w:id="19"/>
+      <w:bookmarkEnd w:id="18"/>
     </w:p>
     <w:p>
       <w:r>
@@ -8467,7 +8645,7 @@
       <w:pPr>
         <w:pStyle w:val="Heading1"/>
       </w:pPr>
-      <w:bookmarkStart w:id="20" w:name="_Toc274148866"/>
+      <w:bookmarkStart w:id="19" w:name="_Toc274148866"/>
       <w:r>
         <w:lastRenderedPageBreak/>
         <w:t xml:space="preserve">6. </w:t>
@@ -8475,21 +8653,21 @@
       <w:r>
         <w:t>Appendix</w:t>
       </w:r>
-      <w:bookmarkEnd w:id="20"/>
+      <w:bookmarkEnd w:id="19"/>
     </w:p>
     <w:p>
       <w:pPr>
         <w:pStyle w:val="Heading2"/>
         <w:ind w:firstLine="360"/>
       </w:pPr>
-      <w:bookmarkStart w:id="21" w:name="_Toc274148867"/>
+      <w:bookmarkStart w:id="20" w:name="_Toc274148867"/>
       <w:r>
         <w:t xml:space="preserve">6.1 </w:t>
       </w:r>
       <w:r>
         <w:t>Appendix A - Complete use cases</w:t>
       </w:r>
-      <w:bookmarkEnd w:id="21"/>
+      <w:bookmarkEnd w:id="20"/>
       <w:r>
         <w:t xml:space="preserve"> </w:t>
       </w:r>
@@ -13121,7 +13299,7 @@
         <w:pStyle w:val="Heading2"/>
         <w:ind w:firstLine="360"/>
       </w:pPr>
-      <w:bookmarkStart w:id="22" w:name="_Toc274148868"/>
+      <w:bookmarkStart w:id="21" w:name="_Toc274148868"/>
       <w:r>
         <w:lastRenderedPageBreak/>
         <w:t xml:space="preserve">6.2 </w:t>
@@ -13129,7 +13307,7 @@
       <w:r>
         <w:t>Appendix B - Use case diagram using UML</w:t>
       </w:r>
-      <w:bookmarkEnd w:id="22"/>
+      <w:bookmarkEnd w:id="21"/>
     </w:p>
     <w:p>
       <w:pPr>
@@ -13199,7 +13377,7 @@
         <w:pStyle w:val="Heading2"/>
         <w:ind w:firstLine="360"/>
       </w:pPr>
-      <w:bookmarkStart w:id="23" w:name="_Toc274148869"/>
+      <w:bookmarkStart w:id="22" w:name="_Toc274148869"/>
       <w:r>
         <w:lastRenderedPageBreak/>
         <w:t xml:space="preserve">6.3 </w:t>
@@ -13207,7 +13385,7 @@
       <w:r>
         <w:t>Appendix C - Static UML diagram</w:t>
       </w:r>
-      <w:bookmarkEnd w:id="23"/>
+      <w:bookmarkEnd w:id="22"/>
     </w:p>
     <w:p>
       <w:pPr>
@@ -13231,7 +13409,7 @@
         <w:pStyle w:val="Heading2"/>
         <w:ind w:firstLine="360"/>
       </w:pPr>
-      <w:bookmarkStart w:id="24" w:name="_Toc274148870"/>
+      <w:bookmarkStart w:id="23" w:name="_Toc274148870"/>
       <w:r>
         <w:lastRenderedPageBreak/>
         <w:t xml:space="preserve">6.4 </w:t>
@@ -13239,7 +13417,7 @@
       <w:r>
         <w:t>Appendix D - Dynamic UML diagrams</w:t>
       </w:r>
-      <w:bookmarkEnd w:id="24"/>
+      <w:bookmarkEnd w:id="23"/>
     </w:p>
     <w:p>
       <w:pPr>
@@ -13306,9 +13484,9 @@
           <w:noProof/>
         </w:rPr>
         <w:drawing>
-          <wp:inline distT="0" distB="0" distL="0" distR="0" wp14:anchorId="2310474E" wp14:editId="312B252C">
-            <wp:extent cx="6858000" cy="3578860"/>
-            <wp:effectExtent l="0" t="0" r="0" b="2540"/>
+          <wp:inline distT="0" distB="0" distL="0" distR="0" wp14:anchorId="2310474E" wp14:editId="33D45013">
+            <wp:extent cx="6858000" cy="3578754"/>
+            <wp:effectExtent l="0" t="0" r="0" b="3175"/>
             <wp:docPr id="3" name="Picture 3"/>
             <wp:cNvGraphicFramePr>
               <a:graphicFrameLocks xmlns:a="http://schemas.openxmlformats.org/drawingml/2006/main" noChangeAspect="1"/>
@@ -13335,7 +13513,7 @@
                   <pic:spPr>
                     <a:xfrm>
                       <a:off x="0" y="0"/>
-                      <a:ext cx="6858000" cy="3578860"/>
+                      <a:ext cx="6858000" cy="3578754"/>
                     </a:xfrm>
                     <a:prstGeom prst="rect">
                       <a:avLst/>
@@ -13353,11 +13531,7 @@
         <w:spacing w:before="120" w:after="120" w:line="240" w:lineRule="auto"/>
       </w:pPr>
     </w:p>
-    <w:p>
-      <w:r>
-        <w:br w:type="page"/>
-      </w:r>
-    </w:p>
+    <w:p/>
     <w:p>
       <w:pPr>
         <w:spacing w:before="120" w:after="120" w:line="240" w:lineRule="auto"/>
@@ -13370,199 +13544,15 @@
     </w:p>
     <w:p>
       <w:r>
-        <w:br w:type="page"/>
-      </w:r>
-    </w:p>
-    <w:p>
-      <w:pPr>
-        <w:pStyle w:val="Heading2"/>
-        <w:ind w:firstLine="360"/>
-      </w:pPr>
-      <w:bookmarkStart w:id="25" w:name="_Toc274148871"/>
-      <w:r>
+        <w:rPr>
+          <w:noProof/>
+        </w:rPr>
         <w:lastRenderedPageBreak/>
-        <w:t xml:space="preserve">6.5 </w:t>
-      </w:r>
-      <w:r>
-        <w:t>Appendix E - User Interface designs.</w:t>
-      </w:r>
-      <w:bookmarkEnd w:id="25"/>
-    </w:p>
-    <w:p/>
-    <w:p>
-      <w:r>
-        <w:rPr>
-          <w:noProof/>
-        </w:rPr>
-        <mc:AlternateContent>
-          <mc:Choice Requires="wps">
-            <w:drawing>
-              <wp:anchor distT="0" distB="0" distL="114300" distR="114300" simplePos="0" relativeHeight="251661312" behindDoc="0" locked="0" layoutInCell="1" allowOverlap="1" wp14:anchorId="590002FF" wp14:editId="178A15B1">
-                <wp:simplePos x="0" y="0"/>
-                <wp:positionH relativeFrom="column">
-                  <wp:posOffset>2400300</wp:posOffset>
-                </wp:positionH>
-                <wp:positionV relativeFrom="paragraph">
-                  <wp:posOffset>239395</wp:posOffset>
-                </wp:positionV>
-                <wp:extent cx="1371600" cy="228600"/>
-                <wp:effectExtent l="0" t="0" r="0" b="0"/>
-                <wp:wrapThrough wrapText="bothSides">
-                  <wp:wrapPolygon edited="0">
-                    <wp:start x="0" y="0"/>
-                    <wp:lineTo x="0" y="19200"/>
-                    <wp:lineTo x="21200" y="19200"/>
-                    <wp:lineTo x="21200" y="0"/>
-                    <wp:lineTo x="0" y="0"/>
-                  </wp:wrapPolygon>
-                </wp:wrapThrough>
-                <wp:docPr id="4" name="Text Box 4"/>
-                <wp:cNvGraphicFramePr/>
-                <a:graphic xmlns:a="http://schemas.openxmlformats.org/drawingml/2006/main">
-                  <a:graphicData uri="http://schemas.microsoft.com/office/word/2010/wordprocessingShape">
-                    <wps:wsp>
-                      <wps:cNvSpPr txBox="1"/>
-                      <wps:spPr>
-                        <a:xfrm>
-                          <a:off x="0" y="0"/>
-                          <a:ext cx="1371600" cy="228600"/>
-                        </a:xfrm>
-                        <a:prstGeom prst="rect">
-                          <a:avLst/>
-                        </a:prstGeom>
-                        <a:solidFill>
-                          <a:prstClr val="white"/>
-                        </a:solidFill>
-                        <a:ln>
-                          <a:noFill/>
-                        </a:ln>
-                        <a:effectLst/>
-                        <a:extLst>
-                          <a:ext uri="{C572A759-6A51-4108-AA02-DFA0A04FC94B}">
-                            <ma14:wrappingTextBoxFlag xmlns:ma14="http://schemas.microsoft.com/office/mac/drawingml/2011/main"/>
-                          </a:ext>
-                        </a:extLst>
-                      </wps:spPr>
-                      <wps:txbx>
-                        <w:txbxContent>
-                          <w:p>
-                            <w:pPr>
-                              <w:pStyle w:val="Caption"/>
-                              <w:rPr>
-                                <w:noProof/>
-                                <w:sz w:val="22"/>
-                                <w:szCs w:val="22"/>
-                              </w:rPr>
-                            </w:pPr>
-                            <w:r>
-                              <w:t>Figure E-</w:t>
-                            </w:r>
-                            <w:proofErr w:type="gramStart"/>
-                            <w:r>
-                              <w:t>1 :</w:t>
-                            </w:r>
-                            <w:proofErr w:type="gramEnd"/>
-                            <w:r>
-                              <w:t xml:space="preserve"> Loading Image </w:t>
-                            </w:r>
-                            <w:fldSimple w:instr=" SEQ Figure_E-1_:_Loading_Image \* ARABIC ">
-                              <w:r>
-                                <w:rPr>
-                                  <w:noProof/>
-                                </w:rPr>
-                                <w:t>1</w:t>
-                              </w:r>
-                            </w:fldSimple>
-                          </w:p>
-                        </w:txbxContent>
-                      </wps:txbx>
-                      <wps:bodyPr rot="0" spcFirstLastPara="0" vertOverflow="overflow" horzOverflow="overflow" vert="horz" wrap="square" lIns="0" tIns="0" rIns="0" bIns="0" numCol="1" spcCol="0" rtlCol="0" fromWordArt="0" anchor="t" anchorCtr="0" forceAA="0" compatLnSpc="1">
-                        <a:prstTxWarp prst="textNoShape">
-                          <a:avLst/>
-                        </a:prstTxWarp>
-                        <a:noAutofit/>
-                      </wps:bodyPr>
-                    </wps:wsp>
-                  </a:graphicData>
-                </a:graphic>
-                <wp14:sizeRelH relativeFrom="margin">
-                  <wp14:pctWidth>0</wp14:pctWidth>
-                </wp14:sizeRelH>
-                <wp14:sizeRelV relativeFrom="margin">
-                  <wp14:pctHeight>0</wp14:pctHeight>
-                </wp14:sizeRelV>
-              </wp:anchor>
-            </w:drawing>
-          </mc:Choice>
-          <mc:Fallback>
-            <w:pict>
-              <v:shapetype id="_x0000_t202" coordsize="21600,21600" o:spt="202" path="m0,0l0,21600,21600,21600,21600,0xe">
-                <v:stroke joinstyle="miter"/>
-                <v:path gradientshapeok="t" o:connecttype="rect"/>
-              </v:shapetype>
-              <v:shape id="Text Box 4" o:spid="_x0000_s1026" type="#_x0000_t202" style="position:absolute;margin-left:189pt;margin-top:18.85pt;width:108pt;height:18pt;z-index:251661312;visibility:visible;mso-wrap-style:square;mso-width-percent:0;mso-height-percent:0;mso-wrap-distance-left:9pt;mso-wrap-distance-top:0;mso-wrap-distance-right:9pt;mso-wrap-distance-bottom:0;mso-position-horizontal:absolute;mso-position-horizontal-relative:text;mso-position-vertical:absolute;mso-position-vertical-relative:text;mso-width-percent:0;mso-height-percent:0;mso-width-relative:margin;mso-height-relative:margin;v-text-anchor:top" o:gfxdata="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" stroked="f">
-                <v:textbox inset="0,0,0,0">
-                  <w:txbxContent>
-                    <w:p>
-                      <w:pPr>
-                        <w:pStyle w:val="Caption"/>
-                        <w:rPr>
-                          <w:noProof/>
-                          <w:sz w:val="22"/>
-                          <w:szCs w:val="22"/>
-                        </w:rPr>
-                      </w:pPr>
-                      <w:r>
-                        <w:t>Figure E-</w:t>
-                      </w:r>
-                      <w:proofErr w:type="gramStart"/>
-                      <w:r>
-                        <w:t>1 :</w:t>
-                      </w:r>
-                      <w:proofErr w:type="gramEnd"/>
-                      <w:r>
-                        <w:t xml:space="preserve"> Loading Image </w:t>
-                      </w:r>
-                      <w:fldSimple w:instr=" SEQ Figure_E-1_:_Loading_Image \* ARABIC ">
-                        <w:r>
-                          <w:rPr>
-                            <w:noProof/>
-                          </w:rPr>
-                          <w:t>1</w:t>
-                        </w:r>
-                      </w:fldSimple>
-                    </w:p>
-                  </w:txbxContent>
-                </v:textbox>
-                <w10:wrap type="through"/>
-              </v:shape>
-            </w:pict>
-          </mc:Fallback>
-        </mc:AlternateContent>
-      </w:r>
-    </w:p>
-    <w:p>
-      <w:pPr>
-        <w:spacing w:before="120" w:after="120" w:line="240" w:lineRule="auto"/>
-        <w:ind w:left="792"/>
-      </w:pPr>
-      <w:r>
-        <w:rPr>
-          <w:noProof/>
-        </w:rPr>
         <w:drawing>
-          <wp:anchor distT="0" distB="0" distL="114300" distR="114300" simplePos="0" relativeHeight="251659264" behindDoc="1" locked="0" layoutInCell="1" allowOverlap="1" wp14:anchorId="722D03E2" wp14:editId="1326279A">
-            <wp:simplePos x="0" y="0"/>
-            <wp:positionH relativeFrom="column">
-              <wp:posOffset>2400300</wp:posOffset>
-            </wp:positionH>
-            <wp:positionV relativeFrom="paragraph">
-              <wp:posOffset>210185</wp:posOffset>
-            </wp:positionV>
-            <wp:extent cx="1311910" cy="2284730"/>
-            <wp:effectExtent l="0" t="0" r="8890" b="1270"/>
-            <wp:wrapNone/>
-            <wp:docPr id="1" name="Picture 1"/>
+          <wp:inline distT="0" distB="0" distL="0" distR="0" wp14:anchorId="418671E2" wp14:editId="7A127CC8">
+            <wp:extent cx="6743700" cy="3550920"/>
+            <wp:effectExtent l="0" t="0" r="12700" b="5080"/>
+            <wp:docPr id="5" name="Picture 5"/>
             <wp:cNvGraphicFramePr>
               <a:graphicFrameLocks xmlns:a="http://schemas.openxmlformats.org/drawingml/2006/main" noChangeAspect="1"/>
             </wp:cNvGraphicFramePr>
@@ -13570,10 +13560,8 @@
               <a:graphicData uri="http://schemas.openxmlformats.org/drawingml/2006/picture">
                 <pic:pic xmlns:pic="http://schemas.openxmlformats.org/drawingml/2006/picture">
                   <pic:nvPicPr>
-                    <pic:cNvPr id="0" name="Picture 1" descr="Screen Shot 2014-09-05 at 10.09.24 PM.png"/>
-                    <pic:cNvPicPr>
-                      <a:picLocks noChangeAspect="1" noChangeArrowheads="1"/>
-                    </pic:cNvPicPr>
+                    <pic:cNvPr id="0" name="PPM_03.png"/>
+                    <pic:cNvPicPr/>
                   </pic:nvPicPr>
                   <pic:blipFill>
                     <a:blip r:embed="rId13">
@@ -13587,99 +13575,488 @@
                       <a:fillRect/>
                     </a:stretch>
                   </pic:blipFill>
-                  <pic:spPr bwMode="auto">
+                  <pic:spPr>
                     <a:xfrm>
                       <a:off x="0" y="0"/>
-                      <a:ext cx="1311910" cy="2284730"/>
+                      <a:ext cx="6743700" cy="3550920"/>
                     </a:xfrm>
                     <a:prstGeom prst="rect">
                       <a:avLst/>
                     </a:prstGeom>
-                    <a:noFill/>
-                    <a:ln>
-                      <a:noFill/>
-                    </a:ln>
                   </pic:spPr>
                 </pic:pic>
               </a:graphicData>
             </a:graphic>
-            <wp14:sizeRelH relativeFrom="page">
-              <wp14:pctWidth>0</wp14:pctWidth>
-            </wp14:sizeRelH>
-            <wp14:sizeRelV relativeFrom="page">
-              <wp14:pctHeight>0</wp14:pctHeight>
-            </wp14:sizeRelV>
-          </wp:anchor>
+          </wp:inline>
         </w:drawing>
       </w:r>
     </w:p>
+    <w:p/>
+    <w:p>
+      <w:r>
+        <w:rPr>
+          <w:noProof/>
+        </w:rPr>
+        <w:drawing>
+          <wp:inline distT="0" distB="0" distL="0" distR="0" wp14:anchorId="78064FD0" wp14:editId="5D0E464A">
+            <wp:extent cx="6858000" cy="3550920"/>
+            <wp:effectExtent l="0" t="0" r="0" b="5080"/>
+            <wp:docPr id="8" name="Picture 8"/>
+            <wp:cNvGraphicFramePr>
+              <a:graphicFrameLocks xmlns:a="http://schemas.openxmlformats.org/drawingml/2006/main" noChangeAspect="1"/>
+            </wp:cNvGraphicFramePr>
+            <a:graphic xmlns:a="http://schemas.openxmlformats.org/drawingml/2006/main">
+              <a:graphicData uri="http://schemas.openxmlformats.org/drawingml/2006/picture">
+                <pic:pic xmlns:pic="http://schemas.openxmlformats.org/drawingml/2006/picture">
+                  <pic:nvPicPr>
+                    <pic:cNvPr id="0" name="PPM_04.png"/>
+                    <pic:cNvPicPr/>
+                  </pic:nvPicPr>
+                  <pic:blipFill>
+                    <a:blip r:embed="rId14">
+                      <a:extLst>
+                        <a:ext uri="{28A0092B-C50C-407E-A947-70E740481C1C}">
+                          <a14:useLocalDpi xmlns:a14="http://schemas.microsoft.com/office/drawing/2010/main" val="0"/>
+                        </a:ext>
+                      </a:extLst>
+                    </a:blip>
+                    <a:stretch>
+                      <a:fillRect/>
+                    </a:stretch>
+                  </pic:blipFill>
+                  <pic:spPr>
+                    <a:xfrm>
+                      <a:off x="0" y="0"/>
+                      <a:ext cx="6858000" cy="3550920"/>
+                    </a:xfrm>
+                    <a:prstGeom prst="rect">
+                      <a:avLst/>
+                    </a:prstGeom>
+                  </pic:spPr>
+                </pic:pic>
+              </a:graphicData>
+            </a:graphic>
+          </wp:inline>
+        </w:drawing>
+      </w:r>
+    </w:p>
+    <w:p/>
+    <w:p>
+      <w:r>
+        <w:br w:type="page"/>
+      </w:r>
+    </w:p>
+    <w:p>
+      <w:r>
+        <w:rPr>
+          <w:noProof/>
+        </w:rPr>
+        <w:lastRenderedPageBreak/>
+        <w:drawing>
+          <wp:inline distT="0" distB="0" distL="0" distR="0" wp14:anchorId="1781B48A" wp14:editId="7DECEE2D">
+            <wp:extent cx="6739427" cy="3550920"/>
+            <wp:effectExtent l="0" t="0" r="0" b="5080"/>
+            <wp:docPr id="16" name="Picture 16"/>
+            <wp:cNvGraphicFramePr>
+              <a:graphicFrameLocks xmlns:a="http://schemas.openxmlformats.org/drawingml/2006/main" noChangeAspect="1"/>
+            </wp:cNvGraphicFramePr>
+            <a:graphic xmlns:a="http://schemas.openxmlformats.org/drawingml/2006/main">
+              <a:graphicData uri="http://schemas.openxmlformats.org/drawingml/2006/picture">
+                <pic:pic xmlns:pic="http://schemas.openxmlformats.org/drawingml/2006/picture">
+                  <pic:nvPicPr>
+                    <pic:cNvPr id="0" name="PPM_05.png"/>
+                    <pic:cNvPicPr/>
+                  </pic:nvPicPr>
+                  <pic:blipFill>
+                    <a:blip r:embed="rId15">
+                      <a:extLst>
+                        <a:ext uri="{28A0092B-C50C-407E-A947-70E740481C1C}">
+                          <a14:useLocalDpi xmlns:a14="http://schemas.microsoft.com/office/drawing/2010/main" val="0"/>
+                        </a:ext>
+                      </a:extLst>
+                    </a:blip>
+                    <a:stretch>
+                      <a:fillRect/>
+                    </a:stretch>
+                  </pic:blipFill>
+                  <pic:spPr>
+                    <a:xfrm>
+                      <a:off x="0" y="0"/>
+                      <a:ext cx="6739427" cy="3550920"/>
+                    </a:xfrm>
+                    <a:prstGeom prst="rect">
+                      <a:avLst/>
+                    </a:prstGeom>
+                  </pic:spPr>
+                </pic:pic>
+              </a:graphicData>
+            </a:graphic>
+          </wp:inline>
+        </w:drawing>
+      </w:r>
+      <w:bookmarkStart w:id="24" w:name="_GoBack"/>
+      <w:bookmarkEnd w:id="24"/>
+      <w:r>
+        <w:br w:type="page"/>
+      </w:r>
+    </w:p>
+    <w:p>
+      <w:pPr>
+        <w:pStyle w:val="Heading2"/>
+        <w:ind w:firstLine="360"/>
+      </w:pPr>
+      <w:bookmarkStart w:id="25" w:name="_Toc274148871"/>
+      <w:r>
+        <w:lastRenderedPageBreak/>
+        <w:t xml:space="preserve">6.5 </w:t>
+      </w:r>
+      <w:r>
+        <w:t>Appendix E - User Interface designs.</w:t>
+      </w:r>
+      <w:bookmarkEnd w:id="25"/>
+    </w:p>
+    <w:p/>
+    <w:p>
+      <w:pPr>
+        <w:pStyle w:val="Caption"/>
+        <w:keepNext/>
+        <w:jc w:val="center"/>
+      </w:pPr>
+      <w:r>
+        <w:t>Figure E-</w:t>
+      </w:r>
+      <w:proofErr w:type="gramStart"/>
+      <w:r>
+        <w:t>1 :</w:t>
+      </w:r>
+      <w:proofErr w:type="gramEnd"/>
+      <w:r>
+        <w:t xml:space="preserve"> Loading Image</w:t>
+      </w:r>
+    </w:p>
+    <w:p>
+      <w:pPr>
+        <w:keepNext/>
+        <w:jc w:val="center"/>
+      </w:pPr>
+      <w:r>
+        <w:rPr>
+          <w:noProof/>
+        </w:rPr>
+        <w:drawing>
+          <wp:inline distT="0" distB="0" distL="0" distR="0" wp14:anchorId="30381D63" wp14:editId="175E6A12">
+            <wp:extent cx="3098800" cy="5397913"/>
+            <wp:effectExtent l="0" t="0" r="0" b="12700"/>
+            <wp:docPr id="14" name="Picture 14"/>
+            <wp:cNvGraphicFramePr>
+              <a:graphicFrameLocks xmlns:a="http://schemas.openxmlformats.org/drawingml/2006/main" noChangeAspect="1"/>
+            </wp:cNvGraphicFramePr>
+            <a:graphic xmlns:a="http://schemas.openxmlformats.org/drawingml/2006/main">
+              <a:graphicData uri="http://schemas.openxmlformats.org/drawingml/2006/picture">
+                <pic:pic xmlns:pic="http://schemas.openxmlformats.org/drawingml/2006/picture">
+                  <pic:nvPicPr>
+                    <pic:cNvPr id="0" name="load1.png"/>
+                    <pic:cNvPicPr/>
+                  </pic:nvPicPr>
+                  <pic:blipFill>
+                    <a:blip r:embed="rId16">
+                      <a:extLst>
+                        <a:ext uri="{28A0092B-C50C-407E-A947-70E740481C1C}">
+                          <a14:useLocalDpi xmlns:a14="http://schemas.microsoft.com/office/drawing/2010/main" val="0"/>
+                        </a:ext>
+                      </a:extLst>
+                    </a:blip>
+                    <a:stretch>
+                      <a:fillRect/>
+                    </a:stretch>
+                  </pic:blipFill>
+                  <pic:spPr>
+                    <a:xfrm>
+                      <a:off x="0" y="0"/>
+                      <a:ext cx="3101539" cy="5402685"/>
+                    </a:xfrm>
+                    <a:prstGeom prst="rect">
+                      <a:avLst/>
+                    </a:prstGeom>
+                  </pic:spPr>
+                </pic:pic>
+              </a:graphicData>
+            </a:graphic>
+          </wp:inline>
+        </w:drawing>
+      </w:r>
+    </w:p>
+    <w:p/>
     <w:p>
       <w:pPr>
         <w:spacing w:before="120" w:after="120" w:line="240" w:lineRule="auto"/>
-        <w:ind w:left="792"/>
-      </w:pPr>
-    </w:p>
-    <w:p>
-      <w:pPr>
+      </w:pPr>
+    </w:p>
+    <w:p>
+      <w:pPr>
+        <w:pStyle w:val="Caption"/>
+        <w:keepNext/>
+        <w:jc w:val="center"/>
+      </w:pPr>
+      <w:r>
+        <w:lastRenderedPageBreak/>
+        <w:t>Figure E-2: Main Menu</w:t>
+      </w:r>
+    </w:p>
+    <w:p>
+      <w:pPr>
+        <w:keepNext/>
         <w:spacing w:before="120" w:after="120" w:line="240" w:lineRule="auto"/>
-        <w:ind w:left="792"/>
-      </w:pPr>
-    </w:p>
-    <w:p>
-      <w:pPr>
+        <w:ind w:left="792" w:hanging="792"/>
+        <w:jc w:val="center"/>
+      </w:pPr>
+      <w:r>
+        <w:rPr>
+          <w:noProof/>
+        </w:rPr>
+        <w:drawing>
+          <wp:inline distT="0" distB="0" distL="0" distR="0" wp14:anchorId="46079E49" wp14:editId="75AA2A21">
+            <wp:extent cx="6858000" cy="3996055"/>
+            <wp:effectExtent l="0" t="0" r="0" b="0"/>
+            <wp:docPr id="9" name="Picture 9"/>
+            <wp:cNvGraphicFramePr>
+              <a:graphicFrameLocks xmlns:a="http://schemas.openxmlformats.org/drawingml/2006/main" noChangeAspect="1"/>
+            </wp:cNvGraphicFramePr>
+            <a:graphic xmlns:a="http://schemas.openxmlformats.org/drawingml/2006/main">
+              <a:graphicData uri="http://schemas.openxmlformats.org/drawingml/2006/picture">
+                <pic:pic xmlns:pic="http://schemas.openxmlformats.org/drawingml/2006/picture">
+                  <pic:nvPicPr>
+                    <pic:cNvPr id="0" name="Screen Shot 2014-10-05 at 6.23.25 PM.png"/>
+                    <pic:cNvPicPr/>
+                  </pic:nvPicPr>
+                  <pic:blipFill>
+                    <a:blip r:embed="rId17">
+                      <a:extLst>
+                        <a:ext uri="{28A0092B-C50C-407E-A947-70E740481C1C}">
+                          <a14:useLocalDpi xmlns:a14="http://schemas.microsoft.com/office/drawing/2010/main" val="0"/>
+                        </a:ext>
+                      </a:extLst>
+                    </a:blip>
+                    <a:stretch>
+                      <a:fillRect/>
+                    </a:stretch>
+                  </pic:blipFill>
+                  <pic:spPr>
+                    <a:xfrm>
+                      <a:off x="0" y="0"/>
+                      <a:ext cx="6858000" cy="3996055"/>
+                    </a:xfrm>
+                    <a:prstGeom prst="rect">
+                      <a:avLst/>
+                    </a:prstGeom>
+                  </pic:spPr>
+                </pic:pic>
+              </a:graphicData>
+            </a:graphic>
+          </wp:inline>
+        </w:drawing>
+      </w:r>
+    </w:p>
+    <w:p>
+      <w:pPr>
+        <w:keepNext/>
         <w:spacing w:before="120" w:after="120" w:line="240" w:lineRule="auto"/>
-        <w:ind w:left="792"/>
-      </w:pPr>
-    </w:p>
-    <w:p>
-      <w:pPr>
-        <w:spacing w:before="120" w:after="120" w:line="240" w:lineRule="auto"/>
-        <w:ind w:left="792"/>
-      </w:pPr>
-    </w:p>
-    <w:p>
-      <w:pPr>
-        <w:spacing w:before="120" w:after="120" w:line="240" w:lineRule="auto"/>
-        <w:ind w:left="792"/>
-      </w:pPr>
-    </w:p>
-    <w:p>
-      <w:pPr>
-        <w:spacing w:before="120" w:after="120" w:line="240" w:lineRule="auto"/>
-        <w:ind w:left="792"/>
-      </w:pPr>
-    </w:p>
-    <w:p>
-      <w:pPr>
-        <w:spacing w:before="120" w:after="120" w:line="240" w:lineRule="auto"/>
-        <w:ind w:left="792"/>
-      </w:pPr>
-    </w:p>
-    <w:p>
-      <w:pPr>
-        <w:spacing w:before="120" w:after="120" w:line="240" w:lineRule="auto"/>
-        <w:ind w:left="792"/>
-      </w:pPr>
-    </w:p>
-    <w:p>
-      <w:pPr>
-        <w:spacing w:before="120" w:after="120" w:line="240" w:lineRule="auto"/>
-        <w:ind w:left="792"/>
-      </w:pPr>
-    </w:p>
-    <w:p>
-      <w:pPr>
-        <w:spacing w:before="120" w:after="120" w:line="240" w:lineRule="auto"/>
-        <w:ind w:left="792"/>
-      </w:pPr>
-    </w:p>
-    <w:p>
-      <w:pPr>
-        <w:spacing w:before="120" w:after="120" w:line="240" w:lineRule="auto"/>
-        <w:ind w:left="792"/>
-      </w:pPr>
-    </w:p>
-    <w:p>
+        <w:ind w:left="792" w:hanging="792"/>
+        <w:jc w:val="center"/>
+      </w:pPr>
+    </w:p>
+    <w:p>
+      <w:pPr>
+        <w:pStyle w:val="Caption"/>
+        <w:keepNext/>
+        <w:jc w:val="center"/>
+      </w:pPr>
+      <w:r>
+        <w:t>Figure E-3: Routes List</w:t>
+      </w:r>
+    </w:p>
+    <w:p>
+      <w:pPr>
+        <w:keepNext/>
+        <w:jc w:val="center"/>
+      </w:pPr>
+      <w:r>
+        <w:rPr>
+          <w:noProof/>
+        </w:rPr>
+        <w:drawing>
+          <wp:inline distT="0" distB="0" distL="0" distR="0" wp14:anchorId="1A3E84B5" wp14:editId="205D74A0">
+            <wp:extent cx="6858000" cy="3996055"/>
+            <wp:effectExtent l="0" t="0" r="0" b="0"/>
+            <wp:docPr id="11" name="Picture 11"/>
+            <wp:cNvGraphicFramePr>
+              <a:graphicFrameLocks xmlns:a="http://schemas.openxmlformats.org/drawingml/2006/main" noChangeAspect="1"/>
+            </wp:cNvGraphicFramePr>
+            <a:graphic xmlns:a="http://schemas.openxmlformats.org/drawingml/2006/main">
+              <a:graphicData uri="http://schemas.openxmlformats.org/drawingml/2006/picture">
+                <pic:pic xmlns:pic="http://schemas.openxmlformats.org/drawingml/2006/picture">
+                  <pic:nvPicPr>
+                    <pic:cNvPr id="0" name="Screen Shot 2014-10-05 at 6.23.36 PM.png"/>
+                    <pic:cNvPicPr/>
+                  </pic:nvPicPr>
+                  <pic:blipFill>
+                    <a:blip r:embed="rId18">
+                      <a:extLst>
+                        <a:ext uri="{28A0092B-C50C-407E-A947-70E740481C1C}">
+                          <a14:useLocalDpi xmlns:a14="http://schemas.microsoft.com/office/drawing/2010/main" val="0"/>
+                        </a:ext>
+                      </a:extLst>
+                    </a:blip>
+                    <a:stretch>
+                      <a:fillRect/>
+                    </a:stretch>
+                  </pic:blipFill>
+                  <pic:spPr>
+                    <a:xfrm>
+                      <a:off x="0" y="0"/>
+                      <a:ext cx="6858000" cy="3996055"/>
+                    </a:xfrm>
+                    <a:prstGeom prst="rect">
+                      <a:avLst/>
+                    </a:prstGeom>
+                  </pic:spPr>
+                </pic:pic>
+              </a:graphicData>
+            </a:graphic>
+          </wp:inline>
+        </w:drawing>
+      </w:r>
+    </w:p>
+    <w:p>
+      <w:pPr>
+        <w:pStyle w:val="Caption"/>
+        <w:keepNext/>
+        <w:jc w:val="center"/>
+      </w:pPr>
+      <w:r>
+        <w:lastRenderedPageBreak/>
+        <w:t>Figure E-4: More View</w:t>
+      </w:r>
+    </w:p>
+    <w:p>
+      <w:pPr>
+        <w:keepNext/>
+        <w:jc w:val="center"/>
+      </w:pPr>
+      <w:r>
+        <w:rPr>
+          <w:noProof/>
+        </w:rPr>
+        <w:drawing>
+          <wp:inline distT="0" distB="0" distL="0" distR="0" wp14:anchorId="02C91B22" wp14:editId="606FC1A6">
+            <wp:extent cx="6858000" cy="3996055"/>
+            <wp:effectExtent l="0" t="0" r="0" b="0"/>
+            <wp:docPr id="12" name="Picture 12"/>
+            <wp:cNvGraphicFramePr>
+              <a:graphicFrameLocks xmlns:a="http://schemas.openxmlformats.org/drawingml/2006/main" noChangeAspect="1"/>
+            </wp:cNvGraphicFramePr>
+            <a:graphic xmlns:a="http://schemas.openxmlformats.org/drawingml/2006/main">
+              <a:graphicData uri="http://schemas.openxmlformats.org/drawingml/2006/picture">
+                <pic:pic xmlns:pic="http://schemas.openxmlformats.org/drawingml/2006/picture">
+                  <pic:nvPicPr>
+                    <pic:cNvPr id="0" name="Screen Shot 2014-10-05 at 6.23.44 PM.png"/>
+                    <pic:cNvPicPr/>
+                  </pic:nvPicPr>
+                  <pic:blipFill>
+                    <a:blip r:embed="rId19">
+                      <a:extLst>
+                        <a:ext uri="{28A0092B-C50C-407E-A947-70E740481C1C}">
+                          <a14:useLocalDpi xmlns:a14="http://schemas.microsoft.com/office/drawing/2010/main" val="0"/>
+                        </a:ext>
+                      </a:extLst>
+                    </a:blip>
+                    <a:stretch>
+                      <a:fillRect/>
+                    </a:stretch>
+                  </pic:blipFill>
+                  <pic:spPr>
+                    <a:xfrm>
+                      <a:off x="0" y="0"/>
+                      <a:ext cx="6858000" cy="3996055"/>
+                    </a:xfrm>
+                    <a:prstGeom prst="rect">
+                      <a:avLst/>
+                    </a:prstGeom>
+                  </pic:spPr>
+                </pic:pic>
+              </a:graphicData>
+            </a:graphic>
+          </wp:inline>
+        </w:drawing>
+      </w:r>
+    </w:p>
+    <w:p>
+      <w:pPr>
+        <w:keepNext/>
+        <w:jc w:val="center"/>
+      </w:pPr>
+    </w:p>
+    <w:p>
+      <w:pPr>
+        <w:pStyle w:val="Caption"/>
+        <w:keepNext/>
+        <w:jc w:val="center"/>
+      </w:pPr>
+      <w:r>
+        <w:t>Figure E-5: Login View</w:t>
+      </w:r>
+    </w:p>
+    <w:p>
+      <w:pPr>
+        <w:keepNext/>
+        <w:jc w:val="center"/>
+      </w:pPr>
+      <w:r>
+        <w:rPr>
+          <w:noProof/>
+        </w:rPr>
+        <w:drawing>
+          <wp:inline distT="0" distB="0" distL="0" distR="0" wp14:anchorId="5D8EDB9B" wp14:editId="27E9ED58">
+            <wp:extent cx="6858000" cy="3990975"/>
+            <wp:effectExtent l="0" t="0" r="0" b="0"/>
+            <wp:docPr id="13" name="Picture 13"/>
+            <wp:cNvGraphicFramePr>
+              <a:graphicFrameLocks xmlns:a="http://schemas.openxmlformats.org/drawingml/2006/main" noChangeAspect="1"/>
+            </wp:cNvGraphicFramePr>
+            <a:graphic xmlns:a="http://schemas.openxmlformats.org/drawingml/2006/main">
+              <a:graphicData uri="http://schemas.openxmlformats.org/drawingml/2006/picture">
+                <pic:pic xmlns:pic="http://schemas.openxmlformats.org/drawingml/2006/picture">
+                  <pic:nvPicPr>
+                    <pic:cNvPr id="0" name="Screen Shot 2014-10-05 at 5.52.58 PM.png"/>
+                    <pic:cNvPicPr/>
+                  </pic:nvPicPr>
+                  <pic:blipFill>
+                    <a:blip r:embed="rId20">
+                      <a:extLst>
+                        <a:ext uri="{28A0092B-C50C-407E-A947-70E740481C1C}">
+                          <a14:useLocalDpi xmlns:a14="http://schemas.microsoft.com/office/drawing/2010/main" val="0"/>
+                        </a:ext>
+                      </a:extLst>
+                    </a:blip>
+                    <a:stretch>
+                      <a:fillRect/>
+                    </a:stretch>
+                  </pic:blipFill>
+                  <pic:spPr>
+                    <a:xfrm>
+                      <a:off x="0" y="0"/>
+                      <a:ext cx="6858000" cy="3990975"/>
+                    </a:xfrm>
+                    <a:prstGeom prst="rect">
+                      <a:avLst/>
+                    </a:prstGeom>
+                  </pic:spPr>
+                </pic:pic>
+              </a:graphicData>
+            </a:graphic>
+          </wp:inline>
+        </w:drawing>
+      </w:r>
       <w:r>
         <w:br w:type="page"/>
       </w:r>
@@ -18920,8 +19297,8 @@
       </w:r>
     </w:p>
     <w:sectPr>
-      <w:headerReference w:type="even" r:id="rId14"/>
-      <w:headerReference w:type="default" r:id="rId15"/>
+      <w:headerReference w:type="even" r:id="rId21"/>
+      <w:headerReference w:type="default" r:id="rId22"/>
       <w:pgSz w:w="12240" w:h="15840"/>
       <w:pgMar w:top="720" w:right="720" w:bottom="720" w:left="720" w:header="720" w:footer="720" w:gutter="0"/>
       <w:cols w:space="720"/>
@@ -19053,7 +19430,7 @@
         <w:rStyle w:val="PageNumber"/>
         <w:noProof/>
       </w:rPr>
-      <w:t>4</w:t>
+      <w:t>30</w:t>
     </w:r>
     <w:r>
       <w:rPr>
@@ -29501,7 +29878,7 @@
 </file>
 
 <file path=customXml/itemProps1.xml><?xml version="1.0" encoding="utf-8"?>
-<ds:datastoreItem xmlns:ds="http://schemas.openxmlformats.org/officeDocument/2006/customXml" ds:itemID="{F6B23D9A-73BD-AA4F-A460-78728BA682F6}">
+<ds:datastoreItem xmlns:ds="http://schemas.openxmlformats.org/officeDocument/2006/customXml" ds:itemID="{793F42B8-4A07-8444-8938-F02F7D7D0B33}">
   <ds:schemaRefs>
     <ds:schemaRef ds:uri="http://schemas.openxmlformats.org/officeDocument/2006/bibliography"/>
   </ds:schemaRefs>

</xml_diff>

<commit_message>
Added cover page to match feasibility study doc
</commit_message>
<xml_diff>
--- a/Documents/RequiredDocs.docx
+++ b/Documents/RequiredDocs.docx
@@ -2,194 +2,1995 @@
 <file path=word/document.xml><?xml version="1.0" encoding="utf-8"?>
 <w:document xmlns:wpc="http://schemas.microsoft.com/office/word/2010/wordprocessingCanvas" xmlns:mo="http://schemas.microsoft.com/office/mac/office/2008/main" xmlns:mc="http://schemas.openxmlformats.org/markup-compatibility/2006" xmlns:mv="urn:schemas-microsoft-com:mac:vml" xmlns:o="urn:schemas-microsoft-com:office:office" xmlns:r="http://schemas.openxmlformats.org/officeDocument/2006/relationships" xmlns:m="http://schemas.openxmlformats.org/officeDocument/2006/math" xmlns:v="urn:schemas-microsoft-com:vml" xmlns:wp14="http://schemas.microsoft.com/office/word/2010/wordprocessingDrawing" xmlns:wp="http://schemas.openxmlformats.org/drawingml/2006/wordprocessingDrawing" xmlns:w10="urn:schemas-microsoft-com:office:word" xmlns:w="http://schemas.openxmlformats.org/wordprocessingml/2006/main" xmlns:w14="http://schemas.microsoft.com/office/word/2010/wordml" xmlns:wpg="http://schemas.microsoft.com/office/word/2010/wordprocessingGroup" xmlns:wpi="http://schemas.microsoft.com/office/word/2010/wordprocessingInk" xmlns:wne="http://schemas.microsoft.com/office/word/2006/wordml" xmlns:wps="http://schemas.microsoft.com/office/word/2010/wordprocessingShape" mc:Ignorable="w14 wp14">
   <w:body>
-    <w:p>
-      <w:pPr>
-        <w:jc w:val="center"/>
-      </w:pPr>
-      <w:r>
-        <w:t>Florida International University</w:t>
-      </w:r>
-    </w:p>
-    <w:p>
-      <w:pPr>
-        <w:jc w:val="center"/>
-      </w:pPr>
-      <w:r>
-        <w:t>School of Computing and Information Sciences</w:t>
-      </w:r>
-    </w:p>
-    <w:p>
-      <w:pPr>
-        <w:jc w:val="center"/>
-      </w:pPr>
-    </w:p>
-    <w:p>
-      <w:pPr>
-        <w:jc w:val="center"/>
-      </w:pPr>
-      <w:r>
-        <w:t>CIS 4911 U01</w:t>
-      </w:r>
-    </w:p>
-    <w:p>
-      <w:pPr>
-        <w:jc w:val="center"/>
-      </w:pPr>
-      <w:r>
-        <w:t>Pinecrest People Mover</w:t>
-      </w:r>
-    </w:p>
-    <w:p>
-      <w:pPr>
-        <w:rPr>
-          <w:color w:val="000000" w:themeColor="text1"/>
-        </w:rPr>
-      </w:pPr>
-    </w:p>
-    <w:p>
-      <w:pPr>
-        <w:rPr>
-          <w:color w:val="000000" w:themeColor="text1"/>
-        </w:rPr>
-      </w:pPr>
-    </w:p>
-    <w:p>
-      <w:pPr>
-        <w:jc w:val="center"/>
-        <w:rPr>
-          <w:color w:val="000000" w:themeColor="text1"/>
-        </w:rPr>
-      </w:pPr>
-    </w:p>
-    <w:p>
-      <w:pPr>
-        <w:jc w:val="center"/>
-      </w:pPr>
-      <w:r>
-        <w:t xml:space="preserve">Required </w:t>
-      </w:r>
+    <w:sdt>
+      <w:sdtPr>
+        <w:rPr>
+          <w:rFonts w:eastAsiaTheme="minorHAnsi"/>
+          <w:sz w:val="2"/>
+        </w:rPr>
+        <w:id w:val="954295000"/>
+        <w:docPartObj>
+          <w:docPartGallery w:val="Cover Pages"/>
+          <w:docPartUnique/>
+        </w:docPartObj>
+      </w:sdtPr>
+      <w:sdtEndPr>
+        <w:rPr>
+          <w:sz w:val="22"/>
+        </w:rPr>
+      </w:sdtEndPr>
+      <w:sdtContent>
+        <w:p>
+          <w:pPr>
+            <w:pStyle w:val="NoSpacing"/>
+            <w:rPr>
+              <w:sz w:val="2"/>
+            </w:rPr>
+          </w:pPr>
+          <w:r>
+            <w:rPr>
+              <w:noProof/>
+            </w:rPr>
+            <mc:AlternateContent>
+              <mc:Choice Requires="wps">
+                <w:drawing>
+                  <wp:anchor distT="0" distB="0" distL="114300" distR="114300" simplePos="0" relativeHeight="251661312" behindDoc="0" locked="0" layoutInCell="1" allowOverlap="1" wp14:anchorId="6B7882A8" wp14:editId="3E51BA2C">
+                    <wp:simplePos x="0" y="0"/>
+                    <wp:positionH relativeFrom="page">
+                      <wp:posOffset>560515</wp:posOffset>
+                    </wp:positionH>
+                    <wp:positionV relativeFrom="margin">
+                      <wp:posOffset>0</wp:posOffset>
+                    </wp:positionV>
+                    <wp:extent cx="6566535" cy="4549775"/>
+                    <wp:effectExtent l="0" t="0" r="0" b="3175"/>
+                    <wp:wrapNone/>
+                    <wp:docPr id="62" name="Text Box 62"/>
+                    <wp:cNvGraphicFramePr/>
+                    <a:graphic xmlns:a="http://schemas.openxmlformats.org/drawingml/2006/main">
+                      <a:graphicData uri="http://schemas.microsoft.com/office/word/2010/wordprocessingShape">
+                        <wps:wsp>
+                          <wps:cNvSpPr txBox="1"/>
+                          <wps:spPr>
+                            <a:xfrm>
+                              <a:off x="0" y="0"/>
+                              <a:ext cx="6566535" cy="4549775"/>
+                            </a:xfrm>
+                            <a:prstGeom prst="rect">
+                              <a:avLst/>
+                            </a:prstGeom>
+                            <a:noFill/>
+                            <a:ln w="6350">
+                              <a:noFill/>
+                            </a:ln>
+                            <a:effectLst/>
+                          </wps:spPr>
+                          <wps:style>
+                            <a:lnRef idx="0">
+                              <a:schemeClr val="accent1"/>
+                            </a:lnRef>
+                            <a:fillRef idx="0">
+                              <a:schemeClr val="accent1"/>
+                            </a:fillRef>
+                            <a:effectRef idx="0">
+                              <a:schemeClr val="accent1"/>
+                            </a:effectRef>
+                            <a:fontRef idx="minor">
+                              <a:schemeClr val="dk1"/>
+                            </a:fontRef>
+                          </wps:style>
+                          <wps:txbx>
+                            <w:txbxContent>
+                              <w:sdt>
+                                <w:sdtPr>
+                                  <w:rPr>
+                                    <w:rFonts w:eastAsiaTheme="majorEastAsia" w:cstheme="majorBidi"/>
+                                    <w:caps/>
+                                    <w:color w:val="70AD47" w:themeColor="accent6"/>
+                                    <w:sz w:val="36"/>
+                                    <w:szCs w:val="36"/>
+                                  </w:rPr>
+                                  <w:alias w:val="Title"/>
+                                  <w:tag w:val=""/>
+                                  <w:id w:val="1774212137"/>
+                                  <w:dataBinding w:prefixMappings="xmlns:ns0='http://purl.org/dc/elements/1.1/' xmlns:ns1='http://schemas.openxmlformats.org/package/2006/metadata/core-properties' " w:xpath="/ns1:coreProperties[1]/ns0:title[1]" w:storeItemID="{6C3C8BC8-F283-45AE-878A-BAB7291924A1}"/>
+                                  <w:text/>
+                                </w:sdtPr>
+                                <w:sdtContent>
+                                  <w:p>
+                                    <w:pPr>
+                                      <w:pStyle w:val="NoSpacing"/>
+                                      <w:rPr>
+                                        <w:rFonts w:asciiTheme="majorHAnsi" w:eastAsiaTheme="majorEastAsia" w:hAnsiTheme="majorHAnsi" w:cstheme="majorBidi"/>
+                                        <w:caps/>
+                                        <w:color w:val="70AD47" w:themeColor="accent6"/>
+                                        <w:sz w:val="68"/>
+                                        <w:szCs w:val="68"/>
+                                      </w:rPr>
+                                    </w:pPr>
+                                    <w:r>
+                                      <w:rPr>
+                                        <w:rFonts w:asciiTheme="majorHAnsi" w:eastAsiaTheme="majorEastAsia" w:hAnsiTheme="majorHAnsi" w:cstheme="majorBidi"/>
+                                        <w:caps/>
+                                        <w:color w:val="70AD47" w:themeColor="accent6"/>
+                                        <w:sz w:val="64"/>
+                                        <w:szCs w:val="64"/>
+                                        <w:lang w:eastAsia="ja-JP"/>
+                                      </w:rPr>
+                                      <w:t>FEASIBILITY STUDY AND PROJECT PLAN</w:t>
+                                    </w:r>
+                                  </w:p>
+                                </w:sdtContent>
+                              </w:sdt>
+                              <w:p>
+                                <w:pPr>
+                                  <w:pStyle w:val="NoSpacing"/>
+                                  <w:spacing w:before="120"/>
+                                  <w:rPr>
+                                    <w:noProof/>
+                                    <w:color w:val="70AD47" w:themeColor="accent6"/>
+                                  </w:rPr>
+                                </w:pPr>
+                                <w:sdt>
+                                  <w:sdtPr>
+                                    <w:rPr>
+                                      <w:color w:val="70AD47" w:themeColor="accent6"/>
+                                      <w:sz w:val="36"/>
+                                      <w:szCs w:val="36"/>
+                                    </w:rPr>
+                                    <w:alias w:val="Subtitle"/>
+                                    <w:tag w:val=""/>
+                                    <w:id w:val="1317307048"/>
+                                    <w:dataBinding w:prefixMappings="xmlns:ns0='http://purl.org/dc/elements/1.1/' xmlns:ns1='http://schemas.openxmlformats.org/package/2006/metadata/core-properties' " w:xpath="/ns1:coreProperties[1]/ns0:subject[1]" w:storeItemID="{6C3C8BC8-F283-45AE-878A-BAB7291924A1}"/>
+                                    <w:text/>
+                                  </w:sdtPr>
+                                  <w:sdtContent>
+                                    <w:r>
+                                      <w:rPr>
+                                        <w:color w:val="70AD47" w:themeColor="accent6"/>
+                                        <w:sz w:val="36"/>
+                                        <w:szCs w:val="36"/>
+                                      </w:rPr>
+                                      <w:t>Pinecrest People Mover</w:t>
+                                    </w:r>
+                                  </w:sdtContent>
+                                </w:sdt>
+                                <w:r>
+                                  <w:rPr>
+                                    <w:noProof/>
+                                    <w:color w:val="70AD47" w:themeColor="accent6"/>
+                                  </w:rPr>
+                                  <w:t xml:space="preserve"> </w:t>
+                                </w:r>
+                              </w:p>
+                              <w:p>
+                                <w:pPr>
+                                  <w:pStyle w:val="NoSpacing"/>
+                                  <w:spacing w:before="120"/>
+                                  <w:rPr>
+                                    <w:noProof/>
+                                    <w:color w:val="70AD47" w:themeColor="accent6"/>
+                                  </w:rPr>
+                                </w:pPr>
+                              </w:p>
+                              <w:p>
+                                <w:pPr>
+                                  <w:pStyle w:val="NoSpacing"/>
+                                  <w:spacing w:before="120"/>
+                                  <w:rPr>
+                                    <w:noProof/>
+                                    <w:color w:val="70AD47" w:themeColor="accent6"/>
+                                  </w:rPr>
+                                </w:pPr>
+                              </w:p>
+                              <w:p>
+                                <w:pPr>
+                                  <w:pStyle w:val="NoSpacing"/>
+                                  <w:spacing w:before="120"/>
+                                  <w:rPr>
+                                    <w:noProof/>
+                                    <w:color w:val="70AD47" w:themeColor="accent6"/>
+                                  </w:rPr>
+                                </w:pPr>
+                              </w:p>
+                              <w:p>
+                                <w:pPr>
+                                  <w:pStyle w:val="NoSpacing"/>
+                                  <w:rPr>
+                                    <w:color w:val="70AD47" w:themeColor="accent6"/>
+                                    <w:sz w:val="28"/>
+                                    <w:szCs w:val="28"/>
+                                  </w:rPr>
+                                </w:pPr>
+                                <w:r>
+                                  <w:rPr>
+                                    <w:color w:val="70AD47" w:themeColor="accent6"/>
+                                    <w:sz w:val="28"/>
+                                    <w:szCs w:val="28"/>
+                                  </w:rPr>
+                                  <w:t>Members:</w:t>
+                                </w:r>
+                              </w:p>
+                              <w:p>
+                                <w:pPr>
+                                  <w:pStyle w:val="NoSpacing"/>
+                                  <w:rPr>
+                                    <w:color w:val="70AD47" w:themeColor="accent6"/>
+                                    <w:sz w:val="28"/>
+                                    <w:szCs w:val="28"/>
+                                  </w:rPr>
+                                </w:pPr>
+                                <w:r>
+                                  <w:rPr>
+                                    <w:color w:val="70AD47" w:themeColor="accent6"/>
+                                    <w:sz w:val="28"/>
+                                    <w:szCs w:val="28"/>
+                                  </w:rPr>
+                                  <w:t>Ricardo Martinez</w:t>
+                                </w:r>
+                              </w:p>
+                              <w:p>
+                                <w:pPr>
+                                  <w:pStyle w:val="NoSpacing"/>
+                                  <w:rPr>
+                                    <w:color w:val="70AD47" w:themeColor="accent6"/>
+                                    <w:sz w:val="28"/>
+                                    <w:szCs w:val="28"/>
+                                  </w:rPr>
+                                </w:pPr>
+                                <w:r>
+                                  <w:rPr>
+                                    <w:color w:val="70AD47" w:themeColor="accent6"/>
+                                    <w:sz w:val="28"/>
+                                    <w:szCs w:val="28"/>
+                                  </w:rPr>
+                                  <w:t xml:space="preserve">Maurice </w:t>
+                                </w:r>
+                                <w:proofErr w:type="spellStart"/>
+                                <w:r>
+                                  <w:rPr>
+                                    <w:color w:val="70AD47" w:themeColor="accent6"/>
+                                    <w:sz w:val="28"/>
+                                    <w:szCs w:val="28"/>
+                                  </w:rPr>
+                                  <w:t>Pruna</w:t>
+                                </w:r>
+                                <w:proofErr w:type="spellEnd"/>
+                              </w:p>
+                              <w:p>
+                                <w:pPr>
+                                  <w:pStyle w:val="NoSpacing"/>
+                                  <w:rPr>
+                                    <w:color w:val="70AD47" w:themeColor="accent6"/>
+                                    <w:sz w:val="28"/>
+                                    <w:szCs w:val="28"/>
+                                  </w:rPr>
+                                </w:pPr>
+                              </w:p>
+                              <w:p>
+                                <w:pPr>
+                                  <w:pStyle w:val="NoSpacing"/>
+                                  <w:rPr>
+                                    <w:color w:val="70AD47" w:themeColor="accent6"/>
+                                    <w:sz w:val="28"/>
+                                    <w:szCs w:val="28"/>
+                                  </w:rPr>
+                                </w:pPr>
+                                <w:r>
+                                  <w:rPr>
+                                    <w:color w:val="70AD47" w:themeColor="accent6"/>
+                                    <w:sz w:val="28"/>
+                                    <w:szCs w:val="28"/>
+                                  </w:rPr>
+                                  <w:t>Mentor:</w:t>
+                                </w:r>
+                              </w:p>
+                              <w:p>
+                                <w:pPr>
+                                  <w:pStyle w:val="NoSpacing"/>
+                                  <w:rPr>
+                                    <w:color w:val="70AD47" w:themeColor="accent6"/>
+                                    <w:sz w:val="28"/>
+                                    <w:szCs w:val="28"/>
+                                  </w:rPr>
+                                </w:pPr>
+                                <w:r>
+                                  <w:rPr>
+                                    <w:color w:val="70AD47" w:themeColor="accent6"/>
+                                    <w:sz w:val="28"/>
+                                    <w:szCs w:val="28"/>
+                                  </w:rPr>
+                                  <w:t>Gabriela Wilson</w:t>
+                                </w:r>
+                              </w:p>
+                              <w:p>
+                                <w:pPr>
+                                  <w:pStyle w:val="NoSpacing"/>
+                                  <w:rPr>
+                                    <w:color w:val="70AD47" w:themeColor="accent6"/>
+                                    <w:sz w:val="28"/>
+                                    <w:szCs w:val="28"/>
+                                  </w:rPr>
+                                </w:pPr>
+                              </w:p>
+                              <w:p>
+                                <w:pPr>
+                                  <w:pStyle w:val="NoSpacing"/>
+                                  <w:rPr>
+                                    <w:color w:val="70AD47" w:themeColor="accent6"/>
+                                    <w:sz w:val="28"/>
+                                    <w:szCs w:val="28"/>
+                                  </w:rPr>
+                                </w:pPr>
+                                <w:r>
+                                  <w:rPr>
+                                    <w:color w:val="70AD47" w:themeColor="accent6"/>
+                                    <w:sz w:val="28"/>
+                                    <w:szCs w:val="28"/>
+                                  </w:rPr>
+                                  <w:t>Instructor:</w:t>
+                                </w:r>
+                              </w:p>
+                              <w:p>
+                                <w:pPr>
+                                  <w:pStyle w:val="NoSpacing"/>
+                                  <w:rPr>
+                                    <w:color w:val="70AD47" w:themeColor="accent6"/>
+                                    <w:sz w:val="28"/>
+                                    <w:szCs w:val="28"/>
+                                  </w:rPr>
+                                </w:pPr>
+                                <w:proofErr w:type="spellStart"/>
+                                <w:r>
+                                  <w:rPr>
+                                    <w:color w:val="70AD47" w:themeColor="accent6"/>
+                                    <w:sz w:val="28"/>
+                                    <w:szCs w:val="28"/>
+                                  </w:rPr>
+                                  <w:t>Masoud</w:t>
+                                </w:r>
+                                <w:proofErr w:type="spellEnd"/>
+                                <w:r>
+                                  <w:rPr>
+                                    <w:color w:val="70AD47" w:themeColor="accent6"/>
+                                    <w:sz w:val="28"/>
+                                    <w:szCs w:val="28"/>
+                                  </w:rPr>
+                                  <w:t xml:space="preserve"> </w:t>
+                                </w:r>
+                                <w:proofErr w:type="spellStart"/>
+                                <w:r>
+                                  <w:rPr>
+                                    <w:color w:val="70AD47" w:themeColor="accent6"/>
+                                    <w:sz w:val="28"/>
+                                    <w:szCs w:val="28"/>
+                                  </w:rPr>
+                                  <w:t>Sadjadi</w:t>
+                                </w:r>
+                                <w:proofErr w:type="spellEnd"/>
+                              </w:p>
+                              <w:p>
+                                <w:pPr>
+                                  <w:rPr>
+                                    <w:rFonts w:eastAsiaTheme="minorEastAsia"/>
+                                    <w:color w:val="5B9BD5" w:themeColor="accent1"/>
+                                    <w:sz w:val="28"/>
+                                    <w:szCs w:val="28"/>
+                                  </w:rPr>
+                                </w:pPr>
+                              </w:p>
+                              <w:p/>
+                              <w:p/>
+                            </w:txbxContent>
+                          </wps:txbx>
+                          <wps:bodyPr rot="0" spcFirstLastPara="0" vertOverflow="overflow" horzOverflow="overflow" vert="horz" wrap="square" lIns="91440" tIns="45720" rIns="91440" bIns="45720" numCol="1" spcCol="0" rtlCol="0" fromWordArt="0" anchor="t" anchorCtr="0" forceAA="0" compatLnSpc="1">
+                            <a:prstTxWarp prst="textNoShape">
+                              <a:avLst/>
+                            </a:prstTxWarp>
+                            <a:spAutoFit/>
+                          </wps:bodyPr>
+                        </wps:wsp>
+                      </a:graphicData>
+                    </a:graphic>
+                    <wp14:sizeRelH relativeFrom="page">
+                      <wp14:pctWidth>0</wp14:pctWidth>
+                    </wp14:sizeRelH>
+                  </wp:anchor>
+                </w:drawing>
+              </mc:Choice>
+              <mc:Fallback>
+                <w:pict>
+                  <v:shapetype id="_x0000_t202" coordsize="21600,21600" o:spt="202" path="m0,0l0,21600,21600,21600,21600,0xe">
+                    <v:stroke joinstyle="miter"/>
+                    <v:path gradientshapeok="t" o:connecttype="rect"/>
+                  </v:shapetype>
+                  <v:shape id="Text Box 62" o:spid="_x0000_s1026" type="#_x0000_t202" style="position:absolute;margin-left:44.15pt;margin-top:0;width:517.05pt;height:358.25pt;z-index:251661312;visibility:visible;mso-wrap-style:square;mso-width-percent:0;mso-wrap-distance-left:9pt;mso-wrap-distance-top:0;mso-wrap-distance-right:9pt;mso-wrap-distance-bottom:0;mso-position-horizontal:absolute;mso-position-horizontal-relative:page;mso-position-vertical:absolute;mso-position-vertical-relative:margin;mso-width-percent:0;mso-width-relative:page;v-text-anchor:top" o:gfxdata="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" filled="f" stroked="f" strokeweight=".5pt">
+                    <v:textbox style="mso-fit-shape-to-text:t">
+                      <w:txbxContent>
+                        <w:sdt>
+                          <w:sdtPr>
+                            <w:rPr>
+                              <w:rFonts w:eastAsiaTheme="majorEastAsia" w:cstheme="majorBidi"/>
+                              <w:caps/>
+                              <w:color w:val="70AD47" w:themeColor="accent6"/>
+                              <w:sz w:val="36"/>
+                              <w:szCs w:val="36"/>
+                            </w:rPr>
+                            <w:alias w:val="Title"/>
+                            <w:tag w:val=""/>
+                            <w:id w:val="1774212137"/>
+                            <w:dataBinding w:prefixMappings="xmlns:ns0='http://purl.org/dc/elements/1.1/' xmlns:ns1='http://schemas.openxmlformats.org/package/2006/metadata/core-properties' " w:xpath="/ns1:coreProperties[1]/ns0:title[1]" w:storeItemID="{6C3C8BC8-F283-45AE-878A-BAB7291924A1}"/>
+                            <w:text/>
+                          </w:sdtPr>
+                          <w:sdtContent>
+                            <w:p>
+                              <w:pPr>
+                                <w:pStyle w:val="NoSpacing"/>
+                                <w:rPr>
+                                  <w:rFonts w:asciiTheme="majorHAnsi" w:eastAsiaTheme="majorEastAsia" w:hAnsiTheme="majorHAnsi" w:cstheme="majorBidi"/>
+                                  <w:caps/>
+                                  <w:color w:val="70AD47" w:themeColor="accent6"/>
+                                  <w:sz w:val="68"/>
+                                  <w:szCs w:val="68"/>
+                                </w:rPr>
+                              </w:pPr>
+                              <w:r>
+                                <w:rPr>
+                                  <w:rFonts w:asciiTheme="majorHAnsi" w:eastAsiaTheme="majorEastAsia" w:hAnsiTheme="majorHAnsi" w:cstheme="majorBidi"/>
+                                  <w:caps/>
+                                  <w:color w:val="70AD47" w:themeColor="accent6"/>
+                                  <w:sz w:val="64"/>
+                                  <w:szCs w:val="64"/>
+                                  <w:lang w:eastAsia="ja-JP"/>
+                                </w:rPr>
+                                <w:t>FEASIBILITY STUDY AND PROJECT PLAN</w:t>
+                              </w:r>
+                            </w:p>
+                          </w:sdtContent>
+                        </w:sdt>
+                        <w:p>
+                          <w:pPr>
+                            <w:pStyle w:val="NoSpacing"/>
+                            <w:spacing w:before="120"/>
+                            <w:rPr>
+                              <w:noProof/>
+                              <w:color w:val="70AD47" w:themeColor="accent6"/>
+                            </w:rPr>
+                          </w:pPr>
+                          <w:sdt>
+                            <w:sdtPr>
+                              <w:rPr>
+                                <w:color w:val="70AD47" w:themeColor="accent6"/>
+                                <w:sz w:val="36"/>
+                                <w:szCs w:val="36"/>
+                              </w:rPr>
+                              <w:alias w:val="Subtitle"/>
+                              <w:tag w:val=""/>
+                              <w:id w:val="1317307048"/>
+                              <w:dataBinding w:prefixMappings="xmlns:ns0='http://purl.org/dc/elements/1.1/' xmlns:ns1='http://schemas.openxmlformats.org/package/2006/metadata/core-properties' " w:xpath="/ns1:coreProperties[1]/ns0:subject[1]" w:storeItemID="{6C3C8BC8-F283-45AE-878A-BAB7291924A1}"/>
+                              <w:text/>
+                            </w:sdtPr>
+                            <w:sdtContent>
+                              <w:r>
+                                <w:rPr>
+                                  <w:color w:val="70AD47" w:themeColor="accent6"/>
+                                  <w:sz w:val="36"/>
+                                  <w:szCs w:val="36"/>
+                                </w:rPr>
+                                <w:t>Pinecrest People Mover</w:t>
+                              </w:r>
+                            </w:sdtContent>
+                          </w:sdt>
+                          <w:r>
+                            <w:rPr>
+                              <w:noProof/>
+                              <w:color w:val="70AD47" w:themeColor="accent6"/>
+                            </w:rPr>
+                            <w:t xml:space="preserve"> </w:t>
+                          </w:r>
+                        </w:p>
+                        <w:p>
+                          <w:pPr>
+                            <w:pStyle w:val="NoSpacing"/>
+                            <w:spacing w:before="120"/>
+                            <w:rPr>
+                              <w:noProof/>
+                              <w:color w:val="70AD47" w:themeColor="accent6"/>
+                            </w:rPr>
+                          </w:pPr>
+                        </w:p>
+                        <w:p>
+                          <w:pPr>
+                            <w:pStyle w:val="NoSpacing"/>
+                            <w:spacing w:before="120"/>
+                            <w:rPr>
+                              <w:noProof/>
+                              <w:color w:val="70AD47" w:themeColor="accent6"/>
+                            </w:rPr>
+                          </w:pPr>
+                        </w:p>
+                        <w:p>
+                          <w:pPr>
+                            <w:pStyle w:val="NoSpacing"/>
+                            <w:spacing w:before="120"/>
+                            <w:rPr>
+                              <w:noProof/>
+                              <w:color w:val="70AD47" w:themeColor="accent6"/>
+                            </w:rPr>
+                          </w:pPr>
+                        </w:p>
+                        <w:p>
+                          <w:pPr>
+                            <w:pStyle w:val="NoSpacing"/>
+                            <w:rPr>
+                              <w:color w:val="70AD47" w:themeColor="accent6"/>
+                              <w:sz w:val="28"/>
+                              <w:szCs w:val="28"/>
+                            </w:rPr>
+                          </w:pPr>
+                          <w:r>
+                            <w:rPr>
+                              <w:color w:val="70AD47" w:themeColor="accent6"/>
+                              <w:sz w:val="28"/>
+                              <w:szCs w:val="28"/>
+                            </w:rPr>
+                            <w:t>Members:</w:t>
+                          </w:r>
+                        </w:p>
+                        <w:p>
+                          <w:pPr>
+                            <w:pStyle w:val="NoSpacing"/>
+                            <w:rPr>
+                              <w:color w:val="70AD47" w:themeColor="accent6"/>
+                              <w:sz w:val="28"/>
+                              <w:szCs w:val="28"/>
+                            </w:rPr>
+                          </w:pPr>
+                          <w:r>
+                            <w:rPr>
+                              <w:color w:val="70AD47" w:themeColor="accent6"/>
+                              <w:sz w:val="28"/>
+                              <w:szCs w:val="28"/>
+                            </w:rPr>
+                            <w:t>Ricardo Martinez</w:t>
+                          </w:r>
+                        </w:p>
+                        <w:p>
+                          <w:pPr>
+                            <w:pStyle w:val="NoSpacing"/>
+                            <w:rPr>
+                              <w:color w:val="70AD47" w:themeColor="accent6"/>
+                              <w:sz w:val="28"/>
+                              <w:szCs w:val="28"/>
+                            </w:rPr>
+                          </w:pPr>
+                          <w:r>
+                            <w:rPr>
+                              <w:color w:val="70AD47" w:themeColor="accent6"/>
+                              <w:sz w:val="28"/>
+                              <w:szCs w:val="28"/>
+                            </w:rPr>
+                            <w:t xml:space="preserve">Maurice </w:t>
+                          </w:r>
+                          <w:proofErr w:type="spellStart"/>
+                          <w:r>
+                            <w:rPr>
+                              <w:color w:val="70AD47" w:themeColor="accent6"/>
+                              <w:sz w:val="28"/>
+                              <w:szCs w:val="28"/>
+                            </w:rPr>
+                            <w:t>Pruna</w:t>
+                          </w:r>
+                          <w:proofErr w:type="spellEnd"/>
+                        </w:p>
+                        <w:p>
+                          <w:pPr>
+                            <w:pStyle w:val="NoSpacing"/>
+                            <w:rPr>
+                              <w:color w:val="70AD47" w:themeColor="accent6"/>
+                              <w:sz w:val="28"/>
+                              <w:szCs w:val="28"/>
+                            </w:rPr>
+                          </w:pPr>
+                        </w:p>
+                        <w:p>
+                          <w:pPr>
+                            <w:pStyle w:val="NoSpacing"/>
+                            <w:rPr>
+                              <w:color w:val="70AD47" w:themeColor="accent6"/>
+                              <w:sz w:val="28"/>
+                              <w:szCs w:val="28"/>
+                            </w:rPr>
+                          </w:pPr>
+                          <w:r>
+                            <w:rPr>
+                              <w:color w:val="70AD47" w:themeColor="accent6"/>
+                              <w:sz w:val="28"/>
+                              <w:szCs w:val="28"/>
+                            </w:rPr>
+                            <w:t>Mentor:</w:t>
+                          </w:r>
+                        </w:p>
+                        <w:p>
+                          <w:pPr>
+                            <w:pStyle w:val="NoSpacing"/>
+                            <w:rPr>
+                              <w:color w:val="70AD47" w:themeColor="accent6"/>
+                              <w:sz w:val="28"/>
+                              <w:szCs w:val="28"/>
+                            </w:rPr>
+                          </w:pPr>
+                          <w:r>
+                            <w:rPr>
+                              <w:color w:val="70AD47" w:themeColor="accent6"/>
+                              <w:sz w:val="28"/>
+                              <w:szCs w:val="28"/>
+                            </w:rPr>
+                            <w:t>Gabriela Wilson</w:t>
+                          </w:r>
+                        </w:p>
+                        <w:p>
+                          <w:pPr>
+                            <w:pStyle w:val="NoSpacing"/>
+                            <w:rPr>
+                              <w:color w:val="70AD47" w:themeColor="accent6"/>
+                              <w:sz w:val="28"/>
+                              <w:szCs w:val="28"/>
+                            </w:rPr>
+                          </w:pPr>
+                        </w:p>
+                        <w:p>
+                          <w:pPr>
+                            <w:pStyle w:val="NoSpacing"/>
+                            <w:rPr>
+                              <w:color w:val="70AD47" w:themeColor="accent6"/>
+                              <w:sz w:val="28"/>
+                              <w:szCs w:val="28"/>
+                            </w:rPr>
+                          </w:pPr>
+                          <w:r>
+                            <w:rPr>
+                              <w:color w:val="70AD47" w:themeColor="accent6"/>
+                              <w:sz w:val="28"/>
+                              <w:szCs w:val="28"/>
+                            </w:rPr>
+                            <w:t>Instructor:</w:t>
+                          </w:r>
+                        </w:p>
+                        <w:p>
+                          <w:pPr>
+                            <w:pStyle w:val="NoSpacing"/>
+                            <w:rPr>
+                              <w:color w:val="70AD47" w:themeColor="accent6"/>
+                              <w:sz w:val="28"/>
+                              <w:szCs w:val="28"/>
+                            </w:rPr>
+                          </w:pPr>
+                          <w:proofErr w:type="spellStart"/>
+                          <w:r>
+                            <w:rPr>
+                              <w:color w:val="70AD47" w:themeColor="accent6"/>
+                              <w:sz w:val="28"/>
+                              <w:szCs w:val="28"/>
+                            </w:rPr>
+                            <w:t>Masoud</w:t>
+                          </w:r>
+                          <w:proofErr w:type="spellEnd"/>
+                          <w:r>
+                            <w:rPr>
+                              <w:color w:val="70AD47" w:themeColor="accent6"/>
+                              <w:sz w:val="28"/>
+                              <w:szCs w:val="28"/>
+                            </w:rPr>
+                            <w:t xml:space="preserve"> </w:t>
+                          </w:r>
+                          <w:proofErr w:type="spellStart"/>
+                          <w:r>
+                            <w:rPr>
+                              <w:color w:val="70AD47" w:themeColor="accent6"/>
+                              <w:sz w:val="28"/>
+                              <w:szCs w:val="28"/>
+                            </w:rPr>
+                            <w:t>Sadjadi</w:t>
+                          </w:r>
+                          <w:proofErr w:type="spellEnd"/>
+                        </w:p>
+                        <w:p>
+                          <w:pPr>
+                            <w:rPr>
+                              <w:rFonts w:eastAsiaTheme="minorEastAsia"/>
+                              <w:color w:val="5B9BD5" w:themeColor="accent1"/>
+                              <w:sz w:val="28"/>
+                              <w:szCs w:val="28"/>
+                            </w:rPr>
+                          </w:pPr>
+                        </w:p>
+                        <w:p/>
+                        <w:p/>
+                      </w:txbxContent>
+                    </v:textbox>
+                    <w10:wrap anchorx="page" anchory="margin"/>
+                  </v:shape>
+                </w:pict>
+              </mc:Fallback>
+            </mc:AlternateContent>
+          </w:r>
+        </w:p>
+        <w:p>
+          <w:pPr>
+            <w:pStyle w:val="NoSpacing"/>
+            <w:jc w:val="right"/>
+            <w:rPr>
+              <w:color w:val="5B9BD5" w:themeColor="accent1"/>
+              <w:sz w:val="36"/>
+              <w:szCs w:val="36"/>
+            </w:rPr>
+          </w:pPr>
+          <w:r>
+            <w:rPr>
+              <w:noProof/>
+              <w:color w:val="5B9BD5" w:themeColor="accent1"/>
+              <w:sz w:val="36"/>
+              <w:szCs w:val="36"/>
+            </w:rPr>
+            <mc:AlternateContent>
+              <mc:Choice Requires="wpg">
+                <w:drawing>
+                  <wp:anchor distT="0" distB="0" distL="114300" distR="114300" simplePos="0" relativeHeight="251660288" behindDoc="1" locked="0" layoutInCell="1" allowOverlap="1" wp14:anchorId="798242D1" wp14:editId="376E6517">
+                    <wp:simplePos x="0" y="0"/>
+                    <mc:AlternateContent>
+                      <mc:Choice Requires="wp14">
+                        <wp:positionH relativeFrom="page">
+                          <wp14:pctPosHOffset>22000</wp14:pctPosHOffset>
+                        </wp:positionH>
+                      </mc:Choice>
+                      <mc:Fallback>
+                        <wp:positionH relativeFrom="page">
+                          <wp:posOffset>1709420</wp:posOffset>
+                        </wp:positionH>
+                      </mc:Fallback>
+                    </mc:AlternateContent>
+                    <mc:AlternateContent>
+                      <mc:Choice Requires="wp14">
+                        <wp:positionV relativeFrom="page">
+                          <wp14:pctPosVOffset>30000</wp14:pctPosVOffset>
+                        </wp:positionV>
+                      </mc:Choice>
+                      <mc:Fallback>
+                        <wp:positionV relativeFrom="page">
+                          <wp:posOffset>3017520</wp:posOffset>
+                        </wp:positionV>
+                      </mc:Fallback>
+                    </mc:AlternateContent>
+                    <wp:extent cx="5494369" cy="5696712"/>
+                    <wp:effectExtent l="0" t="25400" r="50165" b="22225"/>
+                    <wp:wrapNone/>
+                    <wp:docPr id="63" name="Group 2"/>
+                    <wp:cNvGraphicFramePr>
+                      <a:graphicFrameLocks xmlns:a="http://schemas.openxmlformats.org/drawingml/2006/main" noChangeAspect="1"/>
+                    </wp:cNvGraphicFramePr>
+                    <a:graphic xmlns:a="http://schemas.openxmlformats.org/drawingml/2006/main">
+                      <a:graphicData uri="http://schemas.microsoft.com/office/word/2010/wordprocessingGroup">
+                        <wpg:wgp>
+                          <wpg:cNvGrpSpPr>
+                            <a:grpSpLocks noChangeAspect="1"/>
+                          </wpg:cNvGrpSpPr>
+                          <wpg:grpSpPr>
+                            <a:xfrm>
+                              <a:off x="0" y="0"/>
+                              <a:ext cx="5494369" cy="5696712"/>
+                              <a:chOff x="0" y="0"/>
+                              <a:chExt cx="4329113" cy="4491038"/>
+                            </a:xfrm>
+                            <a:solidFill>
+                              <a:schemeClr val="tx2">
+                                <a:lumMod val="60000"/>
+                                <a:lumOff val="40000"/>
+                              </a:schemeClr>
+                            </a:solidFill>
+                          </wpg:grpSpPr>
+                          <wps:wsp>
+                            <wps:cNvPr id="64" name="Freeform 64"/>
+                            <wps:cNvSpPr>
+                              <a:spLocks/>
+                            </wps:cNvSpPr>
+                            <wps:spPr bwMode="auto">
+                              <a:xfrm>
+                                <a:off x="1501775" y="0"/>
+                                <a:ext cx="2827338" cy="2835275"/>
+                              </a:xfrm>
+                              <a:custGeom>
+                                <a:avLst/>
+                                <a:gdLst>
+                                  <a:gd name="T0" fmla="*/ 4 w 1781"/>
+                                  <a:gd name="T1" fmla="*/ 1786 h 1786"/>
+                                  <a:gd name="T2" fmla="*/ 0 w 1781"/>
+                                  <a:gd name="T3" fmla="*/ 1782 h 1786"/>
+                                  <a:gd name="T4" fmla="*/ 1776 w 1781"/>
+                                  <a:gd name="T5" fmla="*/ 0 h 1786"/>
+                                  <a:gd name="T6" fmla="*/ 1781 w 1781"/>
+                                  <a:gd name="T7" fmla="*/ 5 h 1786"/>
+                                  <a:gd name="T8" fmla="*/ 4 w 1781"/>
+                                  <a:gd name="T9" fmla="*/ 1786 h 1786"/>
+                                </a:gdLst>
+                                <a:ahLst/>
+                                <a:cxnLst>
+                                  <a:cxn ang="0">
+                                    <a:pos x="T0" y="T1"/>
+                                  </a:cxn>
+                                  <a:cxn ang="0">
+                                    <a:pos x="T2" y="T3"/>
+                                  </a:cxn>
+                                  <a:cxn ang="0">
+                                    <a:pos x="T4" y="T5"/>
+                                  </a:cxn>
+                                  <a:cxn ang="0">
+                                    <a:pos x="T6" y="T7"/>
+                                  </a:cxn>
+                                  <a:cxn ang="0">
+                                    <a:pos x="T8" y="T9"/>
+                                  </a:cxn>
+                                </a:cxnLst>
+                                <a:rect l="0" t="0" r="r" b="b"/>
+                                <a:pathLst>
+                                  <a:path w="1781" h="1786">
+                                    <a:moveTo>
+                                      <a:pt x="4" y="1786"/>
+                                    </a:moveTo>
+                                    <a:lnTo>
+                                      <a:pt x="0" y="1782"/>
+                                    </a:lnTo>
+                                    <a:lnTo>
+                                      <a:pt x="1776" y="0"/>
+                                    </a:lnTo>
+                                    <a:lnTo>
+                                      <a:pt x="1781" y="5"/>
+                                    </a:lnTo>
+                                    <a:lnTo>
+                                      <a:pt x="4" y="1786"/>
+                                    </a:lnTo>
+                                    <a:close/>
+                                  </a:path>
+                                </a:pathLst>
+                              </a:custGeom>
+                              <a:ln/>
+                              <a:extLst/>
+                            </wps:spPr>
+                            <wps:style>
+                              <a:lnRef idx="2">
+                                <a:schemeClr val="accent6"/>
+                              </a:lnRef>
+                              <a:fillRef idx="1">
+                                <a:schemeClr val="lt1"/>
+                              </a:fillRef>
+                              <a:effectRef idx="0">
+                                <a:schemeClr val="accent6"/>
+                              </a:effectRef>
+                              <a:fontRef idx="minor">
+                                <a:schemeClr val="dk1"/>
+                              </a:fontRef>
+                            </wps:style>
+                            <wps:bodyPr vert="horz" wrap="square" lIns="91440" tIns="45720" rIns="91440" bIns="45720" numCol="1" anchor="t" anchorCtr="0" compatLnSpc="1">
+                              <a:prstTxWarp prst="textNoShape">
+                                <a:avLst/>
+                              </a:prstTxWarp>
+                            </wps:bodyPr>
+                          </wps:wsp>
+                          <wps:wsp>
+                            <wps:cNvPr id="65" name="Freeform 65"/>
+                            <wps:cNvSpPr>
+                              <a:spLocks/>
+                            </wps:cNvSpPr>
+                            <wps:spPr bwMode="auto">
+                              <a:xfrm>
+                                <a:off x="782637" y="227013"/>
+                                <a:ext cx="3546475" cy="3546475"/>
+                              </a:xfrm>
+                              <a:custGeom>
+                                <a:avLst/>
+                                <a:gdLst>
+                                  <a:gd name="T0" fmla="*/ 5 w 2234"/>
+                                  <a:gd name="T1" fmla="*/ 2234 h 2234"/>
+                                  <a:gd name="T2" fmla="*/ 0 w 2234"/>
+                                  <a:gd name="T3" fmla="*/ 2229 h 2234"/>
+                                  <a:gd name="T4" fmla="*/ 2229 w 2234"/>
+                                  <a:gd name="T5" fmla="*/ 0 h 2234"/>
+                                  <a:gd name="T6" fmla="*/ 2234 w 2234"/>
+                                  <a:gd name="T7" fmla="*/ 5 h 2234"/>
+                                  <a:gd name="T8" fmla="*/ 5 w 2234"/>
+                                  <a:gd name="T9" fmla="*/ 2234 h 2234"/>
+                                </a:gdLst>
+                                <a:ahLst/>
+                                <a:cxnLst>
+                                  <a:cxn ang="0">
+                                    <a:pos x="T0" y="T1"/>
+                                  </a:cxn>
+                                  <a:cxn ang="0">
+                                    <a:pos x="T2" y="T3"/>
+                                  </a:cxn>
+                                  <a:cxn ang="0">
+                                    <a:pos x="T4" y="T5"/>
+                                  </a:cxn>
+                                  <a:cxn ang="0">
+                                    <a:pos x="T6" y="T7"/>
+                                  </a:cxn>
+                                  <a:cxn ang="0">
+                                    <a:pos x="T8" y="T9"/>
+                                  </a:cxn>
+                                </a:cxnLst>
+                                <a:rect l="0" t="0" r="r" b="b"/>
+                                <a:pathLst>
+                                  <a:path w="2234" h="2234">
+                                    <a:moveTo>
+                                      <a:pt x="5" y="2234"/>
+                                    </a:moveTo>
+                                    <a:lnTo>
+                                      <a:pt x="0" y="2229"/>
+                                    </a:lnTo>
+                                    <a:lnTo>
+                                      <a:pt x="2229" y="0"/>
+                                    </a:lnTo>
+                                    <a:lnTo>
+                                      <a:pt x="2234" y="5"/>
+                                    </a:lnTo>
+                                    <a:lnTo>
+                                      <a:pt x="5" y="2234"/>
+                                    </a:lnTo>
+                                    <a:close/>
+                                  </a:path>
+                                </a:pathLst>
+                              </a:custGeom>
+                              <a:ln/>
+                              <a:extLst/>
+                            </wps:spPr>
+                            <wps:style>
+                              <a:lnRef idx="2">
+                                <a:schemeClr val="accent6"/>
+                              </a:lnRef>
+                              <a:fillRef idx="1">
+                                <a:schemeClr val="lt1"/>
+                              </a:fillRef>
+                              <a:effectRef idx="0">
+                                <a:schemeClr val="accent6"/>
+                              </a:effectRef>
+                              <a:fontRef idx="minor">
+                                <a:schemeClr val="dk1"/>
+                              </a:fontRef>
+                            </wps:style>
+                            <wps:bodyPr vert="horz" wrap="square" lIns="91440" tIns="45720" rIns="91440" bIns="45720" numCol="1" anchor="t" anchorCtr="0" compatLnSpc="1">
+                              <a:prstTxWarp prst="textNoShape">
+                                <a:avLst/>
+                              </a:prstTxWarp>
+                            </wps:bodyPr>
+                          </wps:wsp>
+                          <wps:wsp>
+                            <wps:cNvPr id="66" name="Freeform 66"/>
+                            <wps:cNvSpPr>
+                              <a:spLocks/>
+                            </wps:cNvSpPr>
+                            <wps:spPr bwMode="auto">
+                              <a:xfrm>
+                                <a:off x="841375" y="109538"/>
+                                <a:ext cx="3487738" cy="3487738"/>
+                              </a:xfrm>
+                              <a:custGeom>
+                                <a:avLst/>
+                                <a:gdLst>
+                                  <a:gd name="T0" fmla="*/ 9 w 2197"/>
+                                  <a:gd name="T1" fmla="*/ 2197 h 2197"/>
+                                  <a:gd name="T2" fmla="*/ 0 w 2197"/>
+                                  <a:gd name="T3" fmla="*/ 2193 h 2197"/>
+                                  <a:gd name="T4" fmla="*/ 2188 w 2197"/>
+                                  <a:gd name="T5" fmla="*/ 0 h 2197"/>
+                                  <a:gd name="T6" fmla="*/ 2197 w 2197"/>
+                                  <a:gd name="T7" fmla="*/ 10 h 2197"/>
+                                  <a:gd name="T8" fmla="*/ 9 w 2197"/>
+                                  <a:gd name="T9" fmla="*/ 2197 h 2197"/>
+                                </a:gdLst>
+                                <a:ahLst/>
+                                <a:cxnLst>
+                                  <a:cxn ang="0">
+                                    <a:pos x="T0" y="T1"/>
+                                  </a:cxn>
+                                  <a:cxn ang="0">
+                                    <a:pos x="T2" y="T3"/>
+                                  </a:cxn>
+                                  <a:cxn ang="0">
+                                    <a:pos x="T4" y="T5"/>
+                                  </a:cxn>
+                                  <a:cxn ang="0">
+                                    <a:pos x="T6" y="T7"/>
+                                  </a:cxn>
+                                  <a:cxn ang="0">
+                                    <a:pos x="T8" y="T9"/>
+                                  </a:cxn>
+                                </a:cxnLst>
+                                <a:rect l="0" t="0" r="r" b="b"/>
+                                <a:pathLst>
+                                  <a:path w="2197" h="2197">
+                                    <a:moveTo>
+                                      <a:pt x="9" y="2197"/>
+                                    </a:moveTo>
+                                    <a:lnTo>
+                                      <a:pt x="0" y="2193"/>
+                                    </a:lnTo>
+                                    <a:lnTo>
+                                      <a:pt x="2188" y="0"/>
+                                    </a:lnTo>
+                                    <a:lnTo>
+                                      <a:pt x="2197" y="10"/>
+                                    </a:lnTo>
+                                    <a:lnTo>
+                                      <a:pt x="9" y="2197"/>
+                                    </a:lnTo>
+                                    <a:close/>
+                                  </a:path>
+                                </a:pathLst>
+                              </a:custGeom>
+                              <a:ln/>
+                              <a:extLst/>
+                            </wps:spPr>
+                            <wps:style>
+                              <a:lnRef idx="2">
+                                <a:schemeClr val="accent6"/>
+                              </a:lnRef>
+                              <a:fillRef idx="1">
+                                <a:schemeClr val="lt1"/>
+                              </a:fillRef>
+                              <a:effectRef idx="0">
+                                <a:schemeClr val="accent6"/>
+                              </a:effectRef>
+                              <a:fontRef idx="minor">
+                                <a:schemeClr val="dk1"/>
+                              </a:fontRef>
+                            </wps:style>
+                            <wps:bodyPr vert="horz" wrap="square" lIns="91440" tIns="45720" rIns="91440" bIns="45720" numCol="1" anchor="t" anchorCtr="0" compatLnSpc="1">
+                              <a:prstTxWarp prst="textNoShape">
+                                <a:avLst/>
+                              </a:prstTxWarp>
+                            </wps:bodyPr>
+                          </wps:wsp>
+                          <wps:wsp>
+                            <wps:cNvPr id="67" name="Freeform 67"/>
+                            <wps:cNvSpPr>
+                              <a:spLocks/>
+                            </wps:cNvSpPr>
+                            <wps:spPr bwMode="auto">
+                              <a:xfrm>
+                                <a:off x="1216025" y="498475"/>
+                                <a:ext cx="3113088" cy="3121025"/>
+                              </a:xfrm>
+                              <a:custGeom>
+                                <a:avLst/>
+                                <a:gdLst>
+                                  <a:gd name="T0" fmla="*/ 9 w 1961"/>
+                                  <a:gd name="T1" fmla="*/ 1966 h 1966"/>
+                                  <a:gd name="T2" fmla="*/ 0 w 1961"/>
+                                  <a:gd name="T3" fmla="*/ 1957 h 1966"/>
+                                  <a:gd name="T4" fmla="*/ 1952 w 1961"/>
+                                  <a:gd name="T5" fmla="*/ 0 h 1966"/>
+                                  <a:gd name="T6" fmla="*/ 1961 w 1961"/>
+                                  <a:gd name="T7" fmla="*/ 9 h 1966"/>
+                                  <a:gd name="T8" fmla="*/ 9 w 1961"/>
+                                  <a:gd name="T9" fmla="*/ 1966 h 1966"/>
+                                </a:gdLst>
+                                <a:ahLst/>
+                                <a:cxnLst>
+                                  <a:cxn ang="0">
+                                    <a:pos x="T0" y="T1"/>
+                                  </a:cxn>
+                                  <a:cxn ang="0">
+                                    <a:pos x="T2" y="T3"/>
+                                  </a:cxn>
+                                  <a:cxn ang="0">
+                                    <a:pos x="T4" y="T5"/>
+                                  </a:cxn>
+                                  <a:cxn ang="0">
+                                    <a:pos x="T6" y="T7"/>
+                                  </a:cxn>
+                                  <a:cxn ang="0">
+                                    <a:pos x="T8" y="T9"/>
+                                  </a:cxn>
+                                </a:cxnLst>
+                                <a:rect l="0" t="0" r="r" b="b"/>
+                                <a:pathLst>
+                                  <a:path w="1961" h="1966">
+                                    <a:moveTo>
+                                      <a:pt x="9" y="1966"/>
+                                    </a:moveTo>
+                                    <a:lnTo>
+                                      <a:pt x="0" y="1957"/>
+                                    </a:lnTo>
+                                    <a:lnTo>
+                                      <a:pt x="1952" y="0"/>
+                                    </a:lnTo>
+                                    <a:lnTo>
+                                      <a:pt x="1961" y="9"/>
+                                    </a:lnTo>
+                                    <a:lnTo>
+                                      <a:pt x="9" y="1966"/>
+                                    </a:lnTo>
+                                    <a:close/>
+                                  </a:path>
+                                </a:pathLst>
+                              </a:custGeom>
+                              <a:ln/>
+                              <a:extLst/>
+                            </wps:spPr>
+                            <wps:style>
+                              <a:lnRef idx="2">
+                                <a:schemeClr val="accent6"/>
+                              </a:lnRef>
+                              <a:fillRef idx="1">
+                                <a:schemeClr val="lt1"/>
+                              </a:fillRef>
+                              <a:effectRef idx="0">
+                                <a:schemeClr val="accent6"/>
+                              </a:effectRef>
+                              <a:fontRef idx="minor">
+                                <a:schemeClr val="dk1"/>
+                              </a:fontRef>
+                            </wps:style>
+                            <wps:bodyPr vert="horz" wrap="square" lIns="91440" tIns="45720" rIns="91440" bIns="45720" numCol="1" anchor="t" anchorCtr="0" compatLnSpc="1">
+                              <a:prstTxWarp prst="textNoShape">
+                                <a:avLst/>
+                              </a:prstTxWarp>
+                            </wps:bodyPr>
+                          </wps:wsp>
+                          <wps:wsp>
+                            <wps:cNvPr id="68" name="Freeform 68"/>
+                            <wps:cNvSpPr>
+                              <a:spLocks/>
+                            </wps:cNvSpPr>
+                            <wps:spPr bwMode="auto">
+                              <a:xfrm>
+                                <a:off x="0" y="153988"/>
+                                <a:ext cx="4329113" cy="4337050"/>
+                              </a:xfrm>
+                              <a:custGeom>
+                                <a:avLst/>
+                                <a:gdLst>
+                                  <a:gd name="T0" fmla="*/ 0 w 2727"/>
+                                  <a:gd name="T1" fmla="*/ 2732 h 2732"/>
+                                  <a:gd name="T2" fmla="*/ 0 w 2727"/>
+                                  <a:gd name="T3" fmla="*/ 2728 h 2732"/>
+                                  <a:gd name="T4" fmla="*/ 2722 w 2727"/>
+                                  <a:gd name="T5" fmla="*/ 0 h 2732"/>
+                                  <a:gd name="T6" fmla="*/ 2727 w 2727"/>
+                                  <a:gd name="T7" fmla="*/ 5 h 2732"/>
+                                  <a:gd name="T8" fmla="*/ 0 w 2727"/>
+                                  <a:gd name="T9" fmla="*/ 2732 h 2732"/>
+                                </a:gdLst>
+                                <a:ahLst/>
+                                <a:cxnLst>
+                                  <a:cxn ang="0">
+                                    <a:pos x="T0" y="T1"/>
+                                  </a:cxn>
+                                  <a:cxn ang="0">
+                                    <a:pos x="T2" y="T3"/>
+                                  </a:cxn>
+                                  <a:cxn ang="0">
+                                    <a:pos x="T4" y="T5"/>
+                                  </a:cxn>
+                                  <a:cxn ang="0">
+                                    <a:pos x="T6" y="T7"/>
+                                  </a:cxn>
+                                  <a:cxn ang="0">
+                                    <a:pos x="T8" y="T9"/>
+                                  </a:cxn>
+                                </a:cxnLst>
+                                <a:rect l="0" t="0" r="r" b="b"/>
+                                <a:pathLst>
+                                  <a:path w="2727" h="2732">
+                                    <a:moveTo>
+                                      <a:pt x="0" y="2732"/>
+                                    </a:moveTo>
+                                    <a:lnTo>
+                                      <a:pt x="0" y="2728"/>
+                                    </a:lnTo>
+                                    <a:lnTo>
+                                      <a:pt x="2722" y="0"/>
+                                    </a:lnTo>
+                                    <a:lnTo>
+                                      <a:pt x="2727" y="5"/>
+                                    </a:lnTo>
+                                    <a:lnTo>
+                                      <a:pt x="0" y="2732"/>
+                                    </a:lnTo>
+                                    <a:close/>
+                                  </a:path>
+                                </a:pathLst>
+                              </a:custGeom>
+                              <a:ln/>
+                              <a:extLst/>
+                            </wps:spPr>
+                            <wps:style>
+                              <a:lnRef idx="2">
+                                <a:schemeClr val="accent6"/>
+                              </a:lnRef>
+                              <a:fillRef idx="1">
+                                <a:schemeClr val="lt1"/>
+                              </a:fillRef>
+                              <a:effectRef idx="0">
+                                <a:schemeClr val="accent6"/>
+                              </a:effectRef>
+                              <a:fontRef idx="minor">
+                                <a:schemeClr val="dk1"/>
+                              </a:fontRef>
+                            </wps:style>
+                            <wps:bodyPr vert="horz" wrap="square" lIns="91440" tIns="45720" rIns="91440" bIns="45720" numCol="1" anchor="t" anchorCtr="0" compatLnSpc="1">
+                              <a:prstTxWarp prst="textNoShape">
+                                <a:avLst/>
+                              </a:prstTxWarp>
+                            </wps:bodyPr>
+                          </wps:wsp>
+                        </wpg:wgp>
+                      </a:graphicData>
+                    </a:graphic>
+                    <wp14:sizeRelH relativeFrom="page">
+                      <wp14:pctWidth>70600</wp14:pctWidth>
+                    </wp14:sizeRelH>
+                    <wp14:sizeRelV relativeFrom="page">
+                      <wp14:pctHeight>56600</wp14:pctHeight>
+                    </wp14:sizeRelV>
+                  </wp:anchor>
+                </w:drawing>
+              </mc:Choice>
+              <mc:Fallback>
+                <w:pict>
+                  <v:group id="Group 2" o:spid="_x0000_s1026" style="position:absolute;margin-left:0;margin-top:0;width:432.65pt;height:448.55pt;z-index:-251656192;mso-width-percent:706;mso-height-percent:566;mso-left-percent:220;mso-top-percent:300;mso-position-horizontal-relative:page;mso-position-vertical-relative:page;mso-width-percent:706;mso-height-percent:566;mso-left-percent:220;mso-top-percent:300" coordsize="4329113,4491038" o:gfxdata="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">
+                    <o:lock v:ext="edit" aspectratio="t"/>
+                    <v:shape id="Freeform 64" o:spid="_x0000_s1027" style="position:absolute;left:1501775;width:2827338;height:2835275;visibility:visible;mso-wrap-style:square;v-text-anchor:top" coordsize="1781,1786" o:gfxdata="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" path="m4,1786l0,1782,1776,,1781,5,4,1786xe" fillcolor="white [3201]" strokecolor="#70ad47 [3209]" strokeweight="1pt">
+                      <v:stroke joinstyle="miter"/>
+                      <v:path arrowok="t" o:connecttype="custom" o:connectlocs="6350,2835275;0,2828925;2819400,0;2827338,7938;6350,2835275" o:connectangles="0,0,0,0,0"/>
+                    </v:shape>
+                    <v:shape id="Freeform 65" o:spid="_x0000_s1028" style="position:absolute;left:782637;top:227013;width:3546475;height:3546475;visibility:visible;mso-wrap-style:square;v-text-anchor:top" coordsize="2234,2234" o:gfxdata="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" path="m5,2234l0,2229,2229,,2234,5,5,2234xe" fillcolor="white [3201]" strokecolor="#70ad47 [3209]" strokeweight="1pt">
+                      <v:stroke joinstyle="miter"/>
+                      <v:path arrowok="t" o:connecttype="custom" o:connectlocs="7938,3546475;0,3538538;3538538,0;3546475,7938;7938,3546475" o:connectangles="0,0,0,0,0"/>
+                    </v:shape>
+                    <v:shape id="Freeform 66" o:spid="_x0000_s1029" style="position:absolute;left:841375;top:109538;width:3487738;height:3487738;visibility:visible;mso-wrap-style:square;v-text-anchor:top" coordsize="2197,2197" o:gfxdata="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" path="m9,2197l0,2193,2188,,2197,10,9,2197xe" fillcolor="white [3201]" strokecolor="#70ad47 [3209]" strokeweight="1pt">
+                      <v:stroke joinstyle="miter"/>
+                      <v:path arrowok="t" o:connecttype="custom" o:connectlocs="14288,3487738;0,3481388;3473450,0;3487738,15875;14288,3487738" o:connectangles="0,0,0,0,0"/>
+                    </v:shape>
+                    <v:shape id="Freeform 67" o:spid="_x0000_s1030" style="position:absolute;left:1216025;top:498475;width:3113088;height:3121025;visibility:visible;mso-wrap-style:square;v-text-anchor:top" coordsize="1961,1966" o:gfxdata="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" path="m9,1966l0,1957,1952,,1961,9,9,1966xe" fillcolor="white [3201]" strokecolor="#70ad47 [3209]" strokeweight="1pt">
+                      <v:stroke joinstyle="miter"/>
+                      <v:path arrowok="t" o:connecttype="custom" o:connectlocs="14288,3121025;0,3106738;3098800,0;3113088,14288;14288,3121025" o:connectangles="0,0,0,0,0"/>
+                    </v:shape>
+                    <v:shape id="Freeform 68" o:spid="_x0000_s1031" style="position:absolute;top:153988;width:4329113;height:4337050;visibility:visible;mso-wrap-style:square;v-text-anchor:top" coordsize="2727,2732" o:gfxdata="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" path="m0,2732l0,2728,2722,,2727,5,,2732xe" fillcolor="white [3201]" strokecolor="#70ad47 [3209]" strokeweight="1pt">
+                      <v:stroke joinstyle="miter"/>
+                      <v:path arrowok="t" o:connecttype="custom" o:connectlocs="0,4337050;0,4330700;4321175,0;4329113,7938;0,4337050" o:connectangles="0,0,0,0,0"/>
+                    </v:shape>
+                    <w10:wrap anchorx="page" anchory="page"/>
+                  </v:group>
+                </w:pict>
+              </mc:Fallback>
+            </mc:AlternateContent>
+          </w:r>
+          <w:r>
+            <w:rPr>
+              <w:color w:val="5B9BD5" w:themeColor="accent1"/>
+              <w:sz w:val="36"/>
+              <w:szCs w:val="36"/>
+            </w:rPr>
+            <w:t xml:space="preserve"> </w:t>
+          </w:r>
+          <w:sdt>
+            <w:sdtPr>
+              <w:rPr>
+                <w:rFonts w:eastAsiaTheme="minorHAnsi"/>
+                <w:color w:val="5B9BD5" w:themeColor="accent1"/>
+                <w:sz w:val="36"/>
+                <w:szCs w:val="36"/>
+              </w:rPr>
+              <w:alias w:val="School"/>
+              <w:tag w:val="School"/>
+              <w:id w:val="-1940901005"/>
+              <w:showingPlcHdr/>
+              <w:dataBinding w:prefixMappings="xmlns:ns0='http://schemas.openxmlformats.org/officeDocument/2006/extended-properties' " w:xpath="/ns0:Properties[1]/ns0:Company[1]" w:storeItemID="{6668398D-A668-4E3E-A5EB-62B293D839F1}"/>
+              <w:text/>
+            </w:sdtPr>
+            <w:sdtContent>
+              <w:r>
+                <w:rPr>
+                  <w:rFonts w:eastAsiaTheme="minorHAnsi"/>
+                  <w:color w:val="5B9BD5" w:themeColor="accent1"/>
+                  <w:sz w:val="36"/>
+                  <w:szCs w:val="36"/>
+                </w:rPr>
+                <w:t xml:space="preserve">     </w:t>
+              </w:r>
+            </w:sdtContent>
+          </w:sdt>
+        </w:p>
+        <w:sdt>
+          <w:sdtPr>
+            <w:rPr>
+              <w:color w:val="5B9BD5" w:themeColor="accent1"/>
+              <w:sz w:val="36"/>
+              <w:szCs w:val="36"/>
+            </w:rPr>
+            <w:alias w:val="Course"/>
+            <w:tag w:val="Course"/>
+            <w:id w:val="220489992"/>
+            <w:showingPlcHdr/>
+            <w:dataBinding w:prefixMappings="xmlns:ns0='http://purl.org/dc/elements/1.1/' xmlns:ns1='http://schemas.openxmlformats.org/package/2006/metadata/core-properties' " w:xpath="/ns1:coreProperties[1]/ns1:category[1]" w:storeItemID="{6C3C8BC8-F283-45AE-878A-BAB7291924A1}"/>
+            <w:text/>
+          </w:sdtPr>
+          <w:sdtContent>
+            <w:p>
+              <w:pPr>
+                <w:pStyle w:val="NoSpacing"/>
+                <w:jc w:val="right"/>
+                <w:rPr>
+                  <w:color w:val="5B9BD5" w:themeColor="accent1"/>
+                  <w:sz w:val="36"/>
+                  <w:szCs w:val="36"/>
+                </w:rPr>
+              </w:pPr>
+              <w:r>
+                <w:rPr>
+                  <w:color w:val="5B9BD5" w:themeColor="accent1"/>
+                  <w:sz w:val="36"/>
+                  <w:szCs w:val="36"/>
+                </w:rPr>
+                <w:t xml:space="preserve">     </w:t>
+              </w:r>
+            </w:p>
+          </w:sdtContent>
+        </w:sdt>
+        <w:p>
+          <w:pPr>
+            <w:pStyle w:val="NoSpacing"/>
+            <w:jc w:val="right"/>
+            <w:rPr>
+              <w:color w:val="5B9BD5" w:themeColor="accent1"/>
+              <w:sz w:val="36"/>
+              <w:szCs w:val="36"/>
+            </w:rPr>
+          </w:pPr>
+          <w:r>
+            <w:rPr>
+              <w:noProof/>
+            </w:rPr>
+            <w:t xml:space="preserve"> </w:t>
+          </w:r>
+          <w:sdt>
+            <w:sdtPr>
+              <w:rPr>
+                <w:rFonts w:eastAsiaTheme="minorHAnsi"/>
+                <w:color w:val="5B9BD5" w:themeColor="accent1"/>
+                <w:sz w:val="36"/>
+                <w:szCs w:val="36"/>
+              </w:rPr>
+              <w:alias w:val="School"/>
+              <w:tag w:val="School"/>
+              <w:id w:val="-1105887019"/>
+              <w:showingPlcHdr/>
+              <w:dataBinding w:prefixMappings="xmlns:ns0='http://schemas.openxmlformats.org/officeDocument/2006/extended-properties' " w:xpath="/ns0:Properties[1]/ns0:Company[1]" w:storeItemID="{6668398D-A668-4E3E-A5EB-62B293D839F1}"/>
+              <w:text/>
+            </w:sdtPr>
+            <w:sdtContent>
+              <w:r>
+                <w:rPr>
+                  <w:rFonts w:eastAsiaTheme="minorHAnsi"/>
+                  <w:color w:val="5B9BD5" w:themeColor="accent1"/>
+                  <w:sz w:val="36"/>
+                  <w:szCs w:val="36"/>
+                </w:rPr>
+                <w:t xml:space="preserve">     </w:t>
+              </w:r>
+            </w:sdtContent>
+          </w:sdt>
+        </w:p>
+        <w:sdt>
+          <w:sdtPr>
+            <w:rPr>
+              <w:color w:val="5B9BD5" w:themeColor="accent1"/>
+              <w:sz w:val="36"/>
+              <w:szCs w:val="36"/>
+            </w:rPr>
+            <w:alias w:val="Course"/>
+            <w:tag w:val="Course"/>
+            <w:id w:val="-1081447030"/>
+            <w:showingPlcHdr/>
+            <w:dataBinding w:prefixMappings="xmlns:ns0='http://purl.org/dc/elements/1.1/' xmlns:ns1='http://schemas.openxmlformats.org/package/2006/metadata/core-properties' " w:xpath="/ns1:coreProperties[1]/ns1:category[1]" w:storeItemID="{6C3C8BC8-F283-45AE-878A-BAB7291924A1}"/>
+            <w:text/>
+          </w:sdtPr>
+          <w:sdtContent>
+            <w:p>
+              <w:pPr>
+                <w:pStyle w:val="NoSpacing"/>
+                <w:jc w:val="right"/>
+                <w:rPr>
+                  <w:color w:val="5B9BD5" w:themeColor="accent1"/>
+                  <w:sz w:val="36"/>
+                  <w:szCs w:val="36"/>
+                </w:rPr>
+              </w:pPr>
+              <w:r>
+                <w:rPr>
+                  <w:color w:val="5B9BD5" w:themeColor="accent1"/>
+                  <w:sz w:val="36"/>
+                  <w:szCs w:val="36"/>
+                </w:rPr>
+                <w:t xml:space="preserve">     </w:t>
+              </w:r>
+            </w:p>
+          </w:sdtContent>
+        </w:sdt>
+        <w:p>
+          <w:r>
+            <w:rPr>
+              <w:noProof/>
+            </w:rPr>
+            <w:t xml:space="preserve"> </w:t>
+          </w:r>
+        </w:p>
+        <w:p>
+          <w:r>
+            <w:rPr>
+              <w:noProof/>
+            </w:rPr>
+            <mc:AlternateContent>
+              <mc:Choice Requires="wps">
+                <w:drawing>
+                  <wp:anchor distT="0" distB="0" distL="114300" distR="114300" simplePos="0" relativeHeight="251659264" behindDoc="0" locked="0" layoutInCell="1" allowOverlap="1" wp14:anchorId="5E997CD5" wp14:editId="1667CBCE">
+                    <wp:simplePos x="0" y="0"/>
+                    <wp:positionH relativeFrom="page">
+                      <wp:posOffset>914400</wp:posOffset>
+                    </wp:positionH>
+                    <wp:positionV relativeFrom="page">
+                      <wp:posOffset>7315200</wp:posOffset>
+                    </wp:positionV>
+                    <wp:extent cx="5946140" cy="2171700"/>
+                    <wp:effectExtent l="0" t="0" r="0" b="12700"/>
+                    <wp:wrapNone/>
+                    <wp:docPr id="69" name="Text Box 69"/>
+                    <wp:cNvGraphicFramePr/>
+                    <a:graphic xmlns:a="http://schemas.openxmlformats.org/drawingml/2006/main">
+                      <a:graphicData uri="http://schemas.microsoft.com/office/word/2010/wordprocessingShape">
+                        <wps:wsp>
+                          <wps:cNvSpPr txBox="1"/>
+                          <wps:spPr>
+                            <a:xfrm>
+                              <a:off x="0" y="0"/>
+                              <a:ext cx="5946140" cy="2171700"/>
+                            </a:xfrm>
+                            <a:prstGeom prst="rect">
+                              <a:avLst/>
+                            </a:prstGeom>
+                            <a:noFill/>
+                            <a:ln w="6350">
+                              <a:noFill/>
+                            </a:ln>
+                            <a:effectLst/>
+                          </wps:spPr>
+                          <wps:style>
+                            <a:lnRef idx="0">
+                              <a:schemeClr val="accent1"/>
+                            </a:lnRef>
+                            <a:fillRef idx="0">
+                              <a:schemeClr val="accent1"/>
+                            </a:fillRef>
+                            <a:effectRef idx="0">
+                              <a:schemeClr val="accent1"/>
+                            </a:effectRef>
+                            <a:fontRef idx="minor">
+                              <a:schemeClr val="dk1"/>
+                            </a:fontRef>
+                          </wps:style>
+                          <wps:txbx>
+                            <w:txbxContent>
+                              <w:p>
+                                <w:pPr>
+                                  <w:pStyle w:val="NoSpacing"/>
+                                  <w:jc w:val="right"/>
+                                  <w:rPr>
+                                    <w:color w:val="70AD47" w:themeColor="accent6"/>
+                                    <w:sz w:val="36"/>
+                                    <w:szCs w:val="36"/>
+                                  </w:rPr>
+                                </w:pPr>
+                                <w:sdt>
+                                  <w:sdtPr>
+                                    <w:rPr>
+                                      <w:rFonts w:eastAsiaTheme="minorHAnsi"/>
+                                      <w:color w:val="70AD47" w:themeColor="accent6"/>
+                                      <w:sz w:val="36"/>
+                                      <w:szCs w:val="36"/>
+                                    </w:rPr>
+                                    <w:alias w:val="School"/>
+                                    <w:tag w:val="School"/>
+                                    <w:id w:val="-844008105"/>
+                                    <w:showingPlcHdr/>
+                                    <w:dataBinding w:prefixMappings="xmlns:ns0='http://schemas.openxmlformats.org/officeDocument/2006/extended-properties' " w:xpath="/ns0:Properties[1]/ns0:Company[1]" w:storeItemID="{6668398D-A668-4E3E-A5EB-62B293D839F1}"/>
+                                    <w:text/>
+                                  </w:sdtPr>
+                                  <w:sdtContent>
+                                    <w:r>
+                                      <w:rPr>
+                                        <w:rFonts w:eastAsiaTheme="minorHAnsi"/>
+                                        <w:color w:val="70AD47" w:themeColor="accent6"/>
+                                        <w:sz w:val="36"/>
+                                        <w:szCs w:val="36"/>
+                                      </w:rPr>
+                                      <w:t xml:space="preserve">     </w:t>
+                                    </w:r>
+                                  </w:sdtContent>
+                                </w:sdt>
+                              </w:p>
+                              <w:p>
+                                <w:pPr>
+                                  <w:pStyle w:val="NoSpacing"/>
+                                  <w:jc w:val="right"/>
+                                  <w:rPr>
+                                    <w:color w:val="70AD47" w:themeColor="accent6"/>
+                                    <w:sz w:val="36"/>
+                                    <w:szCs w:val="36"/>
+                                  </w:rPr>
+                                </w:pPr>
+                                <w:sdt>
+                                  <w:sdtPr>
+                                    <w:rPr>
+                                      <w:rFonts w:eastAsiaTheme="minorHAnsi"/>
+                                      <w:color w:val="70AD47" w:themeColor="accent6"/>
+                                      <w:sz w:val="36"/>
+                                      <w:szCs w:val="36"/>
+                                    </w:rPr>
+                                    <w:alias w:val="School"/>
+                                    <w:tag w:val="School"/>
+                                    <w:id w:val="-403457656"/>
+                                    <w:showingPlcHdr/>
+                                    <w:dataBinding w:prefixMappings="xmlns:ns0='http://schemas.openxmlformats.org/officeDocument/2006/extended-properties' " w:xpath="/ns0:Properties[1]/ns0:Company[1]" w:storeItemID="{6668398D-A668-4E3E-A5EB-62B293D839F1}"/>
+                                    <w:text/>
+                                  </w:sdtPr>
+                                  <w:sdtContent>
+                                    <w:r>
+                                      <w:rPr>
+                                        <w:rFonts w:eastAsiaTheme="minorHAnsi"/>
+                                        <w:color w:val="70AD47" w:themeColor="accent6"/>
+                                        <w:sz w:val="36"/>
+                                        <w:szCs w:val="36"/>
+                                      </w:rPr>
+                                      <w:t xml:space="preserve">     </w:t>
+                                    </w:r>
+                                  </w:sdtContent>
+                                </w:sdt>
+                              </w:p>
+                              <w:p>
+                                <w:pPr>
+                                  <w:pStyle w:val="NoSpacing"/>
+                                  <w:jc w:val="right"/>
+                                  <w:rPr>
+                                    <w:color w:val="70AD47" w:themeColor="accent6"/>
+                                    <w:sz w:val="36"/>
+                                    <w:szCs w:val="36"/>
+                                  </w:rPr>
+                                </w:pPr>
+                                <w:sdt>
+                                  <w:sdtPr>
+                                    <w:rPr>
+                                      <w:rFonts w:eastAsiaTheme="minorHAnsi"/>
+                                      <w:color w:val="70AD47" w:themeColor="accent6"/>
+                                      <w:sz w:val="36"/>
+                                      <w:szCs w:val="36"/>
+                                    </w:rPr>
+                                    <w:alias w:val="School"/>
+                                    <w:tag w:val="School"/>
+                                    <w:id w:val="1056503444"/>
+                                    <w:showingPlcHdr/>
+                                    <w:dataBinding w:prefixMappings="xmlns:ns0='http://schemas.openxmlformats.org/officeDocument/2006/extended-properties' " w:xpath="/ns0:Properties[1]/ns0:Company[1]" w:storeItemID="{6668398D-A668-4E3E-A5EB-62B293D839F1}"/>
+                                    <w:text/>
+                                  </w:sdtPr>
+                                  <w:sdtContent>
+                                    <w:r>
+                                      <w:rPr>
+                                        <w:rFonts w:eastAsiaTheme="minorHAnsi"/>
+                                        <w:color w:val="70AD47" w:themeColor="accent6"/>
+                                        <w:sz w:val="36"/>
+                                        <w:szCs w:val="36"/>
+                                      </w:rPr>
+                                      <w:t xml:space="preserve">     </w:t>
+                                    </w:r>
+                                  </w:sdtContent>
+                                </w:sdt>
+                              </w:p>
+                              <w:sdt>
+                                <w:sdtPr>
+                                  <w:rPr>
+                                    <w:color w:val="70AD47" w:themeColor="accent6"/>
+                                    <w:sz w:val="36"/>
+                                    <w:szCs w:val="36"/>
+                                  </w:rPr>
+                                  <w:alias w:val="Course"/>
+                                  <w:tag w:val="Course"/>
+                                  <w:id w:val="-255903986"/>
+                                  <w:showingPlcHdr/>
+                                  <w:dataBinding w:prefixMappings="xmlns:ns0='http://purl.org/dc/elements/1.1/' xmlns:ns1='http://schemas.openxmlformats.org/package/2006/metadata/core-properties' " w:xpath="/ns1:coreProperties[1]/ns1:category[1]" w:storeItemID="{6C3C8BC8-F283-45AE-878A-BAB7291924A1}"/>
+                                  <w:text/>
+                                </w:sdtPr>
+                                <w:sdtContent>
+                                  <w:p>
+                                    <w:pPr>
+                                      <w:pStyle w:val="NoSpacing"/>
+                                      <w:jc w:val="right"/>
+                                      <w:rPr>
+                                        <w:color w:val="70AD47" w:themeColor="accent6"/>
+                                        <w:sz w:val="36"/>
+                                        <w:szCs w:val="36"/>
+                                      </w:rPr>
+                                    </w:pPr>
+                                    <w:r>
+                                      <w:rPr>
+                                        <w:color w:val="70AD47" w:themeColor="accent6"/>
+                                        <w:sz w:val="36"/>
+                                        <w:szCs w:val="36"/>
+                                      </w:rPr>
+                                      <w:t xml:space="preserve">     </w:t>
+                                    </w:r>
+                                  </w:p>
+                                </w:sdtContent>
+                              </w:sdt>
+                              <w:p>
+                                <w:pPr>
+                                  <w:pStyle w:val="NoSpacing"/>
+                                  <w:jc w:val="right"/>
+                                  <w:rPr>
+                                    <w:color w:val="70AD47" w:themeColor="accent6"/>
+                                    <w:sz w:val="36"/>
+                                    <w:szCs w:val="36"/>
+                                  </w:rPr>
+                                </w:pPr>
+                                <w:sdt>
+                                  <w:sdtPr>
+                                    <w:rPr>
+                                      <w:rFonts w:eastAsiaTheme="minorHAnsi"/>
+                                      <w:color w:val="70AD47" w:themeColor="accent6"/>
+                                      <w:sz w:val="36"/>
+                                      <w:szCs w:val="36"/>
+                                    </w:rPr>
+                                    <w:alias w:val="School"/>
+                                    <w:tag w:val="School"/>
+                                    <w:id w:val="1493843290"/>
+                                    <w:dataBinding w:prefixMappings="xmlns:ns0='http://schemas.openxmlformats.org/officeDocument/2006/extended-properties' " w:xpath="/ns0:Properties[1]/ns0:Company[1]" w:storeItemID="{6668398D-A668-4E3E-A5EB-62B293D839F1}"/>
+                                    <w:text/>
+                                  </w:sdtPr>
+                                  <w:sdtContent>
+                                    <w:r>
+                                      <w:rPr>
+                                        <w:rFonts w:eastAsiaTheme="minorHAnsi"/>
+                                        <w:color w:val="70AD47" w:themeColor="accent6"/>
+                                        <w:sz w:val="36"/>
+                                        <w:szCs w:val="36"/>
+                                      </w:rPr>
+                                      <w:t>Florida International University                                                  School of Computing and Information Sciences</w:t>
+                                    </w:r>
+                                  </w:sdtContent>
+                                </w:sdt>
+                              </w:p>
+                              <w:sdt>
+                                <w:sdtPr>
+                                  <w:rPr>
+                                    <w:color w:val="70AD47" w:themeColor="accent6"/>
+                                    <w:sz w:val="36"/>
+                                    <w:szCs w:val="36"/>
+                                  </w:rPr>
+                                  <w:alias w:val="Course"/>
+                                  <w:tag w:val="Course"/>
+                                  <w:id w:val="-92468148"/>
+                                  <w:dataBinding w:prefixMappings="xmlns:ns0='http://purl.org/dc/elements/1.1/' xmlns:ns1='http://schemas.openxmlformats.org/package/2006/metadata/core-properties' " w:xpath="/ns1:coreProperties[1]/ns1:category[1]" w:storeItemID="{6C3C8BC8-F283-45AE-878A-BAB7291924A1}"/>
+                                  <w:text/>
+                                </w:sdtPr>
+                                <w:sdtContent>
+                                  <w:p>
+                                    <w:pPr>
+                                      <w:pStyle w:val="NoSpacing"/>
+                                      <w:jc w:val="right"/>
+                                      <w:rPr>
+                                        <w:color w:val="70AD47" w:themeColor="accent6"/>
+                                        <w:sz w:val="36"/>
+                                        <w:szCs w:val="36"/>
+                                      </w:rPr>
+                                    </w:pPr>
+                                    <w:r>
+                                      <w:rPr>
+                                        <w:color w:val="70AD47" w:themeColor="accent6"/>
+                                        <w:sz w:val="36"/>
+                                        <w:szCs w:val="36"/>
+                                      </w:rPr>
+                                      <w:t>CIS 4911 U01</w:t>
+                                    </w:r>
+                                  </w:p>
+                                </w:sdtContent>
+                              </w:sdt>
+                              <w:p>
+                                <w:pPr>
+                                  <w:pStyle w:val="NoSpacing"/>
+                                  <w:jc w:val="right"/>
+                                  <w:rPr>
+                                    <w:color w:val="70AD47" w:themeColor="accent6"/>
+                                    <w:sz w:val="36"/>
+                                    <w:szCs w:val="36"/>
+                                  </w:rPr>
+                                </w:pPr>
+                              </w:p>
+                            </w:txbxContent>
+                          </wps:txbx>
+                          <wps:bodyPr rot="0" spcFirstLastPara="0" vertOverflow="overflow" horzOverflow="overflow" vert="horz" wrap="square" lIns="0" tIns="0" rIns="0" bIns="0" numCol="1" spcCol="0" rtlCol="0" fromWordArt="0" anchor="b" anchorCtr="0" forceAA="0" compatLnSpc="1">
+                            <a:prstTxWarp prst="textNoShape">
+                              <a:avLst/>
+                            </a:prstTxWarp>
+                            <a:noAutofit/>
+                          </wps:bodyPr>
+                        </wps:wsp>
+                      </a:graphicData>
+                    </a:graphic>
+                    <wp14:sizeRelH relativeFrom="page">
+                      <wp14:pctWidth>76500</wp14:pctWidth>
+                    </wp14:sizeRelH>
+                    <wp14:sizeRelV relativeFrom="margin">
+                      <wp14:pctHeight>0</wp14:pctHeight>
+                    </wp14:sizeRelV>
+                  </wp:anchor>
+                </w:drawing>
+              </mc:Choice>
+              <mc:Fallback>
+                <w:pict>
+                  <v:shape id="Text Box 69" o:spid="_x0000_s1027" type="#_x0000_t202" style="position:absolute;margin-left:1in;margin-top:8in;width:468.2pt;height:171pt;z-index:251659264;visibility:visible;mso-wrap-style:square;mso-width-percent:765;mso-height-percent:0;mso-wrap-distance-left:9pt;mso-wrap-distance-top:0;mso-wrap-distance-right:9pt;mso-wrap-distance-bottom:0;mso-position-horizontal:absolute;mso-position-horizontal-relative:page;mso-position-vertical:absolute;mso-position-vertical-relative:page;mso-width-percent:765;mso-height-percent:0;mso-width-relative:page;mso-height-relative:margin;v-text-anchor:bottom" o:gfxdata="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" filled="f" stroked="f" strokeweight=".5pt">
+                    <v:textbox inset="0,0,0,0">
+                      <w:txbxContent>
+                        <w:p>
+                          <w:pPr>
+                            <w:pStyle w:val="NoSpacing"/>
+                            <w:jc w:val="right"/>
+                            <w:rPr>
+                              <w:color w:val="70AD47" w:themeColor="accent6"/>
+                              <w:sz w:val="36"/>
+                              <w:szCs w:val="36"/>
+                            </w:rPr>
+                          </w:pPr>
+                          <w:sdt>
+                            <w:sdtPr>
+                              <w:rPr>
+                                <w:rFonts w:eastAsiaTheme="minorHAnsi"/>
+                                <w:color w:val="70AD47" w:themeColor="accent6"/>
+                                <w:sz w:val="36"/>
+                                <w:szCs w:val="36"/>
+                              </w:rPr>
+                              <w:alias w:val="School"/>
+                              <w:tag w:val="School"/>
+                              <w:id w:val="-844008105"/>
+                              <w:showingPlcHdr/>
+                              <w:dataBinding w:prefixMappings="xmlns:ns0='http://schemas.openxmlformats.org/officeDocument/2006/extended-properties' " w:xpath="/ns0:Properties[1]/ns0:Company[1]" w:storeItemID="{6668398D-A668-4E3E-A5EB-62B293D839F1}"/>
+                              <w:text/>
+                            </w:sdtPr>
+                            <w:sdtContent>
+                              <w:r>
+                                <w:rPr>
+                                  <w:rFonts w:eastAsiaTheme="minorHAnsi"/>
+                                  <w:color w:val="70AD47" w:themeColor="accent6"/>
+                                  <w:sz w:val="36"/>
+                                  <w:szCs w:val="36"/>
+                                </w:rPr>
+                                <w:t xml:space="preserve">     </w:t>
+                              </w:r>
+                            </w:sdtContent>
+                          </w:sdt>
+                        </w:p>
+                        <w:p>
+                          <w:pPr>
+                            <w:pStyle w:val="NoSpacing"/>
+                            <w:jc w:val="right"/>
+                            <w:rPr>
+                              <w:color w:val="70AD47" w:themeColor="accent6"/>
+                              <w:sz w:val="36"/>
+                              <w:szCs w:val="36"/>
+                            </w:rPr>
+                          </w:pPr>
+                          <w:sdt>
+                            <w:sdtPr>
+                              <w:rPr>
+                                <w:rFonts w:eastAsiaTheme="minorHAnsi"/>
+                                <w:color w:val="70AD47" w:themeColor="accent6"/>
+                                <w:sz w:val="36"/>
+                                <w:szCs w:val="36"/>
+                              </w:rPr>
+                              <w:alias w:val="School"/>
+                              <w:tag w:val="School"/>
+                              <w:id w:val="-403457656"/>
+                              <w:showingPlcHdr/>
+                              <w:dataBinding w:prefixMappings="xmlns:ns0='http://schemas.openxmlformats.org/officeDocument/2006/extended-properties' " w:xpath="/ns0:Properties[1]/ns0:Company[1]" w:storeItemID="{6668398D-A668-4E3E-A5EB-62B293D839F1}"/>
+                              <w:text/>
+                            </w:sdtPr>
+                            <w:sdtContent>
+                              <w:r>
+                                <w:rPr>
+                                  <w:rFonts w:eastAsiaTheme="minorHAnsi"/>
+                                  <w:color w:val="70AD47" w:themeColor="accent6"/>
+                                  <w:sz w:val="36"/>
+                                  <w:szCs w:val="36"/>
+                                </w:rPr>
+                                <w:t xml:space="preserve">     </w:t>
+                              </w:r>
+                            </w:sdtContent>
+                          </w:sdt>
+                        </w:p>
+                        <w:p>
+                          <w:pPr>
+                            <w:pStyle w:val="NoSpacing"/>
+                            <w:jc w:val="right"/>
+                            <w:rPr>
+                              <w:color w:val="70AD47" w:themeColor="accent6"/>
+                              <w:sz w:val="36"/>
+                              <w:szCs w:val="36"/>
+                            </w:rPr>
+                          </w:pPr>
+                          <w:sdt>
+                            <w:sdtPr>
+                              <w:rPr>
+                                <w:rFonts w:eastAsiaTheme="minorHAnsi"/>
+                                <w:color w:val="70AD47" w:themeColor="accent6"/>
+                                <w:sz w:val="36"/>
+                                <w:szCs w:val="36"/>
+                              </w:rPr>
+                              <w:alias w:val="School"/>
+                              <w:tag w:val="School"/>
+                              <w:id w:val="1056503444"/>
+                              <w:showingPlcHdr/>
+                              <w:dataBinding w:prefixMappings="xmlns:ns0='http://schemas.openxmlformats.org/officeDocument/2006/extended-properties' " w:xpath="/ns0:Properties[1]/ns0:Company[1]" w:storeItemID="{6668398D-A668-4E3E-A5EB-62B293D839F1}"/>
+                              <w:text/>
+                            </w:sdtPr>
+                            <w:sdtContent>
+                              <w:r>
+                                <w:rPr>
+                                  <w:rFonts w:eastAsiaTheme="minorHAnsi"/>
+                                  <w:color w:val="70AD47" w:themeColor="accent6"/>
+                                  <w:sz w:val="36"/>
+                                  <w:szCs w:val="36"/>
+                                </w:rPr>
+                                <w:t xml:space="preserve">     </w:t>
+                              </w:r>
+                            </w:sdtContent>
+                          </w:sdt>
+                        </w:p>
+                        <w:sdt>
+                          <w:sdtPr>
+                            <w:rPr>
+                              <w:color w:val="70AD47" w:themeColor="accent6"/>
+                              <w:sz w:val="36"/>
+                              <w:szCs w:val="36"/>
+                            </w:rPr>
+                            <w:alias w:val="Course"/>
+                            <w:tag w:val="Course"/>
+                            <w:id w:val="-255903986"/>
+                            <w:showingPlcHdr/>
+                            <w:dataBinding w:prefixMappings="xmlns:ns0='http://purl.org/dc/elements/1.1/' xmlns:ns1='http://schemas.openxmlformats.org/package/2006/metadata/core-properties' " w:xpath="/ns1:coreProperties[1]/ns1:category[1]" w:storeItemID="{6C3C8BC8-F283-45AE-878A-BAB7291924A1}"/>
+                            <w:text/>
+                          </w:sdtPr>
+                          <w:sdtContent>
+                            <w:p>
+                              <w:pPr>
+                                <w:pStyle w:val="NoSpacing"/>
+                                <w:jc w:val="right"/>
+                                <w:rPr>
+                                  <w:color w:val="70AD47" w:themeColor="accent6"/>
+                                  <w:sz w:val="36"/>
+                                  <w:szCs w:val="36"/>
+                                </w:rPr>
+                              </w:pPr>
+                              <w:r>
+                                <w:rPr>
+                                  <w:color w:val="70AD47" w:themeColor="accent6"/>
+                                  <w:sz w:val="36"/>
+                                  <w:szCs w:val="36"/>
+                                </w:rPr>
+                                <w:t xml:space="preserve">     </w:t>
+                              </w:r>
+                            </w:p>
+                          </w:sdtContent>
+                        </w:sdt>
+                        <w:p>
+                          <w:pPr>
+                            <w:pStyle w:val="NoSpacing"/>
+                            <w:jc w:val="right"/>
+                            <w:rPr>
+                              <w:color w:val="70AD47" w:themeColor="accent6"/>
+                              <w:sz w:val="36"/>
+                              <w:szCs w:val="36"/>
+                            </w:rPr>
+                          </w:pPr>
+                          <w:sdt>
+                            <w:sdtPr>
+                              <w:rPr>
+                                <w:rFonts w:eastAsiaTheme="minorHAnsi"/>
+                                <w:color w:val="70AD47" w:themeColor="accent6"/>
+                                <w:sz w:val="36"/>
+                                <w:szCs w:val="36"/>
+                              </w:rPr>
+                              <w:alias w:val="School"/>
+                              <w:tag w:val="School"/>
+                              <w:id w:val="1493843290"/>
+                              <w:dataBinding w:prefixMappings="xmlns:ns0='http://schemas.openxmlformats.org/officeDocument/2006/extended-properties' " w:xpath="/ns0:Properties[1]/ns0:Company[1]" w:storeItemID="{6668398D-A668-4E3E-A5EB-62B293D839F1}"/>
+                              <w:text/>
+                            </w:sdtPr>
+                            <w:sdtContent>
+                              <w:r>
+                                <w:rPr>
+                                  <w:rFonts w:eastAsiaTheme="minorHAnsi"/>
+                                  <w:color w:val="70AD47" w:themeColor="accent6"/>
+                                  <w:sz w:val="36"/>
+                                  <w:szCs w:val="36"/>
+                                </w:rPr>
+                                <w:t>Florida International University                                                  School of Computing and Information Sciences</w:t>
+                              </w:r>
+                            </w:sdtContent>
+                          </w:sdt>
+                        </w:p>
+                        <w:sdt>
+                          <w:sdtPr>
+                            <w:rPr>
+                              <w:color w:val="70AD47" w:themeColor="accent6"/>
+                              <w:sz w:val="36"/>
+                              <w:szCs w:val="36"/>
+                            </w:rPr>
+                            <w:alias w:val="Course"/>
+                            <w:tag w:val="Course"/>
+                            <w:id w:val="-92468148"/>
+                            <w:dataBinding w:prefixMappings="xmlns:ns0='http://purl.org/dc/elements/1.1/' xmlns:ns1='http://schemas.openxmlformats.org/package/2006/metadata/core-properties' " w:xpath="/ns1:coreProperties[1]/ns1:category[1]" w:storeItemID="{6C3C8BC8-F283-45AE-878A-BAB7291924A1}"/>
+                            <w:text/>
+                          </w:sdtPr>
+                          <w:sdtContent>
+                            <w:p>
+                              <w:pPr>
+                                <w:pStyle w:val="NoSpacing"/>
+                                <w:jc w:val="right"/>
+                                <w:rPr>
+                                  <w:color w:val="70AD47" w:themeColor="accent6"/>
+                                  <w:sz w:val="36"/>
+                                  <w:szCs w:val="36"/>
+                                </w:rPr>
+                              </w:pPr>
+                              <w:r>
+                                <w:rPr>
+                                  <w:color w:val="70AD47" w:themeColor="accent6"/>
+                                  <w:sz w:val="36"/>
+                                  <w:szCs w:val="36"/>
+                                </w:rPr>
+                                <w:t>CIS 4911 U01</w:t>
+                              </w:r>
+                            </w:p>
+                          </w:sdtContent>
+                        </w:sdt>
+                        <w:p>
+                          <w:pPr>
+                            <w:pStyle w:val="NoSpacing"/>
+                            <w:jc w:val="right"/>
+                            <w:rPr>
+                              <w:color w:val="70AD47" w:themeColor="accent6"/>
+                              <w:sz w:val="36"/>
+                              <w:szCs w:val="36"/>
+                            </w:rPr>
+                          </w:pPr>
+                        </w:p>
+                      </w:txbxContent>
+                    </v:textbox>
+                    <w10:wrap anchorx="page" anchory="page"/>
+                  </v:shape>
+                </w:pict>
+              </mc:Fallback>
+            </mc:AlternateContent>
+          </w:r>
+          <w:r>
+            <w:br w:type="page"/>
+          </w:r>
+        </w:p>
+        <w:bookmarkStart w:id="0" w:name="_GoBack" w:displacedByCustomXml="next"/>
+        <w:bookmarkEnd w:id="0" w:displacedByCustomXml="next"/>
+      </w:sdtContent>
+    </w:sdt>
+    <w:p>
       <w:proofErr w:type="gramStart"/>
       <w:r>
-        <w:t>Document</w:t>
-      </w:r>
-      <w:r>
-        <w:t>(</w:t>
-      </w:r>
-      <w:proofErr w:type="gramEnd"/>
-      <w:r>
-        <w:t>RD)</w:t>
-      </w:r>
-    </w:p>
-    <w:p/>
-    <w:p/>
-    <w:p/>
-    <w:p>
-      <w:pPr>
-        <w:jc w:val="center"/>
-      </w:pPr>
-      <w:r>
-        <w:t>Members:</w:t>
-      </w:r>
-    </w:p>
-    <w:p>
-      <w:pPr>
-        <w:jc w:val="center"/>
-      </w:pPr>
-      <w:r>
-        <w:t>Ricardo Martinez</w:t>
-      </w:r>
-    </w:p>
-    <w:p>
-      <w:pPr>
-        <w:jc w:val="center"/>
-      </w:pPr>
-      <w:r>
-        <w:t xml:space="preserve">Maurice </w:t>
-      </w:r>
-      <w:proofErr w:type="spellStart"/>
-      <w:r>
-        <w:t>Pruna</w:t>
-      </w:r>
-      <w:proofErr w:type="spellEnd"/>
-    </w:p>
-    <w:p/>
-    <w:p>
-      <w:pPr>
-        <w:jc w:val="center"/>
-      </w:pPr>
-      <w:r>
-        <w:t>September 6, 2014</w:t>
-      </w:r>
-    </w:p>
-    <w:p>
-      <w:pPr>
-        <w:jc w:val="center"/>
-      </w:pPr>
-    </w:p>
-    <w:p>
-      <w:pPr>
-        <w:jc w:val="center"/>
-      </w:pPr>
-      <w:r>
-        <w:t xml:space="preserve">Mentor: </w:t>
-      </w:r>
-    </w:p>
-    <w:p>
-      <w:pPr>
-        <w:jc w:val="center"/>
-      </w:pPr>
-      <w:r>
-        <w:t>Gabriela Wilson</w:t>
-      </w:r>
-    </w:p>
-    <w:p>
-      <w:pPr>
-        <w:jc w:val="center"/>
-      </w:pPr>
-      <w:r>
-        <w:t>Instructor:</w:t>
-      </w:r>
-    </w:p>
-    <w:p>
-      <w:pPr>
-        <w:jc w:val="center"/>
-      </w:pPr>
-      <w:proofErr w:type="spellStart"/>
-      <w:r>
-        <w:t>Masoud</w:t>
-      </w:r>
-      <w:proofErr w:type="spellEnd"/>
-      <w:r>
-        <w:t xml:space="preserve"> </w:t>
-      </w:r>
-      <w:proofErr w:type="spellStart"/>
-      <w:r>
-        <w:t>Sadjadi</w:t>
-      </w:r>
-      <w:proofErr w:type="spellEnd"/>
-    </w:p>
-    <w:p>
-      <w:r>
-        <w:br w:type="page"/>
-      </w:r>
-    </w:p>
-    <w:p>
-      <w:pPr>
-        <w:rPr>
-          <w:rFonts w:ascii="Verdana" w:hAnsi="Verdana"/>
-          <w:color w:val="000000"/>
-          <w:sz w:val="20"/>
-          <w:szCs w:val="20"/>
-        </w:rPr>
-      </w:pPr>
-      <w:proofErr w:type="gramStart"/>
-      <w:r>
-        <w:rPr>
-          <w:rFonts w:ascii="Verdana" w:hAnsi="Verdana"/>
-          <w:color w:val="000000"/>
-          <w:sz w:val="20"/>
-          <w:szCs w:val="20"/>
-        </w:rPr>
         <w:lastRenderedPageBreak/>
         <w:t>© 2014 by Senior Project – People Mover.</w:t>
       </w:r>
@@ -197,18 +1998,13 @@
     </w:p>
     <w:p>
       <w:r>
-        <w:rPr>
-          <w:rFonts w:ascii="Verdana" w:hAnsi="Verdana"/>
-          <w:color w:val="000000"/>
-          <w:sz w:val="20"/>
-          <w:szCs w:val="20"/>
-        </w:rPr>
         <w:t>All rights reserved. No part of this document may be reproduced or transmitted in any form or by any means, electronic, mechanical, photocopying, recording, or otherwise, without prior written permission of Senior Project – People Mover.</w:t>
       </w:r>
       <w:r>
         <w:br w:type="page"/>
       </w:r>
     </w:p>
+    <w:p/>
     <w:p>
       <w:pPr>
         <w:jc w:val="center"/>
@@ -226,7 +2022,6 @@
           <w:sz w:val="32"/>
           <w:szCs w:val="32"/>
         </w:rPr>
-        <w:lastRenderedPageBreak/>
         <w:t>Abstract</w:t>
       </w:r>
     </w:p>
@@ -2088,7 +3883,7 @@
       <w:pPr>
         <w:pStyle w:val="Heading1"/>
       </w:pPr>
-      <w:bookmarkStart w:id="0" w:name="_Toc274148847"/>
+      <w:bookmarkStart w:id="1" w:name="_Toc274148847"/>
       <w:r>
         <w:lastRenderedPageBreak/>
         <w:t xml:space="preserve">1. </w:t>
@@ -2096,7 +3891,7 @@
       <w:r>
         <w:t>Introduction</w:t>
       </w:r>
-      <w:bookmarkEnd w:id="0"/>
+      <w:bookmarkEnd w:id="1"/>
       <w:r>
         <w:rPr>
           <w:sz w:val="28"/>
@@ -2125,11 +3920,11 @@
           <w:numId w:val="43"/>
         </w:numPr>
       </w:pPr>
-      <w:bookmarkStart w:id="1" w:name="_Toc274148848"/>
+      <w:bookmarkStart w:id="2" w:name="_Toc274148848"/>
       <w:r>
         <w:t>Problem definition</w:t>
       </w:r>
-      <w:bookmarkEnd w:id="1"/>
+      <w:bookmarkEnd w:id="2"/>
     </w:p>
     <w:p>
       <w:pPr>
@@ -2158,11 +3953,11 @@
           <w:numId w:val="43"/>
         </w:numPr>
       </w:pPr>
-      <w:bookmarkStart w:id="2" w:name="_Toc274148849"/>
+      <w:bookmarkStart w:id="3" w:name="_Toc274148849"/>
       <w:r>
         <w:t>Scope of the System</w:t>
       </w:r>
-      <w:bookmarkEnd w:id="2"/>
+      <w:bookmarkEnd w:id="3"/>
     </w:p>
     <w:p>
       <w:pPr>
@@ -2191,11 +3986,11 @@
           <w:numId w:val="43"/>
         </w:numPr>
       </w:pPr>
-      <w:bookmarkStart w:id="3" w:name="_Toc274148850"/>
+      <w:bookmarkStart w:id="4" w:name="_Toc274148850"/>
       <w:r>
         <w:t>Definitions, Acronyms, and Abbreviations</w:t>
       </w:r>
-      <w:bookmarkEnd w:id="3"/>
+      <w:bookmarkEnd w:id="4"/>
     </w:p>
     <w:p>
       <w:pPr>
@@ -2234,11 +4029,11 @@
           <w:numId w:val="43"/>
         </w:numPr>
       </w:pPr>
-      <w:bookmarkStart w:id="4" w:name="_Toc274148851"/>
+      <w:bookmarkStart w:id="5" w:name="_Toc274148851"/>
       <w:r>
         <w:t>Overview of Document</w:t>
       </w:r>
-      <w:bookmarkEnd w:id="4"/>
+      <w:bookmarkEnd w:id="5"/>
     </w:p>
     <w:p>
       <w:pPr>
@@ -2345,7 +4140,7 @@
       <w:pPr>
         <w:pStyle w:val="Heading1"/>
       </w:pPr>
-      <w:bookmarkStart w:id="5" w:name="_Toc274148852"/>
+      <w:bookmarkStart w:id="6" w:name="_Toc274148852"/>
       <w:r>
         <w:lastRenderedPageBreak/>
         <w:t xml:space="preserve">2. </w:t>
@@ -2356,7 +4151,7 @@
       <w:r>
         <w:t xml:space="preserve"> of Current System (Limitations and Constraints)</w:t>
       </w:r>
-      <w:bookmarkEnd w:id="5"/>
+      <w:bookmarkEnd w:id="6"/>
     </w:p>
     <w:p>
       <w:pPr>
@@ -2376,7 +4171,7 @@
       <w:pPr>
         <w:pStyle w:val="Heading1"/>
       </w:pPr>
-      <w:bookmarkStart w:id="6" w:name="_Toc274148853"/>
+      <w:bookmarkStart w:id="7" w:name="_Toc274148853"/>
       <w:r>
         <w:lastRenderedPageBreak/>
         <w:t xml:space="preserve">3. </w:t>
@@ -2384,7 +4179,7 @@
       <w:r>
         <w:t>Project Plan</w:t>
       </w:r>
-      <w:bookmarkEnd w:id="6"/>
+      <w:bookmarkEnd w:id="7"/>
     </w:p>
     <w:p>
       <w:pPr>
@@ -2404,14 +4199,14 @@
         <w:pStyle w:val="Heading2"/>
         <w:ind w:firstLine="360"/>
       </w:pPr>
-      <w:bookmarkStart w:id="7" w:name="_Toc274148854"/>
+      <w:bookmarkStart w:id="8" w:name="_Toc274148854"/>
       <w:r>
         <w:t xml:space="preserve">3.1 </w:t>
       </w:r>
       <w:r>
         <w:t>Project Organization</w:t>
       </w:r>
-      <w:bookmarkEnd w:id="7"/>
+      <w:bookmarkEnd w:id="8"/>
     </w:p>
     <w:p>
       <w:pPr>
@@ -2435,7 +4230,7 @@
           <w:color w:val="2E74B5" w:themeColor="accent1" w:themeShade="BF"/>
         </w:rPr>
       </w:pPr>
-      <w:bookmarkStart w:id="8" w:name="_Toc274148855"/>
+      <w:bookmarkStart w:id="9" w:name="_Toc274148855"/>
       <w:r>
         <w:rPr>
           <w:color w:val="2E74B5" w:themeColor="accent1" w:themeShade="BF"/>
@@ -2448,7 +4243,7 @@
         </w:rPr>
         <w:t>Project Personnel Organization</w:t>
       </w:r>
-      <w:bookmarkEnd w:id="8"/>
+      <w:bookmarkEnd w:id="9"/>
     </w:p>
     <w:p>
       <w:pPr>
@@ -2842,7 +4637,7 @@
           <w:color w:val="2E74B5" w:themeColor="accent1" w:themeShade="BF"/>
         </w:rPr>
       </w:pPr>
-      <w:bookmarkStart w:id="9" w:name="_Toc274148856"/>
+      <w:bookmarkStart w:id="10" w:name="_Toc274148856"/>
       <w:r>
         <w:rPr>
           <w:color w:val="2E74B5" w:themeColor="accent1" w:themeShade="BF"/>
@@ -2855,7 +4650,7 @@
         </w:rPr>
         <w:t>Hardware and Software Resources</w:t>
       </w:r>
-      <w:bookmarkEnd w:id="9"/>
+      <w:bookmarkEnd w:id="10"/>
       <w:r>
         <w:rPr>
           <w:color w:val="2E74B5" w:themeColor="accent1" w:themeShade="BF"/>
@@ -3072,7 +4867,7 @@
         <w:pStyle w:val="Heading2"/>
         <w:ind w:firstLine="360"/>
       </w:pPr>
-      <w:bookmarkStart w:id="10" w:name="_Toc274148857"/>
+      <w:bookmarkStart w:id="11" w:name="_Toc274148857"/>
       <w:r>
         <w:t xml:space="preserve">3.2 </w:t>
       </w:r>
@@ -3082,7 +4877,7 @@
       <w:r>
         <w:t xml:space="preserve"> (work breakdown)</w:t>
       </w:r>
-      <w:bookmarkEnd w:id="10"/>
+      <w:bookmarkEnd w:id="11"/>
     </w:p>
     <w:tbl>
       <w:tblPr>
@@ -5459,7 +7254,7 @@
       <w:pPr>
         <w:pStyle w:val="Heading1"/>
       </w:pPr>
-      <w:bookmarkStart w:id="11" w:name="_Toc274148858"/>
+      <w:bookmarkStart w:id="12" w:name="_Toc274148858"/>
       <w:r>
         <w:lastRenderedPageBreak/>
         <w:t xml:space="preserve">4. </w:t>
@@ -5467,7 +7262,7 @@
       <w:r>
         <w:t>Proposed System Requirements</w:t>
       </w:r>
-      <w:bookmarkEnd w:id="11"/>
+      <w:bookmarkEnd w:id="12"/>
     </w:p>
     <w:p>
       <w:pPr>
@@ -5486,11 +7281,11 @@
         <w:pStyle w:val="Heading2"/>
         <w:ind w:firstLine="360"/>
       </w:pPr>
-      <w:bookmarkStart w:id="12" w:name="_Toc274148859"/>
+      <w:bookmarkStart w:id="13" w:name="_Toc274148859"/>
       <w:r>
         <w:t>4.1 Functional Requirements</w:t>
       </w:r>
-      <w:bookmarkEnd w:id="12"/>
+      <w:bookmarkEnd w:id="13"/>
       <w:r>
         <w:t xml:space="preserve"> </w:t>
       </w:r>
@@ -7856,14 +9651,14 @@
         <w:pStyle w:val="Heading2"/>
         <w:ind w:firstLine="360"/>
       </w:pPr>
-      <w:bookmarkStart w:id="13" w:name="_Toc274148860"/>
+      <w:bookmarkStart w:id="14" w:name="_Toc274148860"/>
       <w:r>
         <w:t xml:space="preserve">4.2 </w:t>
       </w:r>
       <w:r>
         <w:t>Analysis of System Requirements</w:t>
       </w:r>
-      <w:bookmarkEnd w:id="13"/>
+      <w:bookmarkEnd w:id="14"/>
     </w:p>
     <w:p>
       <w:pPr>
@@ -7879,14 +9674,14 @@
         <w:pStyle w:val="Heading3"/>
         <w:ind w:firstLine="720"/>
       </w:pPr>
-      <w:bookmarkStart w:id="14" w:name="_Toc274148861"/>
+      <w:bookmarkStart w:id="15" w:name="_Toc274148861"/>
       <w:r>
         <w:t xml:space="preserve">4.2.1 </w:t>
       </w:r>
       <w:r>
         <w:t>Scenarios</w:t>
       </w:r>
-      <w:bookmarkEnd w:id="14"/>
+      <w:bookmarkEnd w:id="15"/>
     </w:p>
     <w:p>
       <w:pPr>
@@ -8511,7 +10306,7 @@
           <w:color w:val="2E74B5" w:themeColor="accent1" w:themeShade="BF"/>
         </w:rPr>
       </w:pPr>
-      <w:bookmarkStart w:id="15" w:name="_Toc274148862"/>
+      <w:bookmarkStart w:id="16" w:name="_Toc274148862"/>
       <w:r>
         <w:rPr>
           <w:color w:val="2E74B5" w:themeColor="accent1" w:themeShade="BF"/>
@@ -8524,7 +10319,7 @@
         </w:rPr>
         <w:t>Use case model</w:t>
       </w:r>
-      <w:bookmarkEnd w:id="15"/>
+      <w:bookmarkEnd w:id="16"/>
     </w:p>
     <w:p>
       <w:pPr>
@@ -8556,7 +10351,7 @@
           <w:color w:val="2E74B5" w:themeColor="accent1" w:themeShade="BF"/>
         </w:rPr>
       </w:pPr>
-      <w:bookmarkStart w:id="16" w:name="_Toc274148863"/>
+      <w:bookmarkStart w:id="17" w:name="_Toc274148863"/>
       <w:r>
         <w:rPr>
           <w:color w:val="2E74B5" w:themeColor="accent1" w:themeShade="BF"/>
@@ -8569,7 +10364,7 @@
         </w:rPr>
         <w:t>Static model e.g., object diagrams, class diagram</w:t>
       </w:r>
-      <w:bookmarkEnd w:id="16"/>
+      <w:bookmarkEnd w:id="17"/>
     </w:p>
     <w:p>
       <w:pPr>
@@ -8590,7 +10385,7 @@
           <w:color w:val="2E74B5" w:themeColor="accent1" w:themeShade="BF"/>
         </w:rPr>
       </w:pPr>
-      <w:bookmarkStart w:id="17" w:name="_Toc274148864"/>
+      <w:bookmarkStart w:id="18" w:name="_Toc274148864"/>
       <w:r>
         <w:rPr>
           <w:color w:val="2E74B5" w:themeColor="accent1" w:themeShade="BF"/>
@@ -8604,7 +10399,7 @@
         </w:rPr>
         <w:t>Dynamic model e.g., sequence diagrams or state machines</w:t>
       </w:r>
-      <w:bookmarkEnd w:id="17"/>
+      <w:bookmarkEnd w:id="18"/>
     </w:p>
     <w:p>
       <w:pPr>
@@ -8626,7 +10421,7 @@
       <w:pPr>
         <w:pStyle w:val="Heading1"/>
       </w:pPr>
-      <w:bookmarkStart w:id="18" w:name="_Toc274148865"/>
+      <w:bookmarkStart w:id="19" w:name="_Toc274148865"/>
       <w:r>
         <w:lastRenderedPageBreak/>
         <w:t xml:space="preserve">5. </w:t>
@@ -8634,7 +10429,7 @@
       <w:r>
         <w:t>Glossary</w:t>
       </w:r>
-      <w:bookmarkEnd w:id="18"/>
+      <w:bookmarkEnd w:id="19"/>
     </w:p>
     <w:p>
       <w:r>
@@ -8645,7 +10440,7 @@
       <w:pPr>
         <w:pStyle w:val="Heading1"/>
       </w:pPr>
-      <w:bookmarkStart w:id="19" w:name="_Toc274148866"/>
+      <w:bookmarkStart w:id="20" w:name="_Toc274148866"/>
       <w:r>
         <w:lastRenderedPageBreak/>
         <w:t xml:space="preserve">6. </w:t>
@@ -8653,21 +10448,21 @@
       <w:r>
         <w:t>Appendix</w:t>
       </w:r>
-      <w:bookmarkEnd w:id="19"/>
+      <w:bookmarkEnd w:id="20"/>
     </w:p>
     <w:p>
       <w:pPr>
         <w:pStyle w:val="Heading2"/>
         <w:ind w:firstLine="360"/>
       </w:pPr>
-      <w:bookmarkStart w:id="20" w:name="_Toc274148867"/>
+      <w:bookmarkStart w:id="21" w:name="_Toc274148867"/>
       <w:r>
         <w:t xml:space="preserve">6.1 </w:t>
       </w:r>
       <w:r>
         <w:t>Appendix A - Complete use cases</w:t>
       </w:r>
-      <w:bookmarkEnd w:id="20"/>
+      <w:bookmarkEnd w:id="21"/>
       <w:r>
         <w:t xml:space="preserve"> </w:t>
       </w:r>
@@ -13299,7 +15094,7 @@
         <w:pStyle w:val="Heading2"/>
         <w:ind w:firstLine="360"/>
       </w:pPr>
-      <w:bookmarkStart w:id="21" w:name="_Toc274148868"/>
+      <w:bookmarkStart w:id="22" w:name="_Toc274148868"/>
       <w:r>
         <w:lastRenderedPageBreak/>
         <w:t xml:space="preserve">6.2 </w:t>
@@ -13307,7 +15102,7 @@
       <w:r>
         <w:t>Appendix B - Use case diagram using UML</w:t>
       </w:r>
-      <w:bookmarkEnd w:id="21"/>
+      <w:bookmarkEnd w:id="22"/>
     </w:p>
     <w:p>
       <w:pPr>
@@ -13377,7 +15172,7 @@
         <w:pStyle w:val="Heading2"/>
         <w:ind w:firstLine="360"/>
       </w:pPr>
-      <w:bookmarkStart w:id="22" w:name="_Toc274148869"/>
+      <w:bookmarkStart w:id="23" w:name="_Toc274148869"/>
       <w:r>
         <w:lastRenderedPageBreak/>
         <w:t xml:space="preserve">6.3 </w:t>
@@ -13385,7 +15180,7 @@
       <w:r>
         <w:t>Appendix C - Static UML diagram</w:t>
       </w:r>
-      <w:bookmarkEnd w:id="22"/>
+      <w:bookmarkEnd w:id="23"/>
     </w:p>
     <w:p>
       <w:pPr>
@@ -13409,7 +15204,7 @@
         <w:pStyle w:val="Heading2"/>
         <w:ind w:firstLine="360"/>
       </w:pPr>
-      <w:bookmarkStart w:id="23" w:name="_Toc274148870"/>
+      <w:bookmarkStart w:id="24" w:name="_Toc274148870"/>
       <w:r>
         <w:lastRenderedPageBreak/>
         <w:t xml:space="preserve">6.4 </w:t>
@@ -13417,7 +15212,7 @@
       <w:r>
         <w:t>Appendix D - Dynamic UML diagrams</w:t>
       </w:r>
-      <w:bookmarkEnd w:id="23"/>
+      <w:bookmarkEnd w:id="24"/>
     </w:p>
     <w:p>
       <w:pPr>
@@ -13694,8 +15489,6 @@
           </wp:inline>
         </w:drawing>
       </w:r>
-      <w:bookmarkStart w:id="24" w:name="_GoBack"/>
-      <w:bookmarkEnd w:id="24"/>
       <w:r>
         <w:br w:type="page"/>
       </w:r>
@@ -19430,7 +21223,7 @@
         <w:rStyle w:val="PageNumber"/>
         <w:noProof/>
       </w:rPr>
-      <w:t>30</w:t>
+      <w:t>4</w:t>
     </w:r>
     <w:r>
       <w:rPr>
@@ -27182,6 +28975,29 @@
       <w:color w:val="5B9BD5" w:themeColor="accent1"/>
     </w:rPr>
   </w:style>
+  <w:style w:type="paragraph" w:styleId="NoSpacing">
+    <w:name w:val="No Spacing"/>
+    <w:link w:val="NoSpacingChar"/>
+    <w:uiPriority w:val="1"/>
+    <w:qFormat/>
+    <w:rsid w:val="000C37BE"/>
+    <w:pPr>
+      <w:spacing w:after="0" w:line="240" w:lineRule="auto"/>
+    </w:pPr>
+    <w:rPr>
+      <w:rFonts w:eastAsiaTheme="minorEastAsia"/>
+    </w:rPr>
+  </w:style>
+  <w:style w:type="character" w:customStyle="1" w:styleId="NoSpacingChar">
+    <w:name w:val="No Spacing Char"/>
+    <w:basedOn w:val="DefaultParagraphFont"/>
+    <w:link w:val="NoSpacing"/>
+    <w:uiPriority w:val="1"/>
+    <w:rsid w:val="000C37BE"/>
+    <w:rPr>
+      <w:rFonts w:eastAsiaTheme="minorEastAsia"/>
+    </w:rPr>
+  </w:style>
 </w:styles>
 </file>
 
@@ -29609,7 +31425,587 @@
       <w:color w:val="5B9BD5" w:themeColor="accent1"/>
     </w:rPr>
   </w:style>
+  <w:style w:type="paragraph" w:styleId="NoSpacing">
+    <w:name w:val="No Spacing"/>
+    <w:link w:val="NoSpacingChar"/>
+    <w:uiPriority w:val="1"/>
+    <w:qFormat/>
+    <w:rsid w:val="000C37BE"/>
+    <w:pPr>
+      <w:spacing w:after="0" w:line="240" w:lineRule="auto"/>
+    </w:pPr>
+    <w:rPr>
+      <w:rFonts w:eastAsiaTheme="minorEastAsia"/>
+    </w:rPr>
+  </w:style>
+  <w:style w:type="character" w:customStyle="1" w:styleId="NoSpacingChar">
+    <w:name w:val="No Spacing Char"/>
+    <w:basedOn w:val="DefaultParagraphFont"/>
+    <w:link w:val="NoSpacing"/>
+    <w:uiPriority w:val="1"/>
+    <w:rsid w:val="000C37BE"/>
+    <w:rPr>
+      <w:rFonts w:eastAsiaTheme="minorEastAsia"/>
+    </w:rPr>
+  </w:style>
 </w:styles>
+</file>
+
+<file path=word/glossary/document.xml><?xml version="1.0" encoding="utf-8"?>
+<w:glossaryDocument xmlns:wpc="http://schemas.microsoft.com/office/word/2010/wordprocessingCanvas" xmlns:mo="http://schemas.microsoft.com/office/mac/office/2008/main" xmlns:mc="http://schemas.openxmlformats.org/markup-compatibility/2006" xmlns:mv="urn:schemas-microsoft-com:mac:vml" xmlns:o="urn:schemas-microsoft-com:office:office" xmlns:r="http://schemas.openxmlformats.org/officeDocument/2006/relationships" xmlns:m="http://schemas.openxmlformats.org/officeDocument/2006/math" xmlns:v="urn:schemas-microsoft-com:vml" xmlns:wp14="http://schemas.microsoft.com/office/word/2010/wordprocessingDrawing" xmlns:wp="http://schemas.openxmlformats.org/drawingml/2006/wordprocessingDrawing" xmlns:w10="urn:schemas-microsoft-com:office:word" xmlns:w="http://schemas.openxmlformats.org/wordprocessingml/2006/main" xmlns:w14="http://schemas.microsoft.com/office/word/2010/wordml" xmlns:wpg="http://schemas.microsoft.com/office/word/2010/wordprocessingGroup" xmlns:wpi="http://schemas.microsoft.com/office/word/2010/wordprocessingInk" xmlns:wne="http://schemas.microsoft.com/office/word/2006/wordml" xmlns:wps="http://schemas.microsoft.com/office/word/2010/wordprocessingShape" mc:Ignorable="w14 wp14"/>
+</file>
+
+<file path=word/glossary/fontTable.xml><?xml version="1.0" encoding="utf-8"?>
+<w:fonts xmlns:mc="http://schemas.openxmlformats.org/markup-compatibility/2006" xmlns:r="http://schemas.openxmlformats.org/officeDocument/2006/relationships" xmlns:w="http://schemas.openxmlformats.org/wordprocessingml/2006/main" xmlns:w14="http://schemas.microsoft.com/office/word/2010/wordml" mc:Ignorable="w14">
+  <w:font w:name="Times New Roman">
+    <w:panose1 w:val="02020603050405020304"/>
+    <w:charset w:val="00"/>
+    <w:family w:val="auto"/>
+    <w:pitch w:val="variable"/>
+    <w:sig w:usb0="E0002AFF" w:usb1="C0007841" w:usb2="00000009" w:usb3="00000000" w:csb0="000001FF" w:csb1="00000000"/>
+  </w:font>
+  <w:font w:name="Symbol">
+    <w:panose1 w:val="00000000000000000000"/>
+    <w:charset w:val="02"/>
+    <w:family w:val="auto"/>
+    <w:pitch w:val="variable"/>
+    <w:sig w:usb0="00000000" w:usb1="10000000" w:usb2="00000000" w:usb3="00000000" w:csb0="80000000" w:csb1="00000000"/>
+  </w:font>
+  <w:font w:name="Courier New">
+    <w:panose1 w:val="02070309020205020404"/>
+    <w:charset w:val="00"/>
+    <w:family w:val="auto"/>
+    <w:pitch w:val="variable"/>
+    <w:sig w:usb0="E0002AFF" w:usb1="C0007843" w:usb2="00000009" w:usb3="00000000" w:csb0="000001FF" w:csb1="00000000"/>
+  </w:font>
+  <w:font w:name="Wingdings">
+    <w:panose1 w:val="05000000000000000000"/>
+    <w:charset w:val="02"/>
+    <w:family w:val="auto"/>
+    <w:pitch w:val="variable"/>
+    <w:sig w:usb0="00000000" w:usb1="10000000" w:usb2="00000000" w:usb3="00000000" w:csb0="80000000" w:csb1="00000000"/>
+  </w:font>
+  <w:font w:name="Calibri">
+    <w:panose1 w:val="020F0502020204030204"/>
+    <w:charset w:val="00"/>
+    <w:family w:val="auto"/>
+    <w:pitch w:val="variable"/>
+    <w:sig w:usb0="E10002FF" w:usb1="4000ACFF" w:usb2="00000009" w:usb3="00000000" w:csb0="0000019F" w:csb1="00000000"/>
+  </w:font>
+  <w:font w:name="Calibri Light">
+    <w:panose1 w:val="020F0302020204030204"/>
+    <w:charset w:val="00"/>
+    <w:family w:val="auto"/>
+    <w:pitch w:val="variable"/>
+    <w:sig w:usb0="A00002EF" w:usb1="4000207B" w:usb2="00000000" w:usb3="00000000" w:csb0="0000009F" w:csb1="00000000"/>
+  </w:font>
+  <w:font w:name="ＭＳ ゴシック">
+    <w:charset w:val="4E"/>
+    <w:family w:val="auto"/>
+    <w:pitch w:val="variable"/>
+    <w:sig w:usb0="00000001" w:usb1="08070000" w:usb2="00000010" w:usb3="00000000" w:csb0="00020000" w:csb1="00000000"/>
+  </w:font>
+  <w:font w:name="ＭＳ 明朝">
+    <w:charset w:val="4E"/>
+    <w:family w:val="auto"/>
+    <w:pitch w:val="variable"/>
+    <w:sig w:usb0="00000001" w:usb1="08070000" w:usb2="00000010" w:usb3="00000000" w:csb0="00020000" w:csb1="00000000"/>
+  </w:font>
+  <w:font w:name="Lucida Grande">
+    <w:panose1 w:val="020B0600040502020204"/>
+    <w:charset w:val="00"/>
+    <w:family w:val="auto"/>
+    <w:pitch w:val="variable"/>
+    <w:sig w:usb0="E1000AEF" w:usb1="5000A1FF" w:usb2="00000000" w:usb3="00000000" w:csb0="000001BF" w:csb1="00000000"/>
+  </w:font>
+  <w:font w:name="Arial">
+    <w:panose1 w:val="020B0604020202020204"/>
+    <w:charset w:val="00"/>
+    <w:family w:val="auto"/>
+    <w:pitch w:val="variable"/>
+    <w:sig w:usb0="E0002AFF" w:usb1="C0007843" w:usb2="00000009" w:usb3="00000000" w:csb0="000001FF" w:csb1="00000000"/>
+  </w:font>
+  <w:font w:name="Cambria">
+    <w:panose1 w:val="02040503050406030204"/>
+    <w:charset w:val="00"/>
+    <w:family w:val="auto"/>
+    <w:pitch w:val="variable"/>
+    <w:sig w:usb0="E00002FF" w:usb1="400004FF" w:usb2="00000000" w:usb3="00000000" w:csb0="0000019F" w:csb1="00000000"/>
+  </w:font>
+</w:fonts>
+</file>
+
+<file path=word/glossary/settings.xml><?xml version="1.0" encoding="utf-8"?>
+<w:settings xmlns:mc="http://schemas.openxmlformats.org/markup-compatibility/2006" xmlns:o="urn:schemas-microsoft-com:office:office" xmlns:r="http://schemas.openxmlformats.org/officeDocument/2006/relationships" xmlns:m="http://schemas.openxmlformats.org/officeDocument/2006/math" xmlns:v="urn:schemas-microsoft-com:vml" xmlns:w10="urn:schemas-microsoft-com:office:word" xmlns:w="http://schemas.openxmlformats.org/wordprocessingml/2006/main" xmlns:w14="http://schemas.microsoft.com/office/word/2010/wordml" xmlns:sl="http://schemas.openxmlformats.org/schemaLibrary/2006/main" mc:Ignorable="w14">
+  <w:view w:val="normal"/>
+  <w:defaultTabStop w:val="720"/>
+  <w:characterSpacingControl w:val="doNotCompress"/>
+  <w:compat>
+    <w:useFELayout/>
+    <w:compatSetting w:name="compatibilityMode" w:uri="http://schemas.microsoft.com/office/word" w:val="14"/>
+    <w:compatSetting w:name="overrideTableStyleFontSizeAndJustification" w:uri="http://schemas.microsoft.com/office/word" w:val="1"/>
+    <w:compatSetting w:name="enableOpenTypeFeatures" w:uri="http://schemas.microsoft.com/office/word" w:val="1"/>
+    <w:compatSetting w:name="doNotFlipMirrorIndents" w:uri="http://schemas.microsoft.com/office/word" w:val="1"/>
+  </w:compat>
+  <w:rsids>
+    <w:rsidRoot w:val="005E4DA7"/>
+    <w:rsid w:val="005E4DA7"/>
+  </w:rsids>
+  <m:mathPr>
+    <m:mathFont m:val="Cambria Math"/>
+    <m:brkBin m:val="before"/>
+    <m:brkBinSub m:val="--"/>
+    <m:smallFrac m:val="0"/>
+    <m:dispDef/>
+    <m:lMargin m:val="0"/>
+    <m:rMargin m:val="0"/>
+    <m:defJc m:val="centerGroup"/>
+    <m:wrapIndent m:val="1440"/>
+    <m:intLim m:val="subSup"/>
+    <m:naryLim m:val="undOvr"/>
+  </m:mathPr>
+  <w:themeFontLang w:val="en-US" w:eastAsia="ja-JP"/>
+  <w:clrSchemeMapping w:bg1="light1" w:t1="dark1" w:bg2="light2" w:t2="dark2" w:accent1="accent1" w:accent2="accent2" w:accent3="accent3" w:accent4="accent4" w:accent5="accent5" w:accent6="accent6" w:hyperlink="hyperlink" w:followedHyperlink="followedHyperlink"/>
+  <w:doNotAutoCompressPictures/>
+  <w:decimalSymbol w:val="."/>
+  <w:listSeparator w:val=","/>
+  <w14:defaultImageDpi w14:val="300"/>
+</w:settings>
+</file>
+
+<file path=word/glossary/styles.xml><?xml version="1.0" encoding="utf-8"?>
+<w:styles xmlns:mc="http://schemas.openxmlformats.org/markup-compatibility/2006" xmlns:r="http://schemas.openxmlformats.org/officeDocument/2006/relationships" xmlns:w="http://schemas.openxmlformats.org/wordprocessingml/2006/main" xmlns:w14="http://schemas.microsoft.com/office/word/2010/wordml" mc:Ignorable="w14">
+  <w:docDefaults>
+    <w:rPrDefault>
+      <w:rPr>
+        <w:rFonts w:asciiTheme="minorHAnsi" w:eastAsiaTheme="minorEastAsia" w:hAnsiTheme="minorHAnsi" w:cstheme="minorBidi"/>
+        <w:sz w:val="24"/>
+        <w:szCs w:val="24"/>
+        <w:lang w:val="en-US" w:eastAsia="ja-JP" w:bidi="ar-SA"/>
+      </w:rPr>
+    </w:rPrDefault>
+    <w:pPrDefault/>
+  </w:docDefaults>
+  <w:latentStyles w:defLockedState="0" w:defUIPriority="99" w:defSemiHidden="1" w:defUnhideWhenUsed="1" w:defQFormat="0" w:count="276">
+    <w:lsdException w:name="Normal" w:semiHidden="0" w:uiPriority="0" w:unhideWhenUsed="0" w:qFormat="1"/>
+    <w:lsdException w:name="heading 1" w:semiHidden="0" w:uiPriority="9" w:unhideWhenUsed="0" w:qFormat="1"/>
+    <w:lsdException w:name="heading 2" w:uiPriority="9" w:qFormat="1"/>
+    <w:lsdException w:name="heading 3" w:uiPriority="9" w:qFormat="1"/>
+    <w:lsdException w:name="heading 4" w:uiPriority="9" w:qFormat="1"/>
+    <w:lsdException w:name="heading 5" w:uiPriority="9" w:qFormat="1"/>
+    <w:lsdException w:name="heading 6" w:uiPriority="9" w:qFormat="1"/>
+    <w:lsdException w:name="heading 7" w:uiPriority="9" w:qFormat="1"/>
+    <w:lsdException w:name="heading 8" w:uiPriority="9" w:qFormat="1"/>
+    <w:lsdException w:name="heading 9" w:uiPriority="9" w:qFormat="1"/>
+    <w:lsdException w:name="toc 1" w:uiPriority="39"/>
+    <w:lsdException w:name="toc 2" w:uiPriority="39"/>
+    <w:lsdException w:name="toc 3" w:uiPriority="39"/>
+    <w:lsdException w:name="toc 4" w:uiPriority="39"/>
+    <w:lsdException w:name="toc 5" w:uiPriority="39"/>
+    <w:lsdException w:name="toc 6" w:uiPriority="39"/>
+    <w:lsdException w:name="toc 7" w:uiPriority="39"/>
+    <w:lsdException w:name="toc 8" w:uiPriority="39"/>
+    <w:lsdException w:name="toc 9" w:uiPriority="39"/>
+    <w:lsdException w:name="caption" w:uiPriority="35" w:qFormat="1"/>
+    <w:lsdException w:name="Title" w:semiHidden="0" w:uiPriority="10" w:unhideWhenUsed="0" w:qFormat="1"/>
+    <w:lsdException w:name="Default Paragraph Font" w:uiPriority="1"/>
+    <w:lsdException w:name="Subtitle" w:semiHidden="0" w:uiPriority="11" w:unhideWhenUsed="0" w:qFormat="1"/>
+    <w:lsdException w:name="Strong" w:semiHidden="0" w:uiPriority="22" w:unhideWhenUsed="0" w:qFormat="1"/>
+    <w:lsdException w:name="Emphasis" w:semiHidden="0" w:uiPriority="20" w:unhideWhenUsed="0" w:qFormat="1"/>
+    <w:lsdException w:name="Table Grid" w:semiHidden="0" w:uiPriority="59" w:unhideWhenUsed="0"/>
+    <w:lsdException w:name="Placeholder Text" w:unhideWhenUsed="0"/>
+    <w:lsdException w:name="No Spacing" w:semiHidden="0" w:uiPriority="1" w:unhideWhenUsed="0" w:qFormat="1"/>
+    <w:lsdException w:name="Light Shading" w:semiHidden="0" w:uiPriority="60" w:unhideWhenUsed="0"/>
+    <w:lsdException w:name="Light List" w:semiHidden="0" w:uiPriority="61" w:unhideWhenUsed="0"/>
+    <w:lsdException w:name="Light Grid" w:semiHidden="0" w:uiPriority="62" w:unhideWhenUsed="0"/>
+    <w:lsdException w:name="Medium Shading 1" w:semiHidden="0" w:uiPriority="63" w:unhideWhenUsed="0"/>
+    <w:lsdException w:name="Medium Shading 2" w:semiHidden="0" w:uiPriority="64" w:unhideWhenUsed="0"/>
+    <w:lsdException w:name="Medium List 1" w:semiHidden="0" w:uiPriority="65" w:unhideWhenUsed="0"/>
+    <w:lsdException w:name="Medium List 2" w:semiHidden="0" w:uiPriority="66" w:unhideWhenUsed="0"/>
+    <w:lsdException w:name="Medium Grid 1" w:semiHidden="0" w:uiPriority="67" w:unhideWhenUsed="0"/>
+    <w:lsdException w:name="Medium Grid 2" w:semiHidden="0" w:uiPriority="68" w:unhideWhenUsed="0"/>
+    <w:lsdException w:name="Medium Grid 3" w:semiHidden="0" w:uiPriority="69" w:unhideWhenUsed="0"/>
+    <w:lsdException w:name="Dark List" w:semiHidden="0" w:uiPriority="70" w:unhideWhenUsed="0"/>
+    <w:lsdException w:name="Colorful Shading" w:semiHidden="0" w:uiPriority="71" w:unhideWhenUsed="0"/>
+    <w:lsdException w:name="Colorful List" w:semiHidden="0" w:uiPriority="72" w:unhideWhenUsed="0"/>
+    <w:lsdException w:name="Colorful Grid" w:semiHidden="0" w:uiPriority="73" w:unhideWhenUsed="0"/>
+    <w:lsdException w:name="Light Shading Accent 1" w:semiHidden="0" w:uiPriority="60" w:unhideWhenUsed="0"/>
+    <w:lsdException w:name="Light List Accent 1" w:semiHidden="0" w:uiPriority="61" w:unhideWhenUsed="0"/>
+    <w:lsdException w:name="Light Grid Accent 1" w:semiHidden="0" w:uiPriority="62" w:unhideWhenUsed="0"/>
+    <w:lsdException w:name="Medium Shading 1 Accent 1" w:semiHidden="0" w:uiPriority="63" w:unhideWhenUsed="0"/>
+    <w:lsdException w:name="Medium Shading 2 Accent 1" w:semiHidden="0" w:uiPriority="64" w:unhideWhenUsed="0"/>
+    <w:lsdException w:name="Medium List 1 Accent 1" w:semiHidden="0" w:uiPriority="65" w:unhideWhenUsed="0"/>
+    <w:lsdException w:name="Revision" w:unhideWhenUsed="0"/>
+    <w:lsdException w:name="List Paragraph" w:semiHidden="0" w:uiPriority="34" w:unhideWhenUsed="0" w:qFormat="1"/>
+    <w:lsdException w:name="Quote" w:semiHidden="0" w:uiPriority="29" w:unhideWhenUsed="0" w:qFormat="1"/>
+    <w:lsdException w:name="Intense Quote" w:semiHidden="0" w:uiPriority="30" w:unhideWhenUsed="0" w:qFormat="1"/>
+    <w:lsdException w:name="Medium List 2 Accent 1" w:semiHidden="0" w:uiPriority="66" w:unhideWhenUsed="0"/>
+    <w:lsdException w:name="Medium Grid 1 Accent 1" w:semiHidden="0" w:uiPriority="67" w:unhideWhenUsed="0"/>
+    <w:lsdException w:name="Medium Grid 2 Accent 1" w:semiHidden="0" w:uiPriority="68" w:unhideWhenUsed="0"/>
+    <w:lsdException w:name="Medium Grid 3 Accent 1" w:semiHidden="0" w:uiPriority="69" w:unhideWhenUsed="0"/>
+    <w:lsdException w:name="Dark List Accent 1" w:semiHidden="0" w:uiPriority="70" w:unhideWhenUsed="0"/>
+    <w:lsdException w:name="Colorful Shading Accent 1" w:semiHidden="0" w:uiPriority="71" w:unhideWhenUsed="0"/>
+    <w:lsdException w:name="Colorful List Accent 1" w:semiHidden="0" w:uiPriority="72" w:unhideWhenUsed="0"/>
+    <w:lsdException w:name="Colorful Grid Accent 1" w:semiHidden="0" w:uiPriority="73" w:unhideWhenUsed="0"/>
+    <w:lsdException w:name="Light Shading Accent 2" w:semiHidden="0" w:uiPriority="60" w:unhideWhenUsed="0"/>
+    <w:lsdException w:name="Light List Accent 2" w:semiHidden="0" w:uiPriority="61" w:unhideWhenUsed="0"/>
+    <w:lsdException w:name="Light Grid Accent 2" w:semiHidden="0" w:uiPriority="62" w:unhideWhenUsed="0"/>
+    <w:lsdException w:name="Medium Shading 1 Accent 2" w:semiHidden="0" w:uiPriority="63" w:unhideWhenUsed="0"/>
+    <w:lsdException w:name="Medium Shading 2 Accent 2" w:semiHidden="0" w:uiPriority="64" w:unhideWhenUsed="0"/>
+    <w:lsdException w:name="Medium List 1 Accent 2" w:semiHidden="0" w:uiPriority="65" w:unhideWhenUsed="0"/>
+    <w:lsdException w:name="Medium List 2 Accent 2" w:semiHidden="0" w:uiPriority="66" w:unhideWhenUsed="0"/>
+    <w:lsdException w:name="Medium Grid 1 Accent 2" w:semiHidden="0" w:uiPriority="67" w:unhideWhenUsed="0"/>
+    <w:lsdException w:name="Medium Grid 2 Accent 2" w:semiHidden="0" w:uiPriority="68" w:unhideWhenUsed="0"/>
+    <w:lsdException w:name="Medium Grid 3 Accent 2" w:semiHidden="0" w:uiPriority="69" w:unhideWhenUsed="0"/>
+    <w:lsdException w:name="Dark List Accent 2" w:semiHidden="0" w:uiPriority="70" w:unhideWhenUsed="0"/>
+    <w:lsdException w:name="Colorful Shading Accent 2" w:semiHidden="0" w:uiPriority="71" w:unhideWhenUsed="0"/>
+    <w:lsdException w:name="Colorful List Accent 2" w:semiHidden="0" w:uiPriority="72" w:unhideWhenUsed="0"/>
+    <w:lsdException w:name="Colorful Grid Accent 2" w:semiHidden="0" w:uiPriority="73" w:unhideWhenUsed="0"/>
+    <w:lsdException w:name="Light Shading Accent 3" w:semiHidden="0" w:uiPriority="60" w:unhideWhenUsed="0"/>
+    <w:lsdException w:name="Light List Accent 3" w:semiHidden="0" w:uiPriority="61" w:unhideWhenUsed="0"/>
+    <w:lsdException w:name="Light Grid Accent 3" w:semiHidden="0" w:uiPriority="62" w:unhideWhenUsed="0"/>
+    <w:lsdException w:name="Medium Shading 1 Accent 3" w:semiHidden="0" w:uiPriority="63" w:unhideWhenUsed="0"/>
+    <w:lsdException w:name="Medium Shading 2 Accent 3" w:semiHidden="0" w:uiPriority="64" w:unhideWhenUsed="0"/>
+    <w:lsdException w:name="Medium List 1 Accent 3" w:semiHidden="0" w:uiPriority="65" w:unhideWhenUsed="0"/>
+    <w:lsdException w:name="Medium List 2 Accent 3" w:semiHidden="0" w:uiPriority="66" w:unhideWhenUsed="0"/>
+    <w:lsdException w:name="Medium Grid 1 Accent 3" w:semiHidden="0" w:uiPriority="67" w:unhideWhenUsed="0"/>
+    <w:lsdException w:name="Medium Grid 2 Accent 3" w:semiHidden="0" w:uiPriority="68" w:unhideWhenUsed="0"/>
+    <w:lsdException w:name="Medium Grid 3 Accent 3" w:semiHidden="0" w:uiPriority="69" w:unhideWhenUsed="0"/>
+    <w:lsdException w:name="Dark List Accent 3" w:semiHidden="0" w:uiPriority="70" w:unhideWhenUsed="0"/>
+    <w:lsdException w:name="Colorful Shading Accent 3" w:semiHidden="0" w:uiPriority="71" w:unhideWhenUsed="0"/>
+    <w:lsdException w:name="Colorful List Accent 3" w:semiHidden="0" w:uiPriority="72" w:unhideWhenUsed="0"/>
+    <w:lsdException w:name="Colorful Grid Accent 3" w:semiHidden="0" w:uiPriority="73" w:unhideWhenUsed="0"/>
+    <w:lsdException w:name="Light Shading Accent 4" w:semiHidden="0" w:uiPriority="60" w:unhideWhenUsed="0"/>
+    <w:lsdException w:name="Light List Accent 4" w:semiHidden="0" w:uiPriority="61" w:unhideWhenUsed="0"/>
+    <w:lsdException w:name="Light Grid Accent 4" w:semiHidden="0" w:uiPriority="62" w:unhideWhenUsed="0"/>
+    <w:lsdException w:name="Medium Shading 1 Accent 4" w:semiHidden="0" w:uiPriority="63" w:unhideWhenUsed="0"/>
+    <w:lsdException w:name="Medium Shading 2 Accent 4" w:semiHidden="0" w:uiPriority="64" w:unhideWhenUsed="0"/>
+    <w:lsdException w:name="Medium List 1 Accent 4" w:semiHidden="0" w:uiPriority="65" w:unhideWhenUsed="0"/>
+    <w:lsdException w:name="Medium List 2 Accent 4" w:semiHidden="0" w:uiPriority="66" w:unhideWhenUsed="0"/>
+    <w:lsdException w:name="Medium Grid 1 Accent 4" w:semiHidden="0" w:uiPriority="67" w:unhideWhenUsed="0"/>
+    <w:lsdException w:name="Medium Grid 2 Accent 4" w:semiHidden="0" w:uiPriority="68" w:unhideWhenUsed="0"/>
+    <w:lsdException w:name="Medium Grid 3 Accent 4" w:semiHidden="0" w:uiPriority="69" w:unhideWhenUsed="0"/>
+    <w:lsdException w:name="Dark List Accent 4" w:semiHidden="0" w:uiPriority="70" w:unhideWhenUsed="0"/>
+    <w:lsdException w:name="Colorful Shading Accent 4" w:semiHidden="0" w:uiPriority="71" w:unhideWhenUsed="0"/>
+    <w:lsdException w:name="Colorful List Accent 4" w:semiHidden="0" w:uiPriority="72" w:unhideWhenUsed="0"/>
+    <w:lsdException w:name="Colorful Grid Accent 4" w:semiHidden="0" w:uiPriority="73" w:unhideWhenUsed="0"/>
+    <w:lsdException w:name="Light Shading Accent 5" w:semiHidden="0" w:uiPriority="60" w:unhideWhenUsed="0"/>
+    <w:lsdException w:name="Light List Accent 5" w:semiHidden="0" w:uiPriority="61" w:unhideWhenUsed="0"/>
+    <w:lsdException w:name="Light Grid Accent 5" w:semiHidden="0" w:uiPriority="62" w:unhideWhenUsed="0"/>
+    <w:lsdException w:name="Medium Shading 1 Accent 5" w:semiHidden="0" w:uiPriority="63" w:unhideWhenUsed="0"/>
+    <w:lsdException w:name="Medium Shading 2 Accent 5" w:semiHidden="0" w:uiPriority="64" w:unhideWhenUsed="0"/>
+    <w:lsdException w:name="Medium List 1 Accent 5" w:semiHidden="0" w:uiPriority="65" w:unhideWhenUsed="0"/>
+    <w:lsdException w:name="Medium List 2 Accent 5" w:semiHidden="0" w:uiPriority="66" w:unhideWhenUsed="0"/>
+    <w:lsdException w:name="Medium Grid 1 Accent 5" w:semiHidden="0" w:uiPriority="67" w:unhideWhenUsed="0"/>
+    <w:lsdException w:name="Medium Grid 2 Accent 5" w:semiHidden="0" w:uiPriority="68" w:unhideWhenUsed="0"/>
+    <w:lsdException w:name="Medium Grid 3 Accent 5" w:semiHidden="0" w:uiPriority="69" w:unhideWhenUsed="0"/>
+    <w:lsdException w:name="Dark List Accent 5" w:semiHidden="0" w:uiPriority="70" w:unhideWhenUsed="0"/>
+    <w:lsdException w:name="Colorful Shading Accent 5" w:semiHidden="0" w:uiPriority="71" w:unhideWhenUsed="0"/>
+    <w:lsdException w:name="Colorful List Accent 5" w:semiHidden="0" w:uiPriority="72" w:unhideWhenUsed="0"/>
+    <w:lsdException w:name="Colorful Grid Accent 5" w:semiHidden="0" w:uiPriority="73" w:unhideWhenUsed="0"/>
+    <w:lsdException w:name="Light Shading Accent 6" w:semiHidden="0" w:uiPriority="60" w:unhideWhenUsed="0"/>
+    <w:lsdException w:name="Light List Accent 6" w:semiHidden="0" w:uiPriority="61" w:unhideWhenUsed="0"/>
+    <w:lsdException w:name="Light Grid Accent 6" w:semiHidden="0" w:uiPriority="62" w:unhideWhenUsed="0"/>
+    <w:lsdException w:name="Medium Shading 1 Accent 6" w:semiHidden="0" w:uiPriority="63" w:unhideWhenUsed="0"/>
+    <w:lsdException w:name="Medium Shading 2 Accent 6" w:semiHidden="0" w:uiPriority="64" w:unhideWhenUsed="0"/>
+    <w:lsdException w:name="Medium List 1 Accent 6" w:semiHidden="0" w:uiPriority="65" w:unhideWhenUsed="0"/>
+    <w:lsdException w:name="Medium List 2 Accent 6" w:semiHidden="0" w:uiPriority="66" w:unhideWhenUsed="0"/>
+    <w:lsdException w:name="Medium Grid 1 Accent 6" w:semiHidden="0" w:uiPriority="67" w:unhideWhenUsed="0"/>
+    <w:lsdException w:name="Medium Grid 2 Accent 6" w:semiHidden="0" w:uiPriority="68" w:unhideWhenUsed="0"/>
+    <w:lsdException w:name="Medium Grid 3 Accent 6" w:semiHidden="0" w:uiPriority="69" w:unhideWhenUsed="0"/>
+    <w:lsdException w:name="Dark List Accent 6" w:semiHidden="0" w:uiPriority="70" w:unhideWhenUsed="0"/>
+    <w:lsdException w:name="Colorful Shading Accent 6" w:semiHidden="0" w:uiPriority="71" w:unhideWhenUsed="0"/>
+    <w:lsdException w:name="Colorful List Accent 6" w:semiHidden="0" w:uiPriority="72" w:unhideWhenUsed="0"/>
+    <w:lsdException w:name="Colorful Grid Accent 6" w:semiHidden="0" w:uiPriority="73" w:unhideWhenUsed="0"/>
+    <w:lsdException w:name="Subtle Emphasis" w:semiHidden="0" w:uiPriority="19" w:unhideWhenUsed="0" w:qFormat="1"/>
+    <w:lsdException w:name="Intense Emphasis" w:semiHidden="0" w:uiPriority="21" w:unhideWhenUsed="0" w:qFormat="1"/>
+    <w:lsdException w:name="Subtle Reference" w:semiHidden="0" w:uiPriority="31" w:unhideWhenUsed="0" w:qFormat="1"/>
+    <w:lsdException w:name="Intense Reference" w:semiHidden="0" w:uiPriority="32" w:unhideWhenUsed="0" w:qFormat="1"/>
+    <w:lsdException w:name="Book Title" w:semiHidden="0" w:uiPriority="33" w:unhideWhenUsed="0" w:qFormat="1"/>
+    <w:lsdException w:name="Bibliography" w:uiPriority="37"/>
+    <w:lsdException w:name="TOC Heading" w:uiPriority="39" w:qFormat="1"/>
+  </w:latentStyles>
+  <w:style w:type="paragraph" w:default="1" w:styleId="Normal">
+    <w:name w:val="Normal"/>
+    <w:qFormat/>
+  </w:style>
+  <w:style w:type="character" w:default="1" w:styleId="DefaultParagraphFont">
+    <w:name w:val="Default Paragraph Font"/>
+    <w:uiPriority w:val="1"/>
+    <w:semiHidden/>
+    <w:unhideWhenUsed/>
+  </w:style>
+  <w:style w:type="table" w:default="1" w:styleId="TableNormal">
+    <w:name w:val="Normal Table"/>
+    <w:uiPriority w:val="99"/>
+    <w:semiHidden/>
+    <w:unhideWhenUsed/>
+    <w:tblPr>
+      <w:tblInd w:w="0" w:type="dxa"/>
+      <w:tblCellMar>
+        <w:top w:w="0" w:type="dxa"/>
+        <w:left w:w="108" w:type="dxa"/>
+        <w:bottom w:w="0" w:type="dxa"/>
+        <w:right w:w="108" w:type="dxa"/>
+      </w:tblCellMar>
+    </w:tblPr>
+  </w:style>
+  <w:style w:type="numbering" w:default="1" w:styleId="NoList">
+    <w:name w:val="No List"/>
+    <w:uiPriority w:val="99"/>
+    <w:semiHidden/>
+    <w:unhideWhenUsed/>
+  </w:style>
+  <w:style w:type="paragraph" w:customStyle="1" w:styleId="E8458508A89C2949B4C468D529EDAF16">
+    <w:name w:val="E8458508A89C2949B4C468D529EDAF16"/>
+    <w:rsid w:val="005E4DA7"/>
+  </w:style>
+  <w:style w:type="paragraph" w:customStyle="1" w:styleId="B11C968BDFE62A4896AD7DA0C631C36D">
+    <w:name w:val="B11C968BDFE62A4896AD7DA0C631C36D"/>
+    <w:rsid w:val="005E4DA7"/>
+  </w:style>
+  <w:style w:type="paragraph" w:customStyle="1" w:styleId="498C28E9D27CBC49B4E2A607D7B2AF93">
+    <w:name w:val="498C28E9D27CBC49B4E2A607D7B2AF93"/>
+    <w:rsid w:val="005E4DA7"/>
+  </w:style>
+  <w:style w:type="paragraph" w:customStyle="1" w:styleId="DFE73E83DE44484BAFBBAF0CA374B2E1">
+    <w:name w:val="DFE73E83DE44484BAFBBAF0CA374B2E1"/>
+    <w:rsid w:val="005E4DA7"/>
+  </w:style>
+  <w:style w:type="paragraph" w:customStyle="1" w:styleId="FFCF0316BA7AD9408AB36F942986DF40">
+    <w:name w:val="FFCF0316BA7AD9408AB36F942986DF40"/>
+    <w:rsid w:val="005E4DA7"/>
+  </w:style>
+  <w:style w:type="paragraph" w:customStyle="1" w:styleId="562105C0FA63B343AE586DBE15EF6367">
+    <w:name w:val="562105C0FA63B343AE586DBE15EF6367"/>
+    <w:rsid w:val="005E4DA7"/>
+  </w:style>
+  <w:style w:type="paragraph" w:customStyle="1" w:styleId="042E6EB522241643B7B54A5D9AC7A000">
+    <w:name w:val="042E6EB522241643B7B54A5D9AC7A000"/>
+    <w:rsid w:val="005E4DA7"/>
+  </w:style>
+</w:styles>
+</file>
+
+<file path=word/glossary/stylesWithEffects.xml><?xml version="1.0" encoding="utf-8"?>
+<w:styles xmlns:wpc="http://schemas.microsoft.com/office/word/2010/wordprocessingCanvas" xmlns:mo="http://schemas.microsoft.com/office/mac/office/2008/main" xmlns:mc="http://schemas.openxmlformats.org/markup-compatibility/2006" xmlns:mv="urn:schemas-microsoft-com:mac:vml" xmlns:o="urn:schemas-microsoft-com:office:office" xmlns:r="http://schemas.openxmlformats.org/officeDocument/2006/relationships" xmlns:m="http://schemas.openxmlformats.org/officeDocument/2006/math" xmlns:v="urn:schemas-microsoft-com:vml" xmlns:wp14="http://schemas.microsoft.com/office/word/2010/wordprocessingDrawing" xmlns:wp="http://schemas.openxmlformats.org/drawingml/2006/wordprocessingDrawing" xmlns:w10="urn:schemas-microsoft-com:office:word" xmlns:w="http://schemas.openxmlformats.org/wordprocessingml/2006/main" xmlns:w14="http://schemas.microsoft.com/office/word/2010/wordml" xmlns:wpg="http://schemas.microsoft.com/office/word/2010/wordprocessingGroup" xmlns:wpi="http://schemas.microsoft.com/office/word/2010/wordprocessingInk" xmlns:wne="http://schemas.microsoft.com/office/word/2006/wordml" xmlns:wps="http://schemas.microsoft.com/office/word/2010/wordprocessingShape" mc:Ignorable="w14 wp14">
+  <w:docDefaults>
+    <w:rPrDefault>
+      <w:rPr>
+        <w:rFonts w:asciiTheme="minorHAnsi" w:eastAsiaTheme="minorEastAsia" w:hAnsiTheme="minorHAnsi" w:cstheme="minorBidi"/>
+        <w:sz w:val="24"/>
+        <w:szCs w:val="24"/>
+        <w:lang w:val="en-US" w:eastAsia="ja-JP" w:bidi="ar-SA"/>
+      </w:rPr>
+    </w:rPrDefault>
+    <w:pPrDefault/>
+  </w:docDefaults>
+  <w:latentStyles w:defLockedState="0" w:defUIPriority="99" w:defSemiHidden="1" w:defUnhideWhenUsed="1" w:defQFormat="0" w:count="276">
+    <w:lsdException w:name="Normal" w:semiHidden="0" w:uiPriority="0" w:unhideWhenUsed="0" w:qFormat="1"/>
+    <w:lsdException w:name="heading 1" w:semiHidden="0" w:uiPriority="9" w:unhideWhenUsed="0" w:qFormat="1"/>
+    <w:lsdException w:name="heading 2" w:uiPriority="9" w:qFormat="1"/>
+    <w:lsdException w:name="heading 3" w:uiPriority="9" w:qFormat="1"/>
+    <w:lsdException w:name="heading 4" w:uiPriority="9" w:qFormat="1"/>
+    <w:lsdException w:name="heading 5" w:uiPriority="9" w:qFormat="1"/>
+    <w:lsdException w:name="heading 6" w:uiPriority="9" w:qFormat="1"/>
+    <w:lsdException w:name="heading 7" w:uiPriority="9" w:qFormat="1"/>
+    <w:lsdException w:name="heading 8" w:uiPriority="9" w:qFormat="1"/>
+    <w:lsdException w:name="heading 9" w:uiPriority="9" w:qFormat="1"/>
+    <w:lsdException w:name="toc 1" w:uiPriority="39"/>
+    <w:lsdException w:name="toc 2" w:uiPriority="39"/>
+    <w:lsdException w:name="toc 3" w:uiPriority="39"/>
+    <w:lsdException w:name="toc 4" w:uiPriority="39"/>
+    <w:lsdException w:name="toc 5" w:uiPriority="39"/>
+    <w:lsdException w:name="toc 6" w:uiPriority="39"/>
+    <w:lsdException w:name="toc 7" w:uiPriority="39"/>
+    <w:lsdException w:name="toc 8" w:uiPriority="39"/>
+    <w:lsdException w:name="toc 9" w:uiPriority="39"/>
+    <w:lsdException w:name="caption" w:uiPriority="35" w:qFormat="1"/>
+    <w:lsdException w:name="Title" w:semiHidden="0" w:uiPriority="10" w:unhideWhenUsed="0" w:qFormat="1"/>
+    <w:lsdException w:name="Default Paragraph Font" w:uiPriority="1"/>
+    <w:lsdException w:name="Subtitle" w:semiHidden="0" w:uiPriority="11" w:unhideWhenUsed="0" w:qFormat="1"/>
+    <w:lsdException w:name="Strong" w:semiHidden="0" w:uiPriority="22" w:unhideWhenUsed="0" w:qFormat="1"/>
+    <w:lsdException w:name="Emphasis" w:semiHidden="0" w:uiPriority="20" w:unhideWhenUsed="0" w:qFormat="1"/>
+    <w:lsdException w:name="Table Grid" w:semiHidden="0" w:uiPriority="59" w:unhideWhenUsed="0"/>
+    <w:lsdException w:name="Placeholder Text" w:unhideWhenUsed="0"/>
+    <w:lsdException w:name="No Spacing" w:semiHidden="0" w:uiPriority="1" w:unhideWhenUsed="0" w:qFormat="1"/>
+    <w:lsdException w:name="Light Shading" w:semiHidden="0" w:uiPriority="60" w:unhideWhenUsed="0"/>
+    <w:lsdException w:name="Light List" w:semiHidden="0" w:uiPriority="61" w:unhideWhenUsed="0"/>
+    <w:lsdException w:name="Light Grid" w:semiHidden="0" w:uiPriority="62" w:unhideWhenUsed="0"/>
+    <w:lsdException w:name="Medium Shading 1" w:semiHidden="0" w:uiPriority="63" w:unhideWhenUsed="0"/>
+    <w:lsdException w:name="Medium Shading 2" w:semiHidden="0" w:uiPriority="64" w:unhideWhenUsed="0"/>
+    <w:lsdException w:name="Medium List 1" w:semiHidden="0" w:uiPriority="65" w:unhideWhenUsed="0"/>
+    <w:lsdException w:name="Medium List 2" w:semiHidden="0" w:uiPriority="66" w:unhideWhenUsed="0"/>
+    <w:lsdException w:name="Medium Grid 1" w:semiHidden="0" w:uiPriority="67" w:unhideWhenUsed="0"/>
+    <w:lsdException w:name="Medium Grid 2" w:semiHidden="0" w:uiPriority="68" w:unhideWhenUsed="0"/>
+    <w:lsdException w:name="Medium Grid 3" w:semiHidden="0" w:uiPriority="69" w:unhideWhenUsed="0"/>
+    <w:lsdException w:name="Dark List" w:semiHidden="0" w:uiPriority="70" w:unhideWhenUsed="0"/>
+    <w:lsdException w:name="Colorful Shading" w:semiHidden="0" w:uiPriority="71" w:unhideWhenUsed="0"/>
+    <w:lsdException w:name="Colorful List" w:semiHidden="0" w:uiPriority="72" w:unhideWhenUsed="0"/>
+    <w:lsdException w:name="Colorful Grid" w:semiHidden="0" w:uiPriority="73" w:unhideWhenUsed="0"/>
+    <w:lsdException w:name="Light Shading Accent 1" w:semiHidden="0" w:uiPriority="60" w:unhideWhenUsed="0"/>
+    <w:lsdException w:name="Light List Accent 1" w:semiHidden="0" w:uiPriority="61" w:unhideWhenUsed="0"/>
+    <w:lsdException w:name="Light Grid Accent 1" w:semiHidden="0" w:uiPriority="62" w:unhideWhenUsed="0"/>
+    <w:lsdException w:name="Medium Shading 1 Accent 1" w:semiHidden="0" w:uiPriority="63" w:unhideWhenUsed="0"/>
+    <w:lsdException w:name="Medium Shading 2 Accent 1" w:semiHidden="0" w:uiPriority="64" w:unhideWhenUsed="0"/>
+    <w:lsdException w:name="Medium List 1 Accent 1" w:semiHidden="0" w:uiPriority="65" w:unhideWhenUsed="0"/>
+    <w:lsdException w:name="Revision" w:unhideWhenUsed="0"/>
+    <w:lsdException w:name="List Paragraph" w:semiHidden="0" w:uiPriority="34" w:unhideWhenUsed="0" w:qFormat="1"/>
+    <w:lsdException w:name="Quote" w:semiHidden="0" w:uiPriority="29" w:unhideWhenUsed="0" w:qFormat="1"/>
+    <w:lsdException w:name="Intense Quote" w:semiHidden="0" w:uiPriority="30" w:unhideWhenUsed="0" w:qFormat="1"/>
+    <w:lsdException w:name="Medium List 2 Accent 1" w:semiHidden="0" w:uiPriority="66" w:unhideWhenUsed="0"/>
+    <w:lsdException w:name="Medium Grid 1 Accent 1" w:semiHidden="0" w:uiPriority="67" w:unhideWhenUsed="0"/>
+    <w:lsdException w:name="Medium Grid 2 Accent 1" w:semiHidden="0" w:uiPriority="68" w:unhideWhenUsed="0"/>
+    <w:lsdException w:name="Medium Grid 3 Accent 1" w:semiHidden="0" w:uiPriority="69" w:unhideWhenUsed="0"/>
+    <w:lsdException w:name="Dark List Accent 1" w:semiHidden="0" w:uiPriority="70" w:unhideWhenUsed="0"/>
+    <w:lsdException w:name="Colorful Shading Accent 1" w:semiHidden="0" w:uiPriority="71" w:unhideWhenUsed="0"/>
+    <w:lsdException w:name="Colorful List Accent 1" w:semiHidden="0" w:uiPriority="72" w:unhideWhenUsed="0"/>
+    <w:lsdException w:name="Colorful Grid Accent 1" w:semiHidden="0" w:uiPriority="73" w:unhideWhenUsed="0"/>
+    <w:lsdException w:name="Light Shading Accent 2" w:semiHidden="0" w:uiPriority="60" w:unhideWhenUsed="0"/>
+    <w:lsdException w:name="Light List Accent 2" w:semiHidden="0" w:uiPriority="61" w:unhideWhenUsed="0"/>
+    <w:lsdException w:name="Light Grid Accent 2" w:semiHidden="0" w:uiPriority="62" w:unhideWhenUsed="0"/>
+    <w:lsdException w:name="Medium Shading 1 Accent 2" w:semiHidden="0" w:uiPriority="63" w:unhideWhenUsed="0"/>
+    <w:lsdException w:name="Medium Shading 2 Accent 2" w:semiHidden="0" w:uiPriority="64" w:unhideWhenUsed="0"/>
+    <w:lsdException w:name="Medium List 1 Accent 2" w:semiHidden="0" w:uiPriority="65" w:unhideWhenUsed="0"/>
+    <w:lsdException w:name="Medium List 2 Accent 2" w:semiHidden="0" w:uiPriority="66" w:unhideWhenUsed="0"/>
+    <w:lsdException w:name="Medium Grid 1 Accent 2" w:semiHidden="0" w:uiPriority="67" w:unhideWhenUsed="0"/>
+    <w:lsdException w:name="Medium Grid 2 Accent 2" w:semiHidden="0" w:uiPriority="68" w:unhideWhenUsed="0"/>
+    <w:lsdException w:name="Medium Grid 3 Accent 2" w:semiHidden="0" w:uiPriority="69" w:unhideWhenUsed="0"/>
+    <w:lsdException w:name="Dark List Accent 2" w:semiHidden="0" w:uiPriority="70" w:unhideWhenUsed="0"/>
+    <w:lsdException w:name="Colorful Shading Accent 2" w:semiHidden="0" w:uiPriority="71" w:unhideWhenUsed="0"/>
+    <w:lsdException w:name="Colorful List Accent 2" w:semiHidden="0" w:uiPriority="72" w:unhideWhenUsed="0"/>
+    <w:lsdException w:name="Colorful Grid Accent 2" w:semiHidden="0" w:uiPriority="73" w:unhideWhenUsed="0"/>
+    <w:lsdException w:name="Light Shading Accent 3" w:semiHidden="0" w:uiPriority="60" w:unhideWhenUsed="0"/>
+    <w:lsdException w:name="Light List Accent 3" w:semiHidden="0" w:uiPriority="61" w:unhideWhenUsed="0"/>
+    <w:lsdException w:name="Light Grid Accent 3" w:semiHidden="0" w:uiPriority="62" w:unhideWhenUsed="0"/>
+    <w:lsdException w:name="Medium Shading 1 Accent 3" w:semiHidden="0" w:uiPriority="63" w:unhideWhenUsed="0"/>
+    <w:lsdException w:name="Medium Shading 2 Accent 3" w:semiHidden="0" w:uiPriority="64" w:unhideWhenUsed="0"/>
+    <w:lsdException w:name="Medium List 1 Accent 3" w:semiHidden="0" w:uiPriority="65" w:unhideWhenUsed="0"/>
+    <w:lsdException w:name="Medium List 2 Accent 3" w:semiHidden="0" w:uiPriority="66" w:unhideWhenUsed="0"/>
+    <w:lsdException w:name="Medium Grid 1 Accent 3" w:semiHidden="0" w:uiPriority="67" w:unhideWhenUsed="0"/>
+    <w:lsdException w:name="Medium Grid 2 Accent 3" w:semiHidden="0" w:uiPriority="68" w:unhideWhenUsed="0"/>
+    <w:lsdException w:name="Medium Grid 3 Accent 3" w:semiHidden="0" w:uiPriority="69" w:unhideWhenUsed="0"/>
+    <w:lsdException w:name="Dark List Accent 3" w:semiHidden="0" w:uiPriority="70" w:unhideWhenUsed="0"/>
+    <w:lsdException w:name="Colorful Shading Accent 3" w:semiHidden="0" w:uiPriority="71" w:unhideWhenUsed="0"/>
+    <w:lsdException w:name="Colorful List Accent 3" w:semiHidden="0" w:uiPriority="72" w:unhideWhenUsed="0"/>
+    <w:lsdException w:name="Colorful Grid Accent 3" w:semiHidden="0" w:uiPriority="73" w:unhideWhenUsed="0"/>
+    <w:lsdException w:name="Light Shading Accent 4" w:semiHidden="0" w:uiPriority="60" w:unhideWhenUsed="0"/>
+    <w:lsdException w:name="Light List Accent 4" w:semiHidden="0" w:uiPriority="61" w:unhideWhenUsed="0"/>
+    <w:lsdException w:name="Light Grid Accent 4" w:semiHidden="0" w:uiPriority="62" w:unhideWhenUsed="0"/>
+    <w:lsdException w:name="Medium Shading 1 Accent 4" w:semiHidden="0" w:uiPriority="63" w:unhideWhenUsed="0"/>
+    <w:lsdException w:name="Medium Shading 2 Accent 4" w:semiHidden="0" w:uiPriority="64" w:unhideWhenUsed="0"/>
+    <w:lsdException w:name="Medium List 1 Accent 4" w:semiHidden="0" w:uiPriority="65" w:unhideWhenUsed="0"/>
+    <w:lsdException w:name="Medium List 2 Accent 4" w:semiHidden="0" w:uiPriority="66" w:unhideWhenUsed="0"/>
+    <w:lsdException w:name="Medium Grid 1 Accent 4" w:semiHidden="0" w:uiPriority="67" w:unhideWhenUsed="0"/>
+    <w:lsdException w:name="Medium Grid 2 Accent 4" w:semiHidden="0" w:uiPriority="68" w:unhideWhenUsed="0"/>
+    <w:lsdException w:name="Medium Grid 3 Accent 4" w:semiHidden="0" w:uiPriority="69" w:unhideWhenUsed="0"/>
+    <w:lsdException w:name="Dark List Accent 4" w:semiHidden="0" w:uiPriority="70" w:unhideWhenUsed="0"/>
+    <w:lsdException w:name="Colorful Shading Accent 4" w:semiHidden="0" w:uiPriority="71" w:unhideWhenUsed="0"/>
+    <w:lsdException w:name="Colorful List Accent 4" w:semiHidden="0" w:uiPriority="72" w:unhideWhenUsed="0"/>
+    <w:lsdException w:name="Colorful Grid Accent 4" w:semiHidden="0" w:uiPriority="73" w:unhideWhenUsed="0"/>
+    <w:lsdException w:name="Light Shading Accent 5" w:semiHidden="0" w:uiPriority="60" w:unhideWhenUsed="0"/>
+    <w:lsdException w:name="Light List Accent 5" w:semiHidden="0" w:uiPriority="61" w:unhideWhenUsed="0"/>
+    <w:lsdException w:name="Light Grid Accent 5" w:semiHidden="0" w:uiPriority="62" w:unhideWhenUsed="0"/>
+    <w:lsdException w:name="Medium Shading 1 Accent 5" w:semiHidden="0" w:uiPriority="63" w:unhideWhenUsed="0"/>
+    <w:lsdException w:name="Medium Shading 2 Accent 5" w:semiHidden="0" w:uiPriority="64" w:unhideWhenUsed="0"/>
+    <w:lsdException w:name="Medium List 1 Accent 5" w:semiHidden="0" w:uiPriority="65" w:unhideWhenUsed="0"/>
+    <w:lsdException w:name="Medium List 2 Accent 5" w:semiHidden="0" w:uiPriority="66" w:unhideWhenUsed="0"/>
+    <w:lsdException w:name="Medium Grid 1 Accent 5" w:semiHidden="0" w:uiPriority="67" w:unhideWhenUsed="0"/>
+    <w:lsdException w:name="Medium Grid 2 Accent 5" w:semiHidden="0" w:uiPriority="68" w:unhideWhenUsed="0"/>
+    <w:lsdException w:name="Medium Grid 3 Accent 5" w:semiHidden="0" w:uiPriority="69" w:unhideWhenUsed="0"/>
+    <w:lsdException w:name="Dark List Accent 5" w:semiHidden="0" w:uiPriority="70" w:unhideWhenUsed="0"/>
+    <w:lsdException w:name="Colorful Shading Accent 5" w:semiHidden="0" w:uiPriority="71" w:unhideWhenUsed="0"/>
+    <w:lsdException w:name="Colorful List Accent 5" w:semiHidden="0" w:uiPriority="72" w:unhideWhenUsed="0"/>
+    <w:lsdException w:name="Colorful Grid Accent 5" w:semiHidden="0" w:uiPriority="73" w:unhideWhenUsed="0"/>
+    <w:lsdException w:name="Light Shading Accent 6" w:semiHidden="0" w:uiPriority="60" w:unhideWhenUsed="0"/>
+    <w:lsdException w:name="Light List Accent 6" w:semiHidden="0" w:uiPriority="61" w:unhideWhenUsed="0"/>
+    <w:lsdException w:name="Light Grid Accent 6" w:semiHidden="0" w:uiPriority="62" w:unhideWhenUsed="0"/>
+    <w:lsdException w:name="Medium Shading 1 Accent 6" w:semiHidden="0" w:uiPriority="63" w:unhideWhenUsed="0"/>
+    <w:lsdException w:name="Medium Shading 2 Accent 6" w:semiHidden="0" w:uiPriority="64" w:unhideWhenUsed="0"/>
+    <w:lsdException w:name="Medium List 1 Accent 6" w:semiHidden="0" w:uiPriority="65" w:unhideWhenUsed="0"/>
+    <w:lsdException w:name="Medium List 2 Accent 6" w:semiHidden="0" w:uiPriority="66" w:unhideWhenUsed="0"/>
+    <w:lsdException w:name="Medium Grid 1 Accent 6" w:semiHidden="0" w:uiPriority="67" w:unhideWhenUsed="0"/>
+    <w:lsdException w:name="Medium Grid 2 Accent 6" w:semiHidden="0" w:uiPriority="68" w:unhideWhenUsed="0"/>
+    <w:lsdException w:name="Medium Grid 3 Accent 6" w:semiHidden="0" w:uiPriority="69" w:unhideWhenUsed="0"/>
+    <w:lsdException w:name="Dark List Accent 6" w:semiHidden="0" w:uiPriority="70" w:unhideWhenUsed="0"/>
+    <w:lsdException w:name="Colorful Shading Accent 6" w:semiHidden="0" w:uiPriority="71" w:unhideWhenUsed="0"/>
+    <w:lsdException w:name="Colorful List Accent 6" w:semiHidden="0" w:uiPriority="72" w:unhideWhenUsed="0"/>
+    <w:lsdException w:name="Colorful Grid Accent 6" w:semiHidden="0" w:uiPriority="73" w:unhideWhenUsed="0"/>
+    <w:lsdException w:name="Subtle Emphasis" w:semiHidden="0" w:uiPriority="19" w:unhideWhenUsed="0" w:qFormat="1"/>
+    <w:lsdException w:name="Intense Emphasis" w:semiHidden="0" w:uiPriority="21" w:unhideWhenUsed="0" w:qFormat="1"/>
+    <w:lsdException w:name="Subtle Reference" w:semiHidden="0" w:uiPriority="31" w:unhideWhenUsed="0" w:qFormat="1"/>
+    <w:lsdException w:name="Intense Reference" w:semiHidden="0" w:uiPriority="32" w:unhideWhenUsed="0" w:qFormat="1"/>
+    <w:lsdException w:name="Book Title" w:semiHidden="0" w:uiPriority="33" w:unhideWhenUsed="0" w:qFormat="1"/>
+    <w:lsdException w:name="Bibliography" w:uiPriority="37"/>
+    <w:lsdException w:name="TOC Heading" w:uiPriority="39" w:qFormat="1"/>
+  </w:latentStyles>
+  <w:style w:type="paragraph" w:default="1" w:styleId="Normal">
+    <w:name w:val="Normal"/>
+    <w:qFormat/>
+  </w:style>
+  <w:style w:type="character" w:default="1" w:styleId="DefaultParagraphFont">
+    <w:name w:val="Default Paragraph Font"/>
+    <w:uiPriority w:val="1"/>
+    <w:semiHidden/>
+    <w:unhideWhenUsed/>
+  </w:style>
+  <w:style w:type="table" w:default="1" w:styleId="TableNormal">
+    <w:name w:val="Normal Table"/>
+    <w:uiPriority w:val="99"/>
+    <w:semiHidden/>
+    <w:unhideWhenUsed/>
+    <w:tblPr>
+      <w:tblInd w:w="0" w:type="dxa"/>
+      <w:tblCellMar>
+        <w:top w:w="0" w:type="dxa"/>
+        <w:left w:w="108" w:type="dxa"/>
+        <w:bottom w:w="0" w:type="dxa"/>
+        <w:right w:w="108" w:type="dxa"/>
+      </w:tblCellMar>
+    </w:tblPr>
+  </w:style>
+  <w:style w:type="numbering" w:default="1" w:styleId="NoList">
+    <w:name w:val="No List"/>
+    <w:uiPriority w:val="99"/>
+    <w:semiHidden/>
+    <w:unhideWhenUsed/>
+  </w:style>
+  <w:style w:type="paragraph" w:customStyle="1" w:styleId="E8458508A89C2949B4C468D529EDAF16">
+    <w:name w:val="E8458508A89C2949B4C468D529EDAF16"/>
+    <w:rsid w:val="005E4DA7"/>
+  </w:style>
+  <w:style w:type="paragraph" w:customStyle="1" w:styleId="B11C968BDFE62A4896AD7DA0C631C36D">
+    <w:name w:val="B11C968BDFE62A4896AD7DA0C631C36D"/>
+    <w:rsid w:val="005E4DA7"/>
+  </w:style>
+  <w:style w:type="paragraph" w:customStyle="1" w:styleId="498C28E9D27CBC49B4E2A607D7B2AF93">
+    <w:name w:val="498C28E9D27CBC49B4E2A607D7B2AF93"/>
+    <w:rsid w:val="005E4DA7"/>
+  </w:style>
+  <w:style w:type="paragraph" w:customStyle="1" w:styleId="DFE73E83DE44484BAFBBAF0CA374B2E1">
+    <w:name w:val="DFE73E83DE44484BAFBBAF0CA374B2E1"/>
+    <w:rsid w:val="005E4DA7"/>
+  </w:style>
+  <w:style w:type="paragraph" w:customStyle="1" w:styleId="FFCF0316BA7AD9408AB36F942986DF40">
+    <w:name w:val="FFCF0316BA7AD9408AB36F942986DF40"/>
+    <w:rsid w:val="005E4DA7"/>
+  </w:style>
+  <w:style w:type="paragraph" w:customStyle="1" w:styleId="562105C0FA63B343AE586DBE15EF6367">
+    <w:name w:val="562105C0FA63B343AE586DBE15EF6367"/>
+    <w:rsid w:val="005E4DA7"/>
+  </w:style>
+  <w:style w:type="paragraph" w:customStyle="1" w:styleId="042E6EB522241643B7B54A5D9AC7A000">
+    <w:name w:val="042E6EB522241643B7B54A5D9AC7A000"/>
+    <w:rsid w:val="005E4DA7"/>
+  </w:style>
+</w:styles>
+</file>
+
+<file path=word/glossary/webSettings.xml><?xml version="1.0" encoding="utf-8"?>
+<w:webSettings xmlns:mc="http://schemas.openxmlformats.org/markup-compatibility/2006" xmlns:r="http://schemas.openxmlformats.org/officeDocument/2006/relationships" xmlns:w="http://schemas.openxmlformats.org/wordprocessingml/2006/main" xmlns:w14="http://schemas.microsoft.com/office/word/2010/wordml" mc:Ignorable="w14">
+  <w:allowPNG/>
+  <w:doNotSaveAsSingleFile/>
+</w:webSettings>
 </file>
 
 <file path=word/theme/theme1.xml><?xml version="1.0" encoding="utf-8"?>
@@ -29878,7 +32274,7 @@
 </file>
 
 <file path=customXml/itemProps1.xml><?xml version="1.0" encoding="utf-8"?>
-<ds:datastoreItem xmlns:ds="http://schemas.openxmlformats.org/officeDocument/2006/customXml" ds:itemID="{793F42B8-4A07-8444-8938-F02F7D7D0B33}">
+<ds:datastoreItem xmlns:ds="http://schemas.openxmlformats.org/officeDocument/2006/customXml" ds:itemID="{27D1F0A0-DA9B-4A49-84EB-E1F5CF0E80C4}">
   <ds:schemaRefs>
     <ds:schemaRef ds:uri="http://schemas.openxmlformats.org/officeDocument/2006/bibliography"/>
   </ds:schemaRefs>

</xml_diff>

<commit_message>
Added PPM_06 sequence diagram
</commit_message>
<xml_diff>
--- a/Documents/RequiredDocs.docx
+++ b/Documents/RequiredDocs.docx
@@ -147,13 +147,23 @@
                                   </w:sdtPr>
                                   <w:sdtEndPr/>
                                   <w:sdtContent>
+                                    <w:proofErr w:type="spellStart"/>
                                     <w:r>
                                       <w:rPr>
                                         <w:color w:val="70AD47" w:themeColor="accent6"/>
                                         <w:sz w:val="36"/>
                                         <w:szCs w:val="36"/>
                                       </w:rPr>
-                                      <w:t>Pinecrest People Mover</w:t>
+                                      <w:t>Pinecrest</w:t>
+                                    </w:r>
+                                    <w:proofErr w:type="spellEnd"/>
+                                    <w:r>
+                                      <w:rPr>
+                                        <w:color w:val="70AD47" w:themeColor="accent6"/>
+                                        <w:sz w:val="36"/>
+                                        <w:szCs w:val="36"/>
+                                      </w:rPr>
+                                      <w:t xml:space="preserve"> People Mover</w:t>
                                     </w:r>
                                   </w:sdtContent>
                                 </w:sdt>
@@ -246,8 +256,18 @@
                                     <w:sz w:val="28"/>
                                     <w:szCs w:val="28"/>
                                   </w:rPr>
-                                  <w:t>Maurice Pruna</w:t>
+                                  <w:t xml:space="preserve">Maurice </w:t>
                                 </w:r>
+                                <w:proofErr w:type="spellStart"/>
+                                <w:r>
+                                  <w:rPr>
+                                    <w:color w:val="70AD47" w:themeColor="accent6"/>
+                                    <w:sz w:val="28"/>
+                                    <w:szCs w:val="28"/>
+                                  </w:rPr>
+                                  <w:t>Pruna</w:t>
+                                </w:r>
+                                <w:proofErr w:type="spellEnd"/>
                               </w:p>
                               <w:p>
                                 <w:pPr>
@@ -332,14 +352,34 @@
                                     <w:szCs w:val="28"/>
                                   </w:rPr>
                                 </w:pPr>
+                                <w:proofErr w:type="spellStart"/>
                                 <w:r>
                                   <w:rPr>
                                     <w:color w:val="70AD47" w:themeColor="accent6"/>
                                     <w:sz w:val="28"/>
                                     <w:szCs w:val="28"/>
                                   </w:rPr>
-                                  <w:t>Masoud Sadjadi</w:t>
+                                  <w:t>Masoud</w:t>
                                 </w:r>
+                                <w:proofErr w:type="spellEnd"/>
+                                <w:r>
+                                  <w:rPr>
+                                    <w:color w:val="70AD47" w:themeColor="accent6"/>
+                                    <w:sz w:val="28"/>
+                                    <w:szCs w:val="28"/>
+                                  </w:rPr>
+                                  <w:t xml:space="preserve"> </w:t>
+                                </w:r>
+                                <w:proofErr w:type="spellStart"/>
+                                <w:r>
+                                  <w:rPr>
+                                    <w:color w:val="70AD47" w:themeColor="accent6"/>
+                                    <w:sz w:val="28"/>
+                                    <w:szCs w:val="28"/>
+                                  </w:rPr>
+                                  <w:t>Sadjadi</w:t>
+                                </w:r>
+                                <w:proofErr w:type="spellEnd"/>
                               </w:p>
                               <w:p>
                                 <w:pPr>
@@ -1951,10 +1991,12 @@
       </w:sdtContent>
     </w:sdt>
     <w:p>
+      <w:proofErr w:type="gramStart"/>
       <w:r>
         <w:lastRenderedPageBreak/>
         <w:t>© 2014 by Senior Project – People Mover.</w:t>
       </w:r>
+      <w:proofErr w:type="gramEnd"/>
     </w:p>
     <w:p>
       <w:r>
@@ -3866,7 +3908,15 @@
         <w:ind w:left="360"/>
       </w:pPr>
       <w:r>
-        <w:t>This section gives a brief idea about what is the problem presented by the community of Pinecrest using their trolley system called People Mover</w:t>
+        <w:t xml:space="preserve">This section gives a brief idea about what is the problem presented by the community of </w:t>
+      </w:r>
+      <w:proofErr w:type="spellStart"/>
+      <w:r>
+        <w:t>Pinecrest</w:t>
+      </w:r>
+      <w:proofErr w:type="spellEnd"/>
+      <w:r>
+        <w:t xml:space="preserve"> using their trolley system called People Mover</w:t>
       </w:r>
       <w:r>
         <w:t xml:space="preserve"> (PPM)</w:t>
@@ -3892,8 +3942,13 @@
         <w:spacing w:before="120" w:after="120" w:line="240" w:lineRule="auto"/>
         <w:ind w:left="380"/>
       </w:pPr>
-      <w:r>
-        <w:t>Pinecrest government</w:t>
+      <w:proofErr w:type="spellStart"/>
+      <w:r>
+        <w:t>Pinecrest</w:t>
+      </w:r>
+      <w:proofErr w:type="spellEnd"/>
+      <w:r>
+        <w:t xml:space="preserve"> government</w:t>
       </w:r>
       <w:r>
         <w:t xml:space="preserve"> would like to design a Web tracker and a Mobile tracker to show residents routes, hours of operation, real-time trolley location (as a list and as an interactive map) and allow for automatic notifications for arrival at user’s favorite stops. The mobile trac</w:t>
@@ -3926,7 +3981,23 @@
         <w:ind w:left="380"/>
       </w:pPr>
       <w:r>
-        <w:t xml:space="preserve">The Pinecrest People Mover is a free transit bus service operated by the Village of Pinecrest connecting </w:t>
+        <w:t xml:space="preserve">The </w:t>
+      </w:r>
+      <w:proofErr w:type="spellStart"/>
+      <w:r>
+        <w:t>Pinecrest</w:t>
+      </w:r>
+      <w:proofErr w:type="spellEnd"/>
+      <w:r>
+        <w:t xml:space="preserve"> People Mover is a free transit bus service operated by the Village of </w:t>
+      </w:r>
+      <w:proofErr w:type="spellStart"/>
+      <w:r>
+        <w:t>Pinecrest</w:t>
+      </w:r>
+      <w:proofErr w:type="spellEnd"/>
+      <w:r>
+        <w:t xml:space="preserve"> connecting </w:t>
       </w:r>
       <w:r>
         <w:t>their</w:t>
@@ -3959,7 +4030,15 @@
         <w:ind w:left="380"/>
       </w:pPr>
       <w:r>
-        <w:t>PPM: Pinecrest People Mover</w:t>
+        <w:t xml:space="preserve">PPM: </w:t>
+      </w:r>
+      <w:proofErr w:type="spellStart"/>
+      <w:r>
+        <w:t>Pinecrest</w:t>
+      </w:r>
+      <w:proofErr w:type="spellEnd"/>
+      <w:r>
+        <w:t xml:space="preserve"> People Mover</w:t>
       </w:r>
     </w:p>
     <w:p>
@@ -4020,7 +4099,15 @@
         <w:t xml:space="preserve">Chapter 3: Definition of </w:t>
       </w:r>
       <w:r>
-        <w:t xml:space="preserve">the project plan, which consists of the project organization which assigns roles to the team members and the project schedule. </w:t>
+        <w:t xml:space="preserve">the project plan, which consists of the project </w:t>
+      </w:r>
+      <w:proofErr w:type="gramStart"/>
+      <w:r>
+        <w:t>organization which</w:t>
+      </w:r>
+      <w:proofErr w:type="gramEnd"/>
+      <w:r>
+        <w:t xml:space="preserve"> assigns roles to the team members and the project schedule. </w:t>
       </w:r>
     </w:p>
     <w:p>
@@ -4111,7 +4198,31 @@
         <w:ind w:left="360"/>
       </w:pPr>
       <w:r>
-        <w:t xml:space="preserve">The village of Pinecrest has two mover routes that are currently operating as a free service (Palmetto Middle School and Palmetto Senior High School). Each one has a north and a south path. Pinecrest citizens mainly use the movers as alternative to get to the local schools. They have no way to know with precision the wait time for next mover while are waiting on a stop, or the nearest stop to their actual position. For that reason Pinecrest government is currently involved on the installation of GPS devices in the movers. A new system will be created to serve the clients desired purposes.  </w:t>
+        <w:t xml:space="preserve">The village of </w:t>
+      </w:r>
+      <w:proofErr w:type="spellStart"/>
+      <w:r>
+        <w:t>Pinecrest</w:t>
+      </w:r>
+      <w:proofErr w:type="spellEnd"/>
+      <w:r>
+        <w:t xml:space="preserve"> has two mover routes that are currently operating as a free service (Palmetto Middle School and Palmetto Senior High School). Each one has a north and a south path. </w:t>
+      </w:r>
+      <w:proofErr w:type="spellStart"/>
+      <w:r>
+        <w:t>Pinecrest</w:t>
+      </w:r>
+      <w:proofErr w:type="spellEnd"/>
+      <w:r>
+        <w:t xml:space="preserve"> citizens mainly use the movers as alternative to get to the local schools. They have no way to know with precision the wait time for next mover while are waiting on a stop, or the nearest stop to their actual position. For that reason </w:t>
+      </w:r>
+      <w:proofErr w:type="spellStart"/>
+      <w:r>
+        <w:t>Pinecrest</w:t>
+      </w:r>
+      <w:proofErr w:type="spellEnd"/>
+      <w:r>
+        <w:t xml:space="preserve"> government is currently involved on the installation of GPS devices in the movers. A new system will be created to serve the clients desired purposes.  </w:t>
       </w:r>
     </w:p>
     <w:p>
@@ -4202,7 +4313,47 @@
         <w:pStyle w:val="ListParagraph"/>
       </w:pPr>
       <w:r>
-        <w:t>The structure of the project organization can be considered hierarchal. Each student will be in constant communication with each other during the development process. The students will be presenting their progress to Masoud Sadjadi, the professor, and Gabriela Wilson, the client. Masoud Sadjadi will be providing feedback to Ricardo Martinez and Maurice Pruna in how to improve project.</w:t>
+        <w:t xml:space="preserve">The structure of the project organization can be considered hierarchal. Each student will be in constant communication with each other during the development process. The students will be presenting their progress to </w:t>
+      </w:r>
+      <w:proofErr w:type="spellStart"/>
+      <w:r>
+        <w:t>Masoud</w:t>
+      </w:r>
+      <w:proofErr w:type="spellEnd"/>
+      <w:r>
+        <w:t xml:space="preserve"> </w:t>
+      </w:r>
+      <w:proofErr w:type="spellStart"/>
+      <w:r>
+        <w:t>Sadjadi</w:t>
+      </w:r>
+      <w:proofErr w:type="spellEnd"/>
+      <w:r>
+        <w:t xml:space="preserve">, the professor, and Gabriela Wilson, the client. </w:t>
+      </w:r>
+      <w:proofErr w:type="spellStart"/>
+      <w:r>
+        <w:t>Masoud</w:t>
+      </w:r>
+      <w:proofErr w:type="spellEnd"/>
+      <w:r>
+        <w:t xml:space="preserve"> </w:t>
+      </w:r>
+      <w:proofErr w:type="spellStart"/>
+      <w:r>
+        <w:t>Sadjadi</w:t>
+      </w:r>
+      <w:proofErr w:type="spellEnd"/>
+      <w:r>
+        <w:t xml:space="preserve"> will be providing feedback to Ricardo Martinez and Maurice </w:t>
+      </w:r>
+      <w:proofErr w:type="spellStart"/>
+      <w:r>
+        <w:t>Pruna</w:t>
+      </w:r>
+      <w:proofErr w:type="spellEnd"/>
+      <w:r>
+        <w:t xml:space="preserve"> in how to improve project.</w:t>
       </w:r>
     </w:p>
     <w:p>
@@ -4396,9 +4547,19 @@
             <w:tcW w:w="2952" w:type="dxa"/>
           </w:tcPr>
           <w:p>
-            <w:r>
-              <w:t>Masoud Sadjadi</w:t>
-            </w:r>
+            <w:proofErr w:type="spellStart"/>
+            <w:r>
+              <w:t>Masoud</w:t>
+            </w:r>
+            <w:proofErr w:type="spellEnd"/>
+            <w:r>
+              <w:t xml:space="preserve"> </w:t>
+            </w:r>
+            <w:proofErr w:type="spellStart"/>
+            <w:r>
+              <w:t>Sadjadi</w:t>
+            </w:r>
+            <w:proofErr w:type="spellEnd"/>
           </w:p>
         </w:tc>
         <w:tc>
@@ -4485,8 +4646,13 @@
           </w:tcPr>
           <w:p>
             <w:r>
-              <w:t>Maurice Pruna</w:t>
-            </w:r>
+              <w:t xml:space="preserve">Maurice </w:t>
+            </w:r>
+            <w:proofErr w:type="spellStart"/>
+            <w:r>
+              <w:t>Pruna</w:t>
+            </w:r>
+            <w:proofErr w:type="spellEnd"/>
           </w:p>
         </w:tc>
         <w:tc>
@@ -4579,8 +4745,15 @@
         <w:spacing w:after="0" w:line="240" w:lineRule="auto"/>
         <w:ind w:left="1440"/>
       </w:pPr>
-      <w:r>
-        <w:t>iOS device</w:t>
+      <w:proofErr w:type="spellStart"/>
+      <w:proofErr w:type="gramStart"/>
+      <w:r>
+        <w:t>iOS</w:t>
+      </w:r>
+      <w:proofErr w:type="spellEnd"/>
+      <w:proofErr w:type="gramEnd"/>
+      <w:r>
+        <w:t xml:space="preserve"> device</w:t>
       </w:r>
     </w:p>
     <w:p>
@@ -4649,9 +4822,11 @@
         <w:spacing w:after="0" w:line="240" w:lineRule="auto"/>
         <w:ind w:left="1440"/>
       </w:pPr>
+      <w:proofErr w:type="spellStart"/>
       <w:r>
         <w:t>Cacoo</w:t>
       </w:r>
+      <w:proofErr w:type="spellEnd"/>
     </w:p>
     <w:p>
       <w:pPr>
@@ -4691,9 +4866,11 @@
         <w:spacing w:after="0" w:line="240" w:lineRule="auto"/>
         <w:ind w:left="1440"/>
       </w:pPr>
+      <w:proofErr w:type="spellStart"/>
       <w:r>
         <w:t>GitHub</w:t>
       </w:r>
+      <w:proofErr w:type="spellEnd"/>
     </w:p>
     <w:p>
       <w:pPr>
@@ -4705,9 +4882,11 @@
         <w:spacing w:after="0" w:line="240" w:lineRule="auto"/>
         <w:ind w:left="1440"/>
       </w:pPr>
+      <w:proofErr w:type="spellStart"/>
       <w:r>
         <w:t>Trello</w:t>
       </w:r>
+      <w:proofErr w:type="spellEnd"/>
     </w:p>
     <w:p>
       <w:pPr>
@@ -4719,9 +4898,11 @@
         <w:spacing w:after="0" w:line="240" w:lineRule="auto"/>
         <w:ind w:left="1440"/>
       </w:pPr>
+      <w:proofErr w:type="spellStart"/>
       <w:r>
         <w:t>SourceTree</w:t>
       </w:r>
+      <w:proofErr w:type="spellEnd"/>
     </w:p>
     <w:p>
       <w:pPr>
@@ -7313,7 +7494,15 @@
         <w:t xml:space="preserve">: </w:t>
       </w:r>
       <w:r>
-        <w:t>This functionality should be supported by any internet browser, iOS and Android Device</w:t>
+        <w:t xml:space="preserve">This functionality should be supported by any internet browser, </w:t>
+      </w:r>
+      <w:proofErr w:type="spellStart"/>
+      <w:r>
+        <w:t>iOS</w:t>
+      </w:r>
+      <w:proofErr w:type="spellEnd"/>
+      <w:r>
+        <w:t xml:space="preserve"> and Android Device</w:t>
       </w:r>
       <w:r>
         <w:t>s</w:t>
@@ -7482,7 +7671,15 @@
         <w:t xml:space="preserve">: </w:t>
       </w:r>
       <w:r>
-        <w:t>This functionality should be supported by any internet browser, iOS and Android Devices</w:t>
+        <w:t xml:space="preserve">This functionality should be supported by any internet browser, </w:t>
+      </w:r>
+      <w:proofErr w:type="spellStart"/>
+      <w:r>
+        <w:t>iOS</w:t>
+      </w:r>
+      <w:proofErr w:type="spellEnd"/>
+      <w:r>
+        <w:t xml:space="preserve"> and Android Devices</w:t>
       </w:r>
     </w:p>
     <w:p>
@@ -7639,7 +7836,15 @@
         <w:t xml:space="preserve">: </w:t>
       </w:r>
       <w:r>
-        <w:t>This functionality should be supported by any internet browser, iOS and Android Devices</w:t>
+        <w:t xml:space="preserve">This functionality should be supported by any internet browser, </w:t>
+      </w:r>
+      <w:proofErr w:type="spellStart"/>
+      <w:r>
+        <w:t>iOS</w:t>
+      </w:r>
+      <w:proofErr w:type="spellEnd"/>
+      <w:r>
+        <w:t xml:space="preserve"> and Android Devices</w:t>
       </w:r>
     </w:p>
     <w:p>
@@ -7784,7 +7989,15 @@
         <w:t xml:space="preserve">: </w:t>
       </w:r>
       <w:r>
-        <w:t>This functionality should be supported by any internet browser, iOS and Android Devices</w:t>
+        <w:t xml:space="preserve">This functionality should be supported by any internet browser, </w:t>
+      </w:r>
+      <w:proofErr w:type="spellStart"/>
+      <w:r>
+        <w:t>iOS</w:t>
+      </w:r>
+      <w:proofErr w:type="spellEnd"/>
+      <w:r>
+        <w:t xml:space="preserve"> and Android Devices</w:t>
       </w:r>
     </w:p>
     <w:p>
@@ -7944,7 +8157,15 @@
         <w:t xml:space="preserve">: </w:t>
       </w:r>
       <w:r>
-        <w:t>This functionality should be supported by any internet browser, iOS and Android Devices</w:t>
+        <w:t xml:space="preserve">This functionality should be supported by any internet browser, </w:t>
+      </w:r>
+      <w:proofErr w:type="spellStart"/>
+      <w:r>
+        <w:t>iOS</w:t>
+      </w:r>
+      <w:proofErr w:type="spellEnd"/>
+      <w:r>
+        <w:t xml:space="preserve"> and Android Devices</w:t>
       </w:r>
     </w:p>
     <w:p>
@@ -8050,8 +8271,13 @@
         <w:t xml:space="preserve">: </w:t>
       </w:r>
       <w:r>
-        <w:t>Low mean time to failure as user should be able to see estimated time for arrivla</w:t>
-      </w:r>
+        <w:t xml:space="preserve">Low mean time to failure as user should be able to see estimated time for </w:t>
+      </w:r>
+      <w:proofErr w:type="spellStart"/>
+      <w:r>
+        <w:t>arrivla</w:t>
+      </w:r>
+      <w:proofErr w:type="spellEnd"/>
     </w:p>
     <w:p>
       <w:pPr>
@@ -8092,7 +8318,15 @@
         <w:t xml:space="preserve">: </w:t>
       </w:r>
       <w:r>
-        <w:t>This functionality should be supported by any internet browser, iOS and Android Devices</w:t>
+        <w:t xml:space="preserve">This functionality should be supported by any internet browser, </w:t>
+      </w:r>
+      <w:proofErr w:type="spellStart"/>
+      <w:r>
+        <w:t>iOS</w:t>
+      </w:r>
+      <w:proofErr w:type="spellEnd"/>
+      <w:r>
+        <w:t xml:space="preserve"> and Android Devices</w:t>
       </w:r>
     </w:p>
     <w:p>
@@ -8255,7 +8489,15 @@
         <w:t xml:space="preserve">: </w:t>
       </w:r>
       <w:r>
-        <w:t>This functionality should be supported by any internet browser, iOS and Android Devices</w:t>
+        <w:t xml:space="preserve">This functionality should be supported by any internet browser, </w:t>
+      </w:r>
+      <w:proofErr w:type="spellStart"/>
+      <w:r>
+        <w:t>iOS</w:t>
+      </w:r>
+      <w:proofErr w:type="spellEnd"/>
+      <w:r>
+        <w:t xml:space="preserve"> and Android Devices</w:t>
       </w:r>
     </w:p>
     <w:p>
@@ -8385,7 +8627,15 @@
         <w:t xml:space="preserve">: </w:t>
       </w:r>
       <w:r>
-        <w:t>This functionality should be supported by any internet browser, iOS and Android Devices</w:t>
+        <w:t xml:space="preserve">This functionality should be supported by any internet browser, </w:t>
+      </w:r>
+      <w:proofErr w:type="spellStart"/>
+      <w:r>
+        <w:t>iOS</w:t>
+      </w:r>
+      <w:proofErr w:type="spellEnd"/>
+      <w:r>
+        <w:t xml:space="preserve"> and Android Devices</w:t>
       </w:r>
     </w:p>
     <w:p>
@@ -8515,7 +8765,15 @@
         <w:t xml:space="preserve">: </w:t>
       </w:r>
       <w:r>
-        <w:t>This functionality should be supported by any internet browser, iOS and Android Devices</w:t>
+        <w:t xml:space="preserve">This functionality should be supported by any internet browser, </w:t>
+      </w:r>
+      <w:proofErr w:type="spellStart"/>
+      <w:r>
+        <w:t>iOS</w:t>
+      </w:r>
+      <w:proofErr w:type="spellEnd"/>
+      <w:r>
+        <w:t xml:space="preserve"> and Android Devices</w:t>
       </w:r>
     </w:p>
     <w:p>
@@ -8610,7 +8868,15 @@
         <w:t xml:space="preserve">:  </w:t>
       </w:r>
       <w:r>
-        <w:t>Low mean time to failure as this is a main functionality of the app.</w:t>
+        <w:t xml:space="preserve">Low mean time to </w:t>
+      </w:r>
+      <w:proofErr w:type="gramStart"/>
+      <w:r>
+        <w:t>failure</w:t>
+      </w:r>
+      <w:proofErr w:type="gramEnd"/>
+      <w:r>
+        <w:t xml:space="preserve"> as this is a main functionality of the app.</w:t>
       </w:r>
     </w:p>
     <w:p>
@@ -8651,7 +8917,15 @@
         <w:t xml:space="preserve">: </w:t>
       </w:r>
       <w:r>
-        <w:t>This functionality should be supported by any internet browser, iOS and Android Devices</w:t>
+        <w:t xml:space="preserve">This functionality should be supported by any internet browser, </w:t>
+      </w:r>
+      <w:proofErr w:type="spellStart"/>
+      <w:r>
+        <w:t>iOS</w:t>
+      </w:r>
+      <w:proofErr w:type="spellEnd"/>
+      <w:r>
+        <w:t xml:space="preserve"> and Android Devices</w:t>
       </w:r>
     </w:p>
     <w:p>
@@ -8699,7 +8973,15 @@
         <w:ind w:left="1152"/>
       </w:pPr>
       <w:r>
-        <w:t>The system shall provide the nearest stop to the user’s geolocation.</w:t>
+        <w:t xml:space="preserve">The system shall provide the nearest stop to the user’s </w:t>
+      </w:r>
+      <w:proofErr w:type="spellStart"/>
+      <w:r>
+        <w:t>geolocation</w:t>
+      </w:r>
+      <w:proofErr w:type="spellEnd"/>
+      <w:r>
+        <w:t>.</w:t>
       </w:r>
     </w:p>
     <w:p>
@@ -8781,7 +9063,15 @@
         <w:t xml:space="preserve">: </w:t>
       </w:r>
       <w:r>
-        <w:t>This functionality should be supported by any internet browser, iOS and Android Devices</w:t>
+        <w:t xml:space="preserve">This functionality should be supported by any internet browser, </w:t>
+      </w:r>
+      <w:proofErr w:type="spellStart"/>
+      <w:r>
+        <w:t>iOS</w:t>
+      </w:r>
+      <w:proofErr w:type="spellEnd"/>
+      <w:r>
+        <w:t xml:space="preserve"> and Android Devices</w:t>
       </w:r>
     </w:p>
     <w:p>
@@ -8914,7 +9204,15 @@
         <w:t>Supportability</w:t>
       </w:r>
       <w:r>
-        <w:t>: This functionality should be supported by any internet browser, iOS and Android Devices</w:t>
+        <w:t xml:space="preserve">: This functionality should be supported by any internet browser, </w:t>
+      </w:r>
+      <w:proofErr w:type="spellStart"/>
+      <w:r>
+        <w:t>iOS</w:t>
+      </w:r>
+      <w:proofErr w:type="spellEnd"/>
+      <w:r>
+        <w:t xml:space="preserve"> and Android Devices</w:t>
       </w:r>
     </w:p>
     <w:p>
@@ -9062,7 +9360,15 @@
         <w:t>Supportability</w:t>
       </w:r>
       <w:r>
-        <w:t>: This functionality should be supported by any internet browser, iOS and Android Devices</w:t>
+        <w:t xml:space="preserve">: This functionality should be supported by any internet browser, </w:t>
+      </w:r>
+      <w:proofErr w:type="spellStart"/>
+      <w:r>
+        <w:t>iOS</w:t>
+      </w:r>
+      <w:proofErr w:type="spellEnd"/>
+      <w:r>
+        <w:t xml:space="preserve"> and Android Devices</w:t>
       </w:r>
     </w:p>
     <w:p>
@@ -9212,7 +9518,15 @@
         <w:t>Supportability</w:t>
       </w:r>
       <w:r>
-        <w:t>: This functionality should be supported by any internet browser, iOS and Android Devices</w:t>
+        <w:t xml:space="preserve">: This functionality should be supported by any internet browser, </w:t>
+      </w:r>
+      <w:proofErr w:type="spellStart"/>
+      <w:r>
+        <w:t>iOS</w:t>
+      </w:r>
+      <w:proofErr w:type="spellEnd"/>
+      <w:r>
+        <w:t xml:space="preserve"> and Android Devices</w:t>
       </w:r>
     </w:p>
     <w:p>
@@ -9257,7 +9571,15 @@
         <w:t xml:space="preserve"> form view allowing the user to request a stop. They system should save the information in the database and show an alert box saying ‘</w:t>
       </w:r>
       <w:r>
-        <w:t>Thank you for your request.  The Village of Pinecrest reviews routes twice a year (Aug and Jan) based on suggestions from interested residents. Please review route information regularly to see if we were able to accommodate your request</w:t>
+        <w:t xml:space="preserve">Thank you for your request.  The Village of </w:t>
+      </w:r>
+      <w:proofErr w:type="spellStart"/>
+      <w:r>
+        <w:t>Pinecrest</w:t>
+      </w:r>
+      <w:proofErr w:type="spellEnd"/>
+      <w:r>
+        <w:t xml:space="preserve"> reviews routes twice a year (Aug and Jan) based on suggestions from interested residents. Please review route information regularly to see if we were able to accommodate your request</w:t>
       </w:r>
       <w:r>
         <w:t>’</w:t>
@@ -9348,7 +9670,15 @@
         <w:t xml:space="preserve">: </w:t>
       </w:r>
       <w:r>
-        <w:t>This functionality should be supported by any internet browser, iOS and Android Devices</w:t>
+        <w:t xml:space="preserve">This functionality should be supported by any internet browser, </w:t>
+      </w:r>
+      <w:proofErr w:type="spellStart"/>
+      <w:r>
+        <w:t>iOS</w:t>
+      </w:r>
+      <w:proofErr w:type="spellEnd"/>
+      <w:r>
+        <w:t xml:space="preserve"> and Android Devices</w:t>
       </w:r>
     </w:p>
     <w:p>
@@ -9459,7 +9789,15 @@
         <w:spacing w:before="120" w:after="120" w:line="240" w:lineRule="auto"/>
       </w:pPr>
       <w:r>
-        <w:t>The user has downloaded the app and wants to check what time the Pinecrest People Mover is operating. The user clicks on the Service Time button located in a tab panel on the Main Menu. The system retrieves the information from the database and displays information on the interface. The user will not be able to see at what time the trolley is working.</w:t>
+        <w:t xml:space="preserve">The user has downloaded the app and wants to check what time the </w:t>
+      </w:r>
+      <w:proofErr w:type="spellStart"/>
+      <w:r>
+        <w:t>Pinecrest</w:t>
+      </w:r>
+      <w:proofErr w:type="spellEnd"/>
+      <w:r>
+        <w:t xml:space="preserve"> People Mover is operating. The user clicks on the Service Time button located in a tab panel on the Main Menu. The system retrieves the information from the database and displays information on the interface. The user will not be able to see at what time the trolley is working.</w:t>
       </w:r>
     </w:p>
     <w:p>
@@ -9876,7 +10214,15 @@
         <w:spacing w:before="120" w:after="120" w:line="240" w:lineRule="auto"/>
       </w:pPr>
       <w:r>
-        <w:t>The user is on the Pinecrest People Mover application and clicks on the ‘Near Me’ button. The system should use the GPS feature to determine the user’s location and direct the user to a pin indicating the closest stop to their current location. They system will provide the user with the address of the stop and its route information.</w:t>
+        <w:t xml:space="preserve">The user is on the </w:t>
+      </w:r>
+      <w:proofErr w:type="spellStart"/>
+      <w:r>
+        <w:t>Pinecrest</w:t>
+      </w:r>
+      <w:proofErr w:type="spellEnd"/>
+      <w:r>
+        <w:t xml:space="preserve"> People Mover application and clicks on the ‘Near Me’ button. The system should use the GPS feature to determine the user’s location and direct the user to a pin indicating the closest stop to their current location. They system will provide the user with the address of the stop and its route information.</w:t>
       </w:r>
     </w:p>
     <w:p>
@@ -10462,7 +10808,15 @@
               <w:t xml:space="preserve">The system validates </w:t>
             </w:r>
             <w:r>
-              <w:t>that the location correspond to the area of Pinecrest.</w:t>
+              <w:t xml:space="preserve">that the location correspond to the area of </w:t>
+            </w:r>
+            <w:proofErr w:type="spellStart"/>
+            <w:r>
+              <w:t>Pinecrest</w:t>
+            </w:r>
+            <w:proofErr w:type="spellEnd"/>
+            <w:r>
+              <w:t>.</w:t>
             </w:r>
           </w:p>
           <w:p>
@@ -10579,7 +10933,23 @@
               <w:cnfStyle w:val="000000000000" w:firstRow="0" w:lastRow="0" w:firstColumn="0" w:lastColumn="0" w:oddVBand="0" w:evenVBand="0" w:oddHBand="0" w:evenHBand="0" w:firstRowFirstColumn="0" w:firstRowLastColumn="0" w:lastRowFirstColumn="0" w:lastRowLastColumn="0"/>
             </w:pPr>
             <w:r>
-              <w:t>If the localization detected is out of Pinecrest Village the following message will be posted: “You a currently located out of the Village of Pinecrest”</w:t>
+              <w:t xml:space="preserve">If the localization detected is out of </w:t>
+            </w:r>
+            <w:proofErr w:type="spellStart"/>
+            <w:r>
+              <w:t>Pinecrest</w:t>
+            </w:r>
+            <w:proofErr w:type="spellEnd"/>
+            <w:r>
+              <w:t xml:space="preserve"> Village the following message will be posted: “You a currently located out of the Village of </w:t>
+            </w:r>
+            <w:proofErr w:type="spellStart"/>
+            <w:r>
+              <w:t>Pinecrest</w:t>
+            </w:r>
+            <w:proofErr w:type="spellEnd"/>
+            <w:r>
+              <w:t>”</w:t>
             </w:r>
           </w:p>
         </w:tc>
@@ -11894,7 +12264,15 @@
               <w:cnfStyle w:val="000000000000" w:firstRow="0" w:lastRow="0" w:firstColumn="0" w:lastColumn="0" w:oddVBand="0" w:evenVBand="0" w:oddHBand="0" w:evenHBand="0" w:firstRowFirstColumn="0" w:firstRowLastColumn="0" w:lastRowFirstColumn="0" w:lastRowLastColumn="0"/>
             </w:pPr>
             <w:r>
-              <w:t>If validations is correct the system save the email address and password introduced.</w:t>
+              <w:t xml:space="preserve">If </w:t>
+            </w:r>
+            <w:proofErr w:type="gramStart"/>
+            <w:r>
+              <w:t>validations is</w:t>
+            </w:r>
+            <w:proofErr w:type="gramEnd"/>
+            <w:r>
+              <w:t xml:space="preserve"> correct the system save the email address and password introduced.</w:t>
             </w:r>
           </w:p>
         </w:tc>
@@ -14648,9 +15026,11 @@
               <w:ind w:left="720"/>
               <w:cnfStyle w:val="000000100000" w:firstRow="0" w:lastRow="0" w:firstColumn="0" w:lastColumn="0" w:oddVBand="0" w:evenVBand="0" w:oddHBand="1" w:evenHBand="0" w:firstRowFirstColumn="0" w:firstRowLastColumn="0" w:lastRowFirstColumn="0" w:lastRowLastColumn="0"/>
             </w:pPr>
+            <w:proofErr w:type="gramStart"/>
             <w:r>
               <w:t>or</w:t>
             </w:r>
+            <w:proofErr w:type="gramEnd"/>
           </w:p>
           <w:p>
             <w:pPr>
@@ -14658,8 +15038,13 @@
               <w:ind w:left="720"/>
               <w:cnfStyle w:val="000000100000" w:firstRow="0" w:lastRow="0" w:firstColumn="0" w:lastColumn="0" w:oddVBand="0" w:evenVBand="0" w:oddHBand="1" w:evenHBand="0" w:firstRowFirstColumn="0" w:firstRowLastColumn="0" w:lastRowFirstColumn="0" w:lastRowLastColumn="0"/>
             </w:pPr>
-            <w:r>
-              <w:t>User enter email to the system.</w:t>
+            <w:proofErr w:type="gramStart"/>
+            <w:r>
+              <w:t>User enter</w:t>
+            </w:r>
+            <w:proofErr w:type="gramEnd"/>
+            <w:r>
+              <w:t xml:space="preserve"> email to the system.</w:t>
             </w:r>
           </w:p>
         </w:tc>
@@ -15215,7 +15600,67 @@
           </wp:inline>
         </w:drawing>
       </w:r>
-      <w:r>
+    </w:p>
+    <w:p/>
+    <w:p>
+      <w:r>
+        <w:rPr>
+          <w:noProof/>
+        </w:rPr>
+        <w:drawing>
+          <wp:inline distT="0" distB="0" distL="0" distR="0" wp14:anchorId="398681F0" wp14:editId="05503647">
+            <wp:extent cx="6858000" cy="3550920"/>
+            <wp:effectExtent l="0" t="0" r="0" b="5080"/>
+            <wp:docPr id="1" name="Picture 1"/>
+            <wp:cNvGraphicFramePr>
+              <a:graphicFrameLocks xmlns:a="http://schemas.openxmlformats.org/drawingml/2006/main" noChangeAspect="1"/>
+            </wp:cNvGraphicFramePr>
+            <a:graphic xmlns:a="http://schemas.openxmlformats.org/drawingml/2006/main">
+              <a:graphicData uri="http://schemas.openxmlformats.org/drawingml/2006/picture">
+                <pic:pic xmlns:pic="http://schemas.openxmlformats.org/drawingml/2006/picture">
+                  <pic:nvPicPr>
+                    <pic:cNvPr id="0" name="PPM_06.png"/>
+                    <pic:cNvPicPr/>
+                  </pic:nvPicPr>
+                  <pic:blipFill>
+                    <a:blip r:embed="rId16">
+                      <a:extLst>
+                        <a:ext uri="{28A0092B-C50C-407E-A947-70E740481C1C}">
+                          <a14:useLocalDpi xmlns:a14="http://schemas.microsoft.com/office/drawing/2010/main" val="0"/>
+                        </a:ext>
+                      </a:extLst>
+                    </a:blip>
+                    <a:stretch>
+                      <a:fillRect/>
+                    </a:stretch>
+                  </pic:blipFill>
+                  <pic:spPr>
+                    <a:xfrm>
+                      <a:off x="0" y="0"/>
+                      <a:ext cx="6858000" cy="3550920"/>
+                    </a:xfrm>
+                    <a:prstGeom prst="rect">
+                      <a:avLst/>
+                    </a:prstGeom>
+                  </pic:spPr>
+                </pic:pic>
+              </a:graphicData>
+            </a:graphic>
+          </wp:inline>
+        </w:drawing>
+      </w:r>
+    </w:p>
+    <w:p/>
+    <w:p>
+      <w:r>
+        <w:br w:type="page"/>
+      </w:r>
+    </w:p>
+    <w:p>
+      <w:bookmarkStart w:id="24" w:name="_GoBack"/>
+      <w:bookmarkEnd w:id="24"/>
+      <w:r>
+        <w:lastRenderedPageBreak/>
         <w:br w:type="page"/>
       </w:r>
     </w:p>
@@ -15224,7 +15669,7 @@
         <w:pStyle w:val="Heading2"/>
         <w:ind w:firstLine="360"/>
       </w:pPr>
-      <w:bookmarkStart w:id="24" w:name="_Toc274148871"/>
+      <w:bookmarkStart w:id="25" w:name="_Toc274148871"/>
       <w:r>
         <w:lastRenderedPageBreak/>
         <w:t xml:space="preserve">6.5 </w:t>
@@ -15232,7 +15677,7 @@
       <w:r>
         <w:t>Appendix E - User Interface designs.</w:t>
       </w:r>
-      <w:bookmarkEnd w:id="24"/>
+      <w:bookmarkEnd w:id="25"/>
     </w:p>
     <w:p/>
     <w:p>
@@ -15242,7 +15687,15 @@
         <w:jc w:val="center"/>
       </w:pPr>
       <w:r>
-        <w:t>Figure E-1 : Loading Image</w:t>
+        <w:t>Figure E-</w:t>
+      </w:r>
+      <w:proofErr w:type="gramStart"/>
+      <w:r>
+        <w:t>1 :</w:t>
+      </w:r>
+      <w:proofErr w:type="gramEnd"/>
+      <w:r>
+        <w:t xml:space="preserve"> Loading Image</w:t>
       </w:r>
     </w:p>
     <w:p>
@@ -15270,7 +15723,7 @@
                     <pic:cNvPicPr/>
                   </pic:nvPicPr>
                   <pic:blipFill>
-                    <a:blip r:embed="rId16">
+                    <a:blip r:embed="rId17">
                       <a:extLst>
                         <a:ext uri="{28A0092B-C50C-407E-A947-70E740481C1C}">
                           <a14:useLocalDpi xmlns:a14="http://schemas.microsoft.com/office/drawing/2010/main" val="0"/>
@@ -15338,76 +15791,6 @@
                 <pic:pic xmlns:pic="http://schemas.openxmlformats.org/drawingml/2006/picture">
                   <pic:nvPicPr>
                     <pic:cNvPr id="0" name="Screen Shot 2014-10-05 at 6.23.25 PM.png"/>
-                    <pic:cNvPicPr/>
-                  </pic:nvPicPr>
-                  <pic:blipFill>
-                    <a:blip r:embed="rId17">
-                      <a:extLst>
-                        <a:ext uri="{28A0092B-C50C-407E-A947-70E740481C1C}">
-                          <a14:useLocalDpi xmlns:a14="http://schemas.microsoft.com/office/drawing/2010/main" val="0"/>
-                        </a:ext>
-                      </a:extLst>
-                    </a:blip>
-                    <a:stretch>
-                      <a:fillRect/>
-                    </a:stretch>
-                  </pic:blipFill>
-                  <pic:spPr>
-                    <a:xfrm>
-                      <a:off x="0" y="0"/>
-                      <a:ext cx="6858000" cy="3996055"/>
-                    </a:xfrm>
-                    <a:prstGeom prst="rect">
-                      <a:avLst/>
-                    </a:prstGeom>
-                  </pic:spPr>
-                </pic:pic>
-              </a:graphicData>
-            </a:graphic>
-          </wp:inline>
-        </w:drawing>
-      </w:r>
-    </w:p>
-    <w:p>
-      <w:pPr>
-        <w:keepNext/>
-        <w:spacing w:before="120" w:after="120" w:line="240" w:lineRule="auto"/>
-        <w:ind w:left="792" w:hanging="792"/>
-        <w:jc w:val="center"/>
-      </w:pPr>
-    </w:p>
-    <w:p>
-      <w:pPr>
-        <w:pStyle w:val="Caption"/>
-        <w:keepNext/>
-        <w:jc w:val="center"/>
-      </w:pPr>
-      <w:r>
-        <w:t>Figure E-3: Routes List</w:t>
-      </w:r>
-    </w:p>
-    <w:p>
-      <w:pPr>
-        <w:keepNext/>
-        <w:jc w:val="center"/>
-      </w:pPr>
-      <w:r>
-        <w:rPr>
-          <w:noProof/>
-        </w:rPr>
-        <w:drawing>
-          <wp:inline distT="0" distB="0" distL="0" distR="0" wp14:anchorId="1A3E84B5" wp14:editId="205D74A0">
-            <wp:extent cx="6858000" cy="3996055"/>
-            <wp:effectExtent l="0" t="0" r="0" b="0"/>
-            <wp:docPr id="11" name="Picture 11"/>
-            <wp:cNvGraphicFramePr>
-              <a:graphicFrameLocks xmlns:a="http://schemas.openxmlformats.org/drawingml/2006/main" noChangeAspect="1"/>
-            </wp:cNvGraphicFramePr>
-            <a:graphic xmlns:a="http://schemas.openxmlformats.org/drawingml/2006/main">
-              <a:graphicData uri="http://schemas.openxmlformats.org/drawingml/2006/picture">
-                <pic:pic xmlns:pic="http://schemas.openxmlformats.org/drawingml/2006/picture">
-                  <pic:nvPicPr>
-                    <pic:cNvPr id="0" name="Screen Shot 2014-10-05 at 6.23.36 PM.png"/>
                     <pic:cNvPicPr/>
                   </pic:nvPicPr>
                   <pic:blipFill>
@@ -15440,13 +15823,20 @@
     </w:p>
     <w:p>
       <w:pPr>
+        <w:keepNext/>
+        <w:spacing w:before="120" w:after="120" w:line="240" w:lineRule="auto"/>
+        <w:ind w:left="792" w:hanging="792"/>
+        <w:jc w:val="center"/>
+      </w:pPr>
+    </w:p>
+    <w:p>
+      <w:pPr>
         <w:pStyle w:val="Caption"/>
         <w:keepNext/>
         <w:jc w:val="center"/>
       </w:pPr>
       <w:r>
-        <w:lastRenderedPageBreak/>
-        <w:t>Figure E-4: More View</w:t>
+        <w:t>Figure E-3: Routes List</w:t>
       </w:r>
     </w:p>
     <w:p>
@@ -15459,10 +15849,10 @@
           <w:noProof/>
         </w:rPr>
         <w:drawing>
-          <wp:inline distT="0" distB="0" distL="0" distR="0" wp14:anchorId="02C91B22" wp14:editId="606FC1A6">
+          <wp:inline distT="0" distB="0" distL="0" distR="0" wp14:anchorId="1A3E84B5" wp14:editId="205D74A0">
             <wp:extent cx="6858000" cy="3996055"/>
             <wp:effectExtent l="0" t="0" r="0" b="0"/>
-            <wp:docPr id="12" name="Picture 12"/>
+            <wp:docPr id="11" name="Picture 11"/>
             <wp:cNvGraphicFramePr>
               <a:graphicFrameLocks xmlns:a="http://schemas.openxmlformats.org/drawingml/2006/main" noChangeAspect="1"/>
             </wp:cNvGraphicFramePr>
@@ -15470,7 +15860,7 @@
               <a:graphicData uri="http://schemas.openxmlformats.org/drawingml/2006/picture">
                 <pic:pic xmlns:pic="http://schemas.openxmlformats.org/drawingml/2006/picture">
                   <pic:nvPicPr>
-                    <pic:cNvPr id="0" name="Screen Shot 2014-10-05 at 6.23.44 PM.png"/>
+                    <pic:cNvPr id="0" name="Screen Shot 2014-10-05 at 6.23.36 PM.png"/>
                     <pic:cNvPicPr/>
                   </pic:nvPicPr>
                   <pic:blipFill>
@@ -15503,6 +15893,69 @@
     </w:p>
     <w:p>
       <w:pPr>
+        <w:pStyle w:val="Caption"/>
+        <w:keepNext/>
+        <w:jc w:val="center"/>
+      </w:pPr>
+      <w:r>
+        <w:lastRenderedPageBreak/>
+        <w:t>Figure E-4: More View</w:t>
+      </w:r>
+    </w:p>
+    <w:p>
+      <w:pPr>
+        <w:keepNext/>
+        <w:jc w:val="center"/>
+      </w:pPr>
+      <w:r>
+        <w:rPr>
+          <w:noProof/>
+        </w:rPr>
+        <w:drawing>
+          <wp:inline distT="0" distB="0" distL="0" distR="0" wp14:anchorId="02C91B22" wp14:editId="606FC1A6">
+            <wp:extent cx="6858000" cy="3996055"/>
+            <wp:effectExtent l="0" t="0" r="0" b="0"/>
+            <wp:docPr id="12" name="Picture 12"/>
+            <wp:cNvGraphicFramePr>
+              <a:graphicFrameLocks xmlns:a="http://schemas.openxmlformats.org/drawingml/2006/main" noChangeAspect="1"/>
+            </wp:cNvGraphicFramePr>
+            <a:graphic xmlns:a="http://schemas.openxmlformats.org/drawingml/2006/main">
+              <a:graphicData uri="http://schemas.openxmlformats.org/drawingml/2006/picture">
+                <pic:pic xmlns:pic="http://schemas.openxmlformats.org/drawingml/2006/picture">
+                  <pic:nvPicPr>
+                    <pic:cNvPr id="0" name="Screen Shot 2014-10-05 at 6.23.44 PM.png"/>
+                    <pic:cNvPicPr/>
+                  </pic:nvPicPr>
+                  <pic:blipFill>
+                    <a:blip r:embed="rId20">
+                      <a:extLst>
+                        <a:ext uri="{28A0092B-C50C-407E-A947-70E740481C1C}">
+                          <a14:useLocalDpi xmlns:a14="http://schemas.microsoft.com/office/drawing/2010/main" val="0"/>
+                        </a:ext>
+                      </a:extLst>
+                    </a:blip>
+                    <a:stretch>
+                      <a:fillRect/>
+                    </a:stretch>
+                  </pic:blipFill>
+                  <pic:spPr>
+                    <a:xfrm>
+                      <a:off x="0" y="0"/>
+                      <a:ext cx="6858000" cy="3996055"/>
+                    </a:xfrm>
+                    <a:prstGeom prst="rect">
+                      <a:avLst/>
+                    </a:prstGeom>
+                  </pic:spPr>
+                </pic:pic>
+              </a:graphicData>
+            </a:graphic>
+          </wp:inline>
+        </w:drawing>
+      </w:r>
+    </w:p>
+    <w:p>
+      <w:pPr>
         <w:keepNext/>
         <w:jc w:val="center"/>
       </w:pPr>
@@ -15542,7 +15995,7 @@
                     <pic:cNvPicPr/>
                   </pic:nvPicPr>
                   <pic:blipFill>
-                    <a:blip r:embed="rId20">
+                    <a:blip r:embed="rId21">
                       <a:extLst>
                         <a:ext uri="{28A0092B-C50C-407E-A947-70E740481C1C}">
                           <a14:useLocalDpi xmlns:a14="http://schemas.microsoft.com/office/drawing/2010/main" val="0"/>
@@ -15577,7 +16030,7 @@
         <w:pStyle w:val="Heading2"/>
         <w:ind w:firstLine="360"/>
       </w:pPr>
-      <w:bookmarkStart w:id="25" w:name="_Toc274148872"/>
+      <w:bookmarkStart w:id="26" w:name="_Toc274148872"/>
       <w:r>
         <w:lastRenderedPageBreak/>
         <w:t xml:space="preserve">6.6 </w:t>
@@ -15585,7 +16038,7 @@
       <w:r>
         <w:t>Appendix F - Diary of meeting and tasks.</w:t>
       </w:r>
-      <w:bookmarkEnd w:id="25"/>
+      <w:bookmarkEnd w:id="26"/>
     </w:p>
     <w:p>
       <w:pPr>
@@ -15718,8 +16171,13 @@
           </w:tcPr>
           <w:p>
             <w:r>
-              <w:t xml:space="preserve">End time:  </w:t>
-            </w:r>
+              <w:t>End time</w:t>
+            </w:r>
+            <w:proofErr w:type="gramStart"/>
+            <w:r>
+              <w:t xml:space="preserve">:  </w:t>
+            </w:r>
+            <w:proofErr w:type="gramEnd"/>
           </w:p>
         </w:tc>
         <w:tc>
@@ -15769,8 +16227,13 @@
               <w:cnfStyle w:val="000000000000" w:firstRow="0" w:lastRow="0" w:firstColumn="0" w:lastColumn="0" w:oddVBand="0" w:evenVBand="0" w:oddHBand="0" w:evenHBand="0" w:firstRowFirstColumn="0" w:firstRowLastColumn="0" w:lastRowFirstColumn="0" w:lastRowLastColumn="0"/>
             </w:pPr>
             <w:r>
-              <w:t>Ricardo Martinez, Maurice Pruna</w:t>
-            </w:r>
+              <w:t xml:space="preserve">Ricardo Martinez, Maurice </w:t>
+            </w:r>
+            <w:proofErr w:type="spellStart"/>
+            <w:r>
+              <w:t>Pruna</w:t>
+            </w:r>
+            <w:proofErr w:type="spellEnd"/>
           </w:p>
         </w:tc>
       </w:tr>
@@ -15832,7 +16295,23 @@
               <w:cnfStyle w:val="000000000000" w:firstRow="0" w:lastRow="0" w:firstColumn="0" w:lastColumn="0" w:oddVBand="0" w:evenVBand="0" w:oddHBand="0" w:evenHBand="0" w:firstRowFirstColumn="0" w:firstRowLastColumn="0" w:lastRowFirstColumn="0" w:lastRowLastColumn="0"/>
             </w:pPr>
             <w:r>
-              <w:t>2. Discuss ideas and gather information of what may be needed for the project. (use Miami-dade transit website as reference)</w:t>
+              <w:t>2. Discuss ideas and gather information of what may be needed for the project. (</w:t>
+            </w:r>
+            <w:proofErr w:type="gramStart"/>
+            <w:r>
+              <w:t>use</w:t>
+            </w:r>
+            <w:proofErr w:type="gramEnd"/>
+            <w:r>
+              <w:t xml:space="preserve"> Miami-</w:t>
+            </w:r>
+            <w:proofErr w:type="spellStart"/>
+            <w:r>
+              <w:t>dade</w:t>
+            </w:r>
+            <w:proofErr w:type="spellEnd"/>
+            <w:r>
+              <w:t xml:space="preserve"> transit website as reference)</w:t>
             </w:r>
           </w:p>
         </w:tc>
@@ -15861,7 +16340,15 @@
               <w:cnfStyle w:val="000000100000" w:firstRow="0" w:lastRow="0" w:firstColumn="0" w:lastColumn="0" w:oddVBand="0" w:evenVBand="0" w:oddHBand="1" w:evenHBand="0" w:firstRowFirstColumn="0" w:firstRowLastColumn="0" w:lastRowFirstColumn="0" w:lastRowLastColumn="0"/>
             </w:pPr>
             <w:r>
-              <w:t xml:space="preserve">3. Go over information in regards to PineCrest Mover </w:t>
+              <w:t xml:space="preserve">3. Go over information in regards to </w:t>
+            </w:r>
+            <w:proofErr w:type="spellStart"/>
+            <w:r>
+              <w:t>PineCrest</w:t>
+            </w:r>
+            <w:proofErr w:type="spellEnd"/>
+            <w:r>
+              <w:t xml:space="preserve"> Mover </w:t>
             </w:r>
           </w:p>
         </w:tc>
@@ -16138,8 +16625,13 @@
               <w:cnfStyle w:val="000000000000" w:firstRow="0" w:lastRow="0" w:firstColumn="0" w:lastColumn="0" w:oddVBand="0" w:evenVBand="0" w:oddHBand="0" w:evenHBand="0" w:firstRowFirstColumn="0" w:firstRowLastColumn="0" w:lastRowFirstColumn="0" w:lastRowLastColumn="0"/>
             </w:pPr>
             <w:r>
-              <w:t>Ricardo Martinez, Maurice Pruna</w:t>
-            </w:r>
+              <w:t xml:space="preserve">Ricardo Martinez, Maurice </w:t>
+            </w:r>
+            <w:proofErr w:type="spellStart"/>
+            <w:r>
+              <w:t>Pruna</w:t>
+            </w:r>
+            <w:proofErr w:type="spellEnd"/>
           </w:p>
         </w:tc>
       </w:tr>
@@ -16519,8 +17011,13 @@
               <w:cnfStyle w:val="000000000000" w:firstRow="0" w:lastRow="0" w:firstColumn="0" w:lastColumn="0" w:oddVBand="0" w:evenVBand="0" w:oddHBand="0" w:evenHBand="0" w:firstRowFirstColumn="0" w:firstRowLastColumn="0" w:lastRowFirstColumn="0" w:lastRowLastColumn="0"/>
             </w:pPr>
             <w:r>
-              <w:t>Gabriela Wilson, Ricardo Martinez, Maurice Pruna</w:t>
-            </w:r>
+              <w:t xml:space="preserve">Gabriela Wilson, Ricardo Martinez, Maurice </w:t>
+            </w:r>
+            <w:proofErr w:type="spellStart"/>
+            <w:r>
+              <w:t>Pruna</w:t>
+            </w:r>
+            <w:proofErr w:type="spellEnd"/>
           </w:p>
         </w:tc>
       </w:tr>
@@ -16956,8 +17453,13 @@
               <w:cnfStyle w:val="000000000000" w:firstRow="0" w:lastRow="0" w:firstColumn="0" w:lastColumn="0" w:oddVBand="0" w:evenVBand="0" w:oddHBand="0" w:evenHBand="0" w:firstRowFirstColumn="0" w:firstRowLastColumn="0" w:lastRowFirstColumn="0" w:lastRowLastColumn="0"/>
             </w:pPr>
             <w:r>
-              <w:t>Ricardo Martinez, Maurice Pruna</w:t>
-            </w:r>
+              <w:t xml:space="preserve">Ricardo Martinez, Maurice </w:t>
+            </w:r>
+            <w:proofErr w:type="spellStart"/>
+            <w:r>
+              <w:t>Pruna</w:t>
+            </w:r>
+            <w:proofErr w:type="spellEnd"/>
           </w:p>
         </w:tc>
       </w:tr>
@@ -17286,8 +17788,13 @@
               <w:cnfStyle w:val="000000000000" w:firstRow="0" w:lastRow="0" w:firstColumn="0" w:lastColumn="0" w:oddVBand="0" w:evenVBand="0" w:oddHBand="0" w:evenHBand="0" w:firstRowFirstColumn="0" w:firstRowLastColumn="0" w:lastRowFirstColumn="0" w:lastRowLastColumn="0"/>
             </w:pPr>
             <w:r>
-              <w:t>Ricardo Martinez, Maurice Pruna</w:t>
-            </w:r>
+              <w:t xml:space="preserve">Ricardo Martinez, Maurice </w:t>
+            </w:r>
+            <w:proofErr w:type="spellStart"/>
+            <w:r>
+              <w:t>Pruna</w:t>
+            </w:r>
+            <w:proofErr w:type="spellEnd"/>
           </w:p>
         </w:tc>
       </w:tr>
@@ -17616,8 +18123,13 @@
               <w:cnfStyle w:val="000000000000" w:firstRow="0" w:lastRow="0" w:firstColumn="0" w:lastColumn="0" w:oddVBand="0" w:evenVBand="0" w:oddHBand="0" w:evenHBand="0" w:firstRowFirstColumn="0" w:firstRowLastColumn="0" w:lastRowFirstColumn="0" w:lastRowLastColumn="0"/>
             </w:pPr>
             <w:r>
-              <w:t>Ricardo Martinez, Maurice Pruna</w:t>
-            </w:r>
+              <w:t xml:space="preserve">Ricardo Martinez, Maurice </w:t>
+            </w:r>
+            <w:proofErr w:type="spellStart"/>
+            <w:r>
+              <w:t>Pruna</w:t>
+            </w:r>
+            <w:proofErr w:type="spellEnd"/>
           </w:p>
         </w:tc>
       </w:tr>
@@ -17935,7 +18447,15 @@
               <w:cnfStyle w:val="000000000000" w:firstRow="0" w:lastRow="0" w:firstColumn="0" w:lastColumn="0" w:oddVBand="0" w:evenVBand="0" w:oddHBand="0" w:evenHBand="0" w:firstRowFirstColumn="0" w:firstRowLastColumn="0" w:lastRowFirstColumn="0" w:lastRowLastColumn="0"/>
             </w:pPr>
             <w:r>
-              <w:t>Ricardo Martinez, Maurice Pruna, Gabriela Wilson</w:t>
+              <w:t xml:space="preserve">Ricardo Martinez, Maurice </w:t>
+            </w:r>
+            <w:proofErr w:type="spellStart"/>
+            <w:r>
+              <w:t>Pruna</w:t>
+            </w:r>
+            <w:proofErr w:type="spellEnd"/>
+            <w:r>
+              <w:t>, Gabriela Wilson</w:t>
             </w:r>
           </w:p>
         </w:tc>
@@ -18039,7 +18559,15 @@
               <w:cnfStyle w:val="000000000000" w:firstRow="0" w:lastRow="0" w:firstColumn="0" w:lastColumn="0" w:oddVBand="0" w:evenVBand="0" w:oddHBand="0" w:evenHBand="0" w:firstRowFirstColumn="0" w:firstRowLastColumn="0" w:lastRowFirstColumn="0" w:lastRowLastColumn="0"/>
             </w:pPr>
             <w:r>
-              <w:t>4. Status of the TSO api and GPS devices</w:t>
+              <w:t xml:space="preserve">4. Status of the TSO </w:t>
+            </w:r>
+            <w:proofErr w:type="spellStart"/>
+            <w:r>
+              <w:t>api</w:t>
+            </w:r>
+            <w:proofErr w:type="spellEnd"/>
+            <w:r>
+              <w:t xml:space="preserve"> and GPS devices</w:t>
             </w:r>
           </w:p>
         </w:tc>
@@ -18286,8 +18814,13 @@
               <w:cnfStyle w:val="000000000000" w:firstRow="0" w:lastRow="0" w:firstColumn="0" w:lastColumn="0" w:oddVBand="0" w:evenVBand="0" w:oddHBand="0" w:evenHBand="0" w:firstRowFirstColumn="0" w:firstRowLastColumn="0" w:lastRowFirstColumn="0" w:lastRowLastColumn="0"/>
             </w:pPr>
             <w:r>
-              <w:t>Ricardo Martinez, Maurice Pruna</w:t>
-            </w:r>
+              <w:t xml:space="preserve">Ricardo Martinez, Maurice </w:t>
+            </w:r>
+            <w:proofErr w:type="spellStart"/>
+            <w:r>
+              <w:t>Pruna</w:t>
+            </w:r>
+            <w:proofErr w:type="spellEnd"/>
           </w:p>
         </w:tc>
       </w:tr>
@@ -18318,8 +18851,13 @@
               <w:t xml:space="preserve">1. </w:t>
             </w:r>
             <w:r>
-              <w:t>Read documentation for Sencha</w:t>
-            </w:r>
+              <w:t xml:space="preserve">Read documentation for </w:t>
+            </w:r>
+            <w:proofErr w:type="spellStart"/>
+            <w:r>
+              <w:t>Sencha</w:t>
+            </w:r>
+            <w:proofErr w:type="spellEnd"/>
             <w:r>
               <w:t xml:space="preserve"> </w:t>
             </w:r>
@@ -18455,7 +18993,15 @@
               <w:cnfStyle w:val="000000000000" w:firstRow="0" w:lastRow="0" w:firstColumn="0" w:lastColumn="0" w:oddVBand="0" w:evenVBand="0" w:oddHBand="0" w:evenHBand="0" w:firstRowFirstColumn="0" w:firstRowLastColumn="0" w:lastRowFirstColumn="0" w:lastRowLastColumn="0"/>
             </w:pPr>
             <w:r>
-              <w:t>2 hours (120 minu)</w:t>
+              <w:t xml:space="preserve">2 hours (120 </w:t>
+            </w:r>
+            <w:proofErr w:type="spellStart"/>
+            <w:r>
+              <w:t>minu</w:t>
+            </w:r>
+            <w:proofErr w:type="spellEnd"/>
+            <w:r>
+              <w:t>)</w:t>
             </w:r>
           </w:p>
         </w:tc>
@@ -18682,8 +19228,13 @@
               <w:cnfStyle w:val="000000000000" w:firstRow="0" w:lastRow="0" w:firstColumn="0" w:lastColumn="0" w:oddVBand="0" w:evenVBand="0" w:oddHBand="0" w:evenHBand="0" w:firstRowFirstColumn="0" w:firstRowLastColumn="0" w:lastRowFirstColumn="0" w:lastRowLastColumn="0"/>
             </w:pPr>
             <w:r>
-              <w:t>Ricardo Martinez, Maurice Pruna</w:t>
-            </w:r>
+              <w:t xml:space="preserve">Ricardo Martinez, Maurice </w:t>
+            </w:r>
+            <w:proofErr w:type="spellStart"/>
+            <w:r>
+              <w:t>Pruna</w:t>
+            </w:r>
+            <w:proofErr w:type="spellEnd"/>
           </w:p>
         </w:tc>
       </w:tr>
@@ -19043,7 +19594,15 @@
               <w:cnfStyle w:val="000000000000" w:firstRow="0" w:lastRow="0" w:firstColumn="0" w:lastColumn="0" w:oddVBand="0" w:evenVBand="0" w:oddHBand="0" w:evenHBand="0" w:firstRowFirstColumn="0" w:firstRowLastColumn="0" w:lastRowFirstColumn="0" w:lastRowLastColumn="0"/>
             </w:pPr>
             <w:r>
-              <w:t>Ricardo Martinez, Maurice Pruna, Gabriela Wilson, David Gonzalez (TSO)</w:t>
+              <w:t xml:space="preserve">Ricardo Martinez, Maurice </w:t>
+            </w:r>
+            <w:proofErr w:type="spellStart"/>
+            <w:r>
+              <w:t>Pruna</w:t>
+            </w:r>
+            <w:proofErr w:type="spellEnd"/>
+            <w:r>
+              <w:t>, Gabriela Wilson, David Gonzalez (TSO)</w:t>
             </w:r>
           </w:p>
         </w:tc>
@@ -19129,8 +19688,13 @@
               <w:cnfStyle w:val="000000100000" w:firstRow="0" w:lastRow="0" w:firstColumn="0" w:lastColumn="0" w:oddVBand="0" w:evenVBand="0" w:oddHBand="1" w:evenHBand="0" w:firstRowFirstColumn="0" w:firstRowLastColumn="0" w:lastRowFirstColumn="0" w:lastRowLastColumn="0"/>
             </w:pPr>
             <w:r>
-              <w:t>Look over API Documenation</w:t>
-            </w:r>
+              <w:t xml:space="preserve">Look over API </w:t>
+            </w:r>
+            <w:proofErr w:type="spellStart"/>
+            <w:r>
+              <w:t>Documenation</w:t>
+            </w:r>
+            <w:proofErr w:type="spellEnd"/>
           </w:p>
         </w:tc>
       </w:tr>
@@ -19400,8 +19964,13 @@
               <w:cnfStyle w:val="000000000000" w:firstRow="0" w:lastRow="0" w:firstColumn="0" w:lastColumn="0" w:oddVBand="0" w:evenVBand="0" w:oddHBand="0" w:evenHBand="0" w:firstRowFirstColumn="0" w:firstRowLastColumn="0" w:lastRowFirstColumn="0" w:lastRowLastColumn="0"/>
             </w:pPr>
             <w:r>
-              <w:t>Ricardo Martinez, Maurice Pruna</w:t>
-            </w:r>
+              <w:t xml:space="preserve">Ricardo Martinez, Maurice </w:t>
+            </w:r>
+            <w:proofErr w:type="spellStart"/>
+            <w:r>
+              <w:t>Pruna</w:t>
+            </w:r>
+            <w:proofErr w:type="spellEnd"/>
           </w:p>
         </w:tc>
       </w:tr>
@@ -19775,8 +20344,13 @@
               <w:cnfStyle w:val="000000000000" w:firstRow="0" w:lastRow="0" w:firstColumn="0" w:lastColumn="0" w:oddVBand="0" w:evenVBand="0" w:oddHBand="0" w:evenHBand="0" w:firstRowFirstColumn="0" w:firstRowLastColumn="0" w:lastRowFirstColumn="0" w:lastRowLastColumn="0"/>
             </w:pPr>
             <w:r>
-              <w:t>Ricardo Martinez, Maurice Pruna</w:t>
-            </w:r>
+              <w:t xml:space="preserve">Ricardo Martinez, Maurice </w:t>
+            </w:r>
+            <w:proofErr w:type="spellStart"/>
+            <w:r>
+              <w:t>Pruna</w:t>
+            </w:r>
+            <w:proofErr w:type="spellEnd"/>
           </w:p>
         </w:tc>
       </w:tr>
@@ -20115,8 +20689,13 @@
               <w:cnfStyle w:val="000000000000" w:firstRow="0" w:lastRow="0" w:firstColumn="0" w:lastColumn="0" w:oddVBand="0" w:evenVBand="0" w:oddHBand="0" w:evenHBand="0" w:firstRowFirstColumn="0" w:firstRowLastColumn="0" w:lastRowFirstColumn="0" w:lastRowLastColumn="0"/>
             </w:pPr>
             <w:r>
-              <w:t>Ricardo Martinez, Maurice Pruna</w:t>
-            </w:r>
+              <w:t xml:space="preserve">Ricardo Martinez, Maurice </w:t>
+            </w:r>
+            <w:proofErr w:type="spellStart"/>
+            <w:r>
+              <w:t>Pruna</w:t>
+            </w:r>
+            <w:proofErr w:type="spellEnd"/>
           </w:p>
         </w:tc>
       </w:tr>
@@ -20144,8 +20723,13 @@
               <w:cnfStyle w:val="000000100000" w:firstRow="0" w:lastRow="0" w:firstColumn="0" w:lastColumn="0" w:oddVBand="0" w:evenVBand="0" w:oddHBand="1" w:evenHBand="0" w:firstRowFirstColumn="0" w:firstRowLastColumn="0" w:lastRowFirstColumn="0" w:lastRowLastColumn="0"/>
             </w:pPr>
             <w:r>
-              <w:t xml:space="preserve">1. API Connection  </w:t>
-            </w:r>
+              <w:t xml:space="preserve">1. API </w:t>
+            </w:r>
+            <w:proofErr w:type="gramStart"/>
+            <w:r>
+              <w:t xml:space="preserve">Connection  </w:t>
+            </w:r>
+            <w:proofErr w:type="gramEnd"/>
           </w:p>
         </w:tc>
       </w:tr>
@@ -20454,8 +21038,13 @@
               <w:cnfStyle w:val="000000000000" w:firstRow="0" w:lastRow="0" w:firstColumn="0" w:lastColumn="0" w:oddVBand="0" w:evenVBand="0" w:oddHBand="0" w:evenHBand="0" w:firstRowFirstColumn="0" w:firstRowLastColumn="0" w:lastRowFirstColumn="0" w:lastRowLastColumn="0"/>
             </w:pPr>
             <w:r>
-              <w:t>Ricardo Martinez, Maurice Pruna</w:t>
-            </w:r>
+              <w:t xml:space="preserve">Ricardo Martinez, Maurice </w:t>
+            </w:r>
+            <w:proofErr w:type="spellStart"/>
+            <w:r>
+              <w:t>Pruna</w:t>
+            </w:r>
+            <w:proofErr w:type="spellEnd"/>
           </w:p>
         </w:tc>
       </w:tr>
@@ -20664,11 +21253,6 @@
           <w:tcPr>
             <w:cnfStyle w:val="001000000100" w:firstRow="0" w:lastRow="0" w:firstColumn="1" w:lastColumn="0" w:oddVBand="0" w:evenVBand="0" w:oddHBand="0" w:evenHBand="0" w:firstRowFirstColumn="1" w:firstRowLastColumn="0" w:lastRowFirstColumn="0" w:lastRowLastColumn="0"/>
             <w:tcW w:w="2881" w:type="dxa"/>
-            <w:tcBorders>
-              <w:top w:val="nil"/>
-              <w:left w:val="nil"/>
-              <w:right w:val="nil"/>
-            </w:tcBorders>
             <w:hideMark/>
           </w:tcPr>
           <w:p>
@@ -20680,11 +21264,6 @@
         <w:tc>
           <w:tcPr>
             <w:tcW w:w="5975" w:type="dxa"/>
-            <w:tcBorders>
-              <w:top w:val="nil"/>
-              <w:left w:val="nil"/>
-              <w:right w:val="nil"/>
-            </w:tcBorders>
             <w:hideMark/>
           </w:tcPr>
           <w:p>
@@ -20705,16 +21284,45 @@
           <w:tcPr>
             <w:cnfStyle w:val="001000000000" w:firstRow="0" w:lastRow="0" w:firstColumn="1" w:lastColumn="0" w:oddVBand="0" w:evenVBand="0" w:oddHBand="0" w:evenHBand="0" w:firstRowFirstColumn="0" w:firstRowLastColumn="0" w:lastRowFirstColumn="0" w:lastRowLastColumn="0"/>
             <w:tcW w:w="2881" w:type="dxa"/>
+            <w:hideMark/>
+          </w:tcPr>
+          <w:p>
+            <w:r>
+              <w:t xml:space="preserve">Location: </w:t>
+            </w:r>
+          </w:p>
+        </w:tc>
+        <w:tc>
+          <w:tcPr>
+            <w:tcW w:w="5975" w:type="dxa"/>
+            <w:tcBorders>
+              <w:right w:val="single" w:sz="8" w:space="0" w:color="000000" w:themeColor="text1"/>
+            </w:tcBorders>
+            <w:hideMark/>
+          </w:tcPr>
+          <w:p>
+            <w:pPr>
+              <w:cnfStyle w:val="000000100000" w:firstRow="0" w:lastRow="0" w:firstColumn="0" w:lastColumn="0" w:oddVBand="0" w:evenVBand="0" w:oddHBand="1" w:evenHBand="0" w:firstRowFirstColumn="0" w:firstRowLastColumn="0" w:lastRowFirstColumn="0" w:lastRowLastColumn="0"/>
+            </w:pPr>
+            <w:r>
+              <w:t>Conference Call</w:t>
+            </w:r>
+          </w:p>
+        </w:tc>
+      </w:tr>
+      <w:tr>
+        <w:tc>
+          <w:tcPr>
+            <w:cnfStyle w:val="001000000000" w:firstRow="0" w:lastRow="0" w:firstColumn="1" w:lastColumn="0" w:oddVBand="0" w:evenVBand="0" w:oddHBand="0" w:evenHBand="0" w:firstRowFirstColumn="0" w:firstRowLastColumn="0" w:lastRowFirstColumn="0" w:lastRowLastColumn="0"/>
+            <w:tcW w:w="2881" w:type="dxa"/>
             <w:tcBorders>
               <w:top w:val="nil"/>
-              <w:left w:val="nil"/>
-              <w:bottom w:val="nil"/>
             </w:tcBorders>
             <w:hideMark/>
           </w:tcPr>
           <w:p>
             <w:r>
-              <w:t xml:space="preserve">Location: </w:t>
+              <w:t xml:space="preserve">Start time: </w:t>
             </w:r>
           </w:p>
         </w:tc>
@@ -20731,10 +21339,44 @@
           </w:tcPr>
           <w:p>
             <w:pPr>
+              <w:cnfStyle w:val="000000000000" w:firstRow="0" w:lastRow="0" w:firstColumn="0" w:lastColumn="0" w:oddVBand="0" w:evenVBand="0" w:oddHBand="0" w:evenHBand="0" w:firstRowFirstColumn="0" w:firstRowLastColumn="0" w:lastRowFirstColumn="0" w:lastRowLastColumn="0"/>
+            </w:pPr>
+            <w:r>
+              <w:t>2:00 pm</w:t>
+            </w:r>
+          </w:p>
+        </w:tc>
+      </w:tr>
+      <w:tr>
+        <w:trPr>
+          <w:cnfStyle w:val="000000100000" w:firstRow="0" w:lastRow="0" w:firstColumn="0" w:lastColumn="0" w:oddVBand="0" w:evenVBand="0" w:oddHBand="1" w:evenHBand="0" w:firstRowFirstColumn="0" w:firstRowLastColumn="0" w:lastRowFirstColumn="0" w:lastRowLastColumn="0"/>
+        </w:trPr>
+        <w:tc>
+          <w:tcPr>
+            <w:cnfStyle w:val="001000000000" w:firstRow="0" w:lastRow="0" w:firstColumn="1" w:lastColumn="0" w:oddVBand="0" w:evenVBand="0" w:oddHBand="0" w:evenHBand="0" w:firstRowFirstColumn="0" w:firstRowLastColumn="0" w:lastRowFirstColumn="0" w:lastRowLastColumn="0"/>
+            <w:tcW w:w="2881" w:type="dxa"/>
+            <w:hideMark/>
+          </w:tcPr>
+          <w:p>
+            <w:r>
+              <w:t>End time:</w:t>
+            </w:r>
+          </w:p>
+        </w:tc>
+        <w:tc>
+          <w:tcPr>
+            <w:tcW w:w="5975" w:type="dxa"/>
+            <w:tcBorders>
+              <w:right w:val="single" w:sz="8" w:space="0" w:color="000000" w:themeColor="text1"/>
+            </w:tcBorders>
+            <w:hideMark/>
+          </w:tcPr>
+          <w:p>
+            <w:pPr>
               <w:cnfStyle w:val="000000100000" w:firstRow="0" w:lastRow="0" w:firstColumn="0" w:lastColumn="0" w:oddVBand="0" w:evenVBand="0" w:oddHBand="1" w:evenHBand="0" w:firstRowFirstColumn="0" w:firstRowLastColumn="0" w:lastRowFirstColumn="0" w:lastRowLastColumn="0"/>
             </w:pPr>
             <w:r>
-              <w:t>Conference Call</w:t>
+              <w:t>3:00 pm</w:t>
             </w:r>
           </w:p>
         </w:tc>
@@ -20746,14 +21388,12 @@
             <w:tcW w:w="2881" w:type="dxa"/>
             <w:tcBorders>
               <w:top w:val="nil"/>
-              <w:left w:val="nil"/>
-              <w:bottom w:val="nil"/>
             </w:tcBorders>
             <w:hideMark/>
           </w:tcPr>
           <w:p>
             <w:r>
-              <w:t xml:space="preserve">Start time: </w:t>
+              <w:t xml:space="preserve">In Attendance: </w:t>
             </w:r>
           </w:p>
         </w:tc>
@@ -20773,8 +21413,13 @@
               <w:cnfStyle w:val="000000000000" w:firstRow="0" w:lastRow="0" w:firstColumn="0" w:lastColumn="0" w:oddVBand="0" w:evenVBand="0" w:oddHBand="0" w:evenHBand="0" w:firstRowFirstColumn="0" w:firstRowLastColumn="0" w:lastRowFirstColumn="0" w:lastRowLastColumn="0"/>
             </w:pPr>
             <w:r>
-              <w:t>2:00 pm</w:t>
-            </w:r>
+              <w:t xml:space="preserve">Ricardo Martinez, Maurice </w:t>
+            </w:r>
+            <w:proofErr w:type="spellStart"/>
+            <w:r>
+              <w:t>Pruna</w:t>
+            </w:r>
+            <w:proofErr w:type="spellEnd"/>
           </w:p>
         </w:tc>
       </w:tr>
@@ -20786,18 +21431,47 @@
           <w:tcPr>
             <w:cnfStyle w:val="001000000000" w:firstRow="0" w:lastRow="0" w:firstColumn="1" w:lastColumn="0" w:oddVBand="0" w:evenVBand="0" w:oddHBand="0" w:evenHBand="0" w:firstRowFirstColumn="0" w:firstRowLastColumn="0" w:lastRowFirstColumn="0" w:lastRowLastColumn="0"/>
             <w:tcW w:w="2881" w:type="dxa"/>
+            <w:hideMark/>
+          </w:tcPr>
+          <w:p>
+            <w:r>
+              <w:t>Agenda:</w:t>
+            </w:r>
+          </w:p>
+        </w:tc>
+        <w:tc>
+          <w:tcPr>
+            <w:tcW w:w="5975" w:type="dxa"/>
+            <w:tcBorders>
+              <w:right w:val="single" w:sz="8" w:space="0" w:color="000000" w:themeColor="text1"/>
+            </w:tcBorders>
+            <w:hideMark/>
+          </w:tcPr>
+          <w:p>
+            <w:pPr>
+              <w:cnfStyle w:val="000000100000" w:firstRow="0" w:lastRow="0" w:firstColumn="0" w:lastColumn="0" w:oddVBand="0" w:evenVBand="0" w:oddHBand="1" w:evenHBand="0" w:firstRowFirstColumn="0" w:firstRowLastColumn="0" w:lastRowFirstColumn="0" w:lastRowLastColumn="0"/>
+            </w:pPr>
+            <w:r>
+              <w:t xml:space="preserve">1. API Connection lag </w:t>
+            </w:r>
+            <w:proofErr w:type="gramStart"/>
+            <w:r>
+              <w:t xml:space="preserve">time  </w:t>
+            </w:r>
+            <w:proofErr w:type="gramEnd"/>
+          </w:p>
+        </w:tc>
+      </w:tr>
+      <w:tr>
+        <w:tc>
+          <w:tcPr>
+            <w:cnfStyle w:val="001000000000" w:firstRow="0" w:lastRow="0" w:firstColumn="1" w:lastColumn="0" w:oddVBand="0" w:evenVBand="0" w:oddHBand="0" w:evenHBand="0" w:firstRowFirstColumn="0" w:firstRowLastColumn="0" w:lastRowFirstColumn="0" w:lastRowLastColumn="0"/>
+            <w:tcW w:w="2881" w:type="dxa"/>
             <w:tcBorders>
               <w:top w:val="nil"/>
-              <w:left w:val="nil"/>
-              <w:bottom w:val="nil"/>
             </w:tcBorders>
-            <w:hideMark/>
-          </w:tcPr>
-          <w:p>
-            <w:r>
-              <w:t>End time:</w:t>
-            </w:r>
-          </w:p>
+          </w:tcPr>
+          <w:p/>
         </w:tc>
         <w:tc>
           <w:tcPr>
@@ -20812,11 +21486,41 @@
           </w:tcPr>
           <w:p>
             <w:pPr>
+              <w:cnfStyle w:val="000000000000" w:firstRow="0" w:lastRow="0" w:firstColumn="0" w:lastColumn="0" w:oddVBand="0" w:evenVBand="0" w:oddHBand="0" w:evenHBand="0" w:firstRowFirstColumn="0" w:firstRowLastColumn="0" w:lastRowFirstColumn="0" w:lastRowLastColumn="0"/>
+            </w:pPr>
+            <w:r>
+              <w:t xml:space="preserve">2. Presentation of interface implementation </w:t>
+            </w:r>
+          </w:p>
+        </w:tc>
+      </w:tr>
+      <w:tr>
+        <w:trPr>
+          <w:cnfStyle w:val="000000100000" w:firstRow="0" w:lastRow="0" w:firstColumn="0" w:lastColumn="0" w:oddVBand="0" w:evenVBand="0" w:oddHBand="1" w:evenHBand="0" w:firstRowFirstColumn="0" w:firstRowLastColumn="0" w:lastRowFirstColumn="0" w:lastRowLastColumn="0"/>
+        </w:trPr>
+        <w:tc>
+          <w:tcPr>
+            <w:cnfStyle w:val="001000000000" w:firstRow="0" w:lastRow="0" w:firstColumn="1" w:lastColumn="0" w:oddVBand="0" w:evenVBand="0" w:oddHBand="0" w:evenHBand="0" w:firstRowFirstColumn="0" w:firstRowLastColumn="0" w:lastRowFirstColumn="0" w:lastRowLastColumn="0"/>
+            <w:tcW w:w="2881" w:type="dxa"/>
+            <w:hideMark/>
+          </w:tcPr>
+          <w:p>
+            <w:r>
+              <w:t>Assigned Tasks:</w:t>
+            </w:r>
+          </w:p>
+        </w:tc>
+        <w:tc>
+          <w:tcPr>
+            <w:tcW w:w="5975" w:type="dxa"/>
+            <w:tcBorders>
+              <w:right w:val="single" w:sz="8" w:space="0" w:color="000000" w:themeColor="text1"/>
+            </w:tcBorders>
+          </w:tcPr>
+          <w:p>
+            <w:pPr>
               <w:cnfStyle w:val="000000100000" w:firstRow="0" w:lastRow="0" w:firstColumn="0" w:lastColumn="0" w:oddVBand="0" w:evenVBand="0" w:oddHBand="1" w:evenHBand="0" w:firstRowFirstColumn="0" w:firstRowLastColumn="0" w:lastRowFirstColumn="0" w:lastRowLastColumn="0"/>
             </w:pPr>
-            <w:r>
-              <w:t>3:00 pm</w:t>
-            </w:r>
           </w:p>
         </w:tc>
       </w:tr>
@@ -20827,14 +21531,12 @@
             <w:tcW w:w="2881" w:type="dxa"/>
             <w:tcBorders>
               <w:top w:val="nil"/>
-              <w:left w:val="nil"/>
-              <w:bottom w:val="nil"/>
             </w:tcBorders>
             <w:hideMark/>
           </w:tcPr>
           <w:p>
             <w:r>
-              <w:t xml:space="preserve">In Attendance: </w:t>
+              <w:t xml:space="preserve"> </w:t>
             </w:r>
           </w:p>
         </w:tc>
@@ -20847,15 +21549,11 @@
               <w:bottom w:val="nil"/>
               <w:right w:val="single" w:sz="8" w:space="0" w:color="000000" w:themeColor="text1"/>
             </w:tcBorders>
-            <w:hideMark/>
           </w:tcPr>
           <w:p>
             <w:pPr>
               <w:cnfStyle w:val="000000000000" w:firstRow="0" w:lastRow="0" w:firstColumn="0" w:lastColumn="0" w:oddVBand="0" w:evenVBand="0" w:oddHBand="0" w:evenHBand="0" w:firstRowFirstColumn="0" w:firstRowLastColumn="0" w:lastRowFirstColumn="0" w:lastRowLastColumn="0"/>
             </w:pPr>
-            <w:r>
-              <w:t>Ricardo Martinez, Maurice Pruna</w:t>
-            </w:r>
           </w:p>
         </w:tc>
       </w:tr>
@@ -20867,18 +21565,42 @@
           <w:tcPr>
             <w:cnfStyle w:val="001000000000" w:firstRow="0" w:lastRow="0" w:firstColumn="1" w:lastColumn="0" w:oddVBand="0" w:evenVBand="0" w:oddHBand="0" w:evenHBand="0" w:firstRowFirstColumn="0" w:firstRowLastColumn="0" w:lastRowFirstColumn="0" w:lastRowLastColumn="0"/>
             <w:tcW w:w="2881" w:type="dxa"/>
+            <w:hideMark/>
+          </w:tcPr>
+          <w:p>
+            <w:r>
+              <w:t>Duration:</w:t>
+            </w:r>
+          </w:p>
+        </w:tc>
+        <w:tc>
+          <w:tcPr>
+            <w:tcW w:w="5975" w:type="dxa"/>
+            <w:tcBorders>
+              <w:right w:val="single" w:sz="8" w:space="0" w:color="000000" w:themeColor="text1"/>
+            </w:tcBorders>
+            <w:hideMark/>
+          </w:tcPr>
+          <w:p>
+            <w:pPr>
+              <w:cnfStyle w:val="000000100000" w:firstRow="0" w:lastRow="0" w:firstColumn="0" w:lastColumn="0" w:oddVBand="0" w:evenVBand="0" w:oddHBand="1" w:evenHBand="0" w:firstRowFirstColumn="0" w:firstRowLastColumn="0" w:lastRowFirstColumn="0" w:lastRowLastColumn="0"/>
+            </w:pPr>
+            <w:r>
+              <w:t>1 hour</w:t>
+            </w:r>
+          </w:p>
+        </w:tc>
+      </w:tr>
+      <w:tr>
+        <w:tc>
+          <w:tcPr>
+            <w:cnfStyle w:val="001000000000" w:firstRow="0" w:lastRow="0" w:firstColumn="1" w:lastColumn="0" w:oddVBand="0" w:evenVBand="0" w:oddHBand="0" w:evenHBand="0" w:firstRowFirstColumn="0" w:firstRowLastColumn="0" w:lastRowFirstColumn="0" w:lastRowLastColumn="0"/>
+            <w:tcW w:w="2881" w:type="dxa"/>
             <w:tcBorders>
               <w:top w:val="nil"/>
-              <w:left w:val="nil"/>
-              <w:bottom w:val="nil"/>
             </w:tcBorders>
-            <w:hideMark/>
-          </w:tcPr>
-          <w:p>
-            <w:r>
-              <w:t>Agenda:</w:t>
-            </w:r>
-          </w:p>
+          </w:tcPr>
+          <w:p/>
         </w:tc>
         <w:tc>
           <w:tcPr>
@@ -20889,49 +21611,11 @@
               <w:bottom w:val="nil"/>
               <w:right w:val="single" w:sz="8" w:space="0" w:color="000000" w:themeColor="text1"/>
             </w:tcBorders>
-            <w:hideMark/>
-          </w:tcPr>
-          <w:p>
-            <w:pPr>
-              <w:cnfStyle w:val="000000100000" w:firstRow="0" w:lastRow="0" w:firstColumn="0" w:lastColumn="0" w:oddVBand="0" w:evenVBand="0" w:oddHBand="1" w:evenHBand="0" w:firstRowFirstColumn="0" w:firstRowLastColumn="0" w:lastRowFirstColumn="0" w:lastRowLastColumn="0"/>
-            </w:pPr>
-            <w:r>
-              <w:t xml:space="preserve">1. API Connection lag time  </w:t>
-            </w:r>
-          </w:p>
-        </w:tc>
-      </w:tr>
-      <w:tr>
-        <w:tc>
-          <w:tcPr>
-            <w:cnfStyle w:val="001000000000" w:firstRow="0" w:lastRow="0" w:firstColumn="1" w:lastColumn="0" w:oddVBand="0" w:evenVBand="0" w:oddHBand="0" w:evenHBand="0" w:firstRowFirstColumn="0" w:firstRowLastColumn="0" w:lastRowFirstColumn="0" w:lastRowLastColumn="0"/>
-            <w:tcW w:w="2881" w:type="dxa"/>
-            <w:tcBorders>
-              <w:top w:val="nil"/>
-              <w:left w:val="nil"/>
-              <w:bottom w:val="nil"/>
-            </w:tcBorders>
-          </w:tcPr>
-          <w:p/>
-        </w:tc>
-        <w:tc>
-          <w:tcPr>
-            <w:tcW w:w="5975" w:type="dxa"/>
-            <w:tcBorders>
-              <w:top w:val="nil"/>
-              <w:left w:val="nil"/>
-              <w:bottom w:val="nil"/>
-              <w:right w:val="single" w:sz="8" w:space="0" w:color="000000" w:themeColor="text1"/>
-            </w:tcBorders>
-            <w:hideMark/>
           </w:tcPr>
           <w:p>
             <w:pPr>
               <w:cnfStyle w:val="000000000000" w:firstRow="0" w:lastRow="0" w:firstColumn="0" w:lastColumn="0" w:oddVBand="0" w:evenVBand="0" w:oddHBand="0" w:evenHBand="0" w:firstRowFirstColumn="0" w:firstRowLastColumn="0" w:lastRowFirstColumn="0" w:lastRowLastColumn="0"/>
             </w:pPr>
-            <w:r>
-              <w:t xml:space="preserve">2. Presentation of interface implementation </w:t>
-            </w:r>
           </w:p>
         </w:tc>
       </w:tr>
@@ -20943,26 +21627,13 @@
           <w:tcPr>
             <w:cnfStyle w:val="001000000000" w:firstRow="0" w:lastRow="0" w:firstColumn="1" w:lastColumn="0" w:oddVBand="0" w:evenVBand="0" w:oddHBand="0" w:evenHBand="0" w:firstRowFirstColumn="0" w:firstRowLastColumn="0" w:lastRowFirstColumn="0" w:lastRowLastColumn="0"/>
             <w:tcW w:w="2881" w:type="dxa"/>
-            <w:tcBorders>
-              <w:top w:val="nil"/>
-              <w:left w:val="nil"/>
-              <w:bottom w:val="nil"/>
-            </w:tcBorders>
-            <w:hideMark/>
-          </w:tcPr>
-          <w:p>
-            <w:r>
-              <w:t>Assigned Tasks:</w:t>
-            </w:r>
-          </w:p>
+          </w:tcPr>
+          <w:p/>
         </w:tc>
         <w:tc>
           <w:tcPr>
             <w:tcW w:w="5975" w:type="dxa"/>
             <w:tcBorders>
-              <w:top w:val="nil"/>
-              <w:left w:val="nil"/>
-              <w:bottom w:val="nil"/>
               <w:right w:val="single" w:sz="8" w:space="0" w:color="000000" w:themeColor="text1"/>
             </w:tcBorders>
           </w:tcPr>
@@ -20973,153 +21644,11 @@
           </w:p>
         </w:tc>
       </w:tr>
-      <w:tr>
-        <w:tc>
-          <w:tcPr>
-            <w:cnfStyle w:val="001000000000" w:firstRow="0" w:lastRow="0" w:firstColumn="1" w:lastColumn="0" w:oddVBand="0" w:evenVBand="0" w:oddHBand="0" w:evenHBand="0" w:firstRowFirstColumn="0" w:firstRowLastColumn="0" w:lastRowFirstColumn="0" w:lastRowLastColumn="0"/>
-            <w:tcW w:w="2881" w:type="dxa"/>
-            <w:tcBorders>
-              <w:top w:val="nil"/>
-              <w:left w:val="nil"/>
-              <w:bottom w:val="nil"/>
-            </w:tcBorders>
-            <w:hideMark/>
-          </w:tcPr>
-          <w:p>
-            <w:r>
-              <w:t xml:space="preserve"> </w:t>
-            </w:r>
-          </w:p>
-        </w:tc>
-        <w:tc>
-          <w:tcPr>
-            <w:tcW w:w="5975" w:type="dxa"/>
-            <w:tcBorders>
-              <w:top w:val="nil"/>
-              <w:left w:val="nil"/>
-              <w:bottom w:val="nil"/>
-              <w:right w:val="single" w:sz="8" w:space="0" w:color="000000" w:themeColor="text1"/>
-            </w:tcBorders>
-          </w:tcPr>
-          <w:p>
-            <w:pPr>
-              <w:cnfStyle w:val="000000000000" w:firstRow="0" w:lastRow="0" w:firstColumn="0" w:lastColumn="0" w:oddVBand="0" w:evenVBand="0" w:oddHBand="0" w:evenHBand="0" w:firstRowFirstColumn="0" w:firstRowLastColumn="0" w:lastRowFirstColumn="0" w:lastRowLastColumn="0"/>
-            </w:pPr>
-          </w:p>
-        </w:tc>
-      </w:tr>
-      <w:tr>
-        <w:trPr>
-          <w:cnfStyle w:val="000000100000" w:firstRow="0" w:lastRow="0" w:firstColumn="0" w:lastColumn="0" w:oddVBand="0" w:evenVBand="0" w:oddHBand="1" w:evenHBand="0" w:firstRowFirstColumn="0" w:firstRowLastColumn="0" w:lastRowFirstColumn="0" w:lastRowLastColumn="0"/>
-        </w:trPr>
-        <w:tc>
-          <w:tcPr>
-            <w:cnfStyle w:val="001000000000" w:firstRow="0" w:lastRow="0" w:firstColumn="1" w:lastColumn="0" w:oddVBand="0" w:evenVBand="0" w:oddHBand="0" w:evenHBand="0" w:firstRowFirstColumn="0" w:firstRowLastColumn="0" w:lastRowFirstColumn="0" w:lastRowLastColumn="0"/>
-            <w:tcW w:w="2881" w:type="dxa"/>
-            <w:tcBorders>
-              <w:top w:val="nil"/>
-              <w:left w:val="nil"/>
-              <w:bottom w:val="nil"/>
-            </w:tcBorders>
-            <w:hideMark/>
-          </w:tcPr>
-          <w:p>
-            <w:r>
-              <w:t>Duration:</w:t>
-            </w:r>
-          </w:p>
-        </w:tc>
-        <w:tc>
-          <w:tcPr>
-            <w:tcW w:w="5975" w:type="dxa"/>
-            <w:tcBorders>
-              <w:top w:val="nil"/>
-              <w:left w:val="nil"/>
-              <w:bottom w:val="nil"/>
-              <w:right w:val="single" w:sz="8" w:space="0" w:color="000000" w:themeColor="text1"/>
-            </w:tcBorders>
-            <w:hideMark/>
-          </w:tcPr>
-          <w:p>
-            <w:pPr>
-              <w:cnfStyle w:val="000000100000" w:firstRow="0" w:lastRow="0" w:firstColumn="0" w:lastColumn="0" w:oddVBand="0" w:evenVBand="0" w:oddHBand="1" w:evenHBand="0" w:firstRowFirstColumn="0" w:firstRowLastColumn="0" w:lastRowFirstColumn="0" w:lastRowLastColumn="0"/>
-            </w:pPr>
-            <w:r>
-              <w:t>1 hour</w:t>
-            </w:r>
-          </w:p>
-        </w:tc>
-      </w:tr>
-      <w:tr>
-        <w:tc>
-          <w:tcPr>
-            <w:cnfStyle w:val="001000000000" w:firstRow="0" w:lastRow="0" w:firstColumn="1" w:lastColumn="0" w:oddVBand="0" w:evenVBand="0" w:oddHBand="0" w:evenHBand="0" w:firstRowFirstColumn="0" w:firstRowLastColumn="0" w:lastRowFirstColumn="0" w:lastRowLastColumn="0"/>
-            <w:tcW w:w="2881" w:type="dxa"/>
-            <w:tcBorders>
-              <w:top w:val="nil"/>
-              <w:left w:val="nil"/>
-              <w:bottom w:val="nil"/>
-            </w:tcBorders>
-          </w:tcPr>
-          <w:p/>
-        </w:tc>
-        <w:tc>
-          <w:tcPr>
-            <w:tcW w:w="5975" w:type="dxa"/>
-            <w:tcBorders>
-              <w:top w:val="nil"/>
-              <w:left w:val="nil"/>
-              <w:bottom w:val="nil"/>
-              <w:right w:val="single" w:sz="8" w:space="0" w:color="000000" w:themeColor="text1"/>
-            </w:tcBorders>
-          </w:tcPr>
-          <w:p>
-            <w:pPr>
-              <w:cnfStyle w:val="000000000000" w:firstRow="0" w:lastRow="0" w:firstColumn="0" w:lastColumn="0" w:oddVBand="0" w:evenVBand="0" w:oddHBand="0" w:evenHBand="0" w:firstRowFirstColumn="0" w:firstRowLastColumn="0" w:lastRowFirstColumn="0" w:lastRowLastColumn="0"/>
-            </w:pPr>
-          </w:p>
-        </w:tc>
-      </w:tr>
-      <w:tr>
-        <w:trPr>
-          <w:cnfStyle w:val="000000100000" w:firstRow="0" w:lastRow="0" w:firstColumn="0" w:lastColumn="0" w:oddVBand="0" w:evenVBand="0" w:oddHBand="1" w:evenHBand="0" w:firstRowFirstColumn="0" w:firstRowLastColumn="0" w:lastRowFirstColumn="0" w:lastRowLastColumn="0"/>
-        </w:trPr>
-        <w:tc>
-          <w:tcPr>
-            <w:cnfStyle w:val="001000000000" w:firstRow="0" w:lastRow="0" w:firstColumn="1" w:lastColumn="0" w:oddVBand="0" w:evenVBand="0" w:oddHBand="0" w:evenHBand="0" w:firstRowFirstColumn="0" w:firstRowLastColumn="0" w:lastRowFirstColumn="0" w:lastRowLastColumn="0"/>
-            <w:tcW w:w="2881" w:type="dxa"/>
-            <w:tcBorders>
-              <w:top w:val="nil"/>
-              <w:left w:val="nil"/>
-              <w:bottom w:val="nil"/>
-            </w:tcBorders>
-          </w:tcPr>
-          <w:p/>
-        </w:tc>
-        <w:tc>
-          <w:tcPr>
-            <w:tcW w:w="5975" w:type="dxa"/>
-            <w:tcBorders>
-              <w:top w:val="nil"/>
-              <w:left w:val="nil"/>
-              <w:bottom w:val="nil"/>
-              <w:right w:val="single" w:sz="8" w:space="0" w:color="000000" w:themeColor="text1"/>
-            </w:tcBorders>
-          </w:tcPr>
-          <w:p>
-            <w:pPr>
-              <w:cnfStyle w:val="000000100000" w:firstRow="0" w:lastRow="0" w:firstColumn="0" w:lastColumn="0" w:oddVBand="0" w:evenVBand="0" w:oddHBand="1" w:evenHBand="0" w:firstRowFirstColumn="0" w:firstRowLastColumn="0" w:lastRowFirstColumn="0" w:lastRowLastColumn="0"/>
-            </w:pPr>
-          </w:p>
-        </w:tc>
-      </w:tr>
     </w:tbl>
     <w:p>
       <w:pPr>
         <w:spacing w:before="120" w:after="120" w:line="240" w:lineRule="auto"/>
       </w:pPr>
-      <w:bookmarkStart w:id="26" w:name="_GoBack"/>
-      <w:bookmarkEnd w:id="26"/>
     </w:p>
     <w:p>
       <w:r>
@@ -21150,8 +21679,8 @@
       </w:r>
     </w:p>
     <w:sectPr>
-      <w:headerReference w:type="even" r:id="rId21"/>
-      <w:headerReference w:type="default" r:id="rId22"/>
+      <w:headerReference w:type="even" r:id="rId22"/>
+      <w:headerReference w:type="default" r:id="rId23"/>
       <w:pgSz w:w="12240" w:h="15840"/>
       <w:pgMar w:top="720" w:right="720" w:bottom="720" w:left="720" w:header="720" w:footer="720" w:gutter="0"/>
       <w:cols w:space="720"/>
@@ -21283,7 +21812,7 @@
         <w:rStyle w:val="PageNumber"/>
         <w:noProof/>
       </w:rPr>
-      <w:t>40</w:t>
+      <w:t>32</w:t>
     </w:r>
     <w:r>
       <w:rPr>
@@ -31766,7 +32295,7 @@
   <a:extraClrSchemeLst/>
   <a:extLst>
     <a:ext uri="{05A4C25C-085E-4340-85A3-A5531E510DB2}">
-      <thm15:themeFamily xmlns="" xmlns:thm15="http://schemas.microsoft.com/office/thememl/2012/main" name="Office Theme" id="{62F939B6-93AF-4DB8-9C6B-D6C7DFDC589F}" vid="{4A3C46E8-61CC-4603-A589-7422A47A8E4A}"/>
+      <thm15:themeFamily xmlns:thm15="http://schemas.microsoft.com/office/thememl/2012/main" xmlns="" name="Office Theme" id="{62F939B6-93AF-4DB8-9C6B-D6C7DFDC589F}" vid="{4A3C46E8-61CC-4603-A589-7422A47A8E4A}"/>
     </a:ext>
   </a:extLst>
 </a:theme>
@@ -31777,7 +32306,7 @@
 </file>
 
 <file path=customXml/itemProps1.xml><?xml version="1.0" encoding="utf-8"?>
-<ds:datastoreItem xmlns:ds="http://schemas.openxmlformats.org/officeDocument/2006/customXml" ds:itemID="{2EF51E26-46E8-5949-A049-8F9E7B45FCF5}">
+<ds:datastoreItem xmlns:ds="http://schemas.openxmlformats.org/officeDocument/2006/customXml" ds:itemID="{517ED83D-56FB-D842-A8C7-8E088B9A5028}">
   <ds:schemaRefs>
     <ds:schemaRef ds:uri="http://schemas.openxmlformats.org/officeDocument/2006/bibliography"/>
   </ds:schemaRefs>

</xml_diff>

<commit_message>
Added PPM_07, PPM_08, PPM_09
</commit_message>
<xml_diff>
--- a/Documents/RequiredDocs.docx
+++ b/Documents/RequiredDocs.docx
@@ -96,7 +96,6 @@
                                   <w:dataBinding w:prefixMappings="xmlns:ns0='http://purl.org/dc/elements/1.1/' xmlns:ns1='http://schemas.openxmlformats.org/package/2006/metadata/core-properties' " w:xpath="/ns1:coreProperties[1]/ns0:title[1]" w:storeItemID="{6C3C8BC8-F283-45AE-878A-BAB7291924A1}"/>
                                   <w:text/>
                                 </w:sdtPr>
-                                <w:sdtEndPr/>
                                 <w:sdtContent>
                                   <w:p>
                                     <w:pPr>
@@ -145,25 +144,14 @@
                                     <w:dataBinding w:prefixMappings="xmlns:ns0='http://purl.org/dc/elements/1.1/' xmlns:ns1='http://schemas.openxmlformats.org/package/2006/metadata/core-properties' " w:xpath="/ns1:coreProperties[1]/ns0:subject[1]" w:storeItemID="{6C3C8BC8-F283-45AE-878A-BAB7291924A1}"/>
                                     <w:text/>
                                   </w:sdtPr>
-                                  <w:sdtEndPr/>
                                   <w:sdtContent>
-                                    <w:proofErr w:type="spellStart"/>
                                     <w:r>
                                       <w:rPr>
                                         <w:color w:val="70AD47" w:themeColor="accent6"/>
                                         <w:sz w:val="36"/>
                                         <w:szCs w:val="36"/>
                                       </w:rPr>
-                                      <w:t>Pinecrest</w:t>
-                                    </w:r>
-                                    <w:proofErr w:type="spellEnd"/>
-                                    <w:r>
-                                      <w:rPr>
-                                        <w:color w:val="70AD47" w:themeColor="accent6"/>
-                                        <w:sz w:val="36"/>
-                                        <w:szCs w:val="36"/>
-                                      </w:rPr>
-                                      <w:t xml:space="preserve"> People Mover</w:t>
+                                      <w:t>Pinecrest People Mover</w:t>
                                     </w:r>
                                   </w:sdtContent>
                                 </w:sdt>
@@ -256,18 +244,8 @@
                                     <w:sz w:val="28"/>
                                     <w:szCs w:val="28"/>
                                   </w:rPr>
-                                  <w:t xml:space="preserve">Maurice </w:t>
+                                  <w:t>Maurice Pruna</w:t>
                                 </w:r>
-                                <w:proofErr w:type="spellStart"/>
-                                <w:r>
-                                  <w:rPr>
-                                    <w:color w:val="70AD47" w:themeColor="accent6"/>
-                                    <w:sz w:val="28"/>
-                                    <w:szCs w:val="28"/>
-                                  </w:rPr>
-                                  <w:t>Pruna</w:t>
-                                </w:r>
-                                <w:proofErr w:type="spellEnd"/>
                               </w:p>
                               <w:p>
                                 <w:pPr>
@@ -352,34 +330,14 @@
                                     <w:szCs w:val="28"/>
                                   </w:rPr>
                                 </w:pPr>
-                                <w:proofErr w:type="spellStart"/>
                                 <w:r>
                                   <w:rPr>
                                     <w:color w:val="70AD47" w:themeColor="accent6"/>
                                     <w:sz w:val="28"/>
                                     <w:szCs w:val="28"/>
                                   </w:rPr>
-                                  <w:t>Masoud</w:t>
+                                  <w:t>Masoud Sadjadi</w:t>
                                 </w:r>
-                                <w:proofErr w:type="spellEnd"/>
-                                <w:r>
-                                  <w:rPr>
-                                    <w:color w:val="70AD47" w:themeColor="accent6"/>
-                                    <w:sz w:val="28"/>
-                                    <w:szCs w:val="28"/>
-                                  </w:rPr>
-                                  <w:t xml:space="preserve"> </w:t>
-                                </w:r>
-                                <w:proofErr w:type="spellStart"/>
-                                <w:r>
-                                  <w:rPr>
-                                    <w:color w:val="70AD47" w:themeColor="accent6"/>
-                                    <w:sz w:val="28"/>
-                                    <w:szCs w:val="28"/>
-                                  </w:rPr>
-                                  <w:t>Sadjadi</w:t>
-                                </w:r>
-                                <w:proofErr w:type="spellEnd"/>
                               </w:p>
                               <w:p>
                                 <w:pPr>
@@ -1273,7 +1231,6 @@
               <w:dataBinding w:prefixMappings="xmlns:ns0='http://schemas.openxmlformats.org/officeDocument/2006/extended-properties' " w:xpath="/ns0:Properties[1]/ns0:Company[1]" w:storeItemID="{6668398D-A668-4E3E-A5EB-62B293D839F1}"/>
               <w:text/>
             </w:sdtPr>
-            <w:sdtEndPr/>
             <w:sdtContent>
               <w:r>
                 <w:rPr>
@@ -1301,7 +1258,6 @@
             <w:dataBinding w:prefixMappings="xmlns:ns0='http://purl.org/dc/elements/1.1/' xmlns:ns1='http://schemas.openxmlformats.org/package/2006/metadata/core-properties' " w:xpath="/ns1:coreProperties[1]/ns1:category[1]" w:storeItemID="{6C3C8BC8-F283-45AE-878A-BAB7291924A1}"/>
             <w:text/>
           </w:sdtPr>
-          <w:sdtEndPr/>
           <w:sdtContent>
             <w:p>
               <w:pPr>
@@ -1355,7 +1311,6 @@
               <w:dataBinding w:prefixMappings="xmlns:ns0='http://schemas.openxmlformats.org/officeDocument/2006/extended-properties' " w:xpath="/ns0:Properties[1]/ns0:Company[1]" w:storeItemID="{6668398D-A668-4E3E-A5EB-62B293D839F1}"/>
               <w:text/>
             </w:sdtPr>
-            <w:sdtEndPr/>
             <w:sdtContent>
               <w:r>
                 <w:rPr>
@@ -1383,7 +1338,6 @@
             <w:dataBinding w:prefixMappings="xmlns:ns0='http://purl.org/dc/elements/1.1/' xmlns:ns1='http://schemas.openxmlformats.org/package/2006/metadata/core-properties' " w:xpath="/ns1:coreProperties[1]/ns1:category[1]" w:storeItemID="{6C3C8BC8-F283-45AE-878A-BAB7291924A1}"/>
             <w:text/>
           </w:sdtPr>
-          <w:sdtEndPr/>
           <w:sdtContent>
             <w:p>
               <w:pPr>
@@ -1494,7 +1448,6 @@
                                     <w:dataBinding w:prefixMappings="xmlns:ns0='http://schemas.openxmlformats.org/officeDocument/2006/extended-properties' " w:xpath="/ns0:Properties[1]/ns0:Company[1]" w:storeItemID="{6668398D-A668-4E3E-A5EB-62B293D839F1}"/>
                                     <w:text/>
                                   </w:sdtPr>
-                                  <w:sdtEndPr/>
                                   <w:sdtContent>
                                     <w:r>
                                       <w:rPr>
@@ -1533,7 +1486,6 @@
                                     <w:dataBinding w:prefixMappings="xmlns:ns0='http://schemas.openxmlformats.org/officeDocument/2006/extended-properties' " w:xpath="/ns0:Properties[1]/ns0:Company[1]" w:storeItemID="{6668398D-A668-4E3E-A5EB-62B293D839F1}"/>
                                     <w:text/>
                                   </w:sdtPr>
-                                  <w:sdtEndPr/>
                                   <w:sdtContent>
                                     <w:r>
                                       <w:rPr>
@@ -1572,7 +1524,6 @@
                                     <w:dataBinding w:prefixMappings="xmlns:ns0='http://schemas.openxmlformats.org/officeDocument/2006/extended-properties' " w:xpath="/ns0:Properties[1]/ns0:Company[1]" w:storeItemID="{6668398D-A668-4E3E-A5EB-62B293D839F1}"/>
                                     <w:text/>
                                   </w:sdtPr>
-                                  <w:sdtEndPr/>
                                   <w:sdtContent>
                                     <w:r>
                                       <w:rPr>
@@ -1600,7 +1551,6 @@
                                   <w:dataBinding w:prefixMappings="xmlns:ns0='http://purl.org/dc/elements/1.1/' xmlns:ns1='http://schemas.openxmlformats.org/package/2006/metadata/core-properties' " w:xpath="/ns1:coreProperties[1]/ns1:category[1]" w:storeItemID="{6C3C8BC8-F283-45AE-878A-BAB7291924A1}"/>
                                   <w:text/>
                                 </w:sdtPr>
-                                <w:sdtEndPr/>
                                 <w:sdtContent>
                                   <w:p>
                                     <w:pPr>
@@ -1648,7 +1598,6 @@
                                     <w:dataBinding w:prefixMappings="xmlns:ns0='http://schemas.openxmlformats.org/officeDocument/2006/extended-properties' " w:xpath="/ns0:Properties[1]/ns0:Company[1]" w:storeItemID="{6668398D-A668-4E3E-A5EB-62B293D839F1}"/>
                                     <w:text/>
                                   </w:sdtPr>
-                                  <w:sdtEndPr/>
                                   <w:sdtContent>
                                     <w:r>
                                       <w:rPr>
@@ -1676,7 +1625,6 @@
                                   <w:dataBinding w:prefixMappings="xmlns:ns0='http://purl.org/dc/elements/1.1/' xmlns:ns1='http://schemas.openxmlformats.org/package/2006/metadata/core-properties' " w:xpath="/ns1:coreProperties[1]/ns1:category[1]" w:storeItemID="{6C3C8BC8-F283-45AE-878A-BAB7291924A1}"/>
                                   <w:text/>
                                 </w:sdtPr>
-                                <w:sdtEndPr/>
                                 <w:sdtContent>
                                   <w:p>
                                     <w:pPr>
@@ -1991,12 +1939,10 @@
       </w:sdtContent>
     </w:sdt>
     <w:p>
-      <w:proofErr w:type="gramStart"/>
       <w:r>
         <w:lastRenderedPageBreak/>
         <w:t>© 2014 by Senior Project – People Mover.</w:t>
       </w:r>
-      <w:proofErr w:type="gramEnd"/>
     </w:p>
     <w:p>
       <w:r>
@@ -3908,15 +3854,7 @@
         <w:ind w:left="360"/>
       </w:pPr>
       <w:r>
-        <w:t xml:space="preserve">This section gives a brief idea about what is the problem presented by the community of </w:t>
-      </w:r>
-      <w:proofErr w:type="spellStart"/>
-      <w:r>
-        <w:t>Pinecrest</w:t>
-      </w:r>
-      <w:proofErr w:type="spellEnd"/>
-      <w:r>
-        <w:t xml:space="preserve"> using their trolley system called People Mover</w:t>
+        <w:t>This section gives a brief idea about what is the problem presented by the community of Pinecrest using their trolley system called People Mover</w:t>
       </w:r>
       <w:r>
         <w:t xml:space="preserve"> (PPM)</w:t>
@@ -3942,13 +3880,8 @@
         <w:spacing w:before="120" w:after="120" w:line="240" w:lineRule="auto"/>
         <w:ind w:left="380"/>
       </w:pPr>
-      <w:proofErr w:type="spellStart"/>
-      <w:r>
-        <w:t>Pinecrest</w:t>
-      </w:r>
-      <w:proofErr w:type="spellEnd"/>
-      <w:r>
-        <w:t xml:space="preserve"> government</w:t>
+      <w:r>
+        <w:t>Pinecrest government</w:t>
       </w:r>
       <w:r>
         <w:t xml:space="preserve"> would like to design a Web tracker and a Mobile tracker to show residents routes, hours of operation, real-time trolley location (as a list and as an interactive map) and allow for automatic notifications for arrival at user’s favorite stops. The mobile trac</w:t>
@@ -3981,23 +3914,7 @@
         <w:ind w:left="380"/>
       </w:pPr>
       <w:r>
-        <w:t xml:space="preserve">The </w:t>
-      </w:r>
-      <w:proofErr w:type="spellStart"/>
-      <w:r>
-        <w:t>Pinecrest</w:t>
-      </w:r>
-      <w:proofErr w:type="spellEnd"/>
-      <w:r>
-        <w:t xml:space="preserve"> People Mover is a free transit bus service operated by the Village of </w:t>
-      </w:r>
-      <w:proofErr w:type="spellStart"/>
-      <w:r>
-        <w:t>Pinecrest</w:t>
-      </w:r>
-      <w:proofErr w:type="spellEnd"/>
-      <w:r>
-        <w:t xml:space="preserve"> connecting </w:t>
+        <w:t xml:space="preserve">The Pinecrest People Mover is a free transit bus service operated by the Village of Pinecrest connecting </w:t>
       </w:r>
       <w:r>
         <w:t>their</w:t>
@@ -4030,15 +3947,7 @@
         <w:ind w:left="380"/>
       </w:pPr>
       <w:r>
-        <w:t xml:space="preserve">PPM: </w:t>
-      </w:r>
-      <w:proofErr w:type="spellStart"/>
-      <w:r>
-        <w:t>Pinecrest</w:t>
-      </w:r>
-      <w:proofErr w:type="spellEnd"/>
-      <w:r>
-        <w:t xml:space="preserve"> People Mover</w:t>
+        <w:t>PPM: Pinecrest People Mover</w:t>
       </w:r>
     </w:p>
     <w:p>
@@ -4099,15 +4008,7 @@
         <w:t xml:space="preserve">Chapter 3: Definition of </w:t>
       </w:r>
       <w:r>
-        <w:t xml:space="preserve">the project plan, which consists of the project </w:t>
-      </w:r>
-      <w:proofErr w:type="gramStart"/>
-      <w:r>
-        <w:t>organization which</w:t>
-      </w:r>
-      <w:proofErr w:type="gramEnd"/>
-      <w:r>
-        <w:t xml:space="preserve"> assigns roles to the team members and the project schedule. </w:t>
+        <w:t xml:space="preserve">the project plan, which consists of the project organization which assigns roles to the team members and the project schedule. </w:t>
       </w:r>
     </w:p>
     <w:p>
@@ -4198,31 +4099,7 @@
         <w:ind w:left="360"/>
       </w:pPr>
       <w:r>
-        <w:t xml:space="preserve">The village of </w:t>
-      </w:r>
-      <w:proofErr w:type="spellStart"/>
-      <w:r>
-        <w:t>Pinecrest</w:t>
-      </w:r>
-      <w:proofErr w:type="spellEnd"/>
-      <w:r>
-        <w:t xml:space="preserve"> has two mover routes that are currently operating as a free service (Palmetto Middle School and Palmetto Senior High School). Each one has a north and a south path. </w:t>
-      </w:r>
-      <w:proofErr w:type="spellStart"/>
-      <w:r>
-        <w:t>Pinecrest</w:t>
-      </w:r>
-      <w:proofErr w:type="spellEnd"/>
-      <w:r>
-        <w:t xml:space="preserve"> citizens mainly use the movers as alternative to get to the local schools. They have no way to know with precision the wait time for next mover while are waiting on a stop, or the nearest stop to their actual position. For that reason </w:t>
-      </w:r>
-      <w:proofErr w:type="spellStart"/>
-      <w:r>
-        <w:t>Pinecrest</w:t>
-      </w:r>
-      <w:proofErr w:type="spellEnd"/>
-      <w:r>
-        <w:t xml:space="preserve"> government is currently involved on the installation of GPS devices in the movers. A new system will be created to serve the clients desired purposes.  </w:t>
+        <w:t xml:space="preserve">The village of Pinecrest has two mover routes that are currently operating as a free service (Palmetto Middle School and Palmetto Senior High School). Each one has a north and a south path. Pinecrest citizens mainly use the movers as alternative to get to the local schools. They have no way to know with precision the wait time for next mover while are waiting on a stop, or the nearest stop to their actual position. For that reason Pinecrest government is currently involved on the installation of GPS devices in the movers. A new system will be created to serve the clients desired purposes.  </w:t>
       </w:r>
     </w:p>
     <w:p>
@@ -4313,47 +4190,7 @@
         <w:pStyle w:val="ListParagraph"/>
       </w:pPr>
       <w:r>
-        <w:t xml:space="preserve">The structure of the project organization can be considered hierarchal. Each student will be in constant communication with each other during the development process. The students will be presenting their progress to </w:t>
-      </w:r>
-      <w:proofErr w:type="spellStart"/>
-      <w:r>
-        <w:t>Masoud</w:t>
-      </w:r>
-      <w:proofErr w:type="spellEnd"/>
-      <w:r>
-        <w:t xml:space="preserve"> </w:t>
-      </w:r>
-      <w:proofErr w:type="spellStart"/>
-      <w:r>
-        <w:t>Sadjadi</w:t>
-      </w:r>
-      <w:proofErr w:type="spellEnd"/>
-      <w:r>
-        <w:t xml:space="preserve">, the professor, and Gabriela Wilson, the client. </w:t>
-      </w:r>
-      <w:proofErr w:type="spellStart"/>
-      <w:r>
-        <w:t>Masoud</w:t>
-      </w:r>
-      <w:proofErr w:type="spellEnd"/>
-      <w:r>
-        <w:t xml:space="preserve"> </w:t>
-      </w:r>
-      <w:proofErr w:type="spellStart"/>
-      <w:r>
-        <w:t>Sadjadi</w:t>
-      </w:r>
-      <w:proofErr w:type="spellEnd"/>
-      <w:r>
-        <w:t xml:space="preserve"> will be providing feedback to Ricardo Martinez and Maurice </w:t>
-      </w:r>
-      <w:proofErr w:type="spellStart"/>
-      <w:r>
-        <w:t>Pruna</w:t>
-      </w:r>
-      <w:proofErr w:type="spellEnd"/>
-      <w:r>
-        <w:t xml:space="preserve"> in how to improve project.</w:t>
+        <w:t>The structure of the project organization can be considered hierarchal. Each student will be in constant communication with each other during the development process. The students will be presenting their progress to Masoud Sadjadi, the professor, and Gabriela Wilson, the client. Masoud Sadjadi will be providing feedback to Ricardo Martinez and Maurice Pruna in how to improve project.</w:t>
       </w:r>
     </w:p>
     <w:p>
@@ -4547,19 +4384,9 @@
             <w:tcW w:w="2952" w:type="dxa"/>
           </w:tcPr>
           <w:p>
-            <w:proofErr w:type="spellStart"/>
-            <w:r>
-              <w:t>Masoud</w:t>
-            </w:r>
-            <w:proofErr w:type="spellEnd"/>
-            <w:r>
-              <w:t xml:space="preserve"> </w:t>
-            </w:r>
-            <w:proofErr w:type="spellStart"/>
-            <w:r>
-              <w:t>Sadjadi</w:t>
-            </w:r>
-            <w:proofErr w:type="spellEnd"/>
+            <w:r>
+              <w:t>Masoud Sadjadi</w:t>
+            </w:r>
           </w:p>
         </w:tc>
         <w:tc>
@@ -4646,13 +4473,8 @@
           </w:tcPr>
           <w:p>
             <w:r>
-              <w:t xml:space="preserve">Maurice </w:t>
-            </w:r>
-            <w:proofErr w:type="spellStart"/>
-            <w:r>
-              <w:t>Pruna</w:t>
-            </w:r>
-            <w:proofErr w:type="spellEnd"/>
+              <w:t>Maurice Pruna</w:t>
+            </w:r>
           </w:p>
         </w:tc>
         <w:tc>
@@ -4745,15 +4567,8 @@
         <w:spacing w:after="0" w:line="240" w:lineRule="auto"/>
         <w:ind w:left="1440"/>
       </w:pPr>
-      <w:proofErr w:type="spellStart"/>
-      <w:proofErr w:type="gramStart"/>
-      <w:r>
-        <w:t>iOS</w:t>
-      </w:r>
-      <w:proofErr w:type="spellEnd"/>
-      <w:proofErr w:type="gramEnd"/>
-      <w:r>
-        <w:t xml:space="preserve"> device</w:t>
+      <w:r>
+        <w:t>iOS device</w:t>
       </w:r>
     </w:p>
     <w:p>
@@ -4822,11 +4637,9 @@
         <w:spacing w:after="0" w:line="240" w:lineRule="auto"/>
         <w:ind w:left="1440"/>
       </w:pPr>
-      <w:proofErr w:type="spellStart"/>
       <w:r>
         <w:t>Cacoo</w:t>
       </w:r>
-      <w:proofErr w:type="spellEnd"/>
     </w:p>
     <w:p>
       <w:pPr>
@@ -4866,11 +4679,9 @@
         <w:spacing w:after="0" w:line="240" w:lineRule="auto"/>
         <w:ind w:left="1440"/>
       </w:pPr>
-      <w:proofErr w:type="spellStart"/>
       <w:r>
         <w:t>GitHub</w:t>
       </w:r>
-      <w:proofErr w:type="spellEnd"/>
     </w:p>
     <w:p>
       <w:pPr>
@@ -4882,11 +4693,9 @@
         <w:spacing w:after="0" w:line="240" w:lineRule="auto"/>
         <w:ind w:left="1440"/>
       </w:pPr>
-      <w:proofErr w:type="spellStart"/>
       <w:r>
         <w:t>Trello</w:t>
       </w:r>
-      <w:proofErr w:type="spellEnd"/>
     </w:p>
     <w:p>
       <w:pPr>
@@ -4898,11 +4707,9 @@
         <w:spacing w:after="0" w:line="240" w:lineRule="auto"/>
         <w:ind w:left="1440"/>
       </w:pPr>
-      <w:proofErr w:type="spellStart"/>
       <w:r>
         <w:t>SourceTree</w:t>
       </w:r>
-      <w:proofErr w:type="spellEnd"/>
     </w:p>
     <w:p>
       <w:pPr>
@@ -7494,15 +7301,7 @@
         <w:t xml:space="preserve">: </w:t>
       </w:r>
       <w:r>
-        <w:t xml:space="preserve">This functionality should be supported by any internet browser, </w:t>
-      </w:r>
-      <w:proofErr w:type="spellStart"/>
-      <w:r>
-        <w:t>iOS</w:t>
-      </w:r>
-      <w:proofErr w:type="spellEnd"/>
-      <w:r>
-        <w:t xml:space="preserve"> and Android Device</w:t>
+        <w:t>This functionality should be supported by any internet browser, iOS and Android Device</w:t>
       </w:r>
       <w:r>
         <w:t>s</w:t>
@@ -7671,15 +7470,7 @@
         <w:t xml:space="preserve">: </w:t>
       </w:r>
       <w:r>
-        <w:t xml:space="preserve">This functionality should be supported by any internet browser, </w:t>
-      </w:r>
-      <w:proofErr w:type="spellStart"/>
-      <w:r>
-        <w:t>iOS</w:t>
-      </w:r>
-      <w:proofErr w:type="spellEnd"/>
-      <w:r>
-        <w:t xml:space="preserve"> and Android Devices</w:t>
+        <w:t>This functionality should be supported by any internet browser, iOS and Android Devices</w:t>
       </w:r>
     </w:p>
     <w:p>
@@ -7836,15 +7627,7 @@
         <w:t xml:space="preserve">: </w:t>
       </w:r>
       <w:r>
-        <w:t xml:space="preserve">This functionality should be supported by any internet browser, </w:t>
-      </w:r>
-      <w:proofErr w:type="spellStart"/>
-      <w:r>
-        <w:t>iOS</w:t>
-      </w:r>
-      <w:proofErr w:type="spellEnd"/>
-      <w:r>
-        <w:t xml:space="preserve"> and Android Devices</w:t>
+        <w:t>This functionality should be supported by any internet browser, iOS and Android Devices</w:t>
       </w:r>
     </w:p>
     <w:p>
@@ -7989,15 +7772,7 @@
         <w:t xml:space="preserve">: </w:t>
       </w:r>
       <w:r>
-        <w:t xml:space="preserve">This functionality should be supported by any internet browser, </w:t>
-      </w:r>
-      <w:proofErr w:type="spellStart"/>
-      <w:r>
-        <w:t>iOS</w:t>
-      </w:r>
-      <w:proofErr w:type="spellEnd"/>
-      <w:r>
-        <w:t xml:space="preserve"> and Android Devices</w:t>
+        <w:t>This functionality should be supported by any internet browser, iOS and Android Devices</w:t>
       </w:r>
     </w:p>
     <w:p>
@@ -8157,15 +7932,7 @@
         <w:t xml:space="preserve">: </w:t>
       </w:r>
       <w:r>
-        <w:t xml:space="preserve">This functionality should be supported by any internet browser, </w:t>
-      </w:r>
-      <w:proofErr w:type="spellStart"/>
-      <w:r>
-        <w:t>iOS</w:t>
-      </w:r>
-      <w:proofErr w:type="spellEnd"/>
-      <w:r>
-        <w:t xml:space="preserve"> and Android Devices</w:t>
+        <w:t>This functionality should be supported by any internet browser, iOS and Android Devices</w:t>
       </w:r>
     </w:p>
     <w:p>
@@ -8271,13 +8038,8 @@
         <w:t xml:space="preserve">: </w:t>
       </w:r>
       <w:r>
-        <w:t xml:space="preserve">Low mean time to failure as user should be able to see estimated time for </w:t>
-      </w:r>
-      <w:proofErr w:type="spellStart"/>
-      <w:r>
-        <w:t>arrivla</w:t>
-      </w:r>
-      <w:proofErr w:type="spellEnd"/>
+        <w:t>Low mean time to failure as user should be able to see estimated time for arrivla</w:t>
+      </w:r>
     </w:p>
     <w:p>
       <w:pPr>
@@ -8318,15 +8080,7 @@
         <w:t xml:space="preserve">: </w:t>
       </w:r>
       <w:r>
-        <w:t xml:space="preserve">This functionality should be supported by any internet browser, </w:t>
-      </w:r>
-      <w:proofErr w:type="spellStart"/>
-      <w:r>
-        <w:t>iOS</w:t>
-      </w:r>
-      <w:proofErr w:type="spellEnd"/>
-      <w:r>
-        <w:t xml:space="preserve"> and Android Devices</w:t>
+        <w:t>This functionality should be supported by any internet browser, iOS and Android Devices</w:t>
       </w:r>
     </w:p>
     <w:p>
@@ -8489,15 +8243,7 @@
         <w:t xml:space="preserve">: </w:t>
       </w:r>
       <w:r>
-        <w:t xml:space="preserve">This functionality should be supported by any internet browser, </w:t>
-      </w:r>
-      <w:proofErr w:type="spellStart"/>
-      <w:r>
-        <w:t>iOS</w:t>
-      </w:r>
-      <w:proofErr w:type="spellEnd"/>
-      <w:r>
-        <w:t xml:space="preserve"> and Android Devices</w:t>
+        <w:t>This functionality should be supported by any internet browser, iOS and Android Devices</w:t>
       </w:r>
     </w:p>
     <w:p>
@@ -8627,15 +8373,7 @@
         <w:t xml:space="preserve">: </w:t>
       </w:r>
       <w:r>
-        <w:t xml:space="preserve">This functionality should be supported by any internet browser, </w:t>
-      </w:r>
-      <w:proofErr w:type="spellStart"/>
-      <w:r>
-        <w:t>iOS</w:t>
-      </w:r>
-      <w:proofErr w:type="spellEnd"/>
-      <w:r>
-        <w:t xml:space="preserve"> and Android Devices</w:t>
+        <w:t>This functionality should be supported by any internet browser, iOS and Android Devices</w:t>
       </w:r>
     </w:p>
     <w:p>
@@ -8765,15 +8503,7 @@
         <w:t xml:space="preserve">: </w:t>
       </w:r>
       <w:r>
-        <w:t xml:space="preserve">This functionality should be supported by any internet browser, </w:t>
-      </w:r>
-      <w:proofErr w:type="spellStart"/>
-      <w:r>
-        <w:t>iOS</w:t>
-      </w:r>
-      <w:proofErr w:type="spellEnd"/>
-      <w:r>
-        <w:t xml:space="preserve"> and Android Devices</w:t>
+        <w:t>This functionality should be supported by any internet browser, iOS and Android Devices</w:t>
       </w:r>
     </w:p>
     <w:p>
@@ -8868,15 +8598,7 @@
         <w:t xml:space="preserve">:  </w:t>
       </w:r>
       <w:r>
-        <w:t xml:space="preserve">Low mean time to </w:t>
-      </w:r>
-      <w:proofErr w:type="gramStart"/>
-      <w:r>
-        <w:t>failure</w:t>
-      </w:r>
-      <w:proofErr w:type="gramEnd"/>
-      <w:r>
-        <w:t xml:space="preserve"> as this is a main functionality of the app.</w:t>
+        <w:t>Low mean time to failure as this is a main functionality of the app.</w:t>
       </w:r>
     </w:p>
     <w:p>
@@ -8917,15 +8639,7 @@
         <w:t xml:space="preserve">: </w:t>
       </w:r>
       <w:r>
-        <w:t xml:space="preserve">This functionality should be supported by any internet browser, </w:t>
-      </w:r>
-      <w:proofErr w:type="spellStart"/>
-      <w:r>
-        <w:t>iOS</w:t>
-      </w:r>
-      <w:proofErr w:type="spellEnd"/>
-      <w:r>
-        <w:t xml:space="preserve"> and Android Devices</w:t>
+        <w:t>This functionality should be supported by any internet browser, iOS and Android Devices</w:t>
       </w:r>
     </w:p>
     <w:p>
@@ -8973,15 +8687,7 @@
         <w:ind w:left="1152"/>
       </w:pPr>
       <w:r>
-        <w:t xml:space="preserve">The system shall provide the nearest stop to the user’s </w:t>
-      </w:r>
-      <w:proofErr w:type="spellStart"/>
-      <w:r>
-        <w:t>geolocation</w:t>
-      </w:r>
-      <w:proofErr w:type="spellEnd"/>
-      <w:r>
-        <w:t>.</w:t>
+        <w:t>The system shall provide the nearest stop to the user’s geolocation.</w:t>
       </w:r>
     </w:p>
     <w:p>
@@ -9063,15 +8769,7 @@
         <w:t xml:space="preserve">: </w:t>
       </w:r>
       <w:r>
-        <w:t xml:space="preserve">This functionality should be supported by any internet browser, </w:t>
-      </w:r>
-      <w:proofErr w:type="spellStart"/>
-      <w:r>
-        <w:t>iOS</w:t>
-      </w:r>
-      <w:proofErr w:type="spellEnd"/>
-      <w:r>
-        <w:t xml:space="preserve"> and Android Devices</w:t>
+        <w:t>This functionality should be supported by any internet browser, iOS and Android Devices</w:t>
       </w:r>
     </w:p>
     <w:p>
@@ -9204,15 +8902,7 @@
         <w:t>Supportability</w:t>
       </w:r>
       <w:r>
-        <w:t xml:space="preserve">: This functionality should be supported by any internet browser, </w:t>
-      </w:r>
-      <w:proofErr w:type="spellStart"/>
-      <w:r>
-        <w:t>iOS</w:t>
-      </w:r>
-      <w:proofErr w:type="spellEnd"/>
-      <w:r>
-        <w:t xml:space="preserve"> and Android Devices</w:t>
+        <w:t>: This functionality should be supported by any internet browser, iOS and Android Devices</w:t>
       </w:r>
     </w:p>
     <w:p>
@@ -9360,15 +9050,7 @@
         <w:t>Supportability</w:t>
       </w:r>
       <w:r>
-        <w:t xml:space="preserve">: This functionality should be supported by any internet browser, </w:t>
-      </w:r>
-      <w:proofErr w:type="spellStart"/>
-      <w:r>
-        <w:t>iOS</w:t>
-      </w:r>
-      <w:proofErr w:type="spellEnd"/>
-      <w:r>
-        <w:t xml:space="preserve"> and Android Devices</w:t>
+        <w:t>: This functionality should be supported by any internet browser, iOS and Android Devices</w:t>
       </w:r>
     </w:p>
     <w:p>
@@ -9518,15 +9200,7 @@
         <w:t>Supportability</w:t>
       </w:r>
       <w:r>
-        <w:t xml:space="preserve">: This functionality should be supported by any internet browser, </w:t>
-      </w:r>
-      <w:proofErr w:type="spellStart"/>
-      <w:r>
-        <w:t>iOS</w:t>
-      </w:r>
-      <w:proofErr w:type="spellEnd"/>
-      <w:r>
-        <w:t xml:space="preserve"> and Android Devices</w:t>
+        <w:t>: This functionality should be supported by any internet browser, iOS and Android Devices</w:t>
       </w:r>
     </w:p>
     <w:p>
@@ -9571,15 +9245,7 @@
         <w:t xml:space="preserve"> form view allowing the user to request a stop. They system should save the information in the database and show an alert box saying ‘</w:t>
       </w:r>
       <w:r>
-        <w:t xml:space="preserve">Thank you for your request.  The Village of </w:t>
-      </w:r>
-      <w:proofErr w:type="spellStart"/>
-      <w:r>
-        <w:t>Pinecrest</w:t>
-      </w:r>
-      <w:proofErr w:type="spellEnd"/>
-      <w:r>
-        <w:t xml:space="preserve"> reviews routes twice a year (Aug and Jan) based on suggestions from interested residents. Please review route information regularly to see if we were able to accommodate your request</w:t>
+        <w:t>Thank you for your request.  The Village of Pinecrest reviews routes twice a year (Aug and Jan) based on suggestions from interested residents. Please review route information regularly to see if we were able to accommodate your request</w:t>
       </w:r>
       <w:r>
         <w:t>’</w:t>
@@ -9670,15 +9336,7 @@
         <w:t xml:space="preserve">: </w:t>
       </w:r>
       <w:r>
-        <w:t xml:space="preserve">This functionality should be supported by any internet browser, </w:t>
-      </w:r>
-      <w:proofErr w:type="spellStart"/>
-      <w:r>
-        <w:t>iOS</w:t>
-      </w:r>
-      <w:proofErr w:type="spellEnd"/>
-      <w:r>
-        <w:t xml:space="preserve"> and Android Devices</w:t>
+        <w:t>This functionality should be supported by any internet browser, iOS and Android Devices</w:t>
       </w:r>
     </w:p>
     <w:p>
@@ -9789,15 +9447,7 @@
         <w:spacing w:before="120" w:after="120" w:line="240" w:lineRule="auto"/>
       </w:pPr>
       <w:r>
-        <w:t xml:space="preserve">The user has downloaded the app and wants to check what time the </w:t>
-      </w:r>
-      <w:proofErr w:type="spellStart"/>
-      <w:r>
-        <w:t>Pinecrest</w:t>
-      </w:r>
-      <w:proofErr w:type="spellEnd"/>
-      <w:r>
-        <w:t xml:space="preserve"> People Mover is operating. The user clicks on the Service Time button located in a tab panel on the Main Menu. The system retrieves the information from the database and displays information on the interface. The user will not be able to see at what time the trolley is working.</w:t>
+        <w:t>The user has downloaded the app and wants to check what time the Pinecrest People Mover is operating. The user clicks on the Service Time button located in a tab panel on the Main Menu. The system retrieves the information from the database and displays information on the interface. The user will not be able to see at what time the trolley is working.</w:t>
       </w:r>
     </w:p>
     <w:p>
@@ -10214,15 +9864,7 @@
         <w:spacing w:before="120" w:after="120" w:line="240" w:lineRule="auto"/>
       </w:pPr>
       <w:r>
-        <w:t xml:space="preserve">The user is on the </w:t>
-      </w:r>
-      <w:proofErr w:type="spellStart"/>
-      <w:r>
-        <w:t>Pinecrest</w:t>
-      </w:r>
-      <w:proofErr w:type="spellEnd"/>
-      <w:r>
-        <w:t xml:space="preserve"> People Mover application and clicks on the ‘Near Me’ button. The system should use the GPS feature to determine the user’s location and direct the user to a pin indicating the closest stop to their current location. They system will provide the user with the address of the stop and its route information.</w:t>
+        <w:t>The user is on the Pinecrest People Mover application and clicks on the ‘Near Me’ button. The system should use the GPS feature to determine the user’s location and direct the user to a pin indicating the closest stop to their current location. They system will provide the user with the address of the stop and its route information.</w:t>
       </w:r>
     </w:p>
     <w:p>
@@ -10808,15 +10450,7 @@
               <w:t xml:space="preserve">The system validates </w:t>
             </w:r>
             <w:r>
-              <w:t xml:space="preserve">that the location correspond to the area of </w:t>
-            </w:r>
-            <w:proofErr w:type="spellStart"/>
-            <w:r>
-              <w:t>Pinecrest</w:t>
-            </w:r>
-            <w:proofErr w:type="spellEnd"/>
-            <w:r>
-              <w:t>.</w:t>
+              <w:t>that the location correspond to the area of Pinecrest.</w:t>
             </w:r>
           </w:p>
           <w:p>
@@ -10933,23 +10567,7 @@
               <w:cnfStyle w:val="000000000000" w:firstRow="0" w:lastRow="0" w:firstColumn="0" w:lastColumn="0" w:oddVBand="0" w:evenVBand="0" w:oddHBand="0" w:evenHBand="0" w:firstRowFirstColumn="0" w:firstRowLastColumn="0" w:lastRowFirstColumn="0" w:lastRowLastColumn="0"/>
             </w:pPr>
             <w:r>
-              <w:t xml:space="preserve">If the localization detected is out of </w:t>
-            </w:r>
-            <w:proofErr w:type="spellStart"/>
-            <w:r>
-              <w:t>Pinecrest</w:t>
-            </w:r>
-            <w:proofErr w:type="spellEnd"/>
-            <w:r>
-              <w:t xml:space="preserve"> Village the following message will be posted: “You a currently located out of the Village of </w:t>
-            </w:r>
-            <w:proofErr w:type="spellStart"/>
-            <w:r>
-              <w:t>Pinecrest</w:t>
-            </w:r>
-            <w:proofErr w:type="spellEnd"/>
-            <w:r>
-              <w:t>”</w:t>
+              <w:t>If the localization detected is out of Pinecrest Village the following message will be posted: “You a currently located out of the Village of Pinecrest”</w:t>
             </w:r>
           </w:p>
         </w:tc>
@@ -12264,15 +11882,7 @@
               <w:cnfStyle w:val="000000000000" w:firstRow="0" w:lastRow="0" w:firstColumn="0" w:lastColumn="0" w:oddVBand="0" w:evenVBand="0" w:oddHBand="0" w:evenHBand="0" w:firstRowFirstColumn="0" w:firstRowLastColumn="0" w:lastRowFirstColumn="0" w:lastRowLastColumn="0"/>
             </w:pPr>
             <w:r>
-              <w:t xml:space="preserve">If </w:t>
-            </w:r>
-            <w:proofErr w:type="gramStart"/>
-            <w:r>
-              <w:t>validations is</w:t>
-            </w:r>
-            <w:proofErr w:type="gramEnd"/>
-            <w:r>
-              <w:t xml:space="preserve"> correct the system save the email address and password introduced.</w:t>
+              <w:t>If validations is correct the system save the email address and password introduced.</w:t>
             </w:r>
           </w:p>
         </w:tc>
@@ -15026,11 +14636,9 @@
               <w:ind w:left="720"/>
               <w:cnfStyle w:val="000000100000" w:firstRow="0" w:lastRow="0" w:firstColumn="0" w:lastColumn="0" w:oddVBand="0" w:evenVBand="0" w:oddHBand="1" w:evenHBand="0" w:firstRowFirstColumn="0" w:firstRowLastColumn="0" w:lastRowFirstColumn="0" w:lastRowLastColumn="0"/>
             </w:pPr>
-            <w:proofErr w:type="gramStart"/>
             <w:r>
               <w:t>or</w:t>
             </w:r>
-            <w:proofErr w:type="gramEnd"/>
           </w:p>
           <w:p>
             <w:pPr>
@@ -15038,13 +14646,8 @@
               <w:ind w:left="720"/>
               <w:cnfStyle w:val="000000100000" w:firstRow="0" w:lastRow="0" w:firstColumn="0" w:lastColumn="0" w:oddVBand="0" w:evenVBand="0" w:oddHBand="1" w:evenHBand="0" w:firstRowFirstColumn="0" w:firstRowLastColumn="0" w:lastRowFirstColumn="0" w:lastRowLastColumn="0"/>
             </w:pPr>
-            <w:proofErr w:type="gramStart"/>
-            <w:r>
-              <w:t>User enter</w:t>
-            </w:r>
-            <w:proofErr w:type="gramEnd"/>
-            <w:r>
-              <w:t xml:space="preserve"> email to the system.</w:t>
+            <w:r>
+              <w:t>User enter email to the system.</w:t>
             </w:r>
           </w:p>
         </w:tc>
@@ -15657,10 +15260,163 @@
       </w:r>
     </w:p>
     <w:p>
+      <w:r>
+        <w:rPr>
+          <w:noProof/>
+        </w:rPr>
+        <w:lastRenderedPageBreak/>
+        <w:drawing>
+          <wp:inline distT="0" distB="0" distL="0" distR="0" wp14:anchorId="04E44FC9" wp14:editId="3B97F650">
+            <wp:extent cx="6736876" cy="3550837"/>
+            <wp:effectExtent l="0" t="0" r="0" b="5715"/>
+            <wp:docPr id="4" name="Picture 4"/>
+            <wp:cNvGraphicFramePr>
+              <a:graphicFrameLocks xmlns:a="http://schemas.openxmlformats.org/drawingml/2006/main" noChangeAspect="1"/>
+            </wp:cNvGraphicFramePr>
+            <a:graphic xmlns:a="http://schemas.openxmlformats.org/drawingml/2006/main">
+              <a:graphicData uri="http://schemas.openxmlformats.org/drawingml/2006/picture">
+                <pic:pic xmlns:pic="http://schemas.openxmlformats.org/drawingml/2006/picture">
+                  <pic:nvPicPr>
+                    <pic:cNvPr id="0" name="PPM_07.png"/>
+                    <pic:cNvPicPr/>
+                  </pic:nvPicPr>
+                  <pic:blipFill>
+                    <a:blip r:embed="rId17">
+                      <a:extLst>
+                        <a:ext uri="{28A0092B-C50C-407E-A947-70E740481C1C}">
+                          <a14:useLocalDpi xmlns:a14="http://schemas.microsoft.com/office/drawing/2010/main" val="0"/>
+                        </a:ext>
+                      </a:extLst>
+                    </a:blip>
+                    <a:stretch>
+                      <a:fillRect/>
+                    </a:stretch>
+                  </pic:blipFill>
+                  <pic:spPr>
+                    <a:xfrm>
+                      <a:off x="0" y="0"/>
+                      <a:ext cx="6737034" cy="3550920"/>
+                    </a:xfrm>
+                    <a:prstGeom prst="rect">
+                      <a:avLst/>
+                    </a:prstGeom>
+                  </pic:spPr>
+                </pic:pic>
+              </a:graphicData>
+            </a:graphic>
+          </wp:inline>
+        </w:drawing>
+      </w:r>
+    </w:p>
+    <w:p/>
+    <w:p>
+      <w:r>
+        <w:rPr>
+          <w:noProof/>
+        </w:rPr>
+        <w:drawing>
+          <wp:inline distT="0" distB="0" distL="0" distR="0" wp14:anchorId="6A20856E" wp14:editId="7A453862">
+            <wp:extent cx="6858000" cy="3550920"/>
+            <wp:effectExtent l="0" t="0" r="0" b="5080"/>
+            <wp:docPr id="10" name="Picture 10"/>
+            <wp:cNvGraphicFramePr>
+              <a:graphicFrameLocks xmlns:a="http://schemas.openxmlformats.org/drawingml/2006/main" noChangeAspect="1"/>
+            </wp:cNvGraphicFramePr>
+            <a:graphic xmlns:a="http://schemas.openxmlformats.org/drawingml/2006/main">
+              <a:graphicData uri="http://schemas.openxmlformats.org/drawingml/2006/picture">
+                <pic:pic xmlns:pic="http://schemas.openxmlformats.org/drawingml/2006/picture">
+                  <pic:nvPicPr>
+                    <pic:cNvPr id="0" name="PPM_08.png"/>
+                    <pic:cNvPicPr/>
+                  </pic:nvPicPr>
+                  <pic:blipFill>
+                    <a:blip r:embed="rId18">
+                      <a:extLst>
+                        <a:ext uri="{28A0092B-C50C-407E-A947-70E740481C1C}">
+                          <a14:useLocalDpi xmlns:a14="http://schemas.microsoft.com/office/drawing/2010/main" val="0"/>
+                        </a:ext>
+                      </a:extLst>
+                    </a:blip>
+                    <a:stretch>
+                      <a:fillRect/>
+                    </a:stretch>
+                  </pic:blipFill>
+                  <pic:spPr>
+                    <a:xfrm>
+                      <a:off x="0" y="0"/>
+                      <a:ext cx="6858000" cy="3550920"/>
+                    </a:xfrm>
+                    <a:prstGeom prst="rect">
+                      <a:avLst/>
+                    </a:prstGeom>
+                  </pic:spPr>
+                </pic:pic>
+              </a:graphicData>
+            </a:graphic>
+          </wp:inline>
+        </w:drawing>
+      </w:r>
+    </w:p>
+    <w:p/>
+    <w:p>
+      <w:r>
+        <w:br w:type="page"/>
+      </w:r>
+    </w:p>
+    <w:p>
+      <w:r>
+        <w:rPr>
+          <w:noProof/>
+        </w:rPr>
+        <w:lastRenderedPageBreak/>
+        <w:drawing>
+          <wp:inline distT="0" distB="0" distL="0" distR="0" wp14:anchorId="223A5411" wp14:editId="5C83EE81">
+            <wp:extent cx="6736876" cy="3550920"/>
+            <wp:effectExtent l="0" t="0" r="0" b="5080"/>
+            <wp:docPr id="15" name="Picture 15"/>
+            <wp:cNvGraphicFramePr>
+              <a:graphicFrameLocks xmlns:a="http://schemas.openxmlformats.org/drawingml/2006/main" noChangeAspect="1"/>
+            </wp:cNvGraphicFramePr>
+            <a:graphic xmlns:a="http://schemas.openxmlformats.org/drawingml/2006/main">
+              <a:graphicData uri="http://schemas.openxmlformats.org/drawingml/2006/picture">
+                <pic:pic xmlns:pic="http://schemas.openxmlformats.org/drawingml/2006/picture">
+                  <pic:nvPicPr>
+                    <pic:cNvPr id="0" name="PPM_09.png"/>
+                    <pic:cNvPicPr/>
+                  </pic:nvPicPr>
+                  <pic:blipFill>
+                    <a:blip r:embed="rId19">
+                      <a:extLst>
+                        <a:ext uri="{28A0092B-C50C-407E-A947-70E740481C1C}">
+                          <a14:useLocalDpi xmlns:a14="http://schemas.microsoft.com/office/drawing/2010/main" val="0"/>
+                        </a:ext>
+                      </a:extLst>
+                    </a:blip>
+                    <a:stretch>
+                      <a:fillRect/>
+                    </a:stretch>
+                  </pic:blipFill>
+                  <pic:spPr>
+                    <a:xfrm>
+                      <a:off x="0" y="0"/>
+                      <a:ext cx="6736876" cy="3550920"/>
+                    </a:xfrm>
+                    <a:prstGeom prst="rect">
+                      <a:avLst/>
+                    </a:prstGeom>
+                  </pic:spPr>
+                </pic:pic>
+              </a:graphicData>
+            </a:graphic>
+          </wp:inline>
+        </w:drawing>
+      </w:r>
+    </w:p>
+    <w:p/>
+    <w:p>
       <w:bookmarkStart w:id="24" w:name="_GoBack"/>
       <w:bookmarkEnd w:id="24"/>
       <w:r>
-        <w:lastRenderedPageBreak/>
         <w:br w:type="page"/>
       </w:r>
     </w:p>
@@ -15687,15 +15443,7 @@
         <w:jc w:val="center"/>
       </w:pPr>
       <w:r>
-        <w:t>Figure E-</w:t>
-      </w:r>
-      <w:proofErr w:type="gramStart"/>
-      <w:r>
-        <w:t>1 :</w:t>
-      </w:r>
-      <w:proofErr w:type="gramEnd"/>
-      <w:r>
-        <w:t xml:space="preserve"> Loading Image</w:t>
+        <w:t>Figure E-1 : Loading Image</w:t>
       </w:r>
     </w:p>
     <w:p>
@@ -15723,7 +15471,7 @@
                     <pic:cNvPicPr/>
                   </pic:nvPicPr>
                   <pic:blipFill>
-                    <a:blip r:embed="rId17">
+                    <a:blip r:embed="rId20">
                       <a:extLst>
                         <a:ext uri="{28A0092B-C50C-407E-A947-70E740481C1C}">
                           <a14:useLocalDpi xmlns:a14="http://schemas.microsoft.com/office/drawing/2010/main" val="0"/>
@@ -15794,7 +15542,7 @@
                     <pic:cNvPicPr/>
                   </pic:nvPicPr>
                   <pic:blipFill>
-                    <a:blip r:embed="rId18">
+                    <a:blip r:embed="rId21">
                       <a:extLst>
                         <a:ext uri="{28A0092B-C50C-407E-A947-70E740481C1C}">
                           <a14:useLocalDpi xmlns:a14="http://schemas.microsoft.com/office/drawing/2010/main" val="0"/>
@@ -15864,7 +15612,7 @@
                     <pic:cNvPicPr/>
                   </pic:nvPicPr>
                   <pic:blipFill>
-                    <a:blip r:embed="rId19">
+                    <a:blip r:embed="rId22">
                       <a:extLst>
                         <a:ext uri="{28A0092B-C50C-407E-A947-70E740481C1C}">
                           <a14:useLocalDpi xmlns:a14="http://schemas.microsoft.com/office/drawing/2010/main" val="0"/>
@@ -15927,7 +15675,7 @@
                     <pic:cNvPicPr/>
                   </pic:nvPicPr>
                   <pic:blipFill>
-                    <a:blip r:embed="rId20">
+                    <a:blip r:embed="rId23">
                       <a:extLst>
                         <a:ext uri="{28A0092B-C50C-407E-A947-70E740481C1C}">
                           <a14:useLocalDpi xmlns:a14="http://schemas.microsoft.com/office/drawing/2010/main" val="0"/>
@@ -15995,7 +15743,7 @@
                     <pic:cNvPicPr/>
                   </pic:nvPicPr>
                   <pic:blipFill>
-                    <a:blip r:embed="rId21">
+                    <a:blip r:embed="rId24">
                       <a:extLst>
                         <a:ext uri="{28A0092B-C50C-407E-A947-70E740481C1C}">
                           <a14:useLocalDpi xmlns:a14="http://schemas.microsoft.com/office/drawing/2010/main" val="0"/>
@@ -16171,13 +15919,8 @@
           </w:tcPr>
           <w:p>
             <w:r>
-              <w:t>End time</w:t>
-            </w:r>
-            <w:proofErr w:type="gramStart"/>
-            <w:r>
-              <w:t xml:space="preserve">:  </w:t>
-            </w:r>
-            <w:proofErr w:type="gramEnd"/>
+              <w:t xml:space="preserve">End time:  </w:t>
+            </w:r>
           </w:p>
         </w:tc>
         <w:tc>
@@ -16227,13 +15970,8 @@
               <w:cnfStyle w:val="000000000000" w:firstRow="0" w:lastRow="0" w:firstColumn="0" w:lastColumn="0" w:oddVBand="0" w:evenVBand="0" w:oddHBand="0" w:evenHBand="0" w:firstRowFirstColumn="0" w:firstRowLastColumn="0" w:lastRowFirstColumn="0" w:lastRowLastColumn="0"/>
             </w:pPr>
             <w:r>
-              <w:t xml:space="preserve">Ricardo Martinez, Maurice </w:t>
-            </w:r>
-            <w:proofErr w:type="spellStart"/>
-            <w:r>
-              <w:t>Pruna</w:t>
-            </w:r>
-            <w:proofErr w:type="spellEnd"/>
+              <w:t>Ricardo Martinez, Maurice Pruna</w:t>
+            </w:r>
           </w:p>
         </w:tc>
       </w:tr>
@@ -16295,23 +16033,7 @@
               <w:cnfStyle w:val="000000000000" w:firstRow="0" w:lastRow="0" w:firstColumn="0" w:lastColumn="0" w:oddVBand="0" w:evenVBand="0" w:oddHBand="0" w:evenHBand="0" w:firstRowFirstColumn="0" w:firstRowLastColumn="0" w:lastRowFirstColumn="0" w:lastRowLastColumn="0"/>
             </w:pPr>
             <w:r>
-              <w:t>2. Discuss ideas and gather information of what may be needed for the project. (</w:t>
-            </w:r>
-            <w:proofErr w:type="gramStart"/>
-            <w:r>
-              <w:t>use</w:t>
-            </w:r>
-            <w:proofErr w:type="gramEnd"/>
-            <w:r>
-              <w:t xml:space="preserve"> Miami-</w:t>
-            </w:r>
-            <w:proofErr w:type="spellStart"/>
-            <w:r>
-              <w:t>dade</w:t>
-            </w:r>
-            <w:proofErr w:type="spellEnd"/>
-            <w:r>
-              <w:t xml:space="preserve"> transit website as reference)</w:t>
+              <w:t>2. Discuss ideas and gather information of what may be needed for the project. (use Miami-dade transit website as reference)</w:t>
             </w:r>
           </w:p>
         </w:tc>
@@ -16340,15 +16062,7 @@
               <w:cnfStyle w:val="000000100000" w:firstRow="0" w:lastRow="0" w:firstColumn="0" w:lastColumn="0" w:oddVBand="0" w:evenVBand="0" w:oddHBand="1" w:evenHBand="0" w:firstRowFirstColumn="0" w:firstRowLastColumn="0" w:lastRowFirstColumn="0" w:lastRowLastColumn="0"/>
             </w:pPr>
             <w:r>
-              <w:t xml:space="preserve">3. Go over information in regards to </w:t>
-            </w:r>
-            <w:proofErr w:type="spellStart"/>
-            <w:r>
-              <w:t>PineCrest</w:t>
-            </w:r>
-            <w:proofErr w:type="spellEnd"/>
-            <w:r>
-              <w:t xml:space="preserve"> Mover </w:t>
+              <w:t xml:space="preserve">3. Go over information in regards to PineCrest Mover </w:t>
             </w:r>
           </w:p>
         </w:tc>
@@ -16625,13 +16339,8 @@
               <w:cnfStyle w:val="000000000000" w:firstRow="0" w:lastRow="0" w:firstColumn="0" w:lastColumn="0" w:oddVBand="0" w:evenVBand="0" w:oddHBand="0" w:evenHBand="0" w:firstRowFirstColumn="0" w:firstRowLastColumn="0" w:lastRowFirstColumn="0" w:lastRowLastColumn="0"/>
             </w:pPr>
             <w:r>
-              <w:t xml:space="preserve">Ricardo Martinez, Maurice </w:t>
-            </w:r>
-            <w:proofErr w:type="spellStart"/>
-            <w:r>
-              <w:t>Pruna</w:t>
-            </w:r>
-            <w:proofErr w:type="spellEnd"/>
+              <w:t>Ricardo Martinez, Maurice Pruna</w:t>
+            </w:r>
           </w:p>
         </w:tc>
       </w:tr>
@@ -17011,13 +16720,8 @@
               <w:cnfStyle w:val="000000000000" w:firstRow="0" w:lastRow="0" w:firstColumn="0" w:lastColumn="0" w:oddVBand="0" w:evenVBand="0" w:oddHBand="0" w:evenHBand="0" w:firstRowFirstColumn="0" w:firstRowLastColumn="0" w:lastRowFirstColumn="0" w:lastRowLastColumn="0"/>
             </w:pPr>
             <w:r>
-              <w:t xml:space="preserve">Gabriela Wilson, Ricardo Martinez, Maurice </w:t>
-            </w:r>
-            <w:proofErr w:type="spellStart"/>
-            <w:r>
-              <w:t>Pruna</w:t>
-            </w:r>
-            <w:proofErr w:type="spellEnd"/>
+              <w:t>Gabriela Wilson, Ricardo Martinez, Maurice Pruna</w:t>
+            </w:r>
           </w:p>
         </w:tc>
       </w:tr>
@@ -17453,13 +17157,8 @@
               <w:cnfStyle w:val="000000000000" w:firstRow="0" w:lastRow="0" w:firstColumn="0" w:lastColumn="0" w:oddVBand="0" w:evenVBand="0" w:oddHBand="0" w:evenHBand="0" w:firstRowFirstColumn="0" w:firstRowLastColumn="0" w:lastRowFirstColumn="0" w:lastRowLastColumn="0"/>
             </w:pPr>
             <w:r>
-              <w:t xml:space="preserve">Ricardo Martinez, Maurice </w:t>
-            </w:r>
-            <w:proofErr w:type="spellStart"/>
-            <w:r>
-              <w:t>Pruna</w:t>
-            </w:r>
-            <w:proofErr w:type="spellEnd"/>
+              <w:t>Ricardo Martinez, Maurice Pruna</w:t>
+            </w:r>
           </w:p>
         </w:tc>
       </w:tr>
@@ -17788,13 +17487,8 @@
               <w:cnfStyle w:val="000000000000" w:firstRow="0" w:lastRow="0" w:firstColumn="0" w:lastColumn="0" w:oddVBand="0" w:evenVBand="0" w:oddHBand="0" w:evenHBand="0" w:firstRowFirstColumn="0" w:firstRowLastColumn="0" w:lastRowFirstColumn="0" w:lastRowLastColumn="0"/>
             </w:pPr>
             <w:r>
-              <w:t xml:space="preserve">Ricardo Martinez, Maurice </w:t>
-            </w:r>
-            <w:proofErr w:type="spellStart"/>
-            <w:r>
-              <w:t>Pruna</w:t>
-            </w:r>
-            <w:proofErr w:type="spellEnd"/>
+              <w:t>Ricardo Martinez, Maurice Pruna</w:t>
+            </w:r>
           </w:p>
         </w:tc>
       </w:tr>
@@ -18123,13 +17817,8 @@
               <w:cnfStyle w:val="000000000000" w:firstRow="0" w:lastRow="0" w:firstColumn="0" w:lastColumn="0" w:oddVBand="0" w:evenVBand="0" w:oddHBand="0" w:evenHBand="0" w:firstRowFirstColumn="0" w:firstRowLastColumn="0" w:lastRowFirstColumn="0" w:lastRowLastColumn="0"/>
             </w:pPr>
             <w:r>
-              <w:t xml:space="preserve">Ricardo Martinez, Maurice </w:t>
-            </w:r>
-            <w:proofErr w:type="spellStart"/>
-            <w:r>
-              <w:t>Pruna</w:t>
-            </w:r>
-            <w:proofErr w:type="spellEnd"/>
+              <w:t>Ricardo Martinez, Maurice Pruna</w:t>
+            </w:r>
           </w:p>
         </w:tc>
       </w:tr>
@@ -18447,15 +18136,7 @@
               <w:cnfStyle w:val="000000000000" w:firstRow="0" w:lastRow="0" w:firstColumn="0" w:lastColumn="0" w:oddVBand="0" w:evenVBand="0" w:oddHBand="0" w:evenHBand="0" w:firstRowFirstColumn="0" w:firstRowLastColumn="0" w:lastRowFirstColumn="0" w:lastRowLastColumn="0"/>
             </w:pPr>
             <w:r>
-              <w:t xml:space="preserve">Ricardo Martinez, Maurice </w:t>
-            </w:r>
-            <w:proofErr w:type="spellStart"/>
-            <w:r>
-              <w:t>Pruna</w:t>
-            </w:r>
-            <w:proofErr w:type="spellEnd"/>
-            <w:r>
-              <w:t>, Gabriela Wilson</w:t>
+              <w:t>Ricardo Martinez, Maurice Pruna, Gabriela Wilson</w:t>
             </w:r>
           </w:p>
         </w:tc>
@@ -18559,15 +18240,7 @@
               <w:cnfStyle w:val="000000000000" w:firstRow="0" w:lastRow="0" w:firstColumn="0" w:lastColumn="0" w:oddVBand="0" w:evenVBand="0" w:oddHBand="0" w:evenHBand="0" w:firstRowFirstColumn="0" w:firstRowLastColumn="0" w:lastRowFirstColumn="0" w:lastRowLastColumn="0"/>
             </w:pPr>
             <w:r>
-              <w:t xml:space="preserve">4. Status of the TSO </w:t>
-            </w:r>
-            <w:proofErr w:type="spellStart"/>
-            <w:r>
-              <w:t>api</w:t>
-            </w:r>
-            <w:proofErr w:type="spellEnd"/>
-            <w:r>
-              <w:t xml:space="preserve"> and GPS devices</w:t>
+              <w:t>4. Status of the TSO api and GPS devices</w:t>
             </w:r>
           </w:p>
         </w:tc>
@@ -18814,13 +18487,8 @@
               <w:cnfStyle w:val="000000000000" w:firstRow="0" w:lastRow="0" w:firstColumn="0" w:lastColumn="0" w:oddVBand="0" w:evenVBand="0" w:oddHBand="0" w:evenHBand="0" w:firstRowFirstColumn="0" w:firstRowLastColumn="0" w:lastRowFirstColumn="0" w:lastRowLastColumn="0"/>
             </w:pPr>
             <w:r>
-              <w:t xml:space="preserve">Ricardo Martinez, Maurice </w:t>
-            </w:r>
-            <w:proofErr w:type="spellStart"/>
-            <w:r>
-              <w:t>Pruna</w:t>
-            </w:r>
-            <w:proofErr w:type="spellEnd"/>
+              <w:t>Ricardo Martinez, Maurice Pruna</w:t>
+            </w:r>
           </w:p>
         </w:tc>
       </w:tr>
@@ -18851,13 +18519,8 @@
               <w:t xml:space="preserve">1. </w:t>
             </w:r>
             <w:r>
-              <w:t xml:space="preserve">Read documentation for </w:t>
-            </w:r>
-            <w:proofErr w:type="spellStart"/>
-            <w:r>
-              <w:t>Sencha</w:t>
-            </w:r>
-            <w:proofErr w:type="spellEnd"/>
+              <w:t>Read documentation for Sencha</w:t>
+            </w:r>
             <w:r>
               <w:t xml:space="preserve"> </w:t>
             </w:r>
@@ -18993,15 +18656,7 @@
               <w:cnfStyle w:val="000000000000" w:firstRow="0" w:lastRow="0" w:firstColumn="0" w:lastColumn="0" w:oddVBand="0" w:evenVBand="0" w:oddHBand="0" w:evenHBand="0" w:firstRowFirstColumn="0" w:firstRowLastColumn="0" w:lastRowFirstColumn="0" w:lastRowLastColumn="0"/>
             </w:pPr>
             <w:r>
-              <w:t xml:space="preserve">2 hours (120 </w:t>
-            </w:r>
-            <w:proofErr w:type="spellStart"/>
-            <w:r>
-              <w:t>minu</w:t>
-            </w:r>
-            <w:proofErr w:type="spellEnd"/>
-            <w:r>
-              <w:t>)</w:t>
+              <w:t>2 hours (120 minu)</w:t>
             </w:r>
           </w:p>
         </w:tc>
@@ -19228,13 +18883,8 @@
               <w:cnfStyle w:val="000000000000" w:firstRow="0" w:lastRow="0" w:firstColumn="0" w:lastColumn="0" w:oddVBand="0" w:evenVBand="0" w:oddHBand="0" w:evenHBand="0" w:firstRowFirstColumn="0" w:firstRowLastColumn="0" w:lastRowFirstColumn="0" w:lastRowLastColumn="0"/>
             </w:pPr>
             <w:r>
-              <w:t xml:space="preserve">Ricardo Martinez, Maurice </w:t>
-            </w:r>
-            <w:proofErr w:type="spellStart"/>
-            <w:r>
-              <w:t>Pruna</w:t>
-            </w:r>
-            <w:proofErr w:type="spellEnd"/>
+              <w:t>Ricardo Martinez, Maurice Pruna</w:t>
+            </w:r>
           </w:p>
         </w:tc>
       </w:tr>
@@ -19594,15 +19244,7 @@
               <w:cnfStyle w:val="000000000000" w:firstRow="0" w:lastRow="0" w:firstColumn="0" w:lastColumn="0" w:oddVBand="0" w:evenVBand="0" w:oddHBand="0" w:evenHBand="0" w:firstRowFirstColumn="0" w:firstRowLastColumn="0" w:lastRowFirstColumn="0" w:lastRowLastColumn="0"/>
             </w:pPr>
             <w:r>
-              <w:t xml:space="preserve">Ricardo Martinez, Maurice </w:t>
-            </w:r>
-            <w:proofErr w:type="spellStart"/>
-            <w:r>
-              <w:t>Pruna</w:t>
-            </w:r>
-            <w:proofErr w:type="spellEnd"/>
-            <w:r>
-              <w:t>, Gabriela Wilson, David Gonzalez (TSO)</w:t>
+              <w:t>Ricardo Martinez, Maurice Pruna, Gabriela Wilson, David Gonzalez (TSO)</w:t>
             </w:r>
           </w:p>
         </w:tc>
@@ -19688,13 +19330,8 @@
               <w:cnfStyle w:val="000000100000" w:firstRow="0" w:lastRow="0" w:firstColumn="0" w:lastColumn="0" w:oddVBand="0" w:evenVBand="0" w:oddHBand="1" w:evenHBand="0" w:firstRowFirstColumn="0" w:firstRowLastColumn="0" w:lastRowFirstColumn="0" w:lastRowLastColumn="0"/>
             </w:pPr>
             <w:r>
-              <w:t xml:space="preserve">Look over API </w:t>
-            </w:r>
-            <w:proofErr w:type="spellStart"/>
-            <w:r>
-              <w:t>Documenation</w:t>
-            </w:r>
-            <w:proofErr w:type="spellEnd"/>
+              <w:t>Look over API Documenation</w:t>
+            </w:r>
           </w:p>
         </w:tc>
       </w:tr>
@@ -19964,13 +19601,8 @@
               <w:cnfStyle w:val="000000000000" w:firstRow="0" w:lastRow="0" w:firstColumn="0" w:lastColumn="0" w:oddVBand="0" w:evenVBand="0" w:oddHBand="0" w:evenHBand="0" w:firstRowFirstColumn="0" w:firstRowLastColumn="0" w:lastRowFirstColumn="0" w:lastRowLastColumn="0"/>
             </w:pPr>
             <w:r>
-              <w:t xml:space="preserve">Ricardo Martinez, Maurice </w:t>
-            </w:r>
-            <w:proofErr w:type="spellStart"/>
-            <w:r>
-              <w:t>Pruna</w:t>
-            </w:r>
-            <w:proofErr w:type="spellEnd"/>
+              <w:t>Ricardo Martinez, Maurice Pruna</w:t>
+            </w:r>
           </w:p>
         </w:tc>
       </w:tr>
@@ -20344,13 +19976,8 @@
               <w:cnfStyle w:val="000000000000" w:firstRow="0" w:lastRow="0" w:firstColumn="0" w:lastColumn="0" w:oddVBand="0" w:evenVBand="0" w:oddHBand="0" w:evenHBand="0" w:firstRowFirstColumn="0" w:firstRowLastColumn="0" w:lastRowFirstColumn="0" w:lastRowLastColumn="0"/>
             </w:pPr>
             <w:r>
-              <w:t xml:space="preserve">Ricardo Martinez, Maurice </w:t>
-            </w:r>
-            <w:proofErr w:type="spellStart"/>
-            <w:r>
-              <w:t>Pruna</w:t>
-            </w:r>
-            <w:proofErr w:type="spellEnd"/>
+              <w:t>Ricardo Martinez, Maurice Pruna</w:t>
+            </w:r>
           </w:p>
         </w:tc>
       </w:tr>
@@ -20689,13 +20316,8 @@
               <w:cnfStyle w:val="000000000000" w:firstRow="0" w:lastRow="0" w:firstColumn="0" w:lastColumn="0" w:oddVBand="0" w:evenVBand="0" w:oddHBand="0" w:evenHBand="0" w:firstRowFirstColumn="0" w:firstRowLastColumn="0" w:lastRowFirstColumn="0" w:lastRowLastColumn="0"/>
             </w:pPr>
             <w:r>
-              <w:t xml:space="preserve">Ricardo Martinez, Maurice </w:t>
-            </w:r>
-            <w:proofErr w:type="spellStart"/>
-            <w:r>
-              <w:t>Pruna</w:t>
-            </w:r>
-            <w:proofErr w:type="spellEnd"/>
+              <w:t>Ricardo Martinez, Maurice Pruna</w:t>
+            </w:r>
           </w:p>
         </w:tc>
       </w:tr>
@@ -20723,13 +20345,8 @@
               <w:cnfStyle w:val="000000100000" w:firstRow="0" w:lastRow="0" w:firstColumn="0" w:lastColumn="0" w:oddVBand="0" w:evenVBand="0" w:oddHBand="1" w:evenHBand="0" w:firstRowFirstColumn="0" w:firstRowLastColumn="0" w:lastRowFirstColumn="0" w:lastRowLastColumn="0"/>
             </w:pPr>
             <w:r>
-              <w:t xml:space="preserve">1. API </w:t>
-            </w:r>
-            <w:proofErr w:type="gramStart"/>
-            <w:r>
-              <w:t xml:space="preserve">Connection  </w:t>
-            </w:r>
-            <w:proofErr w:type="gramEnd"/>
+              <w:t xml:space="preserve">1. API Connection  </w:t>
+            </w:r>
           </w:p>
         </w:tc>
       </w:tr>
@@ -21038,13 +20655,8 @@
               <w:cnfStyle w:val="000000000000" w:firstRow="0" w:lastRow="0" w:firstColumn="0" w:lastColumn="0" w:oddVBand="0" w:evenVBand="0" w:oddHBand="0" w:evenHBand="0" w:firstRowFirstColumn="0" w:firstRowLastColumn="0" w:lastRowFirstColumn="0" w:lastRowLastColumn="0"/>
             </w:pPr>
             <w:r>
-              <w:t xml:space="preserve">Ricardo Martinez, Maurice </w:t>
-            </w:r>
-            <w:proofErr w:type="spellStart"/>
-            <w:r>
-              <w:t>Pruna</w:t>
-            </w:r>
-            <w:proofErr w:type="spellEnd"/>
+              <w:t>Ricardo Martinez, Maurice Pruna</w:t>
+            </w:r>
           </w:p>
         </w:tc>
       </w:tr>
@@ -21413,13 +21025,8 @@
               <w:cnfStyle w:val="000000000000" w:firstRow="0" w:lastRow="0" w:firstColumn="0" w:lastColumn="0" w:oddVBand="0" w:evenVBand="0" w:oddHBand="0" w:evenHBand="0" w:firstRowFirstColumn="0" w:firstRowLastColumn="0" w:lastRowFirstColumn="0" w:lastRowLastColumn="0"/>
             </w:pPr>
             <w:r>
-              <w:t xml:space="preserve">Ricardo Martinez, Maurice </w:t>
-            </w:r>
-            <w:proofErr w:type="spellStart"/>
-            <w:r>
-              <w:t>Pruna</w:t>
-            </w:r>
-            <w:proofErr w:type="spellEnd"/>
+              <w:t>Ricardo Martinez, Maurice Pruna</w:t>
+            </w:r>
           </w:p>
         </w:tc>
       </w:tr>
@@ -21452,13 +21059,8 @@
               <w:cnfStyle w:val="000000100000" w:firstRow="0" w:lastRow="0" w:firstColumn="0" w:lastColumn="0" w:oddVBand="0" w:evenVBand="0" w:oddHBand="1" w:evenHBand="0" w:firstRowFirstColumn="0" w:firstRowLastColumn="0" w:lastRowFirstColumn="0" w:lastRowLastColumn="0"/>
             </w:pPr>
             <w:r>
-              <w:t xml:space="preserve">1. API Connection lag </w:t>
-            </w:r>
-            <w:proofErr w:type="gramStart"/>
-            <w:r>
-              <w:t xml:space="preserve">time  </w:t>
-            </w:r>
-            <w:proofErr w:type="gramEnd"/>
+              <w:t xml:space="preserve">1. API Connection lag time  </w:t>
+            </w:r>
           </w:p>
         </w:tc>
       </w:tr>
@@ -21679,8 +21281,8 @@
       </w:r>
     </w:p>
     <w:sectPr>
-      <w:headerReference w:type="even" r:id="rId22"/>
-      <w:headerReference w:type="default" r:id="rId23"/>
+      <w:headerReference w:type="even" r:id="rId25"/>
+      <w:headerReference w:type="default" r:id="rId26"/>
       <w:pgSz w:w="12240" w:h="15840"/>
       <w:pgMar w:top="720" w:right="720" w:bottom="720" w:left="720" w:header="720" w:footer="720" w:gutter="0"/>
       <w:cols w:space="720"/>
@@ -32306,7 +31908,7 @@
 </file>
 
 <file path=customXml/itemProps1.xml><?xml version="1.0" encoding="utf-8"?>
-<ds:datastoreItem xmlns:ds="http://schemas.openxmlformats.org/officeDocument/2006/customXml" ds:itemID="{517ED83D-56FB-D842-A8C7-8E088B9A5028}">
+<ds:datastoreItem xmlns:ds="http://schemas.openxmlformats.org/officeDocument/2006/customXml" ds:itemID="{C85D20EF-00F7-F441-A850-D5BEE03DC86E}">
   <ds:schemaRefs>
     <ds:schemaRef ds:uri="http://schemas.openxmlformats.org/officeDocument/2006/bibliography"/>
   </ds:schemaRefs>

</xml_diff>

<commit_message>
Added PPM_10, PPM_11 Sequence diagrams
</commit_message>
<xml_diff>
--- a/Documents/RequiredDocs.docx
+++ b/Documents/RequiredDocs.docx
@@ -15414,6 +15414,110 @@
     </w:p>
     <w:p/>
     <w:p>
+      <w:r>
+        <w:rPr>
+          <w:noProof/>
+        </w:rPr>
+        <w:drawing>
+          <wp:inline distT="0" distB="0" distL="0" distR="0" wp14:anchorId="39F32A51" wp14:editId="4B6FA65C">
+            <wp:extent cx="6858000" cy="3550920"/>
+            <wp:effectExtent l="0" t="0" r="0" b="5080"/>
+            <wp:docPr id="17" name="Picture 17"/>
+            <wp:cNvGraphicFramePr>
+              <a:graphicFrameLocks xmlns:a="http://schemas.openxmlformats.org/drawingml/2006/main" noChangeAspect="1"/>
+            </wp:cNvGraphicFramePr>
+            <a:graphic xmlns:a="http://schemas.openxmlformats.org/drawingml/2006/main">
+              <a:graphicData uri="http://schemas.openxmlformats.org/drawingml/2006/picture">
+                <pic:pic xmlns:pic="http://schemas.openxmlformats.org/drawingml/2006/picture">
+                  <pic:nvPicPr>
+                    <pic:cNvPr id="0" name="PPM_10.png"/>
+                    <pic:cNvPicPr/>
+                  </pic:nvPicPr>
+                  <pic:blipFill>
+                    <a:blip r:embed="rId20">
+                      <a:extLst>
+                        <a:ext uri="{28A0092B-C50C-407E-A947-70E740481C1C}">
+                          <a14:useLocalDpi xmlns:a14="http://schemas.microsoft.com/office/drawing/2010/main" val="0"/>
+                        </a:ext>
+                      </a:extLst>
+                    </a:blip>
+                    <a:stretch>
+                      <a:fillRect/>
+                    </a:stretch>
+                  </pic:blipFill>
+                  <pic:spPr>
+                    <a:xfrm>
+                      <a:off x="0" y="0"/>
+                      <a:ext cx="6858000" cy="3550920"/>
+                    </a:xfrm>
+                    <a:prstGeom prst="rect">
+                      <a:avLst/>
+                    </a:prstGeom>
+                  </pic:spPr>
+                </pic:pic>
+              </a:graphicData>
+            </a:graphic>
+          </wp:inline>
+        </w:drawing>
+      </w:r>
+    </w:p>
+    <w:p/>
+    <w:p>
+      <w:r>
+        <w:br w:type="page"/>
+      </w:r>
+    </w:p>
+    <w:p>
+      <w:r>
+        <w:rPr>
+          <w:noProof/>
+        </w:rPr>
+        <w:lastRenderedPageBreak/>
+        <w:drawing>
+          <wp:inline distT="0" distB="0" distL="0" distR="0" wp14:anchorId="25CA057E" wp14:editId="1C93DF6F">
+            <wp:extent cx="6736876" cy="3550920"/>
+            <wp:effectExtent l="0" t="0" r="0" b="5080"/>
+            <wp:docPr id="18" name="Picture 18"/>
+            <wp:cNvGraphicFramePr>
+              <a:graphicFrameLocks xmlns:a="http://schemas.openxmlformats.org/drawingml/2006/main" noChangeAspect="1"/>
+            </wp:cNvGraphicFramePr>
+            <a:graphic xmlns:a="http://schemas.openxmlformats.org/drawingml/2006/main">
+              <a:graphicData uri="http://schemas.openxmlformats.org/drawingml/2006/picture">
+                <pic:pic xmlns:pic="http://schemas.openxmlformats.org/drawingml/2006/picture">
+                  <pic:nvPicPr>
+                    <pic:cNvPr id="0" name="PPM_11.png"/>
+                    <pic:cNvPicPr/>
+                  </pic:nvPicPr>
+                  <pic:blipFill>
+                    <a:blip r:embed="rId21">
+                      <a:extLst>
+                        <a:ext uri="{28A0092B-C50C-407E-A947-70E740481C1C}">
+                          <a14:useLocalDpi xmlns:a14="http://schemas.microsoft.com/office/drawing/2010/main" val="0"/>
+                        </a:ext>
+                      </a:extLst>
+                    </a:blip>
+                    <a:stretch>
+                      <a:fillRect/>
+                    </a:stretch>
+                  </pic:blipFill>
+                  <pic:spPr>
+                    <a:xfrm>
+                      <a:off x="0" y="0"/>
+                      <a:ext cx="6736876" cy="3550920"/>
+                    </a:xfrm>
+                    <a:prstGeom prst="rect">
+                      <a:avLst/>
+                    </a:prstGeom>
+                  </pic:spPr>
+                </pic:pic>
+              </a:graphicData>
+            </a:graphic>
+          </wp:inline>
+        </w:drawing>
+      </w:r>
+    </w:p>
+    <w:p/>
+    <w:p>
       <w:bookmarkStart w:id="24" w:name="_GoBack"/>
       <w:bookmarkEnd w:id="24"/>
       <w:r>
@@ -15471,7 +15575,7 @@
                     <pic:cNvPicPr/>
                   </pic:nvPicPr>
                   <pic:blipFill>
-                    <a:blip r:embed="rId20">
+                    <a:blip r:embed="rId22">
                       <a:extLst>
                         <a:ext uri="{28A0092B-C50C-407E-A947-70E740481C1C}">
                           <a14:useLocalDpi xmlns:a14="http://schemas.microsoft.com/office/drawing/2010/main" val="0"/>
@@ -15539,139 +15643,6 @@
                 <pic:pic xmlns:pic="http://schemas.openxmlformats.org/drawingml/2006/picture">
                   <pic:nvPicPr>
                     <pic:cNvPr id="0" name="Screen Shot 2014-10-05 at 6.23.25 PM.png"/>
-                    <pic:cNvPicPr/>
-                  </pic:nvPicPr>
-                  <pic:blipFill>
-                    <a:blip r:embed="rId21">
-                      <a:extLst>
-                        <a:ext uri="{28A0092B-C50C-407E-A947-70E740481C1C}">
-                          <a14:useLocalDpi xmlns:a14="http://schemas.microsoft.com/office/drawing/2010/main" val="0"/>
-                        </a:ext>
-                      </a:extLst>
-                    </a:blip>
-                    <a:stretch>
-                      <a:fillRect/>
-                    </a:stretch>
-                  </pic:blipFill>
-                  <pic:spPr>
-                    <a:xfrm>
-                      <a:off x="0" y="0"/>
-                      <a:ext cx="6858000" cy="3996055"/>
-                    </a:xfrm>
-                    <a:prstGeom prst="rect">
-                      <a:avLst/>
-                    </a:prstGeom>
-                  </pic:spPr>
-                </pic:pic>
-              </a:graphicData>
-            </a:graphic>
-          </wp:inline>
-        </w:drawing>
-      </w:r>
-    </w:p>
-    <w:p>
-      <w:pPr>
-        <w:keepNext/>
-        <w:spacing w:before="120" w:after="120" w:line="240" w:lineRule="auto"/>
-        <w:ind w:left="792" w:hanging="792"/>
-        <w:jc w:val="center"/>
-      </w:pPr>
-    </w:p>
-    <w:p>
-      <w:pPr>
-        <w:pStyle w:val="Caption"/>
-        <w:keepNext/>
-        <w:jc w:val="center"/>
-      </w:pPr>
-      <w:r>
-        <w:t>Figure E-3: Routes List</w:t>
-      </w:r>
-    </w:p>
-    <w:p>
-      <w:pPr>
-        <w:keepNext/>
-        <w:jc w:val="center"/>
-      </w:pPr>
-      <w:r>
-        <w:rPr>
-          <w:noProof/>
-        </w:rPr>
-        <w:drawing>
-          <wp:inline distT="0" distB="0" distL="0" distR="0" wp14:anchorId="1A3E84B5" wp14:editId="205D74A0">
-            <wp:extent cx="6858000" cy="3996055"/>
-            <wp:effectExtent l="0" t="0" r="0" b="0"/>
-            <wp:docPr id="11" name="Picture 11"/>
-            <wp:cNvGraphicFramePr>
-              <a:graphicFrameLocks xmlns:a="http://schemas.openxmlformats.org/drawingml/2006/main" noChangeAspect="1"/>
-            </wp:cNvGraphicFramePr>
-            <a:graphic xmlns:a="http://schemas.openxmlformats.org/drawingml/2006/main">
-              <a:graphicData uri="http://schemas.openxmlformats.org/drawingml/2006/picture">
-                <pic:pic xmlns:pic="http://schemas.openxmlformats.org/drawingml/2006/picture">
-                  <pic:nvPicPr>
-                    <pic:cNvPr id="0" name="Screen Shot 2014-10-05 at 6.23.36 PM.png"/>
-                    <pic:cNvPicPr/>
-                  </pic:nvPicPr>
-                  <pic:blipFill>
-                    <a:blip r:embed="rId22">
-                      <a:extLst>
-                        <a:ext uri="{28A0092B-C50C-407E-A947-70E740481C1C}">
-                          <a14:useLocalDpi xmlns:a14="http://schemas.microsoft.com/office/drawing/2010/main" val="0"/>
-                        </a:ext>
-                      </a:extLst>
-                    </a:blip>
-                    <a:stretch>
-                      <a:fillRect/>
-                    </a:stretch>
-                  </pic:blipFill>
-                  <pic:spPr>
-                    <a:xfrm>
-                      <a:off x="0" y="0"/>
-                      <a:ext cx="6858000" cy="3996055"/>
-                    </a:xfrm>
-                    <a:prstGeom prst="rect">
-                      <a:avLst/>
-                    </a:prstGeom>
-                  </pic:spPr>
-                </pic:pic>
-              </a:graphicData>
-            </a:graphic>
-          </wp:inline>
-        </w:drawing>
-      </w:r>
-    </w:p>
-    <w:p>
-      <w:pPr>
-        <w:pStyle w:val="Caption"/>
-        <w:keepNext/>
-        <w:jc w:val="center"/>
-      </w:pPr>
-      <w:r>
-        <w:lastRenderedPageBreak/>
-        <w:t>Figure E-4: More View</w:t>
-      </w:r>
-    </w:p>
-    <w:p>
-      <w:pPr>
-        <w:keepNext/>
-        <w:jc w:val="center"/>
-      </w:pPr>
-      <w:r>
-        <w:rPr>
-          <w:noProof/>
-        </w:rPr>
-        <w:drawing>
-          <wp:inline distT="0" distB="0" distL="0" distR="0" wp14:anchorId="02C91B22" wp14:editId="606FC1A6">
-            <wp:extent cx="6858000" cy="3996055"/>
-            <wp:effectExtent l="0" t="0" r="0" b="0"/>
-            <wp:docPr id="12" name="Picture 12"/>
-            <wp:cNvGraphicFramePr>
-              <a:graphicFrameLocks xmlns:a="http://schemas.openxmlformats.org/drawingml/2006/main" noChangeAspect="1"/>
-            </wp:cNvGraphicFramePr>
-            <a:graphic xmlns:a="http://schemas.openxmlformats.org/drawingml/2006/main">
-              <a:graphicData uri="http://schemas.openxmlformats.org/drawingml/2006/picture">
-                <pic:pic xmlns:pic="http://schemas.openxmlformats.org/drawingml/2006/picture">
-                  <pic:nvPicPr>
-                    <pic:cNvPr id="0" name="Screen Shot 2014-10-05 at 6.23.44 PM.png"/>
                     <pic:cNvPicPr/>
                   </pic:nvPicPr>
                   <pic:blipFill>
@@ -15705,6 +15676,139 @@
     <w:p>
       <w:pPr>
         <w:keepNext/>
+        <w:spacing w:before="120" w:after="120" w:line="240" w:lineRule="auto"/>
+        <w:ind w:left="792" w:hanging="792"/>
+        <w:jc w:val="center"/>
+      </w:pPr>
+    </w:p>
+    <w:p>
+      <w:pPr>
+        <w:pStyle w:val="Caption"/>
+        <w:keepNext/>
+        <w:jc w:val="center"/>
+      </w:pPr>
+      <w:r>
+        <w:t>Figure E-3: Routes List</w:t>
+      </w:r>
+    </w:p>
+    <w:p>
+      <w:pPr>
+        <w:keepNext/>
+        <w:jc w:val="center"/>
+      </w:pPr>
+      <w:r>
+        <w:rPr>
+          <w:noProof/>
+        </w:rPr>
+        <w:drawing>
+          <wp:inline distT="0" distB="0" distL="0" distR="0" wp14:anchorId="1A3E84B5" wp14:editId="205D74A0">
+            <wp:extent cx="6858000" cy="3996055"/>
+            <wp:effectExtent l="0" t="0" r="0" b="0"/>
+            <wp:docPr id="11" name="Picture 11"/>
+            <wp:cNvGraphicFramePr>
+              <a:graphicFrameLocks xmlns:a="http://schemas.openxmlformats.org/drawingml/2006/main" noChangeAspect="1"/>
+            </wp:cNvGraphicFramePr>
+            <a:graphic xmlns:a="http://schemas.openxmlformats.org/drawingml/2006/main">
+              <a:graphicData uri="http://schemas.openxmlformats.org/drawingml/2006/picture">
+                <pic:pic xmlns:pic="http://schemas.openxmlformats.org/drawingml/2006/picture">
+                  <pic:nvPicPr>
+                    <pic:cNvPr id="0" name="Screen Shot 2014-10-05 at 6.23.36 PM.png"/>
+                    <pic:cNvPicPr/>
+                  </pic:nvPicPr>
+                  <pic:blipFill>
+                    <a:blip r:embed="rId24">
+                      <a:extLst>
+                        <a:ext uri="{28A0092B-C50C-407E-A947-70E740481C1C}">
+                          <a14:useLocalDpi xmlns:a14="http://schemas.microsoft.com/office/drawing/2010/main" val="0"/>
+                        </a:ext>
+                      </a:extLst>
+                    </a:blip>
+                    <a:stretch>
+                      <a:fillRect/>
+                    </a:stretch>
+                  </pic:blipFill>
+                  <pic:spPr>
+                    <a:xfrm>
+                      <a:off x="0" y="0"/>
+                      <a:ext cx="6858000" cy="3996055"/>
+                    </a:xfrm>
+                    <a:prstGeom prst="rect">
+                      <a:avLst/>
+                    </a:prstGeom>
+                  </pic:spPr>
+                </pic:pic>
+              </a:graphicData>
+            </a:graphic>
+          </wp:inline>
+        </w:drawing>
+      </w:r>
+    </w:p>
+    <w:p>
+      <w:pPr>
+        <w:pStyle w:val="Caption"/>
+        <w:keepNext/>
+        <w:jc w:val="center"/>
+      </w:pPr>
+      <w:r>
+        <w:lastRenderedPageBreak/>
+        <w:t>Figure E-4: More View</w:t>
+      </w:r>
+    </w:p>
+    <w:p>
+      <w:pPr>
+        <w:keepNext/>
+        <w:jc w:val="center"/>
+      </w:pPr>
+      <w:r>
+        <w:rPr>
+          <w:noProof/>
+        </w:rPr>
+        <w:drawing>
+          <wp:inline distT="0" distB="0" distL="0" distR="0" wp14:anchorId="02C91B22" wp14:editId="606FC1A6">
+            <wp:extent cx="6858000" cy="3996055"/>
+            <wp:effectExtent l="0" t="0" r="0" b="0"/>
+            <wp:docPr id="12" name="Picture 12"/>
+            <wp:cNvGraphicFramePr>
+              <a:graphicFrameLocks xmlns:a="http://schemas.openxmlformats.org/drawingml/2006/main" noChangeAspect="1"/>
+            </wp:cNvGraphicFramePr>
+            <a:graphic xmlns:a="http://schemas.openxmlformats.org/drawingml/2006/main">
+              <a:graphicData uri="http://schemas.openxmlformats.org/drawingml/2006/picture">
+                <pic:pic xmlns:pic="http://schemas.openxmlformats.org/drawingml/2006/picture">
+                  <pic:nvPicPr>
+                    <pic:cNvPr id="0" name="Screen Shot 2014-10-05 at 6.23.44 PM.png"/>
+                    <pic:cNvPicPr/>
+                  </pic:nvPicPr>
+                  <pic:blipFill>
+                    <a:blip r:embed="rId25">
+                      <a:extLst>
+                        <a:ext uri="{28A0092B-C50C-407E-A947-70E740481C1C}">
+                          <a14:useLocalDpi xmlns:a14="http://schemas.microsoft.com/office/drawing/2010/main" val="0"/>
+                        </a:ext>
+                      </a:extLst>
+                    </a:blip>
+                    <a:stretch>
+                      <a:fillRect/>
+                    </a:stretch>
+                  </pic:blipFill>
+                  <pic:spPr>
+                    <a:xfrm>
+                      <a:off x="0" y="0"/>
+                      <a:ext cx="6858000" cy="3996055"/>
+                    </a:xfrm>
+                    <a:prstGeom prst="rect">
+                      <a:avLst/>
+                    </a:prstGeom>
+                  </pic:spPr>
+                </pic:pic>
+              </a:graphicData>
+            </a:graphic>
+          </wp:inline>
+        </w:drawing>
+      </w:r>
+    </w:p>
+    <w:p>
+      <w:pPr>
+        <w:keepNext/>
         <w:jc w:val="center"/>
       </w:pPr>
     </w:p>
@@ -15743,7 +15847,7 @@
                     <pic:cNvPicPr/>
                   </pic:nvPicPr>
                   <pic:blipFill>
-                    <a:blip r:embed="rId24">
+                    <a:blip r:embed="rId26">
                       <a:extLst>
                         <a:ext uri="{28A0092B-C50C-407E-A947-70E740481C1C}">
                           <a14:useLocalDpi xmlns:a14="http://schemas.microsoft.com/office/drawing/2010/main" val="0"/>
@@ -21281,8 +21385,8 @@
       </w:r>
     </w:p>
     <w:sectPr>
-      <w:headerReference w:type="even" r:id="rId25"/>
-      <w:headerReference w:type="default" r:id="rId26"/>
+      <w:headerReference w:type="even" r:id="rId27"/>
+      <w:headerReference w:type="default" r:id="rId28"/>
       <w:pgSz w:w="12240" w:h="15840"/>
       <w:pgMar w:top="720" w:right="720" w:bottom="720" w:left="720" w:header="720" w:footer="720" w:gutter="0"/>
       <w:cols w:space="720"/>
@@ -21414,7 +21518,7 @@
         <w:rStyle w:val="PageNumber"/>
         <w:noProof/>
       </w:rPr>
-      <w:t>32</w:t>
+      <w:t>34</w:t>
     </w:r>
     <w:r>
       <w:rPr>
@@ -31908,7 +32012,7 @@
 </file>
 
 <file path=customXml/itemProps1.xml><?xml version="1.0" encoding="utf-8"?>
-<ds:datastoreItem xmlns:ds="http://schemas.openxmlformats.org/officeDocument/2006/customXml" ds:itemID="{C85D20EF-00F7-F441-A850-D5BEE03DC86E}">
+<ds:datastoreItem xmlns:ds="http://schemas.openxmlformats.org/officeDocument/2006/customXml" ds:itemID="{F4676636-29BA-E242-882A-DC4017B364D5}">
   <ds:schemaRefs>
     <ds:schemaRef ds:uri="http://schemas.openxmlformats.org/officeDocument/2006/bibliography"/>
   </ds:schemaRefs>

</xml_diff>

<commit_message>
added PPM_12, PPM_13, PPM_14, and PPM_15
</commit_message>
<xml_diff>
--- a/Documents/RequiredDocs.docx
+++ b/Documents/RequiredDocs.docx
@@ -96,6 +96,7 @@
                                   <w:dataBinding w:prefixMappings="xmlns:ns0='http://purl.org/dc/elements/1.1/' xmlns:ns1='http://schemas.openxmlformats.org/package/2006/metadata/core-properties' " w:xpath="/ns1:coreProperties[1]/ns0:title[1]" w:storeItemID="{6C3C8BC8-F283-45AE-878A-BAB7291924A1}"/>
                                   <w:text/>
                                 </w:sdtPr>
+                                <w:sdtEndPr/>
                                 <w:sdtContent>
                                   <w:p>
                                     <w:pPr>
@@ -144,14 +145,25 @@
                                     <w:dataBinding w:prefixMappings="xmlns:ns0='http://purl.org/dc/elements/1.1/' xmlns:ns1='http://schemas.openxmlformats.org/package/2006/metadata/core-properties' " w:xpath="/ns1:coreProperties[1]/ns0:subject[1]" w:storeItemID="{6C3C8BC8-F283-45AE-878A-BAB7291924A1}"/>
                                     <w:text/>
                                   </w:sdtPr>
+                                  <w:sdtEndPr/>
                                   <w:sdtContent>
+                                    <w:proofErr w:type="spellStart"/>
                                     <w:r>
                                       <w:rPr>
                                         <w:color w:val="70AD47" w:themeColor="accent6"/>
                                         <w:sz w:val="36"/>
                                         <w:szCs w:val="36"/>
                                       </w:rPr>
-                                      <w:t>Pinecrest People Mover</w:t>
+                                      <w:t>Pinecrest</w:t>
+                                    </w:r>
+                                    <w:proofErr w:type="spellEnd"/>
+                                    <w:r>
+                                      <w:rPr>
+                                        <w:color w:val="70AD47" w:themeColor="accent6"/>
+                                        <w:sz w:val="36"/>
+                                        <w:szCs w:val="36"/>
+                                      </w:rPr>
+                                      <w:t xml:space="preserve"> People Mover</w:t>
                                     </w:r>
                                   </w:sdtContent>
                                 </w:sdt>
@@ -244,8 +256,18 @@
                                     <w:sz w:val="28"/>
                                     <w:szCs w:val="28"/>
                                   </w:rPr>
-                                  <w:t>Maurice Pruna</w:t>
+                                  <w:t xml:space="preserve">Maurice </w:t>
                                 </w:r>
+                                <w:proofErr w:type="spellStart"/>
+                                <w:r>
+                                  <w:rPr>
+                                    <w:color w:val="70AD47" w:themeColor="accent6"/>
+                                    <w:sz w:val="28"/>
+                                    <w:szCs w:val="28"/>
+                                  </w:rPr>
+                                  <w:t>Pruna</w:t>
+                                </w:r>
+                                <w:proofErr w:type="spellEnd"/>
                               </w:p>
                               <w:p>
                                 <w:pPr>
@@ -330,14 +352,34 @@
                                     <w:szCs w:val="28"/>
                                   </w:rPr>
                                 </w:pPr>
+                                <w:proofErr w:type="spellStart"/>
                                 <w:r>
                                   <w:rPr>
                                     <w:color w:val="70AD47" w:themeColor="accent6"/>
                                     <w:sz w:val="28"/>
                                     <w:szCs w:val="28"/>
                                   </w:rPr>
-                                  <w:t>Masoud Sadjadi</w:t>
+                                  <w:t>Masoud</w:t>
                                 </w:r>
+                                <w:proofErr w:type="spellEnd"/>
+                                <w:r>
+                                  <w:rPr>
+                                    <w:color w:val="70AD47" w:themeColor="accent6"/>
+                                    <w:sz w:val="28"/>
+                                    <w:szCs w:val="28"/>
+                                  </w:rPr>
+                                  <w:t xml:space="preserve"> </w:t>
+                                </w:r>
+                                <w:proofErr w:type="spellStart"/>
+                                <w:r>
+                                  <w:rPr>
+                                    <w:color w:val="70AD47" w:themeColor="accent6"/>
+                                    <w:sz w:val="28"/>
+                                    <w:szCs w:val="28"/>
+                                  </w:rPr>
+                                  <w:t>Sadjadi</w:t>
+                                </w:r>
+                                <w:proofErr w:type="spellEnd"/>
                               </w:p>
                               <w:p>
                                 <w:pPr>
@@ -1231,6 +1273,7 @@
               <w:dataBinding w:prefixMappings="xmlns:ns0='http://schemas.openxmlformats.org/officeDocument/2006/extended-properties' " w:xpath="/ns0:Properties[1]/ns0:Company[1]" w:storeItemID="{6668398D-A668-4E3E-A5EB-62B293D839F1}"/>
               <w:text/>
             </w:sdtPr>
+            <w:sdtEndPr/>
             <w:sdtContent>
               <w:r>
                 <w:rPr>
@@ -1258,6 +1301,7 @@
             <w:dataBinding w:prefixMappings="xmlns:ns0='http://purl.org/dc/elements/1.1/' xmlns:ns1='http://schemas.openxmlformats.org/package/2006/metadata/core-properties' " w:xpath="/ns1:coreProperties[1]/ns1:category[1]" w:storeItemID="{6C3C8BC8-F283-45AE-878A-BAB7291924A1}"/>
             <w:text/>
           </w:sdtPr>
+          <w:sdtEndPr/>
           <w:sdtContent>
             <w:p>
               <w:pPr>
@@ -1311,6 +1355,7 @@
               <w:dataBinding w:prefixMappings="xmlns:ns0='http://schemas.openxmlformats.org/officeDocument/2006/extended-properties' " w:xpath="/ns0:Properties[1]/ns0:Company[1]" w:storeItemID="{6668398D-A668-4E3E-A5EB-62B293D839F1}"/>
               <w:text/>
             </w:sdtPr>
+            <w:sdtEndPr/>
             <w:sdtContent>
               <w:r>
                 <w:rPr>
@@ -1338,6 +1383,7 @@
             <w:dataBinding w:prefixMappings="xmlns:ns0='http://purl.org/dc/elements/1.1/' xmlns:ns1='http://schemas.openxmlformats.org/package/2006/metadata/core-properties' " w:xpath="/ns1:coreProperties[1]/ns1:category[1]" w:storeItemID="{6C3C8BC8-F283-45AE-878A-BAB7291924A1}"/>
             <w:text/>
           </w:sdtPr>
+          <w:sdtEndPr/>
           <w:sdtContent>
             <w:p>
               <w:pPr>
@@ -1448,6 +1494,7 @@
                                     <w:dataBinding w:prefixMappings="xmlns:ns0='http://schemas.openxmlformats.org/officeDocument/2006/extended-properties' " w:xpath="/ns0:Properties[1]/ns0:Company[1]" w:storeItemID="{6668398D-A668-4E3E-A5EB-62B293D839F1}"/>
                                     <w:text/>
                                   </w:sdtPr>
+                                  <w:sdtEndPr/>
                                   <w:sdtContent>
                                     <w:r>
                                       <w:rPr>
@@ -1486,6 +1533,7 @@
                                     <w:dataBinding w:prefixMappings="xmlns:ns0='http://schemas.openxmlformats.org/officeDocument/2006/extended-properties' " w:xpath="/ns0:Properties[1]/ns0:Company[1]" w:storeItemID="{6668398D-A668-4E3E-A5EB-62B293D839F1}"/>
                                     <w:text/>
                                   </w:sdtPr>
+                                  <w:sdtEndPr/>
                                   <w:sdtContent>
                                     <w:r>
                                       <w:rPr>
@@ -1524,6 +1572,7 @@
                                     <w:dataBinding w:prefixMappings="xmlns:ns0='http://schemas.openxmlformats.org/officeDocument/2006/extended-properties' " w:xpath="/ns0:Properties[1]/ns0:Company[1]" w:storeItemID="{6668398D-A668-4E3E-A5EB-62B293D839F1}"/>
                                     <w:text/>
                                   </w:sdtPr>
+                                  <w:sdtEndPr/>
                                   <w:sdtContent>
                                     <w:r>
                                       <w:rPr>
@@ -1551,6 +1600,7 @@
                                   <w:dataBinding w:prefixMappings="xmlns:ns0='http://purl.org/dc/elements/1.1/' xmlns:ns1='http://schemas.openxmlformats.org/package/2006/metadata/core-properties' " w:xpath="/ns1:coreProperties[1]/ns1:category[1]" w:storeItemID="{6C3C8BC8-F283-45AE-878A-BAB7291924A1}"/>
                                   <w:text/>
                                 </w:sdtPr>
+                                <w:sdtEndPr/>
                                 <w:sdtContent>
                                   <w:p>
                                     <w:pPr>
@@ -1598,6 +1648,7 @@
                                     <w:dataBinding w:prefixMappings="xmlns:ns0='http://schemas.openxmlformats.org/officeDocument/2006/extended-properties' " w:xpath="/ns0:Properties[1]/ns0:Company[1]" w:storeItemID="{6668398D-A668-4E3E-A5EB-62B293D839F1}"/>
                                     <w:text/>
                                   </w:sdtPr>
+                                  <w:sdtEndPr/>
                                   <w:sdtContent>
                                     <w:r>
                                       <w:rPr>
@@ -1625,6 +1676,7 @@
                                   <w:dataBinding w:prefixMappings="xmlns:ns0='http://purl.org/dc/elements/1.1/' xmlns:ns1='http://schemas.openxmlformats.org/package/2006/metadata/core-properties' " w:xpath="/ns1:coreProperties[1]/ns1:category[1]" w:storeItemID="{6C3C8BC8-F283-45AE-878A-BAB7291924A1}"/>
                                   <w:text/>
                                 </w:sdtPr>
+                                <w:sdtEndPr/>
                                 <w:sdtContent>
                                   <w:p>
                                     <w:pPr>
@@ -1939,10 +1991,12 @@
       </w:sdtContent>
     </w:sdt>
     <w:p>
+      <w:proofErr w:type="gramStart"/>
       <w:r>
         <w:lastRenderedPageBreak/>
         <w:t>© 2014 by Senior Project – People Mover.</w:t>
       </w:r>
+      <w:proofErr w:type="gramEnd"/>
     </w:p>
     <w:p>
       <w:r>
@@ -3854,7 +3908,15 @@
         <w:ind w:left="360"/>
       </w:pPr>
       <w:r>
-        <w:t>This section gives a brief idea about what is the problem presented by the community of Pinecrest using their trolley system called People Mover</w:t>
+        <w:t xml:space="preserve">This section gives a brief idea about what is the problem presented by the community of </w:t>
+      </w:r>
+      <w:proofErr w:type="spellStart"/>
+      <w:r>
+        <w:t>Pinecrest</w:t>
+      </w:r>
+      <w:proofErr w:type="spellEnd"/>
+      <w:r>
+        <w:t xml:space="preserve"> using their trolley system called People Mover</w:t>
       </w:r>
       <w:r>
         <w:t xml:space="preserve"> (PPM)</w:t>
@@ -3880,8 +3942,13 @@
         <w:spacing w:before="120" w:after="120" w:line="240" w:lineRule="auto"/>
         <w:ind w:left="380"/>
       </w:pPr>
-      <w:r>
-        <w:t>Pinecrest government</w:t>
+      <w:proofErr w:type="spellStart"/>
+      <w:r>
+        <w:t>Pinecrest</w:t>
+      </w:r>
+      <w:proofErr w:type="spellEnd"/>
+      <w:r>
+        <w:t xml:space="preserve"> government</w:t>
       </w:r>
       <w:r>
         <w:t xml:space="preserve"> would like to design a Web tracker and a Mobile tracker to show residents routes, hours of operation, real-time trolley location (as a list and as an interactive map) and allow for automatic notifications for arrival at user’s favorite stops. The mobile trac</w:t>
@@ -3914,7 +3981,23 @@
         <w:ind w:left="380"/>
       </w:pPr>
       <w:r>
-        <w:t xml:space="preserve">The Pinecrest People Mover is a free transit bus service operated by the Village of Pinecrest connecting </w:t>
+        <w:t xml:space="preserve">The </w:t>
+      </w:r>
+      <w:proofErr w:type="spellStart"/>
+      <w:r>
+        <w:t>Pinecrest</w:t>
+      </w:r>
+      <w:proofErr w:type="spellEnd"/>
+      <w:r>
+        <w:t xml:space="preserve"> People Mover is a free transit bus service operated by the Village of </w:t>
+      </w:r>
+      <w:proofErr w:type="spellStart"/>
+      <w:r>
+        <w:t>Pinecrest</w:t>
+      </w:r>
+      <w:proofErr w:type="spellEnd"/>
+      <w:r>
+        <w:t xml:space="preserve"> connecting </w:t>
       </w:r>
       <w:r>
         <w:t>their</w:t>
@@ -3947,7 +4030,15 @@
         <w:ind w:left="380"/>
       </w:pPr>
       <w:r>
-        <w:t>PPM: Pinecrest People Mover</w:t>
+        <w:t xml:space="preserve">PPM: </w:t>
+      </w:r>
+      <w:proofErr w:type="spellStart"/>
+      <w:r>
+        <w:t>Pinecrest</w:t>
+      </w:r>
+      <w:proofErr w:type="spellEnd"/>
+      <w:r>
+        <w:t xml:space="preserve"> People Mover</w:t>
       </w:r>
     </w:p>
     <w:p>
@@ -4008,7 +4099,15 @@
         <w:t xml:space="preserve">Chapter 3: Definition of </w:t>
       </w:r>
       <w:r>
-        <w:t xml:space="preserve">the project plan, which consists of the project organization which assigns roles to the team members and the project schedule. </w:t>
+        <w:t xml:space="preserve">the project plan, which consists of the project </w:t>
+      </w:r>
+      <w:proofErr w:type="gramStart"/>
+      <w:r>
+        <w:t>organization which</w:t>
+      </w:r>
+      <w:proofErr w:type="gramEnd"/>
+      <w:r>
+        <w:t xml:space="preserve"> assigns roles to the team members and the project schedule. </w:t>
       </w:r>
     </w:p>
     <w:p>
@@ -4099,7 +4198,31 @@
         <w:ind w:left="360"/>
       </w:pPr>
       <w:r>
-        <w:t xml:space="preserve">The village of Pinecrest has two mover routes that are currently operating as a free service (Palmetto Middle School and Palmetto Senior High School). Each one has a north and a south path. Pinecrest citizens mainly use the movers as alternative to get to the local schools. They have no way to know with precision the wait time for next mover while are waiting on a stop, or the nearest stop to their actual position. For that reason Pinecrest government is currently involved on the installation of GPS devices in the movers. A new system will be created to serve the clients desired purposes.  </w:t>
+        <w:t xml:space="preserve">The village of </w:t>
+      </w:r>
+      <w:proofErr w:type="spellStart"/>
+      <w:r>
+        <w:t>Pinecrest</w:t>
+      </w:r>
+      <w:proofErr w:type="spellEnd"/>
+      <w:r>
+        <w:t xml:space="preserve"> has two mover routes that are currently operating as a free service (Palmetto Middle School and Palmetto Senior High School). Each one has a north and a south path. </w:t>
+      </w:r>
+      <w:proofErr w:type="spellStart"/>
+      <w:r>
+        <w:t>Pinecrest</w:t>
+      </w:r>
+      <w:proofErr w:type="spellEnd"/>
+      <w:r>
+        <w:t xml:space="preserve"> citizens mainly use the movers as alternative to get to the local schools. They have no way to know with precision the wait time for next mover while are waiting on a stop, or the nearest stop to their actual position. For that reason </w:t>
+      </w:r>
+      <w:proofErr w:type="spellStart"/>
+      <w:r>
+        <w:t>Pinecrest</w:t>
+      </w:r>
+      <w:proofErr w:type="spellEnd"/>
+      <w:r>
+        <w:t xml:space="preserve"> government is currently involved on the installation of GPS devices in the movers. A new system will be created to serve the clients desired purposes.  </w:t>
       </w:r>
     </w:p>
     <w:p>
@@ -4190,7 +4313,47 @@
         <w:pStyle w:val="ListParagraph"/>
       </w:pPr>
       <w:r>
-        <w:t>The structure of the project organization can be considered hierarchal. Each student will be in constant communication with each other during the development process. The students will be presenting their progress to Masoud Sadjadi, the professor, and Gabriela Wilson, the client. Masoud Sadjadi will be providing feedback to Ricardo Martinez and Maurice Pruna in how to improve project.</w:t>
+        <w:t xml:space="preserve">The structure of the project organization can be considered hierarchal. Each student will be in constant communication with each other during the development process. The students will be presenting their progress to </w:t>
+      </w:r>
+      <w:proofErr w:type="spellStart"/>
+      <w:r>
+        <w:t>Masoud</w:t>
+      </w:r>
+      <w:proofErr w:type="spellEnd"/>
+      <w:r>
+        <w:t xml:space="preserve"> </w:t>
+      </w:r>
+      <w:proofErr w:type="spellStart"/>
+      <w:r>
+        <w:t>Sadjadi</w:t>
+      </w:r>
+      <w:proofErr w:type="spellEnd"/>
+      <w:r>
+        <w:t xml:space="preserve">, the professor, and Gabriela Wilson, the client. </w:t>
+      </w:r>
+      <w:proofErr w:type="spellStart"/>
+      <w:r>
+        <w:t>Masoud</w:t>
+      </w:r>
+      <w:proofErr w:type="spellEnd"/>
+      <w:r>
+        <w:t xml:space="preserve"> </w:t>
+      </w:r>
+      <w:proofErr w:type="spellStart"/>
+      <w:r>
+        <w:t>Sadjadi</w:t>
+      </w:r>
+      <w:proofErr w:type="spellEnd"/>
+      <w:r>
+        <w:t xml:space="preserve"> will be providing feedback to Ricardo Martinez and Maurice </w:t>
+      </w:r>
+      <w:proofErr w:type="spellStart"/>
+      <w:r>
+        <w:t>Pruna</w:t>
+      </w:r>
+      <w:proofErr w:type="spellEnd"/>
+      <w:r>
+        <w:t xml:space="preserve"> in how to improve project.</w:t>
       </w:r>
     </w:p>
     <w:p>
@@ -4384,9 +4547,19 @@
             <w:tcW w:w="2952" w:type="dxa"/>
           </w:tcPr>
           <w:p>
-            <w:r>
-              <w:t>Masoud Sadjadi</w:t>
-            </w:r>
+            <w:proofErr w:type="spellStart"/>
+            <w:r>
+              <w:t>Masoud</w:t>
+            </w:r>
+            <w:proofErr w:type="spellEnd"/>
+            <w:r>
+              <w:t xml:space="preserve"> </w:t>
+            </w:r>
+            <w:proofErr w:type="spellStart"/>
+            <w:r>
+              <w:t>Sadjadi</w:t>
+            </w:r>
+            <w:proofErr w:type="spellEnd"/>
           </w:p>
         </w:tc>
         <w:tc>
@@ -4473,8 +4646,13 @@
           </w:tcPr>
           <w:p>
             <w:r>
-              <w:t>Maurice Pruna</w:t>
-            </w:r>
+              <w:t xml:space="preserve">Maurice </w:t>
+            </w:r>
+            <w:proofErr w:type="spellStart"/>
+            <w:r>
+              <w:t>Pruna</w:t>
+            </w:r>
+            <w:proofErr w:type="spellEnd"/>
           </w:p>
         </w:tc>
         <w:tc>
@@ -4567,8 +4745,15 @@
         <w:spacing w:after="0" w:line="240" w:lineRule="auto"/>
         <w:ind w:left="1440"/>
       </w:pPr>
-      <w:r>
-        <w:t>iOS device</w:t>
+      <w:proofErr w:type="spellStart"/>
+      <w:proofErr w:type="gramStart"/>
+      <w:r>
+        <w:t>iOS</w:t>
+      </w:r>
+      <w:proofErr w:type="spellEnd"/>
+      <w:proofErr w:type="gramEnd"/>
+      <w:r>
+        <w:t xml:space="preserve"> device</w:t>
       </w:r>
     </w:p>
     <w:p>
@@ -4637,9 +4822,11 @@
         <w:spacing w:after="0" w:line="240" w:lineRule="auto"/>
         <w:ind w:left="1440"/>
       </w:pPr>
+      <w:proofErr w:type="spellStart"/>
       <w:r>
         <w:t>Cacoo</w:t>
       </w:r>
+      <w:proofErr w:type="spellEnd"/>
     </w:p>
     <w:p>
       <w:pPr>
@@ -4679,9 +4866,11 @@
         <w:spacing w:after="0" w:line="240" w:lineRule="auto"/>
         <w:ind w:left="1440"/>
       </w:pPr>
+      <w:proofErr w:type="spellStart"/>
       <w:r>
         <w:t>GitHub</w:t>
       </w:r>
+      <w:proofErr w:type="spellEnd"/>
     </w:p>
     <w:p>
       <w:pPr>
@@ -4693,9 +4882,11 @@
         <w:spacing w:after="0" w:line="240" w:lineRule="auto"/>
         <w:ind w:left="1440"/>
       </w:pPr>
+      <w:proofErr w:type="spellStart"/>
       <w:r>
         <w:t>Trello</w:t>
       </w:r>
+      <w:proofErr w:type="spellEnd"/>
     </w:p>
     <w:p>
       <w:pPr>
@@ -4707,9 +4898,11 @@
         <w:spacing w:after="0" w:line="240" w:lineRule="auto"/>
         <w:ind w:left="1440"/>
       </w:pPr>
+      <w:proofErr w:type="spellStart"/>
       <w:r>
         <w:t>SourceTree</w:t>
       </w:r>
+      <w:proofErr w:type="spellEnd"/>
     </w:p>
     <w:p>
       <w:pPr>
@@ -7301,7 +7494,15 @@
         <w:t xml:space="preserve">: </w:t>
       </w:r>
       <w:r>
-        <w:t>This functionality should be supported by any internet browser, iOS and Android Device</w:t>
+        <w:t xml:space="preserve">This functionality should be supported by any internet browser, </w:t>
+      </w:r>
+      <w:proofErr w:type="spellStart"/>
+      <w:r>
+        <w:t>iOS</w:t>
+      </w:r>
+      <w:proofErr w:type="spellEnd"/>
+      <w:r>
+        <w:t xml:space="preserve"> and Android Device</w:t>
       </w:r>
       <w:r>
         <w:t>s</w:t>
@@ -7470,7 +7671,15 @@
         <w:t xml:space="preserve">: </w:t>
       </w:r>
       <w:r>
-        <w:t>This functionality should be supported by any internet browser, iOS and Android Devices</w:t>
+        <w:t xml:space="preserve">This functionality should be supported by any internet browser, </w:t>
+      </w:r>
+      <w:proofErr w:type="spellStart"/>
+      <w:r>
+        <w:t>iOS</w:t>
+      </w:r>
+      <w:proofErr w:type="spellEnd"/>
+      <w:r>
+        <w:t xml:space="preserve"> and Android Devices</w:t>
       </w:r>
     </w:p>
     <w:p>
@@ -7627,7 +7836,15 @@
         <w:t xml:space="preserve">: </w:t>
       </w:r>
       <w:r>
-        <w:t>This functionality should be supported by any internet browser, iOS and Android Devices</w:t>
+        <w:t xml:space="preserve">This functionality should be supported by any internet browser, </w:t>
+      </w:r>
+      <w:proofErr w:type="spellStart"/>
+      <w:r>
+        <w:t>iOS</w:t>
+      </w:r>
+      <w:proofErr w:type="spellEnd"/>
+      <w:r>
+        <w:t xml:space="preserve"> and Android Devices</w:t>
       </w:r>
     </w:p>
     <w:p>
@@ -7772,7 +7989,15 @@
         <w:t xml:space="preserve">: </w:t>
       </w:r>
       <w:r>
-        <w:t>This functionality should be supported by any internet browser, iOS and Android Devices</w:t>
+        <w:t xml:space="preserve">This functionality should be supported by any internet browser, </w:t>
+      </w:r>
+      <w:proofErr w:type="spellStart"/>
+      <w:r>
+        <w:t>iOS</w:t>
+      </w:r>
+      <w:proofErr w:type="spellEnd"/>
+      <w:r>
+        <w:t xml:space="preserve"> and Android Devices</w:t>
       </w:r>
     </w:p>
     <w:p>
@@ -7932,7 +8157,15 @@
         <w:t xml:space="preserve">: </w:t>
       </w:r>
       <w:r>
-        <w:t>This functionality should be supported by any internet browser, iOS and Android Devices</w:t>
+        <w:t xml:space="preserve">This functionality should be supported by any internet browser, </w:t>
+      </w:r>
+      <w:proofErr w:type="spellStart"/>
+      <w:r>
+        <w:t>iOS</w:t>
+      </w:r>
+      <w:proofErr w:type="spellEnd"/>
+      <w:r>
+        <w:t xml:space="preserve"> and Android Devices</w:t>
       </w:r>
     </w:p>
     <w:p>
@@ -8038,8 +8271,13 @@
         <w:t xml:space="preserve">: </w:t>
       </w:r>
       <w:r>
-        <w:t>Low mean time to failure as user should be able to see estimated time for arrivla</w:t>
-      </w:r>
+        <w:t xml:space="preserve">Low mean time to failure as user should be able to see estimated time for </w:t>
+      </w:r>
+      <w:proofErr w:type="spellStart"/>
+      <w:r>
+        <w:t>arrivla</w:t>
+      </w:r>
+      <w:proofErr w:type="spellEnd"/>
     </w:p>
     <w:p>
       <w:pPr>
@@ -8080,7 +8318,15 @@
         <w:t xml:space="preserve">: </w:t>
       </w:r>
       <w:r>
-        <w:t>This functionality should be supported by any internet browser, iOS and Android Devices</w:t>
+        <w:t xml:space="preserve">This functionality should be supported by any internet browser, </w:t>
+      </w:r>
+      <w:proofErr w:type="spellStart"/>
+      <w:r>
+        <w:t>iOS</w:t>
+      </w:r>
+      <w:proofErr w:type="spellEnd"/>
+      <w:r>
+        <w:t xml:space="preserve"> and Android Devices</w:t>
       </w:r>
     </w:p>
     <w:p>
@@ -8243,7 +8489,15 @@
         <w:t xml:space="preserve">: </w:t>
       </w:r>
       <w:r>
-        <w:t>This functionality should be supported by any internet browser, iOS and Android Devices</w:t>
+        <w:t xml:space="preserve">This functionality should be supported by any internet browser, </w:t>
+      </w:r>
+      <w:proofErr w:type="spellStart"/>
+      <w:r>
+        <w:t>iOS</w:t>
+      </w:r>
+      <w:proofErr w:type="spellEnd"/>
+      <w:r>
+        <w:t xml:space="preserve"> and Android Devices</w:t>
       </w:r>
     </w:p>
     <w:p>
@@ -8373,7 +8627,15 @@
         <w:t xml:space="preserve">: </w:t>
       </w:r>
       <w:r>
-        <w:t>This functionality should be supported by any internet browser, iOS and Android Devices</w:t>
+        <w:t xml:space="preserve">This functionality should be supported by any internet browser, </w:t>
+      </w:r>
+      <w:proofErr w:type="spellStart"/>
+      <w:r>
+        <w:t>iOS</w:t>
+      </w:r>
+      <w:proofErr w:type="spellEnd"/>
+      <w:r>
+        <w:t xml:space="preserve"> and Android Devices</w:t>
       </w:r>
     </w:p>
     <w:p>
@@ -8503,7 +8765,15 @@
         <w:t xml:space="preserve">: </w:t>
       </w:r>
       <w:r>
-        <w:t>This functionality should be supported by any internet browser, iOS and Android Devices</w:t>
+        <w:t xml:space="preserve">This functionality should be supported by any internet browser, </w:t>
+      </w:r>
+      <w:proofErr w:type="spellStart"/>
+      <w:r>
+        <w:t>iOS</w:t>
+      </w:r>
+      <w:proofErr w:type="spellEnd"/>
+      <w:r>
+        <w:t xml:space="preserve"> and Android Devices</w:t>
       </w:r>
     </w:p>
     <w:p>
@@ -8598,7 +8868,15 @@
         <w:t xml:space="preserve">:  </w:t>
       </w:r>
       <w:r>
-        <w:t>Low mean time to failure as this is a main functionality of the app.</w:t>
+        <w:t xml:space="preserve">Low mean time to </w:t>
+      </w:r>
+      <w:proofErr w:type="gramStart"/>
+      <w:r>
+        <w:t>failure</w:t>
+      </w:r>
+      <w:proofErr w:type="gramEnd"/>
+      <w:r>
+        <w:t xml:space="preserve"> as this is a main functionality of the app.</w:t>
       </w:r>
     </w:p>
     <w:p>
@@ -8639,7 +8917,15 @@
         <w:t xml:space="preserve">: </w:t>
       </w:r>
       <w:r>
-        <w:t>This functionality should be supported by any internet browser, iOS and Android Devices</w:t>
+        <w:t xml:space="preserve">This functionality should be supported by any internet browser, </w:t>
+      </w:r>
+      <w:proofErr w:type="spellStart"/>
+      <w:r>
+        <w:t>iOS</w:t>
+      </w:r>
+      <w:proofErr w:type="spellEnd"/>
+      <w:r>
+        <w:t xml:space="preserve"> and Android Devices</w:t>
       </w:r>
     </w:p>
     <w:p>
@@ -8687,7 +8973,15 @@
         <w:ind w:left="1152"/>
       </w:pPr>
       <w:r>
-        <w:t>The system shall provide the nearest stop to the user’s geolocation.</w:t>
+        <w:t xml:space="preserve">The system shall provide the nearest stop to the user’s </w:t>
+      </w:r>
+      <w:proofErr w:type="spellStart"/>
+      <w:r>
+        <w:t>geolocation</w:t>
+      </w:r>
+      <w:proofErr w:type="spellEnd"/>
+      <w:r>
+        <w:t>.</w:t>
       </w:r>
     </w:p>
     <w:p>
@@ -8769,7 +9063,15 @@
         <w:t xml:space="preserve">: </w:t>
       </w:r>
       <w:r>
-        <w:t>This functionality should be supported by any internet browser, iOS and Android Devices</w:t>
+        <w:t xml:space="preserve">This functionality should be supported by any internet browser, </w:t>
+      </w:r>
+      <w:proofErr w:type="spellStart"/>
+      <w:r>
+        <w:t>iOS</w:t>
+      </w:r>
+      <w:proofErr w:type="spellEnd"/>
+      <w:r>
+        <w:t xml:space="preserve"> and Android Devices</w:t>
       </w:r>
     </w:p>
     <w:p>
@@ -8902,7 +9204,15 @@
         <w:t>Supportability</w:t>
       </w:r>
       <w:r>
-        <w:t>: This functionality should be supported by any internet browser, iOS and Android Devices</w:t>
+        <w:t xml:space="preserve">: This functionality should be supported by any internet browser, </w:t>
+      </w:r>
+      <w:proofErr w:type="spellStart"/>
+      <w:r>
+        <w:t>iOS</w:t>
+      </w:r>
+      <w:proofErr w:type="spellEnd"/>
+      <w:r>
+        <w:t xml:space="preserve"> and Android Devices</w:t>
       </w:r>
     </w:p>
     <w:p>
@@ -9050,7 +9360,15 @@
         <w:t>Supportability</w:t>
       </w:r>
       <w:r>
-        <w:t>: This functionality should be supported by any internet browser, iOS and Android Devices</w:t>
+        <w:t xml:space="preserve">: This functionality should be supported by any internet browser, </w:t>
+      </w:r>
+      <w:proofErr w:type="spellStart"/>
+      <w:r>
+        <w:t>iOS</w:t>
+      </w:r>
+      <w:proofErr w:type="spellEnd"/>
+      <w:r>
+        <w:t xml:space="preserve"> and Android Devices</w:t>
       </w:r>
     </w:p>
     <w:p>
@@ -9200,7 +9518,15 @@
         <w:t>Supportability</w:t>
       </w:r>
       <w:r>
-        <w:t>: This functionality should be supported by any internet browser, iOS and Android Devices</w:t>
+        <w:t xml:space="preserve">: This functionality should be supported by any internet browser, </w:t>
+      </w:r>
+      <w:proofErr w:type="spellStart"/>
+      <w:r>
+        <w:t>iOS</w:t>
+      </w:r>
+      <w:proofErr w:type="spellEnd"/>
+      <w:r>
+        <w:t xml:space="preserve"> and Android Devices</w:t>
       </w:r>
     </w:p>
     <w:p>
@@ -9245,7 +9571,15 @@
         <w:t xml:space="preserve"> form view allowing the user to request a stop. They system should save the information in the database and show an alert box saying ‘</w:t>
       </w:r>
       <w:r>
-        <w:t>Thank you for your request.  The Village of Pinecrest reviews routes twice a year (Aug and Jan) based on suggestions from interested residents. Please review route information regularly to see if we were able to accommodate your request</w:t>
+        <w:t xml:space="preserve">Thank you for your request.  The Village of </w:t>
+      </w:r>
+      <w:proofErr w:type="spellStart"/>
+      <w:r>
+        <w:t>Pinecrest</w:t>
+      </w:r>
+      <w:proofErr w:type="spellEnd"/>
+      <w:r>
+        <w:t xml:space="preserve"> reviews routes twice a year (Aug and Jan) based on suggestions from interested residents. Please review route information regularly to see if we were able to accommodate your request</w:t>
       </w:r>
       <w:r>
         <w:t>’</w:t>
@@ -9336,7 +9670,15 @@
         <w:t xml:space="preserve">: </w:t>
       </w:r>
       <w:r>
-        <w:t>This functionality should be supported by any internet browser, iOS and Android Devices</w:t>
+        <w:t xml:space="preserve">This functionality should be supported by any internet browser, </w:t>
+      </w:r>
+      <w:proofErr w:type="spellStart"/>
+      <w:r>
+        <w:t>iOS</w:t>
+      </w:r>
+      <w:proofErr w:type="spellEnd"/>
+      <w:r>
+        <w:t xml:space="preserve"> and Android Devices</w:t>
       </w:r>
     </w:p>
     <w:p>
@@ -9447,7 +9789,15 @@
         <w:spacing w:before="120" w:after="120" w:line="240" w:lineRule="auto"/>
       </w:pPr>
       <w:r>
-        <w:t>The user has downloaded the app and wants to check what time the Pinecrest People Mover is operating. The user clicks on the Service Time button located in a tab panel on the Main Menu. The system retrieves the information from the database and displays information on the interface. The user will not be able to see at what time the trolley is working.</w:t>
+        <w:t xml:space="preserve">The user has downloaded the app and wants to check what time the </w:t>
+      </w:r>
+      <w:proofErr w:type="spellStart"/>
+      <w:r>
+        <w:t>Pinecrest</w:t>
+      </w:r>
+      <w:proofErr w:type="spellEnd"/>
+      <w:r>
+        <w:t xml:space="preserve"> People Mover is operating. The user clicks on the Service Time button located in a tab panel on the Main Menu. The system retrieves the information from the database and displays information on the interface. The user will not be able to see at what time the trolley is working.</w:t>
       </w:r>
     </w:p>
     <w:p>
@@ -9864,7 +10214,15 @@
         <w:spacing w:before="120" w:after="120" w:line="240" w:lineRule="auto"/>
       </w:pPr>
       <w:r>
-        <w:t>The user is on the Pinecrest People Mover application and clicks on the ‘Near Me’ button. The system should use the GPS feature to determine the user’s location and direct the user to a pin indicating the closest stop to their current location. They system will provide the user with the address of the stop and its route information.</w:t>
+        <w:t xml:space="preserve">The user is on the </w:t>
+      </w:r>
+      <w:proofErr w:type="spellStart"/>
+      <w:r>
+        <w:t>Pinecrest</w:t>
+      </w:r>
+      <w:proofErr w:type="spellEnd"/>
+      <w:r>
+        <w:t xml:space="preserve"> People Mover application and clicks on the ‘Near Me’ button. The system should use the GPS feature to determine the user’s location and direct the user to a pin indicating the closest stop to their current location. They system will provide the user with the address of the stop and its route information.</w:t>
       </w:r>
     </w:p>
     <w:p>
@@ -10450,7 +10808,15 @@
               <w:t xml:space="preserve">The system validates </w:t>
             </w:r>
             <w:r>
-              <w:t>that the location correspond to the area of Pinecrest.</w:t>
+              <w:t xml:space="preserve">that the location correspond to the area of </w:t>
+            </w:r>
+            <w:proofErr w:type="spellStart"/>
+            <w:r>
+              <w:t>Pinecrest</w:t>
+            </w:r>
+            <w:proofErr w:type="spellEnd"/>
+            <w:r>
+              <w:t>.</w:t>
             </w:r>
           </w:p>
           <w:p>
@@ -10567,7 +10933,23 @@
               <w:cnfStyle w:val="000000000000" w:firstRow="0" w:lastRow="0" w:firstColumn="0" w:lastColumn="0" w:oddVBand="0" w:evenVBand="0" w:oddHBand="0" w:evenHBand="0" w:firstRowFirstColumn="0" w:firstRowLastColumn="0" w:lastRowFirstColumn="0" w:lastRowLastColumn="0"/>
             </w:pPr>
             <w:r>
-              <w:t>If the localization detected is out of Pinecrest Village the following message will be posted: “You a currently located out of the Village of Pinecrest”</w:t>
+              <w:t xml:space="preserve">If the localization detected is out of </w:t>
+            </w:r>
+            <w:proofErr w:type="spellStart"/>
+            <w:r>
+              <w:t>Pinecrest</w:t>
+            </w:r>
+            <w:proofErr w:type="spellEnd"/>
+            <w:r>
+              <w:t xml:space="preserve"> Village the following message will be posted: “You a currently located out of the Village of </w:t>
+            </w:r>
+            <w:proofErr w:type="spellStart"/>
+            <w:r>
+              <w:t>Pinecrest</w:t>
+            </w:r>
+            <w:proofErr w:type="spellEnd"/>
+            <w:r>
+              <w:t>”</w:t>
             </w:r>
           </w:p>
         </w:tc>
@@ -11882,7 +12264,15 @@
               <w:cnfStyle w:val="000000000000" w:firstRow="0" w:lastRow="0" w:firstColumn="0" w:lastColumn="0" w:oddVBand="0" w:evenVBand="0" w:oddHBand="0" w:evenHBand="0" w:firstRowFirstColumn="0" w:firstRowLastColumn="0" w:lastRowFirstColumn="0" w:lastRowLastColumn="0"/>
             </w:pPr>
             <w:r>
-              <w:t>If validations is correct the system save the email address and password introduced.</w:t>
+              <w:t xml:space="preserve">If </w:t>
+            </w:r>
+            <w:proofErr w:type="gramStart"/>
+            <w:r>
+              <w:t>validations is</w:t>
+            </w:r>
+            <w:proofErr w:type="gramEnd"/>
+            <w:r>
+              <w:t xml:space="preserve"> correct the system save the email address and password introduced.</w:t>
             </w:r>
           </w:p>
         </w:tc>
@@ -14636,9 +15026,11 @@
               <w:ind w:left="720"/>
               <w:cnfStyle w:val="000000100000" w:firstRow="0" w:lastRow="0" w:firstColumn="0" w:lastColumn="0" w:oddVBand="0" w:evenVBand="0" w:oddHBand="1" w:evenHBand="0" w:firstRowFirstColumn="0" w:firstRowLastColumn="0" w:lastRowFirstColumn="0" w:lastRowLastColumn="0"/>
             </w:pPr>
+            <w:proofErr w:type="gramStart"/>
             <w:r>
               <w:t>or</w:t>
             </w:r>
+            <w:proofErr w:type="gramEnd"/>
           </w:p>
           <w:p>
             <w:pPr>
@@ -14646,8 +15038,13 @@
               <w:ind w:left="720"/>
               <w:cnfStyle w:val="000000100000" w:firstRow="0" w:lastRow="0" w:firstColumn="0" w:lastColumn="0" w:oddVBand="0" w:evenVBand="0" w:oddHBand="1" w:evenHBand="0" w:firstRowFirstColumn="0" w:firstRowLastColumn="0" w:lastRowFirstColumn="0" w:lastRowLastColumn="0"/>
             </w:pPr>
-            <w:r>
-              <w:t>User enter email to the system.</w:t>
+            <w:proofErr w:type="gramStart"/>
+            <w:r>
+              <w:t>User enter</w:t>
+            </w:r>
+            <w:proofErr w:type="gramEnd"/>
+            <w:r>
+              <w:t xml:space="preserve"> email to the system.</w:t>
             </w:r>
           </w:p>
         </w:tc>
@@ -15518,8 +15915,211 @@
     </w:p>
     <w:p/>
     <w:p>
+      <w:r>
+        <w:rPr>
+          <w:noProof/>
+        </w:rPr>
+        <w:drawing>
+          <wp:inline distT="0" distB="0" distL="0" distR="0" wp14:anchorId="3E38B967" wp14:editId="6EA412A6">
+            <wp:extent cx="6858000" cy="3550920"/>
+            <wp:effectExtent l="0" t="0" r="0" b="5080"/>
+            <wp:docPr id="19" name="Picture 19"/>
+            <wp:cNvGraphicFramePr>
+              <a:graphicFrameLocks xmlns:a="http://schemas.openxmlformats.org/drawingml/2006/main" noChangeAspect="1"/>
+            </wp:cNvGraphicFramePr>
+            <a:graphic xmlns:a="http://schemas.openxmlformats.org/drawingml/2006/main">
+              <a:graphicData uri="http://schemas.openxmlformats.org/drawingml/2006/picture">
+                <pic:pic xmlns:pic="http://schemas.openxmlformats.org/drawingml/2006/picture">
+                  <pic:nvPicPr>
+                    <pic:cNvPr id="0" name="PPM_12.png"/>
+                    <pic:cNvPicPr/>
+                  </pic:nvPicPr>
+                  <pic:blipFill>
+                    <a:blip r:embed="rId22">
+                      <a:extLst>
+                        <a:ext uri="{28A0092B-C50C-407E-A947-70E740481C1C}">
+                          <a14:useLocalDpi xmlns:a14="http://schemas.microsoft.com/office/drawing/2010/main" val="0"/>
+                        </a:ext>
+                      </a:extLst>
+                    </a:blip>
+                    <a:stretch>
+                      <a:fillRect/>
+                    </a:stretch>
+                  </pic:blipFill>
+                  <pic:spPr>
+                    <a:xfrm>
+                      <a:off x="0" y="0"/>
+                      <a:ext cx="6858000" cy="3550920"/>
+                    </a:xfrm>
+                    <a:prstGeom prst="rect">
+                      <a:avLst/>
+                    </a:prstGeom>
+                  </pic:spPr>
+                </pic:pic>
+              </a:graphicData>
+            </a:graphic>
+          </wp:inline>
+        </w:drawing>
+      </w:r>
+    </w:p>
+    <w:p>
+      <w:r>
+        <w:br w:type="page"/>
+      </w:r>
       <w:bookmarkStart w:id="24" w:name="_GoBack"/>
       <w:bookmarkEnd w:id="24"/>
+    </w:p>
+    <w:p>
+      <w:r>
+        <w:rPr>
+          <w:noProof/>
+        </w:rPr>
+        <w:lastRenderedPageBreak/>
+        <w:drawing>
+          <wp:inline distT="0" distB="0" distL="0" distR="0" wp14:anchorId="642DD687" wp14:editId="661BF19F">
+            <wp:extent cx="6736876" cy="3550920"/>
+            <wp:effectExtent l="0" t="0" r="0" b="5080"/>
+            <wp:docPr id="20" name="Picture 20"/>
+            <wp:cNvGraphicFramePr>
+              <a:graphicFrameLocks xmlns:a="http://schemas.openxmlformats.org/drawingml/2006/main" noChangeAspect="1"/>
+            </wp:cNvGraphicFramePr>
+            <a:graphic xmlns:a="http://schemas.openxmlformats.org/drawingml/2006/main">
+              <a:graphicData uri="http://schemas.openxmlformats.org/drawingml/2006/picture">
+                <pic:pic xmlns:pic="http://schemas.openxmlformats.org/drawingml/2006/picture">
+                  <pic:nvPicPr>
+                    <pic:cNvPr id="0" name="PPM_13.png"/>
+                    <pic:cNvPicPr/>
+                  </pic:nvPicPr>
+                  <pic:blipFill>
+                    <a:blip r:embed="rId23">
+                      <a:extLst>
+                        <a:ext uri="{28A0092B-C50C-407E-A947-70E740481C1C}">
+                          <a14:useLocalDpi xmlns:a14="http://schemas.microsoft.com/office/drawing/2010/main" val="0"/>
+                        </a:ext>
+                      </a:extLst>
+                    </a:blip>
+                    <a:stretch>
+                      <a:fillRect/>
+                    </a:stretch>
+                  </pic:blipFill>
+                  <pic:spPr>
+                    <a:xfrm>
+                      <a:off x="0" y="0"/>
+                      <a:ext cx="6736876" cy="3550920"/>
+                    </a:xfrm>
+                    <a:prstGeom prst="rect">
+                      <a:avLst/>
+                    </a:prstGeom>
+                  </pic:spPr>
+                </pic:pic>
+              </a:graphicData>
+            </a:graphic>
+          </wp:inline>
+        </w:drawing>
+      </w:r>
+    </w:p>
+    <w:p/>
+    <w:p>
+      <w:r>
+        <w:rPr>
+          <w:noProof/>
+        </w:rPr>
+        <w:drawing>
+          <wp:inline distT="0" distB="0" distL="0" distR="0" wp14:anchorId="7FB00729" wp14:editId="72AF9CC4">
+            <wp:extent cx="6858000" cy="3550920"/>
+            <wp:effectExtent l="0" t="0" r="0" b="5080"/>
+            <wp:docPr id="21" name="Picture 21"/>
+            <wp:cNvGraphicFramePr>
+              <a:graphicFrameLocks xmlns:a="http://schemas.openxmlformats.org/drawingml/2006/main" noChangeAspect="1"/>
+            </wp:cNvGraphicFramePr>
+            <a:graphic xmlns:a="http://schemas.openxmlformats.org/drawingml/2006/main">
+              <a:graphicData uri="http://schemas.openxmlformats.org/drawingml/2006/picture">
+                <pic:pic xmlns:pic="http://schemas.openxmlformats.org/drawingml/2006/picture">
+                  <pic:nvPicPr>
+                    <pic:cNvPr id="0" name="PPM_14.png"/>
+                    <pic:cNvPicPr/>
+                  </pic:nvPicPr>
+                  <pic:blipFill>
+                    <a:blip r:embed="rId24">
+                      <a:extLst>
+                        <a:ext uri="{28A0092B-C50C-407E-A947-70E740481C1C}">
+                          <a14:useLocalDpi xmlns:a14="http://schemas.microsoft.com/office/drawing/2010/main" val="0"/>
+                        </a:ext>
+                      </a:extLst>
+                    </a:blip>
+                    <a:stretch>
+                      <a:fillRect/>
+                    </a:stretch>
+                  </pic:blipFill>
+                  <pic:spPr>
+                    <a:xfrm>
+                      <a:off x="0" y="0"/>
+                      <a:ext cx="6858000" cy="3550920"/>
+                    </a:xfrm>
+                    <a:prstGeom prst="rect">
+                      <a:avLst/>
+                    </a:prstGeom>
+                  </pic:spPr>
+                </pic:pic>
+              </a:graphicData>
+            </a:graphic>
+          </wp:inline>
+        </w:drawing>
+      </w:r>
+    </w:p>
+    <w:p>
+      <w:r>
+        <w:br w:type="page"/>
+      </w:r>
+    </w:p>
+    <w:p>
+      <w:r>
+        <w:rPr>
+          <w:noProof/>
+        </w:rPr>
+        <w:lastRenderedPageBreak/>
+        <w:drawing>
+          <wp:inline distT="0" distB="0" distL="0" distR="0" wp14:anchorId="3B2AB166" wp14:editId="319E5E2D">
+            <wp:extent cx="6736876" cy="3550920"/>
+            <wp:effectExtent l="0" t="0" r="0" b="5080"/>
+            <wp:docPr id="22" name="Picture 22"/>
+            <wp:cNvGraphicFramePr>
+              <a:graphicFrameLocks xmlns:a="http://schemas.openxmlformats.org/drawingml/2006/main" noChangeAspect="1"/>
+            </wp:cNvGraphicFramePr>
+            <a:graphic xmlns:a="http://schemas.openxmlformats.org/drawingml/2006/main">
+              <a:graphicData uri="http://schemas.openxmlformats.org/drawingml/2006/picture">
+                <pic:pic xmlns:pic="http://schemas.openxmlformats.org/drawingml/2006/picture">
+                  <pic:nvPicPr>
+                    <pic:cNvPr id="0" name="PPM_15.png"/>
+                    <pic:cNvPicPr/>
+                  </pic:nvPicPr>
+                  <pic:blipFill>
+                    <a:blip r:embed="rId25">
+                      <a:extLst>
+                        <a:ext uri="{28A0092B-C50C-407E-A947-70E740481C1C}">
+                          <a14:useLocalDpi xmlns:a14="http://schemas.microsoft.com/office/drawing/2010/main" val="0"/>
+                        </a:ext>
+                      </a:extLst>
+                    </a:blip>
+                    <a:stretch>
+                      <a:fillRect/>
+                    </a:stretch>
+                  </pic:blipFill>
+                  <pic:spPr>
+                    <a:xfrm>
+                      <a:off x="0" y="0"/>
+                      <a:ext cx="6736876" cy="3550920"/>
+                    </a:xfrm>
+                    <a:prstGeom prst="rect">
+                      <a:avLst/>
+                    </a:prstGeom>
+                  </pic:spPr>
+                </pic:pic>
+              </a:graphicData>
+            </a:graphic>
+          </wp:inline>
+        </w:drawing>
+      </w:r>
       <w:r>
         <w:br w:type="page"/>
       </w:r>
@@ -15547,7 +16147,15 @@
         <w:jc w:val="center"/>
       </w:pPr>
       <w:r>
-        <w:t>Figure E-1 : Loading Image</w:t>
+        <w:t>Figure E-</w:t>
+      </w:r>
+      <w:proofErr w:type="gramStart"/>
+      <w:r>
+        <w:t>1 :</w:t>
+      </w:r>
+      <w:proofErr w:type="gramEnd"/>
+      <w:r>
+        <w:t xml:space="preserve"> Loading Image</w:t>
       </w:r>
     </w:p>
     <w:p>
@@ -15575,7 +16183,7 @@
                     <pic:cNvPicPr/>
                   </pic:nvPicPr>
                   <pic:blipFill>
-                    <a:blip r:embed="rId22">
+                    <a:blip r:embed="rId26">
                       <a:extLst>
                         <a:ext uri="{28A0092B-C50C-407E-A947-70E740481C1C}">
                           <a14:useLocalDpi xmlns:a14="http://schemas.microsoft.com/office/drawing/2010/main" val="0"/>
@@ -15646,7 +16254,7 @@
                     <pic:cNvPicPr/>
                   </pic:nvPicPr>
                   <pic:blipFill>
-                    <a:blip r:embed="rId23">
+                    <a:blip r:embed="rId27">
                       <a:extLst>
                         <a:ext uri="{28A0092B-C50C-407E-A947-70E740481C1C}">
                           <a14:useLocalDpi xmlns:a14="http://schemas.microsoft.com/office/drawing/2010/main" val="0"/>
@@ -15716,7 +16324,7 @@
                     <pic:cNvPicPr/>
                   </pic:nvPicPr>
                   <pic:blipFill>
-                    <a:blip r:embed="rId24">
+                    <a:blip r:embed="rId28">
                       <a:extLst>
                         <a:ext uri="{28A0092B-C50C-407E-A947-70E740481C1C}">
                           <a14:useLocalDpi xmlns:a14="http://schemas.microsoft.com/office/drawing/2010/main" val="0"/>
@@ -15779,7 +16387,7 @@
                     <pic:cNvPicPr/>
                   </pic:nvPicPr>
                   <pic:blipFill>
-                    <a:blip r:embed="rId25">
+                    <a:blip r:embed="rId29">
                       <a:extLst>
                         <a:ext uri="{28A0092B-C50C-407E-A947-70E740481C1C}">
                           <a14:useLocalDpi xmlns:a14="http://schemas.microsoft.com/office/drawing/2010/main" val="0"/>
@@ -15847,7 +16455,7 @@
                     <pic:cNvPicPr/>
                   </pic:nvPicPr>
                   <pic:blipFill>
-                    <a:blip r:embed="rId26">
+                    <a:blip r:embed="rId30">
                       <a:extLst>
                         <a:ext uri="{28A0092B-C50C-407E-A947-70E740481C1C}">
                           <a14:useLocalDpi xmlns:a14="http://schemas.microsoft.com/office/drawing/2010/main" val="0"/>
@@ -16023,8 +16631,13 @@
           </w:tcPr>
           <w:p>
             <w:r>
-              <w:t xml:space="preserve">End time:  </w:t>
-            </w:r>
+              <w:t>End time</w:t>
+            </w:r>
+            <w:proofErr w:type="gramStart"/>
+            <w:r>
+              <w:t xml:space="preserve">:  </w:t>
+            </w:r>
+            <w:proofErr w:type="gramEnd"/>
           </w:p>
         </w:tc>
         <w:tc>
@@ -16074,8 +16687,13 @@
               <w:cnfStyle w:val="000000000000" w:firstRow="0" w:lastRow="0" w:firstColumn="0" w:lastColumn="0" w:oddVBand="0" w:evenVBand="0" w:oddHBand="0" w:evenHBand="0" w:firstRowFirstColumn="0" w:firstRowLastColumn="0" w:lastRowFirstColumn="0" w:lastRowLastColumn="0"/>
             </w:pPr>
             <w:r>
-              <w:t>Ricardo Martinez, Maurice Pruna</w:t>
-            </w:r>
+              <w:t xml:space="preserve">Ricardo Martinez, Maurice </w:t>
+            </w:r>
+            <w:proofErr w:type="spellStart"/>
+            <w:r>
+              <w:t>Pruna</w:t>
+            </w:r>
+            <w:proofErr w:type="spellEnd"/>
           </w:p>
         </w:tc>
       </w:tr>
@@ -16137,7 +16755,23 @@
               <w:cnfStyle w:val="000000000000" w:firstRow="0" w:lastRow="0" w:firstColumn="0" w:lastColumn="0" w:oddVBand="0" w:evenVBand="0" w:oddHBand="0" w:evenHBand="0" w:firstRowFirstColumn="0" w:firstRowLastColumn="0" w:lastRowFirstColumn="0" w:lastRowLastColumn="0"/>
             </w:pPr>
             <w:r>
-              <w:t>2. Discuss ideas and gather information of what may be needed for the project. (use Miami-dade transit website as reference)</w:t>
+              <w:t>2. Discuss ideas and gather information of what may be needed for the project. (</w:t>
+            </w:r>
+            <w:proofErr w:type="gramStart"/>
+            <w:r>
+              <w:t>use</w:t>
+            </w:r>
+            <w:proofErr w:type="gramEnd"/>
+            <w:r>
+              <w:t xml:space="preserve"> Miami-</w:t>
+            </w:r>
+            <w:proofErr w:type="spellStart"/>
+            <w:r>
+              <w:t>dade</w:t>
+            </w:r>
+            <w:proofErr w:type="spellEnd"/>
+            <w:r>
+              <w:t xml:space="preserve"> transit website as reference)</w:t>
             </w:r>
           </w:p>
         </w:tc>
@@ -16166,7 +16800,15 @@
               <w:cnfStyle w:val="000000100000" w:firstRow="0" w:lastRow="0" w:firstColumn="0" w:lastColumn="0" w:oddVBand="0" w:evenVBand="0" w:oddHBand="1" w:evenHBand="0" w:firstRowFirstColumn="0" w:firstRowLastColumn="0" w:lastRowFirstColumn="0" w:lastRowLastColumn="0"/>
             </w:pPr>
             <w:r>
-              <w:t xml:space="preserve">3. Go over information in regards to PineCrest Mover </w:t>
+              <w:t xml:space="preserve">3. Go over information in regards to </w:t>
+            </w:r>
+            <w:proofErr w:type="spellStart"/>
+            <w:r>
+              <w:t>PineCrest</w:t>
+            </w:r>
+            <w:proofErr w:type="spellEnd"/>
+            <w:r>
+              <w:t xml:space="preserve"> Mover </w:t>
             </w:r>
           </w:p>
         </w:tc>
@@ -16443,8 +17085,13 @@
               <w:cnfStyle w:val="000000000000" w:firstRow="0" w:lastRow="0" w:firstColumn="0" w:lastColumn="0" w:oddVBand="0" w:evenVBand="0" w:oddHBand="0" w:evenHBand="0" w:firstRowFirstColumn="0" w:firstRowLastColumn="0" w:lastRowFirstColumn="0" w:lastRowLastColumn="0"/>
             </w:pPr>
             <w:r>
-              <w:t>Ricardo Martinez, Maurice Pruna</w:t>
-            </w:r>
+              <w:t xml:space="preserve">Ricardo Martinez, Maurice </w:t>
+            </w:r>
+            <w:proofErr w:type="spellStart"/>
+            <w:r>
+              <w:t>Pruna</w:t>
+            </w:r>
+            <w:proofErr w:type="spellEnd"/>
           </w:p>
         </w:tc>
       </w:tr>
@@ -16824,8 +17471,13 @@
               <w:cnfStyle w:val="000000000000" w:firstRow="0" w:lastRow="0" w:firstColumn="0" w:lastColumn="0" w:oddVBand="0" w:evenVBand="0" w:oddHBand="0" w:evenHBand="0" w:firstRowFirstColumn="0" w:firstRowLastColumn="0" w:lastRowFirstColumn="0" w:lastRowLastColumn="0"/>
             </w:pPr>
             <w:r>
-              <w:t>Gabriela Wilson, Ricardo Martinez, Maurice Pruna</w:t>
-            </w:r>
+              <w:t xml:space="preserve">Gabriela Wilson, Ricardo Martinez, Maurice </w:t>
+            </w:r>
+            <w:proofErr w:type="spellStart"/>
+            <w:r>
+              <w:t>Pruna</w:t>
+            </w:r>
+            <w:proofErr w:type="spellEnd"/>
           </w:p>
         </w:tc>
       </w:tr>
@@ -17261,8 +17913,13 @@
               <w:cnfStyle w:val="000000000000" w:firstRow="0" w:lastRow="0" w:firstColumn="0" w:lastColumn="0" w:oddVBand="0" w:evenVBand="0" w:oddHBand="0" w:evenHBand="0" w:firstRowFirstColumn="0" w:firstRowLastColumn="0" w:lastRowFirstColumn="0" w:lastRowLastColumn="0"/>
             </w:pPr>
             <w:r>
-              <w:t>Ricardo Martinez, Maurice Pruna</w:t>
-            </w:r>
+              <w:t xml:space="preserve">Ricardo Martinez, Maurice </w:t>
+            </w:r>
+            <w:proofErr w:type="spellStart"/>
+            <w:r>
+              <w:t>Pruna</w:t>
+            </w:r>
+            <w:proofErr w:type="spellEnd"/>
           </w:p>
         </w:tc>
       </w:tr>
@@ -17591,8 +18248,13 @@
               <w:cnfStyle w:val="000000000000" w:firstRow="0" w:lastRow="0" w:firstColumn="0" w:lastColumn="0" w:oddVBand="0" w:evenVBand="0" w:oddHBand="0" w:evenHBand="0" w:firstRowFirstColumn="0" w:firstRowLastColumn="0" w:lastRowFirstColumn="0" w:lastRowLastColumn="0"/>
             </w:pPr>
             <w:r>
-              <w:t>Ricardo Martinez, Maurice Pruna</w:t>
-            </w:r>
+              <w:t xml:space="preserve">Ricardo Martinez, Maurice </w:t>
+            </w:r>
+            <w:proofErr w:type="spellStart"/>
+            <w:r>
+              <w:t>Pruna</w:t>
+            </w:r>
+            <w:proofErr w:type="spellEnd"/>
           </w:p>
         </w:tc>
       </w:tr>
@@ -17921,8 +18583,13 @@
               <w:cnfStyle w:val="000000000000" w:firstRow="0" w:lastRow="0" w:firstColumn="0" w:lastColumn="0" w:oddVBand="0" w:evenVBand="0" w:oddHBand="0" w:evenHBand="0" w:firstRowFirstColumn="0" w:firstRowLastColumn="0" w:lastRowFirstColumn="0" w:lastRowLastColumn="0"/>
             </w:pPr>
             <w:r>
-              <w:t>Ricardo Martinez, Maurice Pruna</w:t>
-            </w:r>
+              <w:t xml:space="preserve">Ricardo Martinez, Maurice </w:t>
+            </w:r>
+            <w:proofErr w:type="spellStart"/>
+            <w:r>
+              <w:t>Pruna</w:t>
+            </w:r>
+            <w:proofErr w:type="spellEnd"/>
           </w:p>
         </w:tc>
       </w:tr>
@@ -18240,7 +18907,15 @@
               <w:cnfStyle w:val="000000000000" w:firstRow="0" w:lastRow="0" w:firstColumn="0" w:lastColumn="0" w:oddVBand="0" w:evenVBand="0" w:oddHBand="0" w:evenHBand="0" w:firstRowFirstColumn="0" w:firstRowLastColumn="0" w:lastRowFirstColumn="0" w:lastRowLastColumn="0"/>
             </w:pPr>
             <w:r>
-              <w:t>Ricardo Martinez, Maurice Pruna, Gabriela Wilson</w:t>
+              <w:t xml:space="preserve">Ricardo Martinez, Maurice </w:t>
+            </w:r>
+            <w:proofErr w:type="spellStart"/>
+            <w:r>
+              <w:t>Pruna</w:t>
+            </w:r>
+            <w:proofErr w:type="spellEnd"/>
+            <w:r>
+              <w:t>, Gabriela Wilson</w:t>
             </w:r>
           </w:p>
         </w:tc>
@@ -18344,7 +19019,15 @@
               <w:cnfStyle w:val="000000000000" w:firstRow="0" w:lastRow="0" w:firstColumn="0" w:lastColumn="0" w:oddVBand="0" w:evenVBand="0" w:oddHBand="0" w:evenHBand="0" w:firstRowFirstColumn="0" w:firstRowLastColumn="0" w:lastRowFirstColumn="0" w:lastRowLastColumn="0"/>
             </w:pPr>
             <w:r>
-              <w:t>4. Status of the TSO api and GPS devices</w:t>
+              <w:t xml:space="preserve">4. Status of the TSO </w:t>
+            </w:r>
+            <w:proofErr w:type="spellStart"/>
+            <w:r>
+              <w:t>api</w:t>
+            </w:r>
+            <w:proofErr w:type="spellEnd"/>
+            <w:r>
+              <w:t xml:space="preserve"> and GPS devices</w:t>
             </w:r>
           </w:p>
         </w:tc>
@@ -18591,8 +19274,13 @@
               <w:cnfStyle w:val="000000000000" w:firstRow="0" w:lastRow="0" w:firstColumn="0" w:lastColumn="0" w:oddVBand="0" w:evenVBand="0" w:oddHBand="0" w:evenHBand="0" w:firstRowFirstColumn="0" w:firstRowLastColumn="0" w:lastRowFirstColumn="0" w:lastRowLastColumn="0"/>
             </w:pPr>
             <w:r>
-              <w:t>Ricardo Martinez, Maurice Pruna</w:t>
-            </w:r>
+              <w:t xml:space="preserve">Ricardo Martinez, Maurice </w:t>
+            </w:r>
+            <w:proofErr w:type="spellStart"/>
+            <w:r>
+              <w:t>Pruna</w:t>
+            </w:r>
+            <w:proofErr w:type="spellEnd"/>
           </w:p>
         </w:tc>
       </w:tr>
@@ -18623,8 +19311,13 @@
               <w:t xml:space="preserve">1. </w:t>
             </w:r>
             <w:r>
-              <w:t>Read documentation for Sencha</w:t>
-            </w:r>
+              <w:t xml:space="preserve">Read documentation for </w:t>
+            </w:r>
+            <w:proofErr w:type="spellStart"/>
+            <w:r>
+              <w:t>Sencha</w:t>
+            </w:r>
+            <w:proofErr w:type="spellEnd"/>
             <w:r>
               <w:t xml:space="preserve"> </w:t>
             </w:r>
@@ -18760,7 +19453,15 @@
               <w:cnfStyle w:val="000000000000" w:firstRow="0" w:lastRow="0" w:firstColumn="0" w:lastColumn="0" w:oddVBand="0" w:evenVBand="0" w:oddHBand="0" w:evenHBand="0" w:firstRowFirstColumn="0" w:firstRowLastColumn="0" w:lastRowFirstColumn="0" w:lastRowLastColumn="0"/>
             </w:pPr>
             <w:r>
-              <w:t>2 hours (120 minu)</w:t>
+              <w:t xml:space="preserve">2 hours (120 </w:t>
+            </w:r>
+            <w:proofErr w:type="spellStart"/>
+            <w:r>
+              <w:t>minu</w:t>
+            </w:r>
+            <w:proofErr w:type="spellEnd"/>
+            <w:r>
+              <w:t>)</w:t>
             </w:r>
           </w:p>
         </w:tc>
@@ -18987,8 +19688,13 @@
               <w:cnfStyle w:val="000000000000" w:firstRow="0" w:lastRow="0" w:firstColumn="0" w:lastColumn="0" w:oddVBand="0" w:evenVBand="0" w:oddHBand="0" w:evenHBand="0" w:firstRowFirstColumn="0" w:firstRowLastColumn="0" w:lastRowFirstColumn="0" w:lastRowLastColumn="0"/>
             </w:pPr>
             <w:r>
-              <w:t>Ricardo Martinez, Maurice Pruna</w:t>
-            </w:r>
+              <w:t xml:space="preserve">Ricardo Martinez, Maurice </w:t>
+            </w:r>
+            <w:proofErr w:type="spellStart"/>
+            <w:r>
+              <w:t>Pruna</w:t>
+            </w:r>
+            <w:proofErr w:type="spellEnd"/>
           </w:p>
         </w:tc>
       </w:tr>
@@ -19348,7 +20054,15 @@
               <w:cnfStyle w:val="000000000000" w:firstRow="0" w:lastRow="0" w:firstColumn="0" w:lastColumn="0" w:oddVBand="0" w:evenVBand="0" w:oddHBand="0" w:evenHBand="0" w:firstRowFirstColumn="0" w:firstRowLastColumn="0" w:lastRowFirstColumn="0" w:lastRowLastColumn="0"/>
             </w:pPr>
             <w:r>
-              <w:t>Ricardo Martinez, Maurice Pruna, Gabriela Wilson, David Gonzalez (TSO)</w:t>
+              <w:t xml:space="preserve">Ricardo Martinez, Maurice </w:t>
+            </w:r>
+            <w:proofErr w:type="spellStart"/>
+            <w:r>
+              <w:t>Pruna</w:t>
+            </w:r>
+            <w:proofErr w:type="spellEnd"/>
+            <w:r>
+              <w:t>, Gabriela Wilson, David Gonzalez (TSO)</w:t>
             </w:r>
           </w:p>
         </w:tc>
@@ -19434,8 +20148,13 @@
               <w:cnfStyle w:val="000000100000" w:firstRow="0" w:lastRow="0" w:firstColumn="0" w:lastColumn="0" w:oddVBand="0" w:evenVBand="0" w:oddHBand="1" w:evenHBand="0" w:firstRowFirstColumn="0" w:firstRowLastColumn="0" w:lastRowFirstColumn="0" w:lastRowLastColumn="0"/>
             </w:pPr>
             <w:r>
-              <w:t>Look over API Documenation</w:t>
-            </w:r>
+              <w:t xml:space="preserve">Look over API </w:t>
+            </w:r>
+            <w:proofErr w:type="spellStart"/>
+            <w:r>
+              <w:t>Documenation</w:t>
+            </w:r>
+            <w:proofErr w:type="spellEnd"/>
           </w:p>
         </w:tc>
       </w:tr>
@@ -19705,8 +20424,13 @@
               <w:cnfStyle w:val="000000000000" w:firstRow="0" w:lastRow="0" w:firstColumn="0" w:lastColumn="0" w:oddVBand="0" w:evenVBand="0" w:oddHBand="0" w:evenHBand="0" w:firstRowFirstColumn="0" w:firstRowLastColumn="0" w:lastRowFirstColumn="0" w:lastRowLastColumn="0"/>
             </w:pPr>
             <w:r>
-              <w:t>Ricardo Martinez, Maurice Pruna</w:t>
-            </w:r>
+              <w:t xml:space="preserve">Ricardo Martinez, Maurice </w:t>
+            </w:r>
+            <w:proofErr w:type="spellStart"/>
+            <w:r>
+              <w:t>Pruna</w:t>
+            </w:r>
+            <w:proofErr w:type="spellEnd"/>
           </w:p>
         </w:tc>
       </w:tr>
@@ -20080,8 +20804,13 @@
               <w:cnfStyle w:val="000000000000" w:firstRow="0" w:lastRow="0" w:firstColumn="0" w:lastColumn="0" w:oddVBand="0" w:evenVBand="0" w:oddHBand="0" w:evenHBand="0" w:firstRowFirstColumn="0" w:firstRowLastColumn="0" w:lastRowFirstColumn="0" w:lastRowLastColumn="0"/>
             </w:pPr>
             <w:r>
-              <w:t>Ricardo Martinez, Maurice Pruna</w:t>
-            </w:r>
+              <w:t xml:space="preserve">Ricardo Martinez, Maurice </w:t>
+            </w:r>
+            <w:proofErr w:type="spellStart"/>
+            <w:r>
+              <w:t>Pruna</w:t>
+            </w:r>
+            <w:proofErr w:type="spellEnd"/>
           </w:p>
         </w:tc>
       </w:tr>
@@ -20420,8 +21149,13 @@
               <w:cnfStyle w:val="000000000000" w:firstRow="0" w:lastRow="0" w:firstColumn="0" w:lastColumn="0" w:oddVBand="0" w:evenVBand="0" w:oddHBand="0" w:evenHBand="0" w:firstRowFirstColumn="0" w:firstRowLastColumn="0" w:lastRowFirstColumn="0" w:lastRowLastColumn="0"/>
             </w:pPr>
             <w:r>
-              <w:t>Ricardo Martinez, Maurice Pruna</w:t>
-            </w:r>
+              <w:t xml:space="preserve">Ricardo Martinez, Maurice </w:t>
+            </w:r>
+            <w:proofErr w:type="spellStart"/>
+            <w:r>
+              <w:t>Pruna</w:t>
+            </w:r>
+            <w:proofErr w:type="spellEnd"/>
           </w:p>
         </w:tc>
       </w:tr>
@@ -20449,8 +21183,13 @@
               <w:cnfStyle w:val="000000100000" w:firstRow="0" w:lastRow="0" w:firstColumn="0" w:lastColumn="0" w:oddVBand="0" w:evenVBand="0" w:oddHBand="1" w:evenHBand="0" w:firstRowFirstColumn="0" w:firstRowLastColumn="0" w:lastRowFirstColumn="0" w:lastRowLastColumn="0"/>
             </w:pPr>
             <w:r>
-              <w:t xml:space="preserve">1. API Connection  </w:t>
-            </w:r>
+              <w:t xml:space="preserve">1. API </w:t>
+            </w:r>
+            <w:proofErr w:type="gramStart"/>
+            <w:r>
+              <w:t xml:space="preserve">Connection  </w:t>
+            </w:r>
+            <w:proofErr w:type="gramEnd"/>
           </w:p>
         </w:tc>
       </w:tr>
@@ -20759,8 +21498,13 @@
               <w:cnfStyle w:val="000000000000" w:firstRow="0" w:lastRow="0" w:firstColumn="0" w:lastColumn="0" w:oddVBand="0" w:evenVBand="0" w:oddHBand="0" w:evenHBand="0" w:firstRowFirstColumn="0" w:firstRowLastColumn="0" w:lastRowFirstColumn="0" w:lastRowLastColumn="0"/>
             </w:pPr>
             <w:r>
-              <w:t>Ricardo Martinez, Maurice Pruna</w:t>
-            </w:r>
+              <w:t xml:space="preserve">Ricardo Martinez, Maurice </w:t>
+            </w:r>
+            <w:proofErr w:type="spellStart"/>
+            <w:r>
+              <w:t>Pruna</w:t>
+            </w:r>
+            <w:proofErr w:type="spellEnd"/>
           </w:p>
         </w:tc>
       </w:tr>
@@ -21129,8 +21873,13 @@
               <w:cnfStyle w:val="000000000000" w:firstRow="0" w:lastRow="0" w:firstColumn="0" w:lastColumn="0" w:oddVBand="0" w:evenVBand="0" w:oddHBand="0" w:evenHBand="0" w:firstRowFirstColumn="0" w:firstRowLastColumn="0" w:lastRowFirstColumn="0" w:lastRowLastColumn="0"/>
             </w:pPr>
             <w:r>
-              <w:t>Ricardo Martinez, Maurice Pruna</w:t>
-            </w:r>
+              <w:t xml:space="preserve">Ricardo Martinez, Maurice </w:t>
+            </w:r>
+            <w:proofErr w:type="spellStart"/>
+            <w:r>
+              <w:t>Pruna</w:t>
+            </w:r>
+            <w:proofErr w:type="spellEnd"/>
           </w:p>
         </w:tc>
       </w:tr>
@@ -21163,8 +21912,13 @@
               <w:cnfStyle w:val="000000100000" w:firstRow="0" w:lastRow="0" w:firstColumn="0" w:lastColumn="0" w:oddVBand="0" w:evenVBand="0" w:oddHBand="1" w:evenHBand="0" w:firstRowFirstColumn="0" w:firstRowLastColumn="0" w:lastRowFirstColumn="0" w:lastRowLastColumn="0"/>
             </w:pPr>
             <w:r>
-              <w:t xml:space="preserve">1. API Connection lag time  </w:t>
-            </w:r>
+              <w:t xml:space="preserve">1. API Connection lag </w:t>
+            </w:r>
+            <w:proofErr w:type="gramStart"/>
+            <w:r>
+              <w:t xml:space="preserve">time  </w:t>
+            </w:r>
+            <w:proofErr w:type="gramEnd"/>
           </w:p>
         </w:tc>
       </w:tr>
@@ -21385,8 +22139,8 @@
       </w:r>
     </w:p>
     <w:sectPr>
-      <w:headerReference w:type="even" r:id="rId27"/>
-      <w:headerReference w:type="default" r:id="rId28"/>
+      <w:headerReference w:type="even" r:id="rId31"/>
+      <w:headerReference w:type="default" r:id="rId32"/>
       <w:pgSz w:w="12240" w:h="15840"/>
       <w:pgMar w:top="720" w:right="720" w:bottom="720" w:left="720" w:header="720" w:footer="720" w:gutter="0"/>
       <w:cols w:space="720"/>
@@ -21518,7 +22272,7 @@
         <w:rStyle w:val="PageNumber"/>
         <w:noProof/>
       </w:rPr>
-      <w:t>34</w:t>
+      <w:t>36</w:t>
     </w:r>
     <w:r>
       <w:rPr>
@@ -32001,7 +32755,7 @@
   <a:extraClrSchemeLst/>
   <a:extLst>
     <a:ext uri="{05A4C25C-085E-4340-85A3-A5531E510DB2}">
-      <thm15:themeFamily xmlns:thm15="http://schemas.microsoft.com/office/thememl/2012/main" xmlns="" name="Office Theme" id="{62F939B6-93AF-4DB8-9C6B-D6C7DFDC589F}" vid="{4A3C46E8-61CC-4603-A589-7422A47A8E4A}"/>
+      <thm15:themeFamily xmlns="" xmlns:thm15="http://schemas.microsoft.com/office/thememl/2012/main" name="Office Theme" id="{62F939B6-93AF-4DB8-9C6B-D6C7DFDC589F}" vid="{4A3C46E8-61CC-4603-A589-7422A47A8E4A}"/>
     </a:ext>
   </a:extLst>
 </a:theme>
@@ -32012,7 +32766,7 @@
 </file>
 
 <file path=customXml/itemProps1.xml><?xml version="1.0" encoding="utf-8"?>
-<ds:datastoreItem xmlns:ds="http://schemas.openxmlformats.org/officeDocument/2006/customXml" ds:itemID="{F4676636-29BA-E242-882A-DC4017B364D5}">
+<ds:datastoreItem xmlns:ds="http://schemas.openxmlformats.org/officeDocument/2006/customXml" ds:itemID="{CC4DD615-3611-8D45-86EF-1AF1BEB88F81}">
   <ds:schemaRefs>
     <ds:schemaRef ds:uri="http://schemas.openxmlformats.org/officeDocument/2006/bibliography"/>
   </ds:schemaRefs>

</xml_diff>

<commit_message>
updated PPM_13 sequence diagram
</commit_message>
<xml_diff>
--- a/Documents/RequiredDocs.docx
+++ b/Documents/RequiredDocs.docx
@@ -147,13 +147,23 @@
                                   </w:sdtPr>
                                   <w:sdtEndPr/>
                                   <w:sdtContent>
+                                    <w:proofErr w:type="spellStart"/>
                                     <w:r>
                                       <w:rPr>
                                         <w:color w:val="70AD47" w:themeColor="accent6"/>
                                         <w:sz w:val="36"/>
                                         <w:szCs w:val="36"/>
                                       </w:rPr>
-                                      <w:t>Pinecrest People Mover</w:t>
+                                      <w:t>Pinecrest</w:t>
+                                    </w:r>
+                                    <w:proofErr w:type="spellEnd"/>
+                                    <w:r>
+                                      <w:rPr>
+                                        <w:color w:val="70AD47" w:themeColor="accent6"/>
+                                        <w:sz w:val="36"/>
+                                        <w:szCs w:val="36"/>
+                                      </w:rPr>
+                                      <w:t xml:space="preserve"> People Mover</w:t>
                                     </w:r>
                                   </w:sdtContent>
                                 </w:sdt>
@@ -246,8 +256,18 @@
                                     <w:sz w:val="28"/>
                                     <w:szCs w:val="28"/>
                                   </w:rPr>
-                                  <w:t>Maurice Pruna</w:t>
+                                  <w:t xml:space="preserve">Maurice </w:t>
                                 </w:r>
+                                <w:proofErr w:type="spellStart"/>
+                                <w:r>
+                                  <w:rPr>
+                                    <w:color w:val="70AD47" w:themeColor="accent6"/>
+                                    <w:sz w:val="28"/>
+                                    <w:szCs w:val="28"/>
+                                  </w:rPr>
+                                  <w:t>Pruna</w:t>
+                                </w:r>
+                                <w:proofErr w:type="spellEnd"/>
                               </w:p>
                               <w:p>
                                 <w:pPr>
@@ -332,14 +352,34 @@
                                     <w:szCs w:val="28"/>
                                   </w:rPr>
                                 </w:pPr>
+                                <w:proofErr w:type="spellStart"/>
                                 <w:r>
                                   <w:rPr>
                                     <w:color w:val="70AD47" w:themeColor="accent6"/>
                                     <w:sz w:val="28"/>
                                     <w:szCs w:val="28"/>
                                   </w:rPr>
-                                  <w:t>Masoud Sadjadi</w:t>
+                                  <w:t>Masoud</w:t>
                                 </w:r>
+                                <w:proofErr w:type="spellEnd"/>
+                                <w:r>
+                                  <w:rPr>
+                                    <w:color w:val="70AD47" w:themeColor="accent6"/>
+                                    <w:sz w:val="28"/>
+                                    <w:szCs w:val="28"/>
+                                  </w:rPr>
+                                  <w:t xml:space="preserve"> </w:t>
+                                </w:r>
+                                <w:proofErr w:type="spellStart"/>
+                                <w:r>
+                                  <w:rPr>
+                                    <w:color w:val="70AD47" w:themeColor="accent6"/>
+                                    <w:sz w:val="28"/>
+                                    <w:szCs w:val="28"/>
+                                  </w:rPr>
+                                  <w:t>Sadjadi</w:t>
+                                </w:r>
+                                <w:proofErr w:type="spellEnd"/>
                               </w:p>
                               <w:p>
                                 <w:pPr>
@@ -1951,10 +1991,12 @@
       </w:sdtContent>
     </w:sdt>
     <w:p>
+      <w:proofErr w:type="gramStart"/>
       <w:r>
         <w:lastRenderedPageBreak/>
         <w:t>© 2014 by Senior Project – People Mover.</w:t>
       </w:r>
+      <w:proofErr w:type="gramEnd"/>
     </w:p>
     <w:p>
       <w:r>
@@ -3866,7 +3908,15 @@
         <w:ind w:left="360"/>
       </w:pPr>
       <w:r>
-        <w:t>This section gives a brief idea about what is the problem presented by the community of Pinecrest using their trolley system called People Mover</w:t>
+        <w:t xml:space="preserve">This section gives a brief idea about what is the problem presented by the community of </w:t>
+      </w:r>
+      <w:proofErr w:type="spellStart"/>
+      <w:r>
+        <w:t>Pinecrest</w:t>
+      </w:r>
+      <w:proofErr w:type="spellEnd"/>
+      <w:r>
+        <w:t xml:space="preserve"> using their trolley system called People Mover</w:t>
       </w:r>
       <w:r>
         <w:t xml:space="preserve"> (PPM)</w:t>
@@ -3892,8 +3942,13 @@
         <w:spacing w:before="120" w:after="120" w:line="240" w:lineRule="auto"/>
         <w:ind w:left="380"/>
       </w:pPr>
-      <w:r>
-        <w:t>Pinecrest government</w:t>
+      <w:proofErr w:type="spellStart"/>
+      <w:r>
+        <w:t>Pinecrest</w:t>
+      </w:r>
+      <w:proofErr w:type="spellEnd"/>
+      <w:r>
+        <w:t xml:space="preserve"> government</w:t>
       </w:r>
       <w:r>
         <w:t xml:space="preserve"> would like to design a Web tracker and a Mobile tracker to show residents routes, hours of operation, real-time trolley location (as a list and as an interactive map) and allow for automatic notifications for arrival at user’s favorite stops. The mobile trac</w:t>
@@ -3926,7 +3981,23 @@
         <w:ind w:left="380"/>
       </w:pPr>
       <w:r>
-        <w:t xml:space="preserve">The Pinecrest People Mover is a free transit bus service operated by the Village of Pinecrest connecting </w:t>
+        <w:t xml:space="preserve">The </w:t>
+      </w:r>
+      <w:proofErr w:type="spellStart"/>
+      <w:r>
+        <w:t>Pinecrest</w:t>
+      </w:r>
+      <w:proofErr w:type="spellEnd"/>
+      <w:r>
+        <w:t xml:space="preserve"> People Mover is a free transit bus service operated by the Village of </w:t>
+      </w:r>
+      <w:proofErr w:type="spellStart"/>
+      <w:r>
+        <w:t>Pinecrest</w:t>
+      </w:r>
+      <w:proofErr w:type="spellEnd"/>
+      <w:r>
+        <w:t xml:space="preserve"> connecting </w:t>
       </w:r>
       <w:r>
         <w:t>their</w:t>
@@ -3959,7 +4030,15 @@
         <w:ind w:left="380"/>
       </w:pPr>
       <w:r>
-        <w:t>PPM: Pinecrest People Mover</w:t>
+        <w:t xml:space="preserve">PPM: </w:t>
+      </w:r>
+      <w:proofErr w:type="spellStart"/>
+      <w:r>
+        <w:t>Pinecrest</w:t>
+      </w:r>
+      <w:proofErr w:type="spellEnd"/>
+      <w:r>
+        <w:t xml:space="preserve"> People Mover</w:t>
       </w:r>
     </w:p>
     <w:p>
@@ -4020,7 +4099,15 @@
         <w:t xml:space="preserve">Chapter 3: Definition of </w:t>
       </w:r>
       <w:r>
-        <w:t xml:space="preserve">the project plan, which consists of the project organization which assigns roles to the team members and the project schedule. </w:t>
+        <w:t xml:space="preserve">the project plan, which consists of the project </w:t>
+      </w:r>
+      <w:proofErr w:type="gramStart"/>
+      <w:r>
+        <w:t>organization which</w:t>
+      </w:r>
+      <w:proofErr w:type="gramEnd"/>
+      <w:r>
+        <w:t xml:space="preserve"> assigns roles to the team members and the project schedule. </w:t>
       </w:r>
     </w:p>
     <w:p>
@@ -4111,7 +4198,31 @@
         <w:ind w:left="360"/>
       </w:pPr>
       <w:r>
-        <w:t xml:space="preserve">The village of Pinecrest has two mover routes that are currently operating as a free service (Palmetto Middle School and Palmetto Senior High School). Each one has a north and a south path. Pinecrest citizens mainly use the movers as alternative to get to the local schools. They have no way to know with precision the wait time for next mover while are waiting on a stop, or the nearest stop to their actual position. For that reason Pinecrest government is currently involved on the installation of GPS devices in the movers. A new system will be created to serve the clients desired purposes.  </w:t>
+        <w:t xml:space="preserve">The village of </w:t>
+      </w:r>
+      <w:proofErr w:type="spellStart"/>
+      <w:r>
+        <w:t>Pinecrest</w:t>
+      </w:r>
+      <w:proofErr w:type="spellEnd"/>
+      <w:r>
+        <w:t xml:space="preserve"> has two mover routes that are currently operating as a free service (Palmetto Middle School and Palmetto Senior High School). Each one has a north and a south path. </w:t>
+      </w:r>
+      <w:proofErr w:type="spellStart"/>
+      <w:r>
+        <w:t>Pinecrest</w:t>
+      </w:r>
+      <w:proofErr w:type="spellEnd"/>
+      <w:r>
+        <w:t xml:space="preserve"> citizens mainly use the movers as alternative to get to the local schools. They have no way to know with precision the wait time for next mover while are waiting on a stop, or the nearest stop to their actual position. For that reason </w:t>
+      </w:r>
+      <w:proofErr w:type="spellStart"/>
+      <w:r>
+        <w:t>Pinecrest</w:t>
+      </w:r>
+      <w:proofErr w:type="spellEnd"/>
+      <w:r>
+        <w:t xml:space="preserve"> government is currently involved on the installation of GPS devices in the movers. A new system will be created to serve the clients desired purposes.  </w:t>
       </w:r>
     </w:p>
     <w:p>
@@ -4202,7 +4313,47 @@
         <w:pStyle w:val="ListParagraph"/>
       </w:pPr>
       <w:r>
-        <w:t>The structure of the project organization can be considered hierarchal. Each student will be in constant communication with each other during the development process. The students will be presenting their progress to Masoud Sadjadi, the professor, and Gabriela Wilson, the client. Masoud Sadjadi will be providing feedback to Ricardo Martinez and Maurice Pruna in how to improve project.</w:t>
+        <w:t xml:space="preserve">The structure of the project organization can be considered hierarchal. Each student will be in constant communication with each other during the development process. The students will be presenting their progress to </w:t>
+      </w:r>
+      <w:proofErr w:type="spellStart"/>
+      <w:r>
+        <w:t>Masoud</w:t>
+      </w:r>
+      <w:proofErr w:type="spellEnd"/>
+      <w:r>
+        <w:t xml:space="preserve"> </w:t>
+      </w:r>
+      <w:proofErr w:type="spellStart"/>
+      <w:r>
+        <w:t>Sadjadi</w:t>
+      </w:r>
+      <w:proofErr w:type="spellEnd"/>
+      <w:r>
+        <w:t xml:space="preserve">, the professor, and Gabriela Wilson, the client. </w:t>
+      </w:r>
+      <w:proofErr w:type="spellStart"/>
+      <w:r>
+        <w:t>Masoud</w:t>
+      </w:r>
+      <w:proofErr w:type="spellEnd"/>
+      <w:r>
+        <w:t xml:space="preserve"> </w:t>
+      </w:r>
+      <w:proofErr w:type="spellStart"/>
+      <w:r>
+        <w:t>Sadjadi</w:t>
+      </w:r>
+      <w:proofErr w:type="spellEnd"/>
+      <w:r>
+        <w:t xml:space="preserve"> will be providing feedback to Ricardo Martinez and Maurice </w:t>
+      </w:r>
+      <w:proofErr w:type="spellStart"/>
+      <w:r>
+        <w:t>Pruna</w:t>
+      </w:r>
+      <w:proofErr w:type="spellEnd"/>
+      <w:r>
+        <w:t xml:space="preserve"> in how to improve project.</w:t>
       </w:r>
     </w:p>
     <w:p>
@@ -4396,9 +4547,19 @@
             <w:tcW w:w="2952" w:type="dxa"/>
           </w:tcPr>
           <w:p>
-            <w:r>
-              <w:t>Masoud Sadjadi</w:t>
-            </w:r>
+            <w:proofErr w:type="spellStart"/>
+            <w:r>
+              <w:t>Masoud</w:t>
+            </w:r>
+            <w:proofErr w:type="spellEnd"/>
+            <w:r>
+              <w:t xml:space="preserve"> </w:t>
+            </w:r>
+            <w:proofErr w:type="spellStart"/>
+            <w:r>
+              <w:t>Sadjadi</w:t>
+            </w:r>
+            <w:proofErr w:type="spellEnd"/>
           </w:p>
         </w:tc>
         <w:tc>
@@ -4485,8 +4646,13 @@
           </w:tcPr>
           <w:p>
             <w:r>
-              <w:t>Maurice Pruna</w:t>
-            </w:r>
+              <w:t xml:space="preserve">Maurice </w:t>
+            </w:r>
+            <w:proofErr w:type="spellStart"/>
+            <w:r>
+              <w:t>Pruna</w:t>
+            </w:r>
+            <w:proofErr w:type="spellEnd"/>
           </w:p>
         </w:tc>
         <w:tc>
@@ -4579,8 +4745,15 @@
         <w:spacing w:after="0" w:line="240" w:lineRule="auto"/>
         <w:ind w:left="1440"/>
       </w:pPr>
-      <w:r>
-        <w:t>iOS device</w:t>
+      <w:proofErr w:type="spellStart"/>
+      <w:proofErr w:type="gramStart"/>
+      <w:r>
+        <w:t>iOS</w:t>
+      </w:r>
+      <w:proofErr w:type="spellEnd"/>
+      <w:proofErr w:type="gramEnd"/>
+      <w:r>
+        <w:t xml:space="preserve"> device</w:t>
       </w:r>
     </w:p>
     <w:p>
@@ -4649,9 +4822,11 @@
         <w:spacing w:after="0" w:line="240" w:lineRule="auto"/>
         <w:ind w:left="1440"/>
       </w:pPr>
+      <w:proofErr w:type="spellStart"/>
       <w:r>
         <w:t>Cacoo</w:t>
       </w:r>
+      <w:proofErr w:type="spellEnd"/>
     </w:p>
     <w:p>
       <w:pPr>
@@ -4691,9 +4866,11 @@
         <w:spacing w:after="0" w:line="240" w:lineRule="auto"/>
         <w:ind w:left="1440"/>
       </w:pPr>
+      <w:proofErr w:type="spellStart"/>
       <w:r>
         <w:t>GitHub</w:t>
       </w:r>
+      <w:proofErr w:type="spellEnd"/>
     </w:p>
     <w:p>
       <w:pPr>
@@ -4705,9 +4882,11 @@
         <w:spacing w:after="0" w:line="240" w:lineRule="auto"/>
         <w:ind w:left="1440"/>
       </w:pPr>
+      <w:proofErr w:type="spellStart"/>
       <w:r>
         <w:t>Trello</w:t>
       </w:r>
+      <w:proofErr w:type="spellEnd"/>
     </w:p>
     <w:p>
       <w:pPr>
@@ -4719,9 +4898,11 @@
         <w:spacing w:after="0" w:line="240" w:lineRule="auto"/>
         <w:ind w:left="1440"/>
       </w:pPr>
+      <w:proofErr w:type="spellStart"/>
       <w:r>
         <w:t>SourceTree</w:t>
       </w:r>
+      <w:proofErr w:type="spellEnd"/>
     </w:p>
     <w:p>
       <w:pPr>
@@ -7313,7 +7494,15 @@
         <w:t xml:space="preserve">: </w:t>
       </w:r>
       <w:r>
-        <w:t>This functionality should be supported by any internet browser, iOS and Android Device</w:t>
+        <w:t xml:space="preserve">This functionality should be supported by any internet browser, </w:t>
+      </w:r>
+      <w:proofErr w:type="spellStart"/>
+      <w:r>
+        <w:t>iOS</w:t>
+      </w:r>
+      <w:proofErr w:type="spellEnd"/>
+      <w:r>
+        <w:t xml:space="preserve"> and Android Device</w:t>
       </w:r>
       <w:r>
         <w:t>s</w:t>
@@ -7482,7 +7671,15 @@
         <w:t xml:space="preserve">: </w:t>
       </w:r>
       <w:r>
-        <w:t>This functionality should be supported by any internet browser, iOS and Android Devices</w:t>
+        <w:t xml:space="preserve">This functionality should be supported by any internet browser, </w:t>
+      </w:r>
+      <w:proofErr w:type="spellStart"/>
+      <w:r>
+        <w:t>iOS</w:t>
+      </w:r>
+      <w:proofErr w:type="spellEnd"/>
+      <w:r>
+        <w:t xml:space="preserve"> and Android Devices</w:t>
       </w:r>
     </w:p>
     <w:p>
@@ -7639,7 +7836,15 @@
         <w:t xml:space="preserve">: </w:t>
       </w:r>
       <w:r>
-        <w:t>This functionality should be supported by any internet browser, iOS and Android Devices</w:t>
+        <w:t xml:space="preserve">This functionality should be supported by any internet browser, </w:t>
+      </w:r>
+      <w:proofErr w:type="spellStart"/>
+      <w:r>
+        <w:t>iOS</w:t>
+      </w:r>
+      <w:proofErr w:type="spellEnd"/>
+      <w:r>
+        <w:t xml:space="preserve"> and Android Devices</w:t>
       </w:r>
     </w:p>
     <w:p>
@@ -7784,7 +7989,15 @@
         <w:t xml:space="preserve">: </w:t>
       </w:r>
       <w:r>
-        <w:t>This functionality should be supported by any internet browser, iOS and Android Devices</w:t>
+        <w:t xml:space="preserve">This functionality should be supported by any internet browser, </w:t>
+      </w:r>
+      <w:proofErr w:type="spellStart"/>
+      <w:r>
+        <w:t>iOS</w:t>
+      </w:r>
+      <w:proofErr w:type="spellEnd"/>
+      <w:r>
+        <w:t xml:space="preserve"> and Android Devices</w:t>
       </w:r>
     </w:p>
     <w:p>
@@ -7944,7 +8157,15 @@
         <w:t xml:space="preserve">: </w:t>
       </w:r>
       <w:r>
-        <w:t>This functionality should be supported by any internet browser, iOS and Android Devices</w:t>
+        <w:t xml:space="preserve">This functionality should be supported by any internet browser, </w:t>
+      </w:r>
+      <w:proofErr w:type="spellStart"/>
+      <w:r>
+        <w:t>iOS</w:t>
+      </w:r>
+      <w:proofErr w:type="spellEnd"/>
+      <w:r>
+        <w:t xml:space="preserve"> and Android Devices</w:t>
       </w:r>
     </w:p>
     <w:p>
@@ -8050,8 +8271,13 @@
         <w:t xml:space="preserve">: </w:t>
       </w:r>
       <w:r>
-        <w:t>Low mean time to failure as user should be able to see estimated time for arrivla</w:t>
-      </w:r>
+        <w:t xml:space="preserve">Low mean time to failure as user should be able to see estimated time for </w:t>
+      </w:r>
+      <w:proofErr w:type="spellStart"/>
+      <w:r>
+        <w:t>arrivla</w:t>
+      </w:r>
+      <w:proofErr w:type="spellEnd"/>
     </w:p>
     <w:p>
       <w:pPr>
@@ -8092,7 +8318,15 @@
         <w:t xml:space="preserve">: </w:t>
       </w:r>
       <w:r>
-        <w:t>This functionality should be supported by any internet browser, iOS and Android Devices</w:t>
+        <w:t xml:space="preserve">This functionality should be supported by any internet browser, </w:t>
+      </w:r>
+      <w:proofErr w:type="spellStart"/>
+      <w:r>
+        <w:t>iOS</w:t>
+      </w:r>
+      <w:proofErr w:type="spellEnd"/>
+      <w:r>
+        <w:t xml:space="preserve"> and Android Devices</w:t>
       </w:r>
     </w:p>
     <w:p>
@@ -8255,7 +8489,15 @@
         <w:t xml:space="preserve">: </w:t>
       </w:r>
       <w:r>
-        <w:t>This functionality should be supported by any internet browser, iOS and Android Devices</w:t>
+        <w:t xml:space="preserve">This functionality should be supported by any internet browser, </w:t>
+      </w:r>
+      <w:proofErr w:type="spellStart"/>
+      <w:r>
+        <w:t>iOS</w:t>
+      </w:r>
+      <w:proofErr w:type="spellEnd"/>
+      <w:r>
+        <w:t xml:space="preserve"> and Android Devices</w:t>
       </w:r>
     </w:p>
     <w:p>
@@ -8385,7 +8627,15 @@
         <w:t xml:space="preserve">: </w:t>
       </w:r>
       <w:r>
-        <w:t>This functionality should be supported by any internet browser, iOS and Android Devices</w:t>
+        <w:t xml:space="preserve">This functionality should be supported by any internet browser, </w:t>
+      </w:r>
+      <w:proofErr w:type="spellStart"/>
+      <w:r>
+        <w:t>iOS</w:t>
+      </w:r>
+      <w:proofErr w:type="spellEnd"/>
+      <w:r>
+        <w:t xml:space="preserve"> and Android Devices</w:t>
       </w:r>
     </w:p>
     <w:p>
@@ -8515,7 +8765,15 @@
         <w:t xml:space="preserve">: </w:t>
       </w:r>
       <w:r>
-        <w:t>This functionality should be supported by any internet browser, iOS and Android Devices</w:t>
+        <w:t xml:space="preserve">This functionality should be supported by any internet browser, </w:t>
+      </w:r>
+      <w:proofErr w:type="spellStart"/>
+      <w:r>
+        <w:t>iOS</w:t>
+      </w:r>
+      <w:proofErr w:type="spellEnd"/>
+      <w:r>
+        <w:t xml:space="preserve"> and Android Devices</w:t>
       </w:r>
     </w:p>
     <w:p>
@@ -8610,7 +8868,15 @@
         <w:t xml:space="preserve">:  </w:t>
       </w:r>
       <w:r>
-        <w:t>Low mean time to failure as this is a main functionality of the app.</w:t>
+        <w:t xml:space="preserve">Low mean time to </w:t>
+      </w:r>
+      <w:proofErr w:type="gramStart"/>
+      <w:r>
+        <w:t>failure</w:t>
+      </w:r>
+      <w:proofErr w:type="gramEnd"/>
+      <w:r>
+        <w:t xml:space="preserve"> as this is a main functionality of the app.</w:t>
       </w:r>
     </w:p>
     <w:p>
@@ -8651,7 +8917,15 @@
         <w:t xml:space="preserve">: </w:t>
       </w:r>
       <w:r>
-        <w:t>This functionality should be supported by any internet browser, iOS and Android Devices</w:t>
+        <w:t xml:space="preserve">This functionality should be supported by any internet browser, </w:t>
+      </w:r>
+      <w:proofErr w:type="spellStart"/>
+      <w:r>
+        <w:t>iOS</w:t>
+      </w:r>
+      <w:proofErr w:type="spellEnd"/>
+      <w:r>
+        <w:t xml:space="preserve"> and Android Devices</w:t>
       </w:r>
     </w:p>
     <w:p>
@@ -8699,7 +8973,15 @@
         <w:ind w:left="1152"/>
       </w:pPr>
       <w:r>
-        <w:t>The system shall provide the nearest stop to the user’s geolocation.</w:t>
+        <w:t xml:space="preserve">The system shall provide the nearest stop to the user’s </w:t>
+      </w:r>
+      <w:proofErr w:type="spellStart"/>
+      <w:r>
+        <w:t>geolocation</w:t>
+      </w:r>
+      <w:proofErr w:type="spellEnd"/>
+      <w:r>
+        <w:t>.</w:t>
       </w:r>
     </w:p>
     <w:p>
@@ -8781,7 +9063,15 @@
         <w:t xml:space="preserve">: </w:t>
       </w:r>
       <w:r>
-        <w:t>This functionality should be supported by any internet browser, iOS and Android Devices</w:t>
+        <w:t xml:space="preserve">This functionality should be supported by any internet browser, </w:t>
+      </w:r>
+      <w:proofErr w:type="spellStart"/>
+      <w:r>
+        <w:t>iOS</w:t>
+      </w:r>
+      <w:proofErr w:type="spellEnd"/>
+      <w:r>
+        <w:t xml:space="preserve"> and Android Devices</w:t>
       </w:r>
     </w:p>
     <w:p>
@@ -8914,7 +9204,15 @@
         <w:t>Supportability</w:t>
       </w:r>
       <w:r>
-        <w:t>: This functionality should be supported by any internet browser, iOS and Android Devices</w:t>
+        <w:t xml:space="preserve">: This functionality should be supported by any internet browser, </w:t>
+      </w:r>
+      <w:proofErr w:type="spellStart"/>
+      <w:r>
+        <w:t>iOS</w:t>
+      </w:r>
+      <w:proofErr w:type="spellEnd"/>
+      <w:r>
+        <w:t xml:space="preserve"> and Android Devices</w:t>
       </w:r>
     </w:p>
     <w:p>
@@ -9062,7 +9360,15 @@
         <w:t>Supportability</w:t>
       </w:r>
       <w:r>
-        <w:t>: This functionality should be supported by any internet browser, iOS and Android Devices</w:t>
+        <w:t xml:space="preserve">: This functionality should be supported by any internet browser, </w:t>
+      </w:r>
+      <w:proofErr w:type="spellStart"/>
+      <w:r>
+        <w:t>iOS</w:t>
+      </w:r>
+      <w:proofErr w:type="spellEnd"/>
+      <w:r>
+        <w:t xml:space="preserve"> and Android Devices</w:t>
       </w:r>
     </w:p>
     <w:p>
@@ -9212,7 +9518,15 @@
         <w:t>Supportability</w:t>
       </w:r>
       <w:r>
-        <w:t>: This functionality should be supported by any internet browser, iOS and Android Devices</w:t>
+        <w:t xml:space="preserve">: This functionality should be supported by any internet browser, </w:t>
+      </w:r>
+      <w:proofErr w:type="spellStart"/>
+      <w:r>
+        <w:t>iOS</w:t>
+      </w:r>
+      <w:proofErr w:type="spellEnd"/>
+      <w:r>
+        <w:t xml:space="preserve"> and Android Devices</w:t>
       </w:r>
     </w:p>
     <w:p>
@@ -9257,7 +9571,15 @@
         <w:t xml:space="preserve"> form view allowing the user to request a stop. They system should save the information in the database and show an alert box saying ‘</w:t>
       </w:r>
       <w:r>
-        <w:t>Thank you for your request.  The Village of Pinecrest reviews routes twice a year (Aug and Jan) based on suggestions from interested residents. Please review route information regularly to see if we were able to accommodate your request</w:t>
+        <w:t xml:space="preserve">Thank you for your request.  The Village of </w:t>
+      </w:r>
+      <w:proofErr w:type="spellStart"/>
+      <w:r>
+        <w:t>Pinecrest</w:t>
+      </w:r>
+      <w:proofErr w:type="spellEnd"/>
+      <w:r>
+        <w:t xml:space="preserve"> reviews routes twice a year (Aug and Jan) based on suggestions from interested residents. Please review route information regularly to see if we were able to accommodate your request</w:t>
       </w:r>
       <w:r>
         <w:t>’</w:t>
@@ -9348,7 +9670,15 @@
         <w:t xml:space="preserve">: </w:t>
       </w:r>
       <w:r>
-        <w:t>This functionality should be supported by any internet browser, iOS and Android Devices</w:t>
+        <w:t xml:space="preserve">This functionality should be supported by any internet browser, </w:t>
+      </w:r>
+      <w:proofErr w:type="spellStart"/>
+      <w:r>
+        <w:t>iOS</w:t>
+      </w:r>
+      <w:proofErr w:type="spellEnd"/>
+      <w:r>
+        <w:t xml:space="preserve"> and Android Devices</w:t>
       </w:r>
     </w:p>
     <w:p>
@@ -9459,7 +9789,15 @@
         <w:spacing w:before="120" w:after="120" w:line="240" w:lineRule="auto"/>
       </w:pPr>
       <w:r>
-        <w:t>The user has downloaded the app and wants to check what time the Pinecrest People Mover is operating. The user clicks on the Service Time button located in a tab panel on the Main Menu. The system retrieves the information from the database and displays information on the interface. The user will not be able to see at what time the trolley is working.</w:t>
+        <w:t xml:space="preserve">The user has downloaded the app and wants to check what time the </w:t>
+      </w:r>
+      <w:proofErr w:type="spellStart"/>
+      <w:r>
+        <w:t>Pinecrest</w:t>
+      </w:r>
+      <w:proofErr w:type="spellEnd"/>
+      <w:r>
+        <w:t xml:space="preserve"> People Mover is operating. The user clicks on the Service Time button located in a tab panel on the Main Menu. The system retrieves the information from the database and displays information on the interface. The user will not be able to see at what time the trolley is working.</w:t>
       </w:r>
     </w:p>
     <w:p>
@@ -9876,7 +10214,15 @@
         <w:spacing w:before="120" w:after="120" w:line="240" w:lineRule="auto"/>
       </w:pPr>
       <w:r>
-        <w:t>The user is on the Pinecrest People Mover application and clicks on the ‘Near Me’ button. The system should use the GPS feature to determine the user’s location and direct the user to a pin indicating the closest stop to their current location. They system will provide the user with the address of the stop and its route information.</w:t>
+        <w:t xml:space="preserve">The user is on the </w:t>
+      </w:r>
+      <w:proofErr w:type="spellStart"/>
+      <w:r>
+        <w:t>Pinecrest</w:t>
+      </w:r>
+      <w:proofErr w:type="spellEnd"/>
+      <w:r>
+        <w:t xml:space="preserve"> People Mover application and clicks on the ‘Near Me’ button. The system should use the GPS feature to determine the user’s location and direct the user to a pin indicating the closest stop to their current location. They system will provide the user with the address of the stop and its route information.</w:t>
       </w:r>
     </w:p>
     <w:p>
@@ -10462,7 +10808,15 @@
               <w:t xml:space="preserve">The system validates </w:t>
             </w:r>
             <w:r>
-              <w:t>that the location correspond to the area of Pinecrest.</w:t>
+              <w:t xml:space="preserve">that the location correspond to the area of </w:t>
+            </w:r>
+            <w:proofErr w:type="spellStart"/>
+            <w:r>
+              <w:t>Pinecrest</w:t>
+            </w:r>
+            <w:proofErr w:type="spellEnd"/>
+            <w:r>
+              <w:t>.</w:t>
             </w:r>
           </w:p>
           <w:p>
@@ -10579,7 +10933,23 @@
               <w:cnfStyle w:val="000000000000" w:firstRow="0" w:lastRow="0" w:firstColumn="0" w:lastColumn="0" w:oddVBand="0" w:evenVBand="0" w:oddHBand="0" w:evenHBand="0" w:firstRowFirstColumn="0" w:firstRowLastColumn="0" w:lastRowFirstColumn="0" w:lastRowLastColumn="0"/>
             </w:pPr>
             <w:r>
-              <w:t>If the localization detected is out of Pinecrest Village the following message will be posted: “You a currently located out of the Village of Pinecrest”</w:t>
+              <w:t xml:space="preserve">If the localization detected is out of </w:t>
+            </w:r>
+            <w:proofErr w:type="spellStart"/>
+            <w:r>
+              <w:t>Pinecrest</w:t>
+            </w:r>
+            <w:proofErr w:type="spellEnd"/>
+            <w:r>
+              <w:t xml:space="preserve"> Village the following message will be posted: “You a currently located out of the Village of </w:t>
+            </w:r>
+            <w:proofErr w:type="spellStart"/>
+            <w:r>
+              <w:t>Pinecrest</w:t>
+            </w:r>
+            <w:proofErr w:type="spellEnd"/>
+            <w:r>
+              <w:t>”</w:t>
             </w:r>
           </w:p>
         </w:tc>
@@ -11894,7 +12264,15 @@
               <w:cnfStyle w:val="000000000000" w:firstRow="0" w:lastRow="0" w:firstColumn="0" w:lastColumn="0" w:oddVBand="0" w:evenVBand="0" w:oddHBand="0" w:evenHBand="0" w:firstRowFirstColumn="0" w:firstRowLastColumn="0" w:lastRowFirstColumn="0" w:lastRowLastColumn="0"/>
             </w:pPr>
             <w:r>
-              <w:t>If validations is correct the system save the email address and password introduced.</w:t>
+              <w:t xml:space="preserve">If </w:t>
+            </w:r>
+            <w:proofErr w:type="gramStart"/>
+            <w:r>
+              <w:t>validations is</w:t>
+            </w:r>
+            <w:proofErr w:type="gramEnd"/>
+            <w:r>
+              <w:t xml:space="preserve"> correct the system save the email address and password introduced.</w:t>
             </w:r>
           </w:p>
         </w:tc>
@@ -14648,9 +15026,11 @@
               <w:ind w:left="720"/>
               <w:cnfStyle w:val="000000100000" w:firstRow="0" w:lastRow="0" w:firstColumn="0" w:lastColumn="0" w:oddVBand="0" w:evenVBand="0" w:oddHBand="1" w:evenHBand="0" w:firstRowFirstColumn="0" w:firstRowLastColumn="0" w:lastRowFirstColumn="0" w:lastRowLastColumn="0"/>
             </w:pPr>
+            <w:proofErr w:type="gramStart"/>
             <w:r>
               <w:t>or</w:t>
             </w:r>
+            <w:proofErr w:type="gramEnd"/>
           </w:p>
           <w:p>
             <w:pPr>
@@ -14658,8 +15038,13 @@
               <w:ind w:left="720"/>
               <w:cnfStyle w:val="000000100000" w:firstRow="0" w:lastRow="0" w:firstColumn="0" w:lastColumn="0" w:oddVBand="0" w:evenVBand="0" w:oddHBand="1" w:evenHBand="0" w:firstRowFirstColumn="0" w:firstRowLastColumn="0" w:lastRowFirstColumn="0" w:lastRowLastColumn="0"/>
             </w:pPr>
-            <w:r>
-              <w:t>User enter email to the system.</w:t>
+            <w:proofErr w:type="gramStart"/>
+            <w:r>
+              <w:t>User enter</w:t>
+            </w:r>
+            <w:proofErr w:type="gramEnd"/>
+            <w:r>
+              <w:t xml:space="preserve"> email to the system.</w:t>
             </w:r>
           </w:p>
         </w:tc>
@@ -15583,15 +15968,16 @@
       </w:r>
     </w:p>
     <w:p>
+      <w:bookmarkStart w:id="24" w:name="_GoBack"/>
       <w:r>
         <w:rPr>
           <w:noProof/>
         </w:rPr>
         <w:lastRenderedPageBreak/>
         <w:drawing>
-          <wp:inline distT="0" distB="0" distL="0" distR="0" wp14:anchorId="642DD687" wp14:editId="661BF19F">
-            <wp:extent cx="6736876" cy="3550920"/>
-            <wp:effectExtent l="0" t="0" r="0" b="5080"/>
+          <wp:inline distT="0" distB="0" distL="0" distR="0" wp14:anchorId="642DD687" wp14:editId="79BCD5A3">
+            <wp:extent cx="6736876" cy="3488204"/>
+            <wp:effectExtent l="0" t="0" r="0" b="0"/>
             <wp:docPr id="20" name="Picture 20"/>
             <wp:cNvGraphicFramePr>
               <a:graphicFrameLocks xmlns:a="http://schemas.openxmlformats.org/drawingml/2006/main" noChangeAspect="1"/>
@@ -15618,7 +16004,7 @@
                   <pic:spPr>
                     <a:xfrm>
                       <a:off x="0" y="0"/>
-                      <a:ext cx="6736876" cy="3550920"/>
+                      <a:ext cx="6736876" cy="3488204"/>
                     </a:xfrm>
                     <a:prstGeom prst="rect">
                       <a:avLst/>
@@ -15630,6 +16016,7 @@
           </wp:inline>
         </w:drawing>
       </w:r>
+      <w:bookmarkEnd w:id="24"/>
     </w:p>
     <w:p/>
     <w:p>
@@ -15742,7 +16129,7 @@
         <w:pStyle w:val="Heading2"/>
         <w:ind w:firstLine="360"/>
       </w:pPr>
-      <w:bookmarkStart w:id="24" w:name="_Toc274148871"/>
+      <w:bookmarkStart w:id="25" w:name="_Toc274148871"/>
       <w:r>
         <w:lastRenderedPageBreak/>
         <w:t xml:space="preserve">6.5 </w:t>
@@ -15750,7 +16137,7 @@
       <w:r>
         <w:t>Appendix E - User Interface designs.</w:t>
       </w:r>
-      <w:bookmarkEnd w:id="24"/>
+      <w:bookmarkEnd w:id="25"/>
     </w:p>
     <w:p/>
     <w:p>
@@ -15760,7 +16147,15 @@
         <w:jc w:val="center"/>
       </w:pPr>
       <w:r>
-        <w:t>Figure E-1 : Loading Image</w:t>
+        <w:t>Figure E-</w:t>
+      </w:r>
+      <w:proofErr w:type="gramStart"/>
+      <w:r>
+        <w:t>1 :</w:t>
+      </w:r>
+      <w:proofErr w:type="gramEnd"/>
+      <w:r>
+        <w:t xml:space="preserve"> Loading Image</w:t>
       </w:r>
     </w:p>
     <w:p>
@@ -16095,7 +16490,7 @@
         <w:pStyle w:val="Heading2"/>
         <w:ind w:firstLine="360"/>
       </w:pPr>
-      <w:bookmarkStart w:id="25" w:name="_Toc274148872"/>
+      <w:bookmarkStart w:id="26" w:name="_Toc274148872"/>
       <w:r>
         <w:lastRenderedPageBreak/>
         <w:t xml:space="preserve">6.6 </w:t>
@@ -16103,7 +16498,7 @@
       <w:r>
         <w:t>Appendix F - Diary of meeting and tasks.</w:t>
       </w:r>
-      <w:bookmarkEnd w:id="25"/>
+      <w:bookmarkEnd w:id="26"/>
     </w:p>
     <w:p>
       <w:pPr>
@@ -16236,8 +16631,13 @@
           </w:tcPr>
           <w:p>
             <w:r>
-              <w:t xml:space="preserve">End time:  </w:t>
-            </w:r>
+              <w:t>End time</w:t>
+            </w:r>
+            <w:proofErr w:type="gramStart"/>
+            <w:r>
+              <w:t xml:space="preserve">:  </w:t>
+            </w:r>
+            <w:proofErr w:type="gramEnd"/>
           </w:p>
         </w:tc>
         <w:tc>
@@ -16287,8 +16687,13 @@
               <w:cnfStyle w:val="000000000000" w:firstRow="0" w:lastRow="0" w:firstColumn="0" w:lastColumn="0" w:oddVBand="0" w:evenVBand="0" w:oddHBand="0" w:evenHBand="0" w:firstRowFirstColumn="0" w:firstRowLastColumn="0" w:lastRowFirstColumn="0" w:lastRowLastColumn="0"/>
             </w:pPr>
             <w:r>
-              <w:t>Ricardo Martinez, Maurice Pruna</w:t>
-            </w:r>
+              <w:t xml:space="preserve">Ricardo Martinez, Maurice </w:t>
+            </w:r>
+            <w:proofErr w:type="spellStart"/>
+            <w:r>
+              <w:t>Pruna</w:t>
+            </w:r>
+            <w:proofErr w:type="spellEnd"/>
           </w:p>
         </w:tc>
       </w:tr>
@@ -16350,7 +16755,23 @@
               <w:cnfStyle w:val="000000000000" w:firstRow="0" w:lastRow="0" w:firstColumn="0" w:lastColumn="0" w:oddVBand="0" w:evenVBand="0" w:oddHBand="0" w:evenHBand="0" w:firstRowFirstColumn="0" w:firstRowLastColumn="0" w:lastRowFirstColumn="0" w:lastRowLastColumn="0"/>
             </w:pPr>
             <w:r>
-              <w:t>2. Discuss ideas and gather information of what may be needed for the project. (use Miami-dade transit website as reference)</w:t>
+              <w:t>2. Discuss ideas and gather information of what may be needed for the project. (</w:t>
+            </w:r>
+            <w:proofErr w:type="gramStart"/>
+            <w:r>
+              <w:t>use</w:t>
+            </w:r>
+            <w:proofErr w:type="gramEnd"/>
+            <w:r>
+              <w:t xml:space="preserve"> Miami-</w:t>
+            </w:r>
+            <w:proofErr w:type="spellStart"/>
+            <w:r>
+              <w:t>dade</w:t>
+            </w:r>
+            <w:proofErr w:type="spellEnd"/>
+            <w:r>
+              <w:t xml:space="preserve"> transit website as reference)</w:t>
             </w:r>
           </w:p>
         </w:tc>
@@ -16379,7 +16800,15 @@
               <w:cnfStyle w:val="000000100000" w:firstRow="0" w:lastRow="0" w:firstColumn="0" w:lastColumn="0" w:oddVBand="0" w:evenVBand="0" w:oddHBand="1" w:evenHBand="0" w:firstRowFirstColumn="0" w:firstRowLastColumn="0" w:lastRowFirstColumn="0" w:lastRowLastColumn="0"/>
             </w:pPr>
             <w:r>
-              <w:t xml:space="preserve">3. Go over information in regards to PineCrest Mover </w:t>
+              <w:t xml:space="preserve">3. Go over information in regards to </w:t>
+            </w:r>
+            <w:proofErr w:type="spellStart"/>
+            <w:r>
+              <w:t>PineCrest</w:t>
+            </w:r>
+            <w:proofErr w:type="spellEnd"/>
+            <w:r>
+              <w:t xml:space="preserve"> Mover </w:t>
             </w:r>
           </w:p>
         </w:tc>
@@ -16656,8 +17085,13 @@
               <w:cnfStyle w:val="000000000000" w:firstRow="0" w:lastRow="0" w:firstColumn="0" w:lastColumn="0" w:oddVBand="0" w:evenVBand="0" w:oddHBand="0" w:evenHBand="0" w:firstRowFirstColumn="0" w:firstRowLastColumn="0" w:lastRowFirstColumn="0" w:lastRowLastColumn="0"/>
             </w:pPr>
             <w:r>
-              <w:t>Ricardo Martinez, Maurice Pruna</w:t>
-            </w:r>
+              <w:t xml:space="preserve">Ricardo Martinez, Maurice </w:t>
+            </w:r>
+            <w:proofErr w:type="spellStart"/>
+            <w:r>
+              <w:t>Pruna</w:t>
+            </w:r>
+            <w:proofErr w:type="spellEnd"/>
           </w:p>
         </w:tc>
       </w:tr>
@@ -17042,8 +17476,13 @@
               <w:cnfStyle w:val="000000000000" w:firstRow="0" w:lastRow="0" w:firstColumn="0" w:lastColumn="0" w:oddVBand="0" w:evenVBand="0" w:oddHBand="0" w:evenHBand="0" w:firstRowFirstColumn="0" w:firstRowLastColumn="0" w:lastRowFirstColumn="0" w:lastRowLastColumn="0"/>
             </w:pPr>
             <w:r>
-              <w:t>Gabriela Wilson, Ricardo Martinez, Maurice Pruna</w:t>
-            </w:r>
+              <w:t xml:space="preserve">Gabriela Wilson, Ricardo Martinez, Maurice </w:t>
+            </w:r>
+            <w:proofErr w:type="spellStart"/>
+            <w:r>
+              <w:t>Pruna</w:t>
+            </w:r>
+            <w:proofErr w:type="spellEnd"/>
           </w:p>
         </w:tc>
       </w:tr>
@@ -17479,8 +17918,13 @@
               <w:cnfStyle w:val="000000000000" w:firstRow="0" w:lastRow="0" w:firstColumn="0" w:lastColumn="0" w:oddVBand="0" w:evenVBand="0" w:oddHBand="0" w:evenHBand="0" w:firstRowFirstColumn="0" w:firstRowLastColumn="0" w:lastRowFirstColumn="0" w:lastRowLastColumn="0"/>
             </w:pPr>
             <w:r>
-              <w:t>Ricardo Martinez, Maurice Pruna</w:t>
-            </w:r>
+              <w:t xml:space="preserve">Ricardo Martinez, Maurice </w:t>
+            </w:r>
+            <w:proofErr w:type="spellStart"/>
+            <w:r>
+              <w:t>Pruna</w:t>
+            </w:r>
+            <w:proofErr w:type="spellEnd"/>
           </w:p>
         </w:tc>
       </w:tr>
@@ -17824,8 +18268,13 @@
               <w:cnfStyle w:val="000000000000" w:firstRow="0" w:lastRow="0" w:firstColumn="0" w:lastColumn="0" w:oddVBand="0" w:evenVBand="0" w:oddHBand="0" w:evenHBand="0" w:firstRowFirstColumn="0" w:firstRowLastColumn="0" w:lastRowFirstColumn="0" w:lastRowLastColumn="0"/>
             </w:pPr>
             <w:r>
-              <w:t>Ricardo Martinez, Maurice Pruna</w:t>
-            </w:r>
+              <w:t xml:space="preserve">Ricardo Martinez, Maurice </w:t>
+            </w:r>
+            <w:proofErr w:type="spellStart"/>
+            <w:r>
+              <w:t>Pruna</w:t>
+            </w:r>
+            <w:proofErr w:type="spellEnd"/>
           </w:p>
         </w:tc>
       </w:tr>
@@ -18154,8 +18603,13 @@
               <w:cnfStyle w:val="000000000000" w:firstRow="0" w:lastRow="0" w:firstColumn="0" w:lastColumn="0" w:oddVBand="0" w:evenVBand="0" w:oddHBand="0" w:evenHBand="0" w:firstRowFirstColumn="0" w:firstRowLastColumn="0" w:lastRowFirstColumn="0" w:lastRowLastColumn="0"/>
             </w:pPr>
             <w:r>
-              <w:t>Ricardo Martinez, Maurice Pruna</w:t>
-            </w:r>
+              <w:t xml:space="preserve">Ricardo Martinez, Maurice </w:t>
+            </w:r>
+            <w:proofErr w:type="spellStart"/>
+            <w:r>
+              <w:t>Pruna</w:t>
+            </w:r>
+            <w:proofErr w:type="spellEnd"/>
           </w:p>
         </w:tc>
       </w:tr>
@@ -18472,7 +18926,15 @@
               <w:cnfStyle w:val="000000000000" w:firstRow="0" w:lastRow="0" w:firstColumn="0" w:lastColumn="0" w:oddVBand="0" w:evenVBand="0" w:oddHBand="0" w:evenHBand="0" w:firstRowFirstColumn="0" w:firstRowLastColumn="0" w:lastRowFirstColumn="0" w:lastRowLastColumn="0"/>
             </w:pPr>
             <w:r>
-              <w:t>Ricardo Martinez, Maurice Pruna, Gabriela Wilson</w:t>
+              <w:t xml:space="preserve">Ricardo Martinez, Maurice </w:t>
+            </w:r>
+            <w:proofErr w:type="spellStart"/>
+            <w:r>
+              <w:t>Pruna</w:t>
+            </w:r>
+            <w:proofErr w:type="spellEnd"/>
+            <w:r>
+              <w:t>, Gabriela Wilson</w:t>
             </w:r>
           </w:p>
         </w:tc>
@@ -18576,7 +19038,15 @@
               <w:cnfStyle w:val="000000000000" w:firstRow="0" w:lastRow="0" w:firstColumn="0" w:lastColumn="0" w:oddVBand="0" w:evenVBand="0" w:oddHBand="0" w:evenHBand="0" w:firstRowFirstColumn="0" w:firstRowLastColumn="0" w:lastRowFirstColumn="0" w:lastRowLastColumn="0"/>
             </w:pPr>
             <w:r>
-              <w:t>4. Status of the TSO api and GPS devices</w:t>
+              <w:t xml:space="preserve">4. Status of the TSO </w:t>
+            </w:r>
+            <w:proofErr w:type="spellStart"/>
+            <w:r>
+              <w:t>api</w:t>
+            </w:r>
+            <w:proofErr w:type="spellEnd"/>
+            <w:r>
+              <w:t xml:space="preserve"> and GPS devices</w:t>
             </w:r>
           </w:p>
         </w:tc>
@@ -18833,8 +19303,13 @@
               <w:cnfStyle w:val="000000000000" w:firstRow="0" w:lastRow="0" w:firstColumn="0" w:lastColumn="0" w:oddVBand="0" w:evenVBand="0" w:oddHBand="0" w:evenHBand="0" w:firstRowFirstColumn="0" w:firstRowLastColumn="0" w:lastRowFirstColumn="0" w:lastRowLastColumn="0"/>
             </w:pPr>
             <w:r>
-              <w:t>Ricardo Martinez, Maurice Pruna</w:t>
-            </w:r>
+              <w:t xml:space="preserve">Ricardo Martinez, Maurice </w:t>
+            </w:r>
+            <w:proofErr w:type="spellStart"/>
+            <w:r>
+              <w:t>Pruna</w:t>
+            </w:r>
+            <w:proofErr w:type="spellEnd"/>
           </w:p>
         </w:tc>
       </w:tr>
@@ -18865,8 +19340,13 @@
               <w:t xml:space="preserve">1. </w:t>
             </w:r>
             <w:r>
-              <w:t>Read documentation for Sencha</w:t>
-            </w:r>
+              <w:t xml:space="preserve">Read documentation for </w:t>
+            </w:r>
+            <w:proofErr w:type="spellStart"/>
+            <w:r>
+              <w:t>Sencha</w:t>
+            </w:r>
+            <w:proofErr w:type="spellEnd"/>
             <w:r>
               <w:t xml:space="preserve"> </w:t>
             </w:r>
@@ -19002,7 +19482,15 @@
               <w:cnfStyle w:val="000000000000" w:firstRow="0" w:lastRow="0" w:firstColumn="0" w:lastColumn="0" w:oddVBand="0" w:evenVBand="0" w:oddHBand="0" w:evenHBand="0" w:firstRowFirstColumn="0" w:firstRowLastColumn="0" w:lastRowFirstColumn="0" w:lastRowLastColumn="0"/>
             </w:pPr>
             <w:r>
-              <w:t>2 hours (120 minu)</w:t>
+              <w:t xml:space="preserve">2 hours (120 </w:t>
+            </w:r>
+            <w:proofErr w:type="spellStart"/>
+            <w:r>
+              <w:t>minu</w:t>
+            </w:r>
+            <w:proofErr w:type="spellEnd"/>
+            <w:r>
+              <w:t>)</w:t>
             </w:r>
           </w:p>
         </w:tc>
@@ -19199,8 +19687,13 @@
               <w:cnfStyle w:val="000000000000" w:firstRow="0" w:lastRow="0" w:firstColumn="0" w:lastColumn="0" w:oddVBand="0" w:evenVBand="0" w:oddHBand="0" w:evenHBand="0" w:firstRowFirstColumn="0" w:firstRowLastColumn="0" w:lastRowFirstColumn="0" w:lastRowLastColumn="0"/>
             </w:pPr>
             <w:r>
-              <w:t>Ricardo Martinez, Maurice Pruna</w:t>
-            </w:r>
+              <w:t xml:space="preserve">Ricardo Martinez, Maurice </w:t>
+            </w:r>
+            <w:proofErr w:type="spellStart"/>
+            <w:r>
+              <w:t>Pruna</w:t>
+            </w:r>
+            <w:proofErr w:type="spellEnd"/>
           </w:p>
         </w:tc>
       </w:tr>
@@ -19559,7 +20052,15 @@
               <w:cnfStyle w:val="000000000000" w:firstRow="0" w:lastRow="0" w:firstColumn="0" w:lastColumn="0" w:oddVBand="0" w:evenVBand="0" w:oddHBand="0" w:evenHBand="0" w:firstRowFirstColumn="0" w:firstRowLastColumn="0" w:lastRowFirstColumn="0" w:lastRowLastColumn="0"/>
             </w:pPr>
             <w:r>
-              <w:t>Ricardo Martinez, Maurice Pruna, Gabriela Wilson, David Gonzalez (TSO)</w:t>
+              <w:t xml:space="preserve">Ricardo Martinez, Maurice </w:t>
+            </w:r>
+            <w:proofErr w:type="spellStart"/>
+            <w:r>
+              <w:t>Pruna</w:t>
+            </w:r>
+            <w:proofErr w:type="spellEnd"/>
+            <w:r>
+              <w:t>, Gabriela Wilson, David Gonzalez (TSO)</w:t>
             </w:r>
           </w:p>
         </w:tc>
@@ -19645,8 +20146,13 @@
               <w:cnfStyle w:val="000000100000" w:firstRow="0" w:lastRow="0" w:firstColumn="0" w:lastColumn="0" w:oddVBand="0" w:evenVBand="0" w:oddHBand="1" w:evenHBand="0" w:firstRowFirstColumn="0" w:firstRowLastColumn="0" w:lastRowFirstColumn="0" w:lastRowLastColumn="0"/>
             </w:pPr>
             <w:r>
-              <w:t>Look over API Documenation</w:t>
-            </w:r>
+              <w:t xml:space="preserve">Look over API </w:t>
+            </w:r>
+            <w:proofErr w:type="spellStart"/>
+            <w:r>
+              <w:t>Documenation</w:t>
+            </w:r>
+            <w:proofErr w:type="spellEnd"/>
           </w:p>
         </w:tc>
       </w:tr>
@@ -19922,8 +20428,13 @@
               <w:cnfStyle w:val="000000000000" w:firstRow="0" w:lastRow="0" w:firstColumn="0" w:lastColumn="0" w:oddVBand="0" w:evenVBand="0" w:oddHBand="0" w:evenHBand="0" w:firstRowFirstColumn="0" w:firstRowLastColumn="0" w:lastRowFirstColumn="0" w:lastRowLastColumn="0"/>
             </w:pPr>
             <w:r>
-              <w:t>Ricardo Martinez, Maurice Pruna</w:t>
-            </w:r>
+              <w:t xml:space="preserve">Ricardo Martinez, Maurice </w:t>
+            </w:r>
+            <w:proofErr w:type="spellStart"/>
+            <w:r>
+              <w:t>Pruna</w:t>
+            </w:r>
+            <w:proofErr w:type="spellEnd"/>
           </w:p>
         </w:tc>
       </w:tr>
@@ -20278,8 +20789,13 @@
               <w:cnfStyle w:val="000000000000" w:firstRow="0" w:lastRow="0" w:firstColumn="0" w:lastColumn="0" w:oddVBand="0" w:evenVBand="0" w:oddHBand="0" w:evenHBand="0" w:firstRowFirstColumn="0" w:firstRowLastColumn="0" w:lastRowFirstColumn="0" w:lastRowLastColumn="0"/>
             </w:pPr>
             <w:r>
-              <w:t>Ricardo Martinez, Maurice Pruna</w:t>
-            </w:r>
+              <w:t xml:space="preserve">Ricardo Martinez, Maurice </w:t>
+            </w:r>
+            <w:proofErr w:type="spellStart"/>
+            <w:r>
+              <w:t>Pruna</w:t>
+            </w:r>
+            <w:proofErr w:type="spellEnd"/>
           </w:p>
         </w:tc>
       </w:tr>
@@ -20617,8 +21133,13 @@
               <w:cnfStyle w:val="000000000000" w:firstRow="0" w:lastRow="0" w:firstColumn="0" w:lastColumn="0" w:oddVBand="0" w:evenVBand="0" w:oddHBand="0" w:evenHBand="0" w:firstRowFirstColumn="0" w:firstRowLastColumn="0" w:lastRowFirstColumn="0" w:lastRowLastColumn="0"/>
             </w:pPr>
             <w:r>
-              <w:t>Ricardo Martinez, Maurice Pruna</w:t>
-            </w:r>
+              <w:t xml:space="preserve">Ricardo Martinez, Maurice </w:t>
+            </w:r>
+            <w:proofErr w:type="spellStart"/>
+            <w:r>
+              <w:t>Pruna</w:t>
+            </w:r>
+            <w:proofErr w:type="spellEnd"/>
           </w:p>
         </w:tc>
       </w:tr>
@@ -20969,8 +21490,13 @@
               <w:cnfStyle w:val="000000000000" w:firstRow="0" w:lastRow="0" w:firstColumn="0" w:lastColumn="0" w:oddVBand="0" w:evenVBand="0" w:oddHBand="0" w:evenHBand="0" w:firstRowFirstColumn="0" w:firstRowLastColumn="0" w:lastRowFirstColumn="0" w:lastRowLastColumn="0"/>
             </w:pPr>
             <w:r>
-              <w:t>Ricardo Martinez, Maurice Pruna</w:t>
-            </w:r>
+              <w:t xml:space="preserve">Ricardo Martinez, Maurice </w:t>
+            </w:r>
+            <w:proofErr w:type="spellStart"/>
+            <w:r>
+              <w:t>Pruna</w:t>
+            </w:r>
+            <w:proofErr w:type="spellEnd"/>
           </w:p>
         </w:tc>
       </w:tr>
@@ -21339,8 +21865,13 @@
               <w:cnfStyle w:val="000000000000" w:firstRow="0" w:lastRow="0" w:firstColumn="0" w:lastColumn="0" w:oddVBand="0" w:evenVBand="0" w:oddHBand="0" w:evenHBand="0" w:firstRowFirstColumn="0" w:firstRowLastColumn="0" w:lastRowFirstColumn="0" w:lastRowLastColumn="0"/>
             </w:pPr>
             <w:r>
-              <w:t>Ricardo Martinez, Maurice Pruna</w:t>
-            </w:r>
+              <w:t xml:space="preserve">Ricardo Martinez, Maurice </w:t>
+            </w:r>
+            <w:proofErr w:type="spellStart"/>
+            <w:r>
+              <w:t>Pruna</w:t>
+            </w:r>
+            <w:proofErr w:type="spellEnd"/>
           </w:p>
         </w:tc>
       </w:tr>
@@ -21373,8 +21904,13 @@
               <w:cnfStyle w:val="000000100000" w:firstRow="0" w:lastRow="0" w:firstColumn="0" w:lastColumn="0" w:oddVBand="0" w:evenVBand="0" w:oddHBand="1" w:evenHBand="0" w:firstRowFirstColumn="0" w:firstRowLastColumn="0" w:lastRowFirstColumn="0" w:lastRowLastColumn="0"/>
             </w:pPr>
             <w:r>
-              <w:t xml:space="preserve">1. API Connection lag time  </w:t>
-            </w:r>
+              <w:t xml:space="preserve">1. API Connection lag </w:t>
+            </w:r>
+            <w:proofErr w:type="gramStart"/>
+            <w:r>
+              <w:t xml:space="preserve">time  </w:t>
+            </w:r>
+            <w:proofErr w:type="gramEnd"/>
           </w:p>
         </w:tc>
       </w:tr>
@@ -21761,8 +22297,13 @@
               <w:cnfStyle w:val="000000000000" w:firstRow="0" w:lastRow="0" w:firstColumn="0" w:lastColumn="0" w:oddVBand="0" w:evenVBand="0" w:oddHBand="0" w:evenHBand="0" w:firstRowFirstColumn="0" w:firstRowLastColumn="0" w:lastRowFirstColumn="0" w:lastRowLastColumn="0"/>
             </w:pPr>
             <w:r>
-              <w:t>Ricardo Martinez, Maurice Pruna</w:t>
-            </w:r>
+              <w:t xml:space="preserve">Ricardo Martinez, Maurice </w:t>
+            </w:r>
+            <w:proofErr w:type="spellStart"/>
+            <w:r>
+              <w:t>Pruna</w:t>
+            </w:r>
+            <w:proofErr w:type="spellEnd"/>
           </w:p>
         </w:tc>
       </w:tr>
@@ -22194,8 +22735,13 @@
               <w:cnfStyle w:val="000000000000" w:firstRow="0" w:lastRow="0" w:firstColumn="0" w:lastColumn="0" w:oddVBand="0" w:evenVBand="0" w:oddHBand="0" w:evenHBand="0" w:firstRowFirstColumn="0" w:firstRowLastColumn="0" w:lastRowFirstColumn="0" w:lastRowLastColumn="0"/>
             </w:pPr>
             <w:r>
-              <w:t>Ricardo Martinez, Maurice Pruna</w:t>
-            </w:r>
+              <w:t xml:space="preserve">Ricardo Martinez, Maurice </w:t>
+            </w:r>
+            <w:proofErr w:type="spellStart"/>
+            <w:r>
+              <w:t>Pruna</w:t>
+            </w:r>
+            <w:proofErr w:type="spellEnd"/>
             <w:r>
               <w:t>, Gabriela Wilson, David (TSO developer)</w:t>
             </w:r>
@@ -22234,11 +22780,16 @@
               <w:t xml:space="preserve">1. </w:t>
             </w:r>
             <w:r>
-              <w:t>Figure out lag time for trolley</w:t>
+              <w:t xml:space="preserve">Figure out lag time for </w:t>
+            </w:r>
+            <w:proofErr w:type="gramStart"/>
+            <w:r>
+              <w:t>trolley</w:t>
             </w:r>
             <w:r>
               <w:t xml:space="preserve">  </w:t>
             </w:r>
+            <w:proofErr w:type="gramEnd"/>
           </w:p>
         </w:tc>
       </w:tr>
@@ -22374,8 +22925,6 @@
             <w:r>
               <w:t xml:space="preserve">1 </w:t>
             </w:r>
-            <w:bookmarkStart w:id="26" w:name="_GoBack"/>
-            <w:bookmarkEnd w:id="26"/>
             <w:r>
               <w:t>hour</w:t>
             </w:r>
@@ -22604,7 +23153,7 @@
         <w:rStyle w:val="PageNumber"/>
         <w:noProof/>
       </w:rPr>
-      <w:t>46</w:t>
+      <w:t>34</w:t>
     </w:r>
     <w:r>
       <w:rPr>
@@ -33098,7 +33647,7 @@
 </file>
 
 <file path=customXml/itemProps1.xml><?xml version="1.0" encoding="utf-8"?>
-<ds:datastoreItem xmlns:ds="http://schemas.openxmlformats.org/officeDocument/2006/customXml" ds:itemID="{AD79F509-1259-D048-ABFD-BA1D536A1964}">
+<ds:datastoreItem xmlns:ds="http://schemas.openxmlformats.org/officeDocument/2006/customXml" ds:itemID="{6BB2A73D-4FA6-B843-BE9F-8FE27F8232CE}">
   <ds:schemaRefs>
     <ds:schemaRef ds:uri="http://schemas.openxmlformats.org/officeDocument/2006/bibliography"/>
   </ds:schemaRefs>

</xml_diff>

<commit_message>
adding the updated sequence diagrams
</commit_message>
<xml_diff>
--- a/Documents/RequiredDocs.docx
+++ b/Documents/RequiredDocs.docx
@@ -1,6 +1,6 @@
 
 <file path=word/document.xml><?xml version="1.0" encoding="utf-8"?>
-<w:document xmlns:wpc="http://schemas.microsoft.com/office/word/2010/wordprocessingCanvas" xmlns:mc="http://schemas.openxmlformats.org/markup-compatibility/2006" xmlns:o="urn:schemas-microsoft-com:office:office" xmlns:r="http://schemas.openxmlformats.org/officeDocument/2006/relationships" xmlns:m="http://schemas.openxmlformats.org/officeDocument/2006/math" xmlns:v="urn:schemas-microsoft-com:vml" xmlns:wp14="http://schemas.microsoft.com/office/word/2010/wordprocessingDrawing" xmlns:wp="http://schemas.openxmlformats.org/drawingml/2006/wordprocessingDrawing" xmlns:w10="urn:schemas-microsoft-com:office:word" xmlns:w="http://schemas.openxmlformats.org/wordprocessingml/2006/main" xmlns:w14="http://schemas.microsoft.com/office/word/2010/wordml" xmlns:w15="http://schemas.microsoft.com/office/word/2012/wordml" xmlns:wpg="http://schemas.microsoft.com/office/word/2010/wordprocessingGroup" xmlns:wpi="http://schemas.microsoft.com/office/word/2010/wordprocessingInk" xmlns:wne="http://schemas.microsoft.com/office/word/2006/wordml" xmlns:wps="http://schemas.microsoft.com/office/word/2010/wordprocessingShape" mc:Ignorable="w14 w15 wp14">
+<w:document xmlns:wpc="http://schemas.microsoft.com/office/word/2010/wordprocessingCanvas" xmlns:mo="http://schemas.microsoft.com/office/mac/office/2008/main" xmlns:mc="http://schemas.openxmlformats.org/markup-compatibility/2006" xmlns:mv="urn:schemas-microsoft-com:mac:vml" xmlns:o="urn:schemas-microsoft-com:office:office" xmlns:r="http://schemas.openxmlformats.org/officeDocument/2006/relationships" xmlns:m="http://schemas.openxmlformats.org/officeDocument/2006/math" xmlns:v="urn:schemas-microsoft-com:vml" xmlns:wp14="http://schemas.microsoft.com/office/word/2010/wordprocessingDrawing" xmlns:wp="http://schemas.openxmlformats.org/drawingml/2006/wordprocessingDrawing" xmlns:w10="urn:schemas-microsoft-com:office:word" xmlns:w="http://schemas.openxmlformats.org/wordprocessingml/2006/main" xmlns:w14="http://schemas.microsoft.com/office/word/2010/wordml" xmlns:wpg="http://schemas.microsoft.com/office/word/2010/wordprocessingGroup" xmlns:wpi="http://schemas.microsoft.com/office/word/2010/wordprocessingInk" xmlns:wne="http://schemas.microsoft.com/office/word/2006/wordml" xmlns:wps="http://schemas.microsoft.com/office/word/2010/wordprocessingShape" mc:Ignorable="w14 wp14">
   <w:body>
     <w:sdt>
       <w:sdtPr>
@@ -398,7 +398,7 @@
                   </wp:anchor>
                 </w:drawing>
               </mc:Choice>
-              <mc:Fallback>
+              <mc:Fallback xmlns:w15="http://schemas.microsoft.com/office/word/2012/wordml">
                 <w:pict>
                   <v:shapetype w14:anchorId="6B7882A8" id="_x0000_t202" coordsize="21600,21600" o:spt="202" path="m,l,21600r21600,l21600,xe">
                     <v:stroke joinstyle="miter"/>
@@ -1236,7 +1236,7 @@
                   </wp:anchor>
                 </w:drawing>
               </mc:Choice>
-              <mc:Fallback>
+              <mc:Fallback xmlns:w15="http://schemas.microsoft.com/office/word/2012/wordml">
                 <w:pict>
                   <v:group w14:anchorId="7F35AAAB" id="Group 2" o:spid="_x0000_s1026" style="position:absolute;margin-left:0;margin-top:0;width:432.65pt;height:448.55pt;z-index:-251656192;mso-width-percent:706;mso-height-percent:566;mso-left-percent:220;mso-top-percent:300;mso-position-horizontal-relative:page;mso-position-vertical-relative:page;mso-width-percent:706;mso-height-percent:566;mso-left-percent:220;mso-top-percent:300" coordsize="43291,44910" o:gfxdata="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">
                     <o:lock v:ext="edit" aspectratio="t"/>
@@ -1736,7 +1736,7 @@
                   </wp:anchor>
                 </w:drawing>
               </mc:Choice>
-              <mc:Fallback>
+              <mc:Fallback xmlns:w15="http://schemas.microsoft.com/office/word/2012/wordml">
                 <w:pict>
                   <v:shape w14:anchorId="5E997CD5" id="Text Box 69" o:spid="_x0000_s1027" type="#_x0000_t202" style="position:absolute;margin-left:1in;margin-top:8in;width:468.2pt;height:171pt;z-index:251659264;visibility:visible;mso-wrap-style:square;mso-width-percent:765;mso-height-percent:0;mso-wrap-distance-left:9pt;mso-wrap-distance-top:0;mso-wrap-distance-right:9pt;mso-wrap-distance-bottom:0;mso-position-horizontal:absolute;mso-position-horizontal-relative:page;mso-position-vertical:absolute;mso-position-vertical-relative:page;mso-width-percent:765;mso-height-percent:0;mso-width-relative:page;mso-height-relative:margin;v-text-anchor:bottom" o:gfxdata="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" filled="f" stroked="f" strokeweight=".5pt">
                     <v:textbox inset="0,0,0,0">
@@ -4400,7 +4400,7 @@
                     <pic:cNvPicPr/>
                   </pic:nvPicPr>
                   <pic:blipFill>
-                    <a:blip r:embed="rId8">
+                    <a:blip r:embed="rId9">
                       <a:extLst>
                         <a:ext uri="{28A0092B-C50C-407E-A947-70E740481C1C}">
                           <a14:useLocalDpi xmlns:a14="http://schemas.microsoft.com/office/drawing/2010/main" val="0"/>
@@ -10375,15 +10375,7 @@
         <w:spacing w:before="120" w:after="120" w:line="240" w:lineRule="auto"/>
       </w:pPr>
       <w:r>
-        <w:t xml:space="preserve">The user has moved location but there is no stop for the trolley </w:t>
-      </w:r>
-      <w:proofErr w:type="spellStart"/>
-      <w:r>
-        <w:t>near by</w:t>
-      </w:r>
-      <w:proofErr w:type="spellEnd"/>
-      <w:r>
-        <w:t>. He/she wants to send a request so when they click on the ‘More’ button, they then click on the request a stop button. They will fill out the needed fields and submit the request. They will then see a confirmation message.</w:t>
+        <w:t>The user has moved location but there is no stop for the trolley near by. He/she wants to send a request so when they click on the ‘More’ button, they then click on the request a stop button. They will fill out the needed fields and submit the request. They will then see a confirmation message.</w:t>
       </w:r>
     </w:p>
     <w:p>
@@ -10461,8 +10453,8 @@
         <w:spacing w:before="120" w:after="120" w:line="240" w:lineRule="auto"/>
         <w:ind w:left="900"/>
         <w:sectPr>
-          <w:headerReference w:type="even" r:id="rId9"/>
-          <w:headerReference w:type="default" r:id="rId10"/>
+          <w:headerReference w:type="even" r:id="rId10"/>
+          <w:headerReference w:type="default" r:id="rId11"/>
           <w:pgSz w:w="12240" w:h="15840"/>
           <w:pgMar w:top="720" w:right="720" w:bottom="720" w:left="720" w:header="720" w:footer="720" w:gutter="0"/>
           <w:cols w:space="720"/>
@@ -16745,7 +16737,7 @@
                     <pic:cNvPicPr/>
                   </pic:nvPicPr>
                   <pic:blipFill>
-                    <a:blip r:embed="rId11">
+                    <a:blip r:embed="rId12">
                       <a:extLst>
                         <a:ext uri="{28A0092B-C50C-407E-A947-70E740481C1C}">
                           <a14:useLocalDpi xmlns:a14="http://schemas.microsoft.com/office/drawing/2010/main" val="0"/>
@@ -16834,70 +16826,24 @@
       <w:pPr>
         <w:spacing w:before="120" w:after="120" w:line="240" w:lineRule="auto"/>
       </w:pPr>
+    </w:p>
+    <w:p>
+      <w:pPr>
+        <w:spacing w:before="120" w:after="120" w:line="240" w:lineRule="auto"/>
+      </w:pPr>
+    </w:p>
+    <w:p>
+      <w:pPr>
+        <w:spacing w:before="120" w:after="120" w:line="240" w:lineRule="auto"/>
+      </w:pPr>
       <w:r>
         <w:rPr>
           <w:noProof/>
         </w:rPr>
         <w:drawing>
-          <wp:inline distT="0" distB="0" distL="0" distR="0" wp14:anchorId="32578573" wp14:editId="4B0E608F">
-            <wp:extent cx="6858000" cy="3550920"/>
-            <wp:effectExtent l="0" t="0" r="0" b="5080"/>
-            <wp:docPr id="6" name="Picture 6"/>
-            <wp:cNvGraphicFramePr>
-              <a:graphicFrameLocks xmlns:a="http://schemas.openxmlformats.org/drawingml/2006/main" noChangeAspect="1"/>
-            </wp:cNvGraphicFramePr>
-            <a:graphic xmlns:a="http://schemas.openxmlformats.org/drawingml/2006/main">
-              <a:graphicData uri="http://schemas.openxmlformats.org/drawingml/2006/picture">
-                <pic:pic xmlns:pic="http://schemas.openxmlformats.org/drawingml/2006/picture">
-                  <pic:nvPicPr>
-                    <pic:cNvPr id="0" name="Sequence Diagram-2.png"/>
-                    <pic:cNvPicPr/>
-                  </pic:nvPicPr>
-                  <pic:blipFill>
-                    <a:blip r:embed="rId12">
-                      <a:extLst>
-                        <a:ext uri="{28A0092B-C50C-407E-A947-70E740481C1C}">
-                          <a14:useLocalDpi xmlns:a14="http://schemas.microsoft.com/office/drawing/2010/main" val="0"/>
-                        </a:ext>
-                      </a:extLst>
-                    </a:blip>
-                    <a:stretch>
-                      <a:fillRect/>
-                    </a:stretch>
-                  </pic:blipFill>
-                  <pic:spPr>
-                    <a:xfrm>
-                      <a:off x="0" y="0"/>
-                      <a:ext cx="6858000" cy="3550920"/>
-                    </a:xfrm>
-                    <a:prstGeom prst="rect">
-                      <a:avLst/>
-                    </a:prstGeom>
-                  </pic:spPr>
-                </pic:pic>
-              </a:graphicData>
-            </a:graphic>
-          </wp:inline>
-        </w:drawing>
-      </w:r>
-    </w:p>
-    <w:p>
-      <w:pPr>
-        <w:spacing w:before="120" w:after="120" w:line="240" w:lineRule="auto"/>
-      </w:pPr>
-    </w:p>
-    <w:p>
-      <w:pPr>
-        <w:spacing w:before="120" w:after="120" w:line="240" w:lineRule="auto"/>
-      </w:pPr>
-      <w:r>
-        <w:rPr>
-          <w:noProof/>
-        </w:rPr>
-        <w:drawing>
-          <wp:inline distT="0" distB="0" distL="0" distR="0" wp14:anchorId="2310474E" wp14:editId="33D45013">
-            <wp:extent cx="6858000" cy="3578754"/>
-            <wp:effectExtent l="0" t="0" r="0" b="3175"/>
+          <wp:inline distT="0" distB="0" distL="0" distR="0" wp14:anchorId="2310474E" wp14:editId="40209D31">
+            <wp:extent cx="6857998" cy="3578754"/>
+            <wp:effectExtent l="0" t="0" r="635" b="3175"/>
             <wp:docPr id="3" name="Picture 3"/>
             <wp:cNvGraphicFramePr>
               <a:graphicFrameLocks xmlns:a="http://schemas.openxmlformats.org/drawingml/2006/main" noChangeAspect="1"/>
@@ -16924,7 +16870,7 @@
                   <pic:spPr>
                     <a:xfrm>
                       <a:off x="0" y="0"/>
-                      <a:ext cx="6858000" cy="3578754"/>
+                      <a:ext cx="6857998" cy="3578754"/>
                     </a:xfrm>
                     <a:prstGeom prst="rect">
                       <a:avLst/>
@@ -16947,22 +16893,11 @@
       <w:pPr>
         <w:spacing w:before="120" w:after="120" w:line="240" w:lineRule="auto"/>
       </w:pPr>
-    </w:p>
-    <w:p>
-      <w:pPr>
-        <w:spacing w:before="120" w:after="120" w:line="240" w:lineRule="auto"/>
-      </w:pPr>
-    </w:p>
-    <w:p>
-      <w:r>
-        <w:rPr>
-          <w:noProof/>
-        </w:rPr>
-        <w:lastRenderedPageBreak/>
+      <w:r>
         <w:drawing>
-          <wp:inline distT="0" distB="0" distL="0" distR="0" wp14:anchorId="418671E2" wp14:editId="7A127CC8">
-            <wp:extent cx="6743700" cy="3550920"/>
-            <wp:effectExtent l="0" t="0" r="12700" b="5080"/>
+          <wp:inline distT="0" distB="0" distL="0" distR="0" wp14:anchorId="679DF4C4" wp14:editId="5F37B925">
+            <wp:extent cx="6743700" cy="3491738"/>
+            <wp:effectExtent l="0" t="0" r="0" b="0"/>
             <wp:docPr id="5" name="Picture 5"/>
             <wp:cNvGraphicFramePr>
               <a:graphicFrameLocks xmlns:a="http://schemas.openxmlformats.org/drawingml/2006/main" noChangeAspect="1"/>
@@ -16989,7 +16924,7 @@
                   <pic:spPr>
                     <a:xfrm>
                       <a:off x="0" y="0"/>
-                      <a:ext cx="6743700" cy="3550920"/>
+                      <a:ext cx="6743700" cy="3491738"/>
                     </a:xfrm>
                     <a:prstGeom prst="rect">
                       <a:avLst/>
@@ -17002,14 +16937,20 @@
         </w:drawing>
       </w:r>
     </w:p>
+    <w:p>
+      <w:pPr>
+        <w:spacing w:before="120" w:after="120" w:line="240" w:lineRule="auto"/>
+      </w:pPr>
+    </w:p>
     <w:p/>
+    <w:p/>
     <w:p>
       <w:r>
         <w:rPr>
           <w:noProof/>
         </w:rPr>
         <w:drawing>
-          <wp:inline distT="0" distB="0" distL="0" distR="0" wp14:anchorId="78064FD0" wp14:editId="5D0E464A">
+          <wp:inline distT="0" distB="0" distL="0" distR="0" wp14:anchorId="78064FD0" wp14:editId="1D1BBFA9">
             <wp:extent cx="6858000" cy="3550920"/>
             <wp:effectExtent l="0" t="0" r="0" b="5080"/>
             <wp:docPr id="8" name="Picture 8"/>
@@ -17052,21 +16993,14 @@
       </w:r>
     </w:p>
     <w:p/>
-    <w:p>
-      <w:r>
-        <w:br w:type="page"/>
-      </w:r>
-    </w:p>
-    <w:p>
-      <w:r>
-        <w:rPr>
-          <w:noProof/>
-        </w:rPr>
-        <w:lastRenderedPageBreak/>
+    <w:p/>
+    <w:p/>
+    <w:p>
+      <w:r>
         <w:drawing>
-          <wp:inline distT="0" distB="0" distL="0" distR="0" wp14:anchorId="1781B48A" wp14:editId="7DECEE2D">
-            <wp:extent cx="6739427" cy="3550920"/>
-            <wp:effectExtent l="0" t="0" r="0" b="5080"/>
+          <wp:inline distT="0" distB="0" distL="0" distR="0" wp14:anchorId="21DF165A" wp14:editId="45996EFF">
+            <wp:extent cx="6739427" cy="3489525"/>
+            <wp:effectExtent l="0" t="0" r="0" b="0"/>
             <wp:docPr id="16" name="Picture 16"/>
             <wp:cNvGraphicFramePr>
               <a:graphicFrameLocks xmlns:a="http://schemas.openxmlformats.org/drawingml/2006/main" noChangeAspect="1"/>
@@ -17093,7 +17027,7 @@
                   <pic:spPr>
                     <a:xfrm>
                       <a:off x="0" y="0"/>
-                      <a:ext cx="6739427" cy="3550920"/>
+                      <a:ext cx="6739427" cy="3489525"/>
                     </a:xfrm>
                     <a:prstGeom prst="rect">
                       <a:avLst/>
@@ -17105,15 +17039,19 @@
           </wp:inline>
         </w:drawing>
       </w:r>
+      <w:r>
+        <w:br w:type="page"/>
+      </w:r>
     </w:p>
     <w:p/>
+    <w:p/>
     <w:p>
       <w:r>
         <w:rPr>
           <w:noProof/>
         </w:rPr>
         <w:drawing>
-          <wp:inline distT="0" distB="0" distL="0" distR="0" wp14:anchorId="398681F0" wp14:editId="05503647">
+          <wp:inline distT="0" distB="0" distL="0" distR="0" wp14:anchorId="398681F0" wp14:editId="0C15C663">
             <wp:extent cx="6858000" cy="3550920"/>
             <wp:effectExtent l="0" t="0" r="0" b="5080"/>
             <wp:docPr id="1" name="Picture 1"/>
@@ -17158,19 +17096,10 @@
     <w:p/>
     <w:p>
       <w:r>
-        <w:br w:type="page"/>
-      </w:r>
-    </w:p>
-    <w:p>
-      <w:r>
-        <w:rPr>
-          <w:noProof/>
-        </w:rPr>
-        <w:lastRenderedPageBreak/>
         <w:drawing>
-          <wp:inline distT="0" distB="0" distL="0" distR="0" wp14:anchorId="04E44FC9" wp14:editId="3B97F650">
-            <wp:extent cx="6736876" cy="3550837"/>
-            <wp:effectExtent l="0" t="0" r="0" b="5715"/>
+          <wp:inline distT="0" distB="0" distL="0" distR="0" wp14:anchorId="678AF670" wp14:editId="3E16AA17">
+            <wp:extent cx="6737034" cy="3488286"/>
+            <wp:effectExtent l="0" t="0" r="0" b="0"/>
             <wp:docPr id="4" name="Picture 4"/>
             <wp:cNvGraphicFramePr>
               <a:graphicFrameLocks xmlns:a="http://schemas.openxmlformats.org/drawingml/2006/main" noChangeAspect="1"/>
@@ -17197,7 +17126,7 @@
                   <pic:spPr>
                     <a:xfrm>
                       <a:off x="0" y="0"/>
-                      <a:ext cx="6737034" cy="3550920"/>
+                      <a:ext cx="6737034" cy="3488286"/>
                     </a:xfrm>
                     <a:prstGeom prst="rect">
                       <a:avLst/>
@@ -17209,15 +17138,19 @@
           </wp:inline>
         </w:drawing>
       </w:r>
+      <w:r>
+        <w:br w:type="page"/>
+      </w:r>
     </w:p>
     <w:p/>
+    <w:p/>
     <w:p>
       <w:r>
         <w:rPr>
           <w:noProof/>
         </w:rPr>
         <w:drawing>
-          <wp:inline distT="0" distB="0" distL="0" distR="0" wp14:anchorId="6A20856E" wp14:editId="7A453862">
+          <wp:inline distT="0" distB="0" distL="0" distR="0" wp14:anchorId="6A20856E" wp14:editId="2BF46D14">
             <wp:extent cx="6858000" cy="3550920"/>
             <wp:effectExtent l="0" t="0" r="0" b="5080"/>
             <wp:docPr id="10" name="Picture 10"/>
@@ -17262,19 +17195,10 @@
     <w:p/>
     <w:p>
       <w:r>
-        <w:br w:type="page"/>
-      </w:r>
-    </w:p>
-    <w:p>
-      <w:r>
-        <w:rPr>
-          <w:noProof/>
-        </w:rPr>
-        <w:lastRenderedPageBreak/>
         <w:drawing>
-          <wp:inline distT="0" distB="0" distL="0" distR="0" wp14:anchorId="223A5411" wp14:editId="5C83EE81">
-            <wp:extent cx="6736876" cy="3550920"/>
-            <wp:effectExtent l="0" t="0" r="0" b="5080"/>
+          <wp:inline distT="0" distB="0" distL="0" distR="0" wp14:anchorId="1D48654C" wp14:editId="1C591705">
+            <wp:extent cx="6736876" cy="3488204"/>
+            <wp:effectExtent l="0" t="0" r="0" b="0"/>
             <wp:docPr id="15" name="Picture 15"/>
             <wp:cNvGraphicFramePr>
               <a:graphicFrameLocks xmlns:a="http://schemas.openxmlformats.org/drawingml/2006/main" noChangeAspect="1"/>
@@ -17301,7 +17225,7 @@
                   <pic:spPr>
                     <a:xfrm>
                       <a:off x="0" y="0"/>
-                      <a:ext cx="6736876" cy="3550920"/>
+                      <a:ext cx="6736876" cy="3488204"/>
                     </a:xfrm>
                     <a:prstGeom prst="rect">
                       <a:avLst/>
@@ -17313,15 +17237,19 @@
           </wp:inline>
         </w:drawing>
       </w:r>
+      <w:r>
+        <w:br w:type="page"/>
+      </w:r>
     </w:p>
     <w:p/>
+    <w:p/>
     <w:p>
       <w:r>
         <w:rPr>
           <w:noProof/>
         </w:rPr>
         <w:drawing>
-          <wp:inline distT="0" distB="0" distL="0" distR="0" wp14:anchorId="39F32A51" wp14:editId="4B6FA65C">
+          <wp:inline distT="0" distB="0" distL="0" distR="0" wp14:anchorId="39F32A51" wp14:editId="1EB02848">
             <wp:extent cx="6858000" cy="3550920"/>
             <wp:effectExtent l="0" t="0" r="0" b="5080"/>
             <wp:docPr id="17" name="Picture 17"/>
@@ -17366,19 +17294,10 @@
     <w:p/>
     <w:p>
       <w:r>
-        <w:br w:type="page"/>
-      </w:r>
-    </w:p>
-    <w:p>
-      <w:r>
-        <w:rPr>
-          <w:noProof/>
-        </w:rPr>
-        <w:lastRenderedPageBreak/>
         <w:drawing>
-          <wp:inline distT="0" distB="0" distL="0" distR="0" wp14:anchorId="25CA057E" wp14:editId="1C93DF6F">
-            <wp:extent cx="6736876" cy="3550920"/>
-            <wp:effectExtent l="0" t="0" r="0" b="5080"/>
+          <wp:inline distT="0" distB="0" distL="0" distR="0" wp14:anchorId="21EACEAD" wp14:editId="615E391E">
+            <wp:extent cx="6736876" cy="3488204"/>
+            <wp:effectExtent l="0" t="0" r="0" b="0"/>
             <wp:docPr id="18" name="Picture 18"/>
             <wp:cNvGraphicFramePr>
               <a:graphicFrameLocks xmlns:a="http://schemas.openxmlformats.org/drawingml/2006/main" noChangeAspect="1"/>
@@ -17405,7 +17324,7 @@
                   <pic:spPr>
                     <a:xfrm>
                       <a:off x="0" y="0"/>
-                      <a:ext cx="6736876" cy="3550920"/>
+                      <a:ext cx="6736876" cy="3488204"/>
                     </a:xfrm>
                     <a:prstGeom prst="rect">
                       <a:avLst/>
@@ -17417,15 +17336,19 @@
           </wp:inline>
         </w:drawing>
       </w:r>
+      <w:r>
+        <w:br w:type="page"/>
+      </w:r>
     </w:p>
     <w:p/>
+    <w:p/>
     <w:p>
       <w:r>
         <w:rPr>
           <w:noProof/>
         </w:rPr>
         <w:drawing>
-          <wp:inline distT="0" distB="0" distL="0" distR="0" wp14:anchorId="3E38B967" wp14:editId="6EA412A6">
+          <wp:inline distT="0" distB="0" distL="0" distR="0" wp14:anchorId="3E38B967" wp14:editId="11B7ADBE">
             <wp:extent cx="6858000" cy="3550920"/>
             <wp:effectExtent l="0" t="0" r="0" b="5080"/>
             <wp:docPr id="19" name="Picture 19"/>
@@ -17467,20 +17390,12 @@
         </w:drawing>
       </w:r>
     </w:p>
-    <w:p>
-      <w:r>
-        <w:br w:type="page"/>
-      </w:r>
-    </w:p>
-    <w:p>
-      <w:r>
-        <w:rPr>
-          <w:noProof/>
-        </w:rPr>
-        <w:lastRenderedPageBreak/>
+    <w:p/>
+    <w:p>
+      <w:r>
         <w:drawing>
-          <wp:inline distT="0" distB="0" distL="0" distR="0" wp14:anchorId="642DD687" wp14:editId="79BCD5A3">
-            <wp:extent cx="6736876" cy="3488204"/>
+          <wp:inline distT="0" distB="0" distL="0" distR="0" wp14:anchorId="6B097F9D" wp14:editId="72B33934">
+            <wp:extent cx="6736874" cy="3488204"/>
             <wp:effectExtent l="0" t="0" r="0" b="0"/>
             <wp:docPr id="20" name="Picture 20"/>
             <wp:cNvGraphicFramePr>
@@ -17508,7 +17423,7 @@
                   <pic:spPr>
                     <a:xfrm>
                       <a:off x="0" y="0"/>
-                      <a:ext cx="6736876" cy="3488204"/>
+                      <a:ext cx="6736874" cy="3488204"/>
                     </a:xfrm>
                     <a:prstGeom prst="rect">
                       <a:avLst/>
@@ -17520,15 +17435,19 @@
           </wp:inline>
         </w:drawing>
       </w:r>
+      <w:r>
+        <w:br w:type="page"/>
+      </w:r>
     </w:p>
     <w:p/>
+    <w:p/>
     <w:p>
       <w:r>
         <w:rPr>
           <w:noProof/>
         </w:rPr>
         <w:drawing>
-          <wp:inline distT="0" distB="0" distL="0" distR="0" wp14:anchorId="7FB00729" wp14:editId="72AF9CC4">
+          <wp:inline distT="0" distB="0" distL="0" distR="0" wp14:anchorId="7FB00729" wp14:editId="70C313AA">
             <wp:extent cx="6858000" cy="3550920"/>
             <wp:effectExtent l="0" t="0" r="0" b="5080"/>
             <wp:docPr id="21" name="Picture 21"/>
@@ -17570,21 +17489,13 @@
         </w:drawing>
       </w:r>
     </w:p>
-    <w:p>
-      <w:r>
-        <w:br w:type="page"/>
-      </w:r>
-    </w:p>
-    <w:p>
-      <w:r>
-        <w:rPr>
-          <w:noProof/>
-        </w:rPr>
-        <w:lastRenderedPageBreak/>
+    <w:p/>
+    <w:p>
+      <w:r>
         <w:drawing>
-          <wp:inline distT="0" distB="0" distL="0" distR="0" wp14:anchorId="3B2AB166" wp14:editId="319E5E2D">
-            <wp:extent cx="6736876" cy="3550920"/>
-            <wp:effectExtent l="0" t="0" r="0" b="5080"/>
+          <wp:inline distT="0" distB="0" distL="0" distR="0" wp14:anchorId="47C93264" wp14:editId="58DF47E2">
+            <wp:extent cx="6736876" cy="3488204"/>
+            <wp:effectExtent l="0" t="0" r="0" b="0"/>
             <wp:docPr id="22" name="Picture 22"/>
             <wp:cNvGraphicFramePr>
               <a:graphicFrameLocks xmlns:a="http://schemas.openxmlformats.org/drawingml/2006/main" noChangeAspect="1"/>
@@ -17611,7 +17522,7 @@
                   <pic:spPr>
                     <a:xfrm>
                       <a:off x="0" y="0"/>
-                      <a:ext cx="6736876" cy="3550920"/>
+                      <a:ext cx="6736876" cy="3488204"/>
                     </a:xfrm>
                     <a:prstGeom prst="rect">
                       <a:avLst/>
@@ -17623,6 +17534,8 @@
           </wp:inline>
         </w:drawing>
       </w:r>
+      <w:bookmarkStart w:id="24" w:name="_GoBack"/>
+      <w:bookmarkEnd w:id="24"/>
       <w:r>
         <w:br w:type="page"/>
       </w:r>
@@ -17632,7 +17545,7 @@
         <w:pStyle w:val="Heading2"/>
         <w:ind w:firstLine="360"/>
       </w:pPr>
-      <w:bookmarkStart w:id="24" w:name="_Toc274148871"/>
+      <w:bookmarkStart w:id="25" w:name="_Toc274148871"/>
       <w:r>
         <w:lastRenderedPageBreak/>
         <w:t xml:space="preserve">6.5 </w:t>
@@ -17640,7 +17553,7 @@
       <w:r>
         <w:t>Appendix E - User Interface designs.</w:t>
       </w:r>
-      <w:bookmarkEnd w:id="24"/>
+      <w:bookmarkEnd w:id="25"/>
     </w:p>
     <w:p/>
     <w:p>
@@ -17993,7 +17906,7 @@
         <w:pStyle w:val="Heading2"/>
         <w:ind w:firstLine="360"/>
       </w:pPr>
-      <w:bookmarkStart w:id="25" w:name="_Toc274148872"/>
+      <w:bookmarkStart w:id="26" w:name="_Toc274148872"/>
       <w:r>
         <w:lastRenderedPageBreak/>
         <w:t xml:space="preserve">6.6 </w:t>
@@ -18001,7 +17914,7 @@
       <w:r>
         <w:t>Appendix F - Diary of meeting and tasks.</w:t>
       </w:r>
-      <w:bookmarkEnd w:id="25"/>
+      <w:bookmarkEnd w:id="26"/>
     </w:p>
     <w:p>
       <w:pPr>
@@ -24371,16 +24284,7 @@
               <w:cnfStyle w:val="100000000000" w:firstRow="1" w:lastRow="0" w:firstColumn="0" w:lastColumn="0" w:oddVBand="0" w:evenVBand="0" w:oddHBand="0" w:evenHBand="0" w:firstRowFirstColumn="0" w:firstRowLastColumn="0" w:lastRowFirstColumn="0" w:lastRowLastColumn="0"/>
             </w:pPr>
             <w:r>
-              <w:t>Monday</w:t>
-            </w:r>
-            <w:r>
-              <w:t xml:space="preserve">, October </w:t>
-            </w:r>
-            <w:r>
-              <w:t>13</w:t>
-            </w:r>
-            <w:r>
-              <w:t xml:space="preserve"> 2014</w:t>
+              <w:t>Monday, October 13 2014</w:t>
             </w:r>
           </w:p>
         </w:tc>
@@ -24451,10 +24355,7 @@
               <w:cnfStyle w:val="000000000000" w:firstRow="0" w:lastRow="0" w:firstColumn="0" w:lastColumn="0" w:oddVBand="0" w:evenVBand="0" w:oddHBand="0" w:evenHBand="0" w:firstRowFirstColumn="0" w:firstRowLastColumn="0" w:lastRowFirstColumn="0" w:lastRowLastColumn="0"/>
             </w:pPr>
             <w:r>
-              <w:t>7</w:t>
-            </w:r>
-            <w:r>
-              <w:t>:00 pm</w:t>
+              <w:t>7:00 pm</w:t>
             </w:r>
           </w:p>
         </w:tc>
@@ -24488,10 +24389,7 @@
               <w:cnfStyle w:val="000000100000" w:firstRow="0" w:lastRow="0" w:firstColumn="0" w:lastColumn="0" w:oddVBand="0" w:evenVBand="0" w:oddHBand="1" w:evenHBand="0" w:firstRowFirstColumn="0" w:firstRowLastColumn="0" w:lastRowFirstColumn="0" w:lastRowLastColumn="0"/>
             </w:pPr>
             <w:r>
-              <w:t>10</w:t>
-            </w:r>
-            <w:r>
-              <w:t>:00 pm</w:t>
+              <w:t>10:00 pm</w:t>
             </w:r>
           </w:p>
         </w:tc>
@@ -24710,13 +24608,7 @@
               <w:cnfStyle w:val="000000100000" w:firstRow="0" w:lastRow="0" w:firstColumn="0" w:lastColumn="0" w:oddVBand="0" w:evenVBand="0" w:oddHBand="1" w:evenHBand="0" w:firstRowFirstColumn="0" w:firstRowLastColumn="0" w:lastRowFirstColumn="0" w:lastRowLastColumn="0"/>
             </w:pPr>
             <w:r>
-              <w:t>3</w:t>
-            </w:r>
-            <w:r>
-              <w:t xml:space="preserve"> hour</w:t>
-            </w:r>
-            <w:r>
-              <w:t>s</w:t>
+              <w:t>3 hours</w:t>
             </w:r>
           </w:p>
         </w:tc>
@@ -25757,8 +25649,6 @@
             <w:r>
               <w:t>FIU CS Lab</w:t>
             </w:r>
-            <w:bookmarkStart w:id="26" w:name="_GoBack"/>
-            <w:bookmarkEnd w:id="26"/>
           </w:p>
         </w:tc>
       </w:tr>
@@ -26031,10 +25921,7 @@
               <w:cnfStyle w:val="000000000000" w:firstRow="0" w:lastRow="0" w:firstColumn="0" w:lastColumn="0" w:oddVBand="0" w:evenVBand="0" w:oddHBand="0" w:evenHBand="0" w:firstRowFirstColumn="0" w:firstRowLastColumn="0" w:lastRowFirstColumn="0" w:lastRowLastColumn="0"/>
             </w:pPr>
             <w:r>
-              <w:t>Testing</w:t>
-            </w:r>
-            <w:r>
-              <w:t xml:space="preserve"> on the Login and Registration modules</w:t>
+              <w:t>Testing on the Login and Registration modules</w:t>
             </w:r>
           </w:p>
         </w:tc>
@@ -26181,7 +26068,7 @@
 </file>
 
 <file path=word/endnotes.xml><?xml version="1.0" encoding="utf-8"?>
-<w:endnotes xmlns:wpc="http://schemas.microsoft.com/office/word/2010/wordprocessingCanvas" xmlns:mc="http://schemas.openxmlformats.org/markup-compatibility/2006" xmlns:o="urn:schemas-microsoft-com:office:office" xmlns:r="http://schemas.openxmlformats.org/officeDocument/2006/relationships" xmlns:m="http://schemas.openxmlformats.org/officeDocument/2006/math" xmlns:v="urn:schemas-microsoft-com:vml" xmlns:wp14="http://schemas.microsoft.com/office/word/2010/wordprocessingDrawing" xmlns:wp="http://schemas.openxmlformats.org/drawingml/2006/wordprocessingDrawing" xmlns:w10="urn:schemas-microsoft-com:office:word" xmlns:w="http://schemas.openxmlformats.org/wordprocessingml/2006/main" xmlns:w14="http://schemas.microsoft.com/office/word/2010/wordml" xmlns:w15="http://schemas.microsoft.com/office/word/2012/wordml" xmlns:wpg="http://schemas.microsoft.com/office/word/2010/wordprocessingGroup" xmlns:wpi="http://schemas.microsoft.com/office/word/2010/wordprocessingInk" xmlns:wne="http://schemas.microsoft.com/office/word/2006/wordml" xmlns:wps="http://schemas.microsoft.com/office/word/2010/wordprocessingShape" mc:Ignorable="w14 w15 wp14">
+<w:endnotes xmlns:wpc="http://schemas.microsoft.com/office/word/2010/wordprocessingCanvas" xmlns:mo="http://schemas.microsoft.com/office/mac/office/2008/main" xmlns:mc="http://schemas.openxmlformats.org/markup-compatibility/2006" xmlns:mv="urn:schemas-microsoft-com:mac:vml" xmlns:o="urn:schemas-microsoft-com:office:office" xmlns:r="http://schemas.openxmlformats.org/officeDocument/2006/relationships" xmlns:m="http://schemas.openxmlformats.org/officeDocument/2006/math" xmlns:v="urn:schemas-microsoft-com:vml" xmlns:wp14="http://schemas.microsoft.com/office/word/2010/wordprocessingDrawing" xmlns:wp="http://schemas.openxmlformats.org/drawingml/2006/wordprocessingDrawing" xmlns:w10="urn:schemas-microsoft-com:office:word" xmlns:w="http://schemas.openxmlformats.org/wordprocessingml/2006/main" xmlns:w14="http://schemas.microsoft.com/office/word/2010/wordml" xmlns:wpg="http://schemas.microsoft.com/office/word/2010/wordprocessingGroup" xmlns:wpi="http://schemas.microsoft.com/office/word/2010/wordprocessingInk" xmlns:wne="http://schemas.microsoft.com/office/word/2006/wordml" xmlns:wps="http://schemas.microsoft.com/office/word/2010/wordprocessingShape" mc:Ignorable="w14 wp14">
   <w:endnote w:type="separator" w:id="-1">
     <w:p>
       <w:pPr>
@@ -26206,7 +26093,7 @@
 </file>
 
 <file path=word/footnotes.xml><?xml version="1.0" encoding="utf-8"?>
-<w:footnotes xmlns:wpc="http://schemas.microsoft.com/office/word/2010/wordprocessingCanvas" xmlns:mc="http://schemas.openxmlformats.org/markup-compatibility/2006" xmlns:o="urn:schemas-microsoft-com:office:office" xmlns:r="http://schemas.openxmlformats.org/officeDocument/2006/relationships" xmlns:m="http://schemas.openxmlformats.org/officeDocument/2006/math" xmlns:v="urn:schemas-microsoft-com:vml" xmlns:wp14="http://schemas.microsoft.com/office/word/2010/wordprocessingDrawing" xmlns:wp="http://schemas.openxmlformats.org/drawingml/2006/wordprocessingDrawing" xmlns:w10="urn:schemas-microsoft-com:office:word" xmlns:w="http://schemas.openxmlformats.org/wordprocessingml/2006/main" xmlns:w14="http://schemas.microsoft.com/office/word/2010/wordml" xmlns:w15="http://schemas.microsoft.com/office/word/2012/wordml" xmlns:wpg="http://schemas.microsoft.com/office/word/2010/wordprocessingGroup" xmlns:wpi="http://schemas.microsoft.com/office/word/2010/wordprocessingInk" xmlns:wne="http://schemas.microsoft.com/office/word/2006/wordml" xmlns:wps="http://schemas.microsoft.com/office/word/2010/wordprocessingShape" mc:Ignorable="w14 w15 wp14">
+<w:footnotes xmlns:wpc="http://schemas.microsoft.com/office/word/2010/wordprocessingCanvas" xmlns:mo="http://schemas.microsoft.com/office/mac/office/2008/main" xmlns:mc="http://schemas.openxmlformats.org/markup-compatibility/2006" xmlns:mv="urn:schemas-microsoft-com:mac:vml" xmlns:o="urn:schemas-microsoft-com:office:office" xmlns:r="http://schemas.openxmlformats.org/officeDocument/2006/relationships" xmlns:m="http://schemas.openxmlformats.org/officeDocument/2006/math" xmlns:v="urn:schemas-microsoft-com:vml" xmlns:wp14="http://schemas.microsoft.com/office/word/2010/wordprocessingDrawing" xmlns:wp="http://schemas.openxmlformats.org/drawingml/2006/wordprocessingDrawing" xmlns:w10="urn:schemas-microsoft-com:office:word" xmlns:w="http://schemas.openxmlformats.org/wordprocessingml/2006/main" xmlns:w14="http://schemas.microsoft.com/office/word/2010/wordml" xmlns:wpg="http://schemas.microsoft.com/office/word/2010/wordprocessingGroup" xmlns:wpi="http://schemas.microsoft.com/office/word/2010/wordprocessingInk" xmlns:wne="http://schemas.microsoft.com/office/word/2006/wordml" xmlns:wps="http://schemas.microsoft.com/office/word/2010/wordprocessingShape" mc:Ignorable="w14 wp14">
   <w:footnote w:type="separator" w:id="-1">
     <w:p>
       <w:pPr>
@@ -26231,7 +26118,7 @@
 </file>
 
 <file path=word/header1.xml><?xml version="1.0" encoding="utf-8"?>
-<w:hdr xmlns:wpc="http://schemas.microsoft.com/office/word/2010/wordprocessingCanvas" xmlns:mc="http://schemas.openxmlformats.org/markup-compatibility/2006" xmlns:o="urn:schemas-microsoft-com:office:office" xmlns:r="http://schemas.openxmlformats.org/officeDocument/2006/relationships" xmlns:m="http://schemas.openxmlformats.org/officeDocument/2006/math" xmlns:v="urn:schemas-microsoft-com:vml" xmlns:wp14="http://schemas.microsoft.com/office/word/2010/wordprocessingDrawing" xmlns:wp="http://schemas.openxmlformats.org/drawingml/2006/wordprocessingDrawing" xmlns:w10="urn:schemas-microsoft-com:office:word" xmlns:w="http://schemas.openxmlformats.org/wordprocessingml/2006/main" xmlns:w14="http://schemas.microsoft.com/office/word/2010/wordml" xmlns:w15="http://schemas.microsoft.com/office/word/2012/wordml" xmlns:wpg="http://schemas.microsoft.com/office/word/2010/wordprocessingGroup" xmlns:wpi="http://schemas.microsoft.com/office/word/2010/wordprocessingInk" xmlns:wne="http://schemas.microsoft.com/office/word/2006/wordml" xmlns:wps="http://schemas.microsoft.com/office/word/2010/wordprocessingShape" mc:Ignorable="w14 w15 wp14">
+<w:hdr xmlns:wpc="http://schemas.microsoft.com/office/word/2010/wordprocessingCanvas" xmlns:mo="http://schemas.microsoft.com/office/mac/office/2008/main" xmlns:mc="http://schemas.openxmlformats.org/markup-compatibility/2006" xmlns:mv="urn:schemas-microsoft-com:mac:vml" xmlns:o="urn:schemas-microsoft-com:office:office" xmlns:r="http://schemas.openxmlformats.org/officeDocument/2006/relationships" xmlns:m="http://schemas.openxmlformats.org/officeDocument/2006/math" xmlns:v="urn:schemas-microsoft-com:vml" xmlns:wp14="http://schemas.microsoft.com/office/word/2010/wordprocessingDrawing" xmlns:wp="http://schemas.openxmlformats.org/drawingml/2006/wordprocessingDrawing" xmlns:w10="urn:schemas-microsoft-com:office:word" xmlns:w="http://schemas.openxmlformats.org/wordprocessingml/2006/main" xmlns:w14="http://schemas.microsoft.com/office/word/2010/wordml" xmlns:wpg="http://schemas.microsoft.com/office/word/2010/wordprocessingGroup" xmlns:wpi="http://schemas.microsoft.com/office/word/2010/wordprocessingInk" xmlns:wne="http://schemas.microsoft.com/office/word/2006/wordml" xmlns:wps="http://schemas.microsoft.com/office/word/2010/wordprocessingShape" mc:Ignorable="w14 wp14">
   <w:p>
     <w:pPr>
       <w:pStyle w:val="Header"/>
@@ -26269,7 +26156,7 @@
 </file>
 
 <file path=word/header2.xml><?xml version="1.0" encoding="utf-8"?>
-<w:hdr xmlns:wpc="http://schemas.microsoft.com/office/word/2010/wordprocessingCanvas" xmlns:mc="http://schemas.openxmlformats.org/markup-compatibility/2006" xmlns:o="urn:schemas-microsoft-com:office:office" xmlns:r="http://schemas.openxmlformats.org/officeDocument/2006/relationships" xmlns:m="http://schemas.openxmlformats.org/officeDocument/2006/math" xmlns:v="urn:schemas-microsoft-com:vml" xmlns:wp14="http://schemas.microsoft.com/office/word/2010/wordprocessingDrawing" xmlns:wp="http://schemas.openxmlformats.org/drawingml/2006/wordprocessingDrawing" xmlns:w10="urn:schemas-microsoft-com:office:word" xmlns:w="http://schemas.openxmlformats.org/wordprocessingml/2006/main" xmlns:w14="http://schemas.microsoft.com/office/word/2010/wordml" xmlns:w15="http://schemas.microsoft.com/office/word/2012/wordml" xmlns:wpg="http://schemas.microsoft.com/office/word/2010/wordprocessingGroup" xmlns:wpi="http://schemas.microsoft.com/office/word/2010/wordprocessingInk" xmlns:wne="http://schemas.microsoft.com/office/word/2006/wordml" xmlns:wps="http://schemas.microsoft.com/office/word/2010/wordprocessingShape" mc:Ignorable="w14 w15 wp14">
+<w:hdr xmlns:wpc="http://schemas.microsoft.com/office/word/2010/wordprocessingCanvas" xmlns:mo="http://schemas.microsoft.com/office/mac/office/2008/main" xmlns:mc="http://schemas.openxmlformats.org/markup-compatibility/2006" xmlns:mv="urn:schemas-microsoft-com:mac:vml" xmlns:o="urn:schemas-microsoft-com:office:office" xmlns:r="http://schemas.openxmlformats.org/officeDocument/2006/relationships" xmlns:m="http://schemas.openxmlformats.org/officeDocument/2006/math" xmlns:v="urn:schemas-microsoft-com:vml" xmlns:wp14="http://schemas.microsoft.com/office/word/2010/wordprocessingDrawing" xmlns:wp="http://schemas.openxmlformats.org/drawingml/2006/wordprocessingDrawing" xmlns:w10="urn:schemas-microsoft-com:office:word" xmlns:w="http://schemas.openxmlformats.org/wordprocessingml/2006/main" xmlns:w14="http://schemas.microsoft.com/office/word/2010/wordml" xmlns:wpg="http://schemas.microsoft.com/office/word/2010/wordprocessingGroup" xmlns:wpi="http://schemas.microsoft.com/office/word/2010/wordprocessingInk" xmlns:wne="http://schemas.microsoft.com/office/word/2006/wordml" xmlns:wps="http://schemas.microsoft.com/office/word/2010/wordprocessingShape" mc:Ignorable="w14 wp14">
   <w:p>
     <w:pPr>
       <w:pStyle w:val="Header"/>
@@ -26301,7 +26188,7 @@
         <w:rStyle w:val="PageNumber"/>
         <w:noProof/>
       </w:rPr>
-      <w:t>46</w:t>
+      <w:t>36</w:t>
     </w:r>
     <w:r>
       <w:rPr>
@@ -26320,7 +26207,7 @@
 </file>
 
 <file path=word/numbering.xml><?xml version="1.0" encoding="utf-8"?>
-<w:numbering xmlns:wpc="http://schemas.microsoft.com/office/word/2010/wordprocessingCanvas" xmlns:mc="http://schemas.openxmlformats.org/markup-compatibility/2006" xmlns:o="urn:schemas-microsoft-com:office:office" xmlns:r="http://schemas.openxmlformats.org/officeDocument/2006/relationships" xmlns:m="http://schemas.openxmlformats.org/officeDocument/2006/math" xmlns:v="urn:schemas-microsoft-com:vml" xmlns:wp14="http://schemas.microsoft.com/office/word/2010/wordprocessingDrawing" xmlns:wp="http://schemas.openxmlformats.org/drawingml/2006/wordprocessingDrawing" xmlns:w10="urn:schemas-microsoft-com:office:word" xmlns:w="http://schemas.openxmlformats.org/wordprocessingml/2006/main" xmlns:w14="http://schemas.microsoft.com/office/word/2010/wordml" xmlns:w15="http://schemas.microsoft.com/office/word/2012/wordml" xmlns:wpg="http://schemas.microsoft.com/office/word/2010/wordprocessingGroup" xmlns:wpi="http://schemas.microsoft.com/office/word/2010/wordprocessingInk" xmlns:wne="http://schemas.microsoft.com/office/word/2006/wordml" xmlns:wps="http://schemas.microsoft.com/office/word/2010/wordprocessingShape" mc:Ignorable="w14 w15 wp14">
+<w:numbering xmlns:wpc="http://schemas.microsoft.com/office/word/2010/wordprocessingCanvas" xmlns:mo="http://schemas.microsoft.com/office/mac/office/2008/main" xmlns:mc="http://schemas.openxmlformats.org/markup-compatibility/2006" xmlns:mv="urn:schemas-microsoft-com:mac:vml" xmlns:o="urn:schemas-microsoft-com:office:office" xmlns:r="http://schemas.openxmlformats.org/officeDocument/2006/relationships" xmlns:m="http://schemas.openxmlformats.org/officeDocument/2006/math" xmlns:v="urn:schemas-microsoft-com:vml" xmlns:wp14="http://schemas.microsoft.com/office/word/2010/wordprocessingDrawing" xmlns:wp="http://schemas.openxmlformats.org/drawingml/2006/wordprocessingDrawing" xmlns:w10="urn:schemas-microsoft-com:office:word" xmlns:w="http://schemas.openxmlformats.org/wordprocessingml/2006/main" xmlns:w14="http://schemas.microsoft.com/office/word/2010/wordml" xmlns:wpg="http://schemas.microsoft.com/office/word/2010/wordprocessingGroup" xmlns:wpi="http://schemas.microsoft.com/office/word/2010/wordprocessingInk" xmlns:wne="http://schemas.microsoft.com/office/word/2006/wordml" xmlns:wps="http://schemas.microsoft.com/office/word/2010/wordprocessingShape" mc:Ignorable="w14 wp14">
   <w:abstractNum w:abstractNumId="0">
     <w:nsid w:val="010B2DBF"/>
     <w:multiLevelType w:val="hybridMultilevel"/>
@@ -32520,7 +32407,7 @@
 </file>
 
 <file path=word/styles.xml><?xml version="1.0" encoding="utf-8"?>
-<w:styles xmlns:mc="http://schemas.openxmlformats.org/markup-compatibility/2006" xmlns:r="http://schemas.openxmlformats.org/officeDocument/2006/relationships" xmlns:w="http://schemas.openxmlformats.org/wordprocessingml/2006/main" xmlns:w14="http://schemas.microsoft.com/office/word/2010/wordml" xmlns:w15="http://schemas.microsoft.com/office/word/2012/wordml" mc:Ignorable="w14 w15">
+<w:styles xmlns:mc="http://schemas.openxmlformats.org/markup-compatibility/2006" xmlns:r="http://schemas.openxmlformats.org/officeDocument/2006/relationships" xmlns:w="http://schemas.openxmlformats.org/wordprocessingml/2006/main" xmlns:w14="http://schemas.microsoft.com/office/word/2010/wordml" mc:Ignorable="w14">
   <w:docDefaults>
     <w:rPrDefault>
       <w:rPr>
@@ -32536,369 +32423,2603 @@
       </w:pPr>
     </w:pPrDefault>
   </w:docDefaults>
-  <w:latentStyles w:defLockedState="0" w:defUIPriority="99" w:defSemiHidden="0" w:defUnhideWhenUsed="0" w:defQFormat="0" w:count="371">
-    <w:lsdException w:name="Normal" w:uiPriority="0" w:qFormat="1"/>
-    <w:lsdException w:name="heading 1" w:uiPriority="9" w:qFormat="1"/>
-    <w:lsdException w:name="heading 2" w:semiHidden="1" w:uiPriority="9" w:unhideWhenUsed="1" w:qFormat="1"/>
-    <w:lsdException w:name="heading 3" w:semiHidden="1" w:uiPriority="9" w:unhideWhenUsed="1" w:qFormat="1"/>
-    <w:lsdException w:name="heading 4" w:semiHidden="1" w:uiPriority="9" w:unhideWhenUsed="1" w:qFormat="1"/>
-    <w:lsdException w:name="heading 5" w:semiHidden="1" w:uiPriority="9" w:unhideWhenUsed="1" w:qFormat="1"/>
-    <w:lsdException w:name="heading 6" w:semiHidden="1" w:uiPriority="9" w:unhideWhenUsed="1" w:qFormat="1"/>
-    <w:lsdException w:name="heading 7" w:semiHidden="1" w:uiPriority="9" w:unhideWhenUsed="1" w:qFormat="1"/>
-    <w:lsdException w:name="heading 8" w:semiHidden="1" w:uiPriority="9" w:unhideWhenUsed="1" w:qFormat="1"/>
-    <w:lsdException w:name="heading 9" w:semiHidden="1" w:uiPriority="9" w:unhideWhenUsed="1" w:qFormat="1"/>
-    <w:lsdException w:name="index 1" w:semiHidden="1" w:unhideWhenUsed="1"/>
-    <w:lsdException w:name="index 2" w:semiHidden="1" w:unhideWhenUsed="1"/>
-    <w:lsdException w:name="index 3" w:semiHidden="1" w:unhideWhenUsed="1"/>
-    <w:lsdException w:name="index 4" w:semiHidden="1" w:unhideWhenUsed="1"/>
-    <w:lsdException w:name="index 5" w:semiHidden="1" w:unhideWhenUsed="1"/>
-    <w:lsdException w:name="index 6" w:semiHidden="1" w:unhideWhenUsed="1"/>
-    <w:lsdException w:name="index 7" w:semiHidden="1" w:unhideWhenUsed="1"/>
-    <w:lsdException w:name="index 8" w:semiHidden="1" w:unhideWhenUsed="1"/>
-    <w:lsdException w:name="index 9" w:semiHidden="1" w:unhideWhenUsed="1"/>
-    <w:lsdException w:name="toc 1" w:semiHidden="1" w:uiPriority="39" w:unhideWhenUsed="1"/>
-    <w:lsdException w:name="toc 2" w:semiHidden="1" w:uiPriority="39" w:unhideWhenUsed="1"/>
-    <w:lsdException w:name="toc 3" w:semiHidden="1" w:uiPriority="39" w:unhideWhenUsed="1"/>
-    <w:lsdException w:name="toc 4" w:semiHidden="1" w:uiPriority="39" w:unhideWhenUsed="1"/>
-    <w:lsdException w:name="toc 5" w:semiHidden="1" w:uiPriority="39" w:unhideWhenUsed="1"/>
-    <w:lsdException w:name="toc 6" w:semiHidden="1" w:uiPriority="39" w:unhideWhenUsed="1"/>
-    <w:lsdException w:name="toc 7" w:semiHidden="1" w:uiPriority="39" w:unhideWhenUsed="1"/>
-    <w:lsdException w:name="toc 8" w:semiHidden="1" w:uiPriority="39" w:unhideWhenUsed="1"/>
-    <w:lsdException w:name="toc 9" w:semiHidden="1" w:uiPriority="39" w:unhideWhenUsed="1"/>
-    <w:lsdException w:name="Normal Indent" w:semiHidden="1" w:unhideWhenUsed="1"/>
-    <w:lsdException w:name="footnote text" w:semiHidden="1" w:unhideWhenUsed="1"/>
-    <w:lsdException w:name="annotation text" w:semiHidden="1" w:unhideWhenUsed="1"/>
-    <w:lsdException w:name="header" w:semiHidden="1" w:unhideWhenUsed="1"/>
-    <w:lsdException w:name="footer" w:semiHidden="1" w:unhideWhenUsed="1"/>
-    <w:lsdException w:name="index heading" w:semiHidden="1" w:unhideWhenUsed="1"/>
-    <w:lsdException w:name="caption" w:semiHidden="1" w:uiPriority="35" w:unhideWhenUsed="1" w:qFormat="1"/>
-    <w:lsdException w:name="table of figures" w:semiHidden="1" w:unhideWhenUsed="1"/>
-    <w:lsdException w:name="envelope address" w:semiHidden="1" w:unhideWhenUsed="1"/>
-    <w:lsdException w:name="envelope return" w:semiHidden="1" w:unhideWhenUsed="1"/>
-    <w:lsdException w:name="footnote reference" w:semiHidden="1" w:unhideWhenUsed="1"/>
-    <w:lsdException w:name="annotation reference" w:semiHidden="1" w:unhideWhenUsed="1"/>
-    <w:lsdException w:name="line number" w:semiHidden="1" w:unhideWhenUsed="1"/>
-    <w:lsdException w:name="page number" w:semiHidden="1" w:unhideWhenUsed="1"/>
-    <w:lsdException w:name="endnote reference" w:semiHidden="1" w:unhideWhenUsed="1"/>
-    <w:lsdException w:name="endnote text" w:semiHidden="1" w:unhideWhenUsed="1"/>
-    <w:lsdException w:name="table of authorities" w:semiHidden="1" w:unhideWhenUsed="1"/>
-    <w:lsdException w:name="macro" w:semiHidden="1" w:unhideWhenUsed="1"/>
-    <w:lsdException w:name="toa heading" w:semiHidden="1" w:unhideWhenUsed="1"/>
-    <w:lsdException w:name="List" w:semiHidden="1" w:unhideWhenUsed="1"/>
-    <w:lsdException w:name="List Bullet" w:semiHidden="1" w:unhideWhenUsed="1"/>
-    <w:lsdException w:name="List Number" w:semiHidden="1" w:unhideWhenUsed="1"/>
-    <w:lsdException w:name="List 2" w:semiHidden="1" w:unhideWhenUsed="1"/>
-    <w:lsdException w:name="List 3" w:semiHidden="1" w:unhideWhenUsed="1"/>
-    <w:lsdException w:name="List 4" w:semiHidden="1" w:unhideWhenUsed="1"/>
-    <w:lsdException w:name="List 5" w:semiHidden="1" w:unhideWhenUsed="1"/>
-    <w:lsdException w:name="List Bullet 2" w:semiHidden="1" w:unhideWhenUsed="1"/>
-    <w:lsdException w:name="List Bullet 3" w:semiHidden="1" w:unhideWhenUsed="1"/>
-    <w:lsdException w:name="List Bullet 4" w:semiHidden="1" w:unhideWhenUsed="1"/>
-    <w:lsdException w:name="List Bullet 5" w:semiHidden="1" w:unhideWhenUsed="1"/>
-    <w:lsdException w:name="List Number 2" w:semiHidden="1" w:unhideWhenUsed="1"/>
-    <w:lsdException w:name="List Number 3" w:semiHidden="1" w:unhideWhenUsed="1"/>
-    <w:lsdException w:name="List Number 4" w:semiHidden="1" w:unhideWhenUsed="1"/>
-    <w:lsdException w:name="List Number 5" w:semiHidden="1" w:unhideWhenUsed="1"/>
-    <w:lsdException w:name="Title" w:uiPriority="10" w:qFormat="1"/>
-    <w:lsdException w:name="Closing" w:semiHidden="1" w:unhideWhenUsed="1"/>
-    <w:lsdException w:name="Signature" w:semiHidden="1" w:unhideWhenUsed="1"/>
-    <w:lsdException w:name="Default Paragraph Font" w:semiHidden="1" w:uiPriority="1" w:unhideWhenUsed="1"/>
-    <w:lsdException w:name="Body Text" w:semiHidden="1" w:unhideWhenUsed="1"/>
-    <w:lsdException w:name="Body Text Indent" w:semiHidden="1" w:unhideWhenUsed="1"/>
-    <w:lsdException w:name="List Continue" w:semiHidden="1" w:unhideWhenUsed="1"/>
-    <w:lsdException w:name="List Continue 2" w:semiHidden="1" w:unhideWhenUsed="1"/>
-    <w:lsdException w:name="List Continue 3" w:semiHidden="1" w:unhideWhenUsed="1"/>
-    <w:lsdException w:name="List Continue 4" w:semiHidden="1" w:unhideWhenUsed="1"/>
-    <w:lsdException w:name="List Continue 5" w:semiHidden="1" w:unhideWhenUsed="1"/>
-    <w:lsdException w:name="Message Header" w:semiHidden="1" w:unhideWhenUsed="1"/>
-    <w:lsdException w:name="Subtitle" w:uiPriority="11" w:qFormat="1"/>
-    <w:lsdException w:name="Salutation" w:semiHidden="1" w:unhideWhenUsed="1"/>
-    <w:lsdException w:name="Date" w:semiHidden="1" w:unhideWhenUsed="1"/>
-    <w:lsdException w:name="Body Text First Indent" w:semiHidden="1" w:unhideWhenUsed="1"/>
-    <w:lsdException w:name="Body Text First Indent 2" w:semiHidden="1" w:unhideWhenUsed="1"/>
-    <w:lsdException w:name="Note Heading" w:semiHidden="1" w:unhideWhenUsed="1"/>
-    <w:lsdException w:name="Body Text 2" w:semiHidden="1" w:unhideWhenUsed="1"/>
-    <w:lsdException w:name="Body Text 3" w:semiHidden="1" w:unhideWhenUsed="1"/>
-    <w:lsdException w:name="Body Text Indent 2" w:semiHidden="1" w:unhideWhenUsed="1"/>
-    <w:lsdException w:name="Body Text Indent 3" w:semiHidden="1" w:unhideWhenUsed="1"/>
-    <w:lsdException w:name="Block Text" w:semiHidden="1" w:unhideWhenUsed="1"/>
-    <w:lsdException w:name="Hyperlink" w:semiHidden="1" w:unhideWhenUsed="1"/>
-    <w:lsdException w:name="FollowedHyperlink" w:semiHidden="1" w:unhideWhenUsed="1"/>
-    <w:lsdException w:name="Strong" w:uiPriority="22" w:qFormat="1"/>
-    <w:lsdException w:name="Emphasis" w:uiPriority="20" w:qFormat="1"/>
-    <w:lsdException w:name="Document Map" w:semiHidden="1" w:unhideWhenUsed="1"/>
-    <w:lsdException w:name="Plain Text" w:semiHidden="1" w:unhideWhenUsed="1"/>
-    <w:lsdException w:name="E-mail Signature" w:semiHidden="1" w:unhideWhenUsed="1"/>
-    <w:lsdException w:name="HTML Top of Form" w:semiHidden="1" w:unhideWhenUsed="1"/>
-    <w:lsdException w:name="HTML Bottom of Form" w:semiHidden="1" w:unhideWhenUsed="1"/>
-    <w:lsdException w:name="Normal (Web)" w:semiHidden="1" w:unhideWhenUsed="1"/>
-    <w:lsdException w:name="HTML Acronym" w:semiHidden="1" w:unhideWhenUsed="1"/>
-    <w:lsdException w:name="HTML Address" w:semiHidden="1" w:unhideWhenUsed="1"/>
-    <w:lsdException w:name="HTML Cite" w:semiHidden="1" w:unhideWhenUsed="1"/>
-    <w:lsdException w:name="HTML Code" w:semiHidden="1" w:unhideWhenUsed="1"/>
-    <w:lsdException w:name="HTML Definition" w:semiHidden="1" w:unhideWhenUsed="1"/>
-    <w:lsdException w:name="HTML Keyboard" w:semiHidden="1" w:unhideWhenUsed="1"/>
-    <w:lsdException w:name="HTML Preformatted" w:semiHidden="1" w:unhideWhenUsed="1"/>
-    <w:lsdException w:name="HTML Sample" w:semiHidden="1" w:unhideWhenUsed="1"/>
-    <w:lsdException w:name="HTML Typewriter" w:semiHidden="1" w:unhideWhenUsed="1"/>
-    <w:lsdException w:name="HTML Variable" w:semiHidden="1" w:unhideWhenUsed="1"/>
-    <w:lsdException w:name="Normal Table" w:semiHidden="1" w:unhideWhenUsed="1"/>
-    <w:lsdException w:name="annotation subject" w:semiHidden="1" w:unhideWhenUsed="1"/>
-    <w:lsdException w:name="No List" w:semiHidden="1" w:unhideWhenUsed="1"/>
-    <w:lsdException w:name="Outline List 1" w:semiHidden="1" w:unhideWhenUsed="1"/>
-    <w:lsdException w:name="Outline List 2" w:semiHidden="1" w:unhideWhenUsed="1"/>
-    <w:lsdException w:name="Outline List 3" w:semiHidden="1" w:unhideWhenUsed="1"/>
-    <w:lsdException w:name="Table Simple 1" w:semiHidden="1" w:unhideWhenUsed="1"/>
-    <w:lsdException w:name="Table Simple 2" w:semiHidden="1" w:unhideWhenUsed="1"/>
-    <w:lsdException w:name="Table Simple 3" w:semiHidden="1" w:unhideWhenUsed="1"/>
-    <w:lsdException w:name="Table Classic 1" w:semiHidden="1" w:unhideWhenUsed="1"/>
-    <w:lsdException w:name="Table Classic 2" w:semiHidden="1" w:unhideWhenUsed="1"/>
-    <w:lsdException w:name="Table Classic 3" w:semiHidden="1" w:unhideWhenUsed="1"/>
-    <w:lsdException w:name="Table Classic 4" w:semiHidden="1" w:unhideWhenUsed="1"/>
-    <w:lsdException w:name="Table Colorful 1" w:semiHidden="1" w:unhideWhenUsed="1"/>
-    <w:lsdException w:name="Table Colorful 2" w:semiHidden="1" w:unhideWhenUsed="1"/>
-    <w:lsdException w:name="Table Colorful 3" w:semiHidden="1" w:unhideWhenUsed="1"/>
-    <w:lsdException w:name="Table Columns 1" w:semiHidden="1" w:unhideWhenUsed="1"/>
-    <w:lsdException w:name="Table Columns 2" w:semiHidden="1" w:unhideWhenUsed="1"/>
-    <w:lsdException w:name="Table Columns 3" w:semiHidden="1" w:unhideWhenUsed="1"/>
-    <w:lsdException w:name="Table Columns 4" w:semiHidden="1" w:unhideWhenUsed="1"/>
-    <w:lsdException w:name="Table Columns 5" w:semiHidden="1" w:unhideWhenUsed="1"/>
-    <w:lsdException w:name="Table Grid 1" w:semiHidden="1" w:unhideWhenUsed="1"/>
-    <w:lsdException w:name="Table Grid 2" w:semiHidden="1" w:unhideWhenUsed="1"/>
-    <w:lsdException w:name="Table Grid 3" w:semiHidden="1" w:unhideWhenUsed="1"/>
-    <w:lsdException w:name="Table Grid 4" w:semiHidden="1" w:unhideWhenUsed="1"/>
-    <w:lsdException w:name="Table Grid 5" w:semiHidden="1" w:unhideWhenUsed="1"/>
-    <w:lsdException w:name="Table Grid 6" w:semiHidden="1" w:unhideWhenUsed="1"/>
-    <w:lsdException w:name="Table Grid 7" w:semiHidden="1" w:unhideWhenUsed="1"/>
-    <w:lsdException w:name="Table Grid 8" w:semiHidden="1" w:unhideWhenUsed="1"/>
-    <w:lsdException w:name="Table List 1" w:semiHidden="1" w:unhideWhenUsed="1"/>
-    <w:lsdException w:name="Table List 2" w:semiHidden="1" w:unhideWhenUsed="1"/>
-    <w:lsdException w:name="Table List 3" w:semiHidden="1" w:unhideWhenUsed="1"/>
-    <w:lsdException w:name="Table List 4" w:semiHidden="1" w:unhideWhenUsed="1"/>
-    <w:lsdException w:name="Table List 5" w:semiHidden="1" w:unhideWhenUsed="1"/>
-    <w:lsdException w:name="Table List 6" w:semiHidden="1" w:unhideWhenUsed="1"/>
-    <w:lsdException w:name="Table List 7" w:semiHidden="1" w:unhideWhenUsed="1"/>
-    <w:lsdException w:name="Table List 8" w:semiHidden="1" w:unhideWhenUsed="1"/>
-    <w:lsdException w:name="Table 3D effects 1" w:semiHidden="1" w:unhideWhenUsed="1"/>
-    <w:lsdException w:name="Table 3D effects 2" w:semiHidden="1" w:unhideWhenUsed="1"/>
-    <w:lsdException w:name="Table 3D effects 3" w:semiHidden="1" w:unhideWhenUsed="1"/>
-    <w:lsdException w:name="Table Contemporary" w:semiHidden="1" w:unhideWhenUsed="1"/>
-    <w:lsdException w:name="Table Elegant" w:semiHidden="1" w:unhideWhenUsed="1"/>
-    <w:lsdException w:name="Table Professional" w:semiHidden="1" w:unhideWhenUsed="1"/>
-    <w:lsdException w:name="Table Subtle 1" w:semiHidden="1" w:unhideWhenUsed="1"/>
-    <w:lsdException w:name="Table Subtle 2" w:semiHidden="1" w:unhideWhenUsed="1"/>
-    <w:lsdException w:name="Table Web 1" w:semiHidden="1" w:unhideWhenUsed="1"/>
-    <w:lsdException w:name="Table Web 2" w:semiHidden="1" w:unhideWhenUsed="1"/>
-    <w:lsdException w:name="Table Web 3" w:semiHidden="1" w:unhideWhenUsed="1"/>
-    <w:lsdException w:name="Balloon Text" w:semiHidden="1" w:unhideWhenUsed="1"/>
-    <w:lsdException w:name="Table Grid" w:uiPriority="39"/>
-    <w:lsdException w:name="Table Theme" w:semiHidden="1" w:unhideWhenUsed="1"/>
-    <w:lsdException w:name="Placeholder Text" w:semiHidden="1"/>
-    <w:lsdException w:name="No Spacing" w:uiPriority="1" w:qFormat="1"/>
-    <w:lsdException w:name="Light Shading" w:uiPriority="60"/>
-    <w:lsdException w:name="Light List" w:uiPriority="61"/>
-    <w:lsdException w:name="Light Grid" w:uiPriority="62"/>
-    <w:lsdException w:name="Medium Shading 1" w:uiPriority="63"/>
-    <w:lsdException w:name="Medium Shading 2" w:uiPriority="64"/>
-    <w:lsdException w:name="Medium List 1" w:uiPriority="65"/>
-    <w:lsdException w:name="Medium List 2" w:uiPriority="66"/>
-    <w:lsdException w:name="Medium Grid 1" w:uiPriority="67"/>
-    <w:lsdException w:name="Medium Grid 2" w:uiPriority="68"/>
-    <w:lsdException w:name="Medium Grid 3" w:uiPriority="69"/>
-    <w:lsdException w:name="Dark List" w:uiPriority="70"/>
-    <w:lsdException w:name="Colorful Shading" w:uiPriority="71"/>
-    <w:lsdException w:name="Colorful List" w:uiPriority="72"/>
-    <w:lsdException w:name="Colorful Grid" w:uiPriority="73"/>
-    <w:lsdException w:name="Light Shading Accent 1" w:uiPriority="60"/>
-    <w:lsdException w:name="Light List Accent 1" w:uiPriority="61"/>
-    <w:lsdException w:name="Light Grid Accent 1" w:uiPriority="62"/>
-    <w:lsdException w:name="Medium Shading 1 Accent 1" w:uiPriority="63"/>
-    <w:lsdException w:name="Medium Shading 2 Accent 1" w:uiPriority="64"/>
-    <w:lsdException w:name="Medium List 1 Accent 1" w:uiPriority="65"/>
-    <w:lsdException w:name="Revision" w:semiHidden="1"/>
-    <w:lsdException w:name="List Paragraph" w:uiPriority="34" w:qFormat="1"/>
-    <w:lsdException w:name="Quote" w:uiPriority="29" w:qFormat="1"/>
-    <w:lsdException w:name="Intense Quote" w:uiPriority="30" w:qFormat="1"/>
-    <w:lsdException w:name="Medium List 2 Accent 1" w:uiPriority="66"/>
-    <w:lsdException w:name="Medium Grid 1 Accent 1" w:uiPriority="67"/>
-    <w:lsdException w:name="Medium Grid 2 Accent 1" w:uiPriority="68"/>
-    <w:lsdException w:name="Medium Grid 3 Accent 1" w:uiPriority="69"/>
-    <w:lsdException w:name="Dark List Accent 1" w:uiPriority="70"/>
-    <w:lsdException w:name="Colorful Shading Accent 1" w:uiPriority="71"/>
-    <w:lsdException w:name="Colorful List Accent 1" w:uiPriority="72"/>
-    <w:lsdException w:name="Colorful Grid Accent 1" w:uiPriority="73"/>
-    <w:lsdException w:name="Light Shading Accent 2" w:uiPriority="60"/>
-    <w:lsdException w:name="Light List Accent 2" w:uiPriority="61"/>
-    <w:lsdException w:name="Light Grid Accent 2" w:uiPriority="62"/>
-    <w:lsdException w:name="Medium Shading 1 Accent 2" w:uiPriority="63"/>
-    <w:lsdException w:name="Medium Shading 2 Accent 2" w:uiPriority="64"/>
-    <w:lsdException w:name="Medium List 1 Accent 2" w:uiPriority="65"/>
-    <w:lsdException w:name="Medium List 2 Accent 2" w:uiPriority="66"/>
-    <w:lsdException w:name="Medium Grid 1 Accent 2" w:uiPriority="67"/>
-    <w:lsdException w:name="Medium Grid 2 Accent 2" w:uiPriority="68"/>
-    <w:lsdException w:name="Medium Grid 3 Accent 2" w:uiPriority="69"/>
-    <w:lsdException w:name="Dark List Accent 2" w:uiPriority="70"/>
-    <w:lsdException w:name="Colorful Shading Accent 2" w:uiPriority="71"/>
-    <w:lsdException w:name="Colorful List Accent 2" w:uiPriority="72"/>
-    <w:lsdException w:name="Colorful Grid Accent 2" w:uiPriority="73"/>
-    <w:lsdException w:name="Light Shading Accent 3" w:uiPriority="60"/>
-    <w:lsdException w:name="Light List Accent 3" w:uiPriority="61"/>
-    <w:lsdException w:name="Light Grid Accent 3" w:uiPriority="62"/>
-    <w:lsdException w:name="Medium Shading 1 Accent 3" w:uiPriority="63"/>
-    <w:lsdException w:name="Medium Shading 2 Accent 3" w:uiPriority="64"/>
-    <w:lsdException w:name="Medium List 1 Accent 3" w:uiPriority="65"/>
-    <w:lsdException w:name="Medium List 2 Accent 3" w:uiPriority="66"/>
-    <w:lsdException w:name="Medium Grid 1 Accent 3" w:uiPriority="67"/>
-    <w:lsdException w:name="Medium Grid 2 Accent 3" w:uiPriority="68"/>
-    <w:lsdException w:name="Medium Grid 3 Accent 3" w:uiPriority="69"/>
-    <w:lsdException w:name="Dark List Accent 3" w:uiPriority="70"/>
-    <w:lsdException w:name="Colorful Shading Accent 3" w:uiPriority="71"/>
-    <w:lsdException w:name="Colorful List Accent 3" w:uiPriority="72"/>
-    <w:lsdException w:name="Colorful Grid Accent 3" w:uiPriority="73"/>
-    <w:lsdException w:name="Light Shading Accent 4" w:uiPriority="60"/>
-    <w:lsdException w:name="Light List Accent 4" w:uiPriority="61"/>
-    <w:lsdException w:name="Light Grid Accent 4" w:uiPriority="62"/>
-    <w:lsdException w:name="Medium Shading 1 Accent 4" w:uiPriority="63"/>
-    <w:lsdException w:name="Medium Shading 2 Accent 4" w:uiPriority="64"/>
-    <w:lsdException w:name="Medium List 1 Accent 4" w:uiPriority="65"/>
-    <w:lsdException w:name="Medium List 2 Accent 4" w:uiPriority="66"/>
-    <w:lsdException w:name="Medium Grid 1 Accent 4" w:uiPriority="67"/>
-    <w:lsdException w:name="Medium Grid 2 Accent 4" w:uiPriority="68"/>
-    <w:lsdException w:name="Medium Grid 3 Accent 4" w:uiPriority="69"/>
-    <w:lsdException w:name="Dark List Accent 4" w:uiPriority="70"/>
-    <w:lsdException w:name="Colorful Shading Accent 4" w:uiPriority="71"/>
-    <w:lsdException w:name="Colorful List Accent 4" w:uiPriority="72"/>
-    <w:lsdException w:name="Colorful Grid Accent 4" w:uiPriority="73"/>
-    <w:lsdException w:name="Light Shading Accent 5" w:uiPriority="60"/>
-    <w:lsdException w:name="Light List Accent 5" w:uiPriority="61"/>
-    <w:lsdException w:name="Light Grid Accent 5" w:uiPriority="62"/>
-    <w:lsdException w:name="Medium Shading 1 Accent 5" w:uiPriority="63"/>
-    <w:lsdException w:name="Medium Shading 2 Accent 5" w:uiPriority="64"/>
-    <w:lsdException w:name="Medium List 1 Accent 5" w:uiPriority="65"/>
-    <w:lsdException w:name="Medium List 2 Accent 5" w:uiPriority="66"/>
-    <w:lsdException w:name="Medium Grid 1 Accent 5" w:uiPriority="67"/>
-    <w:lsdException w:name="Medium Grid 2 Accent 5" w:uiPriority="68"/>
-    <w:lsdException w:name="Medium Grid 3 Accent 5" w:uiPriority="69"/>
-    <w:lsdException w:name="Dark List Accent 5" w:uiPriority="70"/>
-    <w:lsdException w:name="Colorful Shading Accent 5" w:uiPriority="71"/>
-    <w:lsdException w:name="Colorful List Accent 5" w:uiPriority="72"/>
-    <w:lsdException w:name="Colorful Grid Accent 5" w:uiPriority="73"/>
-    <w:lsdException w:name="Light Shading Accent 6" w:uiPriority="60"/>
-    <w:lsdException w:name="Light List Accent 6" w:uiPriority="61"/>
-    <w:lsdException w:name="Light Grid Accent 6" w:uiPriority="62"/>
-    <w:lsdException w:name="Medium Shading 1 Accent 6" w:uiPriority="63"/>
-    <w:lsdException w:name="Medium Shading 2 Accent 6" w:uiPriority="64"/>
-    <w:lsdException w:name="Medium List 1 Accent 6" w:uiPriority="65"/>
-    <w:lsdException w:name="Medium List 2 Accent 6" w:uiPriority="66"/>
-    <w:lsdException w:name="Medium Grid 1 Accent 6" w:uiPriority="67"/>
-    <w:lsdException w:name="Medium Grid 2 Accent 6" w:uiPriority="68"/>
-    <w:lsdException w:name="Medium Grid 3 Accent 6" w:uiPriority="69"/>
-    <w:lsdException w:name="Dark List Accent 6" w:uiPriority="70"/>
-    <w:lsdException w:name="Colorful Shading Accent 6" w:uiPriority="71"/>
-    <w:lsdException w:name="Colorful List Accent 6" w:uiPriority="72"/>
-    <w:lsdException w:name="Colorful Grid Accent 6" w:uiPriority="73"/>
-    <w:lsdException w:name="Subtle Emphasis" w:uiPriority="19" w:qFormat="1"/>
-    <w:lsdException w:name="Intense Emphasis" w:uiPriority="21" w:qFormat="1"/>
-    <w:lsdException w:name="Subtle Reference" w:uiPriority="31" w:qFormat="1"/>
-    <w:lsdException w:name="Intense Reference" w:uiPriority="32" w:qFormat="1"/>
-    <w:lsdException w:name="Book Title" w:uiPriority="33" w:qFormat="1"/>
-    <w:lsdException w:name="Bibliography" w:semiHidden="1" w:uiPriority="37" w:unhideWhenUsed="1"/>
-    <w:lsdException w:name="TOC Heading" w:semiHidden="1" w:uiPriority="39" w:unhideWhenUsed="1" w:qFormat="1"/>
-    <w:lsdException w:name="Grid Table 4" w:uiPriority="49"/>
-    <w:lsdException w:name="Grid Table 5 Dark" w:uiPriority="50"/>
-    <w:lsdException w:name="Grid Table 6 Colorful" w:uiPriority="51"/>
-    <w:lsdException w:name="Grid Table 7 Colorful" w:uiPriority="52"/>
-    <w:lsdException w:name="Grid Table 1 Light Accent 1" w:uiPriority="46"/>
-    <w:lsdException w:name="Grid Table 2 Accent 1" w:uiPriority="47"/>
-    <w:lsdException w:name="Grid Table 3 Accent 1" w:uiPriority="48"/>
-    <w:lsdException w:name="Grid Table 4 Accent 1" w:uiPriority="49"/>
-    <w:lsdException w:name="Grid Table 5 Dark Accent 1" w:uiPriority="50"/>
-    <w:lsdException w:name="Grid Table 6 Colorful Accent 1" w:uiPriority="51"/>
-    <w:lsdException w:name="Grid Table 7 Colorful Accent 1" w:uiPriority="52"/>
-    <w:lsdException w:name="Grid Table 1 Light Accent 2" w:uiPriority="46"/>
-    <w:lsdException w:name="Grid Table 2 Accent 2" w:uiPriority="47"/>
-    <w:lsdException w:name="Grid Table 3 Accent 2" w:uiPriority="48"/>
-    <w:lsdException w:name="Grid Table 4 Accent 2" w:uiPriority="49"/>
-    <w:lsdException w:name="Grid Table 5 Dark Accent 2" w:uiPriority="50"/>
-    <w:lsdException w:name="Grid Table 6 Colorful Accent 2" w:uiPriority="51"/>
-    <w:lsdException w:name="Grid Table 7 Colorful Accent 2" w:uiPriority="52"/>
-    <w:lsdException w:name="Grid Table 1 Light Accent 3" w:uiPriority="46"/>
-    <w:lsdException w:name="Grid Table 2 Accent 3" w:uiPriority="47"/>
-    <w:lsdException w:name="Grid Table 3 Accent 3" w:uiPriority="48"/>
-    <w:lsdException w:name="Grid Table 4 Accent 3" w:uiPriority="49"/>
-    <w:lsdException w:name="Grid Table 5 Dark Accent 3" w:uiPriority="50"/>
-    <w:lsdException w:name="Grid Table 6 Colorful Accent 3" w:uiPriority="51"/>
-    <w:lsdException w:name="Grid Table 7 Colorful Accent 3" w:uiPriority="52"/>
-    <w:lsdException w:name="Grid Table 1 Light Accent 4" w:uiPriority="46"/>
-    <w:lsdException w:name="Grid Table 2 Accent 4" w:uiPriority="47"/>
-    <w:lsdException w:name="Grid Table 3 Accent 4" w:uiPriority="48"/>
-    <w:lsdException w:name="Grid Table 4 Accent 4" w:uiPriority="49"/>
-    <w:lsdException w:name="Grid Table 5 Dark Accent 4" w:uiPriority="50"/>
-    <w:lsdException w:name="Grid Table 6 Colorful Accent 4" w:uiPriority="51"/>
-    <w:lsdException w:name="Grid Table 7 Colorful Accent 4" w:uiPriority="52"/>
-    <w:lsdException w:name="Grid Table 1 Light Accent 5" w:uiPriority="46"/>
-    <w:lsdException w:name="Grid Table 2 Accent 5" w:uiPriority="47"/>
-    <w:lsdException w:name="Grid Table 3 Accent 5" w:uiPriority="48"/>
-    <w:lsdException w:name="Grid Table 4 Accent 5" w:uiPriority="49"/>
-    <w:lsdException w:name="Grid Table 5 Dark Accent 5" w:uiPriority="50"/>
-    <w:lsdException w:name="Grid Table 6 Colorful Accent 5" w:uiPriority="51"/>
-    <w:lsdException w:name="Grid Table 7 Colorful Accent 5" w:uiPriority="52"/>
-    <w:lsdException w:name="Grid Table 1 Light Accent 6" w:uiPriority="46"/>
-    <w:lsdException w:name="Grid Table 2 Accent 6" w:uiPriority="47"/>
-    <w:lsdException w:name="Grid Table 3 Accent 6" w:uiPriority="48"/>
-    <w:lsdException w:name="Grid Table 4 Accent 6" w:uiPriority="49"/>
-    <w:lsdException w:name="Grid Table 5 Dark Accent 6" w:uiPriority="50"/>
-    <w:lsdException w:name="Grid Table 6 Colorful Accent 6" w:uiPriority="51"/>
-    <w:lsdException w:name="Grid Table 7 Colorful Accent 6" w:uiPriority="52"/>
-    <w:lsdException w:name="List Table 1 Light" w:uiPriority="46"/>
-    <w:lsdException w:name="List Table 2" w:uiPriority="47"/>
-    <w:lsdException w:name="List Table 3" w:uiPriority="48"/>
-    <w:lsdException w:name="List Table 4" w:uiPriority="49"/>
-    <w:lsdException w:name="List Table 5 Dark" w:uiPriority="50"/>
-    <w:lsdException w:name="List Table 6 Colorful" w:uiPriority="51"/>
-    <w:lsdException w:name="List Table 7 Colorful" w:uiPriority="52"/>
-    <w:lsdException w:name="List Table 1 Light Accent 1" w:uiPriority="46"/>
-    <w:lsdException w:name="List Table 2 Accent 1" w:uiPriority="47"/>
-    <w:lsdException w:name="List Table 3 Accent 1" w:uiPriority="48"/>
-    <w:lsdException w:name="List Table 4 Accent 1" w:uiPriority="49"/>
-    <w:lsdException w:name="List Table 5 Dark Accent 1" w:uiPriority="50"/>
-    <w:lsdException w:name="List Table 6 Colorful Accent 1" w:uiPriority="51"/>
-    <w:lsdException w:name="List Table 7 Colorful Accent 1" w:uiPriority="52"/>
-    <w:lsdException w:name="List Table 1 Light Accent 2" w:uiPriority="46"/>
-    <w:lsdException w:name="List Table 2 Accent 2" w:uiPriority="47"/>
-    <w:lsdException w:name="List Table 3 Accent 2" w:uiPriority="48"/>
-    <w:lsdException w:name="List Table 4 Accent 2" w:uiPriority="49"/>
-    <w:lsdException w:name="List Table 5 Dark Accent 2" w:uiPriority="50"/>
-    <w:lsdException w:name="List Table 6 Colorful Accent 2" w:uiPriority="51"/>
-    <w:lsdException w:name="List Table 7 Colorful Accent 2" w:uiPriority="52"/>
-    <w:lsdException w:name="List Table 1 Light Accent 3" w:uiPriority="46"/>
-    <w:lsdException w:name="List Table 2 Accent 3" w:uiPriority="47"/>
-    <w:lsdException w:name="List Table 3 Accent 3" w:uiPriority="48"/>
-    <w:lsdException w:name="List Table 4 Accent 3" w:uiPriority="49"/>
-    <w:lsdException w:name="List Table 5 Dark Accent 3" w:uiPriority="50"/>
-    <w:lsdException w:name="List Table 6 Colorful Accent 3" w:uiPriority="51"/>
-    <w:lsdException w:name="List Table 7 Colorful Accent 3" w:uiPriority="52"/>
-    <w:lsdException w:name="List Table 1 Light Accent 4" w:uiPriority="46"/>
-    <w:lsdException w:name="List Table 2 Accent 4" w:uiPriority="47"/>
-    <w:lsdException w:name="List Table 3 Accent 4" w:uiPriority="48"/>
-    <w:lsdException w:name="List Table 4 Accent 4" w:uiPriority="49"/>
-    <w:lsdException w:name="List Table 5 Dark Accent 4" w:uiPriority="50"/>
-    <w:lsdException w:name="List Table 6 Colorful Accent 4" w:uiPriority="51"/>
-    <w:lsdException w:name="List Table 7 Colorful Accent 4" w:uiPriority="52"/>
-    <w:lsdException w:name="List Table 1 Light Accent 5" w:uiPriority="46"/>
-    <w:lsdException w:name="List Table 2 Accent 5" w:uiPriority="47"/>
-    <w:lsdException w:name="List Table 3 Accent 5" w:uiPriority="48"/>
-    <w:lsdException w:name="List Table 4 Accent 5" w:uiPriority="49"/>
-    <w:lsdException w:name="List Table 5 Dark Accent 5" w:uiPriority="50"/>
-    <w:lsdException w:name="List Table 6 Colorful Accent 5" w:uiPriority="51"/>
-    <w:lsdException w:name="List Table 7 Colorful Accent 5" w:uiPriority="52"/>
-    <w:lsdException w:name="List Table 1 Light Accent 6" w:uiPriority="46"/>
-    <w:lsdException w:name="List Table 2 Accent 6" w:uiPriority="47"/>
-    <w:lsdException w:name="List Table 3 Accent 6" w:uiPriority="48"/>
-    <w:lsdException w:name="List Table 4 Accent 6" w:uiPriority="49"/>
-    <w:lsdException w:name="List Table 5 Dark Accent 6" w:uiPriority="50"/>
-    <w:lsdException w:name="List Table 6 Colorful Accent 6" w:uiPriority="51"/>
-    <w:lsdException w:name="List Table 7 Colorful Accent 6" w:uiPriority="52"/>
+  <w:latentStyles w:defLockedState="0" w:defUIPriority="99" w:defSemiHidden="1" w:defUnhideWhenUsed="1" w:defQFormat="0" w:count="276">
+    <w:lsdException w:name="Normal" w:semiHidden="0" w:uiPriority="0" w:unhideWhenUsed="0" w:qFormat="1"/>
+    <w:lsdException w:name="heading 1" w:semiHidden="0" w:uiPriority="9" w:unhideWhenUsed="0" w:qFormat="1"/>
+    <w:lsdException w:name="heading 2" w:uiPriority="9" w:qFormat="1"/>
+    <w:lsdException w:name="heading 3" w:uiPriority="9" w:qFormat="1"/>
+    <w:lsdException w:name="heading 4" w:uiPriority="9" w:qFormat="1"/>
+    <w:lsdException w:name="heading 5" w:uiPriority="9" w:qFormat="1"/>
+    <w:lsdException w:name="heading 6" w:uiPriority="9" w:qFormat="1"/>
+    <w:lsdException w:name="heading 7" w:uiPriority="9" w:qFormat="1"/>
+    <w:lsdException w:name="heading 8" w:uiPriority="9" w:qFormat="1"/>
+    <w:lsdException w:name="heading 9" w:uiPriority="9" w:qFormat="1"/>
+    <w:lsdException w:name="toc 1" w:uiPriority="39"/>
+    <w:lsdException w:name="toc 2" w:uiPriority="39"/>
+    <w:lsdException w:name="toc 3" w:uiPriority="39"/>
+    <w:lsdException w:name="toc 4" w:uiPriority="39"/>
+    <w:lsdException w:name="toc 5" w:uiPriority="39"/>
+    <w:lsdException w:name="toc 6" w:uiPriority="39"/>
+    <w:lsdException w:name="toc 7" w:uiPriority="39"/>
+    <w:lsdException w:name="toc 8" w:uiPriority="39"/>
+    <w:lsdException w:name="toc 9" w:uiPriority="39"/>
+    <w:lsdException w:name="caption" w:uiPriority="35" w:qFormat="1"/>
+    <w:lsdException w:name="Title" w:semiHidden="0" w:uiPriority="10" w:unhideWhenUsed="0" w:qFormat="1"/>
+    <w:lsdException w:name="Default Paragraph Font" w:uiPriority="1"/>
+    <w:lsdException w:name="Subtitle" w:semiHidden="0" w:uiPriority="11" w:unhideWhenUsed="0" w:qFormat="1"/>
+    <w:lsdException w:name="Strong" w:semiHidden="0" w:uiPriority="22" w:unhideWhenUsed="0" w:qFormat="1"/>
+    <w:lsdException w:name="Emphasis" w:semiHidden="0" w:uiPriority="20" w:unhideWhenUsed="0" w:qFormat="1"/>
+    <w:lsdException w:name="Table Grid" w:semiHidden="0" w:uiPriority="39" w:unhideWhenUsed="0"/>
+    <w:lsdException w:name="Note Level 1" w:semiHidden="0" w:unhideWhenUsed="0"/>
+    <w:lsdException w:name="Note Level 2" w:semiHidden="0" w:unhideWhenUsed="0"/>
+    <w:lsdException w:name="Note Level 3" w:semiHidden="0" w:unhideWhenUsed="0"/>
+    <w:lsdException w:name="Note Level 4" w:semiHidden="0" w:unhideWhenUsed="0"/>
+    <w:lsdException w:name="Note Level 5" w:semiHidden="0" w:unhideWhenUsed="0"/>
+    <w:lsdException w:name="Note Level 6" w:semiHidden="0" w:unhideWhenUsed="0"/>
+    <w:lsdException w:name="Note Level 7" w:semiHidden="0" w:unhideWhenUsed="0"/>
+    <w:lsdException w:name="Note Level 8" w:semiHidden="0" w:unhideWhenUsed="0"/>
+    <w:lsdException w:name="Note Level 9" w:semiHidden="0" w:unhideWhenUsed="0"/>
+    <w:lsdException w:name="Placeholder Text" w:unhideWhenUsed="0"/>
+    <w:lsdException w:name="No Spacing" w:semiHidden="0" w:uiPriority="1" w:unhideWhenUsed="0" w:qFormat="1"/>
+    <w:lsdException w:name="Light Shading" w:semiHidden="0" w:uiPriority="60" w:unhideWhenUsed="0"/>
+    <w:lsdException w:name="Light List" w:semiHidden="0" w:uiPriority="61" w:unhideWhenUsed="0"/>
+    <w:lsdException w:name="Light Grid" w:semiHidden="0" w:uiPriority="62" w:unhideWhenUsed="0"/>
+    <w:lsdException w:name="Medium Shading 1" w:semiHidden="0" w:uiPriority="63" w:unhideWhenUsed="0"/>
+    <w:lsdException w:name="Medium Shading 2" w:semiHidden="0" w:uiPriority="64" w:unhideWhenUsed="0"/>
+    <w:lsdException w:name="Medium List 1" w:semiHidden="0" w:uiPriority="65" w:unhideWhenUsed="0"/>
+    <w:lsdException w:name="Medium List 2" w:semiHidden="0" w:uiPriority="66" w:unhideWhenUsed="0"/>
+    <w:lsdException w:name="Medium Grid 1" w:semiHidden="0" w:uiPriority="67" w:unhideWhenUsed="0"/>
+    <w:lsdException w:name="Medium Grid 2" w:semiHidden="0" w:uiPriority="68" w:unhideWhenUsed="0"/>
+    <w:lsdException w:name="Medium Grid 3" w:semiHidden="0" w:uiPriority="69" w:unhideWhenUsed="0"/>
+    <w:lsdException w:name="Dark List" w:semiHidden="0" w:uiPriority="70" w:unhideWhenUsed="0"/>
+    <w:lsdException w:name="Colorful Shading" w:semiHidden="0" w:uiPriority="71" w:unhideWhenUsed="0"/>
+    <w:lsdException w:name="Colorful List" w:semiHidden="0" w:uiPriority="72" w:unhideWhenUsed="0"/>
+    <w:lsdException w:name="Colorful Grid" w:semiHidden="0" w:uiPriority="73" w:unhideWhenUsed="0"/>
+    <w:lsdException w:name="Light Shading Accent 1" w:semiHidden="0" w:uiPriority="60" w:unhideWhenUsed="0"/>
+    <w:lsdException w:name="Light List Accent 1" w:semiHidden="0" w:uiPriority="61" w:unhideWhenUsed="0"/>
+    <w:lsdException w:name="Light Grid Accent 1" w:semiHidden="0" w:uiPriority="62" w:unhideWhenUsed="0"/>
+    <w:lsdException w:name="Medium Shading 1 Accent 1" w:semiHidden="0" w:uiPriority="63" w:unhideWhenUsed="0"/>
+    <w:lsdException w:name="Medium Shading 2 Accent 1" w:semiHidden="0" w:uiPriority="64" w:unhideWhenUsed="0"/>
+    <w:lsdException w:name="Medium List 1 Accent 1" w:semiHidden="0" w:uiPriority="65" w:unhideWhenUsed="0"/>
+    <w:lsdException w:name="Revision" w:unhideWhenUsed="0"/>
+    <w:lsdException w:name="List Paragraph" w:semiHidden="0" w:uiPriority="34" w:unhideWhenUsed="0" w:qFormat="1"/>
+    <w:lsdException w:name="Quote" w:semiHidden="0" w:uiPriority="29" w:unhideWhenUsed="0" w:qFormat="1"/>
+    <w:lsdException w:name="Intense Quote" w:semiHidden="0" w:uiPriority="30" w:unhideWhenUsed="0" w:qFormat="1"/>
+    <w:lsdException w:name="Medium List 2 Accent 1" w:semiHidden="0" w:uiPriority="66" w:unhideWhenUsed="0"/>
+    <w:lsdException w:name="Medium Grid 1 Accent 1" w:semiHidden="0" w:uiPriority="67" w:unhideWhenUsed="0"/>
+    <w:lsdException w:name="Medium Grid 2 Accent 1" w:semiHidden="0" w:uiPriority="68" w:unhideWhenUsed="0"/>
+    <w:lsdException w:name="Medium Grid 3 Accent 1" w:semiHidden="0" w:uiPriority="69" w:unhideWhenUsed="0"/>
+    <w:lsdException w:name="Dark List Accent 1" w:semiHidden="0" w:uiPriority="70" w:unhideWhenUsed="0"/>
+    <w:lsdException w:name="Colorful Shading Accent 1" w:semiHidden="0" w:uiPriority="71" w:unhideWhenUsed="0"/>
+    <w:lsdException w:name="Colorful List Accent 1" w:semiHidden="0" w:uiPriority="72" w:unhideWhenUsed="0"/>
+    <w:lsdException w:name="Colorful Grid Accent 1" w:semiHidden="0" w:uiPriority="73" w:unhideWhenUsed="0"/>
+    <w:lsdException w:name="Light Shading Accent 2" w:semiHidden="0" w:uiPriority="60" w:unhideWhenUsed="0"/>
+    <w:lsdException w:name="Light List Accent 2" w:semiHidden="0" w:uiPriority="61" w:unhideWhenUsed="0"/>
+    <w:lsdException w:name="Light Grid Accent 2" w:semiHidden="0" w:uiPriority="62" w:unhideWhenUsed="0"/>
+    <w:lsdException w:name="Medium Shading 1 Accent 2" w:semiHidden="0" w:uiPriority="63" w:unhideWhenUsed="0"/>
+    <w:lsdException w:name="Medium Shading 2 Accent 2" w:semiHidden="0" w:uiPriority="64" w:unhideWhenUsed="0"/>
+    <w:lsdException w:name="Medium List 1 Accent 2" w:semiHidden="0" w:uiPriority="65" w:unhideWhenUsed="0"/>
+    <w:lsdException w:name="Medium List 2 Accent 2" w:semiHidden="0" w:uiPriority="66" w:unhideWhenUsed="0"/>
+    <w:lsdException w:name="Medium Grid 1 Accent 2" w:semiHidden="0" w:uiPriority="67" w:unhideWhenUsed="0"/>
+    <w:lsdException w:name="Medium Grid 2 Accent 2" w:semiHidden="0" w:uiPriority="68" w:unhideWhenUsed="0"/>
+    <w:lsdException w:name="Medium Grid 3 Accent 2" w:semiHidden="0" w:uiPriority="69" w:unhideWhenUsed="0"/>
+    <w:lsdException w:name="Dark List Accent 2" w:semiHidden="0" w:uiPriority="70" w:unhideWhenUsed="0"/>
+    <w:lsdException w:name="Colorful Shading Accent 2" w:semiHidden="0" w:uiPriority="71" w:unhideWhenUsed="0"/>
+    <w:lsdException w:name="Colorful List Accent 2" w:semiHidden="0" w:uiPriority="72" w:unhideWhenUsed="0"/>
+    <w:lsdException w:name="Colorful Grid Accent 2" w:semiHidden="0" w:uiPriority="73" w:unhideWhenUsed="0"/>
+    <w:lsdException w:name="Light Shading Accent 3" w:semiHidden="0" w:uiPriority="60" w:unhideWhenUsed="0"/>
+    <w:lsdException w:name="Light List Accent 3" w:semiHidden="0" w:uiPriority="61" w:unhideWhenUsed="0"/>
+    <w:lsdException w:name="Light Grid Accent 3" w:semiHidden="0" w:uiPriority="62" w:unhideWhenUsed="0"/>
+    <w:lsdException w:name="Medium Shading 1 Accent 3" w:semiHidden="0" w:uiPriority="63" w:unhideWhenUsed="0"/>
+    <w:lsdException w:name="Medium Shading 2 Accent 3" w:semiHidden="0" w:uiPriority="64" w:unhideWhenUsed="0"/>
+    <w:lsdException w:name="Medium List 1 Accent 3" w:semiHidden="0" w:uiPriority="65" w:unhideWhenUsed="0"/>
+    <w:lsdException w:name="Medium List 2 Accent 3" w:semiHidden="0" w:uiPriority="66" w:unhideWhenUsed="0"/>
+    <w:lsdException w:name="Medium Grid 1 Accent 3" w:semiHidden="0" w:uiPriority="67" w:unhideWhenUsed="0"/>
+    <w:lsdException w:name="Medium Grid 2 Accent 3" w:semiHidden="0" w:uiPriority="68" w:unhideWhenUsed="0"/>
+    <w:lsdException w:name="Medium Grid 3 Accent 3" w:semiHidden="0" w:uiPriority="69" w:unhideWhenUsed="0"/>
+    <w:lsdException w:name="Dark List Accent 3" w:semiHidden="0" w:uiPriority="70" w:unhideWhenUsed="0"/>
+    <w:lsdException w:name="Colorful Shading Accent 3" w:semiHidden="0" w:uiPriority="71" w:unhideWhenUsed="0"/>
+    <w:lsdException w:name="Colorful List Accent 3" w:semiHidden="0" w:uiPriority="72" w:unhideWhenUsed="0"/>
+    <w:lsdException w:name="Colorful Grid Accent 3" w:semiHidden="0" w:uiPriority="73" w:unhideWhenUsed="0"/>
+    <w:lsdException w:name="Light Shading Accent 4" w:semiHidden="0" w:uiPriority="60" w:unhideWhenUsed="0"/>
+    <w:lsdException w:name="Light List Accent 4" w:semiHidden="0" w:uiPriority="61" w:unhideWhenUsed="0"/>
+    <w:lsdException w:name="Light Grid Accent 4" w:semiHidden="0" w:uiPriority="62" w:unhideWhenUsed="0"/>
+    <w:lsdException w:name="Medium Shading 1 Accent 4" w:semiHidden="0" w:uiPriority="63" w:unhideWhenUsed="0"/>
+    <w:lsdException w:name="Medium Shading 2 Accent 4" w:semiHidden="0" w:uiPriority="64" w:unhideWhenUsed="0"/>
+    <w:lsdException w:name="Medium List 1 Accent 4" w:semiHidden="0" w:uiPriority="65" w:unhideWhenUsed="0"/>
+    <w:lsdException w:name="Medium List 2 Accent 4" w:semiHidden="0" w:uiPriority="66" w:unhideWhenUsed="0"/>
+    <w:lsdException w:name="Medium Grid 1 Accent 4" w:semiHidden="0" w:uiPriority="67" w:unhideWhenUsed="0"/>
+    <w:lsdException w:name="Medium Grid 2 Accent 4" w:semiHidden="0" w:uiPriority="68" w:unhideWhenUsed="0"/>
+    <w:lsdException w:name="Medium Grid 3 Accent 4" w:semiHidden="0" w:uiPriority="69" w:unhideWhenUsed="0"/>
+    <w:lsdException w:name="Dark List Accent 4" w:semiHidden="0" w:uiPriority="70" w:unhideWhenUsed="0"/>
+    <w:lsdException w:name="Colorful Shading Accent 4" w:semiHidden="0" w:uiPriority="71" w:unhideWhenUsed="0"/>
+    <w:lsdException w:name="Colorful List Accent 4" w:semiHidden="0" w:uiPriority="72" w:unhideWhenUsed="0"/>
+    <w:lsdException w:name="Colorful Grid Accent 4" w:semiHidden="0" w:uiPriority="73" w:unhideWhenUsed="0"/>
+    <w:lsdException w:name="Light Shading Accent 5" w:semiHidden="0" w:uiPriority="60" w:unhideWhenUsed="0"/>
+    <w:lsdException w:name="Light List Accent 5" w:semiHidden="0" w:uiPriority="61" w:unhideWhenUsed="0"/>
+    <w:lsdException w:name="Light Grid Accent 5" w:semiHidden="0" w:uiPriority="62" w:unhideWhenUsed="0"/>
+    <w:lsdException w:name="Medium Shading 1 Accent 5" w:semiHidden="0" w:uiPriority="63" w:unhideWhenUsed="0"/>
+    <w:lsdException w:name="Medium Shading 2 Accent 5" w:semiHidden="0" w:uiPriority="64" w:unhideWhenUsed="0"/>
+    <w:lsdException w:name="Medium List 1 Accent 5" w:semiHidden="0" w:uiPriority="65" w:unhideWhenUsed="0"/>
+    <w:lsdException w:name="Medium List 2 Accent 5" w:semiHidden="0" w:uiPriority="66" w:unhideWhenUsed="0"/>
+    <w:lsdException w:name="Medium Grid 1 Accent 5" w:semiHidden="0" w:uiPriority="67" w:unhideWhenUsed="0"/>
+    <w:lsdException w:name="Medium Grid 2 Accent 5" w:semiHidden="0" w:uiPriority="68" w:unhideWhenUsed="0"/>
+    <w:lsdException w:name="Medium Grid 3 Accent 5" w:semiHidden="0" w:uiPriority="69" w:unhideWhenUsed="0"/>
+    <w:lsdException w:name="Dark List Accent 5" w:semiHidden="0" w:uiPriority="70" w:unhideWhenUsed="0"/>
+    <w:lsdException w:name="Colorful Shading Accent 5" w:semiHidden="0" w:uiPriority="71" w:unhideWhenUsed="0"/>
+    <w:lsdException w:name="Colorful List Accent 5" w:semiHidden="0" w:uiPriority="72" w:unhideWhenUsed="0"/>
+    <w:lsdException w:name="Colorful Grid Accent 5" w:semiHidden="0" w:uiPriority="73" w:unhideWhenUsed="0"/>
+    <w:lsdException w:name="Light Shading Accent 6" w:semiHidden="0" w:uiPriority="60" w:unhideWhenUsed="0"/>
+    <w:lsdException w:name="Light List Accent 6" w:semiHidden="0" w:uiPriority="61" w:unhideWhenUsed="0"/>
+    <w:lsdException w:name="Light Grid Accent 6" w:semiHidden="0" w:uiPriority="62" w:unhideWhenUsed="0"/>
+    <w:lsdException w:name="Medium Shading 1 Accent 6" w:semiHidden="0" w:uiPriority="63" w:unhideWhenUsed="0"/>
+    <w:lsdException w:name="Medium Shading 2 Accent 6" w:semiHidden="0" w:uiPriority="64" w:unhideWhenUsed="0"/>
+    <w:lsdException w:name="Medium List 1 Accent 6" w:semiHidden="0" w:uiPriority="65" w:unhideWhenUsed="0"/>
+    <w:lsdException w:name="Medium List 2 Accent 6" w:semiHidden="0" w:uiPriority="66" w:unhideWhenUsed="0"/>
+    <w:lsdException w:name="Medium Grid 1 Accent 6" w:semiHidden="0" w:uiPriority="67" w:unhideWhenUsed="0"/>
+    <w:lsdException w:name="Medium Grid 2 Accent 6" w:semiHidden="0" w:uiPriority="68" w:unhideWhenUsed="0"/>
+    <w:lsdException w:name="Medium Grid 3 Accent 6" w:semiHidden="0" w:uiPriority="69" w:unhideWhenUsed="0"/>
+    <w:lsdException w:name="Dark List Accent 6" w:semiHidden="0" w:uiPriority="70" w:unhideWhenUsed="0"/>
+    <w:lsdException w:name="Colorful Shading Accent 6" w:semiHidden="0" w:uiPriority="71" w:unhideWhenUsed="0"/>
+    <w:lsdException w:name="Colorful List Accent 6" w:semiHidden="0" w:uiPriority="72" w:unhideWhenUsed="0"/>
+    <w:lsdException w:name="Colorful Grid Accent 6" w:semiHidden="0" w:uiPriority="73" w:unhideWhenUsed="0"/>
+    <w:lsdException w:name="Subtle Emphasis" w:semiHidden="0" w:uiPriority="19" w:unhideWhenUsed="0" w:qFormat="1"/>
+    <w:lsdException w:name="Intense Emphasis" w:semiHidden="0" w:uiPriority="21" w:unhideWhenUsed="0" w:qFormat="1"/>
+    <w:lsdException w:name="Subtle Reference" w:semiHidden="0" w:uiPriority="31" w:unhideWhenUsed="0" w:qFormat="1"/>
+    <w:lsdException w:name="Intense Reference" w:semiHidden="0" w:uiPriority="32" w:unhideWhenUsed="0" w:qFormat="1"/>
+    <w:lsdException w:name="Book Title" w:semiHidden="0" w:uiPriority="33" w:unhideWhenUsed="0" w:qFormat="1"/>
+    <w:lsdException w:name="Bibliography" w:uiPriority="37"/>
+    <w:lsdException w:name="TOC Heading" w:uiPriority="39" w:qFormat="1"/>
+  </w:latentStyles>
+  <w:style w:type="paragraph" w:default="1" w:styleId="Normal">
+    <w:name w:val="Normal"/>
+    <w:qFormat/>
+  </w:style>
+  <w:style w:type="paragraph" w:styleId="Heading1">
+    <w:name w:val="heading 1"/>
+    <w:basedOn w:val="Normal"/>
+    <w:next w:val="Normal"/>
+    <w:link w:val="Heading1Char"/>
+    <w:uiPriority w:val="9"/>
+    <w:qFormat/>
+    <w:rsid w:val="00D661C8"/>
+    <w:pPr>
+      <w:keepNext/>
+      <w:keepLines/>
+      <w:spacing w:before="240" w:after="0"/>
+      <w:outlineLvl w:val="0"/>
+    </w:pPr>
+    <w:rPr>
+      <w:rFonts w:asciiTheme="majorHAnsi" w:eastAsiaTheme="majorEastAsia" w:hAnsiTheme="majorHAnsi" w:cstheme="majorBidi"/>
+      <w:color w:val="2E74B5" w:themeColor="accent1" w:themeShade="BF"/>
+      <w:sz w:val="32"/>
+      <w:szCs w:val="32"/>
+    </w:rPr>
+  </w:style>
+  <w:style w:type="paragraph" w:styleId="Heading2">
+    <w:name w:val="heading 2"/>
+    <w:basedOn w:val="Normal"/>
+    <w:next w:val="Normal"/>
+    <w:link w:val="Heading2Char"/>
+    <w:uiPriority w:val="9"/>
+    <w:unhideWhenUsed/>
+    <w:qFormat/>
+    <w:rsid w:val="00D661C8"/>
+    <w:pPr>
+      <w:keepNext/>
+      <w:keepLines/>
+      <w:spacing w:before="40" w:after="0"/>
+      <w:outlineLvl w:val="1"/>
+    </w:pPr>
+    <w:rPr>
+      <w:rFonts w:asciiTheme="majorHAnsi" w:eastAsiaTheme="majorEastAsia" w:hAnsiTheme="majorHAnsi" w:cstheme="majorBidi"/>
+      <w:color w:val="2E74B5" w:themeColor="accent1" w:themeShade="BF"/>
+      <w:sz w:val="26"/>
+      <w:szCs w:val="26"/>
+    </w:rPr>
+  </w:style>
+  <w:style w:type="paragraph" w:styleId="Heading3">
+    <w:name w:val="heading 3"/>
+    <w:basedOn w:val="Normal"/>
+    <w:next w:val="Normal"/>
+    <w:link w:val="Heading3Char"/>
+    <w:uiPriority w:val="9"/>
+    <w:unhideWhenUsed/>
+    <w:qFormat/>
+    <w:rsid w:val="004D5F6E"/>
+    <w:pPr>
+      <w:keepNext/>
+      <w:keepLines/>
+      <w:spacing w:before="200" w:after="0"/>
+      <w:outlineLvl w:val="2"/>
+    </w:pPr>
+    <w:rPr>
+      <w:rFonts w:asciiTheme="majorHAnsi" w:eastAsiaTheme="majorEastAsia" w:hAnsiTheme="majorHAnsi" w:cstheme="majorBidi"/>
+      <w:b/>
+      <w:bCs/>
+      <w:color w:val="5B9BD5" w:themeColor="accent1"/>
+    </w:rPr>
+  </w:style>
+  <w:style w:type="character" w:default="1" w:styleId="DefaultParagraphFont">
+    <w:name w:val="Default Paragraph Font"/>
+    <w:uiPriority w:val="1"/>
+    <w:semiHidden/>
+    <w:unhideWhenUsed/>
+  </w:style>
+  <w:style w:type="table" w:default="1" w:styleId="TableNormal">
+    <w:name w:val="Normal Table"/>
+    <w:uiPriority w:val="99"/>
+    <w:semiHidden/>
+    <w:unhideWhenUsed/>
+    <w:tblPr>
+      <w:tblInd w:w="0" w:type="dxa"/>
+      <w:tblCellMar>
+        <w:top w:w="0" w:type="dxa"/>
+        <w:left w:w="108" w:type="dxa"/>
+        <w:bottom w:w="0" w:type="dxa"/>
+        <w:right w:w="108" w:type="dxa"/>
+      </w:tblCellMar>
+    </w:tblPr>
+  </w:style>
+  <w:style w:type="numbering" w:default="1" w:styleId="NoList">
+    <w:name w:val="No List"/>
+    <w:uiPriority w:val="99"/>
+    <w:semiHidden/>
+    <w:unhideWhenUsed/>
+  </w:style>
+  <w:style w:type="paragraph" w:styleId="ListParagraph">
+    <w:name w:val="List Paragraph"/>
+    <w:basedOn w:val="Normal"/>
+    <w:uiPriority w:val="34"/>
+    <w:qFormat/>
+    <w:rsid w:val="002E0801"/>
+    <w:pPr>
+      <w:ind w:left="720"/>
+      <w:contextualSpacing/>
+    </w:pPr>
+  </w:style>
+  <w:style w:type="table" w:styleId="TableGrid">
+    <w:name w:val="Table Grid"/>
+    <w:basedOn w:val="TableNormal"/>
+    <w:uiPriority w:val="39"/>
+    <w:rsid w:val="00A2584B"/>
+    <w:pPr>
+      <w:spacing w:after="0" w:line="240" w:lineRule="auto"/>
+    </w:pPr>
+    <w:tblPr>
+      <w:tblInd w:w="0" w:type="dxa"/>
+      <w:tblBorders>
+        <w:top w:val="single" w:sz="4" w:space="0" w:color="auto"/>
+        <w:left w:val="single" w:sz="4" w:space="0" w:color="auto"/>
+        <w:bottom w:val="single" w:sz="4" w:space="0" w:color="auto"/>
+        <w:right w:val="single" w:sz="4" w:space="0" w:color="auto"/>
+        <w:insideH w:val="single" w:sz="4" w:space="0" w:color="auto"/>
+        <w:insideV w:val="single" w:sz="4" w:space="0" w:color="auto"/>
+      </w:tblBorders>
+      <w:tblCellMar>
+        <w:top w:w="0" w:type="dxa"/>
+        <w:left w:w="108" w:type="dxa"/>
+        <w:bottom w:w="0" w:type="dxa"/>
+        <w:right w:w="108" w:type="dxa"/>
+      </w:tblCellMar>
+    </w:tblPr>
+  </w:style>
+  <w:style w:type="table" w:customStyle="1" w:styleId="PlainTable11">
+    <w:name w:val="Plain Table 11"/>
+    <w:basedOn w:val="TableNormal"/>
+    <w:uiPriority w:val="41"/>
+    <w:rsid w:val="00A2584B"/>
+    <w:pPr>
+      <w:spacing w:after="0" w:line="240" w:lineRule="auto"/>
+    </w:pPr>
+    <w:tblPr>
+      <w:tblStyleRowBandSize w:val="1"/>
+      <w:tblStyleColBandSize w:val="1"/>
+      <w:tblInd w:w="0" w:type="dxa"/>
+      <w:tblBorders>
+        <w:top w:val="single" w:sz="4" w:space="0" w:color="BFBFBF" w:themeColor="background1" w:themeShade="BF"/>
+        <w:left w:val="single" w:sz="4" w:space="0" w:color="BFBFBF" w:themeColor="background1" w:themeShade="BF"/>
+        <w:bottom w:val="single" w:sz="4" w:space="0" w:color="BFBFBF" w:themeColor="background1" w:themeShade="BF"/>
+        <w:right w:val="single" w:sz="4" w:space="0" w:color="BFBFBF" w:themeColor="background1" w:themeShade="BF"/>
+        <w:insideH w:val="single" w:sz="4" w:space="0" w:color="BFBFBF" w:themeColor="background1" w:themeShade="BF"/>
+        <w:insideV w:val="single" w:sz="4" w:space="0" w:color="BFBFBF" w:themeColor="background1" w:themeShade="BF"/>
+      </w:tblBorders>
+      <w:tblCellMar>
+        <w:top w:w="0" w:type="dxa"/>
+        <w:left w:w="108" w:type="dxa"/>
+        <w:bottom w:w="0" w:type="dxa"/>
+        <w:right w:w="108" w:type="dxa"/>
+      </w:tblCellMar>
+    </w:tblPr>
+    <w:tblStylePr w:type="firstRow">
+      <w:rPr>
+        <w:b/>
+        <w:bCs/>
+      </w:rPr>
+    </w:tblStylePr>
+    <w:tblStylePr w:type="lastRow">
+      <w:rPr>
+        <w:b/>
+        <w:bCs/>
+      </w:rPr>
+      <w:tblPr/>
+      <w:tcPr>
+        <w:tcBorders>
+          <w:top w:val="double" w:sz="4" w:space="0" w:color="BFBFBF" w:themeColor="background1" w:themeShade="BF"/>
+        </w:tcBorders>
+      </w:tcPr>
+    </w:tblStylePr>
+    <w:tblStylePr w:type="firstCol">
+      <w:rPr>
+        <w:b/>
+        <w:bCs/>
+      </w:rPr>
+    </w:tblStylePr>
+    <w:tblStylePr w:type="lastCol">
+      <w:rPr>
+        <w:b/>
+        <w:bCs/>
+      </w:rPr>
+    </w:tblStylePr>
+    <w:tblStylePr w:type="band1Vert">
+      <w:tblPr/>
+      <w:tcPr>
+        <w:shd w:val="clear" w:color="auto" w:fill="F2F2F2" w:themeFill="background1" w:themeFillShade="F2"/>
+      </w:tcPr>
+    </w:tblStylePr>
+    <w:tblStylePr w:type="band1Horz">
+      <w:tblPr/>
+      <w:tcPr>
+        <w:shd w:val="clear" w:color="auto" w:fill="F2F2F2" w:themeFill="background1" w:themeFillShade="F2"/>
+      </w:tcPr>
+    </w:tblStylePr>
+  </w:style>
+  <w:style w:type="table" w:customStyle="1" w:styleId="PlainTable31">
+    <w:name w:val="Plain Table 31"/>
+    <w:basedOn w:val="TableNormal"/>
+    <w:uiPriority w:val="43"/>
+    <w:rsid w:val="00A2584B"/>
+    <w:pPr>
+      <w:spacing w:after="0" w:line="240" w:lineRule="auto"/>
+    </w:pPr>
+    <w:tblPr>
+      <w:tblStyleRowBandSize w:val="1"/>
+      <w:tblStyleColBandSize w:val="1"/>
+      <w:tblInd w:w="0" w:type="dxa"/>
+      <w:tblCellMar>
+        <w:top w:w="0" w:type="dxa"/>
+        <w:left w:w="108" w:type="dxa"/>
+        <w:bottom w:w="0" w:type="dxa"/>
+        <w:right w:w="108" w:type="dxa"/>
+      </w:tblCellMar>
+    </w:tblPr>
+    <w:tblStylePr w:type="firstRow">
+      <w:rPr>
+        <w:b/>
+        <w:bCs/>
+        <w:caps/>
+      </w:rPr>
+      <w:tblPr/>
+      <w:tcPr>
+        <w:tcBorders>
+          <w:bottom w:val="single" w:sz="4" w:space="0" w:color="7F7F7F" w:themeColor="text1" w:themeTint="80"/>
+        </w:tcBorders>
+      </w:tcPr>
+    </w:tblStylePr>
+    <w:tblStylePr w:type="lastRow">
+      <w:rPr>
+        <w:b/>
+        <w:bCs/>
+        <w:caps/>
+      </w:rPr>
+      <w:tblPr/>
+      <w:tcPr>
+        <w:tcBorders>
+          <w:top w:val="nil"/>
+        </w:tcBorders>
+      </w:tcPr>
+    </w:tblStylePr>
+    <w:tblStylePr w:type="firstCol">
+      <w:rPr>
+        <w:b/>
+        <w:bCs/>
+        <w:caps/>
+      </w:rPr>
+      <w:tblPr/>
+      <w:tcPr>
+        <w:tcBorders>
+          <w:right w:val="single" w:sz="4" w:space="0" w:color="7F7F7F" w:themeColor="text1" w:themeTint="80"/>
+        </w:tcBorders>
+      </w:tcPr>
+    </w:tblStylePr>
+    <w:tblStylePr w:type="lastCol">
+      <w:rPr>
+        <w:b/>
+        <w:bCs/>
+        <w:caps/>
+      </w:rPr>
+      <w:tblPr/>
+      <w:tcPr>
+        <w:tcBorders>
+          <w:left w:val="nil"/>
+        </w:tcBorders>
+      </w:tcPr>
+    </w:tblStylePr>
+    <w:tblStylePr w:type="band1Vert">
+      <w:tblPr/>
+      <w:tcPr>
+        <w:shd w:val="clear" w:color="auto" w:fill="F2F2F2" w:themeFill="background1" w:themeFillShade="F2"/>
+      </w:tcPr>
+    </w:tblStylePr>
+    <w:tblStylePr w:type="band1Horz">
+      <w:tblPr/>
+      <w:tcPr>
+        <w:shd w:val="clear" w:color="auto" w:fill="F2F2F2" w:themeFill="background1" w:themeFillShade="F2"/>
+      </w:tcPr>
+    </w:tblStylePr>
+    <w:tblStylePr w:type="neCell">
+      <w:tblPr/>
+      <w:tcPr>
+        <w:tcBorders>
+          <w:left w:val="nil"/>
+        </w:tcBorders>
+      </w:tcPr>
+    </w:tblStylePr>
+    <w:tblStylePr w:type="nwCell">
+      <w:tblPr/>
+      <w:tcPr>
+        <w:tcBorders>
+          <w:right w:val="nil"/>
+        </w:tcBorders>
+      </w:tcPr>
+    </w:tblStylePr>
+  </w:style>
+  <w:style w:type="table" w:customStyle="1" w:styleId="GridTable2-Accent11">
+    <w:name w:val="Grid Table 2 - Accent 11"/>
+    <w:basedOn w:val="TableNormal"/>
+    <w:uiPriority w:val="47"/>
+    <w:rsid w:val="00A2584B"/>
+    <w:pPr>
+      <w:spacing w:after="0" w:line="240" w:lineRule="auto"/>
+    </w:pPr>
+    <w:tblPr>
+      <w:tblStyleRowBandSize w:val="1"/>
+      <w:tblStyleColBandSize w:val="1"/>
+      <w:tblInd w:w="0" w:type="dxa"/>
+      <w:tblBorders>
+        <w:top w:val="single" w:sz="2" w:space="0" w:color="9CC2E5" w:themeColor="accent1" w:themeTint="99"/>
+        <w:bottom w:val="single" w:sz="2" w:space="0" w:color="9CC2E5" w:themeColor="accent1" w:themeTint="99"/>
+        <w:insideH w:val="single" w:sz="2" w:space="0" w:color="9CC2E5" w:themeColor="accent1" w:themeTint="99"/>
+        <w:insideV w:val="single" w:sz="2" w:space="0" w:color="9CC2E5" w:themeColor="accent1" w:themeTint="99"/>
+      </w:tblBorders>
+      <w:tblCellMar>
+        <w:top w:w="0" w:type="dxa"/>
+        <w:left w:w="108" w:type="dxa"/>
+        <w:bottom w:w="0" w:type="dxa"/>
+        <w:right w:w="108" w:type="dxa"/>
+      </w:tblCellMar>
+    </w:tblPr>
+    <w:tblStylePr w:type="firstRow">
+      <w:rPr>
+        <w:b/>
+        <w:bCs/>
+      </w:rPr>
+      <w:tblPr/>
+      <w:tcPr>
+        <w:tcBorders>
+          <w:top w:val="nil"/>
+          <w:bottom w:val="single" w:sz="12" w:space="0" w:color="9CC2E5" w:themeColor="accent1" w:themeTint="99"/>
+          <w:insideH w:val="nil"/>
+          <w:insideV w:val="nil"/>
+        </w:tcBorders>
+        <w:shd w:val="clear" w:color="auto" w:fill="FFFFFF" w:themeFill="background1"/>
+      </w:tcPr>
+    </w:tblStylePr>
+    <w:tblStylePr w:type="lastRow">
+      <w:rPr>
+        <w:b/>
+        <w:bCs/>
+      </w:rPr>
+      <w:tblPr/>
+      <w:tcPr>
+        <w:tcBorders>
+          <w:top w:val="double" w:sz="2" w:space="0" w:color="9CC2E5" w:themeColor="accent1" w:themeTint="99"/>
+          <w:bottom w:val="nil"/>
+          <w:insideH w:val="nil"/>
+          <w:insideV w:val="nil"/>
+        </w:tcBorders>
+        <w:shd w:val="clear" w:color="auto" w:fill="FFFFFF" w:themeFill="background1"/>
+      </w:tcPr>
+    </w:tblStylePr>
+    <w:tblStylePr w:type="firstCol">
+      <w:rPr>
+        <w:b/>
+        <w:bCs/>
+      </w:rPr>
+    </w:tblStylePr>
+    <w:tblStylePr w:type="lastCol">
+      <w:rPr>
+        <w:b/>
+        <w:bCs/>
+      </w:rPr>
+    </w:tblStylePr>
+    <w:tblStylePr w:type="band1Vert">
+      <w:tblPr/>
+      <w:tcPr>
+        <w:shd w:val="clear" w:color="auto" w:fill="DEEAF6" w:themeFill="accent1" w:themeFillTint="33"/>
+      </w:tcPr>
+    </w:tblStylePr>
+    <w:tblStylePr w:type="band1Horz">
+      <w:tblPr/>
+      <w:tcPr>
+        <w:shd w:val="clear" w:color="auto" w:fill="DEEAF6" w:themeFill="accent1" w:themeFillTint="33"/>
+      </w:tcPr>
+    </w:tblStylePr>
+  </w:style>
+  <w:style w:type="table" w:styleId="MediumShading2-Accent1">
+    <w:name w:val="Medium Shading 2 Accent 1"/>
+    <w:basedOn w:val="TableNormal"/>
+    <w:uiPriority w:val="64"/>
+    <w:rsid w:val="00A61F14"/>
+    <w:pPr>
+      <w:spacing w:after="0" w:line="240" w:lineRule="auto"/>
+    </w:pPr>
+    <w:rPr>
+      <w:rFonts w:eastAsiaTheme="minorEastAsia"/>
+      <w:sz w:val="24"/>
+      <w:szCs w:val="24"/>
+    </w:rPr>
+    <w:tblPr>
+      <w:tblStyleRowBandSize w:val="1"/>
+      <w:tblStyleColBandSize w:val="1"/>
+      <w:tblInd w:w="0" w:type="dxa"/>
+      <w:tblBorders>
+        <w:top w:val="single" w:sz="18" w:space="0" w:color="auto"/>
+        <w:bottom w:val="single" w:sz="18" w:space="0" w:color="auto"/>
+      </w:tblBorders>
+      <w:tblCellMar>
+        <w:top w:w="0" w:type="dxa"/>
+        <w:left w:w="108" w:type="dxa"/>
+        <w:bottom w:w="0" w:type="dxa"/>
+        <w:right w:w="108" w:type="dxa"/>
+      </w:tblCellMar>
+    </w:tblPr>
+    <w:tblStylePr w:type="firstRow">
+      <w:pPr>
+        <w:spacing w:before="0" w:after="0" w:line="240" w:lineRule="auto"/>
+      </w:pPr>
+      <w:rPr>
+        <w:b/>
+        <w:bCs/>
+        <w:color w:val="FFFFFF" w:themeColor="background1"/>
+      </w:rPr>
+      <w:tblPr/>
+      <w:tcPr>
+        <w:tcBorders>
+          <w:top w:val="single" w:sz="18" w:space="0" w:color="auto"/>
+          <w:left w:val="nil"/>
+          <w:bottom w:val="single" w:sz="18" w:space="0" w:color="auto"/>
+          <w:right w:val="nil"/>
+          <w:insideH w:val="nil"/>
+          <w:insideV w:val="nil"/>
+        </w:tcBorders>
+        <w:shd w:val="clear" w:color="auto" w:fill="5B9BD5" w:themeFill="accent1"/>
+      </w:tcPr>
+    </w:tblStylePr>
+    <w:tblStylePr w:type="lastRow">
+      <w:pPr>
+        <w:spacing w:before="0" w:after="0" w:line="240" w:lineRule="auto"/>
+      </w:pPr>
+      <w:rPr>
+        <w:color w:val="auto"/>
+      </w:rPr>
+      <w:tblPr/>
+      <w:tcPr>
+        <w:tcBorders>
+          <w:top w:val="double" w:sz="6" w:space="0" w:color="auto"/>
+          <w:left w:val="nil"/>
+          <w:bottom w:val="single" w:sz="18" w:space="0" w:color="auto"/>
+          <w:right w:val="nil"/>
+          <w:insideH w:val="nil"/>
+          <w:insideV w:val="nil"/>
+        </w:tcBorders>
+        <w:shd w:val="clear" w:color="auto" w:fill="FFFFFF" w:themeFill="background1"/>
+      </w:tcPr>
+    </w:tblStylePr>
+    <w:tblStylePr w:type="firstCol">
+      <w:rPr>
+        <w:b/>
+        <w:bCs/>
+        <w:color w:val="FFFFFF" w:themeColor="background1"/>
+      </w:rPr>
+      <w:tblPr/>
+      <w:tcPr>
+        <w:tcBorders>
+          <w:top w:val="nil"/>
+          <w:left w:val="nil"/>
+          <w:bottom w:val="single" w:sz="18" w:space="0" w:color="auto"/>
+          <w:right w:val="nil"/>
+          <w:insideH w:val="nil"/>
+          <w:insideV w:val="nil"/>
+        </w:tcBorders>
+        <w:shd w:val="clear" w:color="auto" w:fill="5B9BD5" w:themeFill="accent1"/>
+      </w:tcPr>
+    </w:tblStylePr>
+    <w:tblStylePr w:type="lastCol">
+      <w:rPr>
+        <w:b/>
+        <w:bCs/>
+        <w:color w:val="FFFFFF" w:themeColor="background1"/>
+      </w:rPr>
+      <w:tblPr/>
+      <w:tcPr>
+        <w:tcBorders>
+          <w:left w:val="nil"/>
+          <w:right w:val="nil"/>
+          <w:insideH w:val="nil"/>
+          <w:insideV w:val="nil"/>
+        </w:tcBorders>
+        <w:shd w:val="clear" w:color="auto" w:fill="5B9BD5" w:themeFill="accent1"/>
+      </w:tcPr>
+    </w:tblStylePr>
+    <w:tblStylePr w:type="band1Vert">
+      <w:tblPr/>
+      <w:tcPr>
+        <w:tcBorders>
+          <w:left w:val="nil"/>
+          <w:right w:val="nil"/>
+          <w:insideH w:val="nil"/>
+          <w:insideV w:val="nil"/>
+        </w:tcBorders>
+        <w:shd w:val="clear" w:color="auto" w:fill="D8D8D8" w:themeFill="background1" w:themeFillShade="D8"/>
+      </w:tcPr>
+    </w:tblStylePr>
+    <w:tblStylePr w:type="band1Horz">
+      <w:tblPr/>
+      <w:tcPr>
+        <w:shd w:val="clear" w:color="auto" w:fill="D8D8D8" w:themeFill="background1" w:themeFillShade="D8"/>
+      </w:tcPr>
+    </w:tblStylePr>
+    <w:tblStylePr w:type="neCell">
+      <w:tblPr/>
+      <w:tcPr>
+        <w:tcBorders>
+          <w:top w:val="single" w:sz="18" w:space="0" w:color="auto"/>
+          <w:left w:val="nil"/>
+          <w:bottom w:val="single" w:sz="18" w:space="0" w:color="auto"/>
+          <w:right w:val="nil"/>
+          <w:insideH w:val="nil"/>
+          <w:insideV w:val="nil"/>
+        </w:tcBorders>
+      </w:tcPr>
+    </w:tblStylePr>
+    <w:tblStylePr w:type="nwCell">
+      <w:rPr>
+        <w:color w:val="FFFFFF" w:themeColor="background1"/>
+      </w:rPr>
+      <w:tblPr/>
+      <w:tcPr>
+        <w:tcBorders>
+          <w:top w:val="single" w:sz="18" w:space="0" w:color="auto"/>
+          <w:left w:val="nil"/>
+          <w:bottom w:val="single" w:sz="18" w:space="0" w:color="auto"/>
+          <w:right w:val="nil"/>
+          <w:insideH w:val="nil"/>
+          <w:insideV w:val="nil"/>
+        </w:tcBorders>
+      </w:tcPr>
+    </w:tblStylePr>
+  </w:style>
+  <w:style w:type="table" w:styleId="LightList-Accent1">
+    <w:name w:val="Light List Accent 1"/>
+    <w:basedOn w:val="TableNormal"/>
+    <w:uiPriority w:val="61"/>
+    <w:rsid w:val="00A61F14"/>
+    <w:pPr>
+      <w:spacing w:after="0" w:line="240" w:lineRule="auto"/>
+    </w:pPr>
+    <w:rPr>
+      <w:rFonts w:eastAsiaTheme="minorEastAsia"/>
+      <w:sz w:val="24"/>
+      <w:szCs w:val="24"/>
+    </w:rPr>
+    <w:tblPr>
+      <w:tblStyleRowBandSize w:val="1"/>
+      <w:tblStyleColBandSize w:val="1"/>
+      <w:tblInd w:w="0" w:type="dxa"/>
+      <w:tblBorders>
+        <w:top w:val="single" w:sz="8" w:space="0" w:color="5B9BD5" w:themeColor="accent1"/>
+        <w:left w:val="single" w:sz="8" w:space="0" w:color="5B9BD5" w:themeColor="accent1"/>
+        <w:bottom w:val="single" w:sz="8" w:space="0" w:color="5B9BD5" w:themeColor="accent1"/>
+        <w:right w:val="single" w:sz="8" w:space="0" w:color="5B9BD5" w:themeColor="accent1"/>
+      </w:tblBorders>
+      <w:tblCellMar>
+        <w:top w:w="0" w:type="dxa"/>
+        <w:left w:w="108" w:type="dxa"/>
+        <w:bottom w:w="0" w:type="dxa"/>
+        <w:right w:w="108" w:type="dxa"/>
+      </w:tblCellMar>
+    </w:tblPr>
+    <w:tblStylePr w:type="firstRow">
+      <w:pPr>
+        <w:spacing w:before="0" w:after="0" w:line="240" w:lineRule="auto"/>
+      </w:pPr>
+      <w:rPr>
+        <w:b/>
+        <w:bCs/>
+        <w:color w:val="FFFFFF" w:themeColor="background1"/>
+      </w:rPr>
+      <w:tblPr/>
+      <w:tcPr>
+        <w:shd w:val="clear" w:color="auto" w:fill="5B9BD5" w:themeFill="accent1"/>
+      </w:tcPr>
+    </w:tblStylePr>
+    <w:tblStylePr w:type="lastRow">
+      <w:pPr>
+        <w:spacing w:before="0" w:after="0" w:line="240" w:lineRule="auto"/>
+      </w:pPr>
+      <w:rPr>
+        <w:b/>
+        <w:bCs/>
+      </w:rPr>
+      <w:tblPr/>
+      <w:tcPr>
+        <w:tcBorders>
+          <w:top w:val="double" w:sz="6" w:space="0" w:color="5B9BD5" w:themeColor="accent1"/>
+          <w:left w:val="single" w:sz="8" w:space="0" w:color="5B9BD5" w:themeColor="accent1"/>
+          <w:bottom w:val="single" w:sz="8" w:space="0" w:color="5B9BD5" w:themeColor="accent1"/>
+          <w:right w:val="single" w:sz="8" w:space="0" w:color="5B9BD5" w:themeColor="accent1"/>
+        </w:tcBorders>
+      </w:tcPr>
+    </w:tblStylePr>
+    <w:tblStylePr w:type="firstCol">
+      <w:rPr>
+        <w:b/>
+        <w:bCs/>
+      </w:rPr>
+    </w:tblStylePr>
+    <w:tblStylePr w:type="lastCol">
+      <w:rPr>
+        <w:b/>
+        <w:bCs/>
+      </w:rPr>
+    </w:tblStylePr>
+    <w:tblStylePr w:type="band1Vert">
+      <w:tblPr/>
+      <w:tcPr>
+        <w:tcBorders>
+          <w:top w:val="single" w:sz="8" w:space="0" w:color="5B9BD5" w:themeColor="accent1"/>
+          <w:left w:val="single" w:sz="8" w:space="0" w:color="5B9BD5" w:themeColor="accent1"/>
+          <w:bottom w:val="single" w:sz="8" w:space="0" w:color="5B9BD5" w:themeColor="accent1"/>
+          <w:right w:val="single" w:sz="8" w:space="0" w:color="5B9BD5" w:themeColor="accent1"/>
+        </w:tcBorders>
+      </w:tcPr>
+    </w:tblStylePr>
+    <w:tblStylePr w:type="band1Horz">
+      <w:tblPr/>
+      <w:tcPr>
+        <w:tcBorders>
+          <w:top w:val="single" w:sz="8" w:space="0" w:color="5B9BD5" w:themeColor="accent1"/>
+          <w:left w:val="single" w:sz="8" w:space="0" w:color="5B9BD5" w:themeColor="accent1"/>
+          <w:bottom w:val="single" w:sz="8" w:space="0" w:color="5B9BD5" w:themeColor="accent1"/>
+          <w:right w:val="single" w:sz="8" w:space="0" w:color="5B9BD5" w:themeColor="accent1"/>
+        </w:tcBorders>
+      </w:tcPr>
+    </w:tblStylePr>
+  </w:style>
+  <w:style w:type="table" w:styleId="LightShading-Accent1">
+    <w:name w:val="Light Shading Accent 1"/>
+    <w:basedOn w:val="TableNormal"/>
+    <w:uiPriority w:val="60"/>
+    <w:rsid w:val="00A61F14"/>
+    <w:pPr>
+      <w:spacing w:after="0" w:line="240" w:lineRule="auto"/>
+    </w:pPr>
+    <w:rPr>
+      <w:rFonts w:eastAsiaTheme="minorEastAsia"/>
+      <w:color w:val="2E74B5" w:themeColor="accent1" w:themeShade="BF"/>
+      <w:sz w:val="24"/>
+      <w:szCs w:val="24"/>
+    </w:rPr>
+    <w:tblPr>
+      <w:tblStyleRowBandSize w:val="1"/>
+      <w:tblStyleColBandSize w:val="1"/>
+      <w:tblInd w:w="0" w:type="dxa"/>
+      <w:tblBorders>
+        <w:top w:val="single" w:sz="8" w:space="0" w:color="5B9BD5" w:themeColor="accent1"/>
+        <w:bottom w:val="single" w:sz="8" w:space="0" w:color="5B9BD5" w:themeColor="accent1"/>
+      </w:tblBorders>
+      <w:tblCellMar>
+        <w:top w:w="0" w:type="dxa"/>
+        <w:left w:w="108" w:type="dxa"/>
+        <w:bottom w:w="0" w:type="dxa"/>
+        <w:right w:w="108" w:type="dxa"/>
+      </w:tblCellMar>
+    </w:tblPr>
+    <w:tblStylePr w:type="firstRow">
+      <w:pPr>
+        <w:spacing w:before="0" w:after="0" w:line="240" w:lineRule="auto"/>
+      </w:pPr>
+      <w:rPr>
+        <w:b/>
+        <w:bCs/>
+      </w:rPr>
+      <w:tblPr/>
+      <w:tcPr>
+        <w:tcBorders>
+          <w:top w:val="single" w:sz="8" w:space="0" w:color="5B9BD5" w:themeColor="accent1"/>
+          <w:left w:val="nil"/>
+          <w:bottom w:val="single" w:sz="8" w:space="0" w:color="5B9BD5" w:themeColor="accent1"/>
+          <w:right w:val="nil"/>
+          <w:insideH w:val="nil"/>
+          <w:insideV w:val="nil"/>
+        </w:tcBorders>
+      </w:tcPr>
+    </w:tblStylePr>
+    <w:tblStylePr w:type="lastRow">
+      <w:pPr>
+        <w:spacing w:before="0" w:after="0" w:line="240" w:lineRule="auto"/>
+      </w:pPr>
+      <w:rPr>
+        <w:b/>
+        <w:bCs/>
+      </w:rPr>
+      <w:tblPr/>
+      <w:tcPr>
+        <w:tcBorders>
+          <w:top w:val="single" w:sz="8" w:space="0" w:color="5B9BD5" w:themeColor="accent1"/>
+          <w:left w:val="nil"/>
+          <w:bottom w:val="single" w:sz="8" w:space="0" w:color="5B9BD5" w:themeColor="accent1"/>
+          <w:right w:val="nil"/>
+          <w:insideH w:val="nil"/>
+          <w:insideV w:val="nil"/>
+        </w:tcBorders>
+      </w:tcPr>
+    </w:tblStylePr>
+    <w:tblStylePr w:type="firstCol">
+      <w:rPr>
+        <w:b/>
+        <w:bCs/>
+      </w:rPr>
+    </w:tblStylePr>
+    <w:tblStylePr w:type="lastCol">
+      <w:rPr>
+        <w:b/>
+        <w:bCs/>
+      </w:rPr>
+    </w:tblStylePr>
+    <w:tblStylePr w:type="band1Vert">
+      <w:tblPr/>
+      <w:tcPr>
+        <w:tcBorders>
+          <w:left w:val="nil"/>
+          <w:right w:val="nil"/>
+          <w:insideH w:val="nil"/>
+          <w:insideV w:val="nil"/>
+        </w:tcBorders>
+        <w:shd w:val="clear" w:color="auto" w:fill="D6E6F4" w:themeFill="accent1" w:themeFillTint="3F"/>
+      </w:tcPr>
+    </w:tblStylePr>
+    <w:tblStylePr w:type="band1Horz">
+      <w:tblPr/>
+      <w:tcPr>
+        <w:tcBorders>
+          <w:left w:val="nil"/>
+          <w:right w:val="nil"/>
+          <w:insideH w:val="nil"/>
+          <w:insideV w:val="nil"/>
+        </w:tcBorders>
+        <w:shd w:val="clear" w:color="auto" w:fill="D6E6F4" w:themeFill="accent1" w:themeFillTint="3F"/>
+      </w:tcPr>
+    </w:tblStylePr>
+  </w:style>
+  <w:style w:type="character" w:customStyle="1" w:styleId="apple-converted-space">
+    <w:name w:val="apple-converted-space"/>
+    <w:basedOn w:val="DefaultParagraphFont"/>
+    <w:rsid w:val="003C5A4E"/>
+  </w:style>
+  <w:style w:type="character" w:customStyle="1" w:styleId="ilad">
+    <w:name w:val="il_ad"/>
+    <w:basedOn w:val="DefaultParagraphFont"/>
+    <w:rsid w:val="003C5A4E"/>
+  </w:style>
+  <w:style w:type="character" w:customStyle="1" w:styleId="Heading1Char">
+    <w:name w:val="Heading 1 Char"/>
+    <w:basedOn w:val="DefaultParagraphFont"/>
+    <w:link w:val="Heading1"/>
+    <w:uiPriority w:val="9"/>
+    <w:rsid w:val="00D661C8"/>
+    <w:rPr>
+      <w:rFonts w:asciiTheme="majorHAnsi" w:eastAsiaTheme="majorEastAsia" w:hAnsiTheme="majorHAnsi" w:cstheme="majorBidi"/>
+      <w:color w:val="2E74B5" w:themeColor="accent1" w:themeShade="BF"/>
+      <w:sz w:val="32"/>
+      <w:szCs w:val="32"/>
+    </w:rPr>
+  </w:style>
+  <w:style w:type="character" w:customStyle="1" w:styleId="Heading2Char">
+    <w:name w:val="Heading 2 Char"/>
+    <w:basedOn w:val="DefaultParagraphFont"/>
+    <w:link w:val="Heading2"/>
+    <w:uiPriority w:val="9"/>
+    <w:rsid w:val="00D661C8"/>
+    <w:rPr>
+      <w:rFonts w:asciiTheme="majorHAnsi" w:eastAsiaTheme="majorEastAsia" w:hAnsiTheme="majorHAnsi" w:cstheme="majorBidi"/>
+      <w:color w:val="2E74B5" w:themeColor="accent1" w:themeShade="BF"/>
+      <w:sz w:val="26"/>
+      <w:szCs w:val="26"/>
+    </w:rPr>
+  </w:style>
+  <w:style w:type="table" w:styleId="MediumList2">
+    <w:name w:val="Medium List 2"/>
+    <w:basedOn w:val="TableNormal"/>
+    <w:uiPriority w:val="66"/>
+    <w:unhideWhenUsed/>
+    <w:rsid w:val="004515ED"/>
+    <w:pPr>
+      <w:spacing w:after="0" w:line="240" w:lineRule="auto"/>
+    </w:pPr>
+    <w:rPr>
+      <w:rFonts w:asciiTheme="majorHAnsi" w:eastAsiaTheme="majorEastAsia" w:hAnsiTheme="majorHAnsi" w:cstheme="majorBidi"/>
+      <w:color w:val="000000" w:themeColor="text1"/>
+    </w:rPr>
+    <w:tblPr>
+      <w:tblStyleRowBandSize w:val="1"/>
+      <w:tblStyleColBandSize w:val="1"/>
+      <w:tblInd w:w="0" w:type="dxa"/>
+      <w:tblBorders>
+        <w:top w:val="single" w:sz="8" w:space="0" w:color="000000" w:themeColor="text1"/>
+        <w:left w:val="single" w:sz="8" w:space="0" w:color="000000" w:themeColor="text1"/>
+        <w:bottom w:val="single" w:sz="8" w:space="0" w:color="000000" w:themeColor="text1"/>
+        <w:right w:val="single" w:sz="8" w:space="0" w:color="000000" w:themeColor="text1"/>
+      </w:tblBorders>
+      <w:tblCellMar>
+        <w:top w:w="0" w:type="dxa"/>
+        <w:left w:w="108" w:type="dxa"/>
+        <w:bottom w:w="0" w:type="dxa"/>
+        <w:right w:w="108" w:type="dxa"/>
+      </w:tblCellMar>
+    </w:tblPr>
+    <w:tblStylePr w:type="firstRow">
+      <w:rPr>
+        <w:sz w:val="24"/>
+        <w:szCs w:val="24"/>
+      </w:rPr>
+      <w:tblPr/>
+      <w:tcPr>
+        <w:tcBorders>
+          <w:top w:val="nil"/>
+          <w:left w:val="nil"/>
+          <w:bottom w:val="single" w:sz="24" w:space="0" w:color="000000" w:themeColor="text1"/>
+          <w:right w:val="nil"/>
+          <w:insideH w:val="nil"/>
+          <w:insideV w:val="nil"/>
+        </w:tcBorders>
+        <w:shd w:val="clear" w:color="auto" w:fill="FFFFFF" w:themeFill="background1"/>
+      </w:tcPr>
+    </w:tblStylePr>
+    <w:tblStylePr w:type="lastRow">
+      <w:tblPr/>
+      <w:tcPr>
+        <w:tcBorders>
+          <w:top w:val="single" w:sz="8" w:space="0" w:color="000000" w:themeColor="text1"/>
+          <w:left w:val="nil"/>
+          <w:bottom w:val="nil"/>
+          <w:right w:val="nil"/>
+          <w:insideH w:val="nil"/>
+          <w:insideV w:val="nil"/>
+        </w:tcBorders>
+        <w:shd w:val="clear" w:color="auto" w:fill="FFFFFF" w:themeFill="background1"/>
+      </w:tcPr>
+    </w:tblStylePr>
+    <w:tblStylePr w:type="firstCol">
+      <w:tblPr/>
+      <w:tcPr>
+        <w:tcBorders>
+          <w:top w:val="nil"/>
+          <w:left w:val="nil"/>
+          <w:bottom w:val="nil"/>
+          <w:right w:val="single" w:sz="8" w:space="0" w:color="000000" w:themeColor="text1"/>
+          <w:insideH w:val="nil"/>
+          <w:insideV w:val="nil"/>
+        </w:tcBorders>
+        <w:shd w:val="clear" w:color="auto" w:fill="FFFFFF" w:themeFill="background1"/>
+      </w:tcPr>
+    </w:tblStylePr>
+    <w:tblStylePr w:type="lastCol">
+      <w:tblPr/>
+      <w:tcPr>
+        <w:tcBorders>
+          <w:top w:val="nil"/>
+          <w:left w:val="single" w:sz="8" w:space="0" w:color="000000" w:themeColor="text1"/>
+          <w:bottom w:val="nil"/>
+          <w:right w:val="nil"/>
+          <w:insideH w:val="nil"/>
+          <w:insideV w:val="nil"/>
+        </w:tcBorders>
+        <w:shd w:val="clear" w:color="auto" w:fill="FFFFFF" w:themeFill="background1"/>
+      </w:tcPr>
+    </w:tblStylePr>
+    <w:tblStylePr w:type="band1Vert">
+      <w:tblPr/>
+      <w:tcPr>
+        <w:tcBorders>
+          <w:left w:val="nil"/>
+          <w:right w:val="nil"/>
+          <w:insideH w:val="nil"/>
+          <w:insideV w:val="nil"/>
+        </w:tcBorders>
+        <w:shd w:val="clear" w:color="auto" w:fill="C0C0C0" w:themeFill="text1" w:themeFillTint="3F"/>
+      </w:tcPr>
+    </w:tblStylePr>
+    <w:tblStylePr w:type="band1Horz">
+      <w:tblPr/>
+      <w:tcPr>
+        <w:tcBorders>
+          <w:top w:val="nil"/>
+          <w:bottom w:val="nil"/>
+          <w:insideH w:val="nil"/>
+          <w:insideV w:val="nil"/>
+        </w:tcBorders>
+        <w:shd w:val="clear" w:color="auto" w:fill="C0C0C0" w:themeFill="text1" w:themeFillTint="3F"/>
+      </w:tcPr>
+    </w:tblStylePr>
+    <w:tblStylePr w:type="nwCell">
+      <w:tblPr/>
+      <w:tcPr>
+        <w:shd w:val="clear" w:color="auto" w:fill="FFFFFF" w:themeFill="background1"/>
+      </w:tcPr>
+    </w:tblStylePr>
+    <w:tblStylePr w:type="swCell">
+      <w:tblPr/>
+      <w:tcPr>
+        <w:tcBorders>
+          <w:top w:val="nil"/>
+        </w:tcBorders>
+      </w:tcPr>
+    </w:tblStylePr>
+  </w:style>
+  <w:style w:type="paragraph" w:styleId="BalloonText">
+    <w:name w:val="Balloon Text"/>
+    <w:basedOn w:val="Normal"/>
+    <w:link w:val="BalloonTextChar"/>
+    <w:uiPriority w:val="99"/>
+    <w:semiHidden/>
+    <w:unhideWhenUsed/>
+    <w:rsid w:val="00A95CB0"/>
+    <w:pPr>
+      <w:spacing w:after="0" w:line="240" w:lineRule="auto"/>
+    </w:pPr>
+    <w:rPr>
+      <w:rFonts w:ascii="Lucida Grande" w:hAnsi="Lucida Grande"/>
+      <w:sz w:val="18"/>
+      <w:szCs w:val="18"/>
+    </w:rPr>
+  </w:style>
+  <w:style w:type="character" w:customStyle="1" w:styleId="BalloonTextChar">
+    <w:name w:val="Balloon Text Char"/>
+    <w:basedOn w:val="DefaultParagraphFont"/>
+    <w:link w:val="BalloonText"/>
+    <w:uiPriority w:val="99"/>
+    <w:semiHidden/>
+    <w:rsid w:val="00A95CB0"/>
+    <w:rPr>
+      <w:rFonts w:ascii="Lucida Grande" w:hAnsi="Lucida Grande"/>
+      <w:sz w:val="18"/>
+      <w:szCs w:val="18"/>
+    </w:rPr>
+  </w:style>
+  <w:style w:type="paragraph" w:styleId="Caption">
+    <w:name w:val="caption"/>
+    <w:basedOn w:val="Normal"/>
+    <w:next w:val="Normal"/>
+    <w:uiPriority w:val="35"/>
+    <w:unhideWhenUsed/>
+    <w:qFormat/>
+    <w:rsid w:val="007A594E"/>
+    <w:pPr>
+      <w:spacing w:after="200" w:line="240" w:lineRule="auto"/>
+    </w:pPr>
+    <w:rPr>
+      <w:b/>
+      <w:bCs/>
+      <w:color w:val="5B9BD5" w:themeColor="accent1"/>
+      <w:sz w:val="18"/>
+      <w:szCs w:val="18"/>
+    </w:rPr>
+  </w:style>
+  <w:style w:type="paragraph" w:styleId="Header">
+    <w:name w:val="header"/>
+    <w:basedOn w:val="Normal"/>
+    <w:link w:val="HeaderChar"/>
+    <w:uiPriority w:val="99"/>
+    <w:unhideWhenUsed/>
+    <w:rsid w:val="00EE55EC"/>
+    <w:pPr>
+      <w:tabs>
+        <w:tab w:val="center" w:pos="4320"/>
+        <w:tab w:val="right" w:pos="8640"/>
+      </w:tabs>
+      <w:spacing w:after="0" w:line="240" w:lineRule="auto"/>
+    </w:pPr>
+  </w:style>
+  <w:style w:type="character" w:customStyle="1" w:styleId="HeaderChar">
+    <w:name w:val="Header Char"/>
+    <w:basedOn w:val="DefaultParagraphFont"/>
+    <w:link w:val="Header"/>
+    <w:uiPriority w:val="99"/>
+    <w:rsid w:val="00EE55EC"/>
+  </w:style>
+  <w:style w:type="paragraph" w:styleId="Footer">
+    <w:name w:val="footer"/>
+    <w:basedOn w:val="Normal"/>
+    <w:link w:val="FooterChar"/>
+    <w:uiPriority w:val="99"/>
+    <w:unhideWhenUsed/>
+    <w:rsid w:val="00EE55EC"/>
+    <w:pPr>
+      <w:tabs>
+        <w:tab w:val="center" w:pos="4320"/>
+        <w:tab w:val="right" w:pos="8640"/>
+      </w:tabs>
+      <w:spacing w:after="0" w:line="240" w:lineRule="auto"/>
+    </w:pPr>
+  </w:style>
+  <w:style w:type="character" w:customStyle="1" w:styleId="FooterChar">
+    <w:name w:val="Footer Char"/>
+    <w:basedOn w:val="DefaultParagraphFont"/>
+    <w:link w:val="Footer"/>
+    <w:uiPriority w:val="99"/>
+    <w:rsid w:val="00EE55EC"/>
+  </w:style>
+  <w:style w:type="table" w:styleId="LightShading">
+    <w:name w:val="Light Shading"/>
+    <w:basedOn w:val="TableNormal"/>
+    <w:uiPriority w:val="60"/>
+    <w:rsid w:val="00D01CDA"/>
+    <w:pPr>
+      <w:spacing w:after="0" w:line="240" w:lineRule="auto"/>
+    </w:pPr>
+    <w:rPr>
+      <w:color w:val="000000" w:themeColor="text1" w:themeShade="BF"/>
+    </w:rPr>
+    <w:tblPr>
+      <w:tblStyleRowBandSize w:val="1"/>
+      <w:tblStyleColBandSize w:val="1"/>
+      <w:tblInd w:w="0" w:type="dxa"/>
+      <w:tblBorders>
+        <w:top w:val="single" w:sz="8" w:space="0" w:color="000000" w:themeColor="text1"/>
+        <w:bottom w:val="single" w:sz="8" w:space="0" w:color="000000" w:themeColor="text1"/>
+      </w:tblBorders>
+      <w:tblCellMar>
+        <w:top w:w="0" w:type="dxa"/>
+        <w:left w:w="108" w:type="dxa"/>
+        <w:bottom w:w="0" w:type="dxa"/>
+        <w:right w:w="108" w:type="dxa"/>
+      </w:tblCellMar>
+    </w:tblPr>
+    <w:tblStylePr w:type="firstRow">
+      <w:pPr>
+        <w:spacing w:before="0" w:after="0" w:line="240" w:lineRule="auto"/>
+      </w:pPr>
+      <w:rPr>
+        <w:b/>
+        <w:bCs/>
+      </w:rPr>
+      <w:tblPr/>
+      <w:tcPr>
+        <w:tcBorders>
+          <w:top w:val="single" w:sz="8" w:space="0" w:color="000000" w:themeColor="text1"/>
+          <w:left w:val="nil"/>
+          <w:bottom w:val="single" w:sz="8" w:space="0" w:color="000000" w:themeColor="text1"/>
+          <w:right w:val="nil"/>
+          <w:insideH w:val="nil"/>
+          <w:insideV w:val="nil"/>
+        </w:tcBorders>
+      </w:tcPr>
+    </w:tblStylePr>
+    <w:tblStylePr w:type="lastRow">
+      <w:pPr>
+        <w:spacing w:before="0" w:after="0" w:line="240" w:lineRule="auto"/>
+      </w:pPr>
+      <w:rPr>
+        <w:b/>
+        <w:bCs/>
+      </w:rPr>
+      <w:tblPr/>
+      <w:tcPr>
+        <w:tcBorders>
+          <w:top w:val="single" w:sz="8" w:space="0" w:color="000000" w:themeColor="text1"/>
+          <w:left w:val="nil"/>
+          <w:bottom w:val="single" w:sz="8" w:space="0" w:color="000000" w:themeColor="text1"/>
+          <w:right w:val="nil"/>
+          <w:insideH w:val="nil"/>
+          <w:insideV w:val="nil"/>
+        </w:tcBorders>
+      </w:tcPr>
+    </w:tblStylePr>
+    <w:tblStylePr w:type="firstCol">
+      <w:rPr>
+        <w:b/>
+        <w:bCs/>
+      </w:rPr>
+    </w:tblStylePr>
+    <w:tblStylePr w:type="lastCol">
+      <w:rPr>
+        <w:b/>
+        <w:bCs/>
+      </w:rPr>
+    </w:tblStylePr>
+    <w:tblStylePr w:type="band1Vert">
+      <w:tblPr/>
+      <w:tcPr>
+        <w:tcBorders>
+          <w:left w:val="nil"/>
+          <w:right w:val="nil"/>
+          <w:insideH w:val="nil"/>
+          <w:insideV w:val="nil"/>
+        </w:tcBorders>
+        <w:shd w:val="clear" w:color="auto" w:fill="C0C0C0" w:themeFill="text1" w:themeFillTint="3F"/>
+      </w:tcPr>
+    </w:tblStylePr>
+    <w:tblStylePr w:type="band1Horz">
+      <w:tblPr/>
+      <w:tcPr>
+        <w:tcBorders>
+          <w:left w:val="nil"/>
+          <w:right w:val="nil"/>
+          <w:insideH w:val="nil"/>
+          <w:insideV w:val="nil"/>
+        </w:tcBorders>
+        <w:shd w:val="clear" w:color="auto" w:fill="C0C0C0" w:themeFill="text1" w:themeFillTint="3F"/>
+      </w:tcPr>
+    </w:tblStylePr>
+  </w:style>
+  <w:style w:type="table" w:styleId="MediumShading2">
+    <w:name w:val="Medium Shading 2"/>
+    <w:basedOn w:val="TableNormal"/>
+    <w:uiPriority w:val="64"/>
+    <w:rsid w:val="00D01CDA"/>
+    <w:pPr>
+      <w:spacing w:after="0" w:line="240" w:lineRule="auto"/>
+    </w:pPr>
+    <w:tblPr>
+      <w:tblStyleRowBandSize w:val="1"/>
+      <w:tblStyleColBandSize w:val="1"/>
+      <w:tblInd w:w="0" w:type="dxa"/>
+      <w:tblBorders>
+        <w:top w:val="single" w:sz="18" w:space="0" w:color="auto"/>
+        <w:bottom w:val="single" w:sz="18" w:space="0" w:color="auto"/>
+      </w:tblBorders>
+      <w:tblCellMar>
+        <w:top w:w="0" w:type="dxa"/>
+        <w:left w:w="108" w:type="dxa"/>
+        <w:bottom w:w="0" w:type="dxa"/>
+        <w:right w:w="108" w:type="dxa"/>
+      </w:tblCellMar>
+    </w:tblPr>
+    <w:tblStylePr w:type="firstRow">
+      <w:pPr>
+        <w:spacing w:before="0" w:after="0" w:line="240" w:lineRule="auto"/>
+      </w:pPr>
+      <w:rPr>
+        <w:b/>
+        <w:bCs/>
+        <w:color w:val="FFFFFF" w:themeColor="background1"/>
+      </w:rPr>
+      <w:tblPr/>
+      <w:tcPr>
+        <w:tcBorders>
+          <w:top w:val="single" w:sz="18" w:space="0" w:color="auto"/>
+          <w:left w:val="nil"/>
+          <w:bottom w:val="single" w:sz="18" w:space="0" w:color="auto"/>
+          <w:right w:val="nil"/>
+          <w:insideH w:val="nil"/>
+          <w:insideV w:val="nil"/>
+        </w:tcBorders>
+        <w:shd w:val="clear" w:color="auto" w:fill="000000" w:themeFill="text1"/>
+      </w:tcPr>
+    </w:tblStylePr>
+    <w:tblStylePr w:type="lastRow">
+      <w:pPr>
+        <w:spacing w:before="0" w:after="0" w:line="240" w:lineRule="auto"/>
+      </w:pPr>
+      <w:rPr>
+        <w:color w:val="auto"/>
+      </w:rPr>
+      <w:tblPr/>
+      <w:tcPr>
+        <w:tcBorders>
+          <w:top w:val="double" w:sz="6" w:space="0" w:color="auto"/>
+          <w:left w:val="nil"/>
+          <w:bottom w:val="single" w:sz="18" w:space="0" w:color="auto"/>
+          <w:right w:val="nil"/>
+          <w:insideH w:val="nil"/>
+          <w:insideV w:val="nil"/>
+        </w:tcBorders>
+        <w:shd w:val="clear" w:color="auto" w:fill="FFFFFF" w:themeFill="background1"/>
+      </w:tcPr>
+    </w:tblStylePr>
+    <w:tblStylePr w:type="firstCol">
+      <w:rPr>
+        <w:b/>
+        <w:bCs/>
+        <w:color w:val="FFFFFF" w:themeColor="background1"/>
+      </w:rPr>
+      <w:tblPr/>
+      <w:tcPr>
+        <w:tcBorders>
+          <w:top w:val="nil"/>
+          <w:left w:val="nil"/>
+          <w:bottom w:val="single" w:sz="18" w:space="0" w:color="auto"/>
+          <w:right w:val="nil"/>
+          <w:insideH w:val="nil"/>
+          <w:insideV w:val="nil"/>
+        </w:tcBorders>
+        <w:shd w:val="clear" w:color="auto" w:fill="000000" w:themeFill="text1"/>
+      </w:tcPr>
+    </w:tblStylePr>
+    <w:tblStylePr w:type="lastCol">
+      <w:rPr>
+        <w:b/>
+        <w:bCs/>
+        <w:color w:val="FFFFFF" w:themeColor="background1"/>
+      </w:rPr>
+      <w:tblPr/>
+      <w:tcPr>
+        <w:tcBorders>
+          <w:left w:val="nil"/>
+          <w:right w:val="nil"/>
+          <w:insideH w:val="nil"/>
+          <w:insideV w:val="nil"/>
+        </w:tcBorders>
+        <w:shd w:val="clear" w:color="auto" w:fill="000000" w:themeFill="text1"/>
+      </w:tcPr>
+    </w:tblStylePr>
+    <w:tblStylePr w:type="band1Vert">
+      <w:tblPr/>
+      <w:tcPr>
+        <w:tcBorders>
+          <w:left w:val="nil"/>
+          <w:right w:val="nil"/>
+          <w:insideH w:val="nil"/>
+          <w:insideV w:val="nil"/>
+        </w:tcBorders>
+        <w:shd w:val="clear" w:color="auto" w:fill="D8D8D8" w:themeFill="background1" w:themeFillShade="D8"/>
+      </w:tcPr>
+    </w:tblStylePr>
+    <w:tblStylePr w:type="band1Horz">
+      <w:tblPr/>
+      <w:tcPr>
+        <w:shd w:val="clear" w:color="auto" w:fill="D8D8D8" w:themeFill="background1" w:themeFillShade="D8"/>
+      </w:tcPr>
+    </w:tblStylePr>
+    <w:tblStylePr w:type="neCell">
+      <w:tblPr/>
+      <w:tcPr>
+        <w:tcBorders>
+          <w:top w:val="single" w:sz="18" w:space="0" w:color="auto"/>
+          <w:left w:val="nil"/>
+          <w:bottom w:val="single" w:sz="18" w:space="0" w:color="auto"/>
+          <w:right w:val="nil"/>
+          <w:insideH w:val="nil"/>
+          <w:insideV w:val="nil"/>
+        </w:tcBorders>
+      </w:tcPr>
+    </w:tblStylePr>
+    <w:tblStylePr w:type="nwCell">
+      <w:rPr>
+        <w:color w:val="FFFFFF" w:themeColor="background1"/>
+      </w:rPr>
+      <w:tblPr/>
+      <w:tcPr>
+        <w:tcBorders>
+          <w:top w:val="single" w:sz="18" w:space="0" w:color="auto"/>
+          <w:left w:val="nil"/>
+          <w:bottom w:val="single" w:sz="18" w:space="0" w:color="auto"/>
+          <w:right w:val="nil"/>
+          <w:insideH w:val="nil"/>
+          <w:insideV w:val="nil"/>
+        </w:tcBorders>
+      </w:tcPr>
+    </w:tblStylePr>
+  </w:style>
+  <w:style w:type="table" w:styleId="MediumShading2-Accent5">
+    <w:name w:val="Medium Shading 2 Accent 5"/>
+    <w:basedOn w:val="TableNormal"/>
+    <w:uiPriority w:val="64"/>
+    <w:rsid w:val="00D01CDA"/>
+    <w:pPr>
+      <w:spacing w:after="0" w:line="240" w:lineRule="auto"/>
+    </w:pPr>
+    <w:tblPr>
+      <w:tblStyleRowBandSize w:val="1"/>
+      <w:tblStyleColBandSize w:val="1"/>
+      <w:tblInd w:w="0" w:type="dxa"/>
+      <w:tblBorders>
+        <w:top w:val="single" w:sz="18" w:space="0" w:color="auto"/>
+        <w:bottom w:val="single" w:sz="18" w:space="0" w:color="auto"/>
+      </w:tblBorders>
+      <w:tblCellMar>
+        <w:top w:w="0" w:type="dxa"/>
+        <w:left w:w="108" w:type="dxa"/>
+        <w:bottom w:w="0" w:type="dxa"/>
+        <w:right w:w="108" w:type="dxa"/>
+      </w:tblCellMar>
+    </w:tblPr>
+    <w:tblStylePr w:type="firstRow">
+      <w:pPr>
+        <w:spacing w:before="0" w:after="0" w:line="240" w:lineRule="auto"/>
+      </w:pPr>
+      <w:rPr>
+        <w:b/>
+        <w:bCs/>
+        <w:color w:val="FFFFFF" w:themeColor="background1"/>
+      </w:rPr>
+      <w:tblPr/>
+      <w:tcPr>
+        <w:tcBorders>
+          <w:top w:val="single" w:sz="18" w:space="0" w:color="auto"/>
+          <w:left w:val="nil"/>
+          <w:bottom w:val="single" w:sz="18" w:space="0" w:color="auto"/>
+          <w:right w:val="nil"/>
+          <w:insideH w:val="nil"/>
+          <w:insideV w:val="nil"/>
+        </w:tcBorders>
+        <w:shd w:val="clear" w:color="auto" w:fill="4472C4" w:themeFill="accent5"/>
+      </w:tcPr>
+    </w:tblStylePr>
+    <w:tblStylePr w:type="lastRow">
+      <w:pPr>
+        <w:spacing w:before="0" w:after="0" w:line="240" w:lineRule="auto"/>
+      </w:pPr>
+      <w:rPr>
+        <w:color w:val="auto"/>
+      </w:rPr>
+      <w:tblPr/>
+      <w:tcPr>
+        <w:tcBorders>
+          <w:top w:val="double" w:sz="6" w:space="0" w:color="auto"/>
+          <w:left w:val="nil"/>
+          <w:bottom w:val="single" w:sz="18" w:space="0" w:color="auto"/>
+          <w:right w:val="nil"/>
+          <w:insideH w:val="nil"/>
+          <w:insideV w:val="nil"/>
+        </w:tcBorders>
+        <w:shd w:val="clear" w:color="auto" w:fill="FFFFFF" w:themeFill="background1"/>
+      </w:tcPr>
+    </w:tblStylePr>
+    <w:tblStylePr w:type="firstCol">
+      <w:rPr>
+        <w:b/>
+        <w:bCs/>
+        <w:color w:val="FFFFFF" w:themeColor="background1"/>
+      </w:rPr>
+      <w:tblPr/>
+      <w:tcPr>
+        <w:tcBorders>
+          <w:top w:val="nil"/>
+          <w:left w:val="nil"/>
+          <w:bottom w:val="single" w:sz="18" w:space="0" w:color="auto"/>
+          <w:right w:val="nil"/>
+          <w:insideH w:val="nil"/>
+          <w:insideV w:val="nil"/>
+        </w:tcBorders>
+        <w:shd w:val="clear" w:color="auto" w:fill="4472C4" w:themeFill="accent5"/>
+      </w:tcPr>
+    </w:tblStylePr>
+    <w:tblStylePr w:type="lastCol">
+      <w:rPr>
+        <w:b/>
+        <w:bCs/>
+        <w:color w:val="FFFFFF" w:themeColor="background1"/>
+      </w:rPr>
+      <w:tblPr/>
+      <w:tcPr>
+        <w:tcBorders>
+          <w:left w:val="nil"/>
+          <w:right w:val="nil"/>
+          <w:insideH w:val="nil"/>
+          <w:insideV w:val="nil"/>
+        </w:tcBorders>
+        <w:shd w:val="clear" w:color="auto" w:fill="4472C4" w:themeFill="accent5"/>
+      </w:tcPr>
+    </w:tblStylePr>
+    <w:tblStylePr w:type="band1Vert">
+      <w:tblPr/>
+      <w:tcPr>
+        <w:tcBorders>
+          <w:left w:val="nil"/>
+          <w:right w:val="nil"/>
+          <w:insideH w:val="nil"/>
+          <w:insideV w:val="nil"/>
+        </w:tcBorders>
+        <w:shd w:val="clear" w:color="auto" w:fill="D8D8D8" w:themeFill="background1" w:themeFillShade="D8"/>
+      </w:tcPr>
+    </w:tblStylePr>
+    <w:tblStylePr w:type="band1Horz">
+      <w:tblPr/>
+      <w:tcPr>
+        <w:shd w:val="clear" w:color="auto" w:fill="D8D8D8" w:themeFill="background1" w:themeFillShade="D8"/>
+      </w:tcPr>
+    </w:tblStylePr>
+    <w:tblStylePr w:type="neCell">
+      <w:tblPr/>
+      <w:tcPr>
+        <w:tcBorders>
+          <w:top w:val="single" w:sz="18" w:space="0" w:color="auto"/>
+          <w:left w:val="nil"/>
+          <w:bottom w:val="single" w:sz="18" w:space="0" w:color="auto"/>
+          <w:right w:val="nil"/>
+          <w:insideH w:val="nil"/>
+          <w:insideV w:val="nil"/>
+        </w:tcBorders>
+      </w:tcPr>
+    </w:tblStylePr>
+    <w:tblStylePr w:type="nwCell">
+      <w:rPr>
+        <w:color w:val="FFFFFF" w:themeColor="background1"/>
+      </w:rPr>
+      <w:tblPr/>
+      <w:tcPr>
+        <w:tcBorders>
+          <w:top w:val="single" w:sz="18" w:space="0" w:color="auto"/>
+          <w:left w:val="nil"/>
+          <w:bottom w:val="single" w:sz="18" w:space="0" w:color="auto"/>
+          <w:right w:val="nil"/>
+          <w:insideH w:val="nil"/>
+          <w:insideV w:val="nil"/>
+        </w:tcBorders>
+      </w:tcPr>
+    </w:tblStylePr>
+  </w:style>
+  <w:style w:type="table" w:styleId="MediumShading2-Accent4">
+    <w:name w:val="Medium Shading 2 Accent 4"/>
+    <w:basedOn w:val="TableNormal"/>
+    <w:uiPriority w:val="64"/>
+    <w:rsid w:val="00145063"/>
+    <w:pPr>
+      <w:spacing w:after="0" w:line="240" w:lineRule="auto"/>
+    </w:pPr>
+    <w:tblPr>
+      <w:tblStyleRowBandSize w:val="1"/>
+      <w:tblStyleColBandSize w:val="1"/>
+      <w:tblInd w:w="0" w:type="dxa"/>
+      <w:tblBorders>
+        <w:top w:val="single" w:sz="18" w:space="0" w:color="auto"/>
+        <w:bottom w:val="single" w:sz="18" w:space="0" w:color="auto"/>
+      </w:tblBorders>
+      <w:tblCellMar>
+        <w:top w:w="0" w:type="dxa"/>
+        <w:left w:w="108" w:type="dxa"/>
+        <w:bottom w:w="0" w:type="dxa"/>
+        <w:right w:w="108" w:type="dxa"/>
+      </w:tblCellMar>
+    </w:tblPr>
+    <w:tblStylePr w:type="firstRow">
+      <w:pPr>
+        <w:spacing w:before="0" w:after="0" w:line="240" w:lineRule="auto"/>
+      </w:pPr>
+      <w:rPr>
+        <w:b/>
+        <w:bCs/>
+        <w:color w:val="FFFFFF" w:themeColor="background1"/>
+      </w:rPr>
+      <w:tblPr/>
+      <w:tcPr>
+        <w:tcBorders>
+          <w:top w:val="single" w:sz="18" w:space="0" w:color="auto"/>
+          <w:left w:val="nil"/>
+          <w:bottom w:val="single" w:sz="18" w:space="0" w:color="auto"/>
+          <w:right w:val="nil"/>
+          <w:insideH w:val="nil"/>
+          <w:insideV w:val="nil"/>
+        </w:tcBorders>
+        <w:shd w:val="clear" w:color="auto" w:fill="FFC000" w:themeFill="accent4"/>
+      </w:tcPr>
+    </w:tblStylePr>
+    <w:tblStylePr w:type="lastRow">
+      <w:pPr>
+        <w:spacing w:before="0" w:after="0" w:line="240" w:lineRule="auto"/>
+      </w:pPr>
+      <w:rPr>
+        <w:color w:val="auto"/>
+      </w:rPr>
+      <w:tblPr/>
+      <w:tcPr>
+        <w:tcBorders>
+          <w:top w:val="double" w:sz="6" w:space="0" w:color="auto"/>
+          <w:left w:val="nil"/>
+          <w:bottom w:val="single" w:sz="18" w:space="0" w:color="auto"/>
+          <w:right w:val="nil"/>
+          <w:insideH w:val="nil"/>
+          <w:insideV w:val="nil"/>
+        </w:tcBorders>
+        <w:shd w:val="clear" w:color="auto" w:fill="FFFFFF" w:themeFill="background1"/>
+      </w:tcPr>
+    </w:tblStylePr>
+    <w:tblStylePr w:type="firstCol">
+      <w:rPr>
+        <w:b/>
+        <w:bCs/>
+        <w:color w:val="FFFFFF" w:themeColor="background1"/>
+      </w:rPr>
+      <w:tblPr/>
+      <w:tcPr>
+        <w:tcBorders>
+          <w:top w:val="nil"/>
+          <w:left w:val="nil"/>
+          <w:bottom w:val="single" w:sz="18" w:space="0" w:color="auto"/>
+          <w:right w:val="nil"/>
+          <w:insideH w:val="nil"/>
+          <w:insideV w:val="nil"/>
+        </w:tcBorders>
+        <w:shd w:val="clear" w:color="auto" w:fill="FFC000" w:themeFill="accent4"/>
+      </w:tcPr>
+    </w:tblStylePr>
+    <w:tblStylePr w:type="lastCol">
+      <w:rPr>
+        <w:b/>
+        <w:bCs/>
+        <w:color w:val="FFFFFF" w:themeColor="background1"/>
+      </w:rPr>
+      <w:tblPr/>
+      <w:tcPr>
+        <w:tcBorders>
+          <w:left w:val="nil"/>
+          <w:right w:val="nil"/>
+          <w:insideH w:val="nil"/>
+          <w:insideV w:val="nil"/>
+        </w:tcBorders>
+        <w:shd w:val="clear" w:color="auto" w:fill="FFC000" w:themeFill="accent4"/>
+      </w:tcPr>
+    </w:tblStylePr>
+    <w:tblStylePr w:type="band1Vert">
+      <w:tblPr/>
+      <w:tcPr>
+        <w:tcBorders>
+          <w:left w:val="nil"/>
+          <w:right w:val="nil"/>
+          <w:insideH w:val="nil"/>
+          <w:insideV w:val="nil"/>
+        </w:tcBorders>
+        <w:shd w:val="clear" w:color="auto" w:fill="D8D8D8" w:themeFill="background1" w:themeFillShade="D8"/>
+      </w:tcPr>
+    </w:tblStylePr>
+    <w:tblStylePr w:type="band1Horz">
+      <w:tblPr/>
+      <w:tcPr>
+        <w:shd w:val="clear" w:color="auto" w:fill="D8D8D8" w:themeFill="background1" w:themeFillShade="D8"/>
+      </w:tcPr>
+    </w:tblStylePr>
+    <w:tblStylePr w:type="neCell">
+      <w:tblPr/>
+      <w:tcPr>
+        <w:tcBorders>
+          <w:top w:val="single" w:sz="18" w:space="0" w:color="auto"/>
+          <w:left w:val="nil"/>
+          <w:bottom w:val="single" w:sz="18" w:space="0" w:color="auto"/>
+          <w:right w:val="nil"/>
+          <w:insideH w:val="nil"/>
+          <w:insideV w:val="nil"/>
+        </w:tcBorders>
+      </w:tcPr>
+    </w:tblStylePr>
+    <w:tblStylePr w:type="nwCell">
+      <w:rPr>
+        <w:color w:val="FFFFFF" w:themeColor="background1"/>
+      </w:rPr>
+      <w:tblPr/>
+      <w:tcPr>
+        <w:tcBorders>
+          <w:top w:val="single" w:sz="18" w:space="0" w:color="auto"/>
+          <w:left w:val="nil"/>
+          <w:bottom w:val="single" w:sz="18" w:space="0" w:color="auto"/>
+          <w:right w:val="nil"/>
+          <w:insideH w:val="nil"/>
+          <w:insideV w:val="nil"/>
+        </w:tcBorders>
+      </w:tcPr>
+    </w:tblStylePr>
+  </w:style>
+  <w:style w:type="table" w:styleId="MediumShading2-Accent6">
+    <w:name w:val="Medium Shading 2 Accent 6"/>
+    <w:basedOn w:val="TableNormal"/>
+    <w:uiPriority w:val="64"/>
+    <w:rsid w:val="005376E7"/>
+    <w:pPr>
+      <w:spacing w:after="0" w:line="240" w:lineRule="auto"/>
+    </w:pPr>
+    <w:tblPr>
+      <w:tblStyleRowBandSize w:val="1"/>
+      <w:tblStyleColBandSize w:val="1"/>
+      <w:tblInd w:w="0" w:type="dxa"/>
+      <w:tblBorders>
+        <w:top w:val="single" w:sz="18" w:space="0" w:color="auto"/>
+        <w:bottom w:val="single" w:sz="18" w:space="0" w:color="auto"/>
+      </w:tblBorders>
+      <w:tblCellMar>
+        <w:top w:w="0" w:type="dxa"/>
+        <w:left w:w="108" w:type="dxa"/>
+        <w:bottom w:w="0" w:type="dxa"/>
+        <w:right w:w="108" w:type="dxa"/>
+      </w:tblCellMar>
+    </w:tblPr>
+    <w:tblStylePr w:type="firstRow">
+      <w:pPr>
+        <w:spacing w:before="0" w:after="0" w:line="240" w:lineRule="auto"/>
+      </w:pPr>
+      <w:rPr>
+        <w:b/>
+        <w:bCs/>
+        <w:color w:val="FFFFFF" w:themeColor="background1"/>
+      </w:rPr>
+      <w:tblPr/>
+      <w:tcPr>
+        <w:tcBorders>
+          <w:top w:val="single" w:sz="18" w:space="0" w:color="auto"/>
+          <w:left w:val="nil"/>
+          <w:bottom w:val="single" w:sz="18" w:space="0" w:color="auto"/>
+          <w:right w:val="nil"/>
+          <w:insideH w:val="nil"/>
+          <w:insideV w:val="nil"/>
+        </w:tcBorders>
+        <w:shd w:val="clear" w:color="auto" w:fill="70AD47" w:themeFill="accent6"/>
+      </w:tcPr>
+    </w:tblStylePr>
+    <w:tblStylePr w:type="lastRow">
+      <w:pPr>
+        <w:spacing w:before="0" w:after="0" w:line="240" w:lineRule="auto"/>
+      </w:pPr>
+      <w:rPr>
+        <w:color w:val="auto"/>
+      </w:rPr>
+      <w:tblPr/>
+      <w:tcPr>
+        <w:tcBorders>
+          <w:top w:val="double" w:sz="6" w:space="0" w:color="auto"/>
+          <w:left w:val="nil"/>
+          <w:bottom w:val="single" w:sz="18" w:space="0" w:color="auto"/>
+          <w:right w:val="nil"/>
+          <w:insideH w:val="nil"/>
+          <w:insideV w:val="nil"/>
+        </w:tcBorders>
+        <w:shd w:val="clear" w:color="auto" w:fill="FFFFFF" w:themeFill="background1"/>
+      </w:tcPr>
+    </w:tblStylePr>
+    <w:tblStylePr w:type="firstCol">
+      <w:rPr>
+        <w:b/>
+        <w:bCs/>
+        <w:color w:val="FFFFFF" w:themeColor="background1"/>
+      </w:rPr>
+      <w:tblPr/>
+      <w:tcPr>
+        <w:tcBorders>
+          <w:top w:val="nil"/>
+          <w:left w:val="nil"/>
+          <w:bottom w:val="single" w:sz="18" w:space="0" w:color="auto"/>
+          <w:right w:val="nil"/>
+          <w:insideH w:val="nil"/>
+          <w:insideV w:val="nil"/>
+        </w:tcBorders>
+        <w:shd w:val="clear" w:color="auto" w:fill="70AD47" w:themeFill="accent6"/>
+      </w:tcPr>
+    </w:tblStylePr>
+    <w:tblStylePr w:type="lastCol">
+      <w:rPr>
+        <w:b/>
+        <w:bCs/>
+        <w:color w:val="FFFFFF" w:themeColor="background1"/>
+      </w:rPr>
+      <w:tblPr/>
+      <w:tcPr>
+        <w:tcBorders>
+          <w:left w:val="nil"/>
+          <w:right w:val="nil"/>
+          <w:insideH w:val="nil"/>
+          <w:insideV w:val="nil"/>
+        </w:tcBorders>
+        <w:shd w:val="clear" w:color="auto" w:fill="70AD47" w:themeFill="accent6"/>
+      </w:tcPr>
+    </w:tblStylePr>
+    <w:tblStylePr w:type="band1Vert">
+      <w:tblPr/>
+      <w:tcPr>
+        <w:tcBorders>
+          <w:left w:val="nil"/>
+          <w:right w:val="nil"/>
+          <w:insideH w:val="nil"/>
+          <w:insideV w:val="nil"/>
+        </w:tcBorders>
+        <w:shd w:val="clear" w:color="auto" w:fill="D8D8D8" w:themeFill="background1" w:themeFillShade="D8"/>
+      </w:tcPr>
+    </w:tblStylePr>
+    <w:tblStylePr w:type="band1Horz">
+      <w:tblPr/>
+      <w:tcPr>
+        <w:shd w:val="clear" w:color="auto" w:fill="D8D8D8" w:themeFill="background1" w:themeFillShade="D8"/>
+      </w:tcPr>
+    </w:tblStylePr>
+    <w:tblStylePr w:type="neCell">
+      <w:tblPr/>
+      <w:tcPr>
+        <w:tcBorders>
+          <w:top w:val="single" w:sz="18" w:space="0" w:color="auto"/>
+          <w:left w:val="nil"/>
+          <w:bottom w:val="single" w:sz="18" w:space="0" w:color="auto"/>
+          <w:right w:val="nil"/>
+          <w:insideH w:val="nil"/>
+          <w:insideV w:val="nil"/>
+        </w:tcBorders>
+      </w:tcPr>
+    </w:tblStylePr>
+    <w:tblStylePr w:type="nwCell">
+      <w:rPr>
+        <w:color w:val="FFFFFF" w:themeColor="background1"/>
+      </w:rPr>
+      <w:tblPr/>
+      <w:tcPr>
+        <w:tcBorders>
+          <w:top w:val="single" w:sz="18" w:space="0" w:color="auto"/>
+          <w:left w:val="nil"/>
+          <w:bottom w:val="single" w:sz="18" w:space="0" w:color="auto"/>
+          <w:right w:val="nil"/>
+          <w:insideH w:val="nil"/>
+          <w:insideV w:val="nil"/>
+        </w:tcBorders>
+      </w:tcPr>
+    </w:tblStylePr>
+  </w:style>
+  <w:style w:type="table" w:styleId="MediumShading2-Accent3">
+    <w:name w:val="Medium Shading 2 Accent 3"/>
+    <w:basedOn w:val="TableNormal"/>
+    <w:uiPriority w:val="64"/>
+    <w:rsid w:val="007C3598"/>
+    <w:pPr>
+      <w:spacing w:after="0" w:line="240" w:lineRule="auto"/>
+    </w:pPr>
+    <w:tblPr>
+      <w:tblStyleRowBandSize w:val="1"/>
+      <w:tblStyleColBandSize w:val="1"/>
+      <w:tblInd w:w="0" w:type="dxa"/>
+      <w:tblBorders>
+        <w:top w:val="single" w:sz="18" w:space="0" w:color="auto"/>
+        <w:bottom w:val="single" w:sz="18" w:space="0" w:color="auto"/>
+      </w:tblBorders>
+      <w:tblCellMar>
+        <w:top w:w="0" w:type="dxa"/>
+        <w:left w:w="108" w:type="dxa"/>
+        <w:bottom w:w="0" w:type="dxa"/>
+        <w:right w:w="108" w:type="dxa"/>
+      </w:tblCellMar>
+    </w:tblPr>
+    <w:tblStylePr w:type="firstRow">
+      <w:pPr>
+        <w:spacing w:before="0" w:after="0" w:line="240" w:lineRule="auto"/>
+      </w:pPr>
+      <w:rPr>
+        <w:b/>
+        <w:bCs/>
+        <w:color w:val="FFFFFF" w:themeColor="background1"/>
+      </w:rPr>
+      <w:tblPr/>
+      <w:tcPr>
+        <w:tcBorders>
+          <w:top w:val="single" w:sz="18" w:space="0" w:color="auto"/>
+          <w:left w:val="nil"/>
+          <w:bottom w:val="single" w:sz="18" w:space="0" w:color="auto"/>
+          <w:right w:val="nil"/>
+          <w:insideH w:val="nil"/>
+          <w:insideV w:val="nil"/>
+        </w:tcBorders>
+        <w:shd w:val="clear" w:color="auto" w:fill="A5A5A5" w:themeFill="accent3"/>
+      </w:tcPr>
+    </w:tblStylePr>
+    <w:tblStylePr w:type="lastRow">
+      <w:pPr>
+        <w:spacing w:before="0" w:after="0" w:line="240" w:lineRule="auto"/>
+      </w:pPr>
+      <w:rPr>
+        <w:color w:val="auto"/>
+      </w:rPr>
+      <w:tblPr/>
+      <w:tcPr>
+        <w:tcBorders>
+          <w:top w:val="double" w:sz="6" w:space="0" w:color="auto"/>
+          <w:left w:val="nil"/>
+          <w:bottom w:val="single" w:sz="18" w:space="0" w:color="auto"/>
+          <w:right w:val="nil"/>
+          <w:insideH w:val="nil"/>
+          <w:insideV w:val="nil"/>
+        </w:tcBorders>
+        <w:shd w:val="clear" w:color="auto" w:fill="FFFFFF" w:themeFill="background1"/>
+      </w:tcPr>
+    </w:tblStylePr>
+    <w:tblStylePr w:type="firstCol">
+      <w:rPr>
+        <w:b/>
+        <w:bCs/>
+        <w:color w:val="FFFFFF" w:themeColor="background1"/>
+      </w:rPr>
+      <w:tblPr/>
+      <w:tcPr>
+        <w:tcBorders>
+          <w:top w:val="nil"/>
+          <w:left w:val="nil"/>
+          <w:bottom w:val="single" w:sz="18" w:space="0" w:color="auto"/>
+          <w:right w:val="nil"/>
+          <w:insideH w:val="nil"/>
+          <w:insideV w:val="nil"/>
+        </w:tcBorders>
+        <w:shd w:val="clear" w:color="auto" w:fill="A5A5A5" w:themeFill="accent3"/>
+      </w:tcPr>
+    </w:tblStylePr>
+    <w:tblStylePr w:type="lastCol">
+      <w:rPr>
+        <w:b/>
+        <w:bCs/>
+        <w:color w:val="FFFFFF" w:themeColor="background1"/>
+      </w:rPr>
+      <w:tblPr/>
+      <w:tcPr>
+        <w:tcBorders>
+          <w:left w:val="nil"/>
+          <w:right w:val="nil"/>
+          <w:insideH w:val="nil"/>
+          <w:insideV w:val="nil"/>
+        </w:tcBorders>
+        <w:shd w:val="clear" w:color="auto" w:fill="A5A5A5" w:themeFill="accent3"/>
+      </w:tcPr>
+    </w:tblStylePr>
+    <w:tblStylePr w:type="band1Vert">
+      <w:tblPr/>
+      <w:tcPr>
+        <w:tcBorders>
+          <w:left w:val="nil"/>
+          <w:right w:val="nil"/>
+          <w:insideH w:val="nil"/>
+          <w:insideV w:val="nil"/>
+        </w:tcBorders>
+        <w:shd w:val="clear" w:color="auto" w:fill="D8D8D8" w:themeFill="background1" w:themeFillShade="D8"/>
+      </w:tcPr>
+    </w:tblStylePr>
+    <w:tblStylePr w:type="band1Horz">
+      <w:tblPr/>
+      <w:tcPr>
+        <w:shd w:val="clear" w:color="auto" w:fill="D8D8D8" w:themeFill="background1" w:themeFillShade="D8"/>
+      </w:tcPr>
+    </w:tblStylePr>
+    <w:tblStylePr w:type="neCell">
+      <w:tblPr/>
+      <w:tcPr>
+        <w:tcBorders>
+          <w:top w:val="single" w:sz="18" w:space="0" w:color="auto"/>
+          <w:left w:val="nil"/>
+          <w:bottom w:val="single" w:sz="18" w:space="0" w:color="auto"/>
+          <w:right w:val="nil"/>
+          <w:insideH w:val="nil"/>
+          <w:insideV w:val="nil"/>
+        </w:tcBorders>
+      </w:tcPr>
+    </w:tblStylePr>
+    <w:tblStylePr w:type="nwCell">
+      <w:rPr>
+        <w:color w:val="FFFFFF" w:themeColor="background1"/>
+      </w:rPr>
+      <w:tblPr/>
+      <w:tcPr>
+        <w:tcBorders>
+          <w:top w:val="single" w:sz="18" w:space="0" w:color="auto"/>
+          <w:left w:val="nil"/>
+          <w:bottom w:val="single" w:sz="18" w:space="0" w:color="auto"/>
+          <w:right w:val="nil"/>
+          <w:insideH w:val="nil"/>
+          <w:insideV w:val="nil"/>
+        </w:tcBorders>
+      </w:tcPr>
+    </w:tblStylePr>
+  </w:style>
+  <w:style w:type="table" w:styleId="ColorfulGrid-Accent6">
+    <w:name w:val="Colorful Grid Accent 6"/>
+    <w:basedOn w:val="TableNormal"/>
+    <w:uiPriority w:val="73"/>
+    <w:rsid w:val="007C3598"/>
+    <w:pPr>
+      <w:spacing w:after="0" w:line="240" w:lineRule="auto"/>
+    </w:pPr>
+    <w:rPr>
+      <w:color w:val="000000" w:themeColor="text1"/>
+    </w:rPr>
+    <w:tblPr>
+      <w:tblStyleRowBandSize w:val="1"/>
+      <w:tblStyleColBandSize w:val="1"/>
+      <w:tblInd w:w="0" w:type="dxa"/>
+      <w:tblBorders>
+        <w:insideH w:val="single" w:sz="4" w:space="0" w:color="FFFFFF" w:themeColor="background1"/>
+      </w:tblBorders>
+      <w:tblCellMar>
+        <w:top w:w="0" w:type="dxa"/>
+        <w:left w:w="108" w:type="dxa"/>
+        <w:bottom w:w="0" w:type="dxa"/>
+        <w:right w:w="108" w:type="dxa"/>
+      </w:tblCellMar>
+    </w:tblPr>
+    <w:tcPr>
+      <w:shd w:val="clear" w:color="auto" w:fill="E2EFD9" w:themeFill="accent6" w:themeFillTint="33"/>
+    </w:tcPr>
+    <w:tblStylePr w:type="firstRow">
+      <w:rPr>
+        <w:b/>
+        <w:bCs/>
+      </w:rPr>
+      <w:tblPr/>
+      <w:tcPr>
+        <w:shd w:val="clear" w:color="auto" w:fill="C5E0B3" w:themeFill="accent6" w:themeFillTint="66"/>
+      </w:tcPr>
+    </w:tblStylePr>
+    <w:tblStylePr w:type="lastRow">
+      <w:rPr>
+        <w:b/>
+        <w:bCs/>
+        <w:color w:val="000000" w:themeColor="text1"/>
+      </w:rPr>
+      <w:tblPr/>
+      <w:tcPr>
+        <w:shd w:val="clear" w:color="auto" w:fill="C5E0B3" w:themeFill="accent6" w:themeFillTint="66"/>
+      </w:tcPr>
+    </w:tblStylePr>
+    <w:tblStylePr w:type="firstCol">
+      <w:rPr>
+        <w:color w:val="FFFFFF" w:themeColor="background1"/>
+      </w:rPr>
+      <w:tblPr/>
+      <w:tcPr>
+        <w:shd w:val="clear" w:color="auto" w:fill="538135" w:themeFill="accent6" w:themeFillShade="BF"/>
+      </w:tcPr>
+    </w:tblStylePr>
+    <w:tblStylePr w:type="lastCol">
+      <w:rPr>
+        <w:color w:val="FFFFFF" w:themeColor="background1"/>
+      </w:rPr>
+      <w:tblPr/>
+      <w:tcPr>
+        <w:shd w:val="clear" w:color="auto" w:fill="538135" w:themeFill="accent6" w:themeFillShade="BF"/>
+      </w:tcPr>
+    </w:tblStylePr>
+    <w:tblStylePr w:type="band1Vert">
+      <w:tblPr/>
+      <w:tcPr>
+        <w:shd w:val="clear" w:color="auto" w:fill="B7D8A0" w:themeFill="accent6" w:themeFillTint="7F"/>
+      </w:tcPr>
+    </w:tblStylePr>
+    <w:tblStylePr w:type="band1Horz">
+      <w:tblPr/>
+      <w:tcPr>
+        <w:shd w:val="clear" w:color="auto" w:fill="B7D8A0" w:themeFill="accent6" w:themeFillTint="7F"/>
+      </w:tcPr>
+    </w:tblStylePr>
+  </w:style>
+  <w:style w:type="table" w:styleId="ColorfulGrid-Accent1">
+    <w:name w:val="Colorful Grid Accent 1"/>
+    <w:basedOn w:val="TableNormal"/>
+    <w:uiPriority w:val="73"/>
+    <w:rsid w:val="007C3598"/>
+    <w:pPr>
+      <w:spacing w:after="0" w:line="240" w:lineRule="auto"/>
+    </w:pPr>
+    <w:rPr>
+      <w:color w:val="000000" w:themeColor="text1"/>
+    </w:rPr>
+    <w:tblPr>
+      <w:tblStyleRowBandSize w:val="1"/>
+      <w:tblStyleColBandSize w:val="1"/>
+      <w:tblInd w:w="0" w:type="dxa"/>
+      <w:tblBorders>
+        <w:insideH w:val="single" w:sz="4" w:space="0" w:color="FFFFFF" w:themeColor="background1"/>
+      </w:tblBorders>
+      <w:tblCellMar>
+        <w:top w:w="0" w:type="dxa"/>
+        <w:left w:w="108" w:type="dxa"/>
+        <w:bottom w:w="0" w:type="dxa"/>
+        <w:right w:w="108" w:type="dxa"/>
+      </w:tblCellMar>
+    </w:tblPr>
+    <w:tcPr>
+      <w:shd w:val="clear" w:color="auto" w:fill="DEEAF6" w:themeFill="accent1" w:themeFillTint="33"/>
+    </w:tcPr>
+    <w:tblStylePr w:type="firstRow">
+      <w:rPr>
+        <w:b/>
+        <w:bCs/>
+      </w:rPr>
+      <w:tblPr/>
+      <w:tcPr>
+        <w:shd w:val="clear" w:color="auto" w:fill="BDD6EE" w:themeFill="accent1" w:themeFillTint="66"/>
+      </w:tcPr>
+    </w:tblStylePr>
+    <w:tblStylePr w:type="lastRow">
+      <w:rPr>
+        <w:b/>
+        <w:bCs/>
+        <w:color w:val="000000" w:themeColor="text1"/>
+      </w:rPr>
+      <w:tblPr/>
+      <w:tcPr>
+        <w:shd w:val="clear" w:color="auto" w:fill="BDD6EE" w:themeFill="accent1" w:themeFillTint="66"/>
+      </w:tcPr>
+    </w:tblStylePr>
+    <w:tblStylePr w:type="firstCol">
+      <w:rPr>
+        <w:color w:val="FFFFFF" w:themeColor="background1"/>
+      </w:rPr>
+      <w:tblPr/>
+      <w:tcPr>
+        <w:shd w:val="clear" w:color="auto" w:fill="2E74B5" w:themeFill="accent1" w:themeFillShade="BF"/>
+      </w:tcPr>
+    </w:tblStylePr>
+    <w:tblStylePr w:type="lastCol">
+      <w:rPr>
+        <w:color w:val="FFFFFF" w:themeColor="background1"/>
+      </w:rPr>
+      <w:tblPr/>
+      <w:tcPr>
+        <w:shd w:val="clear" w:color="auto" w:fill="2E74B5" w:themeFill="accent1" w:themeFillShade="BF"/>
+      </w:tcPr>
+    </w:tblStylePr>
+    <w:tblStylePr w:type="band1Vert">
+      <w:tblPr/>
+      <w:tcPr>
+        <w:shd w:val="clear" w:color="auto" w:fill="ADCCEA" w:themeFill="accent1" w:themeFillTint="7F"/>
+      </w:tcPr>
+    </w:tblStylePr>
+    <w:tblStylePr w:type="band1Horz">
+      <w:tblPr/>
+      <w:tcPr>
+        <w:shd w:val="clear" w:color="auto" w:fill="ADCCEA" w:themeFill="accent1" w:themeFillTint="7F"/>
+      </w:tcPr>
+    </w:tblStylePr>
+  </w:style>
+  <w:style w:type="table" w:styleId="ColorfulGrid-Accent4">
+    <w:name w:val="Colorful Grid Accent 4"/>
+    <w:basedOn w:val="TableNormal"/>
+    <w:uiPriority w:val="73"/>
+    <w:rsid w:val="007C3598"/>
+    <w:pPr>
+      <w:spacing w:after="0" w:line="240" w:lineRule="auto"/>
+    </w:pPr>
+    <w:rPr>
+      <w:color w:val="000000" w:themeColor="text1"/>
+    </w:rPr>
+    <w:tblPr>
+      <w:tblStyleRowBandSize w:val="1"/>
+      <w:tblStyleColBandSize w:val="1"/>
+      <w:tblInd w:w="0" w:type="dxa"/>
+      <w:tblBorders>
+        <w:insideH w:val="single" w:sz="4" w:space="0" w:color="FFFFFF" w:themeColor="background1"/>
+      </w:tblBorders>
+      <w:tblCellMar>
+        <w:top w:w="0" w:type="dxa"/>
+        <w:left w:w="108" w:type="dxa"/>
+        <w:bottom w:w="0" w:type="dxa"/>
+        <w:right w:w="108" w:type="dxa"/>
+      </w:tblCellMar>
+    </w:tblPr>
+    <w:tcPr>
+      <w:shd w:val="clear" w:color="auto" w:fill="FFF2CC" w:themeFill="accent4" w:themeFillTint="33"/>
+    </w:tcPr>
+    <w:tblStylePr w:type="firstRow">
+      <w:rPr>
+        <w:b/>
+        <w:bCs/>
+      </w:rPr>
+      <w:tblPr/>
+      <w:tcPr>
+        <w:shd w:val="clear" w:color="auto" w:fill="FFE599" w:themeFill="accent4" w:themeFillTint="66"/>
+      </w:tcPr>
+    </w:tblStylePr>
+    <w:tblStylePr w:type="lastRow">
+      <w:rPr>
+        <w:b/>
+        <w:bCs/>
+        <w:color w:val="000000" w:themeColor="text1"/>
+      </w:rPr>
+      <w:tblPr/>
+      <w:tcPr>
+        <w:shd w:val="clear" w:color="auto" w:fill="FFE599" w:themeFill="accent4" w:themeFillTint="66"/>
+      </w:tcPr>
+    </w:tblStylePr>
+    <w:tblStylePr w:type="firstCol">
+      <w:rPr>
+        <w:color w:val="FFFFFF" w:themeColor="background1"/>
+      </w:rPr>
+      <w:tblPr/>
+      <w:tcPr>
+        <w:shd w:val="clear" w:color="auto" w:fill="BF8F00" w:themeFill="accent4" w:themeFillShade="BF"/>
+      </w:tcPr>
+    </w:tblStylePr>
+    <w:tblStylePr w:type="lastCol">
+      <w:rPr>
+        <w:color w:val="FFFFFF" w:themeColor="background1"/>
+      </w:rPr>
+      <w:tblPr/>
+      <w:tcPr>
+        <w:shd w:val="clear" w:color="auto" w:fill="BF8F00" w:themeFill="accent4" w:themeFillShade="BF"/>
+      </w:tcPr>
+    </w:tblStylePr>
+    <w:tblStylePr w:type="band1Vert">
+      <w:tblPr/>
+      <w:tcPr>
+        <w:shd w:val="clear" w:color="auto" w:fill="FFDF80" w:themeFill="accent4" w:themeFillTint="7F"/>
+      </w:tcPr>
+    </w:tblStylePr>
+    <w:tblStylePr w:type="band1Horz">
+      <w:tblPr/>
+      <w:tcPr>
+        <w:shd w:val="clear" w:color="auto" w:fill="FFDF80" w:themeFill="accent4" w:themeFillTint="7F"/>
+      </w:tcPr>
+    </w:tblStylePr>
+  </w:style>
+  <w:style w:type="paragraph" w:styleId="TOC1">
+    <w:name w:val="toc 1"/>
+    <w:basedOn w:val="Normal"/>
+    <w:next w:val="Normal"/>
+    <w:autoRedefine/>
+    <w:uiPriority w:val="39"/>
+    <w:unhideWhenUsed/>
+    <w:rsid w:val="00A90017"/>
+    <w:pPr>
+      <w:spacing w:before="120" w:after="0"/>
+    </w:pPr>
+    <w:rPr>
+      <w:b/>
+      <w:caps/>
+    </w:rPr>
+  </w:style>
+  <w:style w:type="paragraph" w:styleId="TOC2">
+    <w:name w:val="toc 2"/>
+    <w:basedOn w:val="Normal"/>
+    <w:next w:val="Normal"/>
+    <w:autoRedefine/>
+    <w:uiPriority w:val="39"/>
+    <w:unhideWhenUsed/>
+    <w:rsid w:val="00A90017"/>
+    <w:pPr>
+      <w:spacing w:after="0"/>
+      <w:ind w:left="220"/>
+    </w:pPr>
+    <w:rPr>
+      <w:smallCaps/>
+    </w:rPr>
+  </w:style>
+  <w:style w:type="paragraph" w:styleId="TOC3">
+    <w:name w:val="toc 3"/>
+    <w:basedOn w:val="Normal"/>
+    <w:next w:val="Normal"/>
+    <w:autoRedefine/>
+    <w:uiPriority w:val="39"/>
+    <w:unhideWhenUsed/>
+    <w:rsid w:val="00A90017"/>
+    <w:pPr>
+      <w:spacing w:after="0"/>
+      <w:ind w:left="440"/>
+    </w:pPr>
+    <w:rPr>
+      <w:i/>
+    </w:rPr>
+  </w:style>
+  <w:style w:type="paragraph" w:styleId="TOC4">
+    <w:name w:val="toc 4"/>
+    <w:basedOn w:val="Normal"/>
+    <w:next w:val="Normal"/>
+    <w:autoRedefine/>
+    <w:uiPriority w:val="39"/>
+    <w:unhideWhenUsed/>
+    <w:rsid w:val="00A90017"/>
+    <w:pPr>
+      <w:spacing w:after="0"/>
+      <w:ind w:left="660"/>
+    </w:pPr>
+    <w:rPr>
+      <w:sz w:val="18"/>
+      <w:szCs w:val="18"/>
+    </w:rPr>
+  </w:style>
+  <w:style w:type="paragraph" w:styleId="TOC5">
+    <w:name w:val="toc 5"/>
+    <w:basedOn w:val="Normal"/>
+    <w:next w:val="Normal"/>
+    <w:autoRedefine/>
+    <w:uiPriority w:val="39"/>
+    <w:unhideWhenUsed/>
+    <w:rsid w:val="00A90017"/>
+    <w:pPr>
+      <w:spacing w:after="0"/>
+      <w:ind w:left="880"/>
+    </w:pPr>
+    <w:rPr>
+      <w:sz w:val="18"/>
+      <w:szCs w:val="18"/>
+    </w:rPr>
+  </w:style>
+  <w:style w:type="paragraph" w:styleId="TOC6">
+    <w:name w:val="toc 6"/>
+    <w:basedOn w:val="Normal"/>
+    <w:next w:val="Normal"/>
+    <w:autoRedefine/>
+    <w:uiPriority w:val="39"/>
+    <w:unhideWhenUsed/>
+    <w:rsid w:val="00A90017"/>
+    <w:pPr>
+      <w:spacing w:after="0"/>
+      <w:ind w:left="1100"/>
+    </w:pPr>
+    <w:rPr>
+      <w:sz w:val="18"/>
+      <w:szCs w:val="18"/>
+    </w:rPr>
+  </w:style>
+  <w:style w:type="paragraph" w:styleId="TOC7">
+    <w:name w:val="toc 7"/>
+    <w:basedOn w:val="Normal"/>
+    <w:next w:val="Normal"/>
+    <w:autoRedefine/>
+    <w:uiPriority w:val="39"/>
+    <w:unhideWhenUsed/>
+    <w:rsid w:val="00A90017"/>
+    <w:pPr>
+      <w:spacing w:after="0"/>
+      <w:ind w:left="1320"/>
+    </w:pPr>
+    <w:rPr>
+      <w:sz w:val="18"/>
+      <w:szCs w:val="18"/>
+    </w:rPr>
+  </w:style>
+  <w:style w:type="paragraph" w:styleId="TOC8">
+    <w:name w:val="toc 8"/>
+    <w:basedOn w:val="Normal"/>
+    <w:next w:val="Normal"/>
+    <w:autoRedefine/>
+    <w:uiPriority w:val="39"/>
+    <w:unhideWhenUsed/>
+    <w:rsid w:val="00A90017"/>
+    <w:pPr>
+      <w:spacing w:after="0"/>
+      <w:ind w:left="1540"/>
+    </w:pPr>
+    <w:rPr>
+      <w:sz w:val="18"/>
+      <w:szCs w:val="18"/>
+    </w:rPr>
+  </w:style>
+  <w:style w:type="paragraph" w:styleId="TOC9">
+    <w:name w:val="toc 9"/>
+    <w:basedOn w:val="Normal"/>
+    <w:next w:val="Normal"/>
+    <w:autoRedefine/>
+    <w:uiPriority w:val="39"/>
+    <w:unhideWhenUsed/>
+    <w:rsid w:val="00A90017"/>
+    <w:pPr>
+      <w:spacing w:after="0"/>
+      <w:ind w:left="1760"/>
+    </w:pPr>
+    <w:rPr>
+      <w:sz w:val="18"/>
+      <w:szCs w:val="18"/>
+    </w:rPr>
+  </w:style>
+  <w:style w:type="character" w:styleId="PageNumber">
+    <w:name w:val="page number"/>
+    <w:basedOn w:val="DefaultParagraphFont"/>
+    <w:uiPriority w:val="99"/>
+    <w:semiHidden/>
+    <w:unhideWhenUsed/>
+    <w:rsid w:val="00E06776"/>
+  </w:style>
+  <w:style w:type="character" w:customStyle="1" w:styleId="Heading3Char">
+    <w:name w:val="Heading 3 Char"/>
+    <w:basedOn w:val="DefaultParagraphFont"/>
+    <w:link w:val="Heading3"/>
+    <w:uiPriority w:val="9"/>
+    <w:rsid w:val="004D5F6E"/>
+    <w:rPr>
+      <w:rFonts w:asciiTheme="majorHAnsi" w:eastAsiaTheme="majorEastAsia" w:hAnsiTheme="majorHAnsi" w:cstheme="majorBidi"/>
+      <w:b/>
+      <w:bCs/>
+      <w:color w:val="5B9BD5" w:themeColor="accent1"/>
+    </w:rPr>
+  </w:style>
+  <w:style w:type="paragraph" w:styleId="NoSpacing">
+    <w:name w:val="No Spacing"/>
+    <w:link w:val="NoSpacingChar"/>
+    <w:uiPriority w:val="1"/>
+    <w:qFormat/>
+    <w:rsid w:val="000C37BE"/>
+    <w:pPr>
+      <w:spacing w:after="0" w:line="240" w:lineRule="auto"/>
+    </w:pPr>
+    <w:rPr>
+      <w:rFonts w:eastAsiaTheme="minorEastAsia"/>
+    </w:rPr>
+  </w:style>
+  <w:style w:type="character" w:customStyle="1" w:styleId="NoSpacingChar">
+    <w:name w:val="No Spacing Char"/>
+    <w:basedOn w:val="DefaultParagraphFont"/>
+    <w:link w:val="NoSpacing"/>
+    <w:uiPriority w:val="1"/>
+    <w:rsid w:val="000C37BE"/>
+    <w:rPr>
+      <w:rFonts w:eastAsiaTheme="minorEastAsia"/>
+    </w:rPr>
+  </w:style>
+</w:styles>
+</file>
+
+<file path=word/stylesWithEffects.xml><?xml version="1.0" encoding="utf-8"?>
+<w:styles xmlns:wpc="http://schemas.microsoft.com/office/word/2010/wordprocessingCanvas" xmlns:mo="http://schemas.microsoft.com/office/mac/office/2008/main" xmlns:mc="http://schemas.openxmlformats.org/markup-compatibility/2006" xmlns:mv="urn:schemas-microsoft-com:mac:vml" xmlns:o="urn:schemas-microsoft-com:office:office" xmlns:r="http://schemas.openxmlformats.org/officeDocument/2006/relationships" xmlns:m="http://schemas.openxmlformats.org/officeDocument/2006/math" xmlns:v="urn:schemas-microsoft-com:vml" xmlns:wp14="http://schemas.microsoft.com/office/word/2010/wordprocessingDrawing" xmlns:wp="http://schemas.openxmlformats.org/drawingml/2006/wordprocessingDrawing" xmlns:w10="urn:schemas-microsoft-com:office:word" xmlns:w="http://schemas.openxmlformats.org/wordprocessingml/2006/main" xmlns:w14="http://schemas.microsoft.com/office/word/2010/wordml" xmlns:wpg="http://schemas.microsoft.com/office/word/2010/wordprocessingGroup" xmlns:wpi="http://schemas.microsoft.com/office/word/2010/wordprocessingInk" xmlns:wne="http://schemas.microsoft.com/office/word/2006/wordml" xmlns:wps="http://schemas.microsoft.com/office/word/2010/wordprocessingShape" mc:Ignorable="w14 wp14">
+  <w:docDefaults>
+    <w:rPrDefault>
+      <w:rPr>
+        <w:rFonts w:asciiTheme="minorHAnsi" w:eastAsiaTheme="minorHAnsi" w:hAnsiTheme="minorHAnsi" w:cstheme="minorBidi"/>
+        <w:sz w:val="22"/>
+        <w:szCs w:val="22"/>
+        <w:lang w:val="en-US" w:eastAsia="en-US" w:bidi="ar-SA"/>
+      </w:rPr>
+    </w:rPrDefault>
+    <w:pPrDefault>
+      <w:pPr>
+        <w:spacing w:after="160" w:line="259" w:lineRule="auto"/>
+      </w:pPr>
+    </w:pPrDefault>
+  </w:docDefaults>
+  <w:latentStyles w:defLockedState="0" w:defUIPriority="99" w:defSemiHidden="1" w:defUnhideWhenUsed="1" w:defQFormat="0" w:count="276">
+    <w:lsdException w:name="Normal" w:semiHidden="0" w:uiPriority="0" w:unhideWhenUsed="0" w:qFormat="1"/>
+    <w:lsdException w:name="heading 1" w:semiHidden="0" w:uiPriority="9" w:unhideWhenUsed="0" w:qFormat="1"/>
+    <w:lsdException w:name="heading 2" w:uiPriority="9" w:qFormat="1"/>
+    <w:lsdException w:name="heading 3" w:uiPriority="9" w:qFormat="1"/>
+    <w:lsdException w:name="heading 4" w:uiPriority="9" w:qFormat="1"/>
+    <w:lsdException w:name="heading 5" w:uiPriority="9" w:qFormat="1"/>
+    <w:lsdException w:name="heading 6" w:uiPriority="9" w:qFormat="1"/>
+    <w:lsdException w:name="heading 7" w:uiPriority="9" w:qFormat="1"/>
+    <w:lsdException w:name="heading 8" w:uiPriority="9" w:qFormat="1"/>
+    <w:lsdException w:name="heading 9" w:uiPriority="9" w:qFormat="1"/>
+    <w:lsdException w:name="toc 1" w:uiPriority="39"/>
+    <w:lsdException w:name="toc 2" w:uiPriority="39"/>
+    <w:lsdException w:name="toc 3" w:uiPriority="39"/>
+    <w:lsdException w:name="toc 4" w:uiPriority="39"/>
+    <w:lsdException w:name="toc 5" w:uiPriority="39"/>
+    <w:lsdException w:name="toc 6" w:uiPriority="39"/>
+    <w:lsdException w:name="toc 7" w:uiPriority="39"/>
+    <w:lsdException w:name="toc 8" w:uiPriority="39"/>
+    <w:lsdException w:name="toc 9" w:uiPriority="39"/>
+    <w:lsdException w:name="caption" w:uiPriority="35" w:qFormat="1"/>
+    <w:lsdException w:name="Title" w:semiHidden="0" w:uiPriority="10" w:unhideWhenUsed="0" w:qFormat="1"/>
+    <w:lsdException w:name="Default Paragraph Font" w:uiPriority="1"/>
+    <w:lsdException w:name="Subtitle" w:semiHidden="0" w:uiPriority="11" w:unhideWhenUsed="0" w:qFormat="1"/>
+    <w:lsdException w:name="Strong" w:semiHidden="0" w:uiPriority="22" w:unhideWhenUsed="0" w:qFormat="1"/>
+    <w:lsdException w:name="Emphasis" w:semiHidden="0" w:uiPriority="20" w:unhideWhenUsed="0" w:qFormat="1"/>
+    <w:lsdException w:name="Table Grid" w:semiHidden="0" w:uiPriority="39" w:unhideWhenUsed="0"/>
+    <w:lsdException w:name="Note Level 1" w:semiHidden="0" w:unhideWhenUsed="0"/>
+    <w:lsdException w:name="Note Level 2" w:semiHidden="0" w:unhideWhenUsed="0"/>
+    <w:lsdException w:name="Note Level 3" w:semiHidden="0" w:unhideWhenUsed="0"/>
+    <w:lsdException w:name="Note Level 4" w:semiHidden="0" w:unhideWhenUsed="0"/>
+    <w:lsdException w:name="Note Level 5" w:semiHidden="0" w:unhideWhenUsed="0"/>
+    <w:lsdException w:name="Note Level 6" w:semiHidden="0" w:unhideWhenUsed="0"/>
+    <w:lsdException w:name="Note Level 7" w:semiHidden="0" w:unhideWhenUsed="0"/>
+    <w:lsdException w:name="Note Level 8" w:semiHidden="0" w:unhideWhenUsed="0"/>
+    <w:lsdException w:name="Note Level 9" w:semiHidden="0" w:unhideWhenUsed="0"/>
+    <w:lsdException w:name="Placeholder Text" w:unhideWhenUsed="0"/>
+    <w:lsdException w:name="No Spacing" w:semiHidden="0" w:uiPriority="1" w:unhideWhenUsed="0" w:qFormat="1"/>
+    <w:lsdException w:name="Light Shading" w:semiHidden="0" w:uiPriority="60" w:unhideWhenUsed="0"/>
+    <w:lsdException w:name="Light List" w:semiHidden="0" w:uiPriority="61" w:unhideWhenUsed="0"/>
+    <w:lsdException w:name="Light Grid" w:semiHidden="0" w:uiPriority="62" w:unhideWhenUsed="0"/>
+    <w:lsdException w:name="Medium Shading 1" w:semiHidden="0" w:uiPriority="63" w:unhideWhenUsed="0"/>
+    <w:lsdException w:name="Medium Shading 2" w:semiHidden="0" w:uiPriority="64" w:unhideWhenUsed="0"/>
+    <w:lsdException w:name="Medium List 1" w:semiHidden="0" w:uiPriority="65" w:unhideWhenUsed="0"/>
+    <w:lsdException w:name="Medium List 2" w:semiHidden="0" w:uiPriority="66" w:unhideWhenUsed="0"/>
+    <w:lsdException w:name="Medium Grid 1" w:semiHidden="0" w:uiPriority="67" w:unhideWhenUsed="0"/>
+    <w:lsdException w:name="Medium Grid 2" w:semiHidden="0" w:uiPriority="68" w:unhideWhenUsed="0"/>
+    <w:lsdException w:name="Medium Grid 3" w:semiHidden="0" w:uiPriority="69" w:unhideWhenUsed="0"/>
+    <w:lsdException w:name="Dark List" w:semiHidden="0" w:uiPriority="70" w:unhideWhenUsed="0"/>
+    <w:lsdException w:name="Colorful Shading" w:semiHidden="0" w:uiPriority="71" w:unhideWhenUsed="0"/>
+    <w:lsdException w:name="Colorful List" w:semiHidden="0" w:uiPriority="72" w:unhideWhenUsed="0"/>
+    <w:lsdException w:name="Colorful Grid" w:semiHidden="0" w:uiPriority="73" w:unhideWhenUsed="0"/>
+    <w:lsdException w:name="Light Shading Accent 1" w:semiHidden="0" w:uiPriority="60" w:unhideWhenUsed="0"/>
+    <w:lsdException w:name="Light List Accent 1" w:semiHidden="0" w:uiPriority="61" w:unhideWhenUsed="0"/>
+    <w:lsdException w:name="Light Grid Accent 1" w:semiHidden="0" w:uiPriority="62" w:unhideWhenUsed="0"/>
+    <w:lsdException w:name="Medium Shading 1 Accent 1" w:semiHidden="0" w:uiPriority="63" w:unhideWhenUsed="0"/>
+    <w:lsdException w:name="Medium Shading 2 Accent 1" w:semiHidden="0" w:uiPriority="64" w:unhideWhenUsed="0"/>
+    <w:lsdException w:name="Medium List 1 Accent 1" w:semiHidden="0" w:uiPriority="65" w:unhideWhenUsed="0"/>
+    <w:lsdException w:name="Revision" w:unhideWhenUsed="0"/>
+    <w:lsdException w:name="List Paragraph" w:semiHidden="0" w:uiPriority="34" w:unhideWhenUsed="0" w:qFormat="1"/>
+    <w:lsdException w:name="Quote" w:semiHidden="0" w:uiPriority="29" w:unhideWhenUsed="0" w:qFormat="1"/>
+    <w:lsdException w:name="Intense Quote" w:semiHidden="0" w:uiPriority="30" w:unhideWhenUsed="0" w:qFormat="1"/>
+    <w:lsdException w:name="Medium List 2 Accent 1" w:semiHidden="0" w:uiPriority="66" w:unhideWhenUsed="0"/>
+    <w:lsdException w:name="Medium Grid 1 Accent 1" w:semiHidden="0" w:uiPriority="67" w:unhideWhenUsed="0"/>
+    <w:lsdException w:name="Medium Grid 2 Accent 1" w:semiHidden="0" w:uiPriority="68" w:unhideWhenUsed="0"/>
+    <w:lsdException w:name="Medium Grid 3 Accent 1" w:semiHidden="0" w:uiPriority="69" w:unhideWhenUsed="0"/>
+    <w:lsdException w:name="Dark List Accent 1" w:semiHidden="0" w:uiPriority="70" w:unhideWhenUsed="0"/>
+    <w:lsdException w:name="Colorful Shading Accent 1" w:semiHidden="0" w:uiPriority="71" w:unhideWhenUsed="0"/>
+    <w:lsdException w:name="Colorful List Accent 1" w:semiHidden="0" w:uiPriority="72" w:unhideWhenUsed="0"/>
+    <w:lsdException w:name="Colorful Grid Accent 1" w:semiHidden="0" w:uiPriority="73" w:unhideWhenUsed="0"/>
+    <w:lsdException w:name="Light Shading Accent 2" w:semiHidden="0" w:uiPriority="60" w:unhideWhenUsed="0"/>
+    <w:lsdException w:name="Light List Accent 2" w:semiHidden="0" w:uiPriority="61" w:unhideWhenUsed="0"/>
+    <w:lsdException w:name="Light Grid Accent 2" w:semiHidden="0" w:uiPriority="62" w:unhideWhenUsed="0"/>
+    <w:lsdException w:name="Medium Shading 1 Accent 2" w:semiHidden="0" w:uiPriority="63" w:unhideWhenUsed="0"/>
+    <w:lsdException w:name="Medium Shading 2 Accent 2" w:semiHidden="0" w:uiPriority="64" w:unhideWhenUsed="0"/>
+    <w:lsdException w:name="Medium List 1 Accent 2" w:semiHidden="0" w:uiPriority="65" w:unhideWhenUsed="0"/>
+    <w:lsdException w:name="Medium List 2 Accent 2" w:semiHidden="0" w:uiPriority="66" w:unhideWhenUsed="0"/>
+    <w:lsdException w:name="Medium Grid 1 Accent 2" w:semiHidden="0" w:uiPriority="67" w:unhideWhenUsed="0"/>
+    <w:lsdException w:name="Medium Grid 2 Accent 2" w:semiHidden="0" w:uiPriority="68" w:unhideWhenUsed="0"/>
+    <w:lsdException w:name="Medium Grid 3 Accent 2" w:semiHidden="0" w:uiPriority="69" w:unhideWhenUsed="0"/>
+    <w:lsdException w:name="Dark List Accent 2" w:semiHidden="0" w:uiPriority="70" w:unhideWhenUsed="0"/>
+    <w:lsdException w:name="Colorful Shading Accent 2" w:semiHidden="0" w:uiPriority="71" w:unhideWhenUsed="0"/>
+    <w:lsdException w:name="Colorful List Accent 2" w:semiHidden="0" w:uiPriority="72" w:unhideWhenUsed="0"/>
+    <w:lsdException w:name="Colorful Grid Accent 2" w:semiHidden="0" w:uiPriority="73" w:unhideWhenUsed="0"/>
+    <w:lsdException w:name="Light Shading Accent 3" w:semiHidden="0" w:uiPriority="60" w:unhideWhenUsed="0"/>
+    <w:lsdException w:name="Light List Accent 3" w:semiHidden="0" w:uiPriority="61" w:unhideWhenUsed="0"/>
+    <w:lsdException w:name="Light Grid Accent 3" w:semiHidden="0" w:uiPriority="62" w:unhideWhenUsed="0"/>
+    <w:lsdException w:name="Medium Shading 1 Accent 3" w:semiHidden="0" w:uiPriority="63" w:unhideWhenUsed="0"/>
+    <w:lsdException w:name="Medium Shading 2 Accent 3" w:semiHidden="0" w:uiPriority="64" w:unhideWhenUsed="0"/>
+    <w:lsdException w:name="Medium List 1 Accent 3" w:semiHidden="0" w:uiPriority="65" w:unhideWhenUsed="0"/>
+    <w:lsdException w:name="Medium List 2 Accent 3" w:semiHidden="0" w:uiPriority="66" w:unhideWhenUsed="0"/>
+    <w:lsdException w:name="Medium Grid 1 Accent 3" w:semiHidden="0" w:uiPriority="67" w:unhideWhenUsed="0"/>
+    <w:lsdException w:name="Medium Grid 2 Accent 3" w:semiHidden="0" w:uiPriority="68" w:unhideWhenUsed="0"/>
+    <w:lsdException w:name="Medium Grid 3 Accent 3" w:semiHidden="0" w:uiPriority="69" w:unhideWhenUsed="0"/>
+    <w:lsdException w:name="Dark List Accent 3" w:semiHidden="0" w:uiPriority="70" w:unhideWhenUsed="0"/>
+    <w:lsdException w:name="Colorful Shading Accent 3" w:semiHidden="0" w:uiPriority="71" w:unhideWhenUsed="0"/>
+    <w:lsdException w:name="Colorful List Accent 3" w:semiHidden="0" w:uiPriority="72" w:unhideWhenUsed="0"/>
+    <w:lsdException w:name="Colorful Grid Accent 3" w:semiHidden="0" w:uiPriority="73" w:unhideWhenUsed="0"/>
+    <w:lsdException w:name="Light Shading Accent 4" w:semiHidden="0" w:uiPriority="60" w:unhideWhenUsed="0"/>
+    <w:lsdException w:name="Light List Accent 4" w:semiHidden="0" w:uiPriority="61" w:unhideWhenUsed="0"/>
+    <w:lsdException w:name="Light Grid Accent 4" w:semiHidden="0" w:uiPriority="62" w:unhideWhenUsed="0"/>
+    <w:lsdException w:name="Medium Shading 1 Accent 4" w:semiHidden="0" w:uiPriority="63" w:unhideWhenUsed="0"/>
+    <w:lsdException w:name="Medium Shading 2 Accent 4" w:semiHidden="0" w:uiPriority="64" w:unhideWhenUsed="0"/>
+    <w:lsdException w:name="Medium List 1 Accent 4" w:semiHidden="0" w:uiPriority="65" w:unhideWhenUsed="0"/>
+    <w:lsdException w:name="Medium List 2 Accent 4" w:semiHidden="0" w:uiPriority="66" w:unhideWhenUsed="0"/>
+    <w:lsdException w:name="Medium Grid 1 Accent 4" w:semiHidden="0" w:uiPriority="67" w:unhideWhenUsed="0"/>
+    <w:lsdException w:name="Medium Grid 2 Accent 4" w:semiHidden="0" w:uiPriority="68" w:unhideWhenUsed="0"/>
+    <w:lsdException w:name="Medium Grid 3 Accent 4" w:semiHidden="0" w:uiPriority="69" w:unhideWhenUsed="0"/>
+    <w:lsdException w:name="Dark List Accent 4" w:semiHidden="0" w:uiPriority="70" w:unhideWhenUsed="0"/>
+    <w:lsdException w:name="Colorful Shading Accent 4" w:semiHidden="0" w:uiPriority="71" w:unhideWhenUsed="0"/>
+    <w:lsdException w:name="Colorful List Accent 4" w:semiHidden="0" w:uiPriority="72" w:unhideWhenUsed="0"/>
+    <w:lsdException w:name="Colorful Grid Accent 4" w:semiHidden="0" w:uiPriority="73" w:unhideWhenUsed="0"/>
+    <w:lsdException w:name="Light Shading Accent 5" w:semiHidden="0" w:uiPriority="60" w:unhideWhenUsed="0"/>
+    <w:lsdException w:name="Light List Accent 5" w:semiHidden="0" w:uiPriority="61" w:unhideWhenUsed="0"/>
+    <w:lsdException w:name="Light Grid Accent 5" w:semiHidden="0" w:uiPriority="62" w:unhideWhenUsed="0"/>
+    <w:lsdException w:name="Medium Shading 1 Accent 5" w:semiHidden="0" w:uiPriority="63" w:unhideWhenUsed="0"/>
+    <w:lsdException w:name="Medium Shading 2 Accent 5" w:semiHidden="0" w:uiPriority="64" w:unhideWhenUsed="0"/>
+    <w:lsdException w:name="Medium List 1 Accent 5" w:semiHidden="0" w:uiPriority="65" w:unhideWhenUsed="0"/>
+    <w:lsdException w:name="Medium List 2 Accent 5" w:semiHidden="0" w:uiPriority="66" w:unhideWhenUsed="0"/>
+    <w:lsdException w:name="Medium Grid 1 Accent 5" w:semiHidden="0" w:uiPriority="67" w:unhideWhenUsed="0"/>
+    <w:lsdException w:name="Medium Grid 2 Accent 5" w:semiHidden="0" w:uiPriority="68" w:unhideWhenUsed="0"/>
+    <w:lsdException w:name="Medium Grid 3 Accent 5" w:semiHidden="0" w:uiPriority="69" w:unhideWhenUsed="0"/>
+    <w:lsdException w:name="Dark List Accent 5" w:semiHidden="0" w:uiPriority="70" w:unhideWhenUsed="0"/>
+    <w:lsdException w:name="Colorful Shading Accent 5" w:semiHidden="0" w:uiPriority="71" w:unhideWhenUsed="0"/>
+    <w:lsdException w:name="Colorful List Accent 5" w:semiHidden="0" w:uiPriority="72" w:unhideWhenUsed="0"/>
+    <w:lsdException w:name="Colorful Grid Accent 5" w:semiHidden="0" w:uiPriority="73" w:unhideWhenUsed="0"/>
+    <w:lsdException w:name="Light Shading Accent 6" w:semiHidden="0" w:uiPriority="60" w:unhideWhenUsed="0"/>
+    <w:lsdException w:name="Light List Accent 6" w:semiHidden="0" w:uiPriority="61" w:unhideWhenUsed="0"/>
+    <w:lsdException w:name="Light Grid Accent 6" w:semiHidden="0" w:uiPriority="62" w:unhideWhenUsed="0"/>
+    <w:lsdException w:name="Medium Shading 1 Accent 6" w:semiHidden="0" w:uiPriority="63" w:unhideWhenUsed="0"/>
+    <w:lsdException w:name="Medium Shading 2 Accent 6" w:semiHidden="0" w:uiPriority="64" w:unhideWhenUsed="0"/>
+    <w:lsdException w:name="Medium List 1 Accent 6" w:semiHidden="0" w:uiPriority="65" w:unhideWhenUsed="0"/>
+    <w:lsdException w:name="Medium List 2 Accent 6" w:semiHidden="0" w:uiPriority="66" w:unhideWhenUsed="0"/>
+    <w:lsdException w:name="Medium Grid 1 Accent 6" w:semiHidden="0" w:uiPriority="67" w:unhideWhenUsed="0"/>
+    <w:lsdException w:name="Medium Grid 2 Accent 6" w:semiHidden="0" w:uiPriority="68" w:unhideWhenUsed="0"/>
+    <w:lsdException w:name="Medium Grid 3 Accent 6" w:semiHidden="0" w:uiPriority="69" w:unhideWhenUsed="0"/>
+    <w:lsdException w:name="Dark List Accent 6" w:semiHidden="0" w:uiPriority="70" w:unhideWhenUsed="0"/>
+    <w:lsdException w:name="Colorful Shading Accent 6" w:semiHidden="0" w:uiPriority="71" w:unhideWhenUsed="0"/>
+    <w:lsdException w:name="Colorful List Accent 6" w:semiHidden="0" w:uiPriority="72" w:unhideWhenUsed="0"/>
+    <w:lsdException w:name="Colorful Grid Accent 6" w:semiHidden="0" w:uiPriority="73" w:unhideWhenUsed="0"/>
+    <w:lsdException w:name="Subtle Emphasis" w:semiHidden="0" w:uiPriority="19" w:unhideWhenUsed="0" w:qFormat="1"/>
+    <w:lsdException w:name="Intense Emphasis" w:semiHidden="0" w:uiPriority="21" w:unhideWhenUsed="0" w:qFormat="1"/>
+    <w:lsdException w:name="Subtle Reference" w:semiHidden="0" w:uiPriority="31" w:unhideWhenUsed="0" w:qFormat="1"/>
+    <w:lsdException w:name="Intense Reference" w:semiHidden="0" w:uiPriority="32" w:unhideWhenUsed="0" w:qFormat="1"/>
+    <w:lsdException w:name="Book Title" w:semiHidden="0" w:uiPriority="33" w:unhideWhenUsed="0" w:qFormat="1"/>
+    <w:lsdException w:name="Bibliography" w:uiPriority="37"/>
+    <w:lsdException w:name="TOC Heading" w:uiPriority="39" w:qFormat="1"/>
   </w:latentStyles>
   <w:style w:type="paragraph" w:default="1" w:styleId="Normal">
     <w:name w:val="Normal"/>
@@ -35440,7 +37561,7 @@
   <a:extraClrSchemeLst/>
   <a:extLst>
     <a:ext uri="{05A4C25C-085E-4340-85A3-A5531E510DB2}">
-      <thm15:themeFamily xmlns:thm15="http://schemas.microsoft.com/office/thememl/2012/main" name="Office Theme" id="{62F939B6-93AF-4DB8-9C6B-D6C7DFDC589F}" vid="{4A3C46E8-61CC-4603-A589-7422A47A8E4A}"/>
+      <thm15:themeFamily xmlns:thm15="http://schemas.microsoft.com/office/thememl/2012/main" xmlns="" name="Office Theme" id="{62F939B6-93AF-4DB8-9C6B-D6C7DFDC589F}" vid="{4A3C46E8-61CC-4603-A589-7422A47A8E4A}"/>
     </a:ext>
   </a:extLst>
 </a:theme>
@@ -35451,7 +37572,7 @@
 </file>
 
 <file path=customXml/itemProps1.xml><?xml version="1.0" encoding="utf-8"?>
-<ds:datastoreItem xmlns:ds="http://schemas.openxmlformats.org/officeDocument/2006/customXml" ds:itemID="{CCABED82-4574-4B73-8549-D1904667B996}">
+<ds:datastoreItem xmlns:ds="http://schemas.openxmlformats.org/officeDocument/2006/customXml" ds:itemID="{5D8F6695-F1A5-2246-BE25-5CFE2F5C386C}">
   <ds:schemaRefs>
     <ds:schemaRef ds:uri="http://schemas.openxmlformats.org/officeDocument/2006/bibliography"/>
   </ds:schemaRefs>

</xml_diff>

<commit_message>
updated login sequence diagram
</commit_message>
<xml_diff>
--- a/Documents/RequiredDocs.docx
+++ b/Documents/RequiredDocs.docx
@@ -5826,8 +5826,6 @@
               </w:rPr>
               <w:t>Begin Implementations</w:t>
             </w:r>
-            <w:bookmarkStart w:id="11" w:name="_GoBack"/>
-            <w:bookmarkEnd w:id="11"/>
           </w:p>
         </w:tc>
       </w:tr>
@@ -6260,7 +6258,7 @@
       <w:pPr>
         <w:pStyle w:val="Heading1"/>
       </w:pPr>
-      <w:bookmarkStart w:id="12" w:name="_Toc274148858"/>
+      <w:bookmarkStart w:id="11" w:name="_Toc274148858"/>
       <w:r>
         <w:lastRenderedPageBreak/>
         <w:t xml:space="preserve">4. </w:t>
@@ -6268,7 +6266,7 @@
       <w:r>
         <w:t>Proposed System Requirements</w:t>
       </w:r>
-      <w:bookmarkEnd w:id="12"/>
+      <w:bookmarkEnd w:id="11"/>
     </w:p>
     <w:p>
       <w:pPr>
@@ -6287,11 +6285,11 @@
         <w:pStyle w:val="Heading2"/>
         <w:ind w:firstLine="360"/>
       </w:pPr>
-      <w:bookmarkStart w:id="13" w:name="_Toc274148859"/>
+      <w:bookmarkStart w:id="12" w:name="_Toc274148859"/>
       <w:r>
         <w:t>4.1 Functional Requirements</w:t>
       </w:r>
-      <w:bookmarkEnd w:id="13"/>
+      <w:bookmarkEnd w:id="12"/>
       <w:r>
         <w:t xml:space="preserve"> </w:t>
       </w:r>
@@ -8657,14 +8655,14 @@
         <w:pStyle w:val="Heading2"/>
         <w:ind w:firstLine="360"/>
       </w:pPr>
-      <w:bookmarkStart w:id="14" w:name="_Toc274148860"/>
+      <w:bookmarkStart w:id="13" w:name="_Toc274148860"/>
       <w:r>
         <w:t xml:space="preserve">4.2 </w:t>
       </w:r>
       <w:r>
         <w:t>Analysis of System Requirements</w:t>
       </w:r>
-      <w:bookmarkEnd w:id="14"/>
+      <w:bookmarkEnd w:id="13"/>
     </w:p>
     <w:p>
       <w:pPr>
@@ -8680,14 +8678,14 @@
         <w:pStyle w:val="Heading3"/>
         <w:ind w:firstLine="720"/>
       </w:pPr>
-      <w:bookmarkStart w:id="15" w:name="_Toc274148861"/>
+      <w:bookmarkStart w:id="14" w:name="_Toc274148861"/>
       <w:r>
         <w:t xml:space="preserve">4.2.1 </w:t>
       </w:r>
       <w:r>
         <w:t>Scenarios</w:t>
       </w:r>
-      <w:bookmarkEnd w:id="15"/>
+      <w:bookmarkEnd w:id="14"/>
     </w:p>
     <w:p>
       <w:pPr>
@@ -9325,7 +9323,7 @@
         <w:pStyle w:val="Heading3"/>
         <w:ind w:left="720"/>
       </w:pPr>
-      <w:bookmarkStart w:id="16" w:name="_Toc274148862"/>
+      <w:bookmarkStart w:id="15" w:name="_Toc274148862"/>
       <w:r>
         <w:rPr>
           <w:color w:val="2E74B5" w:themeColor="accent1" w:themeShade="BF"/>
@@ -9338,7 +9336,7 @@
         </w:rPr>
         <w:t>Use case model</w:t>
       </w:r>
-      <w:bookmarkEnd w:id="16"/>
+      <w:bookmarkEnd w:id="15"/>
     </w:p>
     <w:p>
       <w:r>
@@ -9887,7 +9885,7 @@
           <w:color w:val="2E74B5" w:themeColor="accent1" w:themeShade="BF"/>
         </w:rPr>
       </w:pPr>
-      <w:bookmarkStart w:id="17" w:name="_Toc274148863"/>
+      <w:bookmarkStart w:id="16" w:name="_Toc274148863"/>
       <w:r>
         <w:rPr>
           <w:color w:val="2E74B5" w:themeColor="accent1" w:themeShade="BF"/>
@@ -9900,7 +9898,7 @@
         </w:rPr>
         <w:t>Static model e.g., object diagrams, class diagram</w:t>
       </w:r>
-      <w:bookmarkEnd w:id="17"/>
+      <w:bookmarkEnd w:id="16"/>
     </w:p>
     <w:p>
       <w:r>
@@ -9930,7 +9928,7 @@
           <w:color w:val="2E74B5" w:themeColor="accent1" w:themeShade="BF"/>
         </w:rPr>
       </w:pPr>
-      <w:bookmarkStart w:id="18" w:name="_Toc274148864"/>
+      <w:bookmarkStart w:id="17" w:name="_Toc274148864"/>
       <w:r>
         <w:rPr>
           <w:color w:val="2E74B5" w:themeColor="accent1" w:themeShade="BF"/>
@@ -9943,7 +9941,7 @@
         </w:rPr>
         <w:t>Dynamic model e.g., sequence diagrams or state machines</w:t>
       </w:r>
-      <w:bookmarkEnd w:id="18"/>
+      <w:bookmarkEnd w:id="17"/>
     </w:p>
     <w:p>
       <w:r>
@@ -9973,7 +9971,7 @@
       <w:pPr>
         <w:pStyle w:val="Heading1"/>
       </w:pPr>
-      <w:bookmarkStart w:id="19" w:name="_Toc274148865"/>
+      <w:bookmarkStart w:id="18" w:name="_Toc274148865"/>
       <w:r>
         <w:lastRenderedPageBreak/>
         <w:t xml:space="preserve">5. </w:t>
@@ -9981,7 +9979,7 @@
       <w:r>
         <w:t>Glossary</w:t>
       </w:r>
-      <w:bookmarkEnd w:id="19"/>
+      <w:bookmarkEnd w:id="18"/>
     </w:p>
     <w:p>
       <w:r>
@@ -9992,7 +9990,7 @@
       <w:pPr>
         <w:pStyle w:val="Heading1"/>
       </w:pPr>
-      <w:bookmarkStart w:id="20" w:name="_Toc274148866"/>
+      <w:bookmarkStart w:id="19" w:name="_Toc274148866"/>
       <w:r>
         <w:lastRenderedPageBreak/>
         <w:t xml:space="preserve">6. </w:t>
@@ -10000,21 +9998,21 @@
       <w:r>
         <w:t>Appendix</w:t>
       </w:r>
-      <w:bookmarkEnd w:id="20"/>
+      <w:bookmarkEnd w:id="19"/>
     </w:p>
     <w:p>
       <w:pPr>
         <w:pStyle w:val="Heading2"/>
         <w:ind w:firstLine="360"/>
       </w:pPr>
-      <w:bookmarkStart w:id="21" w:name="_Toc274148867"/>
+      <w:bookmarkStart w:id="20" w:name="_Toc274148867"/>
       <w:r>
         <w:t xml:space="preserve">6.1 </w:t>
       </w:r>
       <w:r>
         <w:t>Appendix A - Complete use cases</w:t>
       </w:r>
-      <w:bookmarkEnd w:id="21"/>
+      <w:bookmarkEnd w:id="20"/>
       <w:r>
         <w:t xml:space="preserve"> </w:t>
       </w:r>
@@ -15624,7 +15622,7 @@
         <w:pStyle w:val="Heading2"/>
         <w:ind w:firstLine="360"/>
       </w:pPr>
-      <w:bookmarkStart w:id="22" w:name="_Toc274148868"/>
+      <w:bookmarkStart w:id="21" w:name="_Toc274148868"/>
       <w:r>
         <w:lastRenderedPageBreak/>
         <w:t xml:space="preserve">6.2 </w:t>
@@ -15632,7 +15630,7 @@
       <w:r>
         <w:t>Appendix B - Use case diagram using UML</w:t>
       </w:r>
-      <w:bookmarkEnd w:id="22"/>
+      <w:bookmarkEnd w:id="21"/>
     </w:p>
     <w:p>
       <w:pPr>
@@ -15702,7 +15700,7 @@
         <w:pStyle w:val="Heading2"/>
         <w:ind w:firstLine="360"/>
       </w:pPr>
-      <w:bookmarkStart w:id="23" w:name="_Toc274148869"/>
+      <w:bookmarkStart w:id="22" w:name="_Toc274148869"/>
       <w:r>
         <w:lastRenderedPageBreak/>
         <w:t xml:space="preserve">6.3 </w:t>
@@ -15710,7 +15708,7 @@
       <w:r>
         <w:t>Appendix C - Static UML diagram</w:t>
       </w:r>
-      <w:bookmarkEnd w:id="23"/>
+      <w:bookmarkEnd w:id="22"/>
     </w:p>
     <w:p>
       <w:pPr>
@@ -15734,7 +15732,7 @@
         <w:pStyle w:val="Heading2"/>
         <w:ind w:firstLine="360"/>
       </w:pPr>
-      <w:bookmarkStart w:id="24" w:name="_Toc274148870"/>
+      <w:bookmarkStart w:id="23" w:name="_Toc274148870"/>
       <w:r>
         <w:lastRenderedPageBreak/>
         <w:t xml:space="preserve">6.4 </w:t>
@@ -15742,7 +15740,7 @@
       <w:r>
         <w:t>Appendix D - Dynamic UML diagrams</w:t>
       </w:r>
-      <w:bookmarkEnd w:id="24"/>
+      <w:bookmarkEnd w:id="23"/>
     </w:p>
     <w:p>
       <w:pPr>
@@ -15875,7 +15873,7 @@
           <w:noProof/>
         </w:rPr>
         <w:drawing>
-          <wp:inline distT="0" distB="0" distL="0" distR="0" wp14:anchorId="78064FD0" wp14:editId="1D1BBFA9">
+          <wp:inline distT="0" distB="0" distL="0" distR="0" wp14:anchorId="78064FD0" wp14:editId="71BAE806">
             <wp:extent cx="6858000" cy="3550920"/>
             <wp:effectExtent l="0" t="0" r="0" b="5080"/>
             <wp:docPr id="8" name="Picture 8"/>
@@ -16329,13 +16327,14 @@
     </w:p>
     <w:p/>
     <w:p>
+      <w:bookmarkStart w:id="24" w:name="_GoBack"/>
       <w:r>
         <w:rPr>
           <w:noProof/>
         </w:rPr>
         <w:drawing>
-          <wp:inline distT="0" distB="0" distL="0" distR="0" wp14:anchorId="6B097F9D" wp14:editId="72B33934">
-            <wp:extent cx="6736874" cy="3488204"/>
+          <wp:inline distT="0" distB="0" distL="0" distR="0" wp14:anchorId="6B097F9D" wp14:editId="6FFABF73">
+            <wp:extent cx="6736874" cy="3488203"/>
             <wp:effectExtent l="0" t="0" r="0" b="0"/>
             <wp:docPr id="20" name="Picture 20"/>
             <wp:cNvGraphicFramePr>
@@ -16363,7 +16362,7 @@
                   <pic:spPr>
                     <a:xfrm>
                       <a:off x="0" y="0"/>
-                      <a:ext cx="6736874" cy="3488204"/>
+                      <a:ext cx="6736874" cy="3488203"/>
                     </a:xfrm>
                     <a:prstGeom prst="rect">
                       <a:avLst/>
@@ -16375,6 +16374,7 @@
           </wp:inline>
         </w:drawing>
       </w:r>
+      <w:bookmarkEnd w:id="24"/>
       <w:r>
         <w:br w:type="page"/>
       </w:r>
@@ -25129,7 +25129,7 @@
         <w:rStyle w:val="PageNumber"/>
         <w:noProof/>
       </w:rPr>
-      <w:t>10</w:t>
+      <w:t>34</w:t>
     </w:r>
     <w:r>
       <w:rPr>
@@ -36502,7 +36502,7 @@
   <a:extraClrSchemeLst/>
   <a:extLst>
     <a:ext uri="{05A4C25C-085E-4340-85A3-A5531E510DB2}">
-      <thm15:themeFamily xmlns="" xmlns:thm15="http://schemas.microsoft.com/office/thememl/2012/main" name="Office Theme" id="{62F939B6-93AF-4DB8-9C6B-D6C7DFDC589F}" vid="{4A3C46E8-61CC-4603-A589-7422A47A8E4A}"/>
+      <thm15:themeFamily xmlns:thm15="http://schemas.microsoft.com/office/thememl/2012/main" xmlns="" name="Office Theme" id="{62F939B6-93AF-4DB8-9C6B-D6C7DFDC589F}" vid="{4A3C46E8-61CC-4603-A589-7422A47A8E4A}"/>
     </a:ext>
   </a:extLst>
 </a:theme>
@@ -36513,7 +36513,7 @@
 </file>
 
 <file path=customXml/itemProps1.xml><?xml version="1.0" encoding="utf-8"?>
-<ds:datastoreItem xmlns:ds="http://schemas.openxmlformats.org/officeDocument/2006/customXml" ds:itemID="{FAEAB8D2-A0A5-5941-9E48-0E7B674DCDF8}">
+<ds:datastoreItem xmlns:ds="http://schemas.openxmlformats.org/officeDocument/2006/customXml" ds:itemID="{6D2A055A-2415-BC4E-9F7F-BD820C88853E}">
   <ds:schemaRefs>
     <ds:schemaRef ds:uri="http://schemas.openxmlformats.org/officeDocument/2006/bibliography"/>
   </ds:schemaRefs>

</xml_diff>